<commit_message>
Penambahan Bab 2 matriks factorization
</commit_message>
<xml_diff>
--- a/BAB 1-2 _Skripsi.docx
+++ b/BAB 1-2 _Skripsi.docx
@@ -3501,18 +3501,7 @@
           <w:sz w:val="24"/>
           <w:szCs w:val="24"/>
         </w:rPr>
-        <w:t>r</w:t>
-      </w:r>
-      <w:bookmarkStart w:id="4" w:name="_GoBack"/>
-      <w:bookmarkEnd w:id="4"/>
-      <w:r>
-        <w:rPr>
-          <w:rFonts w:ascii="Times New Roman" w:hAnsi="Times New Roman" w:cs="Times New Roman"/>
-          <w:i/>
-          <w:sz w:val="24"/>
-          <w:szCs w:val="24"/>
-        </w:rPr>
-        <w:t>eview</w:t>
+        <w:t>review</w:t>
       </w:r>
       <w:r>
         <w:rPr>
@@ -5587,7 +5576,7 @@
                     <pic:cNvPicPr/>
                   </pic:nvPicPr>
                   <pic:blipFill>
-                    <a:blip r:embed="rId6"/>
+                    <a:blip r:embed="rId8"/>
                     <a:stretch>
                       <a:fillRect/>
                     </a:stretch>
@@ -5626,9 +5615,9 @@
           <w:szCs w:val="24"/>
         </w:rPr>
       </w:pPr>
-      <w:bookmarkStart w:id="5" w:name="_Toc46518847"/>
-      <w:bookmarkStart w:id="6" w:name="_Toc46520566"/>
-      <w:bookmarkStart w:id="7" w:name="_Toc46520747"/>
+      <w:bookmarkStart w:id="4" w:name="_Toc46518847"/>
+      <w:bookmarkStart w:id="5" w:name="_Toc46520566"/>
+      <w:bookmarkStart w:id="6" w:name="_Toc46520747"/>
       <w:r>
         <w:t xml:space="preserve">Gambar 2. </w:t>
       </w:r>
@@ -5660,9 +5649,9 @@
         </w:rPr>
         <w:t xml:space="preserve">Contoh </w:t>
       </w:r>
+      <w:bookmarkEnd w:id="4"/>
       <w:bookmarkEnd w:id="5"/>
       <w:bookmarkEnd w:id="6"/>
-      <w:bookmarkEnd w:id="7"/>
       <w:r>
         <w:rPr>
           <w:i/>
@@ -5695,7 +5684,7 @@
         </w:rPr>
         <w:t xml:space="preserve">(Sumber : </w:t>
       </w:r>
-      <w:hyperlink r:id="rId7" w:history="1">
+      <w:hyperlink r:id="rId9" w:history="1">
         <w:r>
           <w:rPr>
             <w:rStyle w:val="Hyperlink"/>
@@ -5725,7 +5714,1041 @@
         <w:jc w:val="both"/>
         <w:rPr>
           <w:rFonts w:ascii="Times New Roman" w:hAnsi="Times New Roman" w:cs="Times New Roman"/>
+          <w:b/>
+          <w:sz w:val="24"/>
           <w:lang w:val="en-ID"/>
+        </w:rPr>
+      </w:pPr>
+    </w:p>
+    <w:p>
+      <w:pPr>
+        <w:jc w:val="both"/>
+        <w:rPr>
+          <w:rFonts w:ascii="Times New Roman" w:hAnsi="Times New Roman" w:cs="Times New Roman"/>
+          <w:b/>
+          <w:sz w:val="24"/>
+          <w:lang w:val="en-ID"/>
+        </w:rPr>
+      </w:pPr>
+      <w:r>
+        <w:rPr>
+          <w:rFonts w:ascii="Times New Roman" w:hAnsi="Times New Roman" w:cs="Times New Roman"/>
+          <w:b/>
+          <w:sz w:val="24"/>
+          <w:lang w:val="en-ID"/>
+        </w:rPr>
+        <w:t>2.3 Matrix Factorization</w:t>
+      </w:r>
+    </w:p>
+    <w:p>
+      <w:pPr>
+        <w:ind w:firstLine="709"/>
+        <w:jc w:val="both"/>
+        <w:rPr>
+          <w:rFonts w:ascii="Times New Roman" w:hAnsi="Times New Roman" w:cs="Times New Roman"/>
+          <w:sz w:val="24"/>
+          <w:szCs w:val="24"/>
+          <w:lang w:val="en-ID"/>
+        </w:rPr>
+      </w:pPr>
+      <w:r>
+        <w:rPr>
+          <w:rFonts w:ascii="Times New Roman" w:hAnsi="Times New Roman" w:cs="Times New Roman"/>
+          <w:i/>
+          <w:sz w:val="24"/>
+          <w:szCs w:val="24"/>
+          <w:lang w:val="en-ID"/>
+        </w:rPr>
+        <w:t>Matrix Factorization</w:t>
+      </w:r>
+      <w:r>
+        <w:rPr>
+          <w:rFonts w:ascii="Times New Roman" w:hAnsi="Times New Roman" w:cs="Times New Roman"/>
+          <w:sz w:val="24"/>
+          <w:szCs w:val="24"/>
+          <w:lang w:val="en-ID"/>
+        </w:rPr>
+        <w:t xml:space="preserve"> </w:t>
+      </w:r>
+      <w:r>
+        <w:rPr>
+          <w:rFonts w:ascii="Times New Roman" w:hAnsi="Times New Roman" w:cs="Times New Roman"/>
+          <w:sz w:val="24"/>
+          <w:szCs w:val="24"/>
+        </w:rPr>
+        <w:t xml:space="preserve">adalah pendekatan </w:t>
+      </w:r>
+      <w:r>
+        <w:rPr>
+          <w:rFonts w:ascii="Times New Roman" w:hAnsi="Times New Roman" w:cs="Times New Roman"/>
+          <w:i/>
+          <w:sz w:val="24"/>
+          <w:szCs w:val="24"/>
+        </w:rPr>
+        <w:t>Collaborative Filtering</w:t>
+      </w:r>
+      <w:r>
+        <w:rPr>
+          <w:rFonts w:ascii="Times New Roman" w:hAnsi="Times New Roman" w:cs="Times New Roman"/>
+          <w:sz w:val="24"/>
+          <w:szCs w:val="24"/>
+        </w:rPr>
+        <w:t xml:space="preserve"> yang paling efektif. Ini memungkinkan kita untuk menemukan </w:t>
+      </w:r>
+      <w:r>
+        <w:rPr>
+          <w:rFonts w:ascii="Times New Roman" w:hAnsi="Times New Roman" w:cs="Times New Roman"/>
+          <w:i/>
+          <w:sz w:val="24"/>
+          <w:szCs w:val="24"/>
+        </w:rPr>
+        <w:t xml:space="preserve">latent factor </w:t>
+      </w:r>
+      <w:r>
+        <w:rPr>
+          <w:rFonts w:ascii="Times New Roman" w:hAnsi="Times New Roman" w:cs="Times New Roman"/>
+          <w:sz w:val="24"/>
+          <w:szCs w:val="24"/>
+        </w:rPr>
+        <w:t xml:space="preserve">interaksi </w:t>
+      </w:r>
+      <w:r>
+        <w:rPr>
+          <w:rFonts w:ascii="Times New Roman" w:hAnsi="Times New Roman" w:cs="Times New Roman"/>
+          <w:i/>
+          <w:sz w:val="24"/>
+          <w:szCs w:val="24"/>
+        </w:rPr>
+        <w:t>user</w:t>
+      </w:r>
+      <w:r>
+        <w:rPr>
+          <w:rFonts w:ascii="Times New Roman" w:hAnsi="Times New Roman" w:cs="Times New Roman"/>
+          <w:i/>
+          <w:sz w:val="24"/>
+          <w:szCs w:val="24"/>
+        </w:rPr>
+        <w:t>-item</w:t>
+      </w:r>
+      <w:r>
+        <w:rPr>
+          <w:rFonts w:ascii="Times New Roman" w:hAnsi="Times New Roman" w:cs="Times New Roman"/>
+          <w:sz w:val="24"/>
+          <w:szCs w:val="24"/>
+        </w:rPr>
+        <w:t xml:space="preserve"> dengan memfaktorkan matriks interaksi ke dalam </w:t>
+      </w:r>
+      <w:r>
+        <w:rPr>
+          <w:rFonts w:ascii="Times New Roman" w:hAnsi="Times New Roman" w:cs="Times New Roman"/>
+          <w:i/>
+          <w:sz w:val="24"/>
+          <w:szCs w:val="24"/>
+        </w:rPr>
+        <w:t>latent space</w:t>
+      </w:r>
+      <w:r>
+        <w:rPr>
+          <w:rFonts w:ascii="Times New Roman" w:hAnsi="Times New Roman" w:cs="Times New Roman"/>
+          <w:sz w:val="24"/>
+          <w:szCs w:val="24"/>
+        </w:rPr>
+        <w:t xml:space="preserve"> </w:t>
+      </w:r>
+      <w:r>
+        <w:rPr>
+          <w:rFonts w:ascii="Times New Roman" w:hAnsi="Times New Roman" w:cs="Times New Roman"/>
+          <w:sz w:val="24"/>
+          <w:szCs w:val="24"/>
+        </w:rPr>
+        <w:t xml:space="preserve">fitur </w:t>
+      </w:r>
+      <w:r>
+        <w:rPr>
+          <w:rFonts w:ascii="Times New Roman" w:hAnsi="Times New Roman" w:cs="Times New Roman"/>
+          <w:i/>
+          <w:sz w:val="24"/>
+          <w:szCs w:val="24"/>
+        </w:rPr>
+        <w:t>user-item</w:t>
+      </w:r>
+      <w:r>
+        <w:rPr>
+          <w:rFonts w:ascii="Times New Roman" w:hAnsi="Times New Roman" w:cs="Times New Roman"/>
+          <w:sz w:val="24"/>
+          <w:szCs w:val="24"/>
+        </w:rPr>
+        <w:t xml:space="preserve">. </w:t>
+      </w:r>
+      <w:r>
+        <w:rPr>
+          <w:rFonts w:ascii="Times New Roman" w:hAnsi="Times New Roman" w:cs="Times New Roman"/>
+          <w:sz w:val="24"/>
+          <w:szCs w:val="24"/>
+          <w:lang w:val="en-ID"/>
+        </w:rPr>
+        <w:t xml:space="preserve">Salah satu metode </w:t>
+      </w:r>
+      <w:r>
+        <w:rPr>
+          <w:rFonts w:ascii="Times New Roman" w:hAnsi="Times New Roman" w:cs="Times New Roman"/>
+          <w:i/>
+          <w:sz w:val="24"/>
+          <w:szCs w:val="24"/>
+          <w:lang w:val="en-ID"/>
+        </w:rPr>
+        <w:t>Matrix Factorization</w:t>
+      </w:r>
+      <w:r>
+        <w:rPr>
+          <w:rFonts w:ascii="Times New Roman" w:hAnsi="Times New Roman" w:cs="Times New Roman"/>
+          <w:sz w:val="24"/>
+          <w:szCs w:val="24"/>
+          <w:lang w:val="en-ID"/>
+        </w:rPr>
+        <w:t xml:space="preserve"> </w:t>
+      </w:r>
+      <w:r>
+        <w:rPr>
+          <w:rFonts w:ascii="Times New Roman" w:hAnsi="Times New Roman" w:cs="Times New Roman"/>
+          <w:sz w:val="24"/>
+          <w:szCs w:val="24"/>
+          <w:lang w:val="en-ID"/>
+        </w:rPr>
+        <w:t xml:space="preserve">klasik adalah </w:t>
+      </w:r>
+      <w:r>
+        <w:rPr>
+          <w:rFonts w:ascii="Times New Roman" w:hAnsi="Times New Roman" w:cs="Times New Roman"/>
+          <w:i/>
+          <w:sz w:val="24"/>
+          <w:szCs w:val="24"/>
+        </w:rPr>
+        <w:t xml:space="preserve">Probabilistic Matrix Factorization </w:t>
+      </w:r>
+      <w:r>
+        <w:rPr>
+          <w:rFonts w:ascii="Times New Roman" w:hAnsi="Times New Roman" w:cs="Times New Roman"/>
+          <w:sz w:val="24"/>
+          <w:szCs w:val="24"/>
+        </w:rPr>
+        <w:t>(PMF)</w:t>
+      </w:r>
+      <w:r>
+        <w:rPr>
+          <w:rFonts w:ascii="Times New Roman" w:hAnsi="Times New Roman" w:cs="Times New Roman"/>
+          <w:i/>
+          <w:sz w:val="24"/>
+          <w:szCs w:val="24"/>
+        </w:rPr>
+        <w:t xml:space="preserve"> </w:t>
+      </w:r>
+      <w:r>
+        <w:rPr>
+          <w:rFonts w:ascii="Times New Roman" w:hAnsi="Times New Roman" w:cs="Times New Roman"/>
+          <w:sz w:val="24"/>
+          <w:szCs w:val="24"/>
+          <w:lang w:val="en-ID"/>
+        </w:rPr>
+        <w:t xml:space="preserve">. Banyak algoritma telah dikembangkan </w:t>
+      </w:r>
+      <w:r>
+        <w:rPr>
+          <w:rFonts w:ascii="Times New Roman" w:hAnsi="Times New Roman" w:cs="Times New Roman"/>
+          <w:sz w:val="24"/>
+          <w:szCs w:val="24"/>
+          <w:lang w:val="en-ID"/>
+        </w:rPr>
+        <w:lastRenderedPageBreak/>
+        <w:t xml:space="preserve">untuk meningkatkan kinerja PMF, dengan memasukkan </w:t>
+      </w:r>
+      <w:r>
+        <w:rPr>
+          <w:rFonts w:ascii="Times New Roman" w:hAnsi="Times New Roman" w:cs="Times New Roman"/>
+          <w:i/>
+          <w:sz w:val="24"/>
+          <w:szCs w:val="24"/>
+          <w:lang w:val="en-ID"/>
+        </w:rPr>
+        <w:t xml:space="preserve">side information </w:t>
+      </w:r>
+      <w:r>
+        <w:rPr>
+          <w:rFonts w:ascii="Times New Roman" w:hAnsi="Times New Roman" w:cs="Times New Roman"/>
+          <w:sz w:val="24"/>
+          <w:szCs w:val="24"/>
+          <w:lang w:val="en-ID"/>
+        </w:rPr>
+        <w:t xml:space="preserve">seperti hubungan sosial. </w:t>
+      </w:r>
+      <w:r>
+        <w:rPr>
+          <w:rFonts w:ascii="Times New Roman" w:hAnsi="Times New Roman" w:cs="Times New Roman"/>
+          <w:sz w:val="24"/>
+          <w:szCs w:val="24"/>
+          <w:lang w:val="en-ID"/>
+        </w:rPr>
+        <w:t xml:space="preserve">Tetapi </w:t>
+      </w:r>
+      <w:r>
+        <w:rPr>
+          <w:rFonts w:ascii="Times New Roman" w:hAnsi="Times New Roman" w:cs="Times New Roman"/>
+          <w:sz w:val="24"/>
+          <w:szCs w:val="24"/>
+          <w:lang w:val="en-ID"/>
+        </w:rPr>
+        <w:t xml:space="preserve">metode </w:t>
+      </w:r>
+      <w:r>
+        <w:rPr>
+          <w:rFonts w:ascii="Times New Roman" w:hAnsi="Times New Roman" w:cs="Times New Roman"/>
+          <w:i/>
+          <w:sz w:val="24"/>
+          <w:szCs w:val="24"/>
+          <w:lang w:val="en-ID"/>
+        </w:rPr>
+        <w:t>Matrix Factorization</w:t>
+      </w:r>
+      <w:r>
+        <w:rPr>
+          <w:rFonts w:ascii="Times New Roman" w:hAnsi="Times New Roman" w:cs="Times New Roman"/>
+          <w:sz w:val="24"/>
+          <w:szCs w:val="24"/>
+          <w:lang w:val="en-ID"/>
+        </w:rPr>
+        <w:t xml:space="preserve"> </w:t>
+      </w:r>
+      <w:r>
+        <w:rPr>
+          <w:rFonts w:ascii="Times New Roman" w:hAnsi="Times New Roman" w:cs="Times New Roman"/>
+          <w:sz w:val="24"/>
+          <w:szCs w:val="24"/>
+          <w:lang w:val="en-ID"/>
+        </w:rPr>
+        <w:t xml:space="preserve">mengalami masalah </w:t>
+      </w:r>
+      <w:r>
+        <w:rPr>
+          <w:rFonts w:ascii="Times New Roman" w:hAnsi="Times New Roman" w:cs="Times New Roman"/>
+          <w:i/>
+          <w:sz w:val="24"/>
+          <w:szCs w:val="24"/>
+          <w:lang w:val="en-ID"/>
+        </w:rPr>
+        <w:t>cold-start</w:t>
+      </w:r>
+      <w:r>
+        <w:rPr>
+          <w:rFonts w:ascii="Times New Roman" w:hAnsi="Times New Roman" w:cs="Times New Roman"/>
+          <w:sz w:val="24"/>
+          <w:szCs w:val="24"/>
+          <w:lang w:val="en-ID"/>
+        </w:rPr>
+        <w:t xml:space="preserve">, yaitu rekomendasi apa yang harus dibuat ketika </w:t>
+      </w:r>
+      <w:r>
+        <w:rPr>
+          <w:rFonts w:ascii="Times New Roman" w:hAnsi="Times New Roman" w:cs="Times New Roman"/>
+          <w:i/>
+          <w:sz w:val="24"/>
+          <w:szCs w:val="24"/>
+          <w:lang w:val="en-ID"/>
+        </w:rPr>
+        <w:t>user</w:t>
+      </w:r>
+      <w:r>
+        <w:rPr>
+          <w:rFonts w:ascii="Times New Roman" w:hAnsi="Times New Roman" w:cs="Times New Roman"/>
+          <w:i/>
+          <w:sz w:val="24"/>
+          <w:szCs w:val="24"/>
+          <w:lang w:val="en-ID"/>
+        </w:rPr>
+        <w:t xml:space="preserve"> </w:t>
+      </w:r>
+      <w:r>
+        <w:rPr>
+          <w:rFonts w:ascii="Times New Roman" w:hAnsi="Times New Roman" w:cs="Times New Roman"/>
+          <w:sz w:val="24"/>
+          <w:szCs w:val="24"/>
+          <w:lang w:val="en-ID"/>
+        </w:rPr>
+        <w:t xml:space="preserve">/ </w:t>
+      </w:r>
+      <w:r>
+        <w:rPr>
+          <w:rFonts w:ascii="Times New Roman" w:hAnsi="Times New Roman" w:cs="Times New Roman"/>
+          <w:i/>
+          <w:sz w:val="24"/>
+          <w:szCs w:val="24"/>
+          <w:lang w:val="en-ID"/>
+        </w:rPr>
+        <w:t>item</w:t>
+      </w:r>
+      <w:r>
+        <w:rPr>
+          <w:rFonts w:ascii="Times New Roman" w:hAnsi="Times New Roman" w:cs="Times New Roman"/>
+          <w:sz w:val="24"/>
+          <w:szCs w:val="24"/>
+          <w:lang w:val="en-ID"/>
+        </w:rPr>
+        <w:t xml:space="preserve"> baru tiba di sistem. Masalah lain yang sering muncul di banyak aplikasi dunia nyata adalah ketersebaran data atau cakupan yang berkurang. Memasukkan </w:t>
+      </w:r>
+      <w:r>
+        <w:rPr>
+          <w:rFonts w:ascii="Times New Roman" w:hAnsi="Times New Roman" w:cs="Times New Roman"/>
+          <w:i/>
+          <w:sz w:val="24"/>
+          <w:szCs w:val="24"/>
+          <w:lang w:val="en-ID"/>
+        </w:rPr>
+        <w:t>side information</w:t>
+      </w:r>
+      <w:r>
+        <w:rPr>
+          <w:rFonts w:ascii="Times New Roman" w:hAnsi="Times New Roman" w:cs="Times New Roman"/>
+          <w:sz w:val="24"/>
+          <w:szCs w:val="24"/>
+          <w:lang w:val="en-ID"/>
+        </w:rPr>
+        <w:t xml:space="preserve"> </w:t>
+      </w:r>
+      <w:r>
+        <w:rPr>
+          <w:rFonts w:ascii="Times New Roman" w:hAnsi="Times New Roman" w:cs="Times New Roman"/>
+          <w:sz w:val="24"/>
+          <w:szCs w:val="24"/>
+          <w:lang w:val="en-ID"/>
+        </w:rPr>
+        <w:t xml:space="preserve">telah menunjukkan kinerja yang menjanjikan dalam </w:t>
+      </w:r>
+      <w:r>
+        <w:rPr>
+          <w:rFonts w:ascii="Times New Roman" w:hAnsi="Times New Roman" w:cs="Times New Roman"/>
+          <w:i/>
+          <w:sz w:val="24"/>
+          <w:szCs w:val="24"/>
+          <w:lang w:val="en-ID"/>
+        </w:rPr>
+        <w:t>Collaborative Filtering</w:t>
+      </w:r>
+      <w:r>
+        <w:rPr>
+          <w:rFonts w:ascii="Times New Roman" w:hAnsi="Times New Roman" w:cs="Times New Roman"/>
+          <w:sz w:val="24"/>
+          <w:szCs w:val="24"/>
+          <w:lang w:val="en-ID"/>
+        </w:rPr>
+        <w:t xml:space="preserve">. Tetapi akan bermasalah jika </w:t>
+      </w:r>
+      <w:r>
+        <w:rPr>
+          <w:rFonts w:ascii="Times New Roman" w:hAnsi="Times New Roman" w:cs="Times New Roman"/>
+          <w:i/>
+          <w:sz w:val="24"/>
+          <w:szCs w:val="24"/>
+          <w:lang w:val="en-ID"/>
+        </w:rPr>
+        <w:t>side information</w:t>
+      </w:r>
+      <w:r>
+        <w:rPr>
+          <w:rFonts w:ascii="Times New Roman" w:hAnsi="Times New Roman" w:cs="Times New Roman"/>
+          <w:sz w:val="24"/>
+          <w:szCs w:val="24"/>
+          <w:lang w:val="en-ID"/>
+        </w:rPr>
+        <w:t xml:space="preserve"> tidak lengkap. Oleh karena itu</w:t>
+      </w:r>
+      <w:r>
+        <w:rPr>
+          <w:rFonts w:ascii="Times New Roman" w:hAnsi="Times New Roman" w:cs="Times New Roman"/>
+          <w:sz w:val="24"/>
+          <w:szCs w:val="24"/>
+          <w:lang w:val="en-ID"/>
+        </w:rPr>
+        <w:t>,</w:t>
+      </w:r>
+      <w:r>
+        <w:rPr>
+          <w:rFonts w:ascii="Times New Roman" w:hAnsi="Times New Roman" w:cs="Times New Roman"/>
+          <w:sz w:val="24"/>
+          <w:szCs w:val="24"/>
+          <w:lang w:val="en-ID"/>
+        </w:rPr>
+        <w:t xml:space="preserve"> fitur pembelajaran untuk </w:t>
+      </w:r>
+      <w:r>
+        <w:rPr>
+          <w:rFonts w:ascii="Times New Roman" w:hAnsi="Times New Roman" w:cs="Times New Roman"/>
+          <w:i/>
+          <w:sz w:val="24"/>
+          <w:szCs w:val="24"/>
+          <w:lang w:val="en-ID"/>
+        </w:rPr>
+        <w:t>Matrix Factorization</w:t>
+      </w:r>
+      <w:r>
+        <w:rPr>
+          <w:rFonts w:ascii="Times New Roman" w:hAnsi="Times New Roman" w:cs="Times New Roman"/>
+          <w:sz w:val="24"/>
+          <w:szCs w:val="24"/>
+          <w:lang w:val="en-ID"/>
+        </w:rPr>
+        <w:t xml:space="preserve"> </w:t>
+      </w:r>
+      <w:r>
+        <w:rPr>
+          <w:rFonts w:ascii="Times New Roman" w:hAnsi="Times New Roman" w:cs="Times New Roman"/>
+          <w:sz w:val="24"/>
+          <w:szCs w:val="24"/>
+          <w:lang w:val="en-ID"/>
+        </w:rPr>
+        <w:t xml:space="preserve">sangat penting </w:t>
+      </w:r>
+      <w:r>
+        <w:rPr>
+          <w:rFonts w:ascii="Times New Roman" w:hAnsi="Times New Roman" w:cs="Times New Roman"/>
+          <w:sz w:val="24"/>
+          <w:szCs w:val="24"/>
+          <w:lang w:val="en-ID"/>
+        </w:rPr>
+        <w:t xml:space="preserve">untuk </w:t>
+      </w:r>
+      <w:r>
+        <w:rPr>
+          <w:rFonts w:ascii="Times New Roman" w:hAnsi="Times New Roman" w:cs="Times New Roman"/>
+          <w:sz w:val="24"/>
+          <w:szCs w:val="24"/>
+          <w:lang w:val="en-ID"/>
+        </w:rPr>
+        <w:t xml:space="preserve">diterapkan. </w:t>
+      </w:r>
+    </w:p>
+    <w:p>
+      <w:pPr>
+        <w:ind w:firstLine="567"/>
+        <w:rPr>
+          <w:rFonts w:ascii="Times New Roman" w:hAnsi="Times New Roman" w:cs="Times New Roman"/>
+          <w:sz w:val="24"/>
+          <w:szCs w:val="24"/>
+        </w:rPr>
+      </w:pPr>
+      <w:r>
+        <w:rPr>
+          <w:rFonts w:ascii="Times New Roman" w:hAnsi="Times New Roman" w:cs="Times New Roman"/>
+          <w:sz w:val="24"/>
+          <w:szCs w:val="24"/>
+        </w:rPr>
+        <w:t>Siste</w:t>
+      </w:r>
+      <w:r>
+        <w:rPr>
+          <w:rFonts w:ascii="Times New Roman" w:hAnsi="Times New Roman" w:cs="Times New Roman"/>
+          <w:szCs w:val="24"/>
+        </w:rPr>
+        <w:t>m</w:t>
+      </w:r>
+      <w:r>
+        <w:rPr>
+          <w:rFonts w:ascii="Times New Roman" w:hAnsi="Times New Roman" w:cs="Times New Roman"/>
+          <w:sz w:val="24"/>
+          <w:szCs w:val="24"/>
+        </w:rPr>
+        <w:t xml:space="preserve"> </w:t>
+      </w:r>
+      <w:r>
+        <w:rPr>
+          <w:rFonts w:ascii="Times New Roman" w:hAnsi="Times New Roman" w:cs="Times New Roman"/>
+          <w:szCs w:val="24"/>
+        </w:rPr>
+        <w:t>mempel</w:t>
+      </w:r>
+      <w:r>
+        <w:rPr>
+          <w:rFonts w:ascii="Times New Roman" w:hAnsi="Times New Roman" w:cs="Times New Roman"/>
+          <w:szCs w:val="24"/>
+        </w:rPr>
+        <w:t>a</w:t>
+      </w:r>
+      <w:r>
+        <w:rPr>
+          <w:rFonts w:ascii="Times New Roman" w:hAnsi="Times New Roman" w:cs="Times New Roman"/>
+          <w:szCs w:val="24"/>
+        </w:rPr>
+        <w:t>jari</w:t>
+      </w:r>
+      <w:r>
+        <w:rPr>
+          <w:rFonts w:ascii="Times New Roman" w:hAnsi="Times New Roman" w:cs="Times New Roman"/>
+          <w:sz w:val="24"/>
+          <w:szCs w:val="24"/>
+        </w:rPr>
+        <w:t xml:space="preserve"> </w:t>
+      </w:r>
+      <w:r>
+        <w:rPr>
+          <w:rFonts w:ascii="Times New Roman" w:eastAsia="NimbusRomNo9L-Regu" w:hAnsi="Times New Roman" w:cs="Times New Roman"/>
+          <w:i/>
+          <w:sz w:val="24"/>
+          <w:szCs w:val="24"/>
+        </w:rPr>
+        <w:t>latent factors</w:t>
+      </w:r>
+      <w:r>
+        <w:rPr>
+          <w:rFonts w:ascii="Times New Roman" w:hAnsi="Times New Roman" w:cs="Times New Roman"/>
+          <w:sz w:val="24"/>
+          <w:szCs w:val="24"/>
+        </w:rPr>
+        <w:t xml:space="preserve"> </w:t>
+      </w:r>
+      <w:r>
+        <w:rPr>
+          <w:rFonts w:ascii="Times New Roman" w:hAnsi="Times New Roman" w:cs="Times New Roman"/>
+          <w:sz w:val="24"/>
+          <w:szCs w:val="24"/>
+        </w:rPr>
+        <w:t xml:space="preserve">dengan meminimalkan </w:t>
+      </w:r>
+      <w:r>
+        <w:rPr>
+          <w:rFonts w:ascii="Times New Roman" w:eastAsia="NimbusRomNo9L-Regu" w:hAnsi="Times New Roman" w:cs="Times New Roman"/>
+          <w:i/>
+          <w:sz w:val="24"/>
+          <w:szCs w:val="24"/>
+        </w:rPr>
+        <w:t>objective function</w:t>
+      </w:r>
+      <w:r>
+        <w:rPr>
+          <w:rFonts w:ascii="Times New Roman" w:hAnsi="Times New Roman" w:cs="Times New Roman"/>
+          <w:sz w:val="24"/>
+          <w:szCs w:val="24"/>
+        </w:rPr>
+        <w:t xml:space="preserve"> </w:t>
+      </w:r>
+      <w:r>
+        <w:rPr>
+          <w:rFonts w:ascii="Times New Roman" w:hAnsi="Times New Roman" w:cs="Times New Roman"/>
+          <w:sz w:val="24"/>
+          <w:szCs w:val="24"/>
+        </w:rPr>
+        <w:t>seb</w:t>
+      </w:r>
+      <w:r>
+        <w:rPr>
+          <w:rFonts w:ascii="Times New Roman" w:hAnsi="Times New Roman" w:cs="Times New Roman"/>
+          <w:szCs w:val="24"/>
+        </w:rPr>
+        <w:t>a</w:t>
+      </w:r>
+      <w:r>
+        <w:rPr>
+          <w:rFonts w:ascii="Times New Roman" w:hAnsi="Times New Roman" w:cs="Times New Roman"/>
+          <w:sz w:val="24"/>
+          <w:szCs w:val="24"/>
+        </w:rPr>
+        <w:t>g</w:t>
+      </w:r>
+      <w:r>
+        <w:rPr>
+          <w:rFonts w:ascii="Times New Roman" w:hAnsi="Times New Roman" w:cs="Times New Roman"/>
+          <w:szCs w:val="24"/>
+        </w:rPr>
+        <w:t>a</w:t>
+      </w:r>
+      <w:r>
+        <w:rPr>
+          <w:rFonts w:ascii="Times New Roman" w:hAnsi="Times New Roman" w:cs="Times New Roman"/>
+          <w:sz w:val="24"/>
+          <w:szCs w:val="24"/>
+        </w:rPr>
+        <w:t xml:space="preserve">i </w:t>
+      </w:r>
+      <w:r>
+        <w:rPr>
+          <w:rFonts w:ascii="Times New Roman" w:hAnsi="Times New Roman" w:cs="Times New Roman"/>
+          <w:sz w:val="24"/>
+          <w:szCs w:val="24"/>
+        </w:rPr>
+        <w:t xml:space="preserve">berikut : </w:t>
+      </w:r>
+    </w:p>
+    <w:p>
+      <w:pPr>
+        <w:ind w:firstLine="567"/>
+        <w:jc w:val="center"/>
+        <w:rPr>
+          <w:rFonts w:ascii="Times New Roman" w:hAnsi="Times New Roman" w:cs="Times New Roman"/>
+          <w:sz w:val="24"/>
+          <w:szCs w:val="24"/>
+        </w:rPr>
+      </w:pPr>
+      <w:r>
+        <w:rPr>
+          <w:rFonts w:ascii="Times New Roman" w:hAnsi="Times New Roman" w:cs="Times New Roman"/>
+          <w:sz w:val="24"/>
+          <w:szCs w:val="24"/>
+        </w:rPr>
+        <w:drawing>
+          <wp:inline distT="0" distB="0" distL="0" distR="0" wp14:anchorId="43D1C288" wp14:editId="6120C282">
+            <wp:extent cx="3172268" cy="466790"/>
+            <wp:effectExtent l="0" t="0" r="9525" b="9525"/>
+            <wp:docPr id="2" name="Picture 2"/>
+            <wp:cNvGraphicFramePr>
+              <a:graphicFrameLocks xmlns:a="http://schemas.openxmlformats.org/drawingml/2006/main" noChangeAspect="1"/>
+            </wp:cNvGraphicFramePr>
+            <a:graphic xmlns:a="http://schemas.openxmlformats.org/drawingml/2006/main">
+              <a:graphicData uri="http://schemas.openxmlformats.org/drawingml/2006/picture">
+                <pic:pic xmlns:pic="http://schemas.openxmlformats.org/drawingml/2006/picture">
+                  <pic:nvPicPr>
+                    <pic:cNvPr id="1" name=""/>
+                    <pic:cNvPicPr/>
+                  </pic:nvPicPr>
+                  <pic:blipFill>
+                    <a:blip r:embed="rId10"/>
+                    <a:stretch>
+                      <a:fillRect/>
+                    </a:stretch>
+                  </pic:blipFill>
+                  <pic:spPr>
+                    <a:xfrm>
+                      <a:off x="0" y="0"/>
+                      <a:ext cx="3172268" cy="466790"/>
+                    </a:xfrm>
+                    <a:prstGeom prst="rect">
+                      <a:avLst/>
+                    </a:prstGeom>
+                  </pic:spPr>
+                </pic:pic>
+              </a:graphicData>
+            </a:graphic>
+          </wp:inline>
+        </w:drawing>
+      </w:r>
+    </w:p>
+    <w:p>
+      <w:pPr>
+        <w:ind w:firstLine="567"/>
+        <w:jc w:val="center"/>
+        <w:rPr>
+          <w:rFonts w:ascii="Times New Roman" w:eastAsia="NimbusRomNo9L-Regu" w:hAnsi="Times New Roman" w:cs="Times New Roman"/>
+          <w:i/>
+          <w:sz w:val="24"/>
+          <w:szCs w:val="24"/>
+        </w:rPr>
+      </w:pPr>
+      <w:r>
+        <w:rPr>
+          <w:rFonts w:ascii="Times New Roman" w:hAnsi="Times New Roman" w:cs="Times New Roman"/>
+          <w:sz w:val="24"/>
+          <w:szCs w:val="24"/>
+        </w:rPr>
+        <w:t xml:space="preserve">Gambar 2. </w:t>
+      </w:r>
+      <w:r>
+        <w:rPr>
+          <w:rFonts w:ascii="Times New Roman" w:hAnsi="Times New Roman" w:cs="Times New Roman"/>
+          <w:sz w:val="24"/>
+          <w:szCs w:val="24"/>
+        </w:rPr>
+        <w:t>2</w:t>
+      </w:r>
+      <w:r>
+        <w:rPr>
+          <w:rFonts w:ascii="Times New Roman" w:hAnsi="Times New Roman" w:cs="Times New Roman"/>
+          <w:sz w:val="24"/>
+          <w:szCs w:val="24"/>
+        </w:rPr>
+        <w:t xml:space="preserve"> </w:t>
+      </w:r>
+      <w:r>
+        <w:rPr>
+          <w:rFonts w:ascii="Times New Roman" w:eastAsia="NimbusRomNo9L-Regu" w:hAnsi="Times New Roman" w:cs="Times New Roman"/>
+          <w:sz w:val="24"/>
+          <w:szCs w:val="24"/>
+        </w:rPr>
+        <w:t>S</w:t>
+      </w:r>
+      <w:r>
+        <w:rPr>
+          <w:rFonts w:ascii="Times New Roman" w:eastAsia="NimbusRomNo9L-Regu" w:hAnsi="Times New Roman" w:cs="Times New Roman"/>
+          <w:sz w:val="24"/>
+          <w:szCs w:val="24"/>
+        </w:rPr>
+        <w:t>istem mempelajari</w:t>
+      </w:r>
+      <w:r>
+        <w:rPr>
+          <w:rFonts w:ascii="Times New Roman" w:eastAsia="NimbusRomNo9L-Regu" w:hAnsi="Times New Roman" w:cs="Times New Roman"/>
+          <w:sz w:val="24"/>
+          <w:szCs w:val="24"/>
+        </w:rPr>
+        <w:t xml:space="preserve"> </w:t>
+      </w:r>
+      <w:r>
+        <w:rPr>
+          <w:rFonts w:ascii="Times New Roman" w:eastAsia="NimbusRomNo9L-Regu" w:hAnsi="Times New Roman" w:cs="Times New Roman"/>
+          <w:i/>
+          <w:sz w:val="24"/>
+          <w:szCs w:val="24"/>
+        </w:rPr>
+        <w:t>latent factors</w:t>
+      </w:r>
+    </w:p>
+    <w:p>
+      <w:pPr>
+        <w:ind w:firstLine="567"/>
+        <w:jc w:val="center"/>
+        <w:rPr>
+          <w:rFonts w:ascii="Times New Roman" w:hAnsi="Times New Roman" w:cs="Times New Roman"/>
+          <w:sz w:val="24"/>
+          <w:szCs w:val="24"/>
+        </w:rPr>
+      </w:pPr>
+      <w:bookmarkStart w:id="7" w:name="_GoBack"/>
+      <w:bookmarkEnd w:id="7"/>
+    </w:p>
+    <w:p>
+      <w:pPr>
+        <w:ind w:firstLine="709"/>
+        <w:jc w:val="both"/>
+        <w:rPr>
+          <w:rFonts w:ascii="Times New Roman" w:hAnsi="Times New Roman" w:cs="Times New Roman"/>
+          <w:sz w:val="24"/>
+          <w:szCs w:val="24"/>
+        </w:rPr>
+      </w:pPr>
+      <w:r>
+        <w:rPr>
+          <w:rFonts w:ascii="Times New Roman" w:hAnsi="Times New Roman" w:cs="Times New Roman"/>
+          <w:sz w:val="24"/>
+          <w:szCs w:val="24"/>
+        </w:rPr>
+        <w:t xml:space="preserve">Di mana </w:t>
+      </w:r>
+      <w:r>
+        <w:rPr>
+          <w:rFonts w:ascii="Times New Roman" w:hAnsi="Times New Roman" w:cs="Times New Roman"/>
+          <w:i/>
+          <w:sz w:val="24"/>
+          <w:szCs w:val="24"/>
+        </w:rPr>
+        <w:t>l (R, U, V)</w:t>
+      </w:r>
+      <w:r>
+        <w:rPr>
+          <w:rFonts w:ascii="Times New Roman" w:hAnsi="Times New Roman" w:cs="Times New Roman"/>
+          <w:sz w:val="24"/>
+          <w:szCs w:val="24"/>
+        </w:rPr>
+        <w:t xml:space="preserve"> adalah fungsi untuk memprediksi </w:t>
+      </w:r>
+      <w:r>
+        <w:rPr>
+          <w:rFonts w:ascii="Times New Roman" w:hAnsi="Times New Roman" w:cs="Times New Roman"/>
+          <w:i/>
+          <w:sz w:val="24"/>
+          <w:szCs w:val="24"/>
+        </w:rPr>
+        <w:t>rating</w:t>
+      </w:r>
+      <w:r>
+        <w:rPr>
+          <w:rFonts w:ascii="Times New Roman" w:hAnsi="Times New Roman" w:cs="Times New Roman"/>
+          <w:sz w:val="24"/>
+          <w:szCs w:val="24"/>
+        </w:rPr>
+        <w:t xml:space="preserve"> menggunakan </w:t>
+      </w:r>
+      <w:r>
+        <w:rPr>
+          <w:rFonts w:ascii="Times New Roman" w:hAnsi="Times New Roman" w:cs="Times New Roman"/>
+          <w:i/>
+          <w:sz w:val="24"/>
+          <w:szCs w:val="24"/>
+        </w:rPr>
+        <w:t>latent factor</w:t>
+      </w:r>
+      <w:r>
+        <w:rPr>
+          <w:rFonts w:ascii="Times New Roman" w:hAnsi="Times New Roman" w:cs="Times New Roman"/>
+          <w:sz w:val="24"/>
+          <w:szCs w:val="24"/>
+        </w:rPr>
+        <w:t xml:space="preserve"> U dan V dan dua istilah terakhir adalah regularisasi yang digunakan untuk menghindari </w:t>
+      </w:r>
+      <w:r>
+        <w:rPr>
+          <w:rFonts w:ascii="Times New Roman" w:hAnsi="Times New Roman" w:cs="Times New Roman"/>
+          <w:i/>
+          <w:sz w:val="24"/>
+          <w:szCs w:val="24"/>
+        </w:rPr>
+        <w:t>overfitting</w:t>
+      </w:r>
+      <w:r>
+        <w:rPr>
+          <w:rFonts w:ascii="Times New Roman" w:hAnsi="Times New Roman" w:cs="Times New Roman"/>
+          <w:sz w:val="24"/>
+          <w:szCs w:val="24"/>
+        </w:rPr>
+        <w:t xml:space="preserve">. </w:t>
+      </w:r>
+      <w:r>
+        <w:rPr>
+          <w:rFonts w:ascii="Times New Roman" w:eastAsia="CMSY9" w:hAnsi="Times New Roman" w:cs="Times New Roman"/>
+          <w:i/>
+          <w:iCs/>
+          <w:sz w:val="24"/>
+          <w:szCs w:val="24"/>
+        </w:rPr>
+        <w:t>||</w:t>
+      </w:r>
+      <w:r>
+        <w:rPr>
+          <w:rFonts w:ascii="Times New Roman" w:eastAsia="CMSY9" w:hAnsi="Times New Roman" w:cs="Times New Roman"/>
+          <w:i/>
+          <w:iCs/>
+          <w:sz w:val="24"/>
+          <w:szCs w:val="24"/>
+        </w:rPr>
+        <w:t>·</w:t>
+      </w:r>
+      <w:r>
+        <w:rPr>
+          <w:rFonts w:ascii="Times New Roman" w:eastAsia="CMSY9" w:hAnsi="Times New Roman" w:cs="Times New Roman"/>
+          <w:i/>
+          <w:iCs/>
+          <w:sz w:val="24"/>
+          <w:szCs w:val="24"/>
+        </w:rPr>
+        <w:t xml:space="preserve"> ||</w:t>
+      </w:r>
+      <w:r>
+        <w:rPr>
+          <w:rFonts w:ascii="Times New Roman" w:eastAsia="CMSY9" w:hAnsi="Times New Roman" w:cs="Times New Roman"/>
+          <w:sz w:val="24"/>
+          <w:szCs w:val="24"/>
+          <w:vertAlign w:val="subscript"/>
+        </w:rPr>
+        <w:t>F</w:t>
+      </w:r>
+      <w:r>
+        <w:rPr>
+          <w:rFonts w:ascii="Times New Roman" w:hAnsi="Times New Roman" w:cs="Times New Roman"/>
+          <w:sz w:val="24"/>
+          <w:szCs w:val="24"/>
+        </w:rPr>
+        <w:t xml:space="preserve"> </w:t>
+      </w:r>
+      <w:r>
+        <w:rPr>
+          <w:rFonts w:ascii="Times New Roman" w:hAnsi="Times New Roman" w:cs="Times New Roman"/>
+          <w:sz w:val="24"/>
+          <w:szCs w:val="24"/>
+        </w:rPr>
+        <w:t xml:space="preserve">menunjukkan </w:t>
+      </w:r>
+      <w:r>
+        <w:rPr>
+          <w:rFonts w:ascii="Times New Roman" w:hAnsi="Times New Roman" w:cs="Times New Roman"/>
+          <w:i/>
+          <w:sz w:val="24"/>
+          <w:szCs w:val="24"/>
+        </w:rPr>
+        <w:t>Frobenius norm</w:t>
+      </w:r>
+      <w:r>
+        <w:rPr>
+          <w:rFonts w:ascii="Times New Roman" w:hAnsi="Times New Roman" w:cs="Times New Roman"/>
+          <w:sz w:val="24"/>
+          <w:szCs w:val="24"/>
+        </w:rPr>
+        <w:t>.</w:t>
+      </w:r>
+      <w:r>
+        <w:rPr>
+          <w:rFonts w:ascii="Times New Roman" w:hAnsi="Times New Roman" w:cs="Times New Roman"/>
+          <w:sz w:val="24"/>
+          <w:szCs w:val="24"/>
+        </w:rPr>
+        <w:t xml:space="preserve"> </w:t>
+      </w:r>
+      <w:r>
+        <w:rPr>
+          <w:rFonts w:ascii="Times New Roman" w:hAnsi="Times New Roman" w:cs="Times New Roman"/>
+          <w:sz w:val="24"/>
+          <w:szCs w:val="24"/>
+        </w:rPr>
+        <w:tab/>
+      </w:r>
+      <w:sdt>
+        <w:sdtPr>
+          <w:rPr>
+            <w:rFonts w:ascii="Times New Roman" w:hAnsi="Times New Roman" w:cs="Times New Roman"/>
+            <w:sz w:val="24"/>
+            <w:szCs w:val="24"/>
+          </w:rPr>
+          <w:id w:val="798876777"/>
+          <w:citation/>
+        </w:sdtPr>
+        <w:sdtContent>
+          <w:r>
+            <w:rPr>
+              <w:rFonts w:ascii="Times New Roman" w:hAnsi="Times New Roman" w:cs="Times New Roman"/>
+              <w:sz w:val="24"/>
+              <w:szCs w:val="24"/>
+            </w:rPr>
+            <w:fldChar w:fldCharType="begin"/>
+          </w:r>
+          <w:r>
+            <w:rPr>
+              <w:rFonts w:ascii="Times New Roman" w:hAnsi="Times New Roman" w:cs="Times New Roman"/>
+              <w:sz w:val="24"/>
+              <w:szCs w:val="24"/>
+              <w:lang w:val="en-ID"/>
+            </w:rPr>
+            <w:instrText xml:space="preserve"> CITATION She15 \l 14345 </w:instrText>
+          </w:r>
+          <w:r>
+            <w:rPr>
+              <w:rFonts w:ascii="Times New Roman" w:hAnsi="Times New Roman" w:cs="Times New Roman"/>
+              <w:sz w:val="24"/>
+              <w:szCs w:val="24"/>
+            </w:rPr>
+            <w:fldChar w:fldCharType="separate"/>
+          </w:r>
+          <w:r>
+            <w:rPr>
+              <w:rFonts w:ascii="Times New Roman" w:hAnsi="Times New Roman" w:cs="Times New Roman"/>
+              <w:noProof/>
+              <w:sz w:val="24"/>
+              <w:szCs w:val="24"/>
+              <w:lang w:val="en-ID"/>
+            </w:rPr>
+            <w:t>(Li, et al., 2015)</w:t>
+          </w:r>
+          <w:r>
+            <w:rPr>
+              <w:rFonts w:ascii="Times New Roman" w:hAnsi="Times New Roman" w:cs="Times New Roman"/>
+              <w:sz w:val="24"/>
+              <w:szCs w:val="24"/>
+            </w:rPr>
+            <w:fldChar w:fldCharType="end"/>
+          </w:r>
+        </w:sdtContent>
+      </w:sdt>
+    </w:p>
+    <w:p>
+      <w:pPr>
+        <w:ind w:firstLine="709"/>
+        <w:jc w:val="both"/>
+        <w:rPr>
+          <w:rFonts w:ascii="Times New Roman" w:hAnsi="Times New Roman" w:cs="Times New Roman"/>
+          <w:i/>
+          <w:sz w:val="24"/>
         </w:rPr>
       </w:pPr>
     </w:p>
@@ -5764,7 +6787,7 @@
     <w:sdt>
       <w:sdtPr>
         <w:rPr>
-          <w:rFonts w:eastAsiaTheme="minorHAnsi" w:cs="Times New Roman"/>
+          <w:rFonts w:asciiTheme="minorHAnsi" w:eastAsiaTheme="minorHAnsi" w:hAnsiTheme="minorHAnsi" w:cs="Times New Roman"/>
           <w:b w:val="0"/>
           <w:color w:val="auto"/>
           <w:sz w:val="22"/>
@@ -6134,6 +7157,56 @@
     </w:sectPr>
   </w:body>
 </w:document>
+</file>
+
+<file path=word/endnotes.xml><?xml version="1.0" encoding="utf-8"?>
+<w:endnotes xmlns:wpc="http://schemas.microsoft.com/office/word/2010/wordprocessingCanvas" xmlns:mc="http://schemas.openxmlformats.org/markup-compatibility/2006" xmlns:o="urn:schemas-microsoft-com:office:office" xmlns:r="http://schemas.openxmlformats.org/officeDocument/2006/relationships" xmlns:m="http://schemas.openxmlformats.org/officeDocument/2006/math" xmlns:v="urn:schemas-microsoft-com:vml" xmlns:wp14="http://schemas.microsoft.com/office/word/2010/wordprocessingDrawing" xmlns:wp="http://schemas.openxmlformats.org/drawingml/2006/wordprocessingDrawing" xmlns:w10="urn:schemas-microsoft-com:office:word" xmlns:w="http://schemas.openxmlformats.org/wordprocessingml/2006/main" xmlns:w14="http://schemas.microsoft.com/office/word/2010/wordml" xmlns:w15="http://schemas.microsoft.com/office/word/2012/wordml" xmlns:wpg="http://schemas.microsoft.com/office/word/2010/wordprocessingGroup" xmlns:wpi="http://schemas.microsoft.com/office/word/2010/wordprocessingInk" xmlns:wne="http://schemas.microsoft.com/office/word/2006/wordml" xmlns:wps="http://schemas.microsoft.com/office/word/2010/wordprocessingShape" mc:Ignorable="w14 w15 wp14">
+  <w:endnote w:type="separator" w:id="-1">
+    <w:p>
+      <w:pPr>
+        <w:spacing w:after="0" w:line="240" w:lineRule="auto"/>
+      </w:pPr>
+      <w:r>
+        <w:separator/>
+      </w:r>
+    </w:p>
+  </w:endnote>
+  <w:endnote w:type="continuationSeparator" w:id="0">
+    <w:p>
+      <w:pPr>
+        <w:spacing w:after="0" w:line="240" w:lineRule="auto"/>
+      </w:pPr>
+      <w:r>
+        <w:continuationSeparator/>
+      </w:r>
+    </w:p>
+  </w:endnote>
+</w:endnotes>
+</file>
+
+<file path=word/footnotes.xml><?xml version="1.0" encoding="utf-8"?>
+<w:footnotes xmlns:wpc="http://schemas.microsoft.com/office/word/2010/wordprocessingCanvas" xmlns:mc="http://schemas.openxmlformats.org/markup-compatibility/2006" xmlns:o="urn:schemas-microsoft-com:office:office" xmlns:r="http://schemas.openxmlformats.org/officeDocument/2006/relationships" xmlns:m="http://schemas.openxmlformats.org/officeDocument/2006/math" xmlns:v="urn:schemas-microsoft-com:vml" xmlns:wp14="http://schemas.microsoft.com/office/word/2010/wordprocessingDrawing" xmlns:wp="http://schemas.openxmlformats.org/drawingml/2006/wordprocessingDrawing" xmlns:w10="urn:schemas-microsoft-com:office:word" xmlns:w="http://schemas.openxmlformats.org/wordprocessingml/2006/main" xmlns:w14="http://schemas.microsoft.com/office/word/2010/wordml" xmlns:w15="http://schemas.microsoft.com/office/word/2012/wordml" xmlns:wpg="http://schemas.microsoft.com/office/word/2010/wordprocessingGroup" xmlns:wpi="http://schemas.microsoft.com/office/word/2010/wordprocessingInk" xmlns:wne="http://schemas.microsoft.com/office/word/2006/wordml" xmlns:wps="http://schemas.microsoft.com/office/word/2010/wordprocessingShape" mc:Ignorable="w14 w15 wp14">
+  <w:footnote w:type="separator" w:id="-1">
+    <w:p>
+      <w:pPr>
+        <w:spacing w:after="0" w:line="240" w:lineRule="auto"/>
+      </w:pPr>
+      <w:r>
+        <w:separator/>
+      </w:r>
+    </w:p>
+  </w:footnote>
+  <w:footnote w:type="continuationSeparator" w:id="0">
+    <w:p>
+      <w:pPr>
+        <w:spacing w:after="0" w:line="240" w:lineRule="auto"/>
+      </w:pPr>
+      <w:r>
+        <w:continuationSeparator/>
+      </w:r>
+    </w:p>
+  </w:footnote>
+</w:footnotes>
 </file>
 
 <file path=word/numbering.xml><?xml version="1.0" encoding="utf-8"?>
@@ -7950,6 +9023,55 @@
       <w:shd w:val="clear" w:color="auto" w:fill="E1DFDD"/>
     </w:rPr>
   </w:style>
+  <w:style w:type="paragraph" w:styleId="Header">
+    <w:name w:val="header"/>
+    <w:basedOn w:val="Normal"/>
+    <w:link w:val="HeaderChar"/>
+    <w:uiPriority w:val="99"/>
+    <w:unhideWhenUsed/>
+    <w:rsid w:val="007B304A"/>
+    <w:pPr>
+      <w:tabs>
+        <w:tab w:val="center" w:pos="4680"/>
+        <w:tab w:val="right" w:pos="9360"/>
+      </w:tabs>
+      <w:spacing w:after="0" w:line="240" w:lineRule="auto"/>
+    </w:pPr>
+  </w:style>
+  <w:style w:type="character" w:customStyle="1" w:styleId="HeaderChar">
+    <w:name w:val="Header Char"/>
+    <w:basedOn w:val="DefaultParagraphFont"/>
+    <w:link w:val="Header"/>
+    <w:uiPriority w:val="99"/>
+    <w:rsid w:val="007B304A"/>
+  </w:style>
+  <w:style w:type="paragraph" w:styleId="Footer">
+    <w:name w:val="footer"/>
+    <w:basedOn w:val="Normal"/>
+    <w:link w:val="FooterChar"/>
+    <w:uiPriority w:val="99"/>
+    <w:unhideWhenUsed/>
+    <w:rsid w:val="007B304A"/>
+    <w:pPr>
+      <w:tabs>
+        <w:tab w:val="center" w:pos="4680"/>
+        <w:tab w:val="right" w:pos="9360"/>
+      </w:tabs>
+      <w:spacing w:after="0" w:line="240" w:lineRule="auto"/>
+    </w:pPr>
+  </w:style>
+  <w:style w:type="character" w:customStyle="1" w:styleId="FooterChar">
+    <w:name w:val="Footer Char"/>
+    <w:basedOn w:val="DefaultParagraphFont"/>
+    <w:link w:val="Footer"/>
+    <w:uiPriority w:val="99"/>
+    <w:rsid w:val="007B304A"/>
+  </w:style>
+  <w:style w:type="character" w:customStyle="1" w:styleId="jlqj4b">
+    <w:name w:val="jlqj4b"/>
+    <w:basedOn w:val="DefaultParagraphFont"/>
+    <w:rsid w:val="00557425"/>
+  </w:style>
 </w:styles>
 </file>
 
@@ -8241,7 +9363,7 @@
     <b:Title>Recommendation systems: Principles, methods and</b:Title>
     <b:Year>2015</b:Year>
     <b:Pages>4</b:Pages>
-    <b:RefOrder>12</b:RefOrder>
+    <b:RefOrder>11</b:RefOrder>
   </b:Source>
   <b:Source>
     <b:Tag>MSa17</b:Tag>
@@ -8267,7 +9389,7 @@
     <b:Year>2017</b:Year>
     <b:Pages>2</b:Pages>
     <b:Volume>14</b:Volume>
-    <b:RefOrder>13</b:RefOrder>
+    <b:RefOrder>12</b:RefOrder>
   </b:Source>
   <b:Source>
     <b:Tag>Lis18</b:Tag>
@@ -8321,7 +9443,7 @@
     <b:Pages>12</b:Pages>
     <b:Volume>3</b:Volume>
     <b:Issue>2</b:Issue>
-    <b:RefOrder>14</b:RefOrder>
+    <b:RefOrder>13</b:RefOrder>
   </b:Source>
   <b:Source>
     <b:Tag>Zhe19</b:Tag>
@@ -8344,7 +9466,7 @@
     <b:Title>GACOforRec: Session-Based Graph Convolutional Neural Networks Recommendation Model</b:Title>
     <b:Year>2019</b:Year>
     <b:Pages>114077</b:Pages>
-    <b:RefOrder>15</b:RefOrder>
+    <b:RefOrder>14</b:RefOrder>
   </b:Source>
   <b:Source>
     <b:Tag>Jun17</b:Tag>
@@ -8460,7 +9582,7 @@
     <b:Title>Deep attention user-based collaborative filtering for recommendation</b:Title>
     <b:Year>2020</b:Year>
     <b:Pages>2</b:Pages>
-    <b:RefOrder>16</b:RefOrder>
+    <b:RefOrder>15</b:RefOrder>
   </b:Source>
   <b:Source>
     <b:Tag>She15</b:Tag>
@@ -8506,7 +9628,7 @@
       </b:Author>
     </b:Author>
     <b:JournalName>C O M P U T E R S C I E N C E R E V I E W2 0 ( 2 0 1 6 )</b:JournalName>
-    <b:RefOrder>8</b:RefOrder>
+    <b:RefOrder>7</b:RefOrder>
   </b:Source>
   <b:Source>
     <b:Tag>JES17</b:Tag>
@@ -8525,7 +9647,7 @@
     <b:Title>Recommender Systems Clustering Using BayesianNon Negative Matrix Factorization</b:Title>
     <b:JournalName>Digital Object Identifier 10.1109/ACCESS.2017.2788138</b:JournalName>
     <b:Year>2017</b:Year>
-    <b:RefOrder>9</b:RefOrder>
+    <b:RefOrder>8</b:RefOrder>
   </b:Source>
   <b:Source>
     <b:Tag>Ins16</b:Tag>
@@ -8545,7 +9667,7 @@
     <b:Title>Recommender system for ubiquitous learning based on decision tree</b:Title>
     <b:JournalName>2016 4th IEEE International Colloquium on Information Science and Technology (CiSt)</b:JournalName>
     <b:Year>2016</b:Year>
-    <b:RefOrder>10</b:RefOrder>
+    <b:RefOrder>9</b:RefOrder>
   </b:Source>
   <b:Source>
     <b:Tag>Mar17</b:Tag>
@@ -8564,7 +9686,7 @@
     <b:Title>Identifying representative users in matrixfactorization-based recommender systems: applicationto solving the content-less new item cold-start problem</b:Title>
     <b:JournalName> J Intell Inf Syst</b:JournalName>
     <b:Year>2017</b:Year>
-    <b:RefOrder>11</b:RefOrder>
+    <b:RefOrder>10</b:RefOrder>
   </b:Source>
   <b:Source>
     <b:Tag>Khi18</b:Tag>
@@ -8593,7 +9715,7 @@
         </b:NameList>
       </b:Author>
     </b:Author>
-    <b:RefOrder>7</b:RefOrder>
+    <b:RefOrder>6</b:RefOrder>
   </b:Source>
   <b:Source>
     <b:Tag>SHU19</b:Tag>
@@ -8611,13 +9733,13 @@
     </b:Author>
     <b:JournalName>Deep Learning based Recommender System: A Survey and New Perspectives</b:JournalName>
     <b:Year>2019</b:Year>
-    <b:RefOrder>6</b:RefOrder>
+    <b:RefOrder>16</b:RefOrder>
   </b:Source>
 </b:Sources>
 </file>
 
 <file path=customXml/itemProps1.xml><?xml version="1.0" encoding="utf-8"?>
-<ds:datastoreItem xmlns:ds="http://schemas.openxmlformats.org/officeDocument/2006/customXml" ds:itemID="{3755571B-BBD6-4B07-9E12-C09F81233054}">
+<ds:datastoreItem xmlns:ds="http://schemas.openxmlformats.org/officeDocument/2006/customXml" ds:itemID="{E51268FB-26DE-428A-B46A-F5F49A9FA24E}">
   <ds:schemaRefs>
     <ds:schemaRef ds:uri="http://schemas.openxmlformats.org/officeDocument/2006/bibliography"/>
   </ds:schemaRefs>

</xml_diff>

<commit_message>
bab2 2.3 collaborative filtering
</commit_message>
<xml_diff>
--- a/BAB 1-2 _Skripsi.docx
+++ b/BAB 1-2 _Skripsi.docx
@@ -6040,6 +6040,73 @@
       <w:r>
         <w:rPr>
           <w:rFonts w:ascii="Times New Roman" w:hAnsi="Times New Roman" w:cs="Times New Roman"/>
+          <w:i/>
+          <w:sz w:val="24"/>
+          <w:lang w:val="en-ID"/>
+        </w:rPr>
+        <w:t xml:space="preserve"> </w:t>
+      </w:r>
+      <w:sdt>
+        <w:sdtPr>
+          <w:rPr>
+            <w:rFonts w:ascii="Times New Roman" w:hAnsi="Times New Roman" w:cs="Times New Roman"/>
+            <w:i/>
+            <w:sz w:val="24"/>
+            <w:lang w:val="en-ID"/>
+          </w:rPr>
+          <w:id w:val="-228379066"/>
+          <w:citation/>
+        </w:sdtPr>
+        <w:sdtContent>
+          <w:r>
+            <w:rPr>
+              <w:rFonts w:ascii="Times New Roman" w:hAnsi="Times New Roman" w:cs="Times New Roman"/>
+              <w:i/>
+              <w:sz w:val="24"/>
+              <w:lang w:val="en-ID"/>
+            </w:rPr>
+            <w:fldChar w:fldCharType="begin"/>
+          </w:r>
+          <w:r>
+            <w:rPr>
+              <w:rFonts w:ascii="Times New Roman" w:hAnsi="Times New Roman" w:cs="Times New Roman"/>
+              <w:sz w:val="24"/>
+            </w:rPr>
+            <w:instrText xml:space="preserve"> CITATION BoY16 \l 1033 </w:instrText>
+          </w:r>
+          <w:r>
+            <w:rPr>
+              <w:rFonts w:ascii="Times New Roman" w:hAnsi="Times New Roman" w:cs="Times New Roman"/>
+              <w:i/>
+              <w:sz w:val="24"/>
+              <w:lang w:val="en-ID"/>
+            </w:rPr>
+            <w:fldChar w:fldCharType="separate"/>
+          </w:r>
+          <w:r>
+            <w:rPr>
+              <w:rFonts w:ascii="Times New Roman" w:hAnsi="Times New Roman" w:cs="Times New Roman"/>
+              <w:noProof/>
+              <w:sz w:val="24"/>
+            </w:rPr>
+            <w:t>(Yang, et al., 2016)</w:t>
+          </w:r>
+          <w:r>
+            <w:rPr>
+              <w:rFonts w:ascii="Times New Roman" w:hAnsi="Times New Roman" w:cs="Times New Roman"/>
+              <w:i/>
+              <w:sz w:val="24"/>
+              <w:lang w:val="en-ID"/>
+            </w:rPr>
+            <w:fldChar w:fldCharType="end"/>
+          </w:r>
+        </w:sdtContent>
+      </w:sdt>
+      <w:bookmarkStart w:id="7" w:name="_GoBack"/>
+      <w:bookmarkEnd w:id="7"/>
+      <w:r>
+        <w:rPr>
+          <w:rFonts w:ascii="Times New Roman" w:hAnsi="Times New Roman" w:cs="Times New Roman"/>
           <w:sz w:val="24"/>
           <w:lang w:val="en-ID"/>
         </w:rPr>
@@ -6056,8 +6123,6 @@
           <w:lang w:val="en-ID"/>
         </w:rPr>
       </w:pPr>
-      <w:bookmarkStart w:id="7" w:name="_GoBack"/>
-      <w:bookmarkEnd w:id="7"/>
     </w:p>
     <w:p>
       <w:pPr>
@@ -9665,7 +9730,7 @@
     <b:Title>Recommendation systems: Principles, methods and</b:Title>
     <b:Year>2015</b:Year>
     <b:Pages>4</b:Pages>
-    <b:RefOrder>11</b:RefOrder>
+    <b:RefOrder>12</b:RefOrder>
   </b:Source>
   <b:Source>
     <b:Tag>MSa17</b:Tag>
@@ -9691,7 +9756,7 @@
     <b:Year>2017</b:Year>
     <b:Pages>2</b:Pages>
     <b:Volume>14</b:Volume>
-    <b:RefOrder>12</b:RefOrder>
+    <b:RefOrder>13</b:RefOrder>
   </b:Source>
   <b:Source>
     <b:Tag>Lis18</b:Tag>
@@ -9745,7 +9810,7 @@
     <b:Pages>12</b:Pages>
     <b:Volume>3</b:Volume>
     <b:Issue>2</b:Issue>
-    <b:RefOrder>13</b:RefOrder>
+    <b:RefOrder>14</b:RefOrder>
   </b:Source>
   <b:Source>
     <b:Tag>Zhe19</b:Tag>
@@ -9768,7 +9833,7 @@
     <b:Title>GACOforRec: Session-Based Graph Convolutional Neural Networks Recommendation Model</b:Title>
     <b:Year>2019</b:Year>
     <b:Pages>114077</b:Pages>
-    <b:RefOrder>14</b:RefOrder>
+    <b:RefOrder>15</b:RefOrder>
   </b:Source>
   <b:Source>
     <b:Tag>Jun17</b:Tag>
@@ -9884,7 +9949,7 @@
     <b:Title>Deep attention user-based collaborative filtering for recommendation</b:Title>
     <b:Year>2020</b:Year>
     <b:Pages>2</b:Pages>
-    <b:RefOrder>15</b:RefOrder>
+    <b:RefOrder>16</b:RefOrder>
   </b:Source>
   <b:Source>
     <b:Tag>She15</b:Tag>
@@ -10035,13 +10100,43 @@
     </b:Author>
     <b:JournalName>Deep Learning based Recommender System: A Survey and New Perspectives</b:JournalName>
     <b:Year>2019</b:Year>
-    <b:RefOrder>16</b:RefOrder>
+    <b:RefOrder>17</b:RefOrder>
+  </b:Source>
+  <b:Source>
+    <b:Tag>BoY16</b:Tag>
+    <b:SourceType>JournalArticle</b:SourceType>
+    <b:Guid>{C9A4BA91-B53E-4850-8C15-609ED6217CC7}</b:Guid>
+    <b:Author>
+      <b:Author>
+        <b:NameList>
+          <b:Person>
+            <b:Last>Yang</b:Last>
+            <b:First>Bo</b:First>
+          </b:Person>
+          <b:Person>
+            <b:Last>Lei</b:Last>
+            <b:First>Yu</b:First>
+          </b:Person>
+          <b:Person>
+            <b:Last>Liu</b:Last>
+            <b:First>Jiming</b:First>
+          </b:Person>
+          <b:Person>
+            <b:Last>Li</b:Last>
+            <b:First>Wenjie</b:First>
+          </b:Person>
+        </b:NameList>
+      </b:Author>
+    </b:Author>
+    <b:Title>Social Collaborative Filtering by Trust</b:Title>
+    <b:Year>2016</b:Year>
+    <b:RefOrder>11</b:RefOrder>
   </b:Source>
 </b:Sources>
 </file>
 
 <file path=customXml/itemProps1.xml><?xml version="1.0" encoding="utf-8"?>
-<ds:datastoreItem xmlns:ds="http://schemas.openxmlformats.org/officeDocument/2006/customXml" ds:itemID="{18D653D3-F19C-4F6D-8870-32226D78CEA2}">
+<ds:datastoreItem xmlns:ds="http://schemas.openxmlformats.org/officeDocument/2006/customXml" ds:itemID="{3E4DD61B-99BA-4B8D-B843-F1A7F67F2F7C}">
   <ds:schemaRefs>
     <ds:schemaRef ds:uri="http://schemas.openxmlformats.org/officeDocument/2006/bibliography"/>
   </ds:schemaRefs>

</xml_diff>

<commit_message>
Revisi Perbaikan Bab 2
revisi
</commit_message>
<xml_diff>
--- a/BAB 1-2 _Skripsi.docx
+++ b/BAB 1-2 _Skripsi.docx
@@ -1,6 +1,6 @@
 
 <file path=word/document.xml><?xml version="1.0" encoding="utf-8"?>
-<w:document xmlns:wpc="http://schemas.microsoft.com/office/word/2010/wordprocessingCanvas" xmlns:mc="http://schemas.openxmlformats.org/markup-compatibility/2006" xmlns:o="urn:schemas-microsoft-com:office:office" xmlns:r="http://schemas.openxmlformats.org/officeDocument/2006/relationships" xmlns:m="http://schemas.openxmlformats.org/officeDocument/2006/math" xmlns:v="urn:schemas-microsoft-com:vml" xmlns:wp14="http://schemas.microsoft.com/office/word/2010/wordprocessingDrawing" xmlns:wp="http://schemas.openxmlformats.org/drawingml/2006/wordprocessingDrawing" xmlns:w10="urn:schemas-microsoft-com:office:word" xmlns:w="http://schemas.openxmlformats.org/wordprocessingml/2006/main" xmlns:w14="http://schemas.microsoft.com/office/word/2010/wordml" xmlns:w15="http://schemas.microsoft.com/office/word/2012/wordml" xmlns:wpg="http://schemas.microsoft.com/office/word/2010/wordprocessingGroup" xmlns:wpi="http://schemas.microsoft.com/office/word/2010/wordprocessingInk" xmlns:wne="http://schemas.microsoft.com/office/word/2006/wordml" xmlns:wps="http://schemas.microsoft.com/office/word/2010/wordprocessingShape" mc:Ignorable="w14 w15 wp14">
+<w:document xmlns:wpc="http://schemas.microsoft.com/office/word/2010/wordprocessingCanvas" xmlns:cx="http://schemas.microsoft.com/office/drawing/2014/chartex" xmlns:cx1="http://schemas.microsoft.com/office/drawing/2015/9/8/chartex" xmlns:cx2="http://schemas.microsoft.com/office/drawing/2015/10/21/chartex" xmlns:cx3="http://schemas.microsoft.com/office/drawing/2016/5/9/chartex" xmlns:cx4="http://schemas.microsoft.com/office/drawing/2016/5/10/chartex" xmlns:cx5="http://schemas.microsoft.com/office/drawing/2016/5/11/chartex" xmlns:cx6="http://schemas.microsoft.com/office/drawing/2016/5/12/chartex" xmlns:cx7="http://schemas.microsoft.com/office/drawing/2016/5/13/chartex" xmlns:cx8="http://schemas.microsoft.com/office/drawing/2016/5/14/chartex" xmlns:mc="http://schemas.openxmlformats.org/markup-compatibility/2006" xmlns:aink="http://schemas.microsoft.com/office/drawing/2016/ink" xmlns:am3d="http://schemas.microsoft.com/office/drawing/2017/model3d" xmlns:o="urn:schemas-microsoft-com:office:office" xmlns:r="http://schemas.openxmlformats.org/officeDocument/2006/relationships" xmlns:m="http://schemas.openxmlformats.org/officeDocument/2006/math" xmlns:v="urn:schemas-microsoft-com:vml" xmlns:wp14="http://schemas.microsoft.com/office/word/2010/wordprocessingDrawing" xmlns:wp="http://schemas.openxmlformats.org/drawingml/2006/wordprocessingDrawing" xmlns:w10="urn:schemas-microsoft-com:office:word" xmlns:w="http://schemas.openxmlformats.org/wordprocessingml/2006/main" xmlns:w14="http://schemas.microsoft.com/office/word/2010/wordml" xmlns:w15="http://schemas.microsoft.com/office/word/2012/wordml" xmlns:w16cex="http://schemas.microsoft.com/office/word/2018/wordml/cex" xmlns:w16cid="http://schemas.microsoft.com/office/word/2016/wordml/cid" xmlns:w16="http://schemas.microsoft.com/office/word/2018/wordml" xmlns:w16se="http://schemas.microsoft.com/office/word/2015/wordml/symex" xmlns:wpg="http://schemas.microsoft.com/office/word/2010/wordprocessingGroup" xmlns:wpi="http://schemas.microsoft.com/office/word/2010/wordprocessingInk" xmlns:wne="http://schemas.microsoft.com/office/word/2006/wordml" xmlns:wps="http://schemas.microsoft.com/office/word/2010/wordprocessingShape" mc:Ignorable="w14 w15 w16se w16cid w16 w16cex wp14">
   <w:body>
     <w:p>
       <w:pPr>
@@ -585,7 +585,18 @@
           <w:szCs w:val="24"/>
           <w:lang w:val="en-ID"/>
         </w:rPr>
-        <w:t>speech recognition</w:t>
+        <w:t xml:space="preserve">speech </w:t>
+      </w:r>
+      <w:proofErr w:type="gramStart"/>
+      <w:r>
+        <w:rPr>
+          <w:rFonts w:ascii="Times New Roman" w:hAnsi="Times New Roman" w:cs="Times New Roman"/>
+          <w:i/>
+          <w:sz w:val="24"/>
+          <w:szCs w:val="24"/>
+          <w:lang w:val="en-ID"/>
+        </w:rPr>
+        <w:t>recognition</w:t>
       </w:r>
       <w:r>
         <w:rPr>
@@ -613,7 +624,18 @@
           <w:szCs w:val="24"/>
           <w:lang w:val="en-ID"/>
         </w:rPr>
-        <w:t>natural language processing</w:t>
+        <w:t>natural</w:t>
+      </w:r>
+      <w:proofErr w:type="gramEnd"/>
+      <w:r>
+        <w:rPr>
+          <w:rFonts w:ascii="Times New Roman" w:hAnsi="Times New Roman" w:cs="Times New Roman"/>
+          <w:i/>
+          <w:sz w:val="24"/>
+          <w:szCs w:val="24"/>
+          <w:lang w:val="en-ID"/>
+        </w:rPr>
+        <w:t xml:space="preserve"> language processing</w:t>
       </w:r>
       <w:r>
         <w:rPr>
@@ -1787,15 +1809,33 @@
           <w:sz w:val="24"/>
           <w:szCs w:val="24"/>
         </w:rPr>
-        <w:t xml:space="preserve">. Oleh karena  </w:t>
-      </w:r>
-      <w:r>
-        <w:rPr>
-          <w:rFonts w:ascii="Times New Roman" w:hAnsi="Times New Roman" w:cs="Times New Roman"/>
-          <w:sz w:val="24"/>
-          <w:szCs w:val="24"/>
-        </w:rPr>
-        <w:t xml:space="preserve">itu, </w:t>
+        <w:t xml:space="preserve">. Oleh </w:t>
+      </w:r>
+      <w:proofErr w:type="gramStart"/>
+      <w:r>
+        <w:rPr>
+          <w:rFonts w:ascii="Times New Roman" w:hAnsi="Times New Roman" w:cs="Times New Roman"/>
+          <w:sz w:val="24"/>
+          <w:szCs w:val="24"/>
+        </w:rPr>
+        <w:t xml:space="preserve">karena  </w:t>
+      </w:r>
+      <w:r>
+        <w:rPr>
+          <w:rFonts w:ascii="Times New Roman" w:hAnsi="Times New Roman" w:cs="Times New Roman"/>
+          <w:sz w:val="24"/>
+          <w:szCs w:val="24"/>
+        </w:rPr>
+        <w:t>itu</w:t>
+      </w:r>
+      <w:proofErr w:type="gramEnd"/>
+      <w:r>
+        <w:rPr>
+          <w:rFonts w:ascii="Times New Roman" w:hAnsi="Times New Roman" w:cs="Times New Roman"/>
+          <w:sz w:val="24"/>
+          <w:szCs w:val="24"/>
+        </w:rPr>
+        <w:t xml:space="preserve">, </w:t>
       </w:r>
       <w:r>
         <w:rPr>
@@ -2009,13 +2049,27 @@
         <w:rPr>
           <w:rFonts w:ascii="Times New Roman" w:hAnsi="Times New Roman" w:cs="Times New Roman"/>
         </w:rPr>
-        <w:t>Latar B</w:t>
-      </w:r>
-      <w:r>
-        <w:rPr>
-          <w:rFonts w:ascii="Times New Roman" w:hAnsi="Times New Roman" w:cs="Times New Roman"/>
-        </w:rPr>
-        <w:t xml:space="preserve">elakang : </w:t>
+        <w:t xml:space="preserve">Latar </w:t>
+      </w:r>
+      <w:proofErr w:type="gramStart"/>
+      <w:r>
+        <w:rPr>
+          <w:rFonts w:ascii="Times New Roman" w:hAnsi="Times New Roman" w:cs="Times New Roman"/>
+        </w:rPr>
+        <w:t>B</w:t>
+      </w:r>
+      <w:r>
+        <w:rPr>
+          <w:rFonts w:ascii="Times New Roman" w:hAnsi="Times New Roman" w:cs="Times New Roman"/>
+        </w:rPr>
+        <w:t>elakang :</w:t>
+      </w:r>
+      <w:proofErr w:type="gramEnd"/>
+      <w:r>
+        <w:rPr>
+          <w:rFonts w:ascii="Times New Roman" w:hAnsi="Times New Roman" w:cs="Times New Roman"/>
+        </w:rPr>
+        <w:t xml:space="preserve"> </w:t>
       </w:r>
     </w:p>
     <w:p>
@@ -2249,7 +2303,25 @@
           <w:sz w:val="24"/>
           <w:szCs w:val="24"/>
         </w:rPr>
-        <w:t xml:space="preserve">ugas akhir ini yaitu sebagai berikut : </w:t>
+        <w:t xml:space="preserve">ugas akhir ini yaitu sebagai </w:t>
+      </w:r>
+      <w:proofErr w:type="gramStart"/>
+      <w:r>
+        <w:rPr>
+          <w:rFonts w:ascii="Times New Roman" w:hAnsi="Times New Roman" w:cs="Times New Roman"/>
+          <w:sz w:val="24"/>
+          <w:szCs w:val="24"/>
+        </w:rPr>
+        <w:t>berikut :</w:t>
+      </w:r>
+      <w:proofErr w:type="gramEnd"/>
+      <w:r>
+        <w:rPr>
+          <w:rFonts w:ascii="Times New Roman" w:hAnsi="Times New Roman" w:cs="Times New Roman"/>
+          <w:sz w:val="24"/>
+          <w:szCs w:val="24"/>
+        </w:rPr>
+        <w:t xml:space="preserve"> </w:t>
       </w:r>
     </w:p>
     <w:p>
@@ -2300,15 +2372,35 @@
           <w:sz w:val="24"/>
           <w:szCs w:val="24"/>
         </w:rPr>
-        <w:t xml:space="preserve">Collaborative Filtering </w:t>
-      </w:r>
-      <w:r>
-        <w:rPr>
-          <w:rFonts w:ascii="Times New Roman" w:hAnsi="Times New Roman" w:cs="Times New Roman"/>
-          <w:sz w:val="24"/>
-          <w:szCs w:val="24"/>
-        </w:rPr>
-        <w:t xml:space="preserve"> pada perpustakaan digital.</w:t>
+        <w:t xml:space="preserve">Collaborative </w:t>
+      </w:r>
+      <w:proofErr w:type="gramStart"/>
+      <w:r>
+        <w:rPr>
+          <w:rFonts w:ascii="Times New Roman" w:hAnsi="Times New Roman" w:cs="Times New Roman"/>
+          <w:i/>
+          <w:iCs/>
+          <w:sz w:val="24"/>
+          <w:szCs w:val="24"/>
+        </w:rPr>
+        <w:t xml:space="preserve">Filtering </w:t>
+      </w:r>
+      <w:r>
+        <w:rPr>
+          <w:rFonts w:ascii="Times New Roman" w:hAnsi="Times New Roman" w:cs="Times New Roman"/>
+          <w:sz w:val="24"/>
+          <w:szCs w:val="24"/>
+        </w:rPr>
+        <w:t xml:space="preserve"> pada</w:t>
+      </w:r>
+      <w:proofErr w:type="gramEnd"/>
+      <w:r>
+        <w:rPr>
+          <w:rFonts w:ascii="Times New Roman" w:hAnsi="Times New Roman" w:cs="Times New Roman"/>
+          <w:sz w:val="24"/>
+          <w:szCs w:val="24"/>
+        </w:rPr>
+        <w:t xml:space="preserve"> perpustakaan digital.</w:t>
       </w:r>
     </w:p>
     <w:p>
@@ -2498,8 +2590,18 @@
           <w:sz w:val="24"/>
           <w:szCs w:val="24"/>
         </w:rPr>
-        <w:t>Manfaat yang diharapkan dari tugas akhir ini adalah sebagai berikut :</w:t>
-      </w:r>
+        <w:t xml:space="preserve">Manfaat yang diharapkan dari tugas akhir ini adalah sebagai </w:t>
+      </w:r>
+      <w:proofErr w:type="gramStart"/>
+      <w:r>
+        <w:rPr>
+          <w:rFonts w:ascii="Times New Roman" w:hAnsi="Times New Roman" w:cs="Times New Roman"/>
+          <w:sz w:val="24"/>
+          <w:szCs w:val="24"/>
+        </w:rPr>
+        <w:t>berikut :</w:t>
+      </w:r>
+      <w:proofErr w:type="gramEnd"/>
     </w:p>
     <w:p>
       <w:pPr>
@@ -2771,6 +2873,7 @@
         </w:rPr>
         <w:t xml:space="preserve">dengan menggunakan </w:t>
       </w:r>
+      <w:proofErr w:type="gramStart"/>
       <w:r>
         <w:rPr>
           <w:rFonts w:ascii="Times New Roman" w:hAnsi="Times New Roman" w:cs="Times New Roman"/>
@@ -2787,7 +2890,16 @@
           <w:sz w:val="24"/>
           <w:szCs w:val="24"/>
         </w:rPr>
-        <w:t xml:space="preserve"> pencarian dan peminjaman yang dilakukan oleh pengguna dengan asumsi ketika </w:t>
+        <w:t xml:space="preserve"> pencarian</w:t>
+      </w:r>
+      <w:proofErr w:type="gramEnd"/>
+      <w:r>
+        <w:rPr>
+          <w:rFonts w:ascii="Times New Roman" w:hAnsi="Times New Roman" w:cs="Times New Roman"/>
+          <w:sz w:val="24"/>
+          <w:szCs w:val="24"/>
+        </w:rPr>
+        <w:t xml:space="preserve"> dan peminjaman yang dilakukan oleh pengguna dengan asumsi ketika </w:t>
       </w:r>
       <w:r>
         <w:rPr>
@@ -3013,7 +3125,25 @@
           <w:sz w:val="24"/>
           <w:szCs w:val="24"/>
         </w:rPr>
-        <w:t xml:space="preserve"> sebagai produk dari Tugas Akhir  ini  hanya dapat dipasang  pada </w:t>
+        <w:t xml:space="preserve"> sebagai produk dari Tugas </w:t>
+      </w:r>
+      <w:proofErr w:type="gramStart"/>
+      <w:r>
+        <w:rPr>
+          <w:rFonts w:ascii="Times New Roman" w:hAnsi="Times New Roman" w:cs="Times New Roman"/>
+          <w:sz w:val="24"/>
+          <w:szCs w:val="24"/>
+        </w:rPr>
+        <w:t>Akhir  ini</w:t>
+      </w:r>
+      <w:proofErr w:type="gramEnd"/>
+      <w:r>
+        <w:rPr>
+          <w:rFonts w:ascii="Times New Roman" w:hAnsi="Times New Roman" w:cs="Times New Roman"/>
+          <w:sz w:val="24"/>
+          <w:szCs w:val="24"/>
+        </w:rPr>
+        <w:t xml:space="preserve">  hanya dapat dipasang  pada </w:t>
       </w:r>
       <w:r>
         <w:rPr>
@@ -3139,6 +3269,7 @@
           <w:szCs w:val="24"/>
         </w:rPr>
       </w:pPr>
+      <w:proofErr w:type="gramStart"/>
       <w:r>
         <w:rPr>
           <w:rFonts w:ascii="Times New Roman" w:hAnsi="Times New Roman" w:cs="Times New Roman"/>
@@ -3161,7 +3292,16 @@
           <w:sz w:val="24"/>
           <w:szCs w:val="24"/>
         </w:rPr>
-        <w:t xml:space="preserve">: </w:t>
+        <w:t>:</w:t>
+      </w:r>
+      <w:proofErr w:type="gramEnd"/>
+      <w:r>
+        <w:rPr>
+          <w:rFonts w:ascii="Times New Roman" w:hAnsi="Times New Roman" w:cs="Times New Roman"/>
+          <w:sz w:val="24"/>
+          <w:szCs w:val="24"/>
+        </w:rPr>
+        <w:t xml:space="preserve"> </w:t>
       </w:r>
     </w:p>
     <w:p>
@@ -3227,7 +3367,16 @@
           <w:sz w:val="24"/>
           <w:szCs w:val="24"/>
         </w:rPr>
-        <w:t>2). Mengelola  p</w:t>
+        <w:t xml:space="preserve">2). </w:t>
+      </w:r>
+      <w:proofErr w:type="gramStart"/>
+      <w:r>
+        <w:rPr>
+          <w:rFonts w:ascii="Times New Roman" w:hAnsi="Times New Roman" w:cs="Times New Roman"/>
+          <w:sz w:val="24"/>
+          <w:szCs w:val="24"/>
+        </w:rPr>
+        <w:t>Mengelola  p</w:t>
       </w:r>
       <w:r>
         <w:rPr>
@@ -3237,6 +3386,7 @@
         </w:rPr>
         <w:t>injaman</w:t>
       </w:r>
+      <w:proofErr w:type="gramEnd"/>
       <w:r>
         <w:rPr>
           <w:rFonts w:ascii="Times New Roman" w:hAnsi="Times New Roman" w:cs="Times New Roman"/>
@@ -3341,6 +3491,7 @@
           <w:szCs w:val="24"/>
         </w:rPr>
       </w:pPr>
+      <w:proofErr w:type="gramStart"/>
       <w:r>
         <w:rPr>
           <w:rFonts w:ascii="Times New Roman" w:hAnsi="Times New Roman" w:cs="Times New Roman"/>
@@ -3363,7 +3514,16 @@
           <w:sz w:val="24"/>
           <w:szCs w:val="24"/>
         </w:rPr>
-        <w:t xml:space="preserve">:  </w:t>
+        <w:t>:</w:t>
+      </w:r>
+      <w:proofErr w:type="gramEnd"/>
+      <w:r>
+        <w:rPr>
+          <w:rFonts w:ascii="Times New Roman" w:hAnsi="Times New Roman" w:cs="Times New Roman"/>
+          <w:sz w:val="24"/>
+          <w:szCs w:val="24"/>
+        </w:rPr>
+        <w:t xml:space="preserve">  </w:t>
       </w:r>
     </w:p>
     <w:p>
@@ -3589,6 +3749,7 @@
           <w:szCs w:val="24"/>
         </w:rPr>
       </w:pPr>
+      <w:proofErr w:type="gramStart"/>
       <w:r>
         <w:rPr>
           <w:rFonts w:ascii="Times New Roman" w:hAnsi="Times New Roman" w:cs="Times New Roman"/>
@@ -3612,7 +3773,16 @@
           <w:sz w:val="24"/>
           <w:szCs w:val="24"/>
         </w:rPr>
-        <w:t xml:space="preserve">: </w:t>
+        <w:t>:</w:t>
+      </w:r>
+      <w:proofErr w:type="gramEnd"/>
+      <w:r>
+        <w:rPr>
+          <w:rFonts w:ascii="Times New Roman" w:hAnsi="Times New Roman" w:cs="Times New Roman"/>
+          <w:sz w:val="24"/>
+          <w:szCs w:val="24"/>
+        </w:rPr>
+        <w:t xml:space="preserve"> </w:t>
       </w:r>
     </w:p>
     <w:p>
@@ -4462,11 +4632,19 @@
         </w:rPr>
         <w:t xml:space="preserve">, API algoritma </w:t>
       </w:r>
+      <w:proofErr w:type="gramStart"/>
       <w:r>
         <w:rPr>
           <w:color w:val="000000"/>
         </w:rPr>
-        <w:t xml:space="preserve">dengan  bahasa Phython dan dataset dengan </w:t>
+        <w:t>dengan  bahasa</w:t>
+      </w:r>
+      <w:proofErr w:type="gramEnd"/>
+      <w:r>
+        <w:rPr>
+          <w:color w:val="000000"/>
+        </w:rPr>
+        <w:t xml:space="preserve"> Phython dan dataset dengan </w:t>
       </w:r>
       <w:hyperlink r:id="rId8" w:history="1">
         <w:r>
@@ -4647,15 +4825,35 @@
           <w:sz w:val="24"/>
           <w:szCs w:val="24"/>
         </w:rPr>
-        <w:t xml:space="preserve">Black Box Testing </w:t>
-      </w:r>
-      <w:r>
-        <w:rPr>
-          <w:rFonts w:ascii="Times New Roman" w:hAnsi="Times New Roman" w:cs="Times New Roman"/>
-          <w:sz w:val="24"/>
-          <w:szCs w:val="24"/>
-        </w:rPr>
-        <w:t xml:space="preserve"> untuk menguji perangkat lunak </w:t>
+        <w:t xml:space="preserve">Black Box </w:t>
+      </w:r>
+      <w:proofErr w:type="gramStart"/>
+      <w:r>
+        <w:rPr>
+          <w:rFonts w:ascii="Times New Roman" w:hAnsi="Times New Roman" w:cs="Times New Roman"/>
+          <w:i/>
+          <w:iCs/>
+          <w:sz w:val="24"/>
+          <w:szCs w:val="24"/>
+        </w:rPr>
+        <w:t xml:space="preserve">Testing </w:t>
+      </w:r>
+      <w:r>
+        <w:rPr>
+          <w:rFonts w:ascii="Times New Roman" w:hAnsi="Times New Roman" w:cs="Times New Roman"/>
+          <w:sz w:val="24"/>
+          <w:szCs w:val="24"/>
+        </w:rPr>
+        <w:t xml:space="preserve"> untuk</w:t>
+      </w:r>
+      <w:proofErr w:type="gramEnd"/>
+      <w:r>
+        <w:rPr>
+          <w:rFonts w:ascii="Times New Roman" w:hAnsi="Times New Roman" w:cs="Times New Roman"/>
+          <w:sz w:val="24"/>
+          <w:szCs w:val="24"/>
+        </w:rPr>
+        <w:t xml:space="preserve"> menguji perangkat lunak </w:t>
       </w:r>
       <w:r>
         <w:rPr>
@@ -5657,7 +5855,31 @@
           <w:szCs w:val="18"/>
           <w:lang w:val="en-ID"/>
         </w:rPr>
-        <w:t xml:space="preserve">(Sumber : </w:t>
+        <w:t>(</w:t>
+      </w:r>
+      <w:proofErr w:type="gramStart"/>
+      <w:r>
+        <w:rPr>
+          <w:rFonts w:ascii="Times New Roman" w:hAnsi="Times New Roman" w:cs="Times New Roman"/>
+          <w:iCs/>
+          <w:color w:val="000000" w:themeColor="text1"/>
+          <w:sz w:val="24"/>
+          <w:szCs w:val="18"/>
+          <w:lang w:val="en-ID"/>
+        </w:rPr>
+        <w:t>Sumber :</w:t>
+      </w:r>
+      <w:proofErr w:type="gramEnd"/>
+      <w:r>
+        <w:rPr>
+          <w:rFonts w:ascii="Times New Roman" w:hAnsi="Times New Roman" w:cs="Times New Roman"/>
+          <w:iCs/>
+          <w:color w:val="000000" w:themeColor="text1"/>
+          <w:sz w:val="24"/>
+          <w:szCs w:val="18"/>
+          <w:lang w:val="en-ID"/>
+        </w:rPr>
+        <w:t xml:space="preserve"> </w:t>
       </w:r>
       <w:hyperlink r:id="rId10" w:history="1">
         <w:r>
@@ -5694,9 +5916,38 @@
           <w:lang w:val="en-ID"/>
         </w:rPr>
       </w:pPr>
+      <w:r>
+        <w:rPr>
+          <w:rFonts w:ascii="Times New Roman" w:hAnsi="Times New Roman" w:cs="Times New Roman"/>
+          <w:b/>
+          <w:sz w:val="24"/>
+          <w:lang w:val="en-ID"/>
+        </w:rPr>
+        <w:lastRenderedPageBreak/>
+        <w:t>2.3</w:t>
+      </w:r>
+      <w:r>
+        <w:rPr>
+          <w:rFonts w:ascii="Times New Roman" w:hAnsi="Times New Roman" w:cs="Times New Roman"/>
+          <w:b/>
+          <w:sz w:val="24"/>
+          <w:lang w:val="en-ID"/>
+        </w:rPr>
+        <w:t xml:space="preserve"> </w:t>
+      </w:r>
+      <w:r>
+        <w:rPr>
+          <w:rFonts w:ascii="Times New Roman" w:hAnsi="Times New Roman" w:cs="Times New Roman"/>
+          <w:b/>
+          <w:sz w:val="24"/>
+          <w:lang w:val="en-ID"/>
+        </w:rPr>
+        <w:t>Input Data dalam Sistem Rekomendasi</w:t>
+      </w:r>
     </w:p>
     <w:p>
       <w:pPr>
+        <w:spacing w:line="360" w:lineRule="auto"/>
         <w:jc w:val="both"/>
         <w:rPr>
           <w:rFonts w:ascii="Times New Roman" w:hAnsi="Times New Roman" w:cs="Times New Roman"/>
@@ -5712,7 +5963,397 @@
           <w:sz w:val="24"/>
           <w:lang w:val="en-ID"/>
         </w:rPr>
-        <w:t>2.3</w:t>
+        <w:tab/>
+      </w:r>
+      <w:r>
+        <w:rPr>
+          <w:rFonts w:ascii="Times New Roman" w:hAnsi="Times New Roman" w:cs="Times New Roman"/>
+          <w:bCs/>
+          <w:sz w:val="24"/>
+          <w:lang w:val="en-ID"/>
+        </w:rPr>
+        <w:t>Dalam</w:t>
+      </w:r>
+      <w:r>
+        <w:rPr>
+          <w:rFonts w:ascii="Times New Roman" w:hAnsi="Times New Roman" w:cs="Times New Roman"/>
+          <w:bCs/>
+          <w:sz w:val="24"/>
+          <w:lang w:val="en-ID"/>
+        </w:rPr>
+        <w:t xml:space="preserve"> melakukan pengumpulan data </w:t>
+      </w:r>
+      <w:r>
+        <w:rPr>
+          <w:rFonts w:ascii="Times New Roman" w:hAnsi="Times New Roman" w:cs="Times New Roman"/>
+          <w:bCs/>
+          <w:sz w:val="24"/>
+          <w:lang w:val="en-ID"/>
+        </w:rPr>
+        <w:t xml:space="preserve">user </w:t>
+      </w:r>
+      <w:r>
+        <w:rPr>
+          <w:rFonts w:ascii="Times New Roman" w:hAnsi="Times New Roman" w:cs="Times New Roman"/>
+          <w:bCs/>
+          <w:sz w:val="24"/>
+          <w:lang w:val="en-ID"/>
+        </w:rPr>
+        <w:t>untuk sistem rekomendasi</w:t>
+      </w:r>
+      <w:r>
+        <w:rPr>
+          <w:rFonts w:ascii="Times New Roman" w:hAnsi="Times New Roman" w:cs="Times New Roman"/>
+          <w:bCs/>
+          <w:sz w:val="24"/>
+          <w:lang w:val="en-ID"/>
+        </w:rPr>
+        <w:t xml:space="preserve">, terdapat dua cara </w:t>
+      </w:r>
+      <w:sdt>
+        <w:sdtPr>
+          <w:rPr>
+            <w:rFonts w:ascii="Times New Roman" w:hAnsi="Times New Roman" w:cs="Times New Roman"/>
+            <w:bCs/>
+            <w:sz w:val="24"/>
+            <w:lang w:val="en-ID"/>
+          </w:rPr>
+          <w:id w:val="1254470754"/>
+          <w:citation/>
+        </w:sdtPr>
+        <w:sdtContent>
+          <w:r>
+            <w:rPr>
+              <w:rFonts w:ascii="Times New Roman" w:hAnsi="Times New Roman" w:cs="Times New Roman"/>
+              <w:bCs/>
+              <w:sz w:val="24"/>
+              <w:lang w:val="en-ID"/>
+            </w:rPr>
+            <w:fldChar w:fldCharType="begin"/>
+          </w:r>
+          <w:r>
+            <w:rPr>
+              <w:rFonts w:ascii="Times New Roman" w:hAnsi="Times New Roman" w:cs="Times New Roman"/>
+              <w:bCs/>
+              <w:sz w:val="24"/>
+            </w:rPr>
+            <w:instrText xml:space="preserve"> CITATION Tit13 \l 1033 </w:instrText>
+          </w:r>
+          <w:r>
+            <w:rPr>
+              <w:rFonts w:ascii="Times New Roman" w:hAnsi="Times New Roman" w:cs="Times New Roman"/>
+              <w:bCs/>
+              <w:sz w:val="24"/>
+              <w:lang w:val="en-ID"/>
+            </w:rPr>
+            <w:fldChar w:fldCharType="separate"/>
+          </w:r>
+          <w:r>
+            <w:rPr>
+              <w:rFonts w:ascii="Times New Roman" w:hAnsi="Times New Roman" w:cs="Times New Roman"/>
+              <w:noProof/>
+              <w:sz w:val="24"/>
+            </w:rPr>
+            <w:t>(Zulkarnain, 2013)</w:t>
+          </w:r>
+          <w:r>
+            <w:rPr>
+              <w:rFonts w:ascii="Times New Roman" w:hAnsi="Times New Roman" w:cs="Times New Roman"/>
+              <w:bCs/>
+              <w:sz w:val="24"/>
+              <w:lang w:val="en-ID"/>
+            </w:rPr>
+            <w:fldChar w:fldCharType="end"/>
+          </w:r>
+        </w:sdtContent>
+      </w:sdt>
+      <w:r>
+        <w:rPr>
+          <w:rFonts w:ascii="Times New Roman" w:hAnsi="Times New Roman" w:cs="Times New Roman"/>
+          <w:bCs/>
+          <w:sz w:val="24"/>
+          <w:lang w:val="en-ID"/>
+        </w:rPr>
+        <w:t xml:space="preserve"> yaitu dengan cara E</w:t>
+      </w:r>
+      <w:r>
+        <w:rPr>
+          <w:rFonts w:ascii="Times New Roman" w:hAnsi="Times New Roman" w:cs="Times New Roman"/>
+          <w:bCs/>
+          <w:sz w:val="24"/>
+          <w:lang w:val="en-ID"/>
+        </w:rPr>
+        <w:t xml:space="preserve">ksplisit dan </w:t>
+      </w:r>
+      <w:r>
+        <w:rPr>
+          <w:rFonts w:ascii="Times New Roman" w:hAnsi="Times New Roman" w:cs="Times New Roman"/>
+          <w:bCs/>
+          <w:sz w:val="24"/>
+          <w:lang w:val="en-ID"/>
+        </w:rPr>
+        <w:t>I</w:t>
+      </w:r>
+      <w:r>
+        <w:rPr>
+          <w:rFonts w:ascii="Times New Roman" w:hAnsi="Times New Roman" w:cs="Times New Roman"/>
+          <w:bCs/>
+          <w:sz w:val="24"/>
+          <w:lang w:val="en-ID"/>
+        </w:rPr>
+        <w:t>mplisit. Eksplisit merupakan pengumpulan data yang diperoleh</w:t>
+      </w:r>
+      <w:r>
+        <w:rPr>
+          <w:rFonts w:ascii="Times New Roman" w:hAnsi="Times New Roman" w:cs="Times New Roman"/>
+          <w:bCs/>
+          <w:sz w:val="24"/>
+          <w:lang w:val="en-ID"/>
+        </w:rPr>
+        <w:t xml:space="preserve"> </w:t>
+      </w:r>
+      <w:r>
+        <w:rPr>
+          <w:rFonts w:ascii="Times New Roman" w:hAnsi="Times New Roman" w:cs="Times New Roman"/>
+          <w:bCs/>
+          <w:sz w:val="24"/>
+          <w:lang w:val="en-ID"/>
+        </w:rPr>
+        <w:t xml:space="preserve">berdasarkan </w:t>
+      </w:r>
+      <w:r>
+        <w:rPr>
+          <w:rFonts w:ascii="Times New Roman" w:hAnsi="Times New Roman" w:cs="Times New Roman"/>
+          <w:bCs/>
+          <w:i/>
+          <w:iCs/>
+          <w:sz w:val="24"/>
+          <w:lang w:val="en-ID"/>
+        </w:rPr>
+        <w:t>feedback</w:t>
+      </w:r>
+      <w:r>
+        <w:rPr>
+          <w:rFonts w:ascii="Times New Roman" w:hAnsi="Times New Roman" w:cs="Times New Roman"/>
+          <w:bCs/>
+          <w:sz w:val="24"/>
+          <w:lang w:val="en-ID"/>
+        </w:rPr>
+        <w:t xml:space="preserve"> dari pengguna secara langsung, data dapat diperoleh dengan meminta pendapat langsung dari pengguna, bisa berupa rating, </w:t>
+      </w:r>
+      <w:r>
+        <w:rPr>
+          <w:rFonts w:ascii="Times New Roman" w:hAnsi="Times New Roman" w:cs="Times New Roman"/>
+          <w:bCs/>
+          <w:i/>
+          <w:iCs/>
+          <w:sz w:val="24"/>
+          <w:lang w:val="en-ID"/>
+        </w:rPr>
+        <w:t>likes/dislikes</w:t>
+      </w:r>
+      <w:r>
+        <w:rPr>
+          <w:rFonts w:ascii="Times New Roman" w:hAnsi="Times New Roman" w:cs="Times New Roman"/>
+          <w:bCs/>
+          <w:sz w:val="24"/>
+          <w:lang w:val="en-ID"/>
+        </w:rPr>
+        <w:t>, maupun kata pencarian (</w:t>
+      </w:r>
+      <w:r>
+        <w:rPr>
+          <w:rFonts w:ascii="Times New Roman" w:hAnsi="Times New Roman" w:cs="Times New Roman"/>
+          <w:bCs/>
+          <w:i/>
+          <w:iCs/>
+          <w:sz w:val="24"/>
+          <w:lang w:val="en-ID"/>
+        </w:rPr>
+        <w:t>keyword</w:t>
+      </w:r>
+      <w:r>
+        <w:rPr>
+          <w:rFonts w:ascii="Times New Roman" w:hAnsi="Times New Roman" w:cs="Times New Roman"/>
+          <w:bCs/>
+          <w:sz w:val="24"/>
+          <w:lang w:val="en-ID"/>
+        </w:rPr>
+        <w:t>).</w:t>
+      </w:r>
+      <w:r>
+        <w:rPr>
+          <w:rFonts w:ascii="Times New Roman" w:hAnsi="Times New Roman" w:cs="Times New Roman"/>
+          <w:bCs/>
+          <w:sz w:val="24"/>
+          <w:lang w:val="en-ID"/>
+        </w:rPr>
+        <w:t xml:space="preserve"> Metode </w:t>
+      </w:r>
+      <w:r>
+        <w:rPr>
+          <w:rFonts w:ascii="Times New Roman" w:hAnsi="Times New Roman" w:cs="Times New Roman"/>
+          <w:bCs/>
+          <w:sz w:val="24"/>
+          <w:lang w:val="en-ID"/>
+        </w:rPr>
+        <w:t>I</w:t>
+      </w:r>
+      <w:r>
+        <w:rPr>
+          <w:rFonts w:ascii="Times New Roman" w:hAnsi="Times New Roman" w:cs="Times New Roman"/>
+          <w:bCs/>
+          <w:sz w:val="24"/>
+          <w:lang w:val="en-ID"/>
+        </w:rPr>
+        <w:t>mplisit</w:t>
+      </w:r>
+      <w:r>
+        <w:rPr>
+          <w:rFonts w:ascii="Times New Roman" w:hAnsi="Times New Roman" w:cs="Times New Roman"/>
+          <w:bCs/>
+          <w:sz w:val="24"/>
+          <w:lang w:val="en-ID"/>
+        </w:rPr>
+        <w:t xml:space="preserve"> merupakan pengumpulan data berdasarkan pengamatan </w:t>
+      </w:r>
+      <w:r>
+        <w:rPr>
+          <w:rFonts w:ascii="Times New Roman" w:hAnsi="Times New Roman" w:cs="Times New Roman"/>
+          <w:bCs/>
+          <w:sz w:val="24"/>
+          <w:lang w:val="en-ID"/>
+        </w:rPr>
+        <w:t xml:space="preserve">pola kecendrungan pengguna, seperti kecendrungan </w:t>
+      </w:r>
+      <w:r>
+        <w:rPr>
+          <w:rFonts w:ascii="Times New Roman" w:hAnsi="Times New Roman" w:cs="Times New Roman"/>
+          <w:bCs/>
+          <w:i/>
+          <w:iCs/>
+          <w:sz w:val="24"/>
+          <w:lang w:val="en-ID"/>
+        </w:rPr>
+        <w:t>user</w:t>
+      </w:r>
+      <w:r>
+        <w:rPr>
+          <w:rFonts w:ascii="Times New Roman" w:hAnsi="Times New Roman" w:cs="Times New Roman"/>
+          <w:bCs/>
+          <w:sz w:val="24"/>
+          <w:lang w:val="en-ID"/>
+        </w:rPr>
+        <w:t xml:space="preserve"> terhadap suatu </w:t>
+      </w:r>
+      <w:r>
+        <w:rPr>
+          <w:rFonts w:ascii="Times New Roman" w:hAnsi="Times New Roman" w:cs="Times New Roman"/>
+          <w:bCs/>
+          <w:i/>
+          <w:iCs/>
+          <w:sz w:val="24"/>
+          <w:lang w:val="en-ID"/>
+        </w:rPr>
+        <w:t>item</w:t>
+      </w:r>
+      <w:r>
+        <w:rPr>
+          <w:rFonts w:ascii="Times New Roman" w:hAnsi="Times New Roman" w:cs="Times New Roman"/>
+          <w:bCs/>
+          <w:sz w:val="24"/>
+          <w:lang w:val="en-ID"/>
+        </w:rPr>
+        <w:t xml:space="preserve"> dengan kriteria tertentu yang dimiliki </w:t>
+      </w:r>
+      <w:r>
+        <w:rPr>
+          <w:rFonts w:ascii="Times New Roman" w:hAnsi="Times New Roman" w:cs="Times New Roman"/>
+          <w:bCs/>
+          <w:i/>
+          <w:iCs/>
+          <w:sz w:val="24"/>
+          <w:lang w:val="en-ID"/>
+        </w:rPr>
+        <w:t>item</w:t>
+      </w:r>
+      <w:r>
+        <w:rPr>
+          <w:rFonts w:ascii="Times New Roman" w:hAnsi="Times New Roman" w:cs="Times New Roman"/>
+          <w:bCs/>
+          <w:sz w:val="24"/>
+          <w:lang w:val="en-ID"/>
+        </w:rPr>
+        <w:t xml:space="preserve"> tersebut. </w:t>
+      </w:r>
+      <w:r>
+        <w:rPr>
+          <w:rFonts w:ascii="Times New Roman" w:hAnsi="Times New Roman" w:cs="Times New Roman"/>
+          <w:sz w:val="24"/>
+          <w:szCs w:val="24"/>
+        </w:rPr>
+        <w:t>Metode p</w:t>
+      </w:r>
+      <w:r>
+        <w:rPr>
+          <w:rFonts w:ascii="Times New Roman" w:hAnsi="Times New Roman" w:cs="Times New Roman"/>
+          <w:sz w:val="24"/>
+          <w:szCs w:val="24"/>
+        </w:rPr>
+        <w:t>engumpulan data pada teknik implisit tidak melibatkan kontribusi pengguna melainkan dengan</w:t>
+      </w:r>
+      <w:r>
+        <w:rPr>
+          <w:rFonts w:ascii="Times New Roman" w:hAnsi="Times New Roman" w:cs="Times New Roman"/>
+          <w:sz w:val="24"/>
+          <w:szCs w:val="24"/>
+        </w:rPr>
+        <w:t xml:space="preserve"> cara pendekatan dari perilaku pengguna dan menyimpulkan</w:t>
+      </w:r>
+      <w:r>
+        <w:rPr>
+          <w:rFonts w:ascii="Times New Roman" w:hAnsi="Times New Roman" w:cs="Times New Roman"/>
+          <w:sz w:val="24"/>
+          <w:szCs w:val="24"/>
+        </w:rPr>
+        <w:t xml:space="preserve"> data-data yang sudah dikumpulkan oleh sistem</w:t>
+      </w:r>
+      <w:r>
+        <w:rPr>
+          <w:rFonts w:ascii="Times New Roman" w:hAnsi="Times New Roman" w:cs="Times New Roman"/>
+          <w:sz w:val="24"/>
+          <w:szCs w:val="24"/>
+        </w:rPr>
+        <w:t>.</w:t>
+      </w:r>
+    </w:p>
+    <w:p>
+      <w:pPr>
+        <w:jc w:val="both"/>
+        <w:rPr>
+          <w:rFonts w:ascii="Times New Roman" w:hAnsi="Times New Roman" w:cs="Times New Roman"/>
+          <w:b/>
+          <w:sz w:val="24"/>
+          <w:lang w:val="en-ID"/>
+        </w:rPr>
+      </w:pPr>
+      <w:r>
+        <w:rPr>
+          <w:rFonts w:ascii="Times New Roman" w:hAnsi="Times New Roman" w:cs="Times New Roman"/>
+          <w:b/>
+          <w:sz w:val="24"/>
+          <w:lang w:val="en-ID"/>
+        </w:rPr>
+        <w:t>2.</w:t>
+      </w:r>
+      <w:r>
+        <w:rPr>
+          <w:rFonts w:ascii="Times New Roman" w:hAnsi="Times New Roman" w:cs="Times New Roman"/>
+          <w:b/>
+          <w:sz w:val="24"/>
+          <w:lang w:val="en-ID"/>
+        </w:rPr>
+        <w:t>4</w:t>
       </w:r>
       <w:r>
         <w:rPr>
@@ -6054,7 +6695,16 @@
           <w:sz w:val="24"/>
           <w:lang w:val="en-ID"/>
         </w:rPr>
-        <w:t>2.4</w:t>
+        <w:t>2.</w:t>
+      </w:r>
+      <w:r>
+        <w:rPr>
+          <w:rFonts w:ascii="Times New Roman" w:hAnsi="Times New Roman" w:cs="Times New Roman"/>
+          <w:b/>
+          <w:sz w:val="24"/>
+          <w:lang w:val="en-ID"/>
+        </w:rPr>
+        <w:t>5</w:t>
       </w:r>
       <w:r>
         <w:rPr>
@@ -6259,7 +6909,16 @@
           <w:sz w:val="24"/>
           <w:szCs w:val="24"/>
         </w:rPr>
-        <w:t>(PMF)</w:t>
+        <w:t>(PMF</w:t>
+      </w:r>
+      <w:proofErr w:type="gramStart"/>
+      <w:r>
+        <w:rPr>
+          <w:rFonts w:ascii="Times New Roman" w:hAnsi="Times New Roman" w:cs="Times New Roman"/>
+          <w:sz w:val="24"/>
+          <w:szCs w:val="24"/>
+        </w:rPr>
+        <w:t>)</w:t>
       </w:r>
       <w:r>
         <w:rPr>
@@ -6277,7 +6936,17 @@
           <w:szCs w:val="24"/>
           <w:lang w:val="en-ID"/>
         </w:rPr>
-        <w:t xml:space="preserve">. Banyak algoritma telah dikembangkan untuk meningkatkan kinerja PMF, dengan memasukkan </w:t>
+        <w:t>.</w:t>
+      </w:r>
+      <w:proofErr w:type="gramEnd"/>
+      <w:r>
+        <w:rPr>
+          <w:rFonts w:ascii="Times New Roman" w:hAnsi="Times New Roman" w:cs="Times New Roman"/>
+          <w:sz w:val="24"/>
+          <w:szCs w:val="24"/>
+          <w:lang w:val="en-ID"/>
+        </w:rPr>
+        <w:t xml:space="preserve"> Banyak algoritma telah dikembangkan untuk meningkatkan kinerja PMF, dengan memasukkan </w:t>
       </w:r>
       <w:r>
         <w:rPr>
@@ -6419,7 +7088,18 @@
           <w:szCs w:val="24"/>
           <w:lang w:val="en-ID"/>
         </w:rPr>
-        <w:t>side information</w:t>
+        <w:t xml:space="preserve">side </w:t>
+      </w:r>
+      <w:r>
+        <w:rPr>
+          <w:rFonts w:ascii="Times New Roman" w:hAnsi="Times New Roman" w:cs="Times New Roman"/>
+          <w:i/>
+          <w:sz w:val="24"/>
+          <w:szCs w:val="24"/>
+          <w:lang w:val="en-ID"/>
+        </w:rPr>
+        <w:lastRenderedPageBreak/>
+        <w:t>information</w:t>
       </w:r>
       <w:r>
         <w:rPr>
@@ -6669,13 +7349,23 @@
         </w:rPr>
         <w:t xml:space="preserve">i </w:t>
       </w:r>
-      <w:r>
-        <w:rPr>
-          <w:rFonts w:ascii="Times New Roman" w:hAnsi="Times New Roman" w:cs="Times New Roman"/>
-          <w:sz w:val="24"/>
-          <w:szCs w:val="24"/>
-        </w:rPr>
-        <w:t xml:space="preserve">berikut : </w:t>
+      <w:proofErr w:type="gramStart"/>
+      <w:r>
+        <w:rPr>
+          <w:rFonts w:ascii="Times New Roman" w:hAnsi="Times New Roman" w:cs="Times New Roman"/>
+          <w:sz w:val="24"/>
+          <w:szCs w:val="24"/>
+        </w:rPr>
+        <w:t>berikut :</w:t>
+      </w:r>
+      <w:proofErr w:type="gramEnd"/>
+      <w:r>
+        <w:rPr>
+          <w:rFonts w:ascii="Times New Roman" w:hAnsi="Times New Roman" w:cs="Times New Roman"/>
+          <w:sz w:val="24"/>
+          <w:szCs w:val="24"/>
+        </w:rPr>
+        <w:t xml:space="preserve"> </w:t>
       </w:r>
     </w:p>
     <w:p>
@@ -6813,7 +7503,6 @@
           <w:sz w:val="24"/>
           <w:szCs w:val="24"/>
         </w:rPr>
-        <w:lastRenderedPageBreak/>
         <w:t xml:space="preserve">Di mana </w:t>
       </w:r>
       <w:r>
@@ -7036,7 +7725,7 @@
           <w:sz w:val="24"/>
           <w:lang w:val="en-ID"/>
         </w:rPr>
-        <w:t>5</w:t>
+        <w:t>6</w:t>
       </w:r>
       <w:r>
         <w:rPr>
@@ -7419,15 +8108,33 @@
           <w:sz w:val="24"/>
           <w:szCs w:val="24"/>
         </w:rPr>
-        <w:t xml:space="preserve">. Kita juga bisa  </w:t>
-      </w:r>
-      <w:r>
-        <w:rPr>
-          <w:rFonts w:ascii="Times New Roman" w:hAnsi="Times New Roman" w:cs="Times New Roman"/>
-          <w:sz w:val="24"/>
-          <w:szCs w:val="24"/>
-        </w:rPr>
-        <w:t>menjual produk, jasa, sebagai solusi perasalahan untuk penggunaanya</w:t>
+        <w:t xml:space="preserve">. Kita juga </w:t>
+      </w:r>
+      <w:proofErr w:type="gramStart"/>
+      <w:r>
+        <w:rPr>
+          <w:rFonts w:ascii="Times New Roman" w:hAnsi="Times New Roman" w:cs="Times New Roman"/>
+          <w:sz w:val="24"/>
+          <w:szCs w:val="24"/>
+        </w:rPr>
+        <w:t xml:space="preserve">bisa  </w:t>
+      </w:r>
+      <w:r>
+        <w:rPr>
+          <w:rFonts w:ascii="Times New Roman" w:hAnsi="Times New Roman" w:cs="Times New Roman"/>
+          <w:sz w:val="24"/>
+          <w:szCs w:val="24"/>
+        </w:rPr>
+        <w:t>menjual</w:t>
+      </w:r>
+      <w:proofErr w:type="gramEnd"/>
+      <w:r>
+        <w:rPr>
+          <w:rFonts w:ascii="Times New Roman" w:hAnsi="Times New Roman" w:cs="Times New Roman"/>
+          <w:sz w:val="24"/>
+          <w:szCs w:val="24"/>
+        </w:rPr>
+        <w:t xml:space="preserve"> produk, jasa, sebagai solusi perasalahan untuk penggunaanya</w:t>
       </w:r>
     </w:p>
     <w:p>
@@ -7456,10 +8163,8 @@
           <w:sz w:val="24"/>
           <w:lang w:val="en-ID"/>
         </w:rPr>
-        <w:t>6</w:t>
-      </w:r>
-      <w:bookmarkStart w:id="8" w:name="_GoBack"/>
-      <w:bookmarkEnd w:id="8"/>
+        <w:t>7</w:t>
+      </w:r>
       <w:r>
         <w:rPr>
           <w:rFonts w:ascii="Times New Roman" w:hAnsi="Times New Roman" w:cs="Times New Roman"/>
@@ -8302,7 +9007,7 @@
 </file>
 
 <file path=word/endnotes.xml><?xml version="1.0" encoding="utf-8"?>
-<w:endnotes xmlns:wpc="http://schemas.microsoft.com/office/word/2010/wordprocessingCanvas" xmlns:mc="http://schemas.openxmlformats.org/markup-compatibility/2006" xmlns:o="urn:schemas-microsoft-com:office:office" xmlns:r="http://schemas.openxmlformats.org/officeDocument/2006/relationships" xmlns:m="http://schemas.openxmlformats.org/officeDocument/2006/math" xmlns:v="urn:schemas-microsoft-com:vml" xmlns:wp14="http://schemas.microsoft.com/office/word/2010/wordprocessingDrawing" xmlns:wp="http://schemas.openxmlformats.org/drawingml/2006/wordprocessingDrawing" xmlns:w10="urn:schemas-microsoft-com:office:word" xmlns:w="http://schemas.openxmlformats.org/wordprocessingml/2006/main" xmlns:w14="http://schemas.microsoft.com/office/word/2010/wordml" xmlns:w15="http://schemas.microsoft.com/office/word/2012/wordml" xmlns:wpg="http://schemas.microsoft.com/office/word/2010/wordprocessingGroup" xmlns:wpi="http://schemas.microsoft.com/office/word/2010/wordprocessingInk" xmlns:wne="http://schemas.microsoft.com/office/word/2006/wordml" xmlns:wps="http://schemas.microsoft.com/office/word/2010/wordprocessingShape" mc:Ignorable="w14 w15 wp14">
+<w:endnotes xmlns:wpc="http://schemas.microsoft.com/office/word/2010/wordprocessingCanvas" xmlns:cx="http://schemas.microsoft.com/office/drawing/2014/chartex" xmlns:cx1="http://schemas.microsoft.com/office/drawing/2015/9/8/chartex" xmlns:cx2="http://schemas.microsoft.com/office/drawing/2015/10/21/chartex" xmlns:cx3="http://schemas.microsoft.com/office/drawing/2016/5/9/chartex" xmlns:cx4="http://schemas.microsoft.com/office/drawing/2016/5/10/chartex" xmlns:cx5="http://schemas.microsoft.com/office/drawing/2016/5/11/chartex" xmlns:cx6="http://schemas.microsoft.com/office/drawing/2016/5/12/chartex" xmlns:cx7="http://schemas.microsoft.com/office/drawing/2016/5/13/chartex" xmlns:cx8="http://schemas.microsoft.com/office/drawing/2016/5/14/chartex" xmlns:mc="http://schemas.openxmlformats.org/markup-compatibility/2006" xmlns:aink="http://schemas.microsoft.com/office/drawing/2016/ink" xmlns:am3d="http://schemas.microsoft.com/office/drawing/2017/model3d" xmlns:o="urn:schemas-microsoft-com:office:office" xmlns:r="http://schemas.openxmlformats.org/officeDocument/2006/relationships" xmlns:m="http://schemas.openxmlformats.org/officeDocument/2006/math" xmlns:v="urn:schemas-microsoft-com:vml" xmlns:wp14="http://schemas.microsoft.com/office/word/2010/wordprocessingDrawing" xmlns:wp="http://schemas.openxmlformats.org/drawingml/2006/wordprocessingDrawing" xmlns:w10="urn:schemas-microsoft-com:office:word" xmlns:w="http://schemas.openxmlformats.org/wordprocessingml/2006/main" xmlns:w14="http://schemas.microsoft.com/office/word/2010/wordml" xmlns:w15="http://schemas.microsoft.com/office/word/2012/wordml" xmlns:w16cex="http://schemas.microsoft.com/office/word/2018/wordml/cex" xmlns:w16cid="http://schemas.microsoft.com/office/word/2016/wordml/cid" xmlns:w16="http://schemas.microsoft.com/office/word/2018/wordml" xmlns:w16se="http://schemas.microsoft.com/office/word/2015/wordml/symex" xmlns:wpg="http://schemas.microsoft.com/office/word/2010/wordprocessingGroup" xmlns:wpi="http://schemas.microsoft.com/office/word/2010/wordprocessingInk" xmlns:wne="http://schemas.microsoft.com/office/word/2006/wordml" xmlns:wps="http://schemas.microsoft.com/office/word/2010/wordprocessingShape" mc:Ignorable="w14 w15 w16se w16cid w16 w16cex wp14">
   <w:endnote w:type="separator" w:id="-1">
     <w:p>
       <w:pPr>
@@ -8327,7 +9032,7 @@
 </file>
 
 <file path=word/footnotes.xml><?xml version="1.0" encoding="utf-8"?>
-<w:footnotes xmlns:wpc="http://schemas.microsoft.com/office/word/2010/wordprocessingCanvas" xmlns:mc="http://schemas.openxmlformats.org/markup-compatibility/2006" xmlns:o="urn:schemas-microsoft-com:office:office" xmlns:r="http://schemas.openxmlformats.org/officeDocument/2006/relationships" xmlns:m="http://schemas.openxmlformats.org/officeDocument/2006/math" xmlns:v="urn:schemas-microsoft-com:vml" xmlns:wp14="http://schemas.microsoft.com/office/word/2010/wordprocessingDrawing" xmlns:wp="http://schemas.openxmlformats.org/drawingml/2006/wordprocessingDrawing" xmlns:w10="urn:schemas-microsoft-com:office:word" xmlns:w="http://schemas.openxmlformats.org/wordprocessingml/2006/main" xmlns:w14="http://schemas.microsoft.com/office/word/2010/wordml" xmlns:w15="http://schemas.microsoft.com/office/word/2012/wordml" xmlns:wpg="http://schemas.microsoft.com/office/word/2010/wordprocessingGroup" xmlns:wpi="http://schemas.microsoft.com/office/word/2010/wordprocessingInk" xmlns:wne="http://schemas.microsoft.com/office/word/2006/wordml" xmlns:wps="http://schemas.microsoft.com/office/word/2010/wordprocessingShape" mc:Ignorable="w14 w15 wp14">
+<w:footnotes xmlns:wpc="http://schemas.microsoft.com/office/word/2010/wordprocessingCanvas" xmlns:cx="http://schemas.microsoft.com/office/drawing/2014/chartex" xmlns:cx1="http://schemas.microsoft.com/office/drawing/2015/9/8/chartex" xmlns:cx2="http://schemas.microsoft.com/office/drawing/2015/10/21/chartex" xmlns:cx3="http://schemas.microsoft.com/office/drawing/2016/5/9/chartex" xmlns:cx4="http://schemas.microsoft.com/office/drawing/2016/5/10/chartex" xmlns:cx5="http://schemas.microsoft.com/office/drawing/2016/5/11/chartex" xmlns:cx6="http://schemas.microsoft.com/office/drawing/2016/5/12/chartex" xmlns:cx7="http://schemas.microsoft.com/office/drawing/2016/5/13/chartex" xmlns:cx8="http://schemas.microsoft.com/office/drawing/2016/5/14/chartex" xmlns:mc="http://schemas.openxmlformats.org/markup-compatibility/2006" xmlns:aink="http://schemas.microsoft.com/office/drawing/2016/ink" xmlns:am3d="http://schemas.microsoft.com/office/drawing/2017/model3d" xmlns:o="urn:schemas-microsoft-com:office:office" xmlns:r="http://schemas.openxmlformats.org/officeDocument/2006/relationships" xmlns:m="http://schemas.openxmlformats.org/officeDocument/2006/math" xmlns:v="urn:schemas-microsoft-com:vml" xmlns:wp14="http://schemas.microsoft.com/office/word/2010/wordprocessingDrawing" xmlns:wp="http://schemas.openxmlformats.org/drawingml/2006/wordprocessingDrawing" xmlns:w10="urn:schemas-microsoft-com:office:word" xmlns:w="http://schemas.openxmlformats.org/wordprocessingml/2006/main" xmlns:w14="http://schemas.microsoft.com/office/word/2010/wordml" xmlns:w15="http://schemas.microsoft.com/office/word/2012/wordml" xmlns:w16cex="http://schemas.microsoft.com/office/word/2018/wordml/cex" xmlns:w16cid="http://schemas.microsoft.com/office/word/2016/wordml/cid" xmlns:w16="http://schemas.microsoft.com/office/word/2018/wordml" xmlns:w16se="http://schemas.microsoft.com/office/word/2015/wordml/symex" xmlns:wpg="http://schemas.microsoft.com/office/word/2010/wordprocessingGroup" xmlns:wpi="http://schemas.microsoft.com/office/word/2010/wordprocessingInk" xmlns:wne="http://schemas.microsoft.com/office/word/2006/wordml" xmlns:wps="http://schemas.microsoft.com/office/word/2010/wordprocessingShape" mc:Ignorable="w14 w15 w16se w16cid w16 w16cex wp14">
   <w:footnote w:type="separator" w:id="-1">
     <w:p>
       <w:pPr>
@@ -8352,8 +9057,8 @@
 </file>
 
 <file path=word/numbering.xml><?xml version="1.0" encoding="utf-8"?>
-<w:numbering xmlns:wpc="http://schemas.microsoft.com/office/word/2010/wordprocessingCanvas" xmlns:mc="http://schemas.openxmlformats.org/markup-compatibility/2006" xmlns:o="urn:schemas-microsoft-com:office:office" xmlns:r="http://schemas.openxmlformats.org/officeDocument/2006/relationships" xmlns:m="http://schemas.openxmlformats.org/officeDocument/2006/math" xmlns:v="urn:schemas-microsoft-com:vml" xmlns:wp14="http://schemas.microsoft.com/office/word/2010/wordprocessingDrawing" xmlns:wp="http://schemas.openxmlformats.org/drawingml/2006/wordprocessingDrawing" xmlns:w10="urn:schemas-microsoft-com:office:word" xmlns:w="http://schemas.openxmlformats.org/wordprocessingml/2006/main" xmlns:w14="http://schemas.microsoft.com/office/word/2010/wordml" xmlns:w15="http://schemas.microsoft.com/office/word/2012/wordml" xmlns:wpg="http://schemas.microsoft.com/office/word/2010/wordprocessingGroup" xmlns:wpi="http://schemas.microsoft.com/office/word/2010/wordprocessingInk" xmlns:wne="http://schemas.microsoft.com/office/word/2006/wordml" xmlns:wps="http://schemas.microsoft.com/office/word/2010/wordprocessingShape" mc:Ignorable="w14 w15 wp14">
-  <w:abstractNum w:abstractNumId="0">
+<w:numbering xmlns:wpc="http://schemas.microsoft.com/office/word/2010/wordprocessingCanvas" xmlns:cx="http://schemas.microsoft.com/office/drawing/2014/chartex" xmlns:cx1="http://schemas.microsoft.com/office/drawing/2015/9/8/chartex" xmlns:cx2="http://schemas.microsoft.com/office/drawing/2015/10/21/chartex" xmlns:cx3="http://schemas.microsoft.com/office/drawing/2016/5/9/chartex" xmlns:cx4="http://schemas.microsoft.com/office/drawing/2016/5/10/chartex" xmlns:cx5="http://schemas.microsoft.com/office/drawing/2016/5/11/chartex" xmlns:cx6="http://schemas.microsoft.com/office/drawing/2016/5/12/chartex" xmlns:cx7="http://schemas.microsoft.com/office/drawing/2016/5/13/chartex" xmlns:cx8="http://schemas.microsoft.com/office/drawing/2016/5/14/chartex" xmlns:mc="http://schemas.openxmlformats.org/markup-compatibility/2006" xmlns:aink="http://schemas.microsoft.com/office/drawing/2016/ink" xmlns:am3d="http://schemas.microsoft.com/office/drawing/2017/model3d" xmlns:o="urn:schemas-microsoft-com:office:office" xmlns:r="http://schemas.openxmlformats.org/officeDocument/2006/relationships" xmlns:m="http://schemas.openxmlformats.org/officeDocument/2006/math" xmlns:v="urn:schemas-microsoft-com:vml" xmlns:wp14="http://schemas.microsoft.com/office/word/2010/wordprocessingDrawing" xmlns:wp="http://schemas.openxmlformats.org/drawingml/2006/wordprocessingDrawing" xmlns:w10="urn:schemas-microsoft-com:office:word" xmlns:w="http://schemas.openxmlformats.org/wordprocessingml/2006/main" xmlns:w14="http://schemas.microsoft.com/office/word/2010/wordml" xmlns:w15="http://schemas.microsoft.com/office/word/2012/wordml" xmlns:w16cex="http://schemas.microsoft.com/office/word/2018/wordml/cex" xmlns:w16cid="http://schemas.microsoft.com/office/word/2016/wordml/cid" xmlns:w16="http://schemas.microsoft.com/office/word/2018/wordml" xmlns:w16se="http://schemas.microsoft.com/office/word/2015/wordml/symex" xmlns:wpg="http://schemas.microsoft.com/office/word/2010/wordprocessingGroup" xmlns:wpi="http://schemas.microsoft.com/office/word/2010/wordprocessingInk" xmlns:wne="http://schemas.microsoft.com/office/word/2006/wordml" xmlns:wps="http://schemas.microsoft.com/office/word/2010/wordprocessingShape" mc:Ignorable="w14 w15 w16se w16cid w16 w16cex wp14">
+  <w:abstractNum w:abstractNumId="0" w15:restartNumberingAfterBreak="0">
     <w:nsid w:val="0FE73C46"/>
     <w:multiLevelType w:val="multilevel"/>
     <w:tmpl w:val="1A9633A4"/>
@@ -8466,7 +9171,7 @@
       </w:rPr>
     </w:lvl>
   </w:abstractNum>
-  <w:abstractNum w:abstractNumId="1">
+  <w:abstractNum w:abstractNumId="1" w15:restartNumberingAfterBreak="0">
     <w:nsid w:val="1ABA10C1"/>
     <w:multiLevelType w:val="hybridMultilevel"/>
     <w:tmpl w:val="EF623A8E"/>
@@ -8555,7 +9260,7 @@
       </w:pPr>
     </w:lvl>
   </w:abstractNum>
-  <w:abstractNum w:abstractNumId="2">
+  <w:abstractNum w:abstractNumId="2" w15:restartNumberingAfterBreak="0">
     <w:nsid w:val="31CC2042"/>
     <w:multiLevelType w:val="hybridMultilevel"/>
     <w:tmpl w:val="2DA09C24"/>
@@ -8644,7 +9349,7 @@
       </w:pPr>
     </w:lvl>
   </w:abstractNum>
-  <w:abstractNum w:abstractNumId="3">
+  <w:abstractNum w:abstractNumId="3" w15:restartNumberingAfterBreak="0">
     <w:nsid w:val="3665710B"/>
     <w:multiLevelType w:val="multilevel"/>
     <w:tmpl w:val="E9B8BBBE"/>
@@ -8757,7 +9462,7 @@
       </w:pPr>
     </w:lvl>
   </w:abstractNum>
-  <w:abstractNum w:abstractNumId="4">
+  <w:abstractNum w:abstractNumId="4" w15:restartNumberingAfterBreak="0">
     <w:nsid w:val="381E0AAB"/>
     <w:multiLevelType w:val="hybridMultilevel"/>
     <w:tmpl w:val="C226D7F2"/>
@@ -8846,7 +9551,7 @@
       </w:pPr>
     </w:lvl>
   </w:abstractNum>
-  <w:abstractNum w:abstractNumId="5">
+  <w:abstractNum w:abstractNumId="5" w15:restartNumberingAfterBreak="0">
     <w:nsid w:val="4A7B239C"/>
     <w:multiLevelType w:val="hybridMultilevel"/>
     <w:tmpl w:val="BD748DA6"/>
@@ -8932,7 +9637,7 @@
       </w:pPr>
     </w:lvl>
   </w:abstractNum>
-  <w:abstractNum w:abstractNumId="6">
+  <w:abstractNum w:abstractNumId="6" w15:restartNumberingAfterBreak="0">
     <w:nsid w:val="4B2B07F0"/>
     <w:multiLevelType w:val="hybridMultilevel"/>
     <w:tmpl w:val="44BEB798"/>
@@ -9018,7 +9723,7 @@
       </w:pPr>
     </w:lvl>
   </w:abstractNum>
-  <w:abstractNum w:abstractNumId="7">
+  <w:abstractNum w:abstractNumId="7" w15:restartNumberingAfterBreak="0">
     <w:nsid w:val="4C116695"/>
     <w:multiLevelType w:val="hybridMultilevel"/>
     <w:tmpl w:val="4B0456A6"/>
@@ -9107,7 +9812,7 @@
       </w:pPr>
     </w:lvl>
   </w:abstractNum>
-  <w:abstractNum w:abstractNumId="8">
+  <w:abstractNum w:abstractNumId="8" w15:restartNumberingAfterBreak="0">
     <w:nsid w:val="54D53D6D"/>
     <w:multiLevelType w:val="hybridMultilevel"/>
     <w:tmpl w:val="7B7E35B4"/>
@@ -9196,7 +9901,7 @@
       </w:pPr>
     </w:lvl>
   </w:abstractNum>
-  <w:abstractNum w:abstractNumId="9">
+  <w:abstractNum w:abstractNumId="9" w15:restartNumberingAfterBreak="0">
     <w:nsid w:val="6D465B71"/>
     <w:multiLevelType w:val="multilevel"/>
     <w:tmpl w:val="7F2C3D08"/>
@@ -9309,7 +10014,7 @@
       </w:rPr>
     </w:lvl>
   </w:abstractNum>
-  <w:abstractNum w:abstractNumId="10">
+  <w:abstractNum w:abstractNumId="10" w15:restartNumberingAfterBreak="0">
     <w:nsid w:val="716B5337"/>
     <w:multiLevelType w:val="hybridMultilevel"/>
     <w:tmpl w:val="CCD82762"/>
@@ -9398,7 +10103,7 @@
       </w:pPr>
     </w:lvl>
   </w:abstractNum>
-  <w:abstractNum w:abstractNumId="11">
+  <w:abstractNum w:abstractNumId="11" w15:restartNumberingAfterBreak="0">
     <w:nsid w:val="7F28020A"/>
     <w:multiLevelType w:val="hybridMultilevel"/>
     <w:tmpl w:val="E58A7BC8"/>
@@ -9534,7 +10239,7 @@
 </file>
 
 <file path=word/styles.xml><?xml version="1.0" encoding="utf-8"?>
-<w:styles xmlns:mc="http://schemas.openxmlformats.org/markup-compatibility/2006" xmlns:r="http://schemas.openxmlformats.org/officeDocument/2006/relationships" xmlns:w="http://schemas.openxmlformats.org/wordprocessingml/2006/main" xmlns:w14="http://schemas.microsoft.com/office/word/2010/wordml" xmlns:w15="http://schemas.microsoft.com/office/word/2012/wordml" mc:Ignorable="w14 w15">
+<w:styles xmlns:mc="http://schemas.openxmlformats.org/markup-compatibility/2006" xmlns:r="http://schemas.openxmlformats.org/officeDocument/2006/relationships" xmlns:w="http://schemas.openxmlformats.org/wordprocessingml/2006/main" xmlns:w14="http://schemas.microsoft.com/office/word/2010/wordml" xmlns:w15="http://schemas.microsoft.com/office/word/2012/wordml" xmlns:w16cex="http://schemas.microsoft.com/office/word/2018/wordml/cex" xmlns:w16cid="http://schemas.microsoft.com/office/word/2016/wordml/cid" xmlns:w16="http://schemas.microsoft.com/office/word/2018/wordml" xmlns:w16se="http://schemas.microsoft.com/office/word/2015/wordml/symex" mc:Ignorable="w14 w15 w16se w16cid w16 w16cex">
   <w:docDefaults>
     <w:rPrDefault>
       <w:rPr>
@@ -9550,7 +10255,7 @@
       </w:pPr>
     </w:pPrDefault>
   </w:docDefaults>
-  <w:latentStyles w:defLockedState="0" w:defUIPriority="99" w:defSemiHidden="0" w:defUnhideWhenUsed="0" w:defQFormat="0" w:count="371">
+  <w:latentStyles w:defLockedState="0" w:defUIPriority="99" w:defSemiHidden="0" w:defUnhideWhenUsed="0" w:defQFormat="0" w:count="376">
     <w:lsdException w:name="Normal" w:uiPriority="0" w:qFormat="1"/>
     <w:lsdException w:name="heading 1" w:uiPriority="9" w:qFormat="1"/>
     <w:lsdException w:name="heading 2" w:semiHidden="1" w:uiPriority="9" w:unhideWhenUsed="1" w:qFormat="1"/>
@@ -9656,7 +10361,6 @@
     <w:lsdException w:name="HTML Sample" w:semiHidden="1" w:unhideWhenUsed="1"/>
     <w:lsdException w:name="HTML Typewriter" w:semiHidden="1" w:unhideWhenUsed="1"/>
     <w:lsdException w:name="HTML Variable" w:semiHidden="1" w:unhideWhenUsed="1"/>
-    <w:lsdException w:name="Normal Table" w:semiHidden="1" w:unhideWhenUsed="1"/>
     <w:lsdException w:name="annotation subject" w:semiHidden="1" w:unhideWhenUsed="1"/>
     <w:lsdException w:name="No List" w:semiHidden="1" w:unhideWhenUsed="1"/>
     <w:lsdException w:name="Outline List 1" w:semiHidden="1" w:unhideWhenUsed="1"/>
@@ -9699,11 +10403,8 @@
     <w:lsdException w:name="Table Contemporary" w:semiHidden="1" w:unhideWhenUsed="1"/>
     <w:lsdException w:name="Table Elegant" w:semiHidden="1" w:unhideWhenUsed="1"/>
     <w:lsdException w:name="Table Professional" w:semiHidden="1" w:unhideWhenUsed="1"/>
-    <w:lsdException w:name="Table Subtle 1" w:semiHidden="1" w:unhideWhenUsed="1"/>
     <w:lsdException w:name="Table Subtle 2" w:semiHidden="1" w:unhideWhenUsed="1"/>
     <w:lsdException w:name="Table Web 1" w:semiHidden="1" w:unhideWhenUsed="1"/>
-    <w:lsdException w:name="Table Web 2" w:semiHidden="1" w:unhideWhenUsed="1"/>
-    <w:lsdException w:name="Table Web 3" w:semiHidden="1" w:unhideWhenUsed="1"/>
     <w:lsdException w:name="Balloon Text" w:semiHidden="1" w:unhideWhenUsed="1"/>
     <w:lsdException w:name="Table Grid" w:uiPriority="39"/>
     <w:lsdException w:name="Table Theme" w:semiHidden="1" w:unhideWhenUsed="1"/>
@@ -9922,6 +10623,11 @@
     <w:lsdException w:name="List Table 5 Dark Accent 6" w:uiPriority="50"/>
     <w:lsdException w:name="List Table 6 Colorful Accent 6" w:uiPriority="51"/>
     <w:lsdException w:name="List Table 7 Colorful Accent 6" w:uiPriority="52"/>
+    <w:lsdException w:name="Mention" w:semiHidden="1" w:unhideWhenUsed="1"/>
+    <w:lsdException w:name="Smart Hyperlink" w:semiHidden="1" w:unhideWhenUsed="1"/>
+    <w:lsdException w:name="Hashtag" w:semiHidden="1" w:unhideWhenUsed="1"/>
+    <w:lsdException w:name="Unresolved Mention" w:semiHidden="1" w:unhideWhenUsed="1"/>
+    <w:lsdException w:name="Smart Link" w:semiHidden="1" w:unhideWhenUsed="1"/>
   </w:latentStyles>
   <w:style w:type="paragraph" w:default="1" w:styleId="Normal">
     <w:name w:val="Normal"/>
@@ -10213,8 +10919,8 @@
     <w:basedOn w:val="DefaultParagraphFont"/>
     <w:rsid w:val="00557425"/>
   </w:style>
-  <w:style w:type="character" w:customStyle="1" w:styleId="UnresolvedMention">
-    <w:name w:val="Unresolved Mention"/>
+  <w:style w:type="character" w:customStyle="1" w:styleId="UnresolvedMention2">
+    <w:name w:val="Unresolved Mention2"/>
     <w:basedOn w:val="DefaultParagraphFont"/>
     <w:uiPriority w:val="99"/>
     <w:semiHidden/>
@@ -10516,7 +11222,7 @@
     <b:Title>Recommendation systems: Principles, methods and</b:Title>
     <b:Year>2015</b:Year>
     <b:Pages>4</b:Pages>
-    <b:RefOrder>14</b:RefOrder>
+    <b:RefOrder>15</b:RefOrder>
   </b:Source>
   <b:Source>
     <b:Tag>Lis18</b:Tag>
@@ -10570,7 +11276,7 @@
     <b:Pages>12</b:Pages>
     <b:Volume>3</b:Volume>
     <b:Issue>2</b:Issue>
-    <b:RefOrder>15</b:RefOrder>
+    <b:RefOrder>16</b:RefOrder>
   </b:Source>
   <b:Source>
     <b:Tag>Zhe19</b:Tag>
@@ -10593,7 +11299,7 @@
     <b:Title>GACOforRec: Session-Based Graph Convolutional Neural Networks Recommendation Model</b:Title>
     <b:Year>2019</b:Year>
     <b:Pages>114077</b:Pages>
-    <b:RefOrder>16</b:RefOrder>
+    <b:RefOrder>17</b:RefOrder>
   </b:Source>
   <b:Source>
     <b:Tag>Jun17</b:Tag>
@@ -10709,7 +11415,7 @@
     <b:Title>Deep attention user-based collaborative filtering for recommendation</b:Title>
     <b:Year>2020</b:Year>
     <b:Pages>2</b:Pages>
-    <b:RefOrder>17</b:RefOrder>
+    <b:RefOrder>18</b:RefOrder>
   </b:Source>
   <b:Source>
     <b:Tag>She15</b:Tag>
@@ -10803,7 +11509,7 @@
     </b:Author>
     <b:JournalName>Deep Learning based Recommender System: A Survey and New Perspectives</b:JournalName>
     <b:Year>2019</b:Year>
-    <b:RefOrder>18</b:RefOrder>
+    <b:RefOrder>19</b:RefOrder>
   </b:Source>
   <b:Source>
     <b:Tag>BoY16</b:Tag>
@@ -10823,7 +11529,7 @@
     <b:Title>Social Collaborative Filtering by Trust</b:Title>
     <b:Year>2016</b:Year>
     <b:Pages>1</b:Pages>
-    <b:RefOrder>11</b:RefOrder>
+    <b:RefOrder>12</b:RefOrder>
   </b:Source>
   <b:Source>
     <b:Tag>MSa17</b:Tag>
@@ -10849,7 +11555,7 @@
     <b:Year>2017</b:Year>
     <b:Pages>2</b:Pages>
     <b:Volume>14</b:Volume>
-    <b:RefOrder>19</b:RefOrder>
+    <b:RefOrder>20</b:RefOrder>
   </b:Source>
   <b:Source>
     <b:Tag>Meh16</b:Tag>
@@ -10928,7 +11634,7 @@
     <b:Title>Perancangan Sistem Informasi Permohonan Perizinan Penelitian dengan Metode Agile dan Framework Laravel Berbasis W</b:Title>
     <b:JournalName>Journal of Information Systems and Informatics</b:JournalName>
     <b:Year>2020</b:Year>
-    <b:RefOrder>13</b:RefOrder>
+    <b:RefOrder>14</b:RefOrder>
   </b:Source>
   <b:Source>
     <b:Tag>Sat16</b:Tag>
@@ -10948,13 +11654,33 @@
     <b:Title>Lets Build Your Android Apps with Android Studio</b:Title>
     <b:Year>2016</b:Year>
     <b:Publisher>Elex Media Komputindo</b:Publisher>
-    <b:RefOrder>12</b:RefOrder>
+    <b:RefOrder>13</b:RefOrder>
+  </b:Source>
+  <b:Source>
+    <b:Tag>Tit13</b:Tag>
+    <b:SourceType>JournalArticle</b:SourceType>
+    <b:Guid>{95272191-D7B8-4169-B005-A1672ACE350C}</b:Guid>
+    <b:Title>SUGGESTIONS FRIENDS ENGINE BERBASIS HYBRID RECOMMENDER SYSTEM UNTUK MENDAPATKAN REKOMENDASI TEMAN TERBAIK PADA WEB JEJARING SOSIAL</b:Title>
+    <b:Year>2013</b:Year>
+    <b:Author>
+      <b:Author>
+        <b:NameList>
+          <b:Person>
+            <b:Last>Zulkarnain</b:Last>
+            <b:First>Titania</b:First>
+            <b:Middle>Dwi Andini dan Adnan</b:Middle>
+          </b:Person>
+        </b:NameList>
+      </b:Author>
+    </b:Author>
+    <b:JournalName>Jurnal Ilmiah Teknologi  dan Informasi ASIA</b:JournalName>
+    <b:RefOrder>11</b:RefOrder>
   </b:Source>
 </b:Sources>
 </file>
 
 <file path=customXml/itemProps1.xml><?xml version="1.0" encoding="utf-8"?>
-<ds:datastoreItem xmlns:ds="http://schemas.openxmlformats.org/officeDocument/2006/customXml" ds:itemID="{63DD1E0D-8AF7-4756-8632-B5E6E3B249E8}">
+<ds:datastoreItem xmlns:ds="http://schemas.openxmlformats.org/officeDocument/2006/customXml" ds:itemID="{DF41E2D2-5B3B-4537-A8F6-5575226C79D7}">
   <ds:schemaRefs>
     <ds:schemaRef ds:uri="http://schemas.openxmlformats.org/officeDocument/2006/bibliography"/>
   </ds:schemaRefs>

</xml_diff>

<commit_message>
Revisi bab 2 penambahan
revisi
</commit_message>
<xml_diff>
--- a/BAB 1-2 _Skripsi.docx
+++ b/BAB 1-2 _Skripsi.docx
@@ -585,18 +585,7 @@
           <w:szCs w:val="24"/>
           <w:lang w:val="en-ID"/>
         </w:rPr>
-        <w:t xml:space="preserve">speech </w:t>
-      </w:r>
-      <w:proofErr w:type="gramStart"/>
-      <w:r>
-        <w:rPr>
-          <w:rFonts w:ascii="Times New Roman" w:hAnsi="Times New Roman" w:cs="Times New Roman"/>
-          <w:i/>
-          <w:sz w:val="24"/>
-          <w:szCs w:val="24"/>
-          <w:lang w:val="en-ID"/>
-        </w:rPr>
-        <w:t>recognition</w:t>
+        <w:t>speech recognition</w:t>
       </w:r>
       <w:r>
         <w:rPr>
@@ -624,18 +613,7 @@
           <w:szCs w:val="24"/>
           <w:lang w:val="en-ID"/>
         </w:rPr>
-        <w:t>natural</w:t>
-      </w:r>
-      <w:proofErr w:type="gramEnd"/>
-      <w:r>
-        <w:rPr>
-          <w:rFonts w:ascii="Times New Roman" w:hAnsi="Times New Roman" w:cs="Times New Roman"/>
-          <w:i/>
-          <w:sz w:val="24"/>
-          <w:szCs w:val="24"/>
-          <w:lang w:val="en-ID"/>
-        </w:rPr>
-        <w:t xml:space="preserve"> language processing</w:t>
+        <w:t>natural language processing</w:t>
       </w:r>
       <w:r>
         <w:rPr>
@@ -1809,33 +1787,15 @@
           <w:sz w:val="24"/>
           <w:szCs w:val="24"/>
         </w:rPr>
-        <w:t xml:space="preserve">. Oleh </w:t>
-      </w:r>
-      <w:proofErr w:type="gramStart"/>
-      <w:r>
-        <w:rPr>
-          <w:rFonts w:ascii="Times New Roman" w:hAnsi="Times New Roman" w:cs="Times New Roman"/>
-          <w:sz w:val="24"/>
-          <w:szCs w:val="24"/>
-        </w:rPr>
-        <w:t xml:space="preserve">karena  </w:t>
-      </w:r>
-      <w:r>
-        <w:rPr>
-          <w:rFonts w:ascii="Times New Roman" w:hAnsi="Times New Roman" w:cs="Times New Roman"/>
-          <w:sz w:val="24"/>
-          <w:szCs w:val="24"/>
-        </w:rPr>
-        <w:t>itu</w:t>
-      </w:r>
-      <w:proofErr w:type="gramEnd"/>
-      <w:r>
-        <w:rPr>
-          <w:rFonts w:ascii="Times New Roman" w:hAnsi="Times New Roman" w:cs="Times New Roman"/>
-          <w:sz w:val="24"/>
-          <w:szCs w:val="24"/>
-        </w:rPr>
-        <w:t xml:space="preserve">, </w:t>
+        <w:t xml:space="preserve">. Oleh karena  </w:t>
+      </w:r>
+      <w:r>
+        <w:rPr>
+          <w:rFonts w:ascii="Times New Roman" w:hAnsi="Times New Roman" w:cs="Times New Roman"/>
+          <w:sz w:val="24"/>
+          <w:szCs w:val="24"/>
+        </w:rPr>
+        <w:t xml:space="preserve">itu, </w:t>
       </w:r>
       <w:r>
         <w:rPr>
@@ -2049,27 +2009,13 @@
         <w:rPr>
           <w:rFonts w:ascii="Times New Roman" w:hAnsi="Times New Roman" w:cs="Times New Roman"/>
         </w:rPr>
-        <w:t xml:space="preserve">Latar </w:t>
-      </w:r>
-      <w:proofErr w:type="gramStart"/>
-      <w:r>
-        <w:rPr>
-          <w:rFonts w:ascii="Times New Roman" w:hAnsi="Times New Roman" w:cs="Times New Roman"/>
-        </w:rPr>
-        <w:t>B</w:t>
-      </w:r>
-      <w:r>
-        <w:rPr>
-          <w:rFonts w:ascii="Times New Roman" w:hAnsi="Times New Roman" w:cs="Times New Roman"/>
-        </w:rPr>
-        <w:t>elakang :</w:t>
-      </w:r>
-      <w:proofErr w:type="gramEnd"/>
-      <w:r>
-        <w:rPr>
-          <w:rFonts w:ascii="Times New Roman" w:hAnsi="Times New Roman" w:cs="Times New Roman"/>
-        </w:rPr>
-        <w:t xml:space="preserve"> </w:t>
+        <w:t>Latar B</w:t>
+      </w:r>
+      <w:r>
+        <w:rPr>
+          <w:rFonts w:ascii="Times New Roman" w:hAnsi="Times New Roman" w:cs="Times New Roman"/>
+        </w:rPr>
+        <w:t xml:space="preserve">elakang : </w:t>
       </w:r>
     </w:p>
     <w:p>
@@ -2303,25 +2249,7 @@
           <w:sz w:val="24"/>
           <w:szCs w:val="24"/>
         </w:rPr>
-        <w:t xml:space="preserve">ugas akhir ini yaitu sebagai </w:t>
-      </w:r>
-      <w:proofErr w:type="gramStart"/>
-      <w:r>
-        <w:rPr>
-          <w:rFonts w:ascii="Times New Roman" w:hAnsi="Times New Roman" w:cs="Times New Roman"/>
-          <w:sz w:val="24"/>
-          <w:szCs w:val="24"/>
-        </w:rPr>
-        <w:t>berikut :</w:t>
-      </w:r>
-      <w:proofErr w:type="gramEnd"/>
-      <w:r>
-        <w:rPr>
-          <w:rFonts w:ascii="Times New Roman" w:hAnsi="Times New Roman" w:cs="Times New Roman"/>
-          <w:sz w:val="24"/>
-          <w:szCs w:val="24"/>
-        </w:rPr>
-        <w:t xml:space="preserve"> </w:t>
+        <w:t xml:space="preserve">ugas akhir ini yaitu sebagai berikut : </w:t>
       </w:r>
     </w:p>
     <w:p>
@@ -2372,35 +2300,15 @@
           <w:sz w:val="24"/>
           <w:szCs w:val="24"/>
         </w:rPr>
-        <w:t xml:space="preserve">Collaborative </w:t>
-      </w:r>
-      <w:proofErr w:type="gramStart"/>
-      <w:r>
-        <w:rPr>
-          <w:rFonts w:ascii="Times New Roman" w:hAnsi="Times New Roman" w:cs="Times New Roman"/>
-          <w:i/>
-          <w:iCs/>
-          <w:sz w:val="24"/>
-          <w:szCs w:val="24"/>
-        </w:rPr>
-        <w:t xml:space="preserve">Filtering </w:t>
-      </w:r>
-      <w:r>
-        <w:rPr>
-          <w:rFonts w:ascii="Times New Roman" w:hAnsi="Times New Roman" w:cs="Times New Roman"/>
-          <w:sz w:val="24"/>
-          <w:szCs w:val="24"/>
-        </w:rPr>
-        <w:t xml:space="preserve"> pada</w:t>
-      </w:r>
-      <w:proofErr w:type="gramEnd"/>
-      <w:r>
-        <w:rPr>
-          <w:rFonts w:ascii="Times New Roman" w:hAnsi="Times New Roman" w:cs="Times New Roman"/>
-          <w:sz w:val="24"/>
-          <w:szCs w:val="24"/>
-        </w:rPr>
-        <w:t xml:space="preserve"> perpustakaan digital.</w:t>
+        <w:t xml:space="preserve">Collaborative Filtering </w:t>
+      </w:r>
+      <w:r>
+        <w:rPr>
+          <w:rFonts w:ascii="Times New Roman" w:hAnsi="Times New Roman" w:cs="Times New Roman"/>
+          <w:sz w:val="24"/>
+          <w:szCs w:val="24"/>
+        </w:rPr>
+        <w:t xml:space="preserve"> pada perpustakaan digital.</w:t>
       </w:r>
     </w:p>
     <w:p>
@@ -2590,18 +2498,8 @@
           <w:sz w:val="24"/>
           <w:szCs w:val="24"/>
         </w:rPr>
-        <w:t xml:space="preserve">Manfaat yang diharapkan dari tugas akhir ini adalah sebagai </w:t>
-      </w:r>
-      <w:proofErr w:type="gramStart"/>
-      <w:r>
-        <w:rPr>
-          <w:rFonts w:ascii="Times New Roman" w:hAnsi="Times New Roman" w:cs="Times New Roman"/>
-          <w:sz w:val="24"/>
-          <w:szCs w:val="24"/>
-        </w:rPr>
-        <w:t>berikut :</w:t>
-      </w:r>
-      <w:proofErr w:type="gramEnd"/>
+        <w:t>Manfaat yang diharapkan dari tugas akhir ini adalah sebagai berikut :</w:t>
+      </w:r>
     </w:p>
     <w:p>
       <w:pPr>
@@ -2873,7 +2771,6 @@
         </w:rPr>
         <w:t xml:space="preserve">dengan menggunakan </w:t>
       </w:r>
-      <w:proofErr w:type="gramStart"/>
       <w:r>
         <w:rPr>
           <w:rFonts w:ascii="Times New Roman" w:hAnsi="Times New Roman" w:cs="Times New Roman"/>
@@ -2890,16 +2787,7 @@
           <w:sz w:val="24"/>
           <w:szCs w:val="24"/>
         </w:rPr>
-        <w:t xml:space="preserve"> pencarian</w:t>
-      </w:r>
-      <w:proofErr w:type="gramEnd"/>
-      <w:r>
-        <w:rPr>
-          <w:rFonts w:ascii="Times New Roman" w:hAnsi="Times New Roman" w:cs="Times New Roman"/>
-          <w:sz w:val="24"/>
-          <w:szCs w:val="24"/>
-        </w:rPr>
-        <w:t xml:space="preserve"> dan peminjaman yang dilakukan oleh pengguna dengan asumsi ketika </w:t>
+        <w:t xml:space="preserve"> pencarian dan peminjaman yang dilakukan oleh pengguna dengan asumsi ketika </w:t>
       </w:r>
       <w:r>
         <w:rPr>
@@ -3125,25 +3013,7 @@
           <w:sz w:val="24"/>
           <w:szCs w:val="24"/>
         </w:rPr>
-        <w:t xml:space="preserve"> sebagai produk dari Tugas </w:t>
-      </w:r>
-      <w:proofErr w:type="gramStart"/>
-      <w:r>
-        <w:rPr>
-          <w:rFonts w:ascii="Times New Roman" w:hAnsi="Times New Roman" w:cs="Times New Roman"/>
-          <w:sz w:val="24"/>
-          <w:szCs w:val="24"/>
-        </w:rPr>
-        <w:t>Akhir  ini</w:t>
-      </w:r>
-      <w:proofErr w:type="gramEnd"/>
-      <w:r>
-        <w:rPr>
-          <w:rFonts w:ascii="Times New Roman" w:hAnsi="Times New Roman" w:cs="Times New Roman"/>
-          <w:sz w:val="24"/>
-          <w:szCs w:val="24"/>
-        </w:rPr>
-        <w:t xml:space="preserve">  hanya dapat dipasang  pada </w:t>
+        <w:t xml:space="preserve"> sebagai produk dari Tugas Akhir  ini  hanya dapat dipasang  pada </w:t>
       </w:r>
       <w:r>
         <w:rPr>
@@ -3269,7 +3139,6 @@
           <w:szCs w:val="24"/>
         </w:rPr>
       </w:pPr>
-      <w:proofErr w:type="gramStart"/>
       <w:r>
         <w:rPr>
           <w:rFonts w:ascii="Times New Roman" w:hAnsi="Times New Roman" w:cs="Times New Roman"/>
@@ -3292,16 +3161,7 @@
           <w:sz w:val="24"/>
           <w:szCs w:val="24"/>
         </w:rPr>
-        <w:t>:</w:t>
-      </w:r>
-      <w:proofErr w:type="gramEnd"/>
-      <w:r>
-        <w:rPr>
-          <w:rFonts w:ascii="Times New Roman" w:hAnsi="Times New Roman" w:cs="Times New Roman"/>
-          <w:sz w:val="24"/>
-          <w:szCs w:val="24"/>
-        </w:rPr>
-        <w:t xml:space="preserve"> </w:t>
+        <w:t xml:space="preserve">: </w:t>
       </w:r>
     </w:p>
     <w:p>
@@ -3367,16 +3227,7 @@
           <w:sz w:val="24"/>
           <w:szCs w:val="24"/>
         </w:rPr>
-        <w:t xml:space="preserve">2). </w:t>
-      </w:r>
-      <w:proofErr w:type="gramStart"/>
-      <w:r>
-        <w:rPr>
-          <w:rFonts w:ascii="Times New Roman" w:hAnsi="Times New Roman" w:cs="Times New Roman"/>
-          <w:sz w:val="24"/>
-          <w:szCs w:val="24"/>
-        </w:rPr>
-        <w:t>Mengelola  p</w:t>
+        <w:t>2). Mengelola  p</w:t>
       </w:r>
       <w:r>
         <w:rPr>
@@ -3386,7 +3237,6 @@
         </w:rPr>
         <w:t>injaman</w:t>
       </w:r>
-      <w:proofErr w:type="gramEnd"/>
       <w:r>
         <w:rPr>
           <w:rFonts w:ascii="Times New Roman" w:hAnsi="Times New Roman" w:cs="Times New Roman"/>
@@ -3491,7 +3341,6 @@
           <w:szCs w:val="24"/>
         </w:rPr>
       </w:pPr>
-      <w:proofErr w:type="gramStart"/>
       <w:r>
         <w:rPr>
           <w:rFonts w:ascii="Times New Roman" w:hAnsi="Times New Roman" w:cs="Times New Roman"/>
@@ -3514,16 +3363,7 @@
           <w:sz w:val="24"/>
           <w:szCs w:val="24"/>
         </w:rPr>
-        <w:t>:</w:t>
-      </w:r>
-      <w:proofErr w:type="gramEnd"/>
-      <w:r>
-        <w:rPr>
-          <w:rFonts w:ascii="Times New Roman" w:hAnsi="Times New Roman" w:cs="Times New Roman"/>
-          <w:sz w:val="24"/>
-          <w:szCs w:val="24"/>
-        </w:rPr>
-        <w:t xml:space="preserve">  </w:t>
+        <w:t xml:space="preserve">:  </w:t>
       </w:r>
     </w:p>
     <w:p>
@@ -3749,7 +3589,6 @@
           <w:szCs w:val="24"/>
         </w:rPr>
       </w:pPr>
-      <w:proofErr w:type="gramStart"/>
       <w:r>
         <w:rPr>
           <w:rFonts w:ascii="Times New Roman" w:hAnsi="Times New Roman" w:cs="Times New Roman"/>
@@ -3773,16 +3612,7 @@
           <w:sz w:val="24"/>
           <w:szCs w:val="24"/>
         </w:rPr>
-        <w:t>:</w:t>
-      </w:r>
-      <w:proofErr w:type="gramEnd"/>
-      <w:r>
-        <w:rPr>
-          <w:rFonts w:ascii="Times New Roman" w:hAnsi="Times New Roman" w:cs="Times New Roman"/>
-          <w:sz w:val="24"/>
-          <w:szCs w:val="24"/>
-        </w:rPr>
-        <w:t xml:space="preserve"> </w:t>
+        <w:t xml:space="preserve">: </w:t>
       </w:r>
     </w:p>
     <w:p>
@@ -4632,19 +4462,11 @@
         </w:rPr>
         <w:t xml:space="preserve">, API algoritma </w:t>
       </w:r>
-      <w:proofErr w:type="gramStart"/>
       <w:r>
         <w:rPr>
           <w:color w:val="000000"/>
         </w:rPr>
-        <w:t>dengan  bahasa</w:t>
-      </w:r>
-      <w:proofErr w:type="gramEnd"/>
-      <w:r>
-        <w:rPr>
-          <w:color w:val="000000"/>
-        </w:rPr>
-        <w:t xml:space="preserve"> Phython dan dataset dengan </w:t>
+        <w:t xml:space="preserve">dengan  bahasa Phython dan dataset dengan </w:t>
       </w:r>
       <w:hyperlink r:id="rId8" w:history="1">
         <w:r>
@@ -4825,35 +4647,15 @@
           <w:sz w:val="24"/>
           <w:szCs w:val="24"/>
         </w:rPr>
-        <w:t xml:space="preserve">Black Box </w:t>
-      </w:r>
-      <w:proofErr w:type="gramStart"/>
-      <w:r>
-        <w:rPr>
-          <w:rFonts w:ascii="Times New Roman" w:hAnsi="Times New Roman" w:cs="Times New Roman"/>
-          <w:i/>
-          <w:iCs/>
-          <w:sz w:val="24"/>
-          <w:szCs w:val="24"/>
-        </w:rPr>
-        <w:t xml:space="preserve">Testing </w:t>
-      </w:r>
-      <w:r>
-        <w:rPr>
-          <w:rFonts w:ascii="Times New Roman" w:hAnsi="Times New Roman" w:cs="Times New Roman"/>
-          <w:sz w:val="24"/>
-          <w:szCs w:val="24"/>
-        </w:rPr>
-        <w:t xml:space="preserve"> untuk</w:t>
-      </w:r>
-      <w:proofErr w:type="gramEnd"/>
-      <w:r>
-        <w:rPr>
-          <w:rFonts w:ascii="Times New Roman" w:hAnsi="Times New Roman" w:cs="Times New Roman"/>
-          <w:sz w:val="24"/>
-          <w:szCs w:val="24"/>
-        </w:rPr>
-        <w:t xml:space="preserve"> menguji perangkat lunak </w:t>
+        <w:t xml:space="preserve">Black Box Testing </w:t>
+      </w:r>
+      <w:r>
+        <w:rPr>
+          <w:rFonts w:ascii="Times New Roman" w:hAnsi="Times New Roman" w:cs="Times New Roman"/>
+          <w:sz w:val="24"/>
+          <w:szCs w:val="24"/>
+        </w:rPr>
+        <w:t xml:space="preserve"> untuk menguji perangkat lunak </w:t>
       </w:r>
       <w:r>
         <w:rPr>
@@ -5855,31 +5657,7 @@
           <w:szCs w:val="18"/>
           <w:lang w:val="en-ID"/>
         </w:rPr>
-        <w:t>(</w:t>
-      </w:r>
-      <w:proofErr w:type="gramStart"/>
-      <w:r>
-        <w:rPr>
-          <w:rFonts w:ascii="Times New Roman" w:hAnsi="Times New Roman" w:cs="Times New Roman"/>
-          <w:iCs/>
-          <w:color w:val="000000" w:themeColor="text1"/>
-          <w:sz w:val="24"/>
-          <w:szCs w:val="18"/>
-          <w:lang w:val="en-ID"/>
-        </w:rPr>
-        <w:t>Sumber :</w:t>
-      </w:r>
-      <w:proofErr w:type="gramEnd"/>
-      <w:r>
-        <w:rPr>
-          <w:rFonts w:ascii="Times New Roman" w:hAnsi="Times New Roman" w:cs="Times New Roman"/>
-          <w:iCs/>
-          <w:color w:val="000000" w:themeColor="text1"/>
-          <w:sz w:val="24"/>
-          <w:szCs w:val="18"/>
-          <w:lang w:val="en-ID"/>
-        </w:rPr>
-        <w:t xml:space="preserve"> </w:t>
+        <w:t xml:space="preserve">(Sumber : </w:t>
       </w:r>
       <w:hyperlink r:id="rId10" w:history="1">
         <w:r>
@@ -6021,6 +5799,7 @@
           <w:id w:val="1254470754"/>
           <w:citation/>
         </w:sdtPr>
+        <w:sdtEndPr/>
         <w:sdtContent>
           <w:r>
             <w:rPr>
@@ -6188,16 +5967,7 @@
           <w:sz w:val="24"/>
           <w:lang w:val="en-ID"/>
         </w:rPr>
-        <w:t xml:space="preserve"> Metode </w:t>
-      </w:r>
-      <w:r>
-        <w:rPr>
-          <w:rFonts w:ascii="Times New Roman" w:hAnsi="Times New Roman" w:cs="Times New Roman"/>
-          <w:bCs/>
-          <w:sz w:val="24"/>
-          <w:lang w:val="en-ID"/>
-        </w:rPr>
-        <w:t>I</w:t>
+        <w:t xml:space="preserve"> Metode I</w:t>
       </w:r>
       <w:r>
         <w:rPr>
@@ -6680,6 +6450,26 @@
     </w:p>
     <w:p>
       <w:pPr>
+        <w:spacing w:line="360" w:lineRule="auto"/>
+        <w:ind w:firstLine="851"/>
+        <w:jc w:val="both"/>
+        <w:rPr>
+          <w:rFonts w:ascii="Times New Roman" w:hAnsi="Times New Roman" w:cs="Times New Roman"/>
+          <w:sz w:val="24"/>
+          <w:lang w:val="en-ID"/>
+        </w:rPr>
+      </w:pPr>
+      <w:r>
+        <w:rPr>
+          <w:rFonts w:ascii="Times New Roman" w:hAnsi="Times New Roman" w:cs="Times New Roman"/>
+          <w:sz w:val="24"/>
+          <w:lang w:val="en-ID"/>
+        </w:rPr>
+        <w:t>*apa perlu kita buat alur cara kerja algoritma pake diagram flow ? kalau ga mau ribet ambil di jurnal aja sama matrix factori….</w:t>
+      </w:r>
+    </w:p>
+    <w:p>
+      <w:pPr>
         <w:jc w:val="both"/>
         <w:rPr>
           <w:rFonts w:ascii="Times New Roman" w:hAnsi="Times New Roman" w:cs="Times New Roman"/>
@@ -6909,16 +6699,7 @@
           <w:sz w:val="24"/>
           <w:szCs w:val="24"/>
         </w:rPr>
-        <w:t>(PMF</w:t>
-      </w:r>
-      <w:proofErr w:type="gramStart"/>
-      <w:r>
-        <w:rPr>
-          <w:rFonts w:ascii="Times New Roman" w:hAnsi="Times New Roman" w:cs="Times New Roman"/>
-          <w:sz w:val="24"/>
-          <w:szCs w:val="24"/>
-        </w:rPr>
-        <w:t>)</w:t>
+        <w:t>(PMF)</w:t>
       </w:r>
       <w:r>
         <w:rPr>
@@ -6936,17 +6717,7 @@
           <w:szCs w:val="24"/>
           <w:lang w:val="en-ID"/>
         </w:rPr>
-        <w:t>.</w:t>
-      </w:r>
-      <w:proofErr w:type="gramEnd"/>
-      <w:r>
-        <w:rPr>
-          <w:rFonts w:ascii="Times New Roman" w:hAnsi="Times New Roman" w:cs="Times New Roman"/>
-          <w:sz w:val="24"/>
-          <w:szCs w:val="24"/>
-          <w:lang w:val="en-ID"/>
-        </w:rPr>
-        <w:t xml:space="preserve"> Banyak algoritma telah dikembangkan untuk meningkatkan kinerja PMF, dengan memasukkan </w:t>
+        <w:t xml:space="preserve">. Banyak algoritma telah dikembangkan untuk meningkatkan kinerja PMF, dengan memasukkan </w:t>
       </w:r>
       <w:r>
         <w:rPr>
@@ -7030,7 +6801,17 @@
           <w:szCs w:val="24"/>
           <w:lang w:val="en-ID"/>
         </w:rPr>
-        <w:t xml:space="preserve">, yaitu rekomendasi apa yang harus dibuat ketika </w:t>
+        <w:t xml:space="preserve">, yaitu rekomendasi apa yang </w:t>
+      </w:r>
+      <w:r>
+        <w:rPr>
+          <w:rFonts w:ascii="Times New Roman" w:hAnsi="Times New Roman" w:cs="Times New Roman"/>
+          <w:sz w:val="24"/>
+          <w:szCs w:val="24"/>
+          <w:lang w:val="en-ID"/>
+        </w:rPr>
+        <w:lastRenderedPageBreak/>
+        <w:t xml:space="preserve">harus dibuat ketika </w:t>
       </w:r>
       <w:r>
         <w:rPr>
@@ -7088,18 +6869,7 @@
           <w:szCs w:val="24"/>
           <w:lang w:val="en-ID"/>
         </w:rPr>
-        <w:t xml:space="preserve">side </w:t>
-      </w:r>
-      <w:r>
-        <w:rPr>
-          <w:rFonts w:ascii="Times New Roman" w:hAnsi="Times New Roman" w:cs="Times New Roman"/>
-          <w:i/>
-          <w:sz w:val="24"/>
-          <w:szCs w:val="24"/>
-          <w:lang w:val="en-ID"/>
-        </w:rPr>
-        <w:lastRenderedPageBreak/>
-        <w:t>information</w:t>
+        <w:t>side information</w:t>
       </w:r>
       <w:r>
         <w:rPr>
@@ -7349,23 +7119,13 @@
         </w:rPr>
         <w:t xml:space="preserve">i </w:t>
       </w:r>
-      <w:proofErr w:type="gramStart"/>
-      <w:r>
-        <w:rPr>
-          <w:rFonts w:ascii="Times New Roman" w:hAnsi="Times New Roman" w:cs="Times New Roman"/>
-          <w:sz w:val="24"/>
-          <w:szCs w:val="24"/>
-        </w:rPr>
-        <w:t>berikut :</w:t>
-      </w:r>
-      <w:proofErr w:type="gramEnd"/>
-      <w:r>
-        <w:rPr>
-          <w:rFonts w:ascii="Times New Roman" w:hAnsi="Times New Roman" w:cs="Times New Roman"/>
-          <w:sz w:val="24"/>
-          <w:szCs w:val="24"/>
-        </w:rPr>
-        <w:t xml:space="preserve"> </w:t>
+      <w:r>
+        <w:rPr>
+          <w:rFonts w:ascii="Times New Roman" w:hAnsi="Times New Roman" w:cs="Times New Roman"/>
+          <w:sz w:val="24"/>
+          <w:szCs w:val="24"/>
+        </w:rPr>
+        <w:t xml:space="preserve">berikut : </w:t>
       </w:r>
     </w:p>
     <w:p>
@@ -8108,34 +7868,78 @@
           <w:sz w:val="24"/>
           <w:szCs w:val="24"/>
         </w:rPr>
-        <w:t xml:space="preserve">. Kita juga </w:t>
-      </w:r>
-      <w:proofErr w:type="gramStart"/>
-      <w:r>
-        <w:rPr>
-          <w:rFonts w:ascii="Times New Roman" w:hAnsi="Times New Roman" w:cs="Times New Roman"/>
-          <w:sz w:val="24"/>
-          <w:szCs w:val="24"/>
-        </w:rPr>
-        <w:t xml:space="preserve">bisa  </w:t>
-      </w:r>
-      <w:r>
-        <w:rPr>
-          <w:rFonts w:ascii="Times New Roman" w:hAnsi="Times New Roman" w:cs="Times New Roman"/>
-          <w:sz w:val="24"/>
-          <w:szCs w:val="24"/>
-        </w:rPr>
-        <w:t>menjual</w:t>
-      </w:r>
-      <w:proofErr w:type="gramEnd"/>
-      <w:r>
-        <w:rPr>
-          <w:rFonts w:ascii="Times New Roman" w:hAnsi="Times New Roman" w:cs="Times New Roman"/>
-          <w:sz w:val="24"/>
-          <w:szCs w:val="24"/>
-        </w:rPr>
-        <w:t xml:space="preserve"> produk, jasa, sebagai solusi perasalahan untuk penggunaanya</w:t>
-      </w:r>
+        <w:t xml:space="preserve">. Kita juga bisa  </w:t>
+      </w:r>
+      <w:r>
+        <w:rPr>
+          <w:rFonts w:ascii="Times New Roman" w:hAnsi="Times New Roman" w:cs="Times New Roman"/>
+          <w:sz w:val="24"/>
+          <w:szCs w:val="24"/>
+        </w:rPr>
+        <w:t>menjual produk, jasa, sebagai solusi perasalahan untuk penggunaanya</w:t>
+      </w:r>
+      <w:r>
+        <w:rPr>
+          <w:rFonts w:ascii="Times New Roman" w:hAnsi="Times New Roman" w:cs="Times New Roman"/>
+          <w:sz w:val="24"/>
+          <w:szCs w:val="24"/>
+        </w:rPr>
+        <w:t xml:space="preserve">, Android juga menyediakan arsitektur development yang banyak, kita tidak perlu repot menghafal komponen arsitektur dari Android, cukup mengetahui apa yang tersedia dalam sistem yang ingin dibangun dalam aplikasi kita </w:t>
+      </w:r>
+      <w:sdt>
+        <w:sdtPr>
+          <w:rPr>
+            <w:rFonts w:ascii="Times New Roman" w:hAnsi="Times New Roman" w:cs="Times New Roman"/>
+            <w:sz w:val="24"/>
+            <w:szCs w:val="24"/>
+          </w:rPr>
+          <w:id w:val="822090132"/>
+          <w:citation/>
+        </w:sdtPr>
+        <w:sdtContent>
+          <w:r>
+            <w:rPr>
+              <w:rFonts w:ascii="Times New Roman" w:hAnsi="Times New Roman" w:cs="Times New Roman"/>
+              <w:sz w:val="24"/>
+              <w:szCs w:val="24"/>
+            </w:rPr>
+            <w:fldChar w:fldCharType="begin"/>
+          </w:r>
+          <w:r>
+            <w:rPr>
+              <w:rFonts w:ascii="Times New Roman" w:hAnsi="Times New Roman" w:cs="Times New Roman"/>
+              <w:sz w:val="24"/>
+              <w:szCs w:val="24"/>
+            </w:rPr>
+            <w:instrText xml:space="preserve"> CITATION Yud18 \l 1033 </w:instrText>
+          </w:r>
+          <w:r>
+            <w:rPr>
+              <w:rFonts w:ascii="Times New Roman" w:hAnsi="Times New Roman" w:cs="Times New Roman"/>
+              <w:sz w:val="24"/>
+              <w:szCs w:val="24"/>
+            </w:rPr>
+            <w:fldChar w:fldCharType="separate"/>
+          </w:r>
+          <w:r>
+            <w:rPr>
+              <w:rFonts w:ascii="Times New Roman" w:hAnsi="Times New Roman" w:cs="Times New Roman"/>
+              <w:noProof/>
+              <w:sz w:val="24"/>
+              <w:szCs w:val="24"/>
+            </w:rPr>
+            <w:t>(Yudhanto, 2018)</w:t>
+          </w:r>
+          <w:r>
+            <w:rPr>
+              <w:rFonts w:ascii="Times New Roman" w:hAnsi="Times New Roman" w:cs="Times New Roman"/>
+              <w:sz w:val="24"/>
+              <w:szCs w:val="24"/>
+            </w:rPr>
+            <w:fldChar w:fldCharType="end"/>
+          </w:r>
+        </w:sdtContent>
+      </w:sdt>
     </w:p>
     <w:p>
       <w:pPr>
@@ -8504,7 +8308,16 @@
           <w:sz w:val="24"/>
           <w:szCs w:val="24"/>
         </w:rPr>
-        <w:t xml:space="preserve">, jika mengklik menu-menu yang ada dan meloncat ke lokasi lainnya disebut dengan </w:t>
+        <w:t xml:space="preserve">, jika </w:t>
+      </w:r>
+      <w:r>
+        <w:rPr>
+          <w:rFonts w:ascii="Times New Roman" w:hAnsi="Times New Roman" w:cs="Times New Roman"/>
+          <w:sz w:val="24"/>
+          <w:szCs w:val="24"/>
+        </w:rPr>
+        <w:lastRenderedPageBreak/>
+        <w:t xml:space="preserve">mengklik menu-menu yang ada dan meloncat ke lokasi lainnya disebut dengan </w:t>
       </w:r>
       <w:r>
         <w:rPr>
@@ -8550,6 +8363,137 @@
         </w:rPr>
         <w:t xml:space="preserve"> </w:t>
       </w:r>
+    </w:p>
+    <w:p>
+      <w:pPr>
+        <w:ind w:firstLine="720"/>
+        <w:jc w:val="both"/>
+        <w:rPr>
+          <w:rFonts w:ascii="Times New Roman" w:hAnsi="Times New Roman" w:cs="Times New Roman"/>
+          <w:bCs/>
+          <w:sz w:val="24"/>
+          <w:szCs w:val="24"/>
+          <w:lang w:val="en-ID"/>
+        </w:rPr>
+      </w:pPr>
+    </w:p>
+    <w:p>
+      <w:pPr>
+        <w:ind w:firstLine="720"/>
+        <w:jc w:val="both"/>
+        <w:rPr>
+          <w:rFonts w:ascii="Times New Roman" w:hAnsi="Times New Roman" w:cs="Times New Roman"/>
+          <w:bCs/>
+          <w:sz w:val="24"/>
+          <w:szCs w:val="24"/>
+          <w:lang w:val="en-ID"/>
+        </w:rPr>
+      </w:pPr>
+    </w:p>
+    <w:p>
+      <w:pPr>
+        <w:jc w:val="both"/>
+        <w:rPr>
+          <w:rFonts w:ascii="Times New Roman" w:hAnsi="Times New Roman" w:cs="Times New Roman"/>
+          <w:b/>
+          <w:sz w:val="24"/>
+          <w:szCs w:val="24"/>
+        </w:rPr>
+      </w:pPr>
+      <w:r>
+        <w:rPr>
+          <w:rFonts w:ascii="Times New Roman" w:hAnsi="Times New Roman" w:cs="Times New Roman"/>
+          <w:b/>
+          <w:sz w:val="24"/>
+          <w:lang w:val="en-ID"/>
+        </w:rPr>
+        <w:t xml:space="preserve">2.7 </w:t>
+      </w:r>
+      <w:r>
+        <w:rPr>
+          <w:rFonts w:ascii="Times New Roman" w:hAnsi="Times New Roman" w:cs="Times New Roman"/>
+          <w:b/>
+          <w:sz w:val="24"/>
+          <w:szCs w:val="24"/>
+          <w:lang w:val="id-ID"/>
+        </w:rPr>
+        <w:t>Pengujian Perangkat Lunak</w:t>
+      </w:r>
+      <w:r>
+        <w:rPr>
+          <w:rFonts w:ascii="Times New Roman" w:hAnsi="Times New Roman" w:cs="Times New Roman"/>
+          <w:b/>
+          <w:sz w:val="24"/>
+          <w:szCs w:val="24"/>
+        </w:rPr>
+        <w:t xml:space="preserve"> ?</w:t>
+      </w:r>
+    </w:p>
+    <w:p>
+      <w:pPr>
+        <w:jc w:val="both"/>
+        <w:rPr>
+          <w:rFonts w:ascii="Times New Roman" w:hAnsi="Times New Roman" w:cs="Times New Roman"/>
+          <w:b/>
+          <w:sz w:val="24"/>
+          <w:szCs w:val="24"/>
+          <w:lang w:val="id-ID"/>
+        </w:rPr>
+      </w:pPr>
+      <w:r>
+        <w:rPr>
+          <w:rFonts w:ascii="Times New Roman" w:hAnsi="Times New Roman" w:cs="Times New Roman"/>
+          <w:b/>
+          <w:sz w:val="24"/>
+          <w:lang w:val="en-ID"/>
+        </w:rPr>
+        <w:t>2</w:t>
+      </w:r>
+      <w:r>
+        <w:rPr>
+          <w:rFonts w:ascii="Times New Roman" w:hAnsi="Times New Roman" w:cs="Times New Roman"/>
+          <w:b/>
+          <w:sz w:val="24"/>
+          <w:lang w:val="en-ID"/>
+        </w:rPr>
+        <w:t>.8 Dataset ?</w:t>
+      </w:r>
+    </w:p>
+    <w:p>
+      <w:pPr>
+        <w:jc w:val="both"/>
+        <w:rPr>
+          <w:rFonts w:ascii="Times New Roman" w:hAnsi="Times New Roman" w:cs="Times New Roman"/>
+          <w:b/>
+          <w:sz w:val="24"/>
+          <w:szCs w:val="24"/>
+          <w:lang w:val="id-ID"/>
+        </w:rPr>
+      </w:pPr>
+    </w:p>
+    <w:p>
+      <w:pPr>
+        <w:jc w:val="both"/>
+        <w:rPr>
+          <w:rFonts w:ascii="Times New Roman" w:hAnsi="Times New Roman" w:cs="Times New Roman"/>
+          <w:b/>
+          <w:sz w:val="24"/>
+          <w:lang w:val="en-ID"/>
+        </w:rPr>
+      </w:pPr>
+    </w:p>
+    <w:p>
+      <w:pPr>
+        <w:ind w:firstLine="720"/>
+        <w:jc w:val="both"/>
+        <w:rPr>
+          <w:rFonts w:ascii="Times New Roman" w:hAnsi="Times New Roman" w:cs="Times New Roman"/>
+          <w:bCs/>
+          <w:sz w:val="24"/>
+          <w:szCs w:val="24"/>
+          <w:lang w:val="en-ID"/>
+        </w:rPr>
+      </w:pPr>
       <w:r>
         <w:rPr>
           <w:rFonts w:ascii="Times New Roman" w:hAnsi="Times New Roman" w:cs="Times New Roman"/>
@@ -8908,6 +8852,56 @@
                 <w:rPr>
                   <w:noProof/>
                 </w:rPr>
+                <w:t xml:space="preserve">Satyaputra, M. &amp;. E. M. A. S. K., 2016. </w:t>
+              </w:r>
+              <w:r>
+                <w:rPr>
+                  <w:i/>
+                  <w:iCs/>
+                  <w:noProof/>
+                </w:rPr>
+                <w:t xml:space="preserve">Lets Build Your Android Apps with Android Studio. </w:t>
+              </w:r>
+              <w:r>
+                <w:rPr>
+                  <w:noProof/>
+                </w:rPr>
+                <w:t>s.l.:Elex Media Komputindo.</w:t>
+              </w:r>
+            </w:p>
+            <w:p>
+              <w:pPr>
+                <w:pStyle w:val="Bibliography"/>
+                <w:rPr>
+                  <w:noProof/>
+                </w:rPr>
+              </w:pPr>
+              <w:r>
+                <w:rPr>
+                  <w:noProof/>
+                </w:rPr>
+                <w:t xml:space="preserve">Steven Hendrawan, e. a., 2020. Perancangan Sistem Informasi Permohonan Perizinan Penelitian dengan Metode Agile dan Framework Laravel Berbasis W. </w:t>
+              </w:r>
+              <w:r>
+                <w:rPr>
+                  <w:i/>
+                  <w:iCs/>
+                  <w:noProof/>
+                </w:rPr>
+                <w:t>Journal of Information Systems and Informatics.</w:t>
+              </w:r>
+            </w:p>
+            <w:p>
+              <w:pPr>
+                <w:pStyle w:val="Bibliography"/>
+                <w:rPr>
+                  <w:noProof/>
+                </w:rPr>
+              </w:pPr>
+              <w:r>
+                <w:rPr>
+                  <w:noProof/>
+                </w:rPr>
                 <w:t xml:space="preserve">Wenige, L. &amp; Ruhland, J., 2018. Retrieval by recommendation: using LOD technologies to improve. </w:t>
               </w:r>
               <w:r>
@@ -8936,6 +8930,7 @@
                 <w:rPr>
                   <w:noProof/>
                 </w:rPr>
+                <w:lastRenderedPageBreak/>
                 <w:t>Zhang, M. &amp; Yang, Z., 2019. GACOforRec: Session-Based Graph Convolutional Neural Networks Recommendation Model. p. 114077.</w:t>
               </w:r>
             </w:p>
@@ -8959,6 +8954,28 @@
                   <w:noProof/>
                 </w:rPr>
                 <w:t>Deep Learning based Recommender System: A Survey and New Perspectives.</w:t>
+              </w:r>
+            </w:p>
+            <w:p>
+              <w:pPr>
+                <w:pStyle w:val="Bibliography"/>
+                <w:rPr>
+                  <w:noProof/>
+                </w:rPr>
+              </w:pPr>
+              <w:r>
+                <w:rPr>
+                  <w:noProof/>
+                </w:rPr>
+                <w:t xml:space="preserve">Zulkarnain, T. D. A. d. A., 2013. SUGGESTIONS FRIENDS ENGINE BERBASIS HYBRID RECOMMENDER SYSTEM UNTUK MENDAPATKAN REKOMENDASI TEMAN TERBAIK PADA WEB JEJARING SOSIAL. </w:t>
+              </w:r>
+              <w:r>
+                <w:rPr>
+                  <w:i/>
+                  <w:iCs/>
+                  <w:noProof/>
+                </w:rPr>
+                <w:t>Jurnal Ilmiah Teknologi dan Informasi ASIA.</w:t>
               </w:r>
             </w:p>
             <w:p>
@@ -9902,6 +9919,129 @@
     </w:lvl>
   </w:abstractNum>
   <w:abstractNum w:abstractNumId="9" w15:restartNumberingAfterBreak="0">
+    <w:nsid w:val="632C546E"/>
+    <w:multiLevelType w:val="multilevel"/>
+    <w:tmpl w:val="5E4E29FE"/>
+    <w:lvl w:ilvl="0">
+      <w:start w:val="1"/>
+      <w:numFmt w:val="decimal"/>
+      <w:lvlText w:val="%1."/>
+      <w:lvlJc w:val="left"/>
+      <w:pPr>
+        <w:ind w:left="11250" w:hanging="360"/>
+      </w:pPr>
+      <w:rPr>
+        <w:rFonts w:hint="default"/>
+      </w:rPr>
+    </w:lvl>
+    <w:lvl w:ilvl="1">
+      <w:start w:val="1"/>
+      <w:numFmt w:val="decimal"/>
+      <w:isLgl/>
+      <w:lvlText w:val="%1.%2."/>
+      <w:lvlJc w:val="left"/>
+      <w:pPr>
+        <w:ind w:left="495" w:hanging="495"/>
+      </w:pPr>
+      <w:rPr>
+        <w:rFonts w:hint="default"/>
+        <w:i w:val="0"/>
+        <w:iCs w:val="0"/>
+      </w:rPr>
+    </w:lvl>
+    <w:lvl w:ilvl="2">
+      <w:start w:val="1"/>
+      <w:numFmt w:val="decimal"/>
+      <w:isLgl/>
+      <w:lvlText w:val="%1.%2.%3."/>
+      <w:lvlJc w:val="left"/>
+      <w:pPr>
+        <w:ind w:left="12690" w:hanging="720"/>
+      </w:pPr>
+      <w:rPr>
+        <w:rFonts w:hint="default"/>
+      </w:rPr>
+    </w:lvl>
+    <w:lvl w:ilvl="3">
+      <w:start w:val="1"/>
+      <w:numFmt w:val="decimal"/>
+      <w:isLgl/>
+      <w:lvlText w:val="%1.%2.%3.%4."/>
+      <w:lvlJc w:val="left"/>
+      <w:pPr>
+        <w:ind w:left="13230" w:hanging="720"/>
+      </w:pPr>
+      <w:rPr>
+        <w:rFonts w:hint="default"/>
+      </w:rPr>
+    </w:lvl>
+    <w:lvl w:ilvl="4">
+      <w:start w:val="1"/>
+      <w:numFmt w:val="decimal"/>
+      <w:isLgl/>
+      <w:lvlText w:val="%1.%2.%3.%4.%5."/>
+      <w:lvlJc w:val="left"/>
+      <w:pPr>
+        <w:ind w:left="14130" w:hanging="1080"/>
+      </w:pPr>
+      <w:rPr>
+        <w:rFonts w:hint="default"/>
+      </w:rPr>
+    </w:lvl>
+    <w:lvl w:ilvl="5">
+      <w:start w:val="1"/>
+      <w:numFmt w:val="decimal"/>
+      <w:isLgl/>
+      <w:lvlText w:val="%1.%2.%3.%4.%5.%6."/>
+      <w:lvlJc w:val="left"/>
+      <w:pPr>
+        <w:ind w:left="14670" w:hanging="1080"/>
+      </w:pPr>
+      <w:rPr>
+        <w:rFonts w:hint="default"/>
+      </w:rPr>
+    </w:lvl>
+    <w:lvl w:ilvl="6">
+      <w:start w:val="1"/>
+      <w:numFmt w:val="decimal"/>
+      <w:isLgl/>
+      <w:lvlText w:val="%1.%2.%3.%4.%5.%6.%7."/>
+      <w:lvlJc w:val="left"/>
+      <w:pPr>
+        <w:ind w:left="15570" w:hanging="1440"/>
+      </w:pPr>
+      <w:rPr>
+        <w:rFonts w:hint="default"/>
+      </w:rPr>
+    </w:lvl>
+    <w:lvl w:ilvl="7">
+      <w:start w:val="1"/>
+      <w:numFmt w:val="decimal"/>
+      <w:isLgl/>
+      <w:lvlText w:val="%1.%2.%3.%4.%5.%6.%7.%8."/>
+      <w:lvlJc w:val="left"/>
+      <w:pPr>
+        <w:ind w:left="16110" w:hanging="1440"/>
+      </w:pPr>
+      <w:rPr>
+        <w:rFonts w:hint="default"/>
+      </w:rPr>
+    </w:lvl>
+    <w:lvl w:ilvl="8">
+      <w:start w:val="1"/>
+      <w:numFmt w:val="decimal"/>
+      <w:isLgl/>
+      <w:lvlText w:val="%1.%2.%3.%4.%5.%6.%7.%8.%9."/>
+      <w:lvlJc w:val="left"/>
+      <w:pPr>
+        <w:ind w:left="17010" w:hanging="1800"/>
+      </w:pPr>
+      <w:rPr>
+        <w:rFonts w:hint="default"/>
+      </w:rPr>
+    </w:lvl>
+  </w:abstractNum>
+  <w:abstractNum w:abstractNumId="10" w15:restartNumberingAfterBreak="0">
     <w:nsid w:val="6D465B71"/>
     <w:multiLevelType w:val="multilevel"/>
     <w:tmpl w:val="7F2C3D08"/>
@@ -10014,7 +10154,7 @@
       </w:rPr>
     </w:lvl>
   </w:abstractNum>
-  <w:abstractNum w:abstractNumId="10" w15:restartNumberingAfterBreak="0">
+  <w:abstractNum w:abstractNumId="11" w15:restartNumberingAfterBreak="0">
     <w:nsid w:val="716B5337"/>
     <w:multiLevelType w:val="hybridMultilevel"/>
     <w:tmpl w:val="CCD82762"/>
@@ -10103,7 +10243,7 @@
       </w:pPr>
     </w:lvl>
   </w:abstractNum>
-  <w:abstractNum w:abstractNumId="11" w15:restartNumberingAfterBreak="0">
+  <w:abstractNum w:abstractNumId="12" w15:restartNumberingAfterBreak="0">
     <w:nsid w:val="7F28020A"/>
     <w:multiLevelType w:val="hybridMultilevel"/>
     <w:tmpl w:val="E58A7BC8"/>
@@ -10202,13 +10342,13 @@
     <w:abstractNumId w:val="6"/>
   </w:num>
   <w:num w:numId="4">
-    <w:abstractNumId w:val="10"/>
+    <w:abstractNumId w:val="11"/>
   </w:num>
   <w:num w:numId="5">
     <w:abstractNumId w:val="1"/>
   </w:num>
   <w:num w:numId="6">
-    <w:abstractNumId w:val="11"/>
+    <w:abstractNumId w:val="12"/>
   </w:num>
   <w:num w:numId="7">
     <w:abstractNumId w:val="5"/>
@@ -10223,7 +10363,7 @@
     <w:abstractNumId w:val="2"/>
   </w:num>
   <w:num w:numId="11">
-    <w:abstractNumId w:val="9"/>
+    <w:abstractNumId w:val="10"/>
   </w:num>
   <w:num w:numId="12">
     <w:abstractNumId w:val="3"/>
@@ -10234,6 +10374,9 @@
         <w:lvlJc w:val="left"/>
       </w:lvl>
     </w:lvlOverride>
+  </w:num>
+  <w:num w:numId="13">
+    <w:abstractNumId w:val="9"/>
   </w:num>
 </w:numbering>
 </file>
@@ -10361,6 +10504,7 @@
     <w:lsdException w:name="HTML Sample" w:semiHidden="1" w:unhideWhenUsed="1"/>
     <w:lsdException w:name="HTML Typewriter" w:semiHidden="1" w:unhideWhenUsed="1"/>
     <w:lsdException w:name="HTML Variable" w:semiHidden="1" w:unhideWhenUsed="1"/>
+    <w:lsdException w:name="Normal Table" w:semiHidden="1" w:unhideWhenUsed="1"/>
     <w:lsdException w:name="annotation subject" w:semiHidden="1" w:unhideWhenUsed="1"/>
     <w:lsdException w:name="No List" w:semiHidden="1" w:unhideWhenUsed="1"/>
     <w:lsdException w:name="Outline List 1" w:semiHidden="1" w:unhideWhenUsed="1"/>
@@ -10403,8 +10547,11 @@
     <w:lsdException w:name="Table Contemporary" w:semiHidden="1" w:unhideWhenUsed="1"/>
     <w:lsdException w:name="Table Elegant" w:semiHidden="1" w:unhideWhenUsed="1"/>
     <w:lsdException w:name="Table Professional" w:semiHidden="1" w:unhideWhenUsed="1"/>
+    <w:lsdException w:name="Table Subtle 1" w:semiHidden="1" w:unhideWhenUsed="1"/>
     <w:lsdException w:name="Table Subtle 2" w:semiHidden="1" w:unhideWhenUsed="1"/>
     <w:lsdException w:name="Table Web 1" w:semiHidden="1" w:unhideWhenUsed="1"/>
+    <w:lsdException w:name="Table Web 2" w:semiHidden="1" w:unhideWhenUsed="1"/>
+    <w:lsdException w:name="Table Web 3" w:semiHidden="1" w:unhideWhenUsed="1"/>
     <w:lsdException w:name="Balloon Text" w:semiHidden="1" w:unhideWhenUsed="1"/>
     <w:lsdException w:name="Table Grid" w:uiPriority="39"/>
     <w:lsdException w:name="Table Theme" w:semiHidden="1" w:unhideWhenUsed="1"/>
@@ -11222,7 +11369,7 @@
     <b:Title>Recommendation systems: Principles, methods and</b:Title>
     <b:Year>2015</b:Year>
     <b:Pages>4</b:Pages>
-    <b:RefOrder>15</b:RefOrder>
+    <b:RefOrder>16</b:RefOrder>
   </b:Source>
   <b:Source>
     <b:Tag>Lis18</b:Tag>
@@ -11276,7 +11423,7 @@
     <b:Pages>12</b:Pages>
     <b:Volume>3</b:Volume>
     <b:Issue>2</b:Issue>
-    <b:RefOrder>16</b:RefOrder>
+    <b:RefOrder>17</b:RefOrder>
   </b:Source>
   <b:Source>
     <b:Tag>Zhe19</b:Tag>
@@ -11299,7 +11446,7 @@
     <b:Title>GACOforRec: Session-Based Graph Convolutional Neural Networks Recommendation Model</b:Title>
     <b:Year>2019</b:Year>
     <b:Pages>114077</b:Pages>
-    <b:RefOrder>17</b:RefOrder>
+    <b:RefOrder>18</b:RefOrder>
   </b:Source>
   <b:Source>
     <b:Tag>Jun17</b:Tag>
@@ -11415,7 +11562,7 @@
     <b:Title>Deep attention user-based collaborative filtering for recommendation</b:Title>
     <b:Year>2020</b:Year>
     <b:Pages>2</b:Pages>
-    <b:RefOrder>18</b:RefOrder>
+    <b:RefOrder>19</b:RefOrder>
   </b:Source>
   <b:Source>
     <b:Tag>She15</b:Tag>
@@ -11509,7 +11656,7 @@
     </b:Author>
     <b:JournalName>Deep Learning based Recommender System: A Survey and New Perspectives</b:JournalName>
     <b:Year>2019</b:Year>
-    <b:RefOrder>19</b:RefOrder>
+    <b:RefOrder>20</b:RefOrder>
   </b:Source>
   <b:Source>
     <b:Tag>BoY16</b:Tag>
@@ -11555,7 +11702,7 @@
     <b:Year>2017</b:Year>
     <b:Pages>2</b:Pages>
     <b:Volume>14</b:Volume>
-    <b:RefOrder>20</b:RefOrder>
+    <b:RefOrder>21</b:RefOrder>
   </b:Source>
   <b:Source>
     <b:Tag>Meh16</b:Tag>
@@ -11634,7 +11781,7 @@
     <b:Title>Perancangan Sistem Informasi Permohonan Perizinan Penelitian dengan Metode Agile dan Framework Laravel Berbasis W</b:Title>
     <b:JournalName>Journal of Information Systems and Informatics</b:JournalName>
     <b:Year>2020</b:Year>
-    <b:RefOrder>14</b:RefOrder>
+    <b:RefOrder>15</b:RefOrder>
   </b:Source>
   <b:Source>
     <b:Tag>Sat16</b:Tag>
@@ -11676,11 +11823,31 @@
     <b:JournalName>Jurnal Ilmiah Teknologi  dan Informasi ASIA</b:JournalName>
     <b:RefOrder>11</b:RefOrder>
   </b:Source>
+  <b:Source>
+    <b:Tag>Yud18</b:Tag>
+    <b:SourceType>Book</b:SourceType>
+    <b:Guid>{6A7D6EBB-44FF-480B-9CB8-C9FBF9121D57}</b:Guid>
+    <b:Title>Mudah Membuat dan Berbisnis Aplikasi Android dengan Android Studio</b:Title>
+    <b:Year>2018</b:Year>
+    <b:Author>
+      <b:Author>
+        <b:NameList>
+          <b:Person>
+            <b:Last>Yudhanto</b:Last>
+            <b:First>Yudha,</b:First>
+            <b:Middle>and Ardhi Wijayanto</b:Middle>
+          </b:Person>
+        </b:NameList>
+      </b:Author>
+    </b:Author>
+    <b:Publisher>Elex Media Komputindo</b:Publisher>
+    <b:RefOrder>14</b:RefOrder>
+  </b:Source>
 </b:Sources>
 </file>
 
 <file path=customXml/itemProps1.xml><?xml version="1.0" encoding="utf-8"?>
-<ds:datastoreItem xmlns:ds="http://schemas.openxmlformats.org/officeDocument/2006/customXml" ds:itemID="{DF41E2D2-5B3B-4537-A8F6-5575226C79D7}">
+<ds:datastoreItem xmlns:ds="http://schemas.openxmlformats.org/officeDocument/2006/customXml" ds:itemID="{AACB9836-252A-47ED-903D-DF239918E931}">
   <ds:schemaRefs>
     <ds:schemaRef ds:uri="http://schemas.openxmlformats.org/officeDocument/2006/bibliography"/>
   </ds:schemaRefs>

</xml_diff>

<commit_message>
Revisi Terbaru bab 2
revisi
</commit_message>
<xml_diff>
--- a/BAB 1-2 _Skripsi.docx
+++ b/BAB 1-2 _Skripsi.docx
@@ -7754,6 +7754,7 @@
     </w:p>
     <w:p>
       <w:pPr>
+        <w:spacing w:line="360" w:lineRule="auto"/>
         <w:jc w:val="both"/>
         <w:rPr>
           <w:rFonts w:ascii="Times New Roman" w:hAnsi="Times New Roman" w:cs="Times New Roman"/>
@@ -7896,6 +7897,7 @@
           <w:id w:val="822090132"/>
           <w:citation/>
         </w:sdtPr>
+        <w:sdtEndPr/>
         <w:sdtContent>
           <w:r>
             <w:rPr>
@@ -7940,56 +7942,1026 @@
           </w:r>
         </w:sdtContent>
       </w:sdt>
+      <w:r>
+        <w:rPr>
+          <w:rFonts w:ascii="Times New Roman" w:hAnsi="Times New Roman" w:cs="Times New Roman"/>
+          <w:sz w:val="24"/>
+          <w:szCs w:val="24"/>
+        </w:rPr>
+        <w:br/>
+      </w:r>
+      <w:r>
+        <w:rPr>
+          <w:rFonts w:ascii="Times New Roman" w:hAnsi="Times New Roman" w:cs="Times New Roman"/>
+          <w:sz w:val="24"/>
+          <w:szCs w:val="24"/>
+        </w:rPr>
+        <w:t xml:space="preserve">Berikut cara kerja dari sistem operasi </w:t>
+      </w:r>
+      <w:r>
+        <w:rPr>
+          <w:rFonts w:ascii="Times New Roman" w:hAnsi="Times New Roman" w:cs="Times New Roman"/>
+          <w:i/>
+          <w:iCs/>
+          <w:sz w:val="24"/>
+          <w:szCs w:val="24"/>
+        </w:rPr>
+        <w:t>Android</w:t>
+      </w:r>
+      <w:sdt>
+        <w:sdtPr>
+          <w:rPr>
+            <w:rFonts w:ascii="Times New Roman" w:hAnsi="Times New Roman" w:cs="Times New Roman"/>
+            <w:sz w:val="24"/>
+            <w:szCs w:val="24"/>
+          </w:rPr>
+          <w:id w:val="-878319301"/>
+          <w:citation/>
+        </w:sdtPr>
+        <w:sdtContent>
+          <w:r>
+            <w:rPr>
+              <w:rFonts w:ascii="Times New Roman" w:hAnsi="Times New Roman" w:cs="Times New Roman"/>
+              <w:sz w:val="24"/>
+              <w:szCs w:val="24"/>
+            </w:rPr>
+            <w:fldChar w:fldCharType="begin"/>
+          </w:r>
+          <w:r>
+            <w:rPr>
+              <w:rFonts w:ascii="Times New Roman" w:hAnsi="Times New Roman" w:cs="Times New Roman"/>
+              <w:sz w:val="24"/>
+              <w:szCs w:val="24"/>
+            </w:rPr>
+            <w:instrText xml:space="preserve">CITATION Placeholder1 \l 1033 </w:instrText>
+          </w:r>
+          <w:r>
+            <w:rPr>
+              <w:rFonts w:ascii="Times New Roman" w:hAnsi="Times New Roman" w:cs="Times New Roman"/>
+              <w:sz w:val="24"/>
+              <w:szCs w:val="24"/>
+            </w:rPr>
+            <w:fldChar w:fldCharType="separate"/>
+          </w:r>
+          <w:r>
+            <w:rPr>
+              <w:rFonts w:ascii="Times New Roman" w:hAnsi="Times New Roman" w:cs="Times New Roman"/>
+              <w:noProof/>
+              <w:sz w:val="24"/>
+              <w:szCs w:val="24"/>
+            </w:rPr>
+            <w:t xml:space="preserve"> </w:t>
+          </w:r>
+          <w:r>
+            <w:rPr>
+              <w:rFonts w:ascii="Times New Roman" w:hAnsi="Times New Roman" w:cs="Times New Roman"/>
+              <w:noProof/>
+              <w:sz w:val="24"/>
+              <w:szCs w:val="24"/>
+            </w:rPr>
+            <w:t>(Yudhanto, 2018)</w:t>
+          </w:r>
+          <w:r>
+            <w:rPr>
+              <w:rFonts w:ascii="Times New Roman" w:hAnsi="Times New Roman" w:cs="Times New Roman"/>
+              <w:sz w:val="24"/>
+              <w:szCs w:val="24"/>
+            </w:rPr>
+            <w:fldChar w:fldCharType="end"/>
+          </w:r>
+        </w:sdtContent>
+      </w:sdt>
     </w:p>
     <w:p>
       <w:pPr>
+        <w:pStyle w:val="ListParagraph"/>
+        <w:numPr>
+          <w:ilvl w:val="0"/>
+          <w:numId w:val="14"/>
+        </w:numPr>
+        <w:spacing w:line="360" w:lineRule="auto"/>
+        <w:ind w:left="1134" w:hanging="567"/>
         <w:jc w:val="both"/>
         <w:rPr>
           <w:rFonts w:ascii="Times New Roman" w:hAnsi="Times New Roman" w:cs="Times New Roman"/>
-          <w:b/>
-          <w:sz w:val="24"/>
-          <w:lang w:val="en-ID"/>
-        </w:rPr>
-      </w:pPr>
-      <w:r>
-        <w:rPr>
-          <w:rFonts w:ascii="Times New Roman" w:hAnsi="Times New Roman" w:cs="Times New Roman"/>
-          <w:b/>
-          <w:sz w:val="24"/>
-          <w:lang w:val="en-ID"/>
-        </w:rPr>
-        <w:t>2.</w:t>
-      </w:r>
-      <w:r>
-        <w:rPr>
-          <w:rFonts w:ascii="Times New Roman" w:hAnsi="Times New Roman" w:cs="Times New Roman"/>
-          <w:b/>
-          <w:sz w:val="24"/>
-          <w:lang w:val="en-ID"/>
-        </w:rPr>
-        <w:t>7</w:t>
-      </w:r>
-      <w:r>
-        <w:rPr>
-          <w:rFonts w:ascii="Times New Roman" w:hAnsi="Times New Roman" w:cs="Times New Roman"/>
-          <w:b/>
-          <w:sz w:val="24"/>
-          <w:lang w:val="en-ID"/>
-        </w:rPr>
-        <w:t xml:space="preserve"> </w:t>
-      </w:r>
-      <w:r>
-        <w:rPr>
-          <w:rFonts w:ascii="Times New Roman" w:hAnsi="Times New Roman" w:cs="Times New Roman"/>
-          <w:b/>
-          <w:sz w:val="24"/>
-          <w:lang w:val="en-ID"/>
-        </w:rPr>
-        <w:t>Website</w:t>
+          <w:sz w:val="24"/>
+          <w:szCs w:val="24"/>
+        </w:rPr>
+      </w:pPr>
+      <w:r>
+        <w:rPr>
+          <w:rFonts w:ascii="Times New Roman" w:hAnsi="Times New Roman" w:cs="Times New Roman"/>
+          <w:sz w:val="24"/>
+          <w:szCs w:val="24"/>
+        </w:rPr>
+        <w:t>Aplikasi: Aplikasi berada pada tingkat ini bersama dengan aplikasi sistem inti untuk email, perpesanan SMS, kalender, penjelajahan Internet, atau kontak.</w:t>
       </w:r>
     </w:p>
     <w:p>
       <w:pPr>
+        <w:pStyle w:val="ListParagraph"/>
+        <w:numPr>
+          <w:ilvl w:val="0"/>
+          <w:numId w:val="14"/>
+        </w:numPr>
+        <w:spacing w:line="360" w:lineRule="auto"/>
+        <w:ind w:left="1134" w:hanging="567"/>
+        <w:jc w:val="both"/>
+        <w:rPr>
+          <w:rFonts w:ascii="Times New Roman" w:hAnsi="Times New Roman" w:cs="Times New Roman"/>
+          <w:sz w:val="24"/>
+          <w:szCs w:val="24"/>
+        </w:rPr>
+      </w:pPr>
+      <w:r>
+        <w:rPr>
+          <w:rFonts w:ascii="Times New Roman" w:hAnsi="Times New Roman" w:cs="Times New Roman"/>
+          <w:i/>
+          <w:iCs/>
+          <w:sz w:val="24"/>
+          <w:szCs w:val="24"/>
+        </w:rPr>
+        <w:t>Java API Framework</w:t>
+      </w:r>
+      <w:r>
+        <w:rPr>
+          <w:rFonts w:ascii="Times New Roman" w:hAnsi="Times New Roman" w:cs="Times New Roman"/>
+          <w:sz w:val="24"/>
+          <w:szCs w:val="24"/>
+        </w:rPr>
+        <w:t>: Semua fitur Android tersedia untuk developer melalui antarmuka pemograman aplikasi.</w:t>
+      </w:r>
+    </w:p>
+    <w:p>
+      <w:pPr>
+        <w:pStyle w:val="ListParagraph"/>
+        <w:numPr>
+          <w:ilvl w:val="1"/>
+          <w:numId w:val="14"/>
+        </w:numPr>
+        <w:spacing w:line="360" w:lineRule="auto"/>
+        <w:ind w:left="1701" w:hanging="567"/>
+        <w:jc w:val="both"/>
+        <w:rPr>
+          <w:rFonts w:ascii="Times New Roman" w:hAnsi="Times New Roman" w:cs="Times New Roman"/>
+          <w:sz w:val="24"/>
+          <w:szCs w:val="24"/>
+        </w:rPr>
+      </w:pPr>
+      <w:r>
+        <w:rPr>
+          <w:rFonts w:ascii="Times New Roman" w:hAnsi="Times New Roman" w:cs="Times New Roman"/>
+          <w:sz w:val="24"/>
+          <w:szCs w:val="24"/>
+        </w:rPr>
+        <w:lastRenderedPageBreak/>
+        <w:t xml:space="preserve">Sistem tampilan digunakan untuk membangun </w:t>
+      </w:r>
+      <w:r>
+        <w:rPr>
+          <w:rFonts w:ascii="Times New Roman" w:hAnsi="Times New Roman" w:cs="Times New Roman"/>
+          <w:i/>
+          <w:iCs/>
+          <w:sz w:val="24"/>
+          <w:szCs w:val="24"/>
+        </w:rPr>
+        <w:t>UI</w:t>
+      </w:r>
+      <w:r>
+        <w:rPr>
+          <w:rFonts w:ascii="Times New Roman" w:hAnsi="Times New Roman" w:cs="Times New Roman"/>
+          <w:sz w:val="24"/>
+          <w:szCs w:val="24"/>
+        </w:rPr>
+        <w:t xml:space="preserve"> aplikasi, termasuk daftar, tombol, dan menu.</w:t>
+      </w:r>
+    </w:p>
+    <w:p>
+      <w:pPr>
+        <w:pStyle w:val="ListParagraph"/>
+        <w:numPr>
+          <w:ilvl w:val="1"/>
+          <w:numId w:val="14"/>
+        </w:numPr>
+        <w:spacing w:line="360" w:lineRule="auto"/>
+        <w:ind w:left="1701" w:hanging="567"/>
+        <w:jc w:val="both"/>
+        <w:rPr>
+          <w:rFonts w:ascii="Times New Roman" w:hAnsi="Times New Roman" w:cs="Times New Roman"/>
+          <w:sz w:val="24"/>
+          <w:szCs w:val="24"/>
+        </w:rPr>
+      </w:pPr>
+      <w:r>
+        <w:rPr>
+          <w:rFonts w:ascii="Times New Roman" w:hAnsi="Times New Roman" w:cs="Times New Roman"/>
+          <w:sz w:val="24"/>
+          <w:szCs w:val="24"/>
+        </w:rPr>
+        <w:t xml:space="preserve">Pengelola referensi digunakan untuk mengakses sumber daya </w:t>
+      </w:r>
+      <w:r>
+        <w:rPr>
+          <w:rFonts w:ascii="Times New Roman" w:hAnsi="Times New Roman" w:cs="Times New Roman"/>
+          <w:i/>
+          <w:sz w:val="24"/>
+          <w:szCs w:val="24"/>
+        </w:rPr>
+        <w:t>non-code</w:t>
+      </w:r>
+      <w:r>
+        <w:rPr>
+          <w:rFonts w:ascii="Times New Roman" w:hAnsi="Times New Roman" w:cs="Times New Roman"/>
+          <w:sz w:val="24"/>
+          <w:szCs w:val="24"/>
+        </w:rPr>
+        <w:t xml:space="preserve"> seperti </w:t>
+      </w:r>
+      <w:r>
+        <w:rPr>
+          <w:rFonts w:ascii="Times New Roman" w:hAnsi="Times New Roman" w:cs="Times New Roman"/>
+          <w:i/>
+          <w:sz w:val="24"/>
+          <w:szCs w:val="24"/>
+        </w:rPr>
+        <w:t>string</w:t>
+      </w:r>
+      <w:r>
+        <w:rPr>
+          <w:rFonts w:ascii="Times New Roman" w:hAnsi="Times New Roman" w:cs="Times New Roman"/>
+          <w:sz w:val="24"/>
+          <w:szCs w:val="24"/>
+        </w:rPr>
+        <w:t xml:space="preserve">, grafik, dan </w:t>
+      </w:r>
+      <w:r>
+        <w:rPr>
+          <w:rFonts w:ascii="Times New Roman" w:hAnsi="Times New Roman" w:cs="Times New Roman"/>
+          <w:i/>
+          <w:sz w:val="24"/>
+          <w:szCs w:val="24"/>
+        </w:rPr>
+        <w:t>file layout</w:t>
+      </w:r>
+      <w:r>
+        <w:rPr>
+          <w:rFonts w:ascii="Times New Roman" w:hAnsi="Times New Roman" w:cs="Times New Roman"/>
+          <w:sz w:val="24"/>
+          <w:szCs w:val="24"/>
+        </w:rPr>
+        <w:t>.</w:t>
+      </w:r>
+    </w:p>
+    <w:p>
+      <w:pPr>
+        <w:pStyle w:val="ListParagraph"/>
+        <w:numPr>
+          <w:ilvl w:val="1"/>
+          <w:numId w:val="14"/>
+        </w:numPr>
+        <w:spacing w:line="360" w:lineRule="auto"/>
+        <w:ind w:left="1701" w:hanging="567"/>
+        <w:jc w:val="both"/>
+        <w:rPr>
+          <w:rFonts w:ascii="Times New Roman" w:hAnsi="Times New Roman" w:cs="Times New Roman"/>
+          <w:sz w:val="24"/>
+          <w:szCs w:val="24"/>
+        </w:rPr>
+      </w:pPr>
+      <w:r>
+        <w:rPr>
+          <w:rFonts w:ascii="Times New Roman" w:hAnsi="Times New Roman" w:cs="Times New Roman"/>
+          <w:sz w:val="24"/>
+          <w:szCs w:val="24"/>
+        </w:rPr>
+        <w:t>Pengelola notifikasi digunakan untuk menampilkan peringatan khusus di bilah status.</w:t>
+      </w:r>
+    </w:p>
+    <w:p>
+      <w:pPr>
+        <w:pStyle w:val="ListParagraph"/>
+        <w:numPr>
+          <w:ilvl w:val="1"/>
+          <w:numId w:val="14"/>
+        </w:numPr>
+        <w:spacing w:line="360" w:lineRule="auto"/>
+        <w:ind w:left="1701" w:hanging="567"/>
+        <w:jc w:val="both"/>
+        <w:rPr>
+          <w:rFonts w:ascii="Times New Roman" w:hAnsi="Times New Roman" w:cs="Times New Roman"/>
+          <w:sz w:val="24"/>
+          <w:szCs w:val="24"/>
+        </w:rPr>
+      </w:pPr>
+      <w:r>
+        <w:rPr>
+          <w:rFonts w:ascii="Times New Roman" w:hAnsi="Times New Roman" w:cs="Times New Roman"/>
+          <w:sz w:val="24"/>
+          <w:szCs w:val="24"/>
+        </w:rPr>
+        <w:t>Pengelola aktivitas yang mengelola daur hidup aplikasi.</w:t>
+      </w:r>
+    </w:p>
+    <w:p>
+      <w:pPr>
+        <w:pStyle w:val="ListParagraph"/>
+        <w:numPr>
+          <w:ilvl w:val="1"/>
+          <w:numId w:val="14"/>
+        </w:numPr>
+        <w:spacing w:line="360" w:lineRule="auto"/>
+        <w:ind w:left="1701" w:hanging="567"/>
+        <w:jc w:val="both"/>
+        <w:rPr>
+          <w:rFonts w:ascii="Times New Roman" w:hAnsi="Times New Roman" w:cs="Times New Roman"/>
+          <w:sz w:val="24"/>
+          <w:szCs w:val="24"/>
+        </w:rPr>
+      </w:pPr>
+      <w:r>
+        <w:rPr>
+          <w:rFonts w:ascii="Times New Roman" w:hAnsi="Times New Roman" w:cs="Times New Roman"/>
+          <w:sz w:val="24"/>
+          <w:szCs w:val="24"/>
+        </w:rPr>
+        <w:t>Penyedia materi yang memungkinkan aplikasi untuk mengakses data dari aplikasi lain.</w:t>
+      </w:r>
+    </w:p>
+    <w:p>
+      <w:pPr>
+        <w:pStyle w:val="ListParagraph"/>
+        <w:numPr>
+          <w:ilvl w:val="1"/>
+          <w:numId w:val="14"/>
+        </w:numPr>
+        <w:spacing w:line="360" w:lineRule="auto"/>
+        <w:ind w:left="1701" w:hanging="567"/>
+        <w:jc w:val="both"/>
+        <w:rPr>
+          <w:rFonts w:ascii="Times New Roman" w:hAnsi="Times New Roman" w:cs="Times New Roman"/>
+          <w:sz w:val="24"/>
+          <w:szCs w:val="24"/>
+        </w:rPr>
+      </w:pPr>
+      <w:r>
+        <w:rPr>
+          <w:rFonts w:ascii="Times New Roman" w:hAnsi="Times New Roman" w:cs="Times New Roman"/>
+          <w:sz w:val="24"/>
+          <w:szCs w:val="24"/>
+        </w:rPr>
+        <w:t xml:space="preserve">Semua </w:t>
+      </w:r>
+      <w:r>
+        <w:rPr>
+          <w:rFonts w:ascii="Times New Roman" w:hAnsi="Times New Roman" w:cs="Times New Roman"/>
+          <w:i/>
+          <w:iCs/>
+          <w:sz w:val="24"/>
+          <w:szCs w:val="24"/>
+        </w:rPr>
+        <w:t>API</w:t>
+      </w:r>
+      <w:r>
+        <w:rPr>
+          <w:rFonts w:ascii="Times New Roman" w:hAnsi="Times New Roman" w:cs="Times New Roman"/>
+          <w:sz w:val="24"/>
+          <w:szCs w:val="24"/>
+        </w:rPr>
+        <w:t xml:space="preserve"> kerangka kerja yang digunakan aplikasi sistem </w:t>
+      </w:r>
+      <w:r>
+        <w:rPr>
+          <w:rFonts w:ascii="Times New Roman" w:hAnsi="Times New Roman" w:cs="Times New Roman"/>
+          <w:i/>
+          <w:iCs/>
+          <w:sz w:val="24"/>
+          <w:szCs w:val="24"/>
+        </w:rPr>
+        <w:t>Android</w:t>
+      </w:r>
+      <w:r>
+        <w:rPr>
+          <w:rFonts w:ascii="Times New Roman" w:hAnsi="Times New Roman" w:cs="Times New Roman"/>
+          <w:sz w:val="24"/>
+          <w:szCs w:val="24"/>
+        </w:rPr>
+        <w:t>.</w:t>
+      </w:r>
+    </w:p>
+    <w:p>
+      <w:pPr>
+        <w:pStyle w:val="ListParagraph"/>
+        <w:numPr>
+          <w:ilvl w:val="0"/>
+          <w:numId w:val="14"/>
+        </w:numPr>
+        <w:spacing w:line="360" w:lineRule="auto"/>
+        <w:ind w:left="1134" w:hanging="567"/>
+        <w:jc w:val="both"/>
+        <w:rPr>
+          <w:rFonts w:ascii="Times New Roman" w:hAnsi="Times New Roman" w:cs="Times New Roman"/>
+          <w:sz w:val="24"/>
+          <w:szCs w:val="24"/>
+        </w:rPr>
+      </w:pPr>
+      <w:r>
+        <w:rPr>
+          <w:rFonts w:ascii="Times New Roman" w:hAnsi="Times New Roman" w:cs="Times New Roman"/>
+          <w:i/>
+          <w:iCs/>
+          <w:sz w:val="24"/>
+          <w:szCs w:val="24"/>
+        </w:rPr>
+        <w:t>Library</w:t>
+      </w:r>
+      <w:r>
+        <w:rPr>
+          <w:rFonts w:ascii="Times New Roman" w:hAnsi="Times New Roman" w:cs="Times New Roman"/>
+          <w:sz w:val="24"/>
+          <w:szCs w:val="24"/>
+        </w:rPr>
+        <w:t xml:space="preserve"> dan </w:t>
+      </w:r>
+      <w:r>
+        <w:rPr>
+          <w:rFonts w:ascii="Times New Roman" w:hAnsi="Times New Roman" w:cs="Times New Roman"/>
+          <w:i/>
+          <w:iCs/>
+          <w:sz w:val="24"/>
+          <w:szCs w:val="24"/>
+        </w:rPr>
+        <w:t>Android runtime</w:t>
+      </w:r>
+      <w:r>
+        <w:rPr>
+          <w:rFonts w:ascii="Times New Roman" w:hAnsi="Times New Roman" w:cs="Times New Roman"/>
+          <w:sz w:val="24"/>
+          <w:szCs w:val="24"/>
+        </w:rPr>
+        <w:t xml:space="preserve">: Setiap aplikasi berjalan dalam prosesnya sendiri dan dengan </w:t>
+      </w:r>
+      <w:r>
+        <w:rPr>
+          <w:rFonts w:ascii="Times New Roman" w:hAnsi="Times New Roman" w:cs="Times New Roman"/>
+          <w:i/>
+          <w:iCs/>
+          <w:sz w:val="24"/>
+          <w:szCs w:val="24"/>
+        </w:rPr>
+        <w:t>instance</w:t>
+      </w:r>
+      <w:r>
+        <w:rPr>
+          <w:rFonts w:ascii="Times New Roman" w:hAnsi="Times New Roman" w:cs="Times New Roman"/>
+          <w:sz w:val="24"/>
+          <w:szCs w:val="24"/>
+        </w:rPr>
+        <w:t xml:space="preserve"> </w:t>
+      </w:r>
+      <w:r>
+        <w:rPr>
+          <w:rFonts w:ascii="Times New Roman" w:hAnsi="Times New Roman" w:cs="Times New Roman"/>
+          <w:i/>
+          <w:iCs/>
+          <w:sz w:val="24"/>
+          <w:szCs w:val="24"/>
+        </w:rPr>
+        <w:t>Android Runtime</w:t>
+      </w:r>
+      <w:r>
+        <w:rPr>
+          <w:rFonts w:ascii="Times New Roman" w:hAnsi="Times New Roman" w:cs="Times New Roman"/>
+          <w:sz w:val="24"/>
+          <w:szCs w:val="24"/>
+        </w:rPr>
+        <w:t xml:space="preserve"> sendiri, yang memungkinkan beberapa mesin sekaligus </w:t>
+      </w:r>
+      <w:r>
+        <w:rPr>
+          <w:rFonts w:ascii="Times New Roman" w:hAnsi="Times New Roman" w:cs="Times New Roman"/>
+          <w:i/>
+          <w:iCs/>
+          <w:sz w:val="24"/>
+          <w:szCs w:val="24"/>
+        </w:rPr>
+        <w:t>virtual</w:t>
+      </w:r>
+      <w:r>
+        <w:rPr>
+          <w:rFonts w:ascii="Times New Roman" w:hAnsi="Times New Roman" w:cs="Times New Roman"/>
+          <w:sz w:val="24"/>
+          <w:szCs w:val="24"/>
+        </w:rPr>
+        <w:t xml:space="preserve"> pada perangkat bermemori rendah. </w:t>
+      </w:r>
+      <w:r>
+        <w:rPr>
+          <w:rFonts w:ascii="Times New Roman" w:hAnsi="Times New Roman" w:cs="Times New Roman"/>
+          <w:i/>
+          <w:iCs/>
+          <w:sz w:val="24"/>
+          <w:szCs w:val="24"/>
+        </w:rPr>
+        <w:t>Android</w:t>
+      </w:r>
+      <w:r>
+        <w:rPr>
+          <w:rFonts w:ascii="Times New Roman" w:hAnsi="Times New Roman" w:cs="Times New Roman"/>
+          <w:sz w:val="24"/>
+          <w:szCs w:val="24"/>
+        </w:rPr>
+        <w:t xml:space="preserve"> juga menyertakan rangkaian </w:t>
+      </w:r>
+      <w:r>
+        <w:rPr>
+          <w:rFonts w:ascii="Times New Roman" w:hAnsi="Times New Roman" w:cs="Times New Roman"/>
+          <w:i/>
+          <w:iCs/>
+          <w:sz w:val="24"/>
+          <w:szCs w:val="24"/>
+        </w:rPr>
+        <w:t>library</w:t>
+      </w:r>
+      <w:r>
+        <w:rPr>
+          <w:rFonts w:ascii="Times New Roman" w:hAnsi="Times New Roman" w:cs="Times New Roman"/>
+          <w:sz w:val="24"/>
+          <w:szCs w:val="24"/>
+        </w:rPr>
+        <w:t xml:space="preserve"> waktu proses inti yang menyediakan sebagian besar fungsionalitas bahasa pemrograman </w:t>
+      </w:r>
+      <w:r>
+        <w:rPr>
+          <w:rFonts w:ascii="Times New Roman" w:hAnsi="Times New Roman" w:cs="Times New Roman"/>
+          <w:i/>
+          <w:iCs/>
+          <w:sz w:val="24"/>
+          <w:szCs w:val="24"/>
+        </w:rPr>
+        <w:t>Java</w:t>
+      </w:r>
+      <w:r>
+        <w:rPr>
+          <w:rFonts w:ascii="Times New Roman" w:hAnsi="Times New Roman" w:cs="Times New Roman"/>
+          <w:sz w:val="24"/>
+          <w:szCs w:val="24"/>
+        </w:rPr>
+        <w:t xml:space="preserve">, termasuk beberapa fitur bahasa </w:t>
+      </w:r>
+      <w:r>
+        <w:rPr>
+          <w:rFonts w:ascii="Times New Roman" w:hAnsi="Times New Roman" w:cs="Times New Roman"/>
+          <w:i/>
+          <w:iCs/>
+          <w:sz w:val="24"/>
+          <w:szCs w:val="24"/>
+        </w:rPr>
+        <w:t>Java 8</w:t>
+      </w:r>
+      <w:r>
+        <w:rPr>
+          <w:rFonts w:ascii="Times New Roman" w:hAnsi="Times New Roman" w:cs="Times New Roman"/>
+          <w:sz w:val="24"/>
+          <w:szCs w:val="24"/>
+        </w:rPr>
+        <w:t xml:space="preserve"> yang digunakan </w:t>
+      </w:r>
+      <w:r>
+        <w:rPr>
+          <w:rFonts w:ascii="Times New Roman" w:hAnsi="Times New Roman" w:cs="Times New Roman"/>
+          <w:i/>
+          <w:iCs/>
+          <w:sz w:val="24"/>
+          <w:szCs w:val="24"/>
+        </w:rPr>
+        <w:t>framework Java API</w:t>
+      </w:r>
+      <w:r>
+        <w:rPr>
+          <w:rFonts w:ascii="Times New Roman" w:hAnsi="Times New Roman" w:cs="Times New Roman"/>
+          <w:sz w:val="24"/>
+          <w:szCs w:val="24"/>
+        </w:rPr>
+        <w:t xml:space="preserve">. Banyak layanan dan komponen sistem </w:t>
+      </w:r>
+      <w:r>
+        <w:rPr>
+          <w:rFonts w:ascii="Times New Roman" w:hAnsi="Times New Roman" w:cs="Times New Roman"/>
+          <w:i/>
+          <w:iCs/>
+          <w:sz w:val="24"/>
+          <w:szCs w:val="24"/>
+        </w:rPr>
+        <w:t>Android</w:t>
+      </w:r>
+      <w:r>
+        <w:rPr>
+          <w:rFonts w:ascii="Times New Roman" w:hAnsi="Times New Roman" w:cs="Times New Roman"/>
+          <w:sz w:val="24"/>
+          <w:szCs w:val="24"/>
+        </w:rPr>
+        <w:t xml:space="preserve"> inti dibangun dari kode asli yang memerlukan pustaka asli yang ditulis dalam </w:t>
+      </w:r>
+      <w:r>
+        <w:rPr>
+          <w:rFonts w:ascii="Times New Roman" w:hAnsi="Times New Roman" w:cs="Times New Roman"/>
+          <w:i/>
+          <w:iCs/>
+          <w:sz w:val="24"/>
+          <w:szCs w:val="24"/>
+        </w:rPr>
+        <w:t>C</w:t>
+      </w:r>
+      <w:r>
+        <w:rPr>
+          <w:rFonts w:ascii="Times New Roman" w:hAnsi="Times New Roman" w:cs="Times New Roman"/>
+          <w:sz w:val="24"/>
+          <w:szCs w:val="24"/>
+        </w:rPr>
+        <w:t xml:space="preserve"> dan </w:t>
+      </w:r>
+      <w:r>
+        <w:rPr>
+          <w:rFonts w:ascii="Times New Roman" w:hAnsi="Times New Roman" w:cs="Times New Roman"/>
+          <w:i/>
+          <w:iCs/>
+          <w:sz w:val="24"/>
+          <w:szCs w:val="24"/>
+        </w:rPr>
+        <w:t>C++.</w:t>
+      </w:r>
+      <w:r>
+        <w:rPr>
+          <w:rFonts w:ascii="Times New Roman" w:hAnsi="Times New Roman" w:cs="Times New Roman"/>
+          <w:sz w:val="24"/>
+          <w:szCs w:val="24"/>
+        </w:rPr>
+        <w:t xml:space="preserve"> Pustaka asli tersebut tersedia untuk aplikasi melalui kerangka kerja </w:t>
+      </w:r>
+      <w:r>
+        <w:rPr>
+          <w:rFonts w:ascii="Times New Roman" w:hAnsi="Times New Roman" w:cs="Times New Roman"/>
+          <w:i/>
+          <w:iCs/>
+          <w:sz w:val="24"/>
+          <w:szCs w:val="24"/>
+        </w:rPr>
+        <w:t>Java API</w:t>
+      </w:r>
+      <w:r>
+        <w:rPr>
+          <w:rFonts w:ascii="Times New Roman" w:hAnsi="Times New Roman" w:cs="Times New Roman"/>
+          <w:sz w:val="24"/>
+          <w:szCs w:val="24"/>
+        </w:rPr>
+        <w:t>.</w:t>
+      </w:r>
+    </w:p>
+    <w:p>
+      <w:pPr>
+        <w:pStyle w:val="ListParagraph"/>
+        <w:numPr>
+          <w:ilvl w:val="0"/>
+          <w:numId w:val="14"/>
+        </w:numPr>
+        <w:spacing w:line="360" w:lineRule="auto"/>
+        <w:ind w:left="1134" w:hanging="567"/>
+        <w:jc w:val="both"/>
+        <w:rPr>
+          <w:rFonts w:ascii="Times New Roman" w:hAnsi="Times New Roman" w:cs="Times New Roman"/>
+          <w:sz w:val="24"/>
+          <w:szCs w:val="24"/>
+        </w:rPr>
+      </w:pPr>
+      <w:r>
+        <w:rPr>
+          <w:rFonts w:ascii="Times New Roman" w:hAnsi="Times New Roman" w:cs="Times New Roman"/>
+          <w:i/>
+          <w:iCs/>
+          <w:sz w:val="24"/>
+          <w:szCs w:val="24"/>
+        </w:rPr>
+        <w:t>Hardware Abstraction Layer</w:t>
+      </w:r>
+      <w:r>
+        <w:rPr>
+          <w:rFonts w:ascii="Times New Roman" w:hAnsi="Times New Roman" w:cs="Times New Roman"/>
+          <w:sz w:val="24"/>
+          <w:szCs w:val="24"/>
+        </w:rPr>
+        <w:t xml:space="preserve"> (HAL): Lapisan ini menyediakan antarmuka standar yang menunjukkan kemampuan perangkat keras di perangkat ke kerangka kerja </w:t>
+      </w:r>
+      <w:r>
+        <w:rPr>
+          <w:rFonts w:ascii="Times New Roman" w:hAnsi="Times New Roman" w:cs="Times New Roman"/>
+          <w:i/>
+          <w:iCs/>
+          <w:sz w:val="24"/>
+          <w:szCs w:val="24"/>
+        </w:rPr>
+        <w:t>Java API</w:t>
+      </w:r>
+      <w:r>
+        <w:rPr>
+          <w:rFonts w:ascii="Times New Roman" w:hAnsi="Times New Roman" w:cs="Times New Roman"/>
+          <w:sz w:val="24"/>
+          <w:szCs w:val="24"/>
+        </w:rPr>
+        <w:t xml:space="preserve"> yang lebih tinggi. </w:t>
+      </w:r>
+      <w:r>
+        <w:rPr>
+          <w:rFonts w:ascii="Times New Roman" w:hAnsi="Times New Roman" w:cs="Times New Roman"/>
+          <w:i/>
+          <w:iCs/>
+          <w:sz w:val="24"/>
+          <w:szCs w:val="24"/>
+        </w:rPr>
+        <w:t>HAL</w:t>
+      </w:r>
+      <w:r>
+        <w:rPr>
+          <w:rFonts w:ascii="Times New Roman" w:hAnsi="Times New Roman" w:cs="Times New Roman"/>
+          <w:sz w:val="24"/>
+          <w:szCs w:val="24"/>
+        </w:rPr>
+        <w:t xml:space="preserve"> terdiri atas beberapa modul pustaka, masing-masing mengimplementasikan antarmuka untuk komponen perangkat keras tertentu, seperti modul kamera atau </w:t>
+      </w:r>
+      <w:r>
+        <w:rPr>
+          <w:rFonts w:ascii="Times New Roman" w:hAnsi="Times New Roman" w:cs="Times New Roman"/>
+          <w:i/>
+          <w:iCs/>
+          <w:sz w:val="24"/>
+          <w:szCs w:val="24"/>
+        </w:rPr>
+        <w:t>bluetooth</w:t>
+      </w:r>
+      <w:r>
+        <w:rPr>
+          <w:rFonts w:ascii="Times New Roman" w:hAnsi="Times New Roman" w:cs="Times New Roman"/>
+          <w:sz w:val="24"/>
+          <w:szCs w:val="24"/>
+        </w:rPr>
+        <w:t>.</w:t>
+      </w:r>
+    </w:p>
+    <w:p>
+      <w:pPr>
+        <w:pStyle w:val="ListParagraph"/>
+        <w:numPr>
+          <w:ilvl w:val="0"/>
+          <w:numId w:val="14"/>
+        </w:numPr>
+        <w:spacing w:line="360" w:lineRule="auto"/>
+        <w:ind w:left="1134" w:hanging="567"/>
+        <w:jc w:val="both"/>
+        <w:rPr>
+          <w:rFonts w:ascii="Times New Roman" w:hAnsi="Times New Roman" w:cs="Times New Roman"/>
+          <w:sz w:val="24"/>
+          <w:szCs w:val="24"/>
+        </w:rPr>
+      </w:pPr>
+      <w:r>
+        <w:rPr>
+          <w:rFonts w:ascii="Times New Roman" w:hAnsi="Times New Roman" w:cs="Times New Roman"/>
+          <w:i/>
+          <w:iCs/>
+          <w:sz w:val="24"/>
+          <w:szCs w:val="24"/>
+        </w:rPr>
+        <w:t>Kernel Linux</w:t>
+      </w:r>
+      <w:r>
+        <w:rPr>
+          <w:rFonts w:ascii="Times New Roman" w:hAnsi="Times New Roman" w:cs="Times New Roman"/>
+          <w:sz w:val="24"/>
+          <w:szCs w:val="24"/>
+        </w:rPr>
+        <w:t xml:space="preserve">: Fondasi </w:t>
+      </w:r>
+      <w:r>
+        <w:rPr>
+          <w:rFonts w:ascii="Times New Roman" w:hAnsi="Times New Roman" w:cs="Times New Roman"/>
+          <w:i/>
+          <w:iCs/>
+          <w:sz w:val="24"/>
+          <w:szCs w:val="24"/>
+        </w:rPr>
+        <w:t>platform</w:t>
+      </w:r>
+      <w:r>
+        <w:rPr>
+          <w:rFonts w:ascii="Times New Roman" w:hAnsi="Times New Roman" w:cs="Times New Roman"/>
+          <w:sz w:val="24"/>
+          <w:szCs w:val="24"/>
+        </w:rPr>
+        <w:t xml:space="preserve"> </w:t>
+      </w:r>
+      <w:r>
+        <w:rPr>
+          <w:rFonts w:ascii="Times New Roman" w:hAnsi="Times New Roman" w:cs="Times New Roman"/>
+          <w:i/>
+          <w:iCs/>
+          <w:sz w:val="24"/>
+          <w:szCs w:val="24"/>
+        </w:rPr>
+        <w:t>Android</w:t>
+      </w:r>
+      <w:r>
+        <w:rPr>
+          <w:rFonts w:ascii="Times New Roman" w:hAnsi="Times New Roman" w:cs="Times New Roman"/>
+          <w:sz w:val="24"/>
+          <w:szCs w:val="24"/>
+        </w:rPr>
+        <w:t xml:space="preserve"> adalah </w:t>
+      </w:r>
+      <w:r>
+        <w:rPr>
+          <w:rFonts w:ascii="Times New Roman" w:hAnsi="Times New Roman" w:cs="Times New Roman"/>
+          <w:i/>
+          <w:iCs/>
+          <w:sz w:val="24"/>
+          <w:szCs w:val="24"/>
+        </w:rPr>
+        <w:t>kernel Linux</w:t>
+      </w:r>
+      <w:r>
+        <w:rPr>
+          <w:rFonts w:ascii="Times New Roman" w:hAnsi="Times New Roman" w:cs="Times New Roman"/>
+          <w:sz w:val="24"/>
+          <w:szCs w:val="24"/>
+        </w:rPr>
+        <w:t xml:space="preserve">. Lapisan di atas mengandalkan </w:t>
+      </w:r>
+      <w:r>
+        <w:rPr>
+          <w:rFonts w:ascii="Times New Roman" w:hAnsi="Times New Roman" w:cs="Times New Roman"/>
+          <w:i/>
+          <w:iCs/>
+          <w:sz w:val="24"/>
+          <w:szCs w:val="24"/>
+        </w:rPr>
+        <w:t>kernel Linux</w:t>
+      </w:r>
+      <w:r>
+        <w:rPr>
+          <w:rFonts w:ascii="Times New Roman" w:hAnsi="Times New Roman" w:cs="Times New Roman"/>
+          <w:sz w:val="24"/>
+          <w:szCs w:val="24"/>
+        </w:rPr>
+        <w:t xml:space="preserve"> untuk fungsionalitas pokok seperti </w:t>
+      </w:r>
+      <w:r>
+        <w:rPr>
+          <w:rFonts w:ascii="Times New Roman" w:hAnsi="Times New Roman" w:cs="Times New Roman"/>
+          <w:i/>
+          <w:iCs/>
+          <w:sz w:val="24"/>
+          <w:szCs w:val="24"/>
+        </w:rPr>
+        <w:t>threading</w:t>
+      </w:r>
+      <w:r>
+        <w:rPr>
+          <w:rFonts w:ascii="Times New Roman" w:hAnsi="Times New Roman" w:cs="Times New Roman"/>
+          <w:sz w:val="24"/>
+          <w:szCs w:val="24"/>
+        </w:rPr>
+        <w:t xml:space="preserve"> dan manajemen memori tingkat rendah. Menggunakan </w:t>
+      </w:r>
+      <w:r>
+        <w:rPr>
+          <w:rFonts w:ascii="Times New Roman" w:hAnsi="Times New Roman" w:cs="Times New Roman"/>
+          <w:i/>
+          <w:iCs/>
+          <w:sz w:val="24"/>
+          <w:szCs w:val="24"/>
+        </w:rPr>
+        <w:t>kernel Linux</w:t>
+      </w:r>
+      <w:r>
+        <w:rPr>
+          <w:rFonts w:ascii="Times New Roman" w:hAnsi="Times New Roman" w:cs="Times New Roman"/>
+          <w:sz w:val="24"/>
+          <w:szCs w:val="24"/>
+        </w:rPr>
+        <w:t xml:space="preserve"> memungkinkan </w:t>
+      </w:r>
+      <w:r>
+        <w:rPr>
+          <w:rFonts w:ascii="Times New Roman" w:hAnsi="Times New Roman" w:cs="Times New Roman"/>
+          <w:i/>
+          <w:iCs/>
+          <w:sz w:val="24"/>
+          <w:szCs w:val="24"/>
+        </w:rPr>
+        <w:t>Android</w:t>
+      </w:r>
+      <w:r>
+        <w:rPr>
+          <w:rFonts w:ascii="Times New Roman" w:hAnsi="Times New Roman" w:cs="Times New Roman"/>
+          <w:sz w:val="24"/>
+          <w:szCs w:val="24"/>
+        </w:rPr>
+        <w:t xml:space="preserve"> memanfaatkan fitur keamanan utama dan memungkinkan produsen perangkat mengembangkan </w:t>
+      </w:r>
+      <w:r>
+        <w:rPr>
+          <w:rFonts w:ascii="Times New Roman" w:hAnsi="Times New Roman" w:cs="Times New Roman"/>
+          <w:i/>
+          <w:iCs/>
+          <w:sz w:val="24"/>
+          <w:szCs w:val="24"/>
+        </w:rPr>
+        <w:t>driver</w:t>
+      </w:r>
+      <w:r>
+        <w:rPr>
+          <w:rFonts w:ascii="Times New Roman" w:hAnsi="Times New Roman" w:cs="Times New Roman"/>
+          <w:sz w:val="24"/>
+          <w:szCs w:val="24"/>
+        </w:rPr>
+        <w:t xml:space="preserve"> perangkat keras untuk </w:t>
+      </w:r>
+      <w:r>
+        <w:rPr>
+          <w:rFonts w:ascii="Times New Roman" w:hAnsi="Times New Roman" w:cs="Times New Roman"/>
+          <w:i/>
+          <w:iCs/>
+          <w:sz w:val="24"/>
+          <w:szCs w:val="24"/>
+        </w:rPr>
+        <w:t>kernel</w:t>
+      </w:r>
+      <w:r>
+        <w:rPr>
+          <w:rFonts w:ascii="Times New Roman" w:hAnsi="Times New Roman" w:cs="Times New Roman"/>
+          <w:sz w:val="24"/>
+          <w:szCs w:val="24"/>
+        </w:rPr>
+        <w:t xml:space="preserve"> yang cukup dikenal.</w:t>
+      </w:r>
+    </w:p>
+    <w:p>
+      <w:pPr>
+        <w:jc w:val="both"/>
+        <w:rPr>
+          <w:rFonts w:ascii="Times New Roman" w:hAnsi="Times New Roman" w:cs="Times New Roman"/>
+          <w:sz w:val="24"/>
+          <w:szCs w:val="24"/>
+        </w:rPr>
+      </w:pPr>
+    </w:p>
+    <w:p>
+      <w:pPr>
+        <w:jc w:val="both"/>
+        <w:rPr>
+          <w:rFonts w:ascii="Times New Roman" w:hAnsi="Times New Roman" w:cs="Times New Roman"/>
+          <w:b/>
+          <w:sz w:val="24"/>
+          <w:lang w:val="en-ID"/>
+        </w:rPr>
+      </w:pPr>
+      <w:r>
+        <w:rPr>
+          <w:rFonts w:ascii="Times New Roman" w:hAnsi="Times New Roman" w:cs="Times New Roman"/>
+          <w:b/>
+          <w:sz w:val="24"/>
+          <w:lang w:val="en-ID"/>
+        </w:rPr>
+        <w:t>2.</w:t>
+      </w:r>
+      <w:r>
+        <w:rPr>
+          <w:rFonts w:ascii="Times New Roman" w:hAnsi="Times New Roman" w:cs="Times New Roman"/>
+          <w:b/>
+          <w:sz w:val="24"/>
+          <w:lang w:val="en-ID"/>
+        </w:rPr>
+        <w:t>7</w:t>
+      </w:r>
+      <w:r>
+        <w:rPr>
+          <w:rFonts w:ascii="Times New Roman" w:hAnsi="Times New Roman" w:cs="Times New Roman"/>
+          <w:b/>
+          <w:sz w:val="24"/>
+          <w:lang w:val="en-ID"/>
+        </w:rPr>
+        <w:t xml:space="preserve"> </w:t>
+      </w:r>
+      <w:r>
+        <w:rPr>
+          <w:rFonts w:ascii="Times New Roman" w:hAnsi="Times New Roman" w:cs="Times New Roman"/>
+          <w:b/>
+          <w:sz w:val="24"/>
+          <w:lang w:val="en-ID"/>
+        </w:rPr>
+        <w:t>Website</w:t>
+      </w:r>
+    </w:p>
+    <w:p>
+      <w:pPr>
         <w:ind w:firstLine="720"/>
         <w:jc w:val="both"/>
         <w:rPr>
@@ -8009,6 +8981,7 @@
           <w:sz w:val="24"/>
           <w:lang w:val="en-ID"/>
         </w:rPr>
+        <w:lastRenderedPageBreak/>
         <w:t>Website</w:t>
       </w:r>
       <w:r>
@@ -8308,16 +9281,7 @@
           <w:sz w:val="24"/>
           <w:szCs w:val="24"/>
         </w:rPr>
-        <w:t xml:space="preserve">, jika </w:t>
-      </w:r>
-      <w:r>
-        <w:rPr>
-          <w:rFonts w:ascii="Times New Roman" w:hAnsi="Times New Roman" w:cs="Times New Roman"/>
-          <w:sz w:val="24"/>
-          <w:szCs w:val="24"/>
-        </w:rPr>
-        <w:lastRenderedPageBreak/>
-        <w:t xml:space="preserve">mengklik menu-menu yang ada dan meloncat ke lokasi lainnya disebut dengan </w:t>
+        <w:t xml:space="preserve">, jika mengklik menu-menu yang ada dan meloncat ke lokasi lainnya disebut dengan </w:t>
       </w:r>
       <w:r>
         <w:rPr>
@@ -8366,7 +9330,6 @@
     </w:p>
     <w:p>
       <w:pPr>
-        <w:ind w:firstLine="720"/>
         <w:jc w:val="both"/>
         <w:rPr>
           <w:rFonts w:ascii="Times New Roman" w:hAnsi="Times New Roman" w:cs="Times New Roman"/>
@@ -8376,19 +9339,33 @@
           <w:lang w:val="en-ID"/>
         </w:rPr>
       </w:pPr>
-    </w:p>
-    <w:p>
-      <w:pPr>
-        <w:ind w:firstLine="720"/>
-        <w:jc w:val="both"/>
-        <w:rPr>
-          <w:rFonts w:ascii="Times New Roman" w:hAnsi="Times New Roman" w:cs="Times New Roman"/>
-          <w:bCs/>
-          <w:sz w:val="24"/>
-          <w:szCs w:val="24"/>
-          <w:lang w:val="en-ID"/>
-        </w:rPr>
-      </w:pPr>
+      <w:r>
+        <w:rPr>
+          <w:rFonts w:ascii="Times New Roman" w:hAnsi="Times New Roman" w:cs="Times New Roman"/>
+          <w:b/>
+          <w:sz w:val="24"/>
+          <w:lang w:val="en-ID"/>
+        </w:rPr>
+        <w:t>2</w:t>
+      </w:r>
+      <w:r>
+        <w:rPr>
+          <w:rFonts w:ascii="Times New Roman" w:hAnsi="Times New Roman" w:cs="Times New Roman"/>
+          <w:b/>
+          <w:sz w:val="24"/>
+          <w:lang w:val="en-ID"/>
+        </w:rPr>
+        <w:t xml:space="preserve">.8 </w:t>
+      </w:r>
+      <w:r>
+        <w:rPr>
+          <w:rFonts w:ascii="Times New Roman" w:hAnsi="Times New Roman" w:cs="Times New Roman"/>
+          <w:b/>
+          <w:sz w:val="24"/>
+          <w:lang w:val="en-ID"/>
+        </w:rPr>
+        <w:t>Pengamanan Data ?</w:t>
+      </w:r>
     </w:p>
     <w:p>
       <w:pPr>
@@ -8931,6 +9908,62 @@
                   <w:noProof/>
                 </w:rPr>
                 <w:lastRenderedPageBreak/>
+                <w:t xml:space="preserve">Yudhanto, Y. a. A. W., 2018. </w:t>
+              </w:r>
+              <w:r>
+                <w:rPr>
+                  <w:i/>
+                  <w:iCs/>
+                  <w:noProof/>
+                </w:rPr>
+                <w:t xml:space="preserve">Mudah Membuat dan Berbisnis Aplikasi Android dengan Android Studio. </w:t>
+              </w:r>
+              <w:r>
+                <w:rPr>
+                  <w:noProof/>
+                </w:rPr>
+                <w:t>s.l.:Elex Media Komputindo.</w:t>
+              </w:r>
+            </w:p>
+            <w:p>
+              <w:pPr>
+                <w:pStyle w:val="Bibliography"/>
+                <w:rPr>
+                  <w:noProof/>
+                </w:rPr>
+              </w:pPr>
+              <w:r>
+                <w:rPr>
+                  <w:noProof/>
+                </w:rPr>
+                <w:t xml:space="preserve">Yudhanto, Y. a. A. W., 2018. </w:t>
+              </w:r>
+              <w:r>
+                <w:rPr>
+                  <w:i/>
+                  <w:iCs/>
+                  <w:noProof/>
+                </w:rPr>
+                <w:t xml:space="preserve">Mudah Membuat dan Berbisnis Aplikasi Android dengan Android Studio. </w:t>
+              </w:r>
+              <w:r>
+                <w:rPr>
+                  <w:noProof/>
+                </w:rPr>
+                <w:t>s.l.:Elex Media Komputindo.</w:t>
+              </w:r>
+            </w:p>
+            <w:p>
+              <w:pPr>
+                <w:pStyle w:val="Bibliography"/>
+                <w:rPr>
+                  <w:noProof/>
+                </w:rPr>
+              </w:pPr>
+              <w:r>
+                <w:rPr>
+                  <w:noProof/>
+                </w:rPr>
                 <w:t>Zhang, M. &amp; Yang, Z., 2019. GACOforRec: Session-Based Graph Convolutional Neural Networks Recommendation Model. p. 114077.</w:t>
               </w:r>
             </w:p>
@@ -9919,6 +10952,95 @@
     </w:lvl>
   </w:abstractNum>
   <w:abstractNum w:abstractNumId="9" w15:restartNumberingAfterBreak="0">
+    <w:nsid w:val="5C877996"/>
+    <w:multiLevelType w:val="hybridMultilevel"/>
+    <w:tmpl w:val="63BA4E36"/>
+    <w:lvl w:ilvl="0" w:tplc="11961B6A">
+      <w:start w:val="1"/>
+      <w:numFmt w:val="decimal"/>
+      <w:lvlText w:val="%1."/>
+      <w:lvlJc w:val="left"/>
+      <w:pPr>
+        <w:ind w:left="1440" w:hanging="360"/>
+      </w:pPr>
+      <w:rPr>
+        <w:rFonts w:hint="default"/>
+      </w:rPr>
+    </w:lvl>
+    <w:lvl w:ilvl="1" w:tplc="38090019">
+      <w:start w:val="1"/>
+      <w:numFmt w:val="lowerLetter"/>
+      <w:lvlText w:val="%2."/>
+      <w:lvlJc w:val="left"/>
+      <w:pPr>
+        <w:ind w:left="2160" w:hanging="360"/>
+      </w:pPr>
+    </w:lvl>
+    <w:lvl w:ilvl="2" w:tplc="3809001B">
+      <w:start w:val="1"/>
+      <w:numFmt w:val="lowerRoman"/>
+      <w:lvlText w:val="%3."/>
+      <w:lvlJc w:val="right"/>
+      <w:pPr>
+        <w:ind w:left="2880" w:hanging="180"/>
+      </w:pPr>
+    </w:lvl>
+    <w:lvl w:ilvl="3" w:tplc="3809000F" w:tentative="1">
+      <w:start w:val="1"/>
+      <w:numFmt w:val="decimal"/>
+      <w:lvlText w:val="%4."/>
+      <w:lvlJc w:val="left"/>
+      <w:pPr>
+        <w:ind w:left="3600" w:hanging="360"/>
+      </w:pPr>
+    </w:lvl>
+    <w:lvl w:ilvl="4" w:tplc="38090019" w:tentative="1">
+      <w:start w:val="1"/>
+      <w:numFmt w:val="lowerLetter"/>
+      <w:lvlText w:val="%5."/>
+      <w:lvlJc w:val="left"/>
+      <w:pPr>
+        <w:ind w:left="4320" w:hanging="360"/>
+      </w:pPr>
+    </w:lvl>
+    <w:lvl w:ilvl="5" w:tplc="3809001B" w:tentative="1">
+      <w:start w:val="1"/>
+      <w:numFmt w:val="lowerRoman"/>
+      <w:lvlText w:val="%6."/>
+      <w:lvlJc w:val="right"/>
+      <w:pPr>
+        <w:ind w:left="5040" w:hanging="180"/>
+      </w:pPr>
+    </w:lvl>
+    <w:lvl w:ilvl="6" w:tplc="3809000F" w:tentative="1">
+      <w:start w:val="1"/>
+      <w:numFmt w:val="decimal"/>
+      <w:lvlText w:val="%7."/>
+      <w:lvlJc w:val="left"/>
+      <w:pPr>
+        <w:ind w:left="5760" w:hanging="360"/>
+      </w:pPr>
+    </w:lvl>
+    <w:lvl w:ilvl="7" w:tplc="38090019" w:tentative="1">
+      <w:start w:val="1"/>
+      <w:numFmt w:val="lowerLetter"/>
+      <w:lvlText w:val="%8."/>
+      <w:lvlJc w:val="left"/>
+      <w:pPr>
+        <w:ind w:left="6480" w:hanging="360"/>
+      </w:pPr>
+    </w:lvl>
+    <w:lvl w:ilvl="8" w:tplc="3809001B" w:tentative="1">
+      <w:start w:val="1"/>
+      <w:numFmt w:val="lowerRoman"/>
+      <w:lvlText w:val="%9."/>
+      <w:lvlJc w:val="right"/>
+      <w:pPr>
+        <w:ind w:left="7200" w:hanging="180"/>
+      </w:pPr>
+    </w:lvl>
+  </w:abstractNum>
+  <w:abstractNum w:abstractNumId="10" w15:restartNumberingAfterBreak="0">
     <w:nsid w:val="632C546E"/>
     <w:multiLevelType w:val="multilevel"/>
     <w:tmpl w:val="5E4E29FE"/>
@@ -10041,7 +11163,7 @@
       </w:rPr>
     </w:lvl>
   </w:abstractNum>
-  <w:abstractNum w:abstractNumId="10" w15:restartNumberingAfterBreak="0">
+  <w:abstractNum w:abstractNumId="11" w15:restartNumberingAfterBreak="0">
     <w:nsid w:val="6D465B71"/>
     <w:multiLevelType w:val="multilevel"/>
     <w:tmpl w:val="7F2C3D08"/>
@@ -10154,7 +11276,7 @@
       </w:rPr>
     </w:lvl>
   </w:abstractNum>
-  <w:abstractNum w:abstractNumId="11" w15:restartNumberingAfterBreak="0">
+  <w:abstractNum w:abstractNumId="12" w15:restartNumberingAfterBreak="0">
     <w:nsid w:val="716B5337"/>
     <w:multiLevelType w:val="hybridMultilevel"/>
     <w:tmpl w:val="CCD82762"/>
@@ -10243,7 +11365,7 @@
       </w:pPr>
     </w:lvl>
   </w:abstractNum>
-  <w:abstractNum w:abstractNumId="12" w15:restartNumberingAfterBreak="0">
+  <w:abstractNum w:abstractNumId="13" w15:restartNumberingAfterBreak="0">
     <w:nsid w:val="7F28020A"/>
     <w:multiLevelType w:val="hybridMultilevel"/>
     <w:tmpl w:val="E58A7BC8"/>
@@ -10342,13 +11464,13 @@
     <w:abstractNumId w:val="6"/>
   </w:num>
   <w:num w:numId="4">
-    <w:abstractNumId w:val="11"/>
+    <w:abstractNumId w:val="12"/>
   </w:num>
   <w:num w:numId="5">
     <w:abstractNumId w:val="1"/>
   </w:num>
   <w:num w:numId="6">
-    <w:abstractNumId w:val="12"/>
+    <w:abstractNumId w:val="13"/>
   </w:num>
   <w:num w:numId="7">
     <w:abstractNumId w:val="5"/>
@@ -10363,7 +11485,7 @@
     <w:abstractNumId w:val="2"/>
   </w:num>
   <w:num w:numId="11">
-    <w:abstractNumId w:val="10"/>
+    <w:abstractNumId w:val="11"/>
   </w:num>
   <w:num w:numId="12">
     <w:abstractNumId w:val="3"/>
@@ -10376,7 +11498,37 @@
     </w:lvlOverride>
   </w:num>
   <w:num w:numId="13">
+    <w:abstractNumId w:val="10"/>
+  </w:num>
+  <w:num w:numId="14">
     <w:abstractNumId w:val="9"/>
+    <w:lvlOverride w:ilvl="0">
+      <w:startOverride w:val="1"/>
+    </w:lvlOverride>
+    <w:lvlOverride w:ilvl="1">
+      <w:startOverride w:val="1"/>
+    </w:lvlOverride>
+    <w:lvlOverride w:ilvl="2">
+      <w:startOverride w:val="1"/>
+    </w:lvlOverride>
+    <w:lvlOverride w:ilvl="3">
+      <w:startOverride w:val="1"/>
+    </w:lvlOverride>
+    <w:lvlOverride w:ilvl="4">
+      <w:startOverride w:val="1"/>
+    </w:lvlOverride>
+    <w:lvlOverride w:ilvl="5">
+      <w:startOverride w:val="1"/>
+    </w:lvlOverride>
+    <w:lvlOverride w:ilvl="6">
+      <w:startOverride w:val="1"/>
+    </w:lvlOverride>
+    <w:lvlOverride w:ilvl="7">
+      <w:startOverride w:val="1"/>
+    </w:lvlOverride>
+    <w:lvlOverride w:ilvl="8">
+      <w:startOverride w:val="1"/>
+    </w:lvlOverride>
   </w:num>
 </w:numbering>
 </file>
@@ -10853,6 +12005,7 @@
   </w:style>
   <w:style w:type="paragraph" w:styleId="ListParagraph">
     <w:name w:val="List Paragraph"/>
+    <w:aliases w:val="Judul Kecil"/>
     <w:basedOn w:val="Normal"/>
     <w:link w:val="ListParagraphChar"/>
     <w:uiPriority w:val="34"/>
@@ -10937,6 +12090,7 @@
   </w:style>
   <w:style w:type="character" w:customStyle="1" w:styleId="ListParagraphChar">
     <w:name w:val="List Paragraph Char"/>
+    <w:aliases w:val="Judul Kecil Char"/>
     <w:basedOn w:val="DefaultParagraphFont"/>
     <w:link w:val="ListParagraph"/>
     <w:uiPriority w:val="34"/>
@@ -11369,7 +12523,7 @@
     <b:Title>Recommendation systems: Principles, methods and</b:Title>
     <b:Year>2015</b:Year>
     <b:Pages>4</b:Pages>
-    <b:RefOrder>16</b:RefOrder>
+    <b:RefOrder>17</b:RefOrder>
   </b:Source>
   <b:Source>
     <b:Tag>Lis18</b:Tag>
@@ -11423,7 +12577,7 @@
     <b:Pages>12</b:Pages>
     <b:Volume>3</b:Volume>
     <b:Issue>2</b:Issue>
-    <b:RefOrder>17</b:RefOrder>
+    <b:RefOrder>18</b:RefOrder>
   </b:Source>
   <b:Source>
     <b:Tag>Zhe19</b:Tag>
@@ -11446,7 +12600,7 @@
     <b:Title>GACOforRec: Session-Based Graph Convolutional Neural Networks Recommendation Model</b:Title>
     <b:Year>2019</b:Year>
     <b:Pages>114077</b:Pages>
-    <b:RefOrder>18</b:RefOrder>
+    <b:RefOrder>19</b:RefOrder>
   </b:Source>
   <b:Source>
     <b:Tag>Jun17</b:Tag>
@@ -11562,7 +12716,7 @@
     <b:Title>Deep attention user-based collaborative filtering for recommendation</b:Title>
     <b:Year>2020</b:Year>
     <b:Pages>2</b:Pages>
-    <b:RefOrder>19</b:RefOrder>
+    <b:RefOrder>20</b:RefOrder>
   </b:Source>
   <b:Source>
     <b:Tag>She15</b:Tag>
@@ -11656,7 +12810,7 @@
     </b:Author>
     <b:JournalName>Deep Learning based Recommender System: A Survey and New Perspectives</b:JournalName>
     <b:Year>2019</b:Year>
-    <b:RefOrder>20</b:RefOrder>
+    <b:RefOrder>21</b:RefOrder>
   </b:Source>
   <b:Source>
     <b:Tag>BoY16</b:Tag>
@@ -11702,7 +12856,7 @@
     <b:Year>2017</b:Year>
     <b:Pages>2</b:Pages>
     <b:Volume>14</b:Volume>
-    <b:RefOrder>21</b:RefOrder>
+    <b:RefOrder>22</b:RefOrder>
   </b:Source>
   <b:Source>
     <b:Tag>Meh16</b:Tag>
@@ -11781,7 +12935,7 @@
     <b:Title>Perancangan Sistem Informasi Permohonan Perizinan Penelitian dengan Metode Agile dan Framework Laravel Berbasis W</b:Title>
     <b:JournalName>Journal of Information Systems and Informatics</b:JournalName>
     <b:Year>2020</b:Year>
-    <b:RefOrder>15</b:RefOrder>
+    <b:RefOrder>16</b:RefOrder>
   </b:Source>
   <b:Source>
     <b:Tag>Sat16</b:Tag>
@@ -11843,11 +12997,31 @@
     <b:Publisher>Elex Media Komputindo</b:Publisher>
     <b:RefOrder>14</b:RefOrder>
   </b:Source>
+  <b:Source>
+    <b:Tag>Placeholder1</b:Tag>
+    <b:SourceType>Book</b:SourceType>
+    <b:Guid>{F10626EA-9242-4FB3-9174-2CC8B41E3D7B}</b:Guid>
+    <b:Author>
+      <b:Author>
+        <b:NameList>
+          <b:Person>
+            <b:Last>Yudhanto</b:Last>
+            <b:First>Yudha,</b:First>
+            <b:Middle>and Ardhi Wijayanto</b:Middle>
+          </b:Person>
+        </b:NameList>
+      </b:Author>
+    </b:Author>
+    <b:Title>Mudah Membuat dan Berbisnis Aplikasi Android dengan Android Studio</b:Title>
+    <b:Year>2018</b:Year>
+    <b:Publisher>Elex Media Komputindo</b:Publisher>
+    <b:RefOrder>15</b:RefOrder>
+  </b:Source>
 </b:Sources>
 </file>
 
 <file path=customXml/itemProps1.xml><?xml version="1.0" encoding="utf-8"?>
-<ds:datastoreItem xmlns:ds="http://schemas.openxmlformats.org/officeDocument/2006/customXml" ds:itemID="{AACB9836-252A-47ED-903D-DF239918E931}">
+<ds:datastoreItem xmlns:ds="http://schemas.openxmlformats.org/officeDocument/2006/customXml" ds:itemID="{29B7E2A6-BDF4-4322-BAC0-DA3AC362EFBE}">
   <ds:schemaRefs>
     <ds:schemaRef ds:uri="http://schemas.openxmlformats.org/officeDocument/2006/bibliography"/>
   </ds:schemaRefs>

</xml_diff>

<commit_message>
revisi bab 2 web
revisi
</commit_message>
<xml_diff>
--- a/BAB 1-2 _Skripsi.docx
+++ b/BAB 1-2 _Skripsi.docx
@@ -7978,6 +7978,7 @@
           <w:id w:val="-878319301"/>
           <w:citation/>
         </w:sdtPr>
+        <w:sdtEndPr/>
         <w:sdtContent>
           <w:r>
             <w:rPr>
@@ -8962,14 +8963,14 @@
     </w:p>
     <w:p>
       <w:pPr>
-        <w:ind w:firstLine="720"/>
+        <w:spacing w:line="360" w:lineRule="auto"/>
         <w:jc w:val="both"/>
         <w:rPr>
           <w:rFonts w:ascii="Times New Roman" w:hAnsi="Times New Roman" w:cs="Times New Roman"/>
+          <w:b/>
           <w:bCs/>
           <w:sz w:val="24"/>
           <w:szCs w:val="24"/>
-          <w:lang w:val="en-ID"/>
         </w:rPr>
       </w:pPr>
       <w:r>
@@ -9298,7 +9299,31 @@
           <w:sz w:val="24"/>
           <w:szCs w:val="24"/>
         </w:rPr>
-        <w:t xml:space="preserve"> sedangkan keseluruhan isi/ konten domain disebut </w:t>
+        <w:t xml:space="preserve"> </w:t>
+      </w:r>
+      <w:r>
+        <w:rPr>
+          <w:rFonts w:ascii="Times New Roman" w:hAnsi="Times New Roman" w:cs="Times New Roman"/>
+          <w:sz w:val="24"/>
+          <w:szCs w:val="24"/>
+        </w:rPr>
+        <w:t>sedangkan keseluruhan isi</w:t>
+      </w:r>
+      <w:r>
+        <w:rPr>
+          <w:rFonts w:ascii="Times New Roman" w:hAnsi="Times New Roman" w:cs="Times New Roman"/>
+          <w:sz w:val="24"/>
+          <w:szCs w:val="24"/>
+        </w:rPr>
+        <w:t xml:space="preserve"> atau</w:t>
+      </w:r>
+      <w:r>
+        <w:rPr>
+          <w:rFonts w:ascii="Times New Roman" w:hAnsi="Times New Roman" w:cs="Times New Roman"/>
+          <w:sz w:val="24"/>
+          <w:szCs w:val="24"/>
+        </w:rPr>
+        <w:t xml:space="preserve"> konten domain disebut </w:t>
       </w:r>
       <w:r>
         <w:rPr>
@@ -9326,19 +9351,758 @@
           <w:lang w:val="en-ID"/>
         </w:rPr>
         <w:t xml:space="preserve"> </w:t>
+      </w:r>
+      <w:r>
+        <w:rPr>
+          <w:rFonts w:ascii="Times New Roman" w:hAnsi="Times New Roman" w:cs="Times New Roman"/>
+          <w:bCs/>
+          <w:sz w:val="24"/>
+          <w:szCs w:val="24"/>
+          <w:lang w:val="en-ID"/>
+        </w:rPr>
+        <w:br/>
+      </w:r>
+      <w:r>
+        <w:rPr>
+          <w:rFonts w:ascii="Times New Roman" w:hAnsi="Times New Roman" w:cs="Times New Roman"/>
+          <w:b/>
+          <w:bCs/>
+          <w:sz w:val="24"/>
+          <w:szCs w:val="24"/>
+        </w:rPr>
+        <w:t xml:space="preserve">Jenis – Jenis </w:t>
+      </w:r>
+      <w:r>
+        <w:rPr>
+          <w:rFonts w:ascii="Times New Roman" w:hAnsi="Times New Roman" w:cs="Times New Roman"/>
+          <w:b/>
+          <w:bCs/>
+          <w:i/>
+          <w:sz w:val="24"/>
+          <w:szCs w:val="24"/>
+        </w:rPr>
+        <w:t>Website</w:t>
+      </w:r>
+      <w:r>
+        <w:rPr>
+          <w:rFonts w:ascii="Times New Roman" w:hAnsi="Times New Roman" w:cs="Times New Roman"/>
+          <w:b/>
+          <w:bCs/>
+          <w:sz w:val="24"/>
+          <w:szCs w:val="24"/>
+        </w:rPr>
+        <w:t>:</w:t>
       </w:r>
     </w:p>
     <w:p>
       <w:pPr>
+        <w:spacing w:line="360" w:lineRule="auto"/>
         <w:jc w:val="both"/>
         <w:rPr>
           <w:rFonts w:ascii="Times New Roman" w:hAnsi="Times New Roman" w:cs="Times New Roman"/>
+          <w:sz w:val="24"/>
+          <w:szCs w:val="24"/>
+        </w:rPr>
+      </w:pPr>
+      <w:r>
+        <w:rPr>
+          <w:rFonts w:ascii="Times New Roman" w:hAnsi="Times New Roman" w:cs="Times New Roman"/>
+          <w:sz w:val="24"/>
+          <w:szCs w:val="24"/>
+        </w:rPr>
+        <w:t xml:space="preserve">Dalam pengelompokan jenis </w:t>
+      </w:r>
+      <w:r>
+        <w:rPr>
+          <w:rFonts w:ascii="Times New Roman" w:hAnsi="Times New Roman" w:cs="Times New Roman"/>
+          <w:i/>
+          <w:sz w:val="24"/>
+          <w:szCs w:val="24"/>
+        </w:rPr>
+        <w:t>web</w:t>
+      </w:r>
+      <w:r>
+        <w:rPr>
+          <w:rFonts w:ascii="Times New Roman" w:hAnsi="Times New Roman" w:cs="Times New Roman"/>
+          <w:sz w:val="24"/>
+          <w:szCs w:val="24"/>
+        </w:rPr>
+        <w:t xml:space="preserve">, lebih diarahkan pada: </w:t>
+      </w:r>
+    </w:p>
+    <w:p>
+      <w:pPr>
+        <w:pStyle w:val="ListParagraph"/>
+        <w:numPr>
+          <w:ilvl w:val="3"/>
+          <w:numId w:val="15"/>
+        </w:numPr>
+        <w:spacing w:line="360" w:lineRule="auto"/>
+        <w:ind w:left="1134" w:hanging="567"/>
+        <w:jc w:val="both"/>
+        <w:rPr>
+          <w:rFonts w:ascii="Times New Roman" w:hAnsi="Times New Roman" w:cs="Times New Roman"/>
+          <w:sz w:val="24"/>
+          <w:szCs w:val="24"/>
+        </w:rPr>
+      </w:pPr>
+      <w:r>
+        <w:rPr>
+          <w:rFonts w:ascii="Times New Roman" w:hAnsi="Times New Roman" w:cs="Times New Roman"/>
+          <w:sz w:val="24"/>
+          <w:szCs w:val="24"/>
+        </w:rPr>
+        <w:t xml:space="preserve">Jenis-jenis </w:t>
+      </w:r>
+      <w:r>
+        <w:rPr>
+          <w:rFonts w:ascii="Times New Roman" w:hAnsi="Times New Roman" w:cs="Times New Roman"/>
+          <w:i/>
+          <w:sz w:val="24"/>
+          <w:szCs w:val="24"/>
+        </w:rPr>
+        <w:t>web</w:t>
+      </w:r>
+      <w:r>
+        <w:rPr>
+          <w:rFonts w:ascii="Times New Roman" w:hAnsi="Times New Roman" w:cs="Times New Roman"/>
+          <w:sz w:val="24"/>
+          <w:szCs w:val="24"/>
+        </w:rPr>
+        <w:t xml:space="preserve"> berdasarkan sifatnya adalah: </w:t>
+      </w:r>
+    </w:p>
+    <w:p>
+      <w:pPr>
+        <w:pStyle w:val="ListParagraph"/>
+        <w:numPr>
+          <w:ilvl w:val="0"/>
+          <w:numId w:val="16"/>
+        </w:numPr>
+        <w:spacing w:line="360" w:lineRule="auto"/>
+        <w:ind w:left="1701" w:hanging="567"/>
+        <w:jc w:val="both"/>
+        <w:rPr>
+          <w:rFonts w:ascii="Times New Roman" w:hAnsi="Times New Roman" w:cs="Times New Roman"/>
+          <w:sz w:val="24"/>
+          <w:szCs w:val="24"/>
+        </w:rPr>
+      </w:pPr>
+      <w:r>
+        <w:rPr>
+          <w:rFonts w:ascii="Times New Roman" w:hAnsi="Times New Roman" w:cs="Times New Roman"/>
+          <w:i/>
+          <w:sz w:val="24"/>
+          <w:szCs w:val="24"/>
+        </w:rPr>
+        <w:t>Website</w:t>
+      </w:r>
+      <w:r>
+        <w:rPr>
+          <w:rFonts w:ascii="Times New Roman" w:hAnsi="Times New Roman" w:cs="Times New Roman"/>
+          <w:sz w:val="24"/>
+          <w:szCs w:val="24"/>
+        </w:rPr>
+        <w:t xml:space="preserve"> dinamis, merupakan sebuah </w:t>
+      </w:r>
+      <w:r>
+        <w:rPr>
+          <w:rFonts w:ascii="Times New Roman" w:hAnsi="Times New Roman" w:cs="Times New Roman"/>
+          <w:i/>
+          <w:sz w:val="24"/>
+          <w:szCs w:val="24"/>
+        </w:rPr>
+        <w:t>website</w:t>
+      </w:r>
+      <w:r>
+        <w:rPr>
+          <w:rFonts w:ascii="Times New Roman" w:hAnsi="Times New Roman" w:cs="Times New Roman"/>
+          <w:sz w:val="24"/>
+          <w:szCs w:val="24"/>
+        </w:rPr>
+        <w:t xml:space="preserve"> yang menyediakan content atau isi yang selalu berubah-ubah setiap saat. Misalnya </w:t>
+      </w:r>
+      <w:r>
+        <w:rPr>
+          <w:rFonts w:ascii="Times New Roman" w:hAnsi="Times New Roman" w:cs="Times New Roman"/>
+          <w:i/>
+          <w:sz w:val="24"/>
+          <w:szCs w:val="24"/>
+        </w:rPr>
+        <w:t>website</w:t>
+      </w:r>
+      <w:r>
+        <w:rPr>
+          <w:rFonts w:ascii="Times New Roman" w:hAnsi="Times New Roman" w:cs="Times New Roman"/>
+          <w:sz w:val="24"/>
+          <w:szCs w:val="24"/>
+        </w:rPr>
+        <w:t xml:space="preserve"> berita, seperti, www.republika.co.id, </w:t>
+      </w:r>
+      <w:hyperlink r:id="rId12" w:history="1">
+        <w:r>
+          <w:rPr>
+            <w:rStyle w:val="Hyperlink"/>
+            <w:rFonts w:ascii="Times New Roman" w:hAnsi="Times New Roman" w:cs="Times New Roman"/>
+            <w:sz w:val="24"/>
+            <w:szCs w:val="24"/>
+          </w:rPr>
+          <w:t>www.google.com</w:t>
+        </w:r>
+      </w:hyperlink>
+      <w:r>
+        <w:rPr>
+          <w:rFonts w:ascii="Times New Roman" w:hAnsi="Times New Roman" w:cs="Times New Roman"/>
+          <w:sz w:val="24"/>
+          <w:szCs w:val="24"/>
+        </w:rPr>
+        <w:t xml:space="preserve">. </w:t>
+      </w:r>
+    </w:p>
+    <w:p>
+      <w:pPr>
+        <w:pStyle w:val="ListParagraph"/>
+        <w:numPr>
+          <w:ilvl w:val="0"/>
+          <w:numId w:val="16"/>
+        </w:numPr>
+        <w:spacing w:line="360" w:lineRule="auto"/>
+        <w:ind w:left="1701" w:hanging="567"/>
+        <w:jc w:val="both"/>
+        <w:rPr>
+          <w:rFonts w:ascii="Times New Roman" w:hAnsi="Times New Roman" w:cs="Times New Roman"/>
+          <w:sz w:val="24"/>
+          <w:szCs w:val="24"/>
+        </w:rPr>
+      </w:pPr>
+      <w:r>
+        <w:rPr>
+          <w:rFonts w:ascii="Times New Roman" w:hAnsi="Times New Roman" w:cs="Times New Roman"/>
+          <w:i/>
+          <w:sz w:val="24"/>
+          <w:szCs w:val="24"/>
+        </w:rPr>
+        <w:t xml:space="preserve">Website </w:t>
+      </w:r>
+      <w:r>
+        <w:rPr>
+          <w:rFonts w:ascii="Times New Roman" w:hAnsi="Times New Roman" w:cs="Times New Roman"/>
+          <w:sz w:val="24"/>
+          <w:szCs w:val="24"/>
+        </w:rPr>
+        <w:t xml:space="preserve">statis, merupakan </w:t>
+      </w:r>
+      <w:r>
+        <w:rPr>
+          <w:rFonts w:ascii="Times New Roman" w:hAnsi="Times New Roman" w:cs="Times New Roman"/>
+          <w:i/>
+          <w:sz w:val="24"/>
+          <w:szCs w:val="24"/>
+        </w:rPr>
+        <w:t>website</w:t>
+      </w:r>
+      <w:r>
+        <w:rPr>
+          <w:rFonts w:ascii="Times New Roman" w:hAnsi="Times New Roman" w:cs="Times New Roman"/>
+          <w:sz w:val="24"/>
+          <w:szCs w:val="24"/>
+        </w:rPr>
+        <w:t xml:space="preserve"> yang contentnya sangat jarang diubah. Misalnya </w:t>
+      </w:r>
+      <w:r>
+        <w:rPr>
+          <w:rFonts w:ascii="Times New Roman" w:hAnsi="Times New Roman" w:cs="Times New Roman"/>
+          <w:i/>
+          <w:sz w:val="24"/>
+          <w:szCs w:val="24"/>
+        </w:rPr>
+        <w:t>web</w:t>
+      </w:r>
+      <w:r>
+        <w:rPr>
+          <w:rFonts w:ascii="Times New Roman" w:hAnsi="Times New Roman" w:cs="Times New Roman"/>
+          <w:sz w:val="24"/>
+          <w:szCs w:val="24"/>
+        </w:rPr>
+        <w:t xml:space="preserve"> profil organisasi, seperti, </w:t>
+      </w:r>
+      <w:hyperlink r:id="rId13" w:history="1">
+        <w:r>
+          <w:rPr>
+            <w:rStyle w:val="Hyperlink"/>
+            <w:rFonts w:ascii="Times New Roman" w:hAnsi="Times New Roman" w:cs="Times New Roman"/>
+            <w:sz w:val="24"/>
+            <w:szCs w:val="24"/>
+          </w:rPr>
+          <w:t>http://kaskus.co.id/</w:t>
+        </w:r>
+      </w:hyperlink>
+      <w:r>
+        <w:rPr>
+          <w:rFonts w:ascii="Times New Roman" w:hAnsi="Times New Roman" w:cs="Times New Roman"/>
+          <w:sz w:val="24"/>
+          <w:szCs w:val="24"/>
+        </w:rPr>
+        <w:t xml:space="preserve"> </w:t>
+      </w:r>
+    </w:p>
+    <w:p>
+      <w:pPr>
+        <w:pStyle w:val="ListParagraph"/>
+        <w:numPr>
+          <w:ilvl w:val="0"/>
+          <w:numId w:val="15"/>
+        </w:numPr>
+        <w:spacing w:line="360" w:lineRule="auto"/>
+        <w:ind w:left="1134" w:hanging="567"/>
+        <w:jc w:val="both"/>
+        <w:rPr>
+          <w:rFonts w:ascii="Times New Roman" w:hAnsi="Times New Roman" w:cs="Times New Roman"/>
+          <w:sz w:val="24"/>
+          <w:szCs w:val="24"/>
+        </w:rPr>
+      </w:pPr>
+      <w:r>
+        <w:rPr>
+          <w:rFonts w:ascii="Times New Roman" w:hAnsi="Times New Roman" w:cs="Times New Roman"/>
+          <w:sz w:val="24"/>
+          <w:szCs w:val="24"/>
+        </w:rPr>
+        <w:t>Ditinjau dari segi bahasa pemrograman,</w:t>
+      </w:r>
+      <w:r>
+        <w:rPr>
+          <w:rFonts w:ascii="Times New Roman" w:hAnsi="Times New Roman" w:cs="Times New Roman"/>
+          <w:i/>
+          <w:sz w:val="24"/>
+          <w:szCs w:val="24"/>
+        </w:rPr>
+        <w:t xml:space="preserve"> website </w:t>
+      </w:r>
+      <w:r>
+        <w:rPr>
+          <w:rFonts w:ascii="Times New Roman" w:hAnsi="Times New Roman" w:cs="Times New Roman"/>
+          <w:sz w:val="24"/>
+          <w:szCs w:val="24"/>
+        </w:rPr>
+        <w:t xml:space="preserve">terbagi atas: </w:t>
+      </w:r>
+    </w:p>
+    <w:p>
+      <w:pPr>
+        <w:pStyle w:val="ListParagraph"/>
+        <w:numPr>
+          <w:ilvl w:val="1"/>
+          <w:numId w:val="15"/>
+        </w:numPr>
+        <w:spacing w:line="360" w:lineRule="auto"/>
+        <w:ind w:left="1701" w:hanging="567"/>
+        <w:jc w:val="both"/>
+        <w:rPr>
+          <w:rFonts w:ascii="Times New Roman" w:hAnsi="Times New Roman" w:cs="Times New Roman"/>
+          <w:sz w:val="24"/>
+          <w:szCs w:val="24"/>
+        </w:rPr>
+      </w:pPr>
+      <w:r>
+        <w:rPr>
+          <w:rFonts w:ascii="Times New Roman" w:hAnsi="Times New Roman" w:cs="Times New Roman"/>
+          <w:sz w:val="24"/>
+          <w:szCs w:val="24"/>
+        </w:rPr>
+        <w:t xml:space="preserve">Server side, merupakan </w:t>
+      </w:r>
+      <w:r>
+        <w:rPr>
+          <w:rFonts w:ascii="Times New Roman" w:hAnsi="Times New Roman" w:cs="Times New Roman"/>
+          <w:i/>
+          <w:sz w:val="24"/>
+          <w:szCs w:val="24"/>
+        </w:rPr>
+        <w:t>website</w:t>
+      </w:r>
+      <w:r>
+        <w:rPr>
+          <w:rFonts w:ascii="Times New Roman" w:hAnsi="Times New Roman" w:cs="Times New Roman"/>
+          <w:sz w:val="24"/>
+          <w:szCs w:val="24"/>
+        </w:rPr>
+        <w:t xml:space="preserve"> yang menggunakan bahasa pemrograman yang tergantung kepada tersedianya </w:t>
+      </w:r>
+      <w:r>
+        <w:rPr>
+          <w:rFonts w:ascii="Times New Roman" w:hAnsi="Times New Roman" w:cs="Times New Roman"/>
+          <w:i/>
+          <w:sz w:val="24"/>
+          <w:szCs w:val="24"/>
+        </w:rPr>
+        <w:t>server</w:t>
+      </w:r>
+      <w:r>
+        <w:rPr>
+          <w:rFonts w:ascii="Times New Roman" w:hAnsi="Times New Roman" w:cs="Times New Roman"/>
+          <w:sz w:val="24"/>
+          <w:szCs w:val="24"/>
+        </w:rPr>
+        <w:t xml:space="preserve">. Seperti, PHP, ASP dan sebagainya. Jika tidak ada server, </w:t>
+      </w:r>
+      <w:r>
+        <w:rPr>
+          <w:rFonts w:ascii="Times New Roman" w:hAnsi="Times New Roman" w:cs="Times New Roman"/>
+          <w:i/>
+          <w:sz w:val="24"/>
+          <w:szCs w:val="24"/>
+        </w:rPr>
+        <w:t>website</w:t>
+      </w:r>
+      <w:r>
+        <w:rPr>
+          <w:rFonts w:ascii="Times New Roman" w:hAnsi="Times New Roman" w:cs="Times New Roman"/>
+          <w:sz w:val="24"/>
+          <w:szCs w:val="24"/>
+        </w:rPr>
+        <w:t xml:space="preserve"> yang dibangun menggunakan bahasa pemograman diatas tidak dapat berfungsi sebagaimana mestinya. </w:t>
+      </w:r>
+    </w:p>
+    <w:p>
+      <w:pPr>
+        <w:pStyle w:val="ListParagraph"/>
+        <w:numPr>
+          <w:ilvl w:val="1"/>
+          <w:numId w:val="15"/>
+        </w:numPr>
+        <w:spacing w:line="360" w:lineRule="auto"/>
+        <w:ind w:left="1701" w:hanging="567"/>
+        <w:jc w:val="both"/>
+        <w:rPr>
+          <w:rFonts w:ascii="Times New Roman" w:hAnsi="Times New Roman" w:cs="Times New Roman"/>
+          <w:sz w:val="24"/>
+          <w:szCs w:val="24"/>
+        </w:rPr>
+      </w:pPr>
+      <w:r>
+        <w:rPr>
+          <w:rFonts w:ascii="Times New Roman" w:hAnsi="Times New Roman" w:cs="Times New Roman"/>
+          <w:i/>
+          <w:sz w:val="24"/>
+          <w:szCs w:val="24"/>
+        </w:rPr>
+        <w:t>Client side</w:t>
+      </w:r>
+      <w:r>
+        <w:rPr>
+          <w:rFonts w:ascii="Times New Roman" w:hAnsi="Times New Roman" w:cs="Times New Roman"/>
+          <w:sz w:val="24"/>
+          <w:szCs w:val="24"/>
+        </w:rPr>
+        <w:t xml:space="preserve">, adalah </w:t>
+      </w:r>
+      <w:r>
+        <w:rPr>
+          <w:rFonts w:ascii="Times New Roman" w:hAnsi="Times New Roman" w:cs="Times New Roman"/>
+          <w:i/>
+          <w:sz w:val="24"/>
+          <w:szCs w:val="24"/>
+        </w:rPr>
+        <w:t>website</w:t>
+      </w:r>
+      <w:r>
+        <w:rPr>
+          <w:rFonts w:ascii="Times New Roman" w:hAnsi="Times New Roman" w:cs="Times New Roman"/>
+          <w:sz w:val="24"/>
+          <w:szCs w:val="24"/>
+        </w:rPr>
+        <w:t xml:space="preserve"> yang tidak membutuhkan </w:t>
+      </w:r>
+      <w:r>
+        <w:rPr>
+          <w:rFonts w:ascii="Times New Roman" w:hAnsi="Times New Roman" w:cs="Times New Roman"/>
+          <w:i/>
+          <w:sz w:val="24"/>
+          <w:szCs w:val="24"/>
+        </w:rPr>
+        <w:t xml:space="preserve">server </w:t>
+      </w:r>
+      <w:r>
+        <w:rPr>
+          <w:rFonts w:ascii="Times New Roman" w:hAnsi="Times New Roman" w:cs="Times New Roman"/>
+          <w:sz w:val="24"/>
+          <w:szCs w:val="24"/>
+        </w:rPr>
+        <w:t xml:space="preserve">dalam menjalankannya, cukup diakses melalui browser saja. Misalnya, html. </w:t>
+      </w:r>
+    </w:p>
+    <w:p>
+      <w:pPr>
+        <w:pStyle w:val="ListParagraph"/>
+        <w:numPr>
+          <w:ilvl w:val="0"/>
+          <w:numId w:val="15"/>
+        </w:numPr>
+        <w:spacing w:line="360" w:lineRule="auto"/>
+        <w:ind w:left="1134" w:hanging="567"/>
+        <w:jc w:val="both"/>
+        <w:rPr>
+          <w:rFonts w:ascii="Times New Roman" w:hAnsi="Times New Roman" w:cs="Times New Roman"/>
+          <w:sz w:val="24"/>
+          <w:szCs w:val="24"/>
+        </w:rPr>
+      </w:pPr>
+      <w:r>
+        <w:rPr>
+          <w:rFonts w:ascii="Times New Roman" w:hAnsi="Times New Roman" w:cs="Times New Roman"/>
+          <w:sz w:val="24"/>
+          <w:szCs w:val="24"/>
+        </w:rPr>
+        <w:t>Berdasarkan tujuannya</w:t>
+      </w:r>
+      <w:r>
+        <w:rPr>
+          <w:rFonts w:ascii="Times New Roman" w:hAnsi="Times New Roman" w:cs="Times New Roman"/>
+          <w:i/>
+          <w:sz w:val="24"/>
+          <w:szCs w:val="24"/>
+        </w:rPr>
+        <w:t xml:space="preserve">, website </w:t>
+      </w:r>
+      <w:r>
+        <w:rPr>
+          <w:rFonts w:ascii="Times New Roman" w:hAnsi="Times New Roman" w:cs="Times New Roman"/>
+          <w:sz w:val="24"/>
+          <w:szCs w:val="24"/>
+        </w:rPr>
+        <w:t xml:space="preserve">dibagi atas: </w:t>
+      </w:r>
+    </w:p>
+    <w:p>
+      <w:pPr>
+        <w:pStyle w:val="ListParagraph"/>
+        <w:numPr>
+          <w:ilvl w:val="1"/>
+          <w:numId w:val="15"/>
+        </w:numPr>
+        <w:spacing w:line="360" w:lineRule="auto"/>
+        <w:ind w:left="1701" w:hanging="567"/>
+        <w:jc w:val="both"/>
+        <w:rPr>
+          <w:rFonts w:ascii="Times New Roman" w:hAnsi="Times New Roman" w:cs="Times New Roman"/>
+          <w:sz w:val="24"/>
+          <w:szCs w:val="24"/>
+        </w:rPr>
+      </w:pPr>
+      <w:r>
+        <w:rPr>
+          <w:rFonts w:ascii="Times New Roman" w:hAnsi="Times New Roman" w:cs="Times New Roman"/>
+          <w:i/>
+          <w:sz w:val="24"/>
+          <w:szCs w:val="24"/>
+        </w:rPr>
+        <w:t>Personal web</w:t>
+      </w:r>
+      <w:r>
+        <w:rPr>
+          <w:rFonts w:ascii="Times New Roman" w:hAnsi="Times New Roman" w:cs="Times New Roman"/>
+          <w:sz w:val="24"/>
+          <w:szCs w:val="24"/>
+        </w:rPr>
+        <w:t xml:space="preserve">, </w:t>
+      </w:r>
+      <w:r>
+        <w:rPr>
+          <w:rFonts w:ascii="Times New Roman" w:hAnsi="Times New Roman" w:cs="Times New Roman"/>
+          <w:i/>
+          <w:sz w:val="24"/>
+          <w:szCs w:val="24"/>
+        </w:rPr>
+        <w:t>website</w:t>
+      </w:r>
+      <w:r>
+        <w:rPr>
+          <w:rFonts w:ascii="Times New Roman" w:hAnsi="Times New Roman" w:cs="Times New Roman"/>
+          <w:sz w:val="24"/>
+          <w:szCs w:val="24"/>
+        </w:rPr>
+        <w:t xml:space="preserve"> yang berisi informasi pribadi seseorang. </w:t>
+      </w:r>
+    </w:p>
+    <w:p>
+      <w:pPr>
+        <w:pStyle w:val="ListParagraph"/>
+        <w:numPr>
+          <w:ilvl w:val="1"/>
+          <w:numId w:val="15"/>
+        </w:numPr>
+        <w:spacing w:line="360" w:lineRule="auto"/>
+        <w:ind w:left="1701" w:hanging="567"/>
+        <w:jc w:val="both"/>
+        <w:rPr>
+          <w:rFonts w:ascii="Times New Roman" w:hAnsi="Times New Roman" w:cs="Times New Roman"/>
+          <w:sz w:val="24"/>
+          <w:szCs w:val="24"/>
+        </w:rPr>
+      </w:pPr>
+      <w:r>
+        <w:rPr>
+          <w:rFonts w:ascii="Times New Roman" w:hAnsi="Times New Roman" w:cs="Times New Roman"/>
+          <w:i/>
+          <w:sz w:val="24"/>
+          <w:szCs w:val="24"/>
+        </w:rPr>
+        <w:t>Corporate web</w:t>
+      </w:r>
+      <w:r>
+        <w:rPr>
+          <w:rFonts w:ascii="Times New Roman" w:hAnsi="Times New Roman" w:cs="Times New Roman"/>
+          <w:sz w:val="24"/>
+          <w:szCs w:val="24"/>
+        </w:rPr>
+        <w:t xml:space="preserve">, </w:t>
+      </w:r>
+      <w:r>
+        <w:rPr>
+          <w:rFonts w:ascii="Times New Roman" w:hAnsi="Times New Roman" w:cs="Times New Roman"/>
+          <w:i/>
+          <w:sz w:val="24"/>
+          <w:szCs w:val="24"/>
+        </w:rPr>
+        <w:t xml:space="preserve">website </w:t>
+      </w:r>
+      <w:r>
+        <w:rPr>
+          <w:rFonts w:ascii="Times New Roman" w:hAnsi="Times New Roman" w:cs="Times New Roman"/>
+          <w:sz w:val="24"/>
+          <w:szCs w:val="24"/>
+        </w:rPr>
+        <w:t xml:space="preserve">yang dimiliki oleh sebuah perusahaan. </w:t>
+      </w:r>
+    </w:p>
+    <w:p>
+      <w:pPr>
+        <w:pStyle w:val="ListParagraph"/>
+        <w:numPr>
+          <w:ilvl w:val="1"/>
+          <w:numId w:val="15"/>
+        </w:numPr>
+        <w:spacing w:line="360" w:lineRule="auto"/>
+        <w:ind w:left="1701" w:hanging="567"/>
+        <w:jc w:val="both"/>
+        <w:rPr>
+          <w:rFonts w:ascii="Times New Roman" w:hAnsi="Times New Roman" w:cs="Times New Roman"/>
+          <w:sz w:val="24"/>
+          <w:szCs w:val="24"/>
+        </w:rPr>
+      </w:pPr>
+      <w:r>
+        <w:rPr>
+          <w:rFonts w:ascii="Times New Roman" w:hAnsi="Times New Roman" w:cs="Times New Roman"/>
+          <w:i/>
+          <w:sz w:val="24"/>
+          <w:szCs w:val="24"/>
+        </w:rPr>
+        <w:t>Portal web</w:t>
+      </w:r>
+      <w:r>
+        <w:rPr>
+          <w:rFonts w:ascii="Times New Roman" w:hAnsi="Times New Roman" w:cs="Times New Roman"/>
+          <w:sz w:val="24"/>
+          <w:szCs w:val="24"/>
+        </w:rPr>
+        <w:t xml:space="preserve">, </w:t>
+      </w:r>
+      <w:r>
+        <w:rPr>
+          <w:rFonts w:ascii="Times New Roman" w:hAnsi="Times New Roman" w:cs="Times New Roman"/>
+          <w:i/>
+          <w:sz w:val="24"/>
+          <w:szCs w:val="24"/>
+        </w:rPr>
+        <w:t xml:space="preserve">website </w:t>
+      </w:r>
+      <w:r>
+        <w:rPr>
+          <w:rFonts w:ascii="Times New Roman" w:hAnsi="Times New Roman" w:cs="Times New Roman"/>
+          <w:sz w:val="24"/>
+          <w:szCs w:val="24"/>
+        </w:rPr>
+        <w:t xml:space="preserve">yang mempunyai banyak layanan, mulai dari layanan berita, email, dan jasa-jasa lainnya. </w:t>
+      </w:r>
+    </w:p>
+    <w:p>
+      <w:pPr>
+        <w:pStyle w:val="ListParagraph"/>
+        <w:numPr>
+          <w:ilvl w:val="1"/>
+          <w:numId w:val="15"/>
+        </w:numPr>
+        <w:spacing w:line="360" w:lineRule="auto"/>
+        <w:ind w:left="1701" w:hanging="567"/>
+        <w:jc w:val="both"/>
+        <w:rPr>
+          <w:rFonts w:ascii="Times New Roman" w:hAnsi="Times New Roman" w:cs="Times New Roman"/>
+          <w:sz w:val="24"/>
+          <w:szCs w:val="24"/>
+        </w:rPr>
+      </w:pPr>
+      <w:r>
+        <w:rPr>
+          <w:rFonts w:ascii="Times New Roman" w:hAnsi="Times New Roman" w:cs="Times New Roman"/>
+          <w:i/>
+          <w:sz w:val="24"/>
+          <w:szCs w:val="24"/>
+        </w:rPr>
+        <w:lastRenderedPageBreak/>
+        <w:t>Forum web</w:t>
+      </w:r>
+      <w:r>
+        <w:rPr>
+          <w:rFonts w:ascii="Times New Roman" w:hAnsi="Times New Roman" w:cs="Times New Roman"/>
+          <w:sz w:val="24"/>
+          <w:szCs w:val="24"/>
+        </w:rPr>
+        <w:t xml:space="preserve">, sebuah </w:t>
+      </w:r>
+      <w:r>
+        <w:rPr>
+          <w:rFonts w:ascii="Times New Roman" w:hAnsi="Times New Roman" w:cs="Times New Roman"/>
+          <w:i/>
+          <w:sz w:val="24"/>
+          <w:szCs w:val="24"/>
+        </w:rPr>
+        <w:t>web</w:t>
+      </w:r>
+      <w:r>
+        <w:rPr>
+          <w:rFonts w:ascii="Times New Roman" w:hAnsi="Times New Roman" w:cs="Times New Roman"/>
+          <w:sz w:val="24"/>
+          <w:szCs w:val="24"/>
+        </w:rPr>
+        <w:t xml:space="preserve"> yang bertujuan sebagai media diskusi.</w:t>
+      </w:r>
+    </w:p>
+    <w:p>
+      <w:pPr>
+        <w:ind w:firstLine="720"/>
+        <w:jc w:val="both"/>
+        <w:rPr>
+          <w:rFonts w:ascii="Times New Roman" w:hAnsi="Times New Roman" w:cs="Times New Roman"/>
           <w:bCs/>
           <w:sz w:val="24"/>
           <w:szCs w:val="24"/>
           <w:lang w:val="en-ID"/>
         </w:rPr>
       </w:pPr>
+    </w:p>
+    <w:p>
+      <w:pPr>
+        <w:jc w:val="both"/>
+        <w:rPr>
+          <w:rFonts w:ascii="Times New Roman" w:hAnsi="Times New Roman" w:cs="Times New Roman"/>
+          <w:bCs/>
+          <w:sz w:val="24"/>
+          <w:szCs w:val="24"/>
+          <w:lang w:val="en-ID"/>
+        </w:rPr>
+      </w:pPr>
       <w:r>
         <w:rPr>
           <w:rFonts w:ascii="Times New Roman" w:hAnsi="Times New Roman" w:cs="Times New Roman"/>
@@ -9355,16 +10119,7 @@
           <w:sz w:val="24"/>
           <w:lang w:val="en-ID"/>
         </w:rPr>
-        <w:t xml:space="preserve">.8 </w:t>
-      </w:r>
-      <w:r>
-        <w:rPr>
-          <w:rFonts w:ascii="Times New Roman" w:hAnsi="Times New Roman" w:cs="Times New Roman"/>
-          <w:b/>
-          <w:sz w:val="24"/>
-          <w:lang w:val="en-ID"/>
-        </w:rPr>
-        <w:t>Pengamanan Data ?</w:t>
+        <w:t>.8 Pengamanan Data ?</w:t>
       </w:r>
     </w:p>
     <w:p>
@@ -10400,6 +11155,98 @@
     </w:lvl>
   </w:abstractNum>
   <w:abstractNum w:abstractNumId="3" w15:restartNumberingAfterBreak="0">
+    <w:nsid w:val="33A455BE"/>
+    <w:multiLevelType w:val="hybridMultilevel"/>
+    <w:tmpl w:val="2A66DFBA"/>
+    <w:lvl w:ilvl="0" w:tplc="11961B6A">
+      <w:start w:val="1"/>
+      <w:numFmt w:val="decimal"/>
+      <w:lvlText w:val="%1."/>
+      <w:lvlJc w:val="left"/>
+      <w:pPr>
+        <w:ind w:left="1287" w:hanging="360"/>
+      </w:pPr>
+      <w:rPr>
+        <w:rFonts w:hint="default"/>
+      </w:rPr>
+    </w:lvl>
+    <w:lvl w:ilvl="1" w:tplc="234C8C90">
+      <w:start w:val="1"/>
+      <w:numFmt w:val="lowerLetter"/>
+      <w:lvlText w:val="%2."/>
+      <w:lvlJc w:val="left"/>
+      <w:pPr>
+        <w:ind w:left="2007" w:hanging="360"/>
+      </w:pPr>
+      <w:rPr>
+        <w:rFonts w:hint="default"/>
+      </w:rPr>
+    </w:lvl>
+    <w:lvl w:ilvl="2" w:tplc="3809001B">
+      <w:start w:val="1"/>
+      <w:numFmt w:val="lowerRoman"/>
+      <w:lvlText w:val="%3."/>
+      <w:lvlJc w:val="right"/>
+      <w:pPr>
+        <w:ind w:left="2727" w:hanging="180"/>
+      </w:pPr>
+    </w:lvl>
+    <w:lvl w:ilvl="3" w:tplc="3809000F">
+      <w:start w:val="1"/>
+      <w:numFmt w:val="decimal"/>
+      <w:lvlText w:val="%4."/>
+      <w:lvlJc w:val="left"/>
+      <w:pPr>
+        <w:ind w:left="3447" w:hanging="360"/>
+      </w:pPr>
+    </w:lvl>
+    <w:lvl w:ilvl="4" w:tplc="38090019" w:tentative="1">
+      <w:start w:val="1"/>
+      <w:numFmt w:val="lowerLetter"/>
+      <w:lvlText w:val="%5."/>
+      <w:lvlJc w:val="left"/>
+      <w:pPr>
+        <w:ind w:left="4167" w:hanging="360"/>
+      </w:pPr>
+    </w:lvl>
+    <w:lvl w:ilvl="5" w:tplc="3809001B" w:tentative="1">
+      <w:start w:val="1"/>
+      <w:numFmt w:val="lowerRoman"/>
+      <w:lvlText w:val="%6."/>
+      <w:lvlJc w:val="right"/>
+      <w:pPr>
+        <w:ind w:left="4887" w:hanging="180"/>
+      </w:pPr>
+    </w:lvl>
+    <w:lvl w:ilvl="6" w:tplc="3809000F" w:tentative="1">
+      <w:start w:val="1"/>
+      <w:numFmt w:val="decimal"/>
+      <w:lvlText w:val="%7."/>
+      <w:lvlJc w:val="left"/>
+      <w:pPr>
+        <w:ind w:left="5607" w:hanging="360"/>
+      </w:pPr>
+    </w:lvl>
+    <w:lvl w:ilvl="7" w:tplc="38090019" w:tentative="1">
+      <w:start w:val="1"/>
+      <w:numFmt w:val="lowerLetter"/>
+      <w:lvlText w:val="%8."/>
+      <w:lvlJc w:val="left"/>
+      <w:pPr>
+        <w:ind w:left="6327" w:hanging="360"/>
+      </w:pPr>
+    </w:lvl>
+    <w:lvl w:ilvl="8" w:tplc="3809001B" w:tentative="1">
+      <w:start w:val="1"/>
+      <w:numFmt w:val="lowerRoman"/>
+      <w:lvlText w:val="%9."/>
+      <w:lvlJc w:val="right"/>
+      <w:pPr>
+        <w:ind w:left="7047" w:hanging="180"/>
+      </w:pPr>
+    </w:lvl>
+  </w:abstractNum>
+  <w:abstractNum w:abstractNumId="4" w15:restartNumberingAfterBreak="0">
     <w:nsid w:val="3665710B"/>
     <w:multiLevelType w:val="multilevel"/>
     <w:tmpl w:val="E9B8BBBE"/>
@@ -10512,7 +11359,7 @@
       </w:pPr>
     </w:lvl>
   </w:abstractNum>
-  <w:abstractNum w:abstractNumId="4" w15:restartNumberingAfterBreak="0">
+  <w:abstractNum w:abstractNumId="5" w15:restartNumberingAfterBreak="0">
     <w:nsid w:val="381E0AAB"/>
     <w:multiLevelType w:val="hybridMultilevel"/>
     <w:tmpl w:val="C226D7F2"/>
@@ -10601,7 +11448,7 @@
       </w:pPr>
     </w:lvl>
   </w:abstractNum>
-  <w:abstractNum w:abstractNumId="5" w15:restartNumberingAfterBreak="0">
+  <w:abstractNum w:abstractNumId="6" w15:restartNumberingAfterBreak="0">
     <w:nsid w:val="4A7B239C"/>
     <w:multiLevelType w:val="hybridMultilevel"/>
     <w:tmpl w:val="BD748DA6"/>
@@ -10687,7 +11534,7 @@
       </w:pPr>
     </w:lvl>
   </w:abstractNum>
-  <w:abstractNum w:abstractNumId="6" w15:restartNumberingAfterBreak="0">
+  <w:abstractNum w:abstractNumId="7" w15:restartNumberingAfterBreak="0">
     <w:nsid w:val="4B2B07F0"/>
     <w:multiLevelType w:val="hybridMultilevel"/>
     <w:tmpl w:val="44BEB798"/>
@@ -10773,7 +11620,7 @@
       </w:pPr>
     </w:lvl>
   </w:abstractNum>
-  <w:abstractNum w:abstractNumId="7" w15:restartNumberingAfterBreak="0">
+  <w:abstractNum w:abstractNumId="8" w15:restartNumberingAfterBreak="0">
     <w:nsid w:val="4C116695"/>
     <w:multiLevelType w:val="hybridMultilevel"/>
     <w:tmpl w:val="4B0456A6"/>
@@ -10862,7 +11709,96 @@
       </w:pPr>
     </w:lvl>
   </w:abstractNum>
-  <w:abstractNum w:abstractNumId="8" w15:restartNumberingAfterBreak="0">
+  <w:abstractNum w:abstractNumId="9" w15:restartNumberingAfterBreak="0">
+    <w:nsid w:val="540913C3"/>
+    <w:multiLevelType w:val="hybridMultilevel"/>
+    <w:tmpl w:val="955A2CD4"/>
+    <w:lvl w:ilvl="0" w:tplc="567438E8">
+      <w:start w:val="1"/>
+      <w:numFmt w:val="lowerLetter"/>
+      <w:lvlText w:val="%1."/>
+      <w:lvlJc w:val="left"/>
+      <w:pPr>
+        <w:ind w:left="2160" w:hanging="360"/>
+      </w:pPr>
+      <w:rPr>
+        <w:rFonts w:hint="default"/>
+      </w:rPr>
+    </w:lvl>
+    <w:lvl w:ilvl="1" w:tplc="38090019" w:tentative="1">
+      <w:start w:val="1"/>
+      <w:numFmt w:val="lowerLetter"/>
+      <w:lvlText w:val="%2."/>
+      <w:lvlJc w:val="left"/>
+      <w:pPr>
+        <w:ind w:left="1440" w:hanging="360"/>
+      </w:pPr>
+    </w:lvl>
+    <w:lvl w:ilvl="2" w:tplc="3809001B" w:tentative="1">
+      <w:start w:val="1"/>
+      <w:numFmt w:val="lowerRoman"/>
+      <w:lvlText w:val="%3."/>
+      <w:lvlJc w:val="right"/>
+      <w:pPr>
+        <w:ind w:left="2160" w:hanging="180"/>
+      </w:pPr>
+    </w:lvl>
+    <w:lvl w:ilvl="3" w:tplc="3809000F" w:tentative="1">
+      <w:start w:val="1"/>
+      <w:numFmt w:val="decimal"/>
+      <w:lvlText w:val="%4."/>
+      <w:lvlJc w:val="left"/>
+      <w:pPr>
+        <w:ind w:left="2880" w:hanging="360"/>
+      </w:pPr>
+    </w:lvl>
+    <w:lvl w:ilvl="4" w:tplc="38090019" w:tentative="1">
+      <w:start w:val="1"/>
+      <w:numFmt w:val="lowerLetter"/>
+      <w:lvlText w:val="%5."/>
+      <w:lvlJc w:val="left"/>
+      <w:pPr>
+        <w:ind w:left="3600" w:hanging="360"/>
+      </w:pPr>
+    </w:lvl>
+    <w:lvl w:ilvl="5" w:tplc="3809001B" w:tentative="1">
+      <w:start w:val="1"/>
+      <w:numFmt w:val="lowerRoman"/>
+      <w:lvlText w:val="%6."/>
+      <w:lvlJc w:val="right"/>
+      <w:pPr>
+        <w:ind w:left="4320" w:hanging="180"/>
+      </w:pPr>
+    </w:lvl>
+    <w:lvl w:ilvl="6" w:tplc="3809000F" w:tentative="1">
+      <w:start w:val="1"/>
+      <w:numFmt w:val="decimal"/>
+      <w:lvlText w:val="%7."/>
+      <w:lvlJc w:val="left"/>
+      <w:pPr>
+        <w:ind w:left="5040" w:hanging="360"/>
+      </w:pPr>
+    </w:lvl>
+    <w:lvl w:ilvl="7" w:tplc="38090019" w:tentative="1">
+      <w:start w:val="1"/>
+      <w:numFmt w:val="lowerLetter"/>
+      <w:lvlText w:val="%8."/>
+      <w:lvlJc w:val="left"/>
+      <w:pPr>
+        <w:ind w:left="5760" w:hanging="360"/>
+      </w:pPr>
+    </w:lvl>
+    <w:lvl w:ilvl="8" w:tplc="3809001B" w:tentative="1">
+      <w:start w:val="1"/>
+      <w:numFmt w:val="lowerRoman"/>
+      <w:lvlText w:val="%9."/>
+      <w:lvlJc w:val="right"/>
+      <w:pPr>
+        <w:ind w:left="6480" w:hanging="180"/>
+      </w:pPr>
+    </w:lvl>
+  </w:abstractNum>
+  <w:abstractNum w:abstractNumId="10" w15:restartNumberingAfterBreak="0">
     <w:nsid w:val="54D53D6D"/>
     <w:multiLevelType w:val="hybridMultilevel"/>
     <w:tmpl w:val="7B7E35B4"/>
@@ -10951,7 +11887,7 @@
       </w:pPr>
     </w:lvl>
   </w:abstractNum>
-  <w:abstractNum w:abstractNumId="9" w15:restartNumberingAfterBreak="0">
+  <w:abstractNum w:abstractNumId="11" w15:restartNumberingAfterBreak="0">
     <w:nsid w:val="5C877996"/>
     <w:multiLevelType w:val="hybridMultilevel"/>
     <w:tmpl w:val="63BA4E36"/>
@@ -11040,7 +11976,7 @@
       </w:pPr>
     </w:lvl>
   </w:abstractNum>
-  <w:abstractNum w:abstractNumId="10" w15:restartNumberingAfterBreak="0">
+  <w:abstractNum w:abstractNumId="12" w15:restartNumberingAfterBreak="0">
     <w:nsid w:val="632C546E"/>
     <w:multiLevelType w:val="multilevel"/>
     <w:tmpl w:val="5E4E29FE"/>
@@ -11163,7 +12099,7 @@
       </w:rPr>
     </w:lvl>
   </w:abstractNum>
-  <w:abstractNum w:abstractNumId="11" w15:restartNumberingAfterBreak="0">
+  <w:abstractNum w:abstractNumId="13" w15:restartNumberingAfterBreak="0">
     <w:nsid w:val="6D465B71"/>
     <w:multiLevelType w:val="multilevel"/>
     <w:tmpl w:val="7F2C3D08"/>
@@ -11276,7 +12212,7 @@
       </w:rPr>
     </w:lvl>
   </w:abstractNum>
-  <w:abstractNum w:abstractNumId="12" w15:restartNumberingAfterBreak="0">
+  <w:abstractNum w:abstractNumId="14" w15:restartNumberingAfterBreak="0">
     <w:nsid w:val="716B5337"/>
     <w:multiLevelType w:val="hybridMultilevel"/>
     <w:tmpl w:val="CCD82762"/>
@@ -11365,7 +12301,7 @@
       </w:pPr>
     </w:lvl>
   </w:abstractNum>
-  <w:abstractNum w:abstractNumId="13" w15:restartNumberingAfterBreak="0">
+  <w:abstractNum w:abstractNumId="15" w15:restartNumberingAfterBreak="0">
     <w:nsid w:val="7F28020A"/>
     <w:multiLevelType w:val="hybridMultilevel"/>
     <w:tmpl w:val="E58A7BC8"/>
@@ -11455,40 +12391,40 @@
     </w:lvl>
   </w:abstractNum>
   <w:num w:numId="1">
-    <w:abstractNumId w:val="8"/>
+    <w:abstractNumId w:val="10"/>
   </w:num>
   <w:num w:numId="2">
-    <w:abstractNumId w:val="4"/>
+    <w:abstractNumId w:val="5"/>
   </w:num>
   <w:num w:numId="3">
-    <w:abstractNumId w:val="6"/>
+    <w:abstractNumId w:val="7"/>
   </w:num>
   <w:num w:numId="4">
-    <w:abstractNumId w:val="12"/>
+    <w:abstractNumId w:val="14"/>
   </w:num>
   <w:num w:numId="5">
     <w:abstractNumId w:val="1"/>
   </w:num>
   <w:num w:numId="6">
-    <w:abstractNumId w:val="13"/>
+    <w:abstractNumId w:val="15"/>
   </w:num>
   <w:num w:numId="7">
-    <w:abstractNumId w:val="5"/>
+    <w:abstractNumId w:val="6"/>
   </w:num>
   <w:num w:numId="8">
     <w:abstractNumId w:val="0"/>
   </w:num>
   <w:num w:numId="9">
-    <w:abstractNumId w:val="7"/>
+    <w:abstractNumId w:val="8"/>
   </w:num>
   <w:num w:numId="10">
     <w:abstractNumId w:val="2"/>
   </w:num>
   <w:num w:numId="11">
-    <w:abstractNumId w:val="11"/>
+    <w:abstractNumId w:val="13"/>
   </w:num>
   <w:num w:numId="12">
-    <w:abstractNumId w:val="3"/>
+    <w:abstractNumId w:val="4"/>
     <w:lvlOverride w:ilvl="0">
       <w:lvl w:ilvl="0">
         <w:numFmt w:val="lowerLetter"/>
@@ -11498,9 +12434,69 @@
     </w:lvlOverride>
   </w:num>
   <w:num w:numId="13">
-    <w:abstractNumId w:val="10"/>
+    <w:abstractNumId w:val="12"/>
   </w:num>
   <w:num w:numId="14">
+    <w:abstractNumId w:val="11"/>
+    <w:lvlOverride w:ilvl="0">
+      <w:startOverride w:val="1"/>
+    </w:lvlOverride>
+    <w:lvlOverride w:ilvl="1">
+      <w:startOverride w:val="1"/>
+    </w:lvlOverride>
+    <w:lvlOverride w:ilvl="2">
+      <w:startOverride w:val="1"/>
+    </w:lvlOverride>
+    <w:lvlOverride w:ilvl="3">
+      <w:startOverride w:val="1"/>
+    </w:lvlOverride>
+    <w:lvlOverride w:ilvl="4">
+      <w:startOverride w:val="1"/>
+    </w:lvlOverride>
+    <w:lvlOverride w:ilvl="5">
+      <w:startOverride w:val="1"/>
+    </w:lvlOverride>
+    <w:lvlOverride w:ilvl="6">
+      <w:startOverride w:val="1"/>
+    </w:lvlOverride>
+    <w:lvlOverride w:ilvl="7">
+      <w:startOverride w:val="1"/>
+    </w:lvlOverride>
+    <w:lvlOverride w:ilvl="8">
+      <w:startOverride w:val="1"/>
+    </w:lvlOverride>
+  </w:num>
+  <w:num w:numId="15">
+    <w:abstractNumId w:val="3"/>
+    <w:lvlOverride w:ilvl="0">
+      <w:startOverride w:val="1"/>
+    </w:lvlOverride>
+    <w:lvlOverride w:ilvl="1">
+      <w:startOverride w:val="1"/>
+    </w:lvlOverride>
+    <w:lvlOverride w:ilvl="2">
+      <w:startOverride w:val="1"/>
+    </w:lvlOverride>
+    <w:lvlOverride w:ilvl="3">
+      <w:startOverride w:val="1"/>
+    </w:lvlOverride>
+    <w:lvlOverride w:ilvl="4">
+      <w:startOverride w:val="1"/>
+    </w:lvlOverride>
+    <w:lvlOverride w:ilvl="5">
+      <w:startOverride w:val="1"/>
+    </w:lvlOverride>
+    <w:lvlOverride w:ilvl="6">
+      <w:startOverride w:val="1"/>
+    </w:lvlOverride>
+    <w:lvlOverride w:ilvl="7">
+      <w:startOverride w:val="1"/>
+    </w:lvlOverride>
+    <w:lvlOverride w:ilvl="8">
+      <w:startOverride w:val="1"/>
+    </w:lvlOverride>
+  </w:num>
+  <w:num w:numId="16">
     <w:abstractNumId w:val="9"/>
     <w:lvlOverride w:ilvl="0">
       <w:startOverride w:val="1"/>

</xml_diff>

<commit_message>
Perbaikan bab 2 dan Penambahan jurnal
</commit_message>
<xml_diff>
--- a/BAB 1-2 _Skripsi.docx
+++ b/BAB 1-2 _Skripsi.docx
@@ -1,6 +1,6 @@
 
 <file path=word/document.xml><?xml version="1.0" encoding="utf-8"?>
-<w:document xmlns:wpc="http://schemas.microsoft.com/office/word/2010/wordprocessingCanvas" xmlns:cx="http://schemas.microsoft.com/office/drawing/2014/chartex" xmlns:cx1="http://schemas.microsoft.com/office/drawing/2015/9/8/chartex" xmlns:cx2="http://schemas.microsoft.com/office/drawing/2015/10/21/chartex" xmlns:cx3="http://schemas.microsoft.com/office/drawing/2016/5/9/chartex" xmlns:cx4="http://schemas.microsoft.com/office/drawing/2016/5/10/chartex" xmlns:cx5="http://schemas.microsoft.com/office/drawing/2016/5/11/chartex" xmlns:cx6="http://schemas.microsoft.com/office/drawing/2016/5/12/chartex" xmlns:cx7="http://schemas.microsoft.com/office/drawing/2016/5/13/chartex" xmlns:cx8="http://schemas.microsoft.com/office/drawing/2016/5/14/chartex" xmlns:mc="http://schemas.openxmlformats.org/markup-compatibility/2006" xmlns:aink="http://schemas.microsoft.com/office/drawing/2016/ink" xmlns:am3d="http://schemas.microsoft.com/office/drawing/2017/model3d" xmlns:o="urn:schemas-microsoft-com:office:office" xmlns:r="http://schemas.openxmlformats.org/officeDocument/2006/relationships" xmlns:m="http://schemas.openxmlformats.org/officeDocument/2006/math" xmlns:v="urn:schemas-microsoft-com:vml" xmlns:wp14="http://schemas.microsoft.com/office/word/2010/wordprocessingDrawing" xmlns:wp="http://schemas.openxmlformats.org/drawingml/2006/wordprocessingDrawing" xmlns:w10="urn:schemas-microsoft-com:office:word" xmlns:w="http://schemas.openxmlformats.org/wordprocessingml/2006/main" xmlns:w14="http://schemas.microsoft.com/office/word/2010/wordml" xmlns:w15="http://schemas.microsoft.com/office/word/2012/wordml" xmlns:w16cex="http://schemas.microsoft.com/office/word/2018/wordml/cex" xmlns:w16cid="http://schemas.microsoft.com/office/word/2016/wordml/cid" xmlns:w16="http://schemas.microsoft.com/office/word/2018/wordml" xmlns:w16se="http://schemas.microsoft.com/office/word/2015/wordml/symex" xmlns:wpg="http://schemas.microsoft.com/office/word/2010/wordprocessingGroup" xmlns:wpi="http://schemas.microsoft.com/office/word/2010/wordprocessingInk" xmlns:wne="http://schemas.microsoft.com/office/word/2006/wordml" xmlns:wps="http://schemas.microsoft.com/office/word/2010/wordprocessingShape" mc:Ignorable="w14 w15 w16se w16cid w16 w16cex wp14">
+<w:document xmlns:wpc="http://schemas.microsoft.com/office/word/2010/wordprocessingCanvas" xmlns:mc="http://schemas.openxmlformats.org/markup-compatibility/2006" xmlns:o="urn:schemas-microsoft-com:office:office" xmlns:r="http://schemas.openxmlformats.org/officeDocument/2006/relationships" xmlns:m="http://schemas.openxmlformats.org/officeDocument/2006/math" xmlns:v="urn:schemas-microsoft-com:vml" xmlns:wp14="http://schemas.microsoft.com/office/word/2010/wordprocessingDrawing" xmlns:wp="http://schemas.openxmlformats.org/drawingml/2006/wordprocessingDrawing" xmlns:w10="urn:schemas-microsoft-com:office:word" xmlns:w="http://schemas.openxmlformats.org/wordprocessingml/2006/main" xmlns:w14="http://schemas.microsoft.com/office/word/2010/wordml" xmlns:w15="http://schemas.microsoft.com/office/word/2012/wordml" xmlns:wpg="http://schemas.microsoft.com/office/word/2010/wordprocessingGroup" xmlns:wpi="http://schemas.microsoft.com/office/word/2010/wordprocessingInk" xmlns:wne="http://schemas.microsoft.com/office/word/2006/wordml" xmlns:wps="http://schemas.microsoft.com/office/word/2010/wordprocessingShape" mc:Ignorable="w14 w15 wp14">
   <w:body>
     <w:p>
       <w:pPr>
@@ -4448,25 +4448,31 @@
         <w:rPr>
           <w:color w:val="000000"/>
         </w:rPr>
-        <w:t>menggunakan K</w:t>
+        <w:t xml:space="preserve">menggunakan </w:t>
       </w:r>
       <w:r>
         <w:rPr>
           <w:color w:val="000000"/>
         </w:rPr>
+        <w:t xml:space="preserve">bahasa </w:t>
+      </w:r>
+      <w:r>
+        <w:rPr>
+          <w:color w:val="000000"/>
+        </w:rPr>
+        <w:t>K</w:t>
+      </w:r>
+      <w:r>
+        <w:rPr>
+          <w:color w:val="000000"/>
+        </w:rPr>
         <w:t>otlin</w:t>
       </w:r>
       <w:r>
         <w:rPr>
           <w:color w:val="000000"/>
         </w:rPr>
-        <w:t xml:space="preserve">, API algoritma </w:t>
-      </w:r>
-      <w:r>
-        <w:rPr>
-          <w:color w:val="000000"/>
-        </w:rPr>
-        <w:t xml:space="preserve">dengan  bahasa Phython dan dataset dengan </w:t>
+        <w:t xml:space="preserve"> dan dataset dengan </w:t>
       </w:r>
       <w:hyperlink r:id="rId8" w:history="1">
         <w:r>
@@ -4476,6 +4482,8 @@
           <w:t>https://www.kaggle.com/</w:t>
         </w:r>
       </w:hyperlink>
+      <w:bookmarkStart w:id="5" w:name="_GoBack"/>
+      <w:bookmarkEnd w:id="5"/>
     </w:p>
     <w:p>
       <w:pPr>
@@ -5590,9 +5598,9 @@
           <w:szCs w:val="24"/>
         </w:rPr>
       </w:pPr>
-      <w:bookmarkStart w:id="5" w:name="_Toc46518847"/>
-      <w:bookmarkStart w:id="6" w:name="_Toc46520566"/>
-      <w:bookmarkStart w:id="7" w:name="_Toc46520747"/>
+      <w:bookmarkStart w:id="6" w:name="_Toc46518847"/>
+      <w:bookmarkStart w:id="7" w:name="_Toc46520566"/>
+      <w:bookmarkStart w:id="8" w:name="_Toc46520747"/>
       <w:r>
         <w:t xml:space="preserve">Gambar 2. </w:t>
       </w:r>
@@ -5624,9 +5632,9 @@
         </w:rPr>
         <w:t xml:space="preserve">Contoh </w:t>
       </w:r>
-      <w:bookmarkEnd w:id="5"/>
       <w:bookmarkEnd w:id="6"/>
       <w:bookmarkEnd w:id="7"/>
+      <w:bookmarkEnd w:id="8"/>
       <w:r>
         <w:rPr>
           <w:i/>
@@ -10812,7 +10820,7 @@
 </file>
 
 <file path=word/endnotes.xml><?xml version="1.0" encoding="utf-8"?>
-<w:endnotes xmlns:wpc="http://schemas.microsoft.com/office/word/2010/wordprocessingCanvas" xmlns:cx="http://schemas.microsoft.com/office/drawing/2014/chartex" xmlns:cx1="http://schemas.microsoft.com/office/drawing/2015/9/8/chartex" xmlns:cx2="http://schemas.microsoft.com/office/drawing/2015/10/21/chartex" xmlns:cx3="http://schemas.microsoft.com/office/drawing/2016/5/9/chartex" xmlns:cx4="http://schemas.microsoft.com/office/drawing/2016/5/10/chartex" xmlns:cx5="http://schemas.microsoft.com/office/drawing/2016/5/11/chartex" xmlns:cx6="http://schemas.microsoft.com/office/drawing/2016/5/12/chartex" xmlns:cx7="http://schemas.microsoft.com/office/drawing/2016/5/13/chartex" xmlns:cx8="http://schemas.microsoft.com/office/drawing/2016/5/14/chartex" xmlns:mc="http://schemas.openxmlformats.org/markup-compatibility/2006" xmlns:aink="http://schemas.microsoft.com/office/drawing/2016/ink" xmlns:am3d="http://schemas.microsoft.com/office/drawing/2017/model3d" xmlns:o="urn:schemas-microsoft-com:office:office" xmlns:r="http://schemas.openxmlformats.org/officeDocument/2006/relationships" xmlns:m="http://schemas.openxmlformats.org/officeDocument/2006/math" xmlns:v="urn:schemas-microsoft-com:vml" xmlns:wp14="http://schemas.microsoft.com/office/word/2010/wordprocessingDrawing" xmlns:wp="http://schemas.openxmlformats.org/drawingml/2006/wordprocessingDrawing" xmlns:w10="urn:schemas-microsoft-com:office:word" xmlns:w="http://schemas.openxmlformats.org/wordprocessingml/2006/main" xmlns:w14="http://schemas.microsoft.com/office/word/2010/wordml" xmlns:w15="http://schemas.microsoft.com/office/word/2012/wordml" xmlns:w16cex="http://schemas.microsoft.com/office/word/2018/wordml/cex" xmlns:w16cid="http://schemas.microsoft.com/office/word/2016/wordml/cid" xmlns:w16="http://schemas.microsoft.com/office/word/2018/wordml" xmlns:w16se="http://schemas.microsoft.com/office/word/2015/wordml/symex" xmlns:wpg="http://schemas.microsoft.com/office/word/2010/wordprocessingGroup" xmlns:wpi="http://schemas.microsoft.com/office/word/2010/wordprocessingInk" xmlns:wne="http://schemas.microsoft.com/office/word/2006/wordml" xmlns:wps="http://schemas.microsoft.com/office/word/2010/wordprocessingShape" mc:Ignorable="w14 w15 w16se w16cid w16 w16cex wp14">
+<w:endnotes xmlns:wpc="http://schemas.microsoft.com/office/word/2010/wordprocessingCanvas" xmlns:mc="http://schemas.openxmlformats.org/markup-compatibility/2006" xmlns:o="urn:schemas-microsoft-com:office:office" xmlns:r="http://schemas.openxmlformats.org/officeDocument/2006/relationships" xmlns:m="http://schemas.openxmlformats.org/officeDocument/2006/math" xmlns:v="urn:schemas-microsoft-com:vml" xmlns:wp14="http://schemas.microsoft.com/office/word/2010/wordprocessingDrawing" xmlns:wp="http://schemas.openxmlformats.org/drawingml/2006/wordprocessingDrawing" xmlns:w10="urn:schemas-microsoft-com:office:word" xmlns:w="http://schemas.openxmlformats.org/wordprocessingml/2006/main" xmlns:w14="http://schemas.microsoft.com/office/word/2010/wordml" xmlns:w15="http://schemas.microsoft.com/office/word/2012/wordml" xmlns:wpg="http://schemas.microsoft.com/office/word/2010/wordprocessingGroup" xmlns:wpi="http://schemas.microsoft.com/office/word/2010/wordprocessingInk" xmlns:wne="http://schemas.microsoft.com/office/word/2006/wordml" xmlns:wps="http://schemas.microsoft.com/office/word/2010/wordprocessingShape" mc:Ignorable="w14 w15 wp14">
   <w:endnote w:type="separator" w:id="-1">
     <w:p>
       <w:pPr>
@@ -10837,7 +10845,7 @@
 </file>
 
 <file path=word/footnotes.xml><?xml version="1.0" encoding="utf-8"?>
-<w:footnotes xmlns:wpc="http://schemas.microsoft.com/office/word/2010/wordprocessingCanvas" xmlns:cx="http://schemas.microsoft.com/office/drawing/2014/chartex" xmlns:cx1="http://schemas.microsoft.com/office/drawing/2015/9/8/chartex" xmlns:cx2="http://schemas.microsoft.com/office/drawing/2015/10/21/chartex" xmlns:cx3="http://schemas.microsoft.com/office/drawing/2016/5/9/chartex" xmlns:cx4="http://schemas.microsoft.com/office/drawing/2016/5/10/chartex" xmlns:cx5="http://schemas.microsoft.com/office/drawing/2016/5/11/chartex" xmlns:cx6="http://schemas.microsoft.com/office/drawing/2016/5/12/chartex" xmlns:cx7="http://schemas.microsoft.com/office/drawing/2016/5/13/chartex" xmlns:cx8="http://schemas.microsoft.com/office/drawing/2016/5/14/chartex" xmlns:mc="http://schemas.openxmlformats.org/markup-compatibility/2006" xmlns:aink="http://schemas.microsoft.com/office/drawing/2016/ink" xmlns:am3d="http://schemas.microsoft.com/office/drawing/2017/model3d" xmlns:o="urn:schemas-microsoft-com:office:office" xmlns:r="http://schemas.openxmlformats.org/officeDocument/2006/relationships" xmlns:m="http://schemas.openxmlformats.org/officeDocument/2006/math" xmlns:v="urn:schemas-microsoft-com:vml" xmlns:wp14="http://schemas.microsoft.com/office/word/2010/wordprocessingDrawing" xmlns:wp="http://schemas.openxmlformats.org/drawingml/2006/wordprocessingDrawing" xmlns:w10="urn:schemas-microsoft-com:office:word" xmlns:w="http://schemas.openxmlformats.org/wordprocessingml/2006/main" xmlns:w14="http://schemas.microsoft.com/office/word/2010/wordml" xmlns:w15="http://schemas.microsoft.com/office/word/2012/wordml" xmlns:w16cex="http://schemas.microsoft.com/office/word/2018/wordml/cex" xmlns:w16cid="http://schemas.microsoft.com/office/word/2016/wordml/cid" xmlns:w16="http://schemas.microsoft.com/office/word/2018/wordml" xmlns:w16se="http://schemas.microsoft.com/office/word/2015/wordml/symex" xmlns:wpg="http://schemas.microsoft.com/office/word/2010/wordprocessingGroup" xmlns:wpi="http://schemas.microsoft.com/office/word/2010/wordprocessingInk" xmlns:wne="http://schemas.microsoft.com/office/word/2006/wordml" xmlns:wps="http://schemas.microsoft.com/office/word/2010/wordprocessingShape" mc:Ignorable="w14 w15 w16se w16cid w16 w16cex wp14">
+<w:footnotes xmlns:wpc="http://schemas.microsoft.com/office/word/2010/wordprocessingCanvas" xmlns:mc="http://schemas.openxmlformats.org/markup-compatibility/2006" xmlns:o="urn:schemas-microsoft-com:office:office" xmlns:r="http://schemas.openxmlformats.org/officeDocument/2006/relationships" xmlns:m="http://schemas.openxmlformats.org/officeDocument/2006/math" xmlns:v="urn:schemas-microsoft-com:vml" xmlns:wp14="http://schemas.microsoft.com/office/word/2010/wordprocessingDrawing" xmlns:wp="http://schemas.openxmlformats.org/drawingml/2006/wordprocessingDrawing" xmlns:w10="urn:schemas-microsoft-com:office:word" xmlns:w="http://schemas.openxmlformats.org/wordprocessingml/2006/main" xmlns:w14="http://schemas.microsoft.com/office/word/2010/wordml" xmlns:w15="http://schemas.microsoft.com/office/word/2012/wordml" xmlns:wpg="http://schemas.microsoft.com/office/word/2010/wordprocessingGroup" xmlns:wpi="http://schemas.microsoft.com/office/word/2010/wordprocessingInk" xmlns:wne="http://schemas.microsoft.com/office/word/2006/wordml" xmlns:wps="http://schemas.microsoft.com/office/word/2010/wordprocessingShape" mc:Ignorable="w14 w15 wp14">
   <w:footnote w:type="separator" w:id="-1">
     <w:p>
       <w:pPr>
@@ -10862,8 +10870,8 @@
 </file>
 
 <file path=word/numbering.xml><?xml version="1.0" encoding="utf-8"?>
-<w:numbering xmlns:wpc="http://schemas.microsoft.com/office/word/2010/wordprocessingCanvas" xmlns:cx="http://schemas.microsoft.com/office/drawing/2014/chartex" xmlns:cx1="http://schemas.microsoft.com/office/drawing/2015/9/8/chartex" xmlns:cx2="http://schemas.microsoft.com/office/drawing/2015/10/21/chartex" xmlns:cx3="http://schemas.microsoft.com/office/drawing/2016/5/9/chartex" xmlns:cx4="http://schemas.microsoft.com/office/drawing/2016/5/10/chartex" xmlns:cx5="http://schemas.microsoft.com/office/drawing/2016/5/11/chartex" xmlns:cx6="http://schemas.microsoft.com/office/drawing/2016/5/12/chartex" xmlns:cx7="http://schemas.microsoft.com/office/drawing/2016/5/13/chartex" xmlns:cx8="http://schemas.microsoft.com/office/drawing/2016/5/14/chartex" xmlns:mc="http://schemas.openxmlformats.org/markup-compatibility/2006" xmlns:aink="http://schemas.microsoft.com/office/drawing/2016/ink" xmlns:am3d="http://schemas.microsoft.com/office/drawing/2017/model3d" xmlns:o="urn:schemas-microsoft-com:office:office" xmlns:r="http://schemas.openxmlformats.org/officeDocument/2006/relationships" xmlns:m="http://schemas.openxmlformats.org/officeDocument/2006/math" xmlns:v="urn:schemas-microsoft-com:vml" xmlns:wp14="http://schemas.microsoft.com/office/word/2010/wordprocessingDrawing" xmlns:wp="http://schemas.openxmlformats.org/drawingml/2006/wordprocessingDrawing" xmlns:w10="urn:schemas-microsoft-com:office:word" xmlns:w="http://schemas.openxmlformats.org/wordprocessingml/2006/main" xmlns:w14="http://schemas.microsoft.com/office/word/2010/wordml" xmlns:w15="http://schemas.microsoft.com/office/word/2012/wordml" xmlns:w16cex="http://schemas.microsoft.com/office/word/2018/wordml/cex" xmlns:w16cid="http://schemas.microsoft.com/office/word/2016/wordml/cid" xmlns:w16="http://schemas.microsoft.com/office/word/2018/wordml" xmlns:w16se="http://schemas.microsoft.com/office/word/2015/wordml/symex" xmlns:wpg="http://schemas.microsoft.com/office/word/2010/wordprocessingGroup" xmlns:wpi="http://schemas.microsoft.com/office/word/2010/wordprocessingInk" xmlns:wne="http://schemas.microsoft.com/office/word/2006/wordml" xmlns:wps="http://schemas.microsoft.com/office/word/2010/wordprocessingShape" mc:Ignorable="w14 w15 w16se w16cid w16 w16cex wp14">
-  <w:abstractNum w:abstractNumId="0" w15:restartNumberingAfterBreak="0">
+<w:numbering xmlns:wpc="http://schemas.microsoft.com/office/word/2010/wordprocessingCanvas" xmlns:mc="http://schemas.openxmlformats.org/markup-compatibility/2006" xmlns:o="urn:schemas-microsoft-com:office:office" xmlns:r="http://schemas.openxmlformats.org/officeDocument/2006/relationships" xmlns:m="http://schemas.openxmlformats.org/officeDocument/2006/math" xmlns:v="urn:schemas-microsoft-com:vml" xmlns:wp14="http://schemas.microsoft.com/office/word/2010/wordprocessingDrawing" xmlns:wp="http://schemas.openxmlformats.org/drawingml/2006/wordprocessingDrawing" xmlns:w10="urn:schemas-microsoft-com:office:word" xmlns:w="http://schemas.openxmlformats.org/wordprocessingml/2006/main" xmlns:w14="http://schemas.microsoft.com/office/word/2010/wordml" xmlns:w15="http://schemas.microsoft.com/office/word/2012/wordml" xmlns:wpg="http://schemas.microsoft.com/office/word/2010/wordprocessingGroup" xmlns:wpi="http://schemas.microsoft.com/office/word/2010/wordprocessingInk" xmlns:wne="http://schemas.microsoft.com/office/word/2006/wordml" xmlns:wps="http://schemas.microsoft.com/office/word/2010/wordprocessingShape" mc:Ignorable="w14 w15 wp14">
+  <w:abstractNum w:abstractNumId="0">
     <w:nsid w:val="0FE73C46"/>
     <w:multiLevelType w:val="multilevel"/>
     <w:tmpl w:val="1A9633A4"/>
@@ -10976,7 +10984,7 @@
       </w:rPr>
     </w:lvl>
   </w:abstractNum>
-  <w:abstractNum w:abstractNumId="1" w15:restartNumberingAfterBreak="0">
+  <w:abstractNum w:abstractNumId="1">
     <w:nsid w:val="1ABA10C1"/>
     <w:multiLevelType w:val="hybridMultilevel"/>
     <w:tmpl w:val="EF623A8E"/>
@@ -11065,7 +11073,7 @@
       </w:pPr>
     </w:lvl>
   </w:abstractNum>
-  <w:abstractNum w:abstractNumId="2" w15:restartNumberingAfterBreak="0">
+  <w:abstractNum w:abstractNumId="2">
     <w:nsid w:val="31CC2042"/>
     <w:multiLevelType w:val="hybridMultilevel"/>
     <w:tmpl w:val="2DA09C24"/>
@@ -11154,7 +11162,7 @@
       </w:pPr>
     </w:lvl>
   </w:abstractNum>
-  <w:abstractNum w:abstractNumId="3" w15:restartNumberingAfterBreak="0">
+  <w:abstractNum w:abstractNumId="3">
     <w:nsid w:val="33A455BE"/>
     <w:multiLevelType w:val="hybridMultilevel"/>
     <w:tmpl w:val="2A66DFBA"/>
@@ -11246,7 +11254,7 @@
       </w:pPr>
     </w:lvl>
   </w:abstractNum>
-  <w:abstractNum w:abstractNumId="4" w15:restartNumberingAfterBreak="0">
+  <w:abstractNum w:abstractNumId="4">
     <w:nsid w:val="3665710B"/>
     <w:multiLevelType w:val="multilevel"/>
     <w:tmpl w:val="E9B8BBBE"/>
@@ -11359,7 +11367,7 @@
       </w:pPr>
     </w:lvl>
   </w:abstractNum>
-  <w:abstractNum w:abstractNumId="5" w15:restartNumberingAfterBreak="0">
+  <w:abstractNum w:abstractNumId="5">
     <w:nsid w:val="381E0AAB"/>
     <w:multiLevelType w:val="hybridMultilevel"/>
     <w:tmpl w:val="C226D7F2"/>
@@ -11448,7 +11456,7 @@
       </w:pPr>
     </w:lvl>
   </w:abstractNum>
-  <w:abstractNum w:abstractNumId="6" w15:restartNumberingAfterBreak="0">
+  <w:abstractNum w:abstractNumId="6">
     <w:nsid w:val="4A7B239C"/>
     <w:multiLevelType w:val="hybridMultilevel"/>
     <w:tmpl w:val="BD748DA6"/>
@@ -11534,7 +11542,7 @@
       </w:pPr>
     </w:lvl>
   </w:abstractNum>
-  <w:abstractNum w:abstractNumId="7" w15:restartNumberingAfterBreak="0">
+  <w:abstractNum w:abstractNumId="7">
     <w:nsid w:val="4B2B07F0"/>
     <w:multiLevelType w:val="hybridMultilevel"/>
     <w:tmpl w:val="44BEB798"/>
@@ -11620,7 +11628,7 @@
       </w:pPr>
     </w:lvl>
   </w:abstractNum>
-  <w:abstractNum w:abstractNumId="8" w15:restartNumberingAfterBreak="0">
+  <w:abstractNum w:abstractNumId="8">
     <w:nsid w:val="4C116695"/>
     <w:multiLevelType w:val="hybridMultilevel"/>
     <w:tmpl w:val="4B0456A6"/>
@@ -11709,7 +11717,7 @@
       </w:pPr>
     </w:lvl>
   </w:abstractNum>
-  <w:abstractNum w:abstractNumId="9" w15:restartNumberingAfterBreak="0">
+  <w:abstractNum w:abstractNumId="9">
     <w:nsid w:val="540913C3"/>
     <w:multiLevelType w:val="hybridMultilevel"/>
     <w:tmpl w:val="955A2CD4"/>
@@ -11798,7 +11806,7 @@
       </w:pPr>
     </w:lvl>
   </w:abstractNum>
-  <w:abstractNum w:abstractNumId="10" w15:restartNumberingAfterBreak="0">
+  <w:abstractNum w:abstractNumId="10">
     <w:nsid w:val="54D53D6D"/>
     <w:multiLevelType w:val="hybridMultilevel"/>
     <w:tmpl w:val="7B7E35B4"/>
@@ -11887,7 +11895,7 @@
       </w:pPr>
     </w:lvl>
   </w:abstractNum>
-  <w:abstractNum w:abstractNumId="11" w15:restartNumberingAfterBreak="0">
+  <w:abstractNum w:abstractNumId="11">
     <w:nsid w:val="5C877996"/>
     <w:multiLevelType w:val="hybridMultilevel"/>
     <w:tmpl w:val="63BA4E36"/>
@@ -11976,7 +11984,7 @@
       </w:pPr>
     </w:lvl>
   </w:abstractNum>
-  <w:abstractNum w:abstractNumId="12" w15:restartNumberingAfterBreak="0">
+  <w:abstractNum w:abstractNumId="12">
     <w:nsid w:val="632C546E"/>
     <w:multiLevelType w:val="multilevel"/>
     <w:tmpl w:val="5E4E29FE"/>
@@ -12099,7 +12107,7 @@
       </w:rPr>
     </w:lvl>
   </w:abstractNum>
-  <w:abstractNum w:abstractNumId="13" w15:restartNumberingAfterBreak="0">
+  <w:abstractNum w:abstractNumId="13">
     <w:nsid w:val="6D465B71"/>
     <w:multiLevelType w:val="multilevel"/>
     <w:tmpl w:val="7F2C3D08"/>
@@ -12212,7 +12220,7 @@
       </w:rPr>
     </w:lvl>
   </w:abstractNum>
-  <w:abstractNum w:abstractNumId="14" w15:restartNumberingAfterBreak="0">
+  <w:abstractNum w:abstractNumId="14">
     <w:nsid w:val="716B5337"/>
     <w:multiLevelType w:val="hybridMultilevel"/>
     <w:tmpl w:val="CCD82762"/>
@@ -12301,7 +12309,7 @@
       </w:pPr>
     </w:lvl>
   </w:abstractNum>
-  <w:abstractNum w:abstractNumId="15" w15:restartNumberingAfterBreak="0">
+  <w:abstractNum w:abstractNumId="15">
     <w:nsid w:val="7F28020A"/>
     <w:multiLevelType w:val="hybridMultilevel"/>
     <w:tmpl w:val="E58A7BC8"/>
@@ -12530,7 +12538,7 @@
 </file>
 
 <file path=word/styles.xml><?xml version="1.0" encoding="utf-8"?>
-<w:styles xmlns:mc="http://schemas.openxmlformats.org/markup-compatibility/2006" xmlns:r="http://schemas.openxmlformats.org/officeDocument/2006/relationships" xmlns:w="http://schemas.openxmlformats.org/wordprocessingml/2006/main" xmlns:w14="http://schemas.microsoft.com/office/word/2010/wordml" xmlns:w15="http://schemas.microsoft.com/office/word/2012/wordml" xmlns:w16cex="http://schemas.microsoft.com/office/word/2018/wordml/cex" xmlns:w16cid="http://schemas.microsoft.com/office/word/2016/wordml/cid" xmlns:w16="http://schemas.microsoft.com/office/word/2018/wordml" xmlns:w16se="http://schemas.microsoft.com/office/word/2015/wordml/symex" mc:Ignorable="w14 w15 w16se w16cid w16 w16cex">
+<w:styles xmlns:mc="http://schemas.openxmlformats.org/markup-compatibility/2006" xmlns:r="http://schemas.openxmlformats.org/officeDocument/2006/relationships" xmlns:w="http://schemas.openxmlformats.org/wordprocessingml/2006/main" xmlns:w14="http://schemas.microsoft.com/office/word/2010/wordml" xmlns:w15="http://schemas.microsoft.com/office/word/2012/wordml" mc:Ignorable="w14 w15">
   <w:docDefaults>
     <w:rPrDefault>
       <w:rPr>
@@ -12546,7 +12554,7 @@
       </w:pPr>
     </w:pPrDefault>
   </w:docDefaults>
-  <w:latentStyles w:defLockedState="0" w:defUIPriority="99" w:defSemiHidden="0" w:defUnhideWhenUsed="0" w:defQFormat="0" w:count="376">
+  <w:latentStyles w:defLockedState="0" w:defUIPriority="99" w:defSemiHidden="0" w:defUnhideWhenUsed="0" w:defQFormat="0" w:count="371">
     <w:lsdException w:name="Normal" w:uiPriority="0" w:qFormat="1"/>
     <w:lsdException w:name="heading 1" w:uiPriority="9" w:qFormat="1"/>
     <w:lsdException w:name="heading 2" w:semiHidden="1" w:uiPriority="9" w:unhideWhenUsed="1" w:qFormat="1"/>
@@ -12918,11 +12926,6 @@
     <w:lsdException w:name="List Table 5 Dark Accent 6" w:uiPriority="50"/>
     <w:lsdException w:name="List Table 6 Colorful Accent 6" w:uiPriority="51"/>
     <w:lsdException w:name="List Table 7 Colorful Accent 6" w:uiPriority="52"/>
-    <w:lsdException w:name="Mention" w:semiHidden="1" w:unhideWhenUsed="1"/>
-    <w:lsdException w:name="Smart Hyperlink" w:semiHidden="1" w:unhideWhenUsed="1"/>
-    <w:lsdException w:name="Hashtag" w:semiHidden="1" w:unhideWhenUsed="1"/>
-    <w:lsdException w:name="Unresolved Mention" w:semiHidden="1" w:unhideWhenUsed="1"/>
-    <w:lsdException w:name="Smart Link" w:semiHidden="1" w:unhideWhenUsed="1"/>
   </w:latentStyles>
   <w:style w:type="paragraph" w:default="1" w:styleId="Normal">
     <w:name w:val="Normal"/>
@@ -14017,7 +14020,7 @@
 </file>
 
 <file path=customXml/itemProps1.xml><?xml version="1.0" encoding="utf-8"?>
-<ds:datastoreItem xmlns:ds="http://schemas.openxmlformats.org/officeDocument/2006/customXml" ds:itemID="{29B7E2A6-BDF4-4322-BAC0-DA3AC362EFBE}">
+<ds:datastoreItem xmlns:ds="http://schemas.openxmlformats.org/officeDocument/2006/customXml" ds:itemID="{AB7FB3BC-25C5-43CE-8653-F0A6768656CD}">
   <ds:schemaRefs>
     <ds:schemaRef ds:uri="http://schemas.openxmlformats.org/officeDocument/2006/bibliography"/>
   </ds:schemaRefs>

</xml_diff>

<commit_message>
Revisi Input Data dalam Sistem Rekomendasi
revis
</commit_message>
<xml_diff>
--- a/BAB 1-2 _Skripsi.docx
+++ b/BAB 1-2 _Skripsi.docx
@@ -585,18 +585,7 @@
           <w:szCs w:val="24"/>
           <w:lang w:val="en-ID"/>
         </w:rPr>
-        <w:t xml:space="preserve">speech </w:t>
-      </w:r>
-      <w:proofErr w:type="gramStart"/>
-      <w:r>
-        <w:rPr>
-          <w:rFonts w:ascii="Times New Roman" w:hAnsi="Times New Roman" w:cs="Times New Roman"/>
-          <w:i/>
-          <w:sz w:val="24"/>
-          <w:szCs w:val="24"/>
-          <w:lang w:val="en-ID"/>
-        </w:rPr>
-        <w:t>recognition</w:t>
+        <w:t>speech recognition</w:t>
       </w:r>
       <w:r>
         <w:rPr>
@@ -624,18 +613,7 @@
           <w:szCs w:val="24"/>
           <w:lang w:val="en-ID"/>
         </w:rPr>
-        <w:t>natural</w:t>
-      </w:r>
-      <w:proofErr w:type="gramEnd"/>
-      <w:r>
-        <w:rPr>
-          <w:rFonts w:ascii="Times New Roman" w:hAnsi="Times New Roman" w:cs="Times New Roman"/>
-          <w:i/>
-          <w:sz w:val="24"/>
-          <w:szCs w:val="24"/>
-          <w:lang w:val="en-ID"/>
-        </w:rPr>
-        <w:t xml:space="preserve"> language processing</w:t>
+        <w:t>natural language processing</w:t>
       </w:r>
       <w:r>
         <w:rPr>
@@ -1809,33 +1787,15 @@
           <w:sz w:val="24"/>
           <w:szCs w:val="24"/>
         </w:rPr>
-        <w:t xml:space="preserve">. Oleh </w:t>
-      </w:r>
-      <w:proofErr w:type="gramStart"/>
-      <w:r>
-        <w:rPr>
-          <w:rFonts w:ascii="Times New Roman" w:hAnsi="Times New Roman" w:cs="Times New Roman"/>
-          <w:sz w:val="24"/>
-          <w:szCs w:val="24"/>
-        </w:rPr>
-        <w:t xml:space="preserve">karena  </w:t>
-      </w:r>
-      <w:r>
-        <w:rPr>
-          <w:rFonts w:ascii="Times New Roman" w:hAnsi="Times New Roman" w:cs="Times New Roman"/>
-          <w:sz w:val="24"/>
-          <w:szCs w:val="24"/>
-        </w:rPr>
-        <w:t>itu</w:t>
-      </w:r>
-      <w:proofErr w:type="gramEnd"/>
-      <w:r>
-        <w:rPr>
-          <w:rFonts w:ascii="Times New Roman" w:hAnsi="Times New Roman" w:cs="Times New Roman"/>
-          <w:sz w:val="24"/>
-          <w:szCs w:val="24"/>
-        </w:rPr>
-        <w:t xml:space="preserve">, </w:t>
+        <w:t xml:space="preserve">. Oleh karena  </w:t>
+      </w:r>
+      <w:r>
+        <w:rPr>
+          <w:rFonts w:ascii="Times New Roman" w:hAnsi="Times New Roman" w:cs="Times New Roman"/>
+          <w:sz w:val="24"/>
+          <w:szCs w:val="24"/>
+        </w:rPr>
+        <w:t xml:space="preserve">itu, </w:t>
       </w:r>
       <w:r>
         <w:rPr>
@@ -2049,27 +2009,13 @@
         <w:rPr>
           <w:rFonts w:ascii="Times New Roman" w:hAnsi="Times New Roman" w:cs="Times New Roman"/>
         </w:rPr>
-        <w:t xml:space="preserve">Latar </w:t>
-      </w:r>
-      <w:proofErr w:type="gramStart"/>
-      <w:r>
-        <w:rPr>
-          <w:rFonts w:ascii="Times New Roman" w:hAnsi="Times New Roman" w:cs="Times New Roman"/>
-        </w:rPr>
-        <w:t>B</w:t>
-      </w:r>
-      <w:r>
-        <w:rPr>
-          <w:rFonts w:ascii="Times New Roman" w:hAnsi="Times New Roman" w:cs="Times New Roman"/>
-        </w:rPr>
-        <w:t>elakang :</w:t>
-      </w:r>
-      <w:proofErr w:type="gramEnd"/>
-      <w:r>
-        <w:rPr>
-          <w:rFonts w:ascii="Times New Roman" w:hAnsi="Times New Roman" w:cs="Times New Roman"/>
-        </w:rPr>
-        <w:t xml:space="preserve"> </w:t>
+        <w:t>Latar B</w:t>
+      </w:r>
+      <w:r>
+        <w:rPr>
+          <w:rFonts w:ascii="Times New Roman" w:hAnsi="Times New Roman" w:cs="Times New Roman"/>
+        </w:rPr>
+        <w:t xml:space="preserve">elakang : </w:t>
       </w:r>
     </w:p>
     <w:p>
@@ -2303,25 +2249,7 @@
           <w:sz w:val="24"/>
           <w:szCs w:val="24"/>
         </w:rPr>
-        <w:t xml:space="preserve">ugas akhir ini yaitu sebagai </w:t>
-      </w:r>
-      <w:proofErr w:type="gramStart"/>
-      <w:r>
-        <w:rPr>
-          <w:rFonts w:ascii="Times New Roman" w:hAnsi="Times New Roman" w:cs="Times New Roman"/>
-          <w:sz w:val="24"/>
-          <w:szCs w:val="24"/>
-        </w:rPr>
-        <w:t>berikut :</w:t>
-      </w:r>
-      <w:proofErr w:type="gramEnd"/>
-      <w:r>
-        <w:rPr>
-          <w:rFonts w:ascii="Times New Roman" w:hAnsi="Times New Roman" w:cs="Times New Roman"/>
-          <w:sz w:val="24"/>
-          <w:szCs w:val="24"/>
-        </w:rPr>
-        <w:t xml:space="preserve"> </w:t>
+        <w:t xml:space="preserve">ugas akhir ini yaitu sebagai berikut : </w:t>
       </w:r>
     </w:p>
     <w:p>
@@ -2372,35 +2300,15 @@
           <w:sz w:val="24"/>
           <w:szCs w:val="24"/>
         </w:rPr>
-        <w:t xml:space="preserve">Collaborative </w:t>
-      </w:r>
-      <w:proofErr w:type="gramStart"/>
-      <w:r>
-        <w:rPr>
-          <w:rFonts w:ascii="Times New Roman" w:hAnsi="Times New Roman" w:cs="Times New Roman"/>
-          <w:i/>
-          <w:iCs/>
-          <w:sz w:val="24"/>
-          <w:szCs w:val="24"/>
-        </w:rPr>
-        <w:t xml:space="preserve">Filtering </w:t>
-      </w:r>
-      <w:r>
-        <w:rPr>
-          <w:rFonts w:ascii="Times New Roman" w:hAnsi="Times New Roman" w:cs="Times New Roman"/>
-          <w:sz w:val="24"/>
-          <w:szCs w:val="24"/>
-        </w:rPr>
-        <w:t xml:space="preserve"> pada</w:t>
-      </w:r>
-      <w:proofErr w:type="gramEnd"/>
-      <w:r>
-        <w:rPr>
-          <w:rFonts w:ascii="Times New Roman" w:hAnsi="Times New Roman" w:cs="Times New Roman"/>
-          <w:sz w:val="24"/>
-          <w:szCs w:val="24"/>
-        </w:rPr>
-        <w:t xml:space="preserve"> perpustakaan digital.</w:t>
+        <w:t xml:space="preserve">Collaborative Filtering </w:t>
+      </w:r>
+      <w:r>
+        <w:rPr>
+          <w:rFonts w:ascii="Times New Roman" w:hAnsi="Times New Roman" w:cs="Times New Roman"/>
+          <w:sz w:val="24"/>
+          <w:szCs w:val="24"/>
+        </w:rPr>
+        <w:t xml:space="preserve"> pada perpustakaan digital.</w:t>
       </w:r>
     </w:p>
     <w:p>
@@ -2590,18 +2498,8 @@
           <w:sz w:val="24"/>
           <w:szCs w:val="24"/>
         </w:rPr>
-        <w:t xml:space="preserve">Manfaat yang diharapkan dari tugas akhir ini adalah sebagai </w:t>
-      </w:r>
-      <w:proofErr w:type="gramStart"/>
-      <w:r>
-        <w:rPr>
-          <w:rFonts w:ascii="Times New Roman" w:hAnsi="Times New Roman" w:cs="Times New Roman"/>
-          <w:sz w:val="24"/>
-          <w:szCs w:val="24"/>
-        </w:rPr>
-        <w:t>berikut :</w:t>
-      </w:r>
-      <w:proofErr w:type="gramEnd"/>
+        <w:t>Manfaat yang diharapkan dari tugas akhir ini adalah sebagai berikut :</w:t>
+      </w:r>
     </w:p>
     <w:p>
       <w:pPr>
@@ -2873,7 +2771,6 @@
         </w:rPr>
         <w:t xml:space="preserve">dengan menggunakan </w:t>
       </w:r>
-      <w:proofErr w:type="gramStart"/>
       <w:r>
         <w:rPr>
           <w:rFonts w:ascii="Times New Roman" w:hAnsi="Times New Roman" w:cs="Times New Roman"/>
@@ -2890,16 +2787,7 @@
           <w:sz w:val="24"/>
           <w:szCs w:val="24"/>
         </w:rPr>
-        <w:t xml:space="preserve"> pencarian</w:t>
-      </w:r>
-      <w:proofErr w:type="gramEnd"/>
-      <w:r>
-        <w:rPr>
-          <w:rFonts w:ascii="Times New Roman" w:hAnsi="Times New Roman" w:cs="Times New Roman"/>
-          <w:sz w:val="24"/>
-          <w:szCs w:val="24"/>
-        </w:rPr>
-        <w:t xml:space="preserve"> dan peminjaman yang dilakukan oleh pengguna dengan asumsi ketika </w:t>
+        <w:t xml:space="preserve"> pencarian dan peminjaman yang dilakukan oleh pengguna dengan asumsi ketika </w:t>
       </w:r>
       <w:r>
         <w:rPr>
@@ -3125,25 +3013,7 @@
           <w:sz w:val="24"/>
           <w:szCs w:val="24"/>
         </w:rPr>
-        <w:t xml:space="preserve"> sebagai produk dari Tugas </w:t>
-      </w:r>
-      <w:proofErr w:type="gramStart"/>
-      <w:r>
-        <w:rPr>
-          <w:rFonts w:ascii="Times New Roman" w:hAnsi="Times New Roman" w:cs="Times New Roman"/>
-          <w:sz w:val="24"/>
-          <w:szCs w:val="24"/>
-        </w:rPr>
-        <w:t>Akhir  ini</w:t>
-      </w:r>
-      <w:proofErr w:type="gramEnd"/>
-      <w:r>
-        <w:rPr>
-          <w:rFonts w:ascii="Times New Roman" w:hAnsi="Times New Roman" w:cs="Times New Roman"/>
-          <w:sz w:val="24"/>
-          <w:szCs w:val="24"/>
-        </w:rPr>
-        <w:t xml:space="preserve">  hanya dapat dipasang  pada </w:t>
+        <w:t xml:space="preserve"> sebagai produk dari Tugas Akhir  ini  hanya dapat dipasang  pada </w:t>
       </w:r>
       <w:r>
         <w:rPr>
@@ -3269,7 +3139,6 @@
           <w:szCs w:val="24"/>
         </w:rPr>
       </w:pPr>
-      <w:proofErr w:type="gramStart"/>
       <w:r>
         <w:rPr>
           <w:rFonts w:ascii="Times New Roman" w:hAnsi="Times New Roman" w:cs="Times New Roman"/>
@@ -3292,16 +3161,7 @@
           <w:sz w:val="24"/>
           <w:szCs w:val="24"/>
         </w:rPr>
-        <w:t>:</w:t>
-      </w:r>
-      <w:proofErr w:type="gramEnd"/>
-      <w:r>
-        <w:rPr>
-          <w:rFonts w:ascii="Times New Roman" w:hAnsi="Times New Roman" w:cs="Times New Roman"/>
-          <w:sz w:val="24"/>
-          <w:szCs w:val="24"/>
-        </w:rPr>
-        <w:t xml:space="preserve"> </w:t>
+        <w:t xml:space="preserve">: </w:t>
       </w:r>
     </w:p>
     <w:p>
@@ -3367,16 +3227,7 @@
           <w:sz w:val="24"/>
           <w:szCs w:val="24"/>
         </w:rPr>
-        <w:t xml:space="preserve">2). </w:t>
-      </w:r>
-      <w:proofErr w:type="gramStart"/>
-      <w:r>
-        <w:rPr>
-          <w:rFonts w:ascii="Times New Roman" w:hAnsi="Times New Roman" w:cs="Times New Roman"/>
-          <w:sz w:val="24"/>
-          <w:szCs w:val="24"/>
-        </w:rPr>
-        <w:t>Mengelola  p</w:t>
+        <w:t>2). Mengelola  p</w:t>
       </w:r>
       <w:r>
         <w:rPr>
@@ -3386,7 +3237,6 @@
         </w:rPr>
         <w:t>injaman</w:t>
       </w:r>
-      <w:proofErr w:type="gramEnd"/>
       <w:r>
         <w:rPr>
           <w:rFonts w:ascii="Times New Roman" w:hAnsi="Times New Roman" w:cs="Times New Roman"/>
@@ -3491,7 +3341,6 @@
           <w:szCs w:val="24"/>
         </w:rPr>
       </w:pPr>
-      <w:proofErr w:type="gramStart"/>
       <w:r>
         <w:rPr>
           <w:rFonts w:ascii="Times New Roman" w:hAnsi="Times New Roman" w:cs="Times New Roman"/>
@@ -3514,16 +3363,7 @@
           <w:sz w:val="24"/>
           <w:szCs w:val="24"/>
         </w:rPr>
-        <w:t>:</w:t>
-      </w:r>
-      <w:proofErr w:type="gramEnd"/>
-      <w:r>
-        <w:rPr>
-          <w:rFonts w:ascii="Times New Roman" w:hAnsi="Times New Roman" w:cs="Times New Roman"/>
-          <w:sz w:val="24"/>
-          <w:szCs w:val="24"/>
-        </w:rPr>
-        <w:t xml:space="preserve">  </w:t>
+        <w:t xml:space="preserve">:  </w:t>
       </w:r>
     </w:p>
     <w:p>
@@ -3749,7 +3589,6 @@
           <w:szCs w:val="24"/>
         </w:rPr>
       </w:pPr>
-      <w:proofErr w:type="gramStart"/>
       <w:r>
         <w:rPr>
           <w:rFonts w:ascii="Times New Roman" w:hAnsi="Times New Roman" w:cs="Times New Roman"/>
@@ -3773,16 +3612,7 @@
           <w:sz w:val="24"/>
           <w:szCs w:val="24"/>
         </w:rPr>
-        <w:t>:</w:t>
-      </w:r>
-      <w:proofErr w:type="gramEnd"/>
-      <w:r>
-        <w:rPr>
-          <w:rFonts w:ascii="Times New Roman" w:hAnsi="Times New Roman" w:cs="Times New Roman"/>
-          <w:sz w:val="24"/>
-          <w:szCs w:val="24"/>
-        </w:rPr>
-        <w:t xml:space="preserve"> </w:t>
+        <w:t xml:space="preserve">: </w:t>
       </w:r>
     </w:p>
     <w:p>
@@ -4823,35 +4653,15 @@
           <w:sz w:val="24"/>
           <w:szCs w:val="24"/>
         </w:rPr>
-        <w:t xml:space="preserve">Black Box </w:t>
-      </w:r>
-      <w:proofErr w:type="gramStart"/>
-      <w:r>
-        <w:rPr>
-          <w:rFonts w:ascii="Times New Roman" w:hAnsi="Times New Roman" w:cs="Times New Roman"/>
-          <w:i/>
-          <w:iCs/>
-          <w:sz w:val="24"/>
-          <w:szCs w:val="24"/>
-        </w:rPr>
-        <w:t xml:space="preserve">Testing </w:t>
-      </w:r>
-      <w:r>
-        <w:rPr>
-          <w:rFonts w:ascii="Times New Roman" w:hAnsi="Times New Roman" w:cs="Times New Roman"/>
-          <w:sz w:val="24"/>
-          <w:szCs w:val="24"/>
-        </w:rPr>
-        <w:t xml:space="preserve"> untuk</w:t>
-      </w:r>
-      <w:proofErr w:type="gramEnd"/>
-      <w:r>
-        <w:rPr>
-          <w:rFonts w:ascii="Times New Roman" w:hAnsi="Times New Roman" w:cs="Times New Roman"/>
-          <w:sz w:val="24"/>
-          <w:szCs w:val="24"/>
-        </w:rPr>
-        <w:t xml:space="preserve"> menguji perangkat lunak </w:t>
+        <w:t xml:space="preserve">Black Box Testing </w:t>
+      </w:r>
+      <w:r>
+        <w:rPr>
+          <w:rFonts w:ascii="Times New Roman" w:hAnsi="Times New Roman" w:cs="Times New Roman"/>
+          <w:sz w:val="24"/>
+          <w:szCs w:val="24"/>
+        </w:rPr>
+        <w:t xml:space="preserve"> untuk menguji perangkat lunak </w:t>
       </w:r>
       <w:r>
         <w:rPr>
@@ -5853,31 +5663,7 @@
           <w:szCs w:val="18"/>
           <w:lang w:val="en-ID"/>
         </w:rPr>
-        <w:t>(</w:t>
-      </w:r>
-      <w:proofErr w:type="gramStart"/>
-      <w:r>
-        <w:rPr>
-          <w:rFonts w:ascii="Times New Roman" w:hAnsi="Times New Roman" w:cs="Times New Roman"/>
-          <w:iCs/>
-          <w:color w:val="000000" w:themeColor="text1"/>
-          <w:sz w:val="24"/>
-          <w:szCs w:val="18"/>
-          <w:lang w:val="en-ID"/>
-        </w:rPr>
-        <w:t>Sumber :</w:t>
-      </w:r>
-      <w:proofErr w:type="gramEnd"/>
-      <w:r>
-        <w:rPr>
-          <w:rFonts w:ascii="Times New Roman" w:hAnsi="Times New Roman" w:cs="Times New Roman"/>
-          <w:iCs/>
-          <w:color w:val="000000" w:themeColor="text1"/>
-          <w:sz w:val="24"/>
-          <w:szCs w:val="18"/>
-          <w:lang w:val="en-ID"/>
-        </w:rPr>
-        <w:t xml:space="preserve"> </w:t>
+        <w:t xml:space="preserve">(Sumber : </w:t>
       </w:r>
       <w:hyperlink r:id="rId10" w:history="1">
         <w:r>
@@ -5909,6 +5695,32 @@
         <w:jc w:val="both"/>
         <w:rPr>
           <w:rFonts w:ascii="Times New Roman" w:hAnsi="Times New Roman" w:cs="Times New Roman"/>
+          <w:iCs/>
+          <w:color w:val="000000" w:themeColor="text1"/>
+          <w:sz w:val="24"/>
+          <w:szCs w:val="18"/>
+          <w:lang w:val="en-ID"/>
+        </w:rPr>
+      </w:pPr>
+    </w:p>
+    <w:p>
+      <w:pPr>
+        <w:jc w:val="both"/>
+        <w:rPr>
+          <w:rFonts w:ascii="Times New Roman" w:hAnsi="Times New Roman" w:cs="Times New Roman"/>
+          <w:iCs/>
+          <w:color w:val="000000" w:themeColor="text1"/>
+          <w:sz w:val="24"/>
+          <w:szCs w:val="18"/>
+          <w:lang w:val="en-ID"/>
+        </w:rPr>
+      </w:pPr>
+    </w:p>
+    <w:p>
+      <w:pPr>
+        <w:jc w:val="both"/>
+        <w:rPr>
+          <w:rFonts w:ascii="Times New Roman" w:hAnsi="Times New Roman" w:cs="Times New Roman"/>
           <w:b/>
           <w:sz w:val="24"/>
           <w:lang w:val="en-ID"/>
@@ -5921,7 +5733,6 @@
           <w:sz w:val="24"/>
           <w:lang w:val="en-ID"/>
         </w:rPr>
-        <w:lastRenderedPageBreak/>
         <w:t>2.3</w:t>
       </w:r>
       <w:r>
@@ -5949,9 +5760,8 @@
         <w:jc w:val="both"/>
         <w:rPr>
           <w:rFonts w:ascii="Times New Roman" w:hAnsi="Times New Roman" w:cs="Times New Roman"/>
-          <w:b/>
-          <w:sz w:val="24"/>
-          <w:lang w:val="en-ID"/>
+          <w:sz w:val="24"/>
+          <w:szCs w:val="24"/>
         </w:rPr>
       </w:pPr>
       <w:r>
@@ -6314,8 +6124,1062 @@
           <w:sz w:val="24"/>
           <w:szCs w:val="24"/>
         </w:rPr>
+        <w:t>. b</w:t>
+      </w:r>
+      <w:r>
+        <w:rPr>
+          <w:rFonts w:ascii="Times New Roman" w:hAnsi="Times New Roman" w:cs="Times New Roman"/>
+          <w:sz w:val="24"/>
+          <w:szCs w:val="24"/>
+        </w:rPr>
+        <w:t xml:space="preserve">erdasarkan pendekatan yang digunakan untuk menghasilakan rekomendasi, sistem rekomendasi dibagi menjadi enam bagian </w:t>
+      </w:r>
+      <w:sdt>
+        <w:sdtPr>
+          <w:rPr>
+            <w:rFonts w:ascii="Times New Roman" w:hAnsi="Times New Roman" w:cs="Times New Roman"/>
+            <w:sz w:val="24"/>
+            <w:szCs w:val="24"/>
+            <w:lang w:val="id-ID"/>
+          </w:rPr>
+          <w:id w:val="1804655601"/>
+          <w:citation/>
+        </w:sdtPr>
+        <w:sdtContent>
+          <w:r>
+            <w:rPr>
+              <w:rFonts w:ascii="Times New Roman" w:hAnsi="Times New Roman" w:cs="Times New Roman"/>
+              <w:sz w:val="24"/>
+              <w:szCs w:val="24"/>
+              <w:lang w:val="id-ID"/>
+            </w:rPr>
+            <w:fldChar w:fldCharType="begin"/>
+          </w:r>
+          <w:r>
+            <w:rPr>
+              <w:rFonts w:ascii="Times New Roman" w:hAnsi="Times New Roman" w:cs="Times New Roman"/>
+              <w:sz w:val="24"/>
+              <w:szCs w:val="24"/>
+              <w:lang w:val="id-ID"/>
+            </w:rPr>
+            <w:instrText xml:space="preserve"> CITATION Fra11 \l 1057 </w:instrText>
+          </w:r>
+          <w:r>
+            <w:rPr>
+              <w:rFonts w:ascii="Times New Roman" w:hAnsi="Times New Roman" w:cs="Times New Roman"/>
+              <w:sz w:val="24"/>
+              <w:szCs w:val="24"/>
+              <w:lang w:val="id-ID"/>
+            </w:rPr>
+            <w:fldChar w:fldCharType="separate"/>
+          </w:r>
+          <w:r>
+            <w:rPr>
+              <w:rFonts w:ascii="Times New Roman" w:hAnsi="Times New Roman" w:cs="Times New Roman"/>
+              <w:noProof/>
+              <w:sz w:val="24"/>
+              <w:szCs w:val="24"/>
+              <w:lang w:val="id-ID"/>
+            </w:rPr>
+            <w:t>(Francesco Ricci, 2011)</w:t>
+          </w:r>
+          <w:r>
+            <w:rPr>
+              <w:rFonts w:ascii="Times New Roman" w:hAnsi="Times New Roman" w:cs="Times New Roman"/>
+              <w:sz w:val="24"/>
+              <w:szCs w:val="24"/>
+              <w:lang w:val="id-ID"/>
+            </w:rPr>
+            <w:fldChar w:fldCharType="end"/>
+          </w:r>
+        </w:sdtContent>
+      </w:sdt>
+      <w:r>
+        <w:rPr>
+          <w:rFonts w:ascii="Times New Roman" w:hAnsi="Times New Roman" w:cs="Times New Roman"/>
+          <w:sz w:val="24"/>
+          <w:szCs w:val="24"/>
+        </w:rPr>
+        <w:t xml:space="preserve"> yaitu :</w:t>
+      </w:r>
+    </w:p>
+    <w:p>
+      <w:pPr>
+        <w:pStyle w:val="ListParagraph"/>
+        <w:numPr>
+          <w:ilvl w:val="3"/>
+          <w:numId w:val="18"/>
+        </w:numPr>
+        <w:autoSpaceDE w:val="0"/>
+        <w:autoSpaceDN w:val="0"/>
+        <w:adjustRightInd w:val="0"/>
+        <w:spacing w:after="0" w:line="360" w:lineRule="auto"/>
+        <w:ind w:left="426" w:hanging="426"/>
+        <w:jc w:val="both"/>
+        <w:rPr>
+          <w:rFonts w:ascii="Times New Roman" w:hAnsi="Times New Roman" w:cs="Times New Roman"/>
+          <w:i/>
+          <w:iCs/>
+          <w:sz w:val="24"/>
+          <w:szCs w:val="24"/>
+          <w:lang w:val="id-ID"/>
+        </w:rPr>
+      </w:pPr>
+      <w:r>
+        <w:rPr>
+          <w:rFonts w:ascii="Times New Roman" w:hAnsi="Times New Roman" w:cs="Times New Roman"/>
+          <w:i/>
+          <w:iCs/>
+          <w:sz w:val="24"/>
+          <w:szCs w:val="24"/>
+          <w:lang w:val="id-ID"/>
+        </w:rPr>
+        <w:t>Content Based System</w:t>
+      </w:r>
+    </w:p>
+    <w:p>
+      <w:pPr>
+        <w:autoSpaceDE w:val="0"/>
+        <w:autoSpaceDN w:val="0"/>
+        <w:adjustRightInd w:val="0"/>
+        <w:spacing w:after="0" w:line="360" w:lineRule="auto"/>
+        <w:ind w:left="142" w:firstLine="425"/>
+        <w:jc w:val="both"/>
+        <w:rPr>
+          <w:rFonts w:ascii="Times New Roman" w:hAnsi="Times New Roman" w:cs="Times New Roman"/>
+          <w:sz w:val="24"/>
+          <w:szCs w:val="24"/>
+          <w:lang w:val="id-ID"/>
+        </w:rPr>
+      </w:pPr>
+      <w:r>
+        <w:rPr>
+          <w:rFonts w:ascii="Times New Roman" w:hAnsi="Times New Roman" w:cs="Times New Roman"/>
+          <w:sz w:val="24"/>
+          <w:szCs w:val="24"/>
+          <w:lang w:val="id-ID"/>
+        </w:rPr>
+        <w:t xml:space="preserve">Dalam metode </w:t>
+      </w:r>
+      <w:r>
+        <w:rPr>
+          <w:rFonts w:ascii="Times New Roman" w:hAnsi="Times New Roman" w:cs="Times New Roman"/>
+          <w:i/>
+          <w:iCs/>
+          <w:sz w:val="24"/>
+          <w:szCs w:val="24"/>
+          <w:lang w:val="id-ID"/>
+        </w:rPr>
+        <w:t>content-based</w:t>
+      </w:r>
+      <w:r>
+        <w:rPr>
+          <w:rFonts w:ascii="Times New Roman" w:hAnsi="Times New Roman" w:cs="Times New Roman"/>
+          <w:sz w:val="24"/>
+          <w:szCs w:val="24"/>
+          <w:lang w:val="id-ID"/>
+        </w:rPr>
+        <w:t xml:space="preserve">, rekomendasi dibuat berdasarkan kemiripan atribut atribut dari suatu </w:t>
+      </w:r>
+      <w:r>
+        <w:rPr>
+          <w:rFonts w:ascii="Times New Roman" w:hAnsi="Times New Roman" w:cs="Times New Roman"/>
+          <w:i/>
+          <w:iCs/>
+          <w:sz w:val="24"/>
+          <w:szCs w:val="24"/>
+          <w:lang w:val="id-ID"/>
+        </w:rPr>
+        <w:t>item</w:t>
+      </w:r>
+      <w:r>
+        <w:rPr>
+          <w:rFonts w:ascii="Times New Roman" w:hAnsi="Times New Roman" w:cs="Times New Roman"/>
+          <w:sz w:val="24"/>
+          <w:szCs w:val="24"/>
+          <w:lang w:val="id-ID"/>
+        </w:rPr>
+        <w:t xml:space="preserve"> dengan preferensi pengguna tersebut </w:t>
+      </w:r>
+      <w:sdt>
+        <w:sdtPr>
+          <w:rPr>
+            <w:rFonts w:ascii="Times New Roman" w:hAnsi="Times New Roman" w:cs="Times New Roman"/>
+            <w:sz w:val="24"/>
+            <w:szCs w:val="24"/>
+            <w:lang w:val="id-ID"/>
+          </w:rPr>
+          <w:id w:val="-786813389"/>
+          <w:citation/>
+        </w:sdtPr>
+        <w:sdtContent>
+          <w:r>
+            <w:rPr>
+              <w:rFonts w:ascii="Times New Roman" w:hAnsi="Times New Roman" w:cs="Times New Roman"/>
+              <w:sz w:val="24"/>
+              <w:szCs w:val="24"/>
+              <w:lang w:val="id-ID"/>
+            </w:rPr>
+            <w:fldChar w:fldCharType="begin"/>
+          </w:r>
+          <w:r>
+            <w:rPr>
+              <w:rFonts w:ascii="Times New Roman" w:hAnsi="Times New Roman" w:cs="Times New Roman"/>
+              <w:sz w:val="24"/>
+              <w:szCs w:val="24"/>
+              <w:lang w:val="id-ID"/>
+            </w:rPr>
+            <w:instrText xml:space="preserve"> CITATION Lau09 \l 1057 </w:instrText>
+          </w:r>
+          <w:r>
+            <w:rPr>
+              <w:rFonts w:ascii="Times New Roman" w:hAnsi="Times New Roman" w:cs="Times New Roman"/>
+              <w:sz w:val="24"/>
+              <w:szCs w:val="24"/>
+              <w:lang w:val="id-ID"/>
+            </w:rPr>
+            <w:fldChar w:fldCharType="separate"/>
+          </w:r>
+          <w:r>
+            <w:rPr>
+              <w:rFonts w:ascii="Times New Roman" w:hAnsi="Times New Roman" w:cs="Times New Roman"/>
+              <w:noProof/>
+              <w:sz w:val="24"/>
+              <w:szCs w:val="24"/>
+              <w:lang w:val="id-ID"/>
+            </w:rPr>
+            <w:t>(Laurent Candillier, 2009)</w:t>
+          </w:r>
+          <w:r>
+            <w:rPr>
+              <w:rFonts w:ascii="Times New Roman" w:hAnsi="Times New Roman" w:cs="Times New Roman"/>
+              <w:sz w:val="24"/>
+              <w:szCs w:val="24"/>
+              <w:lang w:val="id-ID"/>
+            </w:rPr>
+            <w:fldChar w:fldCharType="end"/>
+          </w:r>
+        </w:sdtContent>
+      </w:sdt>
+      <w:r>
+        <w:rPr>
+          <w:rFonts w:ascii="Times New Roman" w:hAnsi="Times New Roman" w:cs="Times New Roman"/>
+          <w:sz w:val="24"/>
+          <w:szCs w:val="24"/>
+          <w:lang w:val="id-ID"/>
+        </w:rPr>
+        <w:t>. Misalnya seseorang mempunyai kecenderungan suka dengan gitar akustik merek Yamaha, maka sistem akan merekomendasikan gitar dengan jenis seri pada atributnya.</w:t>
+      </w:r>
+    </w:p>
+    <w:p>
+      <w:pPr>
+        <w:pStyle w:val="ListParagraph"/>
+        <w:numPr>
+          <w:ilvl w:val="3"/>
+          <w:numId w:val="18"/>
+        </w:numPr>
+        <w:autoSpaceDE w:val="0"/>
+        <w:autoSpaceDN w:val="0"/>
+        <w:adjustRightInd w:val="0"/>
+        <w:spacing w:after="0" w:line="360" w:lineRule="auto"/>
+        <w:ind w:left="567" w:hanging="567"/>
+        <w:jc w:val="both"/>
+        <w:rPr>
+          <w:rFonts w:ascii="Times New Roman" w:hAnsi="Times New Roman" w:cs="Times New Roman"/>
+          <w:sz w:val="24"/>
+          <w:szCs w:val="24"/>
+          <w:lang w:val="id-ID"/>
+        </w:rPr>
+      </w:pPr>
+      <w:r>
+        <w:rPr>
+          <w:rFonts w:ascii="Times New Roman" w:hAnsi="Times New Roman" w:cs="Times New Roman"/>
+          <w:i/>
+          <w:iCs/>
+          <w:sz w:val="24"/>
+          <w:szCs w:val="24"/>
+          <w:lang w:val="id-ID"/>
+        </w:rPr>
+        <w:t>Collaborative Filtering System</w:t>
+      </w:r>
+    </w:p>
+    <w:p>
+      <w:pPr>
+        <w:pStyle w:val="ListParagraph"/>
+        <w:autoSpaceDE w:val="0"/>
+        <w:autoSpaceDN w:val="0"/>
+        <w:adjustRightInd w:val="0"/>
+        <w:spacing w:after="0" w:line="360" w:lineRule="auto"/>
+        <w:ind w:left="142" w:firstLine="425"/>
+        <w:jc w:val="both"/>
+        <w:rPr>
+          <w:rFonts w:ascii="Times New Roman" w:hAnsi="Times New Roman" w:cs="Times New Roman"/>
+          <w:sz w:val="24"/>
+          <w:szCs w:val="24"/>
+          <w:lang w:val="id-ID"/>
+        </w:rPr>
+      </w:pPr>
+      <w:r>
+        <w:rPr>
+          <w:rFonts w:ascii="Times New Roman" w:hAnsi="Times New Roman" w:cs="Times New Roman"/>
+          <w:i/>
+          <w:iCs/>
+          <w:sz w:val="24"/>
+          <w:szCs w:val="24"/>
+          <w:lang w:val="id-ID"/>
+        </w:rPr>
+        <w:t>Collaborative filtering</w:t>
+      </w:r>
+      <w:r>
+        <w:rPr>
+          <w:rFonts w:ascii="Times New Roman" w:hAnsi="Times New Roman" w:cs="Times New Roman"/>
+          <w:sz w:val="24"/>
+          <w:szCs w:val="24"/>
+          <w:lang w:val="id-ID"/>
+        </w:rPr>
+        <w:t xml:space="preserve"> menghasilkan rekomendasi </w:t>
+      </w:r>
+      <w:r>
+        <w:rPr>
+          <w:rFonts w:ascii="Times New Roman" w:hAnsi="Times New Roman" w:cs="Times New Roman"/>
+          <w:i/>
+          <w:iCs/>
+          <w:sz w:val="24"/>
+          <w:szCs w:val="24"/>
+          <w:lang w:val="id-ID"/>
+        </w:rPr>
+        <w:t>item</w:t>
+      </w:r>
+      <w:r>
+        <w:rPr>
+          <w:rFonts w:ascii="Times New Roman" w:hAnsi="Times New Roman" w:cs="Times New Roman"/>
+          <w:sz w:val="24"/>
+          <w:szCs w:val="24"/>
+          <w:lang w:val="id-ID"/>
+        </w:rPr>
+        <w:t xml:space="preserve"> berdasarkan histori pengguna lain yang memiliki selera sama dengan pengguna tersebut </w:t>
+      </w:r>
+      <w:sdt>
+        <w:sdtPr>
+          <w:rPr>
+            <w:rFonts w:ascii="Times New Roman" w:hAnsi="Times New Roman" w:cs="Times New Roman"/>
+            <w:sz w:val="24"/>
+            <w:szCs w:val="24"/>
+            <w:lang w:val="id-ID"/>
+          </w:rPr>
+          <w:id w:val="-533272202"/>
+          <w:citation/>
+        </w:sdtPr>
+        <w:sdtContent>
+          <w:r>
+            <w:rPr>
+              <w:rFonts w:ascii="Times New Roman" w:hAnsi="Times New Roman" w:cs="Times New Roman"/>
+              <w:sz w:val="24"/>
+              <w:szCs w:val="24"/>
+              <w:lang w:val="id-ID"/>
+            </w:rPr>
+            <w:fldChar w:fldCharType="begin"/>
+          </w:r>
+          <w:r>
+            <w:rPr>
+              <w:rFonts w:ascii="Times New Roman" w:hAnsi="Times New Roman" w:cs="Times New Roman"/>
+              <w:sz w:val="24"/>
+              <w:szCs w:val="24"/>
+              <w:lang w:val="id-ID"/>
+            </w:rPr>
+            <w:instrText xml:space="preserve"> CITATION Lau09 \l 1057 </w:instrText>
+          </w:r>
+          <w:r>
+            <w:rPr>
+              <w:rFonts w:ascii="Times New Roman" w:hAnsi="Times New Roman" w:cs="Times New Roman"/>
+              <w:sz w:val="24"/>
+              <w:szCs w:val="24"/>
+              <w:lang w:val="id-ID"/>
+            </w:rPr>
+            <w:fldChar w:fldCharType="separate"/>
+          </w:r>
+          <w:r>
+            <w:rPr>
+              <w:rFonts w:ascii="Times New Roman" w:hAnsi="Times New Roman" w:cs="Times New Roman"/>
+              <w:noProof/>
+              <w:sz w:val="24"/>
+              <w:szCs w:val="24"/>
+              <w:lang w:val="id-ID"/>
+            </w:rPr>
+            <w:t>(Laurent Candillier, 2009)</w:t>
+          </w:r>
+          <w:r>
+            <w:rPr>
+              <w:rFonts w:ascii="Times New Roman" w:hAnsi="Times New Roman" w:cs="Times New Roman"/>
+              <w:sz w:val="24"/>
+              <w:szCs w:val="24"/>
+              <w:lang w:val="id-ID"/>
+            </w:rPr>
+            <w:fldChar w:fldCharType="end"/>
+          </w:r>
+        </w:sdtContent>
+      </w:sdt>
+      <w:r>
+        <w:rPr>
+          <w:rFonts w:ascii="Times New Roman" w:hAnsi="Times New Roman" w:cs="Times New Roman"/>
+          <w:sz w:val="24"/>
+          <w:szCs w:val="24"/>
+          <w:lang w:val="id-ID"/>
+        </w:rPr>
+        <w:t xml:space="preserve">. Sistem akan memprediksi ketertarikan pengguna tersebut terhadap </w:t>
+      </w:r>
+      <w:r>
+        <w:rPr>
+          <w:rFonts w:ascii="Times New Roman" w:hAnsi="Times New Roman" w:cs="Times New Roman"/>
+          <w:i/>
+          <w:iCs/>
+          <w:sz w:val="24"/>
+          <w:szCs w:val="24"/>
+          <w:lang w:val="id-ID"/>
+        </w:rPr>
+        <w:t>item</w:t>
+      </w:r>
+      <w:r>
+        <w:rPr>
+          <w:rFonts w:ascii="Times New Roman" w:hAnsi="Times New Roman" w:cs="Times New Roman"/>
+          <w:sz w:val="24"/>
+          <w:szCs w:val="24"/>
+          <w:lang w:val="id-ID"/>
+        </w:rPr>
+        <w:t xml:space="preserve"> yang akan di rekomendasikan berdasarkan data pengguna lain yang memiliki ketertarikan yang sama.</w:t>
+      </w:r>
+    </w:p>
+    <w:p>
+      <w:pPr>
+        <w:pStyle w:val="ListParagraph"/>
+        <w:numPr>
+          <w:ilvl w:val="0"/>
+          <w:numId w:val="18"/>
+        </w:numPr>
+        <w:autoSpaceDE w:val="0"/>
+        <w:autoSpaceDN w:val="0"/>
+        <w:adjustRightInd w:val="0"/>
+        <w:spacing w:after="0" w:line="360" w:lineRule="auto"/>
+        <w:ind w:left="567" w:hanging="567"/>
+        <w:jc w:val="both"/>
+        <w:rPr>
+          <w:rFonts w:ascii="Times New Roman" w:hAnsi="Times New Roman" w:cs="Times New Roman"/>
+          <w:sz w:val="24"/>
+          <w:szCs w:val="24"/>
+          <w:lang w:val="id-ID"/>
+        </w:rPr>
+      </w:pPr>
+      <w:r>
+        <w:rPr>
+          <w:rFonts w:ascii="Times New Roman" w:hAnsi="Times New Roman" w:cs="Times New Roman"/>
+          <w:i/>
+          <w:iCs/>
+          <w:sz w:val="24"/>
+          <w:szCs w:val="24"/>
+          <w:lang w:val="id-ID"/>
+        </w:rPr>
+        <w:t>Demographic System</w:t>
+      </w:r>
+    </w:p>
+    <w:p>
+      <w:pPr>
+        <w:autoSpaceDE w:val="0"/>
+        <w:autoSpaceDN w:val="0"/>
+        <w:adjustRightInd w:val="0"/>
+        <w:spacing w:after="0" w:line="360" w:lineRule="auto"/>
+        <w:ind w:left="142" w:firstLine="425"/>
+        <w:jc w:val="both"/>
+        <w:rPr>
+          <w:rFonts w:ascii="Times New Roman" w:hAnsi="Times New Roman" w:cs="Times New Roman"/>
+          <w:sz w:val="24"/>
+          <w:szCs w:val="24"/>
+          <w:lang w:val="id-ID"/>
+        </w:rPr>
+      </w:pPr>
+      <w:r>
+        <w:rPr>
+          <w:rFonts w:ascii="Times New Roman" w:hAnsi="Times New Roman" w:cs="Times New Roman"/>
+          <w:sz w:val="24"/>
+          <w:szCs w:val="24"/>
+          <w:lang w:val="id-ID"/>
+        </w:rPr>
+        <w:t xml:space="preserve">Jenis sistem rekomendasi ini akan merekomendasikan </w:t>
+      </w:r>
+      <w:r>
+        <w:rPr>
+          <w:rFonts w:ascii="Times New Roman" w:hAnsi="Times New Roman" w:cs="Times New Roman"/>
+          <w:i/>
+          <w:iCs/>
+          <w:sz w:val="24"/>
+          <w:szCs w:val="24"/>
+          <w:lang w:val="id-ID"/>
+        </w:rPr>
+        <w:t>item</w:t>
+      </w:r>
+      <w:r>
+        <w:rPr>
+          <w:rFonts w:ascii="Times New Roman" w:hAnsi="Times New Roman" w:cs="Times New Roman"/>
+          <w:sz w:val="24"/>
+          <w:szCs w:val="24"/>
+          <w:lang w:val="id-ID"/>
+        </w:rPr>
+        <w:t xml:space="preserve"> berdasarkan demografi profil pengguna. Misalnya sistem akan merekomendasikan </w:t>
+      </w:r>
+      <w:r>
+        <w:rPr>
+          <w:rFonts w:ascii="Times New Roman" w:hAnsi="Times New Roman" w:cs="Times New Roman"/>
+          <w:i/>
+          <w:iCs/>
+          <w:sz w:val="24"/>
+          <w:szCs w:val="24"/>
+          <w:lang w:val="id-ID"/>
+        </w:rPr>
+        <w:t>item</w:t>
+      </w:r>
+      <w:r>
+        <w:rPr>
+          <w:rFonts w:ascii="Times New Roman" w:hAnsi="Times New Roman" w:cs="Times New Roman"/>
+          <w:sz w:val="24"/>
+          <w:szCs w:val="24"/>
+          <w:lang w:val="id-ID"/>
+        </w:rPr>
+        <w:t xml:space="preserve"> berdasarkan negara/daerah asal dari pengguna, sehingga </w:t>
+      </w:r>
+      <w:r>
+        <w:rPr>
+          <w:rFonts w:ascii="Times New Roman" w:hAnsi="Times New Roman" w:cs="Times New Roman"/>
+          <w:i/>
+          <w:iCs/>
+          <w:sz w:val="24"/>
+          <w:szCs w:val="24"/>
+          <w:lang w:val="id-ID"/>
+        </w:rPr>
+        <w:t>item</w:t>
+      </w:r>
+      <w:r>
+        <w:rPr>
+          <w:rFonts w:ascii="Times New Roman" w:hAnsi="Times New Roman" w:cs="Times New Roman"/>
+          <w:sz w:val="24"/>
+          <w:szCs w:val="24"/>
+          <w:lang w:val="id-ID"/>
+        </w:rPr>
+        <w:t xml:space="preserve"> yang di rekomendasikan akan berbeda tergantung dari demografi pengguna yang dituju.</w:t>
+      </w:r>
+    </w:p>
+    <w:p>
+      <w:pPr>
+        <w:pStyle w:val="ListParagraph"/>
+        <w:numPr>
+          <w:ilvl w:val="0"/>
+          <w:numId w:val="18"/>
+        </w:numPr>
+        <w:autoSpaceDE w:val="0"/>
+        <w:autoSpaceDN w:val="0"/>
+        <w:adjustRightInd w:val="0"/>
+        <w:spacing w:after="0" w:line="360" w:lineRule="auto"/>
+        <w:ind w:left="567" w:hanging="567"/>
+        <w:jc w:val="both"/>
+        <w:rPr>
+          <w:rFonts w:ascii="Times New Roman" w:hAnsi="Times New Roman" w:cs="Times New Roman"/>
+          <w:sz w:val="24"/>
+          <w:szCs w:val="24"/>
+          <w:lang w:val="id-ID"/>
+        </w:rPr>
+      </w:pPr>
+      <w:r>
+        <w:rPr>
+          <w:rFonts w:ascii="Times New Roman" w:hAnsi="Times New Roman" w:cs="Times New Roman"/>
+          <w:i/>
+          <w:iCs/>
+          <w:sz w:val="24"/>
+          <w:szCs w:val="24"/>
+          <w:lang w:val="id-ID"/>
+        </w:rPr>
+        <w:t>Knowladge-based System</w:t>
+      </w:r>
+    </w:p>
+    <w:p>
+      <w:pPr>
+        <w:autoSpaceDE w:val="0"/>
+        <w:autoSpaceDN w:val="0"/>
+        <w:adjustRightInd w:val="0"/>
+        <w:spacing w:after="0" w:line="360" w:lineRule="auto"/>
+        <w:ind w:left="142" w:firstLine="425"/>
+        <w:jc w:val="both"/>
+        <w:rPr>
+          <w:rFonts w:ascii="Times New Roman" w:hAnsi="Times New Roman" w:cs="Times New Roman"/>
+          <w:sz w:val="24"/>
+          <w:szCs w:val="24"/>
+        </w:rPr>
+      </w:pPr>
+      <w:r>
+        <w:rPr>
+          <w:rFonts w:ascii="Times New Roman" w:hAnsi="Times New Roman" w:cs="Times New Roman"/>
+          <w:sz w:val="24"/>
+          <w:szCs w:val="24"/>
+        </w:rPr>
+        <w:lastRenderedPageBreak/>
+        <w:t xml:space="preserve">Sistem akan merekomendasikan </w:t>
+      </w:r>
+      <w:r>
+        <w:rPr>
+          <w:rFonts w:ascii="Times New Roman" w:hAnsi="Times New Roman" w:cs="Times New Roman"/>
+          <w:i/>
+          <w:iCs/>
+          <w:sz w:val="24"/>
+          <w:szCs w:val="24"/>
+        </w:rPr>
+        <w:t>item</w:t>
+      </w:r>
+      <w:r>
+        <w:rPr>
+          <w:rFonts w:ascii="Times New Roman" w:hAnsi="Times New Roman" w:cs="Times New Roman"/>
+          <w:sz w:val="24"/>
+          <w:szCs w:val="24"/>
+        </w:rPr>
+        <w:t xml:space="preserve"> berdasarkan ranah pengetahuan yang spesifik tentang bagaimana fitur </w:t>
+      </w:r>
+      <w:r>
+        <w:rPr>
+          <w:rFonts w:ascii="Times New Roman" w:hAnsi="Times New Roman" w:cs="Times New Roman"/>
+          <w:i/>
+          <w:iCs/>
+          <w:sz w:val="24"/>
+          <w:szCs w:val="24"/>
+        </w:rPr>
+        <w:t>item</w:t>
+      </w:r>
+      <w:r>
+        <w:rPr>
+          <w:rFonts w:ascii="Times New Roman" w:hAnsi="Times New Roman" w:cs="Times New Roman"/>
+          <w:sz w:val="24"/>
+          <w:szCs w:val="24"/>
+        </w:rPr>
+        <w:t xml:space="preserve"> tertentu memenuhi kebutuhan dan preferensi pengguna, dan bagaimana </w:t>
+      </w:r>
+      <w:r>
+        <w:rPr>
+          <w:rFonts w:ascii="Times New Roman" w:hAnsi="Times New Roman" w:cs="Times New Roman"/>
+          <w:i/>
+          <w:iCs/>
+          <w:sz w:val="24"/>
+          <w:szCs w:val="24"/>
+        </w:rPr>
+        <w:t>item</w:t>
+      </w:r>
+      <w:r>
+        <w:rPr>
+          <w:rFonts w:ascii="Times New Roman" w:hAnsi="Times New Roman" w:cs="Times New Roman"/>
+          <w:sz w:val="24"/>
+          <w:szCs w:val="24"/>
+        </w:rPr>
+        <w:t xml:space="preserve"> tersebut berguna bagi pengguna. Sebagai contoh sistem akan merekomendasikan komputer dengan spesifikasi tinggi bagi pengguna dengan preferensi </w:t>
+      </w:r>
+      <w:r>
+        <w:rPr>
+          <w:rFonts w:ascii="Times New Roman" w:hAnsi="Times New Roman" w:cs="Times New Roman"/>
+          <w:i/>
+          <w:iCs/>
+          <w:sz w:val="24"/>
+          <w:szCs w:val="24"/>
+        </w:rPr>
+        <w:t>gamer</w:t>
+      </w:r>
+      <w:r>
+        <w:rPr>
+          <w:rFonts w:ascii="Times New Roman" w:hAnsi="Times New Roman" w:cs="Times New Roman"/>
+          <w:sz w:val="24"/>
+          <w:szCs w:val="24"/>
+        </w:rPr>
+        <w:t>, dan akan merekomendasikan komputer dengan spesifikasi rendah bagi pengguna dengan kebutuhan biasa saja.</w:t>
+      </w:r>
+    </w:p>
+    <w:p>
+      <w:pPr>
+        <w:pStyle w:val="ListParagraph"/>
+        <w:numPr>
+          <w:ilvl w:val="0"/>
+          <w:numId w:val="18"/>
+        </w:numPr>
+        <w:autoSpaceDE w:val="0"/>
+        <w:autoSpaceDN w:val="0"/>
+        <w:adjustRightInd w:val="0"/>
+        <w:spacing w:after="0" w:line="360" w:lineRule="auto"/>
+        <w:ind w:left="567" w:hanging="567"/>
+        <w:jc w:val="both"/>
+        <w:rPr>
+          <w:rFonts w:ascii="Times New Roman" w:hAnsi="Times New Roman" w:cs="Times New Roman"/>
+          <w:sz w:val="24"/>
+          <w:szCs w:val="24"/>
+          <w:lang w:val="id-ID"/>
+        </w:rPr>
+      </w:pPr>
+      <w:r>
+        <w:rPr>
+          <w:rFonts w:ascii="Times New Roman" w:hAnsi="Times New Roman" w:cs="Times New Roman"/>
+          <w:i/>
+          <w:iCs/>
+          <w:sz w:val="24"/>
+          <w:szCs w:val="24"/>
+          <w:lang w:val="id-ID"/>
+        </w:rPr>
+        <w:t>Community-based System</w:t>
+      </w:r>
+    </w:p>
+    <w:p>
+      <w:pPr>
+        <w:autoSpaceDE w:val="0"/>
+        <w:autoSpaceDN w:val="0"/>
+        <w:adjustRightInd w:val="0"/>
+        <w:spacing w:after="0" w:line="360" w:lineRule="auto"/>
+        <w:ind w:left="142" w:firstLine="425"/>
+        <w:jc w:val="both"/>
+        <w:rPr>
+          <w:rFonts w:ascii="Times New Roman" w:hAnsi="Times New Roman" w:cs="Times New Roman"/>
+          <w:sz w:val="24"/>
+          <w:szCs w:val="24"/>
+        </w:rPr>
+      </w:pPr>
+      <w:r>
+        <w:rPr>
+          <w:rFonts w:ascii="Times New Roman" w:hAnsi="Times New Roman" w:cs="Times New Roman"/>
+          <w:sz w:val="24"/>
+          <w:szCs w:val="24"/>
+          <w:lang w:val="id-ID"/>
+        </w:rPr>
+        <w:t xml:space="preserve">Jenis sistem rekomendasi ini memodelkan dan memperoleh informasi tentang hubungan sosial dari pengguna dan preferensi pengguna lain yang berhubungan dengan pengguna tersebut. Rekomendasi yang diberikan berdasarkan </w:t>
+      </w:r>
+      <w:r>
+        <w:rPr>
+          <w:rFonts w:ascii="Times New Roman" w:hAnsi="Times New Roman" w:cs="Times New Roman"/>
+          <w:i/>
+          <w:iCs/>
+          <w:sz w:val="24"/>
+          <w:szCs w:val="24"/>
+          <w:lang w:val="id-ID"/>
+        </w:rPr>
+        <w:t>rating</w:t>
+      </w:r>
+      <w:r>
+        <w:rPr>
+          <w:rFonts w:ascii="Times New Roman" w:hAnsi="Times New Roman" w:cs="Times New Roman"/>
+          <w:sz w:val="24"/>
+          <w:szCs w:val="24"/>
+          <w:lang w:val="id-ID"/>
+        </w:rPr>
+        <w:t xml:space="preserve"> yang diberikan oleh pengguna lain tersebut.</w:t>
+      </w:r>
+    </w:p>
+    <w:p>
+      <w:pPr>
+        <w:pStyle w:val="ListParagraph"/>
+        <w:numPr>
+          <w:ilvl w:val="0"/>
+          <w:numId w:val="18"/>
+        </w:numPr>
+        <w:autoSpaceDE w:val="0"/>
+        <w:autoSpaceDN w:val="0"/>
+        <w:adjustRightInd w:val="0"/>
+        <w:spacing w:after="0" w:line="360" w:lineRule="auto"/>
+        <w:ind w:left="567" w:hanging="501"/>
+        <w:jc w:val="both"/>
+        <w:rPr>
+          <w:rFonts w:ascii="Times New Roman" w:hAnsi="Times New Roman" w:cs="Times New Roman"/>
+          <w:sz w:val="24"/>
+          <w:szCs w:val="24"/>
+          <w:lang w:val="id-ID"/>
+        </w:rPr>
+      </w:pPr>
+      <w:r>
+        <w:rPr>
+          <w:rFonts w:ascii="Times New Roman" w:hAnsi="Times New Roman" w:cs="Times New Roman"/>
+          <w:i/>
+          <w:iCs/>
+          <w:sz w:val="24"/>
+          <w:szCs w:val="24"/>
+          <w:lang w:val="id-ID"/>
+        </w:rPr>
+        <w:t>Hybrid System</w:t>
+      </w:r>
+    </w:p>
+    <w:p>
+      <w:pPr>
+        <w:autoSpaceDE w:val="0"/>
+        <w:autoSpaceDN w:val="0"/>
+        <w:adjustRightInd w:val="0"/>
+        <w:spacing w:after="0" w:line="360" w:lineRule="auto"/>
+        <w:ind w:left="142" w:firstLine="425"/>
+        <w:jc w:val="both"/>
+        <w:rPr>
+          <w:rFonts w:ascii="Times New Roman" w:hAnsi="Times New Roman" w:cs="Times New Roman"/>
+          <w:sz w:val="24"/>
+          <w:szCs w:val="24"/>
+        </w:rPr>
+      </w:pPr>
+      <w:r>
+        <w:rPr>
+          <w:rFonts w:ascii="Times New Roman" w:hAnsi="Times New Roman" w:cs="Times New Roman"/>
+          <w:sz w:val="24"/>
+          <w:szCs w:val="24"/>
+          <w:lang w:val="id-ID"/>
+        </w:rPr>
+        <w:t xml:space="preserve">Jenis sistem rekomendasi </w:t>
+      </w:r>
+      <w:r>
+        <w:rPr>
+          <w:rFonts w:ascii="Times New Roman" w:hAnsi="Times New Roman" w:cs="Times New Roman"/>
+          <w:i/>
+          <w:iCs/>
+          <w:sz w:val="24"/>
+          <w:szCs w:val="24"/>
+          <w:lang w:val="id-ID"/>
+        </w:rPr>
+        <w:t>hybrid</w:t>
+      </w:r>
+      <w:r>
+        <w:rPr>
+          <w:rFonts w:ascii="Times New Roman" w:hAnsi="Times New Roman" w:cs="Times New Roman"/>
+          <w:sz w:val="24"/>
+          <w:szCs w:val="24"/>
+          <w:lang w:val="id-ID"/>
+        </w:rPr>
+        <w:t xml:space="preserve"> merupakan gabungan dari metode-metode yang telah disebutkan. Sistem rekomendasi </w:t>
+      </w:r>
+      <w:r>
+        <w:rPr>
+          <w:rFonts w:ascii="Times New Roman" w:hAnsi="Times New Roman" w:cs="Times New Roman"/>
+          <w:i/>
+          <w:iCs/>
+          <w:sz w:val="24"/>
+          <w:szCs w:val="24"/>
+          <w:lang w:val="id-ID"/>
+        </w:rPr>
+        <w:t>hybrid</w:t>
+      </w:r>
+      <w:r>
+        <w:rPr>
+          <w:rFonts w:ascii="Times New Roman" w:hAnsi="Times New Roman" w:cs="Times New Roman"/>
+          <w:sz w:val="24"/>
+          <w:szCs w:val="24"/>
+          <w:lang w:val="id-ID"/>
+        </w:rPr>
+        <w:t xml:space="preserve"> akan menggunakan lebih dari satu metode untuk menolerir kekurangan dari metode lainnya.</w:t>
+      </w:r>
+      <w:r>
+        <w:rPr>
+          <w:rFonts w:ascii="Times New Roman" w:hAnsi="Times New Roman" w:cs="Times New Roman"/>
+          <w:sz w:val="24"/>
+          <w:szCs w:val="24"/>
+        </w:rPr>
+        <w:t xml:space="preserve"> </w:t>
+      </w:r>
+      <w:r>
+        <w:rPr>
+          <w:rFonts w:ascii="Times New Roman" w:hAnsi="Times New Roman" w:cs="Times New Roman"/>
+          <w:sz w:val="24"/>
+          <w:szCs w:val="24"/>
+          <w:lang w:val="id-ID"/>
+        </w:rPr>
+        <w:t>Dari beberapa metode atau teknik yang digunakan dalam sistem rekomendasi. Setiap metode disesuaikan dengan permasalahan dalam menghasilkan sebuah informasi yang sesuai.</w:t>
+      </w:r>
+      <w:r>
+        <w:rPr>
+          <w:rFonts w:ascii="Times New Roman" w:hAnsi="Times New Roman" w:cs="Times New Roman"/>
+          <w:sz w:val="24"/>
+          <w:szCs w:val="24"/>
+        </w:rPr>
+        <w:t xml:space="preserve"> Dengan </w:t>
+      </w:r>
+      <w:r>
+        <w:rPr>
+          <w:rFonts w:ascii="Times New Roman" w:hAnsi="Times New Roman" w:cs="Times New Roman"/>
+          <w:sz w:val="24"/>
+          <w:szCs w:val="24"/>
+        </w:rPr>
+        <w:t xml:space="preserve">enggabungan algoritma </w:t>
+      </w:r>
+      <w:r>
+        <w:rPr>
+          <w:rFonts w:ascii="Times New Roman" w:hAnsi="Times New Roman" w:cs="Times New Roman"/>
+          <w:i/>
+          <w:iCs/>
+          <w:sz w:val="24"/>
+          <w:szCs w:val="24"/>
+        </w:rPr>
+        <w:t>Collaborative filtering</w:t>
+      </w:r>
+      <w:r>
+        <w:rPr>
+          <w:rFonts w:ascii="Times New Roman" w:hAnsi="Times New Roman" w:cs="Times New Roman"/>
+          <w:sz w:val="24"/>
+          <w:szCs w:val="24"/>
+        </w:rPr>
+        <w:t xml:space="preserve"> dengan </w:t>
+      </w:r>
+      <w:r>
+        <w:rPr>
+          <w:rFonts w:ascii="Times New Roman" w:hAnsi="Times New Roman" w:cs="Times New Roman"/>
+          <w:i/>
+          <w:iCs/>
+          <w:sz w:val="24"/>
+          <w:szCs w:val="24"/>
+        </w:rPr>
+        <w:t>D</w:t>
+      </w:r>
+      <w:r>
+        <w:rPr>
+          <w:rFonts w:ascii="Times New Roman" w:hAnsi="Times New Roman" w:cs="Times New Roman"/>
+          <w:i/>
+          <w:iCs/>
+          <w:sz w:val="24"/>
+          <w:szCs w:val="24"/>
+        </w:rPr>
+        <w:t>eep</w:t>
+      </w:r>
+      <w:r>
+        <w:rPr>
+          <w:rFonts w:ascii="Times New Roman" w:hAnsi="Times New Roman" w:cs="Times New Roman"/>
+          <w:i/>
+          <w:iCs/>
+          <w:sz w:val="24"/>
+          <w:szCs w:val="24"/>
+        </w:rPr>
+        <w:t xml:space="preserve"> </w:t>
+      </w:r>
+      <w:r>
+        <w:rPr>
+          <w:rFonts w:ascii="Times New Roman" w:hAnsi="Times New Roman" w:cs="Times New Roman"/>
+          <w:i/>
+          <w:iCs/>
+          <w:sz w:val="24"/>
+          <w:szCs w:val="24"/>
+        </w:rPr>
+        <w:t>learning</w:t>
+      </w:r>
+      <w:r>
+        <w:rPr>
+          <w:rFonts w:ascii="Times New Roman" w:hAnsi="Times New Roman" w:cs="Times New Roman"/>
+          <w:i/>
+          <w:iCs/>
+          <w:sz w:val="24"/>
+          <w:szCs w:val="24"/>
+        </w:rPr>
+        <w:t xml:space="preserve"> </w:t>
+      </w:r>
+      <w:r>
+        <w:rPr>
+          <w:rFonts w:ascii="Times New Roman" w:hAnsi="Times New Roman" w:cs="Times New Roman"/>
+          <w:sz w:val="24"/>
+          <w:szCs w:val="24"/>
+        </w:rPr>
+        <w:t xml:space="preserve">dapat memberikan pendekatan yang efektif </w:t>
+      </w:r>
+      <w:sdt>
+        <w:sdtPr>
+          <w:id w:val="1370257603"/>
+          <w:citation/>
+        </w:sdtPr>
+        <w:sdtContent>
+          <w:r>
+            <w:rPr>
+              <w:rFonts w:ascii="Times New Roman" w:hAnsi="Times New Roman" w:cs="Times New Roman"/>
+              <w:sz w:val="24"/>
+              <w:szCs w:val="24"/>
+            </w:rPr>
+            <w:fldChar w:fldCharType="begin"/>
+          </w:r>
+          <w:r>
+            <w:rPr>
+              <w:rFonts w:ascii="Times New Roman" w:hAnsi="Times New Roman" w:cs="Times New Roman"/>
+              <w:sz w:val="24"/>
+              <w:szCs w:val="24"/>
+              <w:lang w:val="en-ID"/>
+            </w:rPr>
+            <w:instrText xml:space="preserve"> CITATION She15 \l 14345 </w:instrText>
+          </w:r>
+          <w:r>
+            <w:rPr>
+              <w:rFonts w:ascii="Times New Roman" w:hAnsi="Times New Roman" w:cs="Times New Roman"/>
+              <w:sz w:val="24"/>
+              <w:szCs w:val="24"/>
+            </w:rPr>
+            <w:fldChar w:fldCharType="separate"/>
+          </w:r>
+          <w:r>
+            <w:rPr>
+              <w:rFonts w:ascii="Times New Roman" w:hAnsi="Times New Roman" w:cs="Times New Roman"/>
+              <w:noProof/>
+              <w:sz w:val="24"/>
+              <w:szCs w:val="24"/>
+              <w:lang w:val="en-ID"/>
+            </w:rPr>
+            <w:t>(Li, et al., 2015)</w:t>
+          </w:r>
+          <w:r>
+            <w:rPr>
+              <w:rFonts w:ascii="Times New Roman" w:hAnsi="Times New Roman" w:cs="Times New Roman"/>
+              <w:sz w:val="24"/>
+              <w:szCs w:val="24"/>
+            </w:rPr>
+            <w:fldChar w:fldCharType="end"/>
+          </w:r>
+        </w:sdtContent>
+      </w:sdt>
+      <w:r>
+        <w:rPr>
+          <w:rFonts w:ascii="Times New Roman" w:hAnsi="Times New Roman" w:cs="Times New Roman"/>
+          <w:sz w:val="24"/>
+          <w:szCs w:val="24"/>
+          <w:lang w:val="id-ID"/>
+        </w:rPr>
+        <w:t xml:space="preserve">. Pada tugas akhir ini menggunakan metode </w:t>
+      </w:r>
+      <w:r>
+        <w:rPr>
+          <w:rFonts w:ascii="Times New Roman" w:hAnsi="Times New Roman" w:cs="Times New Roman"/>
+          <w:i/>
+          <w:iCs/>
+          <w:sz w:val="24"/>
+          <w:szCs w:val="24"/>
+          <w:lang w:val="id-ID"/>
+        </w:rPr>
+        <w:t>Collaborative Filtering System</w:t>
+      </w:r>
+      <w:r>
+        <w:rPr>
+          <w:rFonts w:ascii="Times New Roman" w:hAnsi="Times New Roman" w:cs="Times New Roman"/>
+          <w:i/>
+          <w:iCs/>
+          <w:sz w:val="24"/>
+          <w:szCs w:val="24"/>
+        </w:rPr>
         <w:t>.</w:t>
       </w:r>
+    </w:p>
+    <w:p>
+      <w:pPr>
+        <w:spacing w:line="360" w:lineRule="auto"/>
+        <w:ind w:left="142" w:firstLine="425"/>
+        <w:jc w:val="both"/>
+        <w:rPr>
+          <w:rFonts w:ascii="Times New Roman" w:hAnsi="Times New Roman" w:cs="Times New Roman"/>
+          <w:sz w:val="24"/>
+          <w:szCs w:val="24"/>
+          <w:lang w:val="id-ID"/>
+        </w:rPr>
+      </w:pPr>
+    </w:p>
+    <w:p>
+      <w:pPr>
+        <w:spacing w:line="360" w:lineRule="auto"/>
+        <w:jc w:val="both"/>
+        <w:rPr>
+          <w:rFonts w:ascii="Times New Roman" w:hAnsi="Times New Roman" w:cs="Times New Roman"/>
+          <w:b/>
+          <w:sz w:val="24"/>
+          <w:lang w:val="en-ID"/>
+        </w:rPr>
+      </w:pPr>
     </w:p>
     <w:p>
       <w:pPr>
@@ -6685,25 +7549,8 @@
           <w:sz w:val="24"/>
           <w:lang w:val="en-ID"/>
         </w:rPr>
-        <w:t xml:space="preserve">*apa perlu kita buat alur cara kerja algoritma pake diagram </w:t>
-      </w:r>
-      <w:proofErr w:type="gramStart"/>
-      <w:r>
-        <w:rPr>
-          <w:rFonts w:ascii="Times New Roman" w:hAnsi="Times New Roman" w:cs="Times New Roman"/>
-          <w:sz w:val="24"/>
-          <w:lang w:val="en-ID"/>
-        </w:rPr>
-        <w:t>flow ?</w:t>
-      </w:r>
-      <w:proofErr w:type="gramEnd"/>
-      <w:r>
-        <w:rPr>
-          <w:rFonts w:ascii="Times New Roman" w:hAnsi="Times New Roman" w:cs="Times New Roman"/>
-          <w:sz w:val="24"/>
-          <w:lang w:val="en-ID"/>
-        </w:rPr>
-        <w:t xml:space="preserve"> kalau ga mau ribet ambil di jurnal aja sama matrix factori….</w:t>
+        <w:lastRenderedPageBreak/>
+        <w:t>*apa perlu kita buat alur cara kerja algoritma pake diagram flow ? kalau ga mau ribet ambil di jurnal aja sama matrix factori….</w:t>
       </w:r>
     </w:p>
     <w:p>
@@ -6937,16 +7784,7 @@
           <w:sz w:val="24"/>
           <w:szCs w:val="24"/>
         </w:rPr>
-        <w:t>(PMF</w:t>
-      </w:r>
-      <w:proofErr w:type="gramStart"/>
-      <w:r>
-        <w:rPr>
-          <w:rFonts w:ascii="Times New Roman" w:hAnsi="Times New Roman" w:cs="Times New Roman"/>
-          <w:sz w:val="24"/>
-          <w:szCs w:val="24"/>
-        </w:rPr>
-        <w:t>)</w:t>
+        <w:t>(PMF)</w:t>
       </w:r>
       <w:r>
         <w:rPr>
@@ -6964,17 +7802,7 @@
           <w:szCs w:val="24"/>
           <w:lang w:val="en-ID"/>
         </w:rPr>
-        <w:t>.</w:t>
-      </w:r>
-      <w:proofErr w:type="gramEnd"/>
-      <w:r>
-        <w:rPr>
-          <w:rFonts w:ascii="Times New Roman" w:hAnsi="Times New Roman" w:cs="Times New Roman"/>
-          <w:sz w:val="24"/>
-          <w:szCs w:val="24"/>
-          <w:lang w:val="en-ID"/>
-        </w:rPr>
-        <w:t xml:space="preserve"> Banyak algoritma telah dikembangkan untuk meningkatkan kinerja PMF, dengan memasukkan </w:t>
+        <w:t xml:space="preserve">. Banyak algoritma telah dikembangkan untuk meningkatkan kinerja PMF, dengan memasukkan </w:t>
       </w:r>
       <w:r>
         <w:rPr>
@@ -7058,17 +7886,7 @@
           <w:szCs w:val="24"/>
           <w:lang w:val="en-ID"/>
         </w:rPr>
-        <w:t xml:space="preserve">, yaitu rekomendasi apa yang </w:t>
-      </w:r>
-      <w:r>
-        <w:rPr>
-          <w:rFonts w:ascii="Times New Roman" w:hAnsi="Times New Roman" w:cs="Times New Roman"/>
-          <w:sz w:val="24"/>
-          <w:szCs w:val="24"/>
-          <w:lang w:val="en-ID"/>
-        </w:rPr>
-        <w:lastRenderedPageBreak/>
-        <w:t xml:space="preserve">harus dibuat ketika </w:t>
+        <w:t xml:space="preserve">, yaitu rekomendasi apa yang harus dibuat ketika </w:t>
       </w:r>
       <w:r>
         <w:rPr>
@@ -7376,23 +8194,13 @@
         </w:rPr>
         <w:t xml:space="preserve">i </w:t>
       </w:r>
-      <w:proofErr w:type="gramStart"/>
-      <w:r>
-        <w:rPr>
-          <w:rFonts w:ascii="Times New Roman" w:hAnsi="Times New Roman" w:cs="Times New Roman"/>
-          <w:sz w:val="24"/>
-          <w:szCs w:val="24"/>
-        </w:rPr>
-        <w:t>berikut :</w:t>
-      </w:r>
-      <w:proofErr w:type="gramEnd"/>
-      <w:r>
-        <w:rPr>
-          <w:rFonts w:ascii="Times New Roman" w:hAnsi="Times New Roman" w:cs="Times New Roman"/>
-          <w:sz w:val="24"/>
-          <w:szCs w:val="24"/>
-        </w:rPr>
-        <w:t xml:space="preserve"> </w:t>
+      <w:r>
+        <w:rPr>
+          <w:rFonts w:ascii="Times New Roman" w:hAnsi="Times New Roman" w:cs="Times New Roman"/>
+          <w:sz w:val="24"/>
+          <w:szCs w:val="24"/>
+        </w:rPr>
+        <w:t xml:space="preserve">berikut : </w:t>
       </w:r>
     </w:p>
     <w:p>
@@ -8118,7 +8926,16 @@
           <w:sz w:val="24"/>
           <w:szCs w:val="24"/>
         </w:rPr>
-        <w:t xml:space="preserve"> yang bisa bekerja bebas membuat aplikasi berbasis </w:t>
+        <w:t xml:space="preserve"> yang bisa bekerja </w:t>
+      </w:r>
+      <w:r>
+        <w:rPr>
+          <w:rFonts w:ascii="Times New Roman" w:hAnsi="Times New Roman" w:cs="Times New Roman"/>
+          <w:sz w:val="24"/>
+          <w:szCs w:val="24"/>
+        </w:rPr>
+        <w:lastRenderedPageBreak/>
+        <w:t xml:space="preserve">bebas membuat aplikasi berbasis </w:t>
       </w:r>
       <w:r>
         <w:rPr>
@@ -8136,33 +8953,15 @@
           <w:sz w:val="24"/>
           <w:szCs w:val="24"/>
         </w:rPr>
-        <w:t xml:space="preserve">. Kita juga </w:t>
-      </w:r>
-      <w:proofErr w:type="gramStart"/>
-      <w:r>
-        <w:rPr>
-          <w:rFonts w:ascii="Times New Roman" w:hAnsi="Times New Roman" w:cs="Times New Roman"/>
-          <w:sz w:val="24"/>
-          <w:szCs w:val="24"/>
-        </w:rPr>
-        <w:t xml:space="preserve">bisa  </w:t>
-      </w:r>
-      <w:r>
-        <w:rPr>
-          <w:rFonts w:ascii="Times New Roman" w:hAnsi="Times New Roman" w:cs="Times New Roman"/>
-          <w:sz w:val="24"/>
-          <w:szCs w:val="24"/>
-        </w:rPr>
-        <w:t>menjual</w:t>
-      </w:r>
-      <w:proofErr w:type="gramEnd"/>
-      <w:r>
-        <w:rPr>
-          <w:rFonts w:ascii="Times New Roman" w:hAnsi="Times New Roman" w:cs="Times New Roman"/>
-          <w:sz w:val="24"/>
-          <w:szCs w:val="24"/>
-        </w:rPr>
-        <w:t xml:space="preserve"> produk, jasa, sebagai solusi perasalahan untuk penggunaanya</w:t>
+        <w:t xml:space="preserve">. Kita juga bisa  </w:t>
+      </w:r>
+      <w:r>
+        <w:rPr>
+          <w:rFonts w:ascii="Times New Roman" w:hAnsi="Times New Roman" w:cs="Times New Roman"/>
+          <w:sz w:val="24"/>
+          <w:szCs w:val="24"/>
+        </w:rPr>
+        <w:t>menjual produk, jasa, sebagai solusi perasalahan untuk penggunaanya</w:t>
       </w:r>
       <w:r>
         <w:rPr>
@@ -8400,7 +9199,6 @@
           <w:sz w:val="24"/>
           <w:szCs w:val="24"/>
         </w:rPr>
-        <w:lastRenderedPageBreak/>
         <w:t xml:space="preserve">Sistem tampilan digunakan untuk membangun </w:t>
       </w:r>
       <w:r>
@@ -8971,7 +9769,16 @@
           <w:sz w:val="24"/>
           <w:szCs w:val="24"/>
         </w:rPr>
-        <w:t xml:space="preserve"> terdiri atas beberapa modul pustaka, masing-masing mengimplementasikan antarmuka untuk komponen perangkat keras tertentu, seperti modul kamera atau </w:t>
+        <w:t xml:space="preserve"> terdiri atas beberapa modul pustaka, masing-masing </w:t>
+      </w:r>
+      <w:r>
+        <w:rPr>
+          <w:rFonts w:ascii="Times New Roman" w:hAnsi="Times New Roman" w:cs="Times New Roman"/>
+          <w:sz w:val="24"/>
+          <w:szCs w:val="24"/>
+        </w:rPr>
+        <w:lastRenderedPageBreak/>
+        <w:t xml:space="preserve">mengimplementasikan antarmuka untuk komponen perangkat keras tertentu, seperti modul kamera atau </w:t>
       </w:r>
       <w:r>
         <w:rPr>
@@ -9267,7 +10074,6 @@
           <w:sz w:val="24"/>
           <w:lang w:val="en-ID"/>
         </w:rPr>
-        <w:lastRenderedPageBreak/>
         <w:t>Website</w:t>
       </w:r>
       <w:r>
@@ -10029,7 +10835,16 @@
           <w:sz w:val="24"/>
           <w:szCs w:val="24"/>
         </w:rPr>
-        <w:t xml:space="preserve">. Seperti, PHP, ASP dan sebagainya. Jika tidak ada server, </w:t>
+        <w:t xml:space="preserve">. Seperti, PHP, ASP dan sebagainya. Jika </w:t>
+      </w:r>
+      <w:r>
+        <w:rPr>
+          <w:rFonts w:ascii="Times New Roman" w:hAnsi="Times New Roman" w:cs="Times New Roman"/>
+          <w:sz w:val="24"/>
+          <w:szCs w:val="24"/>
+        </w:rPr>
+        <w:lastRenderedPageBreak/>
+        <w:t xml:space="preserve">tidak ada server, </w:t>
       </w:r>
       <w:r>
         <w:rPr>
@@ -10335,7 +11150,6 @@
           <w:sz w:val="24"/>
           <w:szCs w:val="24"/>
         </w:rPr>
-        <w:lastRenderedPageBreak/>
         <w:t>Forum web</w:t>
       </w:r>
       <w:r>
@@ -10413,9 +11227,8 @@
           <w:sz w:val="24"/>
           <w:lang w:val="en-ID"/>
         </w:rPr>
-        <w:t xml:space="preserve">(enkripsi algoritma yang </w:t>
-      </w:r>
-      <w:proofErr w:type="gramStart"/>
+        <w:t>(enkripsi algoritma yang dipakai )</w:t>
+      </w:r>
       <w:r>
         <w:rPr>
           <w:rFonts w:ascii="Times New Roman" w:hAnsi="Times New Roman" w:cs="Times New Roman"/>
@@ -10423,17 +11236,46 @@
           <w:sz w:val="24"/>
           <w:lang w:val="en-ID"/>
         </w:rPr>
-        <w:t>dipakai )</w:t>
-      </w:r>
-      <w:proofErr w:type="gramEnd"/>
-      <w:r>
+        <w:t>?</w:t>
+      </w:r>
+    </w:p>
+    <w:p>
+      <w:pPr>
+        <w:jc w:val="both"/>
         <w:rPr>
           <w:rFonts w:ascii="Times New Roman" w:hAnsi="Times New Roman" w:cs="Times New Roman"/>
           <w:b/>
           <w:sz w:val="24"/>
-          <w:lang w:val="en-ID"/>
-        </w:rPr>
-        <w:t>?</w:t>
+          <w:szCs w:val="24"/>
+        </w:rPr>
+      </w:pPr>
+      <w:r>
+        <w:rPr>
+          <w:rFonts w:ascii="Times New Roman" w:hAnsi="Times New Roman" w:cs="Times New Roman"/>
+          <w:b/>
+          <w:sz w:val="24"/>
+          <w:lang w:val="en-ID"/>
+        </w:rPr>
+        <w:t xml:space="preserve">2.7 </w:t>
+      </w:r>
+      <w:r>
+        <w:rPr>
+          <w:rFonts w:ascii="Times New Roman" w:hAnsi="Times New Roman" w:cs="Times New Roman"/>
+          <w:b/>
+          <w:sz w:val="24"/>
+          <w:szCs w:val="24"/>
+          <w:lang w:val="id-ID"/>
+        </w:rPr>
+        <w:t>Pengujian Perangkat Lunak</w:t>
+      </w:r>
+      <w:r>
+        <w:rPr>
+          <w:rFonts w:ascii="Times New Roman" w:hAnsi="Times New Roman" w:cs="Times New Roman"/>
+          <w:b/>
+          <w:sz w:val="24"/>
+          <w:szCs w:val="24"/>
+        </w:rPr>
+        <w:t xml:space="preserve"> ?</w:t>
       </w:r>
     </w:p>
     <w:p>
@@ -10444,6 +11286,7 @@
           <w:b/>
           <w:sz w:val="24"/>
           <w:szCs w:val="24"/>
+          <w:lang w:val="id-ID"/>
         </w:rPr>
       </w:pPr>
       <w:r>
@@ -10453,80 +11296,17 @@
           <w:sz w:val="24"/>
           <w:lang w:val="en-ID"/>
         </w:rPr>
-        <w:t xml:space="preserve">2.7 </w:t>
+        <w:t>2</w:t>
       </w:r>
       <w:r>
         <w:rPr>
           <w:rFonts w:ascii="Times New Roman" w:hAnsi="Times New Roman" w:cs="Times New Roman"/>
           <w:b/>
           <w:sz w:val="24"/>
-          <w:szCs w:val="24"/>
-          <w:lang w:val="id-ID"/>
-        </w:rPr>
-        <w:t xml:space="preserve">Pengujian Perangkat </w:t>
-      </w:r>
-      <w:proofErr w:type="gramStart"/>
-      <w:r>
-        <w:rPr>
-          <w:rFonts w:ascii="Times New Roman" w:hAnsi="Times New Roman" w:cs="Times New Roman"/>
-          <w:b/>
-          <w:sz w:val="24"/>
-          <w:szCs w:val="24"/>
-          <w:lang w:val="id-ID"/>
-        </w:rPr>
-        <w:t>Lunak</w:t>
-      </w:r>
-      <w:r>
-        <w:rPr>
-          <w:rFonts w:ascii="Times New Roman" w:hAnsi="Times New Roman" w:cs="Times New Roman"/>
-          <w:b/>
-          <w:sz w:val="24"/>
-          <w:szCs w:val="24"/>
-        </w:rPr>
-        <w:t xml:space="preserve"> ?</w:t>
-      </w:r>
-      <w:proofErr w:type="gramEnd"/>
-    </w:p>
-    <w:p>
-      <w:pPr>
-        <w:jc w:val="both"/>
-        <w:rPr>
-          <w:rFonts w:ascii="Times New Roman" w:hAnsi="Times New Roman" w:cs="Times New Roman"/>
-          <w:b/>
-          <w:sz w:val="24"/>
-          <w:szCs w:val="24"/>
-          <w:lang w:val="id-ID"/>
-        </w:rPr>
-      </w:pPr>
-      <w:r>
-        <w:rPr>
-          <w:rFonts w:ascii="Times New Roman" w:hAnsi="Times New Roman" w:cs="Times New Roman"/>
-          <w:b/>
-          <w:sz w:val="24"/>
-          <w:lang w:val="en-ID"/>
-        </w:rPr>
-        <w:t>2</w:t>
-      </w:r>
-      <w:r>
-        <w:rPr>
-          <w:rFonts w:ascii="Times New Roman" w:hAnsi="Times New Roman" w:cs="Times New Roman"/>
-          <w:b/>
-          <w:sz w:val="24"/>
-          <w:lang w:val="en-ID"/>
-        </w:rPr>
-        <w:t xml:space="preserve">.8 </w:t>
-      </w:r>
-      <w:proofErr w:type="gramStart"/>
-      <w:r>
-        <w:rPr>
-          <w:rFonts w:ascii="Times New Roman" w:hAnsi="Times New Roman" w:cs="Times New Roman"/>
-          <w:b/>
-          <w:sz w:val="24"/>
-          <w:lang w:val="en-ID"/>
-        </w:rPr>
-        <w:t>Dataset ?</w:t>
-      </w:r>
-      <w:proofErr w:type="gramEnd"/>
+          <w:lang w:val="en-ID"/>
+        </w:rPr>
+        <w:t>.8 Dataset ?</w:t>
+      </w:r>
     </w:p>
     <w:p>
       <w:pPr>
@@ -10823,7 +11603,6 @@
           <w:color w:val="auto"/>
           <w:szCs w:val="24"/>
         </w:rPr>
-        <w:lastRenderedPageBreak/>
         <w:t>BAB III</w:t>
       </w:r>
       <w:bookmarkEnd w:id="8"/>
@@ -11000,23 +11779,7 @@
           <w:sz w:val="24"/>
           <w:szCs w:val="24"/>
         </w:rPr>
-        <w:t>dalam perhitungan sederhana.</w:t>
-      </w:r>
-      <w:r>
-        <w:rPr>
-          <w:rFonts w:ascii="Times New Roman" w:hAnsi="Times New Roman" w:cs="Times New Roman"/>
-          <w:sz w:val="24"/>
-          <w:szCs w:val="24"/>
-        </w:rPr>
-        <w:t xml:space="preserve"> </w:t>
-      </w:r>
-      <w:r>
-        <w:rPr>
-          <w:rFonts w:ascii="Times New Roman" w:hAnsi="Times New Roman" w:cs="Times New Roman"/>
-          <w:sz w:val="24"/>
-          <w:szCs w:val="24"/>
-        </w:rPr>
-        <w:t>Dalam analisis masalah yang akan dibahas adalah masalah</w:t>
+        <w:t>dalam perhitungan sederhana. Dalam analisis masalah yang akan dibahas adalah masalah</w:t>
       </w:r>
       <w:r>
         <w:rPr>
@@ -13223,6 +13986,96 @@
     </w:lvl>
   </w:abstractNum>
   <w:abstractNum w:abstractNumId="15" w15:restartNumberingAfterBreak="0">
+    <w:nsid w:val="6EC55B90"/>
+    <w:multiLevelType w:val="hybridMultilevel"/>
+    <w:tmpl w:val="D3284E80"/>
+    <w:lvl w:ilvl="0" w:tplc="0409000F">
+      <w:start w:val="1"/>
+      <w:numFmt w:val="decimal"/>
+      <w:lvlText w:val="%1."/>
+      <w:lvlJc w:val="left"/>
+      <w:pPr>
+        <w:ind w:left="720" w:hanging="360"/>
+      </w:pPr>
+    </w:lvl>
+    <w:lvl w:ilvl="1" w:tplc="04090019">
+      <w:start w:val="1"/>
+      <w:numFmt w:val="lowerLetter"/>
+      <w:lvlText w:val="%2."/>
+      <w:lvlJc w:val="left"/>
+      <w:pPr>
+        <w:ind w:left="1440" w:hanging="360"/>
+      </w:pPr>
+    </w:lvl>
+    <w:lvl w:ilvl="2" w:tplc="0409001B">
+      <w:start w:val="1"/>
+      <w:numFmt w:val="lowerRoman"/>
+      <w:lvlText w:val="%3."/>
+      <w:lvlJc w:val="right"/>
+      <w:pPr>
+        <w:ind w:left="2160" w:hanging="180"/>
+      </w:pPr>
+    </w:lvl>
+    <w:lvl w:ilvl="3" w:tplc="488CA274">
+      <w:start w:val="1"/>
+      <w:numFmt w:val="decimal"/>
+      <w:lvlText w:val="%4."/>
+      <w:lvlJc w:val="left"/>
+      <w:pPr>
+        <w:ind w:left="2880" w:hanging="360"/>
+      </w:pPr>
+      <w:rPr>
+        <w:i w:val="0"/>
+        <w:iCs w:val="0"/>
+      </w:rPr>
+    </w:lvl>
+    <w:lvl w:ilvl="4" w:tplc="04090019">
+      <w:start w:val="1"/>
+      <w:numFmt w:val="lowerLetter"/>
+      <w:lvlText w:val="%5."/>
+      <w:lvlJc w:val="left"/>
+      <w:pPr>
+        <w:ind w:left="3600" w:hanging="360"/>
+      </w:pPr>
+    </w:lvl>
+    <w:lvl w:ilvl="5" w:tplc="0409001B">
+      <w:start w:val="1"/>
+      <w:numFmt w:val="lowerRoman"/>
+      <w:lvlText w:val="%6."/>
+      <w:lvlJc w:val="right"/>
+      <w:pPr>
+        <w:ind w:left="4320" w:hanging="180"/>
+      </w:pPr>
+    </w:lvl>
+    <w:lvl w:ilvl="6" w:tplc="0409000F">
+      <w:start w:val="1"/>
+      <w:numFmt w:val="decimal"/>
+      <w:lvlText w:val="%7."/>
+      <w:lvlJc w:val="left"/>
+      <w:pPr>
+        <w:ind w:left="5040" w:hanging="360"/>
+      </w:pPr>
+    </w:lvl>
+    <w:lvl w:ilvl="7" w:tplc="04090019">
+      <w:start w:val="1"/>
+      <w:numFmt w:val="lowerLetter"/>
+      <w:lvlText w:val="%8."/>
+      <w:lvlJc w:val="left"/>
+      <w:pPr>
+        <w:ind w:left="5760" w:hanging="360"/>
+      </w:pPr>
+    </w:lvl>
+    <w:lvl w:ilvl="8" w:tplc="0409001B">
+      <w:start w:val="1"/>
+      <w:numFmt w:val="lowerRoman"/>
+      <w:lvlText w:val="%9."/>
+      <w:lvlJc w:val="right"/>
+      <w:pPr>
+        <w:ind w:left="6480" w:hanging="180"/>
+      </w:pPr>
+    </w:lvl>
+  </w:abstractNum>
+  <w:abstractNum w:abstractNumId="16" w15:restartNumberingAfterBreak="0">
     <w:nsid w:val="716B5337"/>
     <w:multiLevelType w:val="hybridMultilevel"/>
     <w:tmpl w:val="CCD82762"/>
@@ -13311,7 +14164,7 @@
       </w:pPr>
     </w:lvl>
   </w:abstractNum>
-  <w:abstractNum w:abstractNumId="16" w15:restartNumberingAfterBreak="0">
+  <w:abstractNum w:abstractNumId="17" w15:restartNumberingAfterBreak="0">
     <w:nsid w:val="7F28020A"/>
     <w:multiLevelType w:val="hybridMultilevel"/>
     <w:tmpl w:val="E58A7BC8"/>
@@ -13410,13 +14263,13 @@
     <w:abstractNumId w:val="7"/>
   </w:num>
   <w:num w:numId="4">
-    <w:abstractNumId w:val="15"/>
+    <w:abstractNumId w:val="16"/>
   </w:num>
   <w:num w:numId="5">
     <w:abstractNumId w:val="1"/>
   </w:num>
   <w:num w:numId="6">
-    <w:abstractNumId w:val="16"/>
+    <w:abstractNumId w:val="17"/>
   </w:num>
   <w:num w:numId="7">
     <w:abstractNumId w:val="6"/>
@@ -13566,6 +14419,9 @@
       <w:startOverride w:val="1"/>
     </w:lvlOverride>
   </w:num>
+  <w:num w:numId="18">
+    <w:abstractNumId w:val="15"/>
+  </w:num>
 </w:numbering>
 </file>
 
@@ -13692,6 +14548,7 @@
     <w:lsdException w:name="HTML Sample" w:semiHidden="1" w:unhideWhenUsed="1"/>
     <w:lsdException w:name="HTML Typewriter" w:semiHidden="1" w:unhideWhenUsed="1"/>
     <w:lsdException w:name="HTML Variable" w:semiHidden="1" w:unhideWhenUsed="1"/>
+    <w:lsdException w:name="Normal Table" w:semiHidden="1" w:unhideWhenUsed="1"/>
     <w:lsdException w:name="annotation subject" w:semiHidden="1" w:unhideWhenUsed="1"/>
     <w:lsdException w:name="No List" w:semiHidden="1" w:unhideWhenUsed="1"/>
     <w:lsdException w:name="Outline List 1" w:semiHidden="1" w:unhideWhenUsed="1"/>
@@ -13734,8 +14591,11 @@
     <w:lsdException w:name="Table Contemporary" w:semiHidden="1" w:unhideWhenUsed="1"/>
     <w:lsdException w:name="Table Elegant" w:semiHidden="1" w:unhideWhenUsed="1"/>
     <w:lsdException w:name="Table Professional" w:semiHidden="1" w:unhideWhenUsed="1"/>
+    <w:lsdException w:name="Table Subtle 1" w:semiHidden="1" w:unhideWhenUsed="1"/>
     <w:lsdException w:name="Table Subtle 2" w:semiHidden="1" w:unhideWhenUsed="1"/>
     <w:lsdException w:name="Table Web 1" w:semiHidden="1" w:unhideWhenUsed="1"/>
+    <w:lsdException w:name="Table Web 2" w:semiHidden="1" w:unhideWhenUsed="1"/>
+    <w:lsdException w:name="Table Web 3" w:semiHidden="1" w:unhideWhenUsed="1"/>
     <w:lsdException w:name="Balloon Text" w:semiHidden="1" w:unhideWhenUsed="1"/>
     <w:lsdException w:name="Table Grid" w:uiPriority="39"/>
     <w:lsdException w:name="Table Theme" w:semiHidden="1" w:unhideWhenUsed="1"/>
@@ -15049,11 +15909,72 @@
     <b:Publisher>Elex Media Komputindo</b:Publisher>
     <b:RefOrder>15</b:RefOrder>
   </b:Source>
+  <b:Source>
+    <b:Tag>Fra11</b:Tag>
+    <b:SourceType>JournalArticle</b:SourceType>
+    <b:Guid>{A674846B-9F6F-462B-9D2E-992D93F800DB}</b:Guid>
+    <b:Author>
+      <b:Author>
+        <b:NameList>
+          <b:Person>
+            <b:Last>Francesco Ricci</b:Last>
+            <b:First>Lior</b:First>
+            <b:Middle>Rokach, Bracha Shapira</b:Middle>
+          </b:Person>
+        </b:NameList>
+      </b:Author>
+    </b:Author>
+    <b:Title>Recommender System Handbook</b:Title>
+    <b:JournalName>Kantor, P. B.</b:JournalName>
+    <b:Year>2011</b:Year>
+    <b:RefOrder>10</b:RefOrder>
+  </b:Source>
+  <b:Source>
+    <b:Tag>Lau09</b:Tag>
+    <b:SourceType>JournalArticle</b:SourceType>
+    <b:Guid>{728A29AF-3EEF-47DA-8CF3-4AE46D74E48C}</b:Guid>
+    <b:Author>
+      <b:Author>
+        <b:NameList>
+          <b:Person>
+            <b:Last>Laurent Candillier</b:Last>
+            <b:First>Kris</b:First>
+            <b:Middle>Jack, Françoise Fessant, Frank Meyer</b:Middle>
+          </b:Person>
+        </b:NameList>
+      </b:Author>
+    </b:Author>
+    <b:Title>State of the Art Recommender Systems</b:Title>
+    <b:JournalName>Research Gate</b:JournalName>
+    <b:Year>2009</b:Year>
+    <b:RefOrder>11</b:RefOrder>
+  </b:Source>
+  <b:Source>
+    <b:Tag>Moh14</b:Tag>
+    <b:SourceType>JournalArticle</b:SourceType>
+    <b:Guid>{90169A20-66DD-44CC-9E20-5C902ECEB8B1}</b:Guid>
+    <b:Author>
+      <b:Author>
+        <b:NameList>
+          <b:Person>
+            <b:Last>Moh. Irfan</b:Last>
+            <b:First>Andharini</b:First>
+            <b:Middle>Dwi C, Fika Hastarita R.</b:Middle>
+          </b:Person>
+        </b:NameList>
+      </b:Author>
+    </b:Author>
+    <b:Title>Sistem Rekomendasi: Buku Online dengan Metode Collaborative Filtering</b:Title>
+    <b:JournalName>Jurnal Teknologi Technoscienta</b:JournalName>
+    <b:Year>2014</b:Year>
+    <b:Pages>77-78</b:Pages>
+    <b:RefOrder>9</b:RefOrder>
+  </b:Source>
 </b:Sources>
 </file>
 
 <file path=customXml/itemProps1.xml><?xml version="1.0" encoding="utf-8"?>
-<ds:datastoreItem xmlns:ds="http://schemas.openxmlformats.org/officeDocument/2006/customXml" ds:itemID="{AB7FB3BC-25C5-43CE-8653-F0A6768656CD}">
+<ds:datastoreItem xmlns:ds="http://schemas.openxmlformats.org/officeDocument/2006/customXml" ds:itemID="{4BEBFC3C-74EF-4905-AAD4-DAD5D94462A2}">
   <ds:schemaRefs>
     <ds:schemaRef ds:uri="http://schemas.openxmlformats.org/officeDocument/2006/bibliography"/>
   </ds:schemaRefs>

</xml_diff>

<commit_message>
2.1 Perpustakaan Digital & 2.4 Collaborative Filtering
</commit_message>
<xml_diff>
--- a/BAB 1-2 _Skripsi.docx
+++ b/BAB 1-2 _Skripsi.docx
@@ -1,6 +1,6 @@
 
 <file path=word/document.xml><?xml version="1.0" encoding="utf-8"?>
-<w:document xmlns:wpc="http://schemas.microsoft.com/office/word/2010/wordprocessingCanvas" xmlns:mc="http://schemas.openxmlformats.org/markup-compatibility/2006" xmlns:o="urn:schemas-microsoft-com:office:office" xmlns:r="http://schemas.openxmlformats.org/officeDocument/2006/relationships" xmlns:m="http://schemas.openxmlformats.org/officeDocument/2006/math" xmlns:v="urn:schemas-microsoft-com:vml" xmlns:wp14="http://schemas.microsoft.com/office/word/2010/wordprocessingDrawing" xmlns:wp="http://schemas.openxmlformats.org/drawingml/2006/wordprocessingDrawing" xmlns:w10="urn:schemas-microsoft-com:office:word" xmlns:w="http://schemas.openxmlformats.org/wordprocessingml/2006/main" xmlns:w14="http://schemas.microsoft.com/office/word/2010/wordml" xmlns:w15="http://schemas.microsoft.com/office/word/2012/wordml" xmlns:wpg="http://schemas.microsoft.com/office/word/2010/wordprocessingGroup" xmlns:wpi="http://schemas.microsoft.com/office/word/2010/wordprocessingInk" xmlns:wne="http://schemas.microsoft.com/office/word/2006/wordml" xmlns:wps="http://schemas.microsoft.com/office/word/2010/wordprocessingShape" mc:Ignorable="w14 w15 wp14">
+<w:document xmlns:wpc="http://schemas.microsoft.com/office/word/2010/wordprocessingCanvas" xmlns:cx="http://schemas.microsoft.com/office/drawing/2014/chartex" xmlns:cx1="http://schemas.microsoft.com/office/drawing/2015/9/8/chartex" xmlns:mc="http://schemas.openxmlformats.org/markup-compatibility/2006" xmlns:o="urn:schemas-microsoft-com:office:office" xmlns:r="http://schemas.openxmlformats.org/officeDocument/2006/relationships" xmlns:m="http://schemas.openxmlformats.org/officeDocument/2006/math" xmlns:v="urn:schemas-microsoft-com:vml" xmlns:wp14="http://schemas.microsoft.com/office/word/2010/wordprocessingDrawing" xmlns:wp="http://schemas.openxmlformats.org/drawingml/2006/wordprocessingDrawing" xmlns:w10="urn:schemas-microsoft-com:office:word" xmlns:w="http://schemas.openxmlformats.org/wordprocessingml/2006/main" xmlns:w14="http://schemas.microsoft.com/office/word/2010/wordml" xmlns:w15="http://schemas.microsoft.com/office/word/2012/wordml" xmlns:w16se="http://schemas.microsoft.com/office/word/2015/wordml/symex" xmlns:wpg="http://schemas.microsoft.com/office/word/2010/wordprocessingGroup" xmlns:wpi="http://schemas.microsoft.com/office/word/2010/wordprocessingInk" xmlns:wne="http://schemas.microsoft.com/office/word/2006/wordml" xmlns:wps="http://schemas.microsoft.com/office/word/2010/wordprocessingShape" mc:Ignorable="w14 w15 w16se wp14">
   <w:body>
     <w:p>
       <w:pPr>
@@ -5086,34 +5086,251 @@
           <w:szCs w:val="24"/>
         </w:rPr>
         <w:tab/>
-        <w:t xml:space="preserve">Perpustakaan digital tidak hanya terbatas pada koleksi </w:t>
       </w:r>
       <w:r>
         <w:rPr>
           <w:rFonts w:ascii="Times New Roman" w:hAnsi="Times New Roman" w:cs="Times New Roman"/>
           <w:bCs/>
-          <w:i/>
-          <w:sz w:val="24"/>
-          <w:szCs w:val="24"/>
-        </w:rPr>
-        <w:t>item</w:t>
-      </w:r>
-      <w:r>
-        <w:rPr>
-          <w:rFonts w:ascii="Times New Roman" w:hAnsi="Times New Roman" w:cs="Times New Roman"/>
-          <w:bCs/>
-          <w:sz w:val="24"/>
-          <w:szCs w:val="24"/>
-        </w:rPr>
-        <w:t xml:space="preserve"> elektronik dalam bentuk cetak saja, </w:t>
-      </w:r>
-      <w:r>
-        <w:rPr>
-          <w:rFonts w:ascii="Times New Roman" w:hAnsi="Times New Roman" w:cs="Times New Roman"/>
-          <w:sz w:val="24"/>
-          <w:szCs w:val="24"/>
-        </w:rPr>
-        <w:t xml:space="preserve">ruang lingkup koleksinya sampai pada artefak digital yang tidak bisa digantikan dalam bentuk tercetak. Koleksi menekankan pada isi informasi, jenisnya dari dokumen tradisional sampai hasil penelusuran. Perpustakaan digital melayani mesin, manajer informasi, dan pemakai informasi. Semuanya ini demi mendukung manajemen koleksi, menyimpan, pelayanan bantuan penelusuran informasi. </w:t>
+          <w:sz w:val="24"/>
+          <w:szCs w:val="24"/>
+        </w:rPr>
+        <w:t xml:space="preserve">Pada umumnya, </w:t>
+      </w:r>
+      <w:r>
+        <w:rPr>
+          <w:rFonts w:ascii="Times New Roman" w:hAnsi="Times New Roman" w:cs="Times New Roman"/>
+          <w:sz w:val="24"/>
+          <w:szCs w:val="24"/>
+        </w:rPr>
+        <w:t xml:space="preserve">Perpustakaan </w:t>
+      </w:r>
+      <w:r>
+        <w:rPr>
+          <w:rFonts w:ascii="Times New Roman" w:hAnsi="Times New Roman" w:cs="Times New Roman"/>
+          <w:sz w:val="24"/>
+          <w:szCs w:val="24"/>
+        </w:rPr>
+        <w:t>D</w:t>
+      </w:r>
+      <w:r>
+        <w:rPr>
+          <w:rFonts w:ascii="Times New Roman" w:hAnsi="Times New Roman" w:cs="Times New Roman"/>
+          <w:sz w:val="24"/>
+          <w:szCs w:val="24"/>
+        </w:rPr>
+        <w:t>igital melayani mesin, manajer informasi, dan pemakai informasi. Semuanya ini demi mendukung manajemen koleksi, menyimpan, pelayanan bantuan</w:t>
+      </w:r>
+      <w:r>
+        <w:rPr>
+          <w:rFonts w:ascii="Times New Roman" w:hAnsi="Times New Roman" w:cs="Times New Roman"/>
+          <w:sz w:val="24"/>
+          <w:szCs w:val="24"/>
+        </w:rPr>
+        <w:t xml:space="preserve">, dan </w:t>
+      </w:r>
+      <w:r>
+        <w:rPr>
+          <w:rFonts w:ascii="Times New Roman" w:hAnsi="Times New Roman" w:cs="Times New Roman"/>
+          <w:sz w:val="24"/>
+          <w:szCs w:val="24"/>
+        </w:rPr>
+        <w:t xml:space="preserve"> penelusuran informasi. </w:t>
+      </w:r>
+      <w:r>
+        <w:rPr>
+          <w:rFonts w:ascii="Times New Roman" w:hAnsi="Times New Roman" w:cs="Times New Roman"/>
+          <w:sz w:val="24"/>
+          <w:szCs w:val="24"/>
+        </w:rPr>
+        <w:t xml:space="preserve">Perpustakaan Digital </w:t>
+      </w:r>
+      <w:r>
+        <w:rPr>
+          <w:rFonts w:ascii="Times New Roman" w:hAnsi="Times New Roman" w:cs="Times New Roman"/>
+          <w:sz w:val="24"/>
+          <w:szCs w:val="24"/>
+        </w:rPr>
+        <w:t>dengan</w:t>
+      </w:r>
+      <w:r>
+        <w:rPr>
+          <w:rFonts w:ascii="Times New Roman" w:hAnsi="Times New Roman" w:cs="Times New Roman"/>
+          <w:sz w:val="24"/>
+          <w:szCs w:val="24"/>
+        </w:rPr>
+        <w:t xml:space="preserve"> konsep </w:t>
+      </w:r>
+      <w:r>
+        <w:rPr>
+          <w:rFonts w:ascii="Times New Roman" w:hAnsi="Times New Roman" w:cs="Times New Roman"/>
+          <w:i/>
+          <w:sz w:val="24"/>
+          <w:szCs w:val="24"/>
+        </w:rPr>
+        <w:t>r</w:t>
+      </w:r>
+      <w:r>
+        <w:rPr>
+          <w:rFonts w:ascii="Times New Roman" w:hAnsi="Times New Roman" w:cs="Times New Roman"/>
+          <w:i/>
+          <w:sz w:val="24"/>
+          <w:szCs w:val="24"/>
+        </w:rPr>
+        <w:t>esource</w:t>
+      </w:r>
+      <w:r>
+        <w:rPr>
+          <w:rFonts w:ascii="Times New Roman" w:hAnsi="Times New Roman" w:cs="Times New Roman"/>
+          <w:sz w:val="24"/>
+          <w:szCs w:val="24"/>
+        </w:rPr>
+        <w:t xml:space="preserve"> </w:t>
+      </w:r>
+      <w:r>
+        <w:rPr>
+          <w:rFonts w:ascii="Times New Roman" w:hAnsi="Times New Roman" w:cs="Times New Roman"/>
+          <w:sz w:val="24"/>
+          <w:szCs w:val="24"/>
+        </w:rPr>
+        <w:t>c</w:t>
+      </w:r>
+      <w:r>
+        <w:rPr>
+          <w:rFonts w:ascii="Times New Roman" w:hAnsi="Times New Roman" w:cs="Times New Roman"/>
+          <w:i/>
+          <w:sz w:val="24"/>
+          <w:szCs w:val="24"/>
+        </w:rPr>
+        <w:t>enter</w:t>
+      </w:r>
+      <w:r>
+        <w:rPr>
+          <w:rFonts w:ascii="Times New Roman" w:hAnsi="Times New Roman" w:cs="Times New Roman"/>
+          <w:sz w:val="24"/>
+          <w:szCs w:val="24"/>
+        </w:rPr>
+        <w:t xml:space="preserve"> atau teknologi penyimpanan elektronik dapat mengurangi ruang penyimpanan buku, jurnal, dan majalah yang masih berbasis kertas. Konsep </w:t>
+      </w:r>
+      <w:r>
+        <w:rPr>
+          <w:rFonts w:ascii="Times New Roman" w:hAnsi="Times New Roman" w:cs="Times New Roman"/>
+          <w:sz w:val="24"/>
+          <w:szCs w:val="24"/>
+        </w:rPr>
+        <w:t>r</w:t>
+      </w:r>
+      <w:r>
+        <w:rPr>
+          <w:rFonts w:ascii="Times New Roman" w:hAnsi="Times New Roman" w:cs="Times New Roman"/>
+          <w:i/>
+          <w:sz w:val="24"/>
+          <w:szCs w:val="24"/>
+        </w:rPr>
+        <w:t>esource</w:t>
+      </w:r>
+      <w:r>
+        <w:rPr>
+          <w:rFonts w:ascii="Times New Roman" w:hAnsi="Times New Roman" w:cs="Times New Roman"/>
+          <w:sz w:val="24"/>
+          <w:szCs w:val="24"/>
+        </w:rPr>
+        <w:t xml:space="preserve"> </w:t>
+      </w:r>
+      <w:r>
+        <w:rPr>
+          <w:rFonts w:ascii="Times New Roman" w:hAnsi="Times New Roman" w:cs="Times New Roman"/>
+          <w:i/>
+          <w:sz w:val="24"/>
+          <w:szCs w:val="24"/>
+        </w:rPr>
+        <w:t>c</w:t>
+      </w:r>
+      <w:r>
+        <w:rPr>
+          <w:rFonts w:ascii="Times New Roman" w:hAnsi="Times New Roman" w:cs="Times New Roman"/>
+          <w:i/>
+          <w:sz w:val="24"/>
+          <w:szCs w:val="24"/>
+        </w:rPr>
+        <w:t>enter</w:t>
+      </w:r>
+      <w:r>
+        <w:rPr>
+          <w:rFonts w:ascii="Times New Roman" w:hAnsi="Times New Roman" w:cs="Times New Roman"/>
+          <w:sz w:val="24"/>
+          <w:szCs w:val="24"/>
+        </w:rPr>
+        <w:t xml:space="preserve"> juga mendukung fasilitas pencarian pada database sehingga memberikan kemudahan dalam pencarian</w:t>
+      </w:r>
+      <w:r>
+        <w:rPr>
+          <w:rFonts w:ascii="Times New Roman" w:hAnsi="Times New Roman" w:cs="Times New Roman"/>
+          <w:sz w:val="24"/>
+          <w:szCs w:val="24"/>
+        </w:rPr>
+        <w:t xml:space="preserve"> </w:t>
+      </w:r>
+      <w:sdt>
+        <w:sdtPr>
+          <w:rPr>
+            <w:rFonts w:ascii="Times New Roman" w:hAnsi="Times New Roman" w:cs="Times New Roman"/>
+            <w:sz w:val="24"/>
+            <w:szCs w:val="24"/>
+          </w:rPr>
+          <w:id w:val="696661560"/>
+          <w:citation/>
+        </w:sdtPr>
+        <w:sdtContent>
+          <w:r>
+            <w:rPr>
+              <w:rFonts w:ascii="Times New Roman" w:hAnsi="Times New Roman" w:cs="Times New Roman"/>
+              <w:sz w:val="24"/>
+              <w:szCs w:val="24"/>
+            </w:rPr>
+            <w:fldChar w:fldCharType="begin"/>
+          </w:r>
+          <w:r>
+            <w:rPr>
+              <w:rFonts w:ascii="Times New Roman" w:hAnsi="Times New Roman" w:cs="Times New Roman"/>
+              <w:sz w:val="24"/>
+              <w:szCs w:val="24"/>
+            </w:rPr>
+            <w:instrText xml:space="preserve"> CITATION DrP16 \l 1033 </w:instrText>
+          </w:r>
+          <w:r>
+            <w:rPr>
+              <w:rFonts w:ascii="Times New Roman" w:hAnsi="Times New Roman" w:cs="Times New Roman"/>
+              <w:sz w:val="24"/>
+              <w:szCs w:val="24"/>
+            </w:rPr>
+            <w:fldChar w:fldCharType="separate"/>
+          </w:r>
+          <w:r>
+            <w:rPr>
+              <w:rFonts w:ascii="Times New Roman" w:hAnsi="Times New Roman" w:cs="Times New Roman"/>
+              <w:noProof/>
+              <w:sz w:val="24"/>
+              <w:szCs w:val="24"/>
+            </w:rPr>
+            <w:t>(Aithal, 2016)</w:t>
+          </w:r>
+          <w:r>
+            <w:rPr>
+              <w:rFonts w:ascii="Times New Roman" w:hAnsi="Times New Roman" w:cs="Times New Roman"/>
+              <w:sz w:val="24"/>
+              <w:szCs w:val="24"/>
+            </w:rPr>
+            <w:fldChar w:fldCharType="end"/>
+          </w:r>
+        </w:sdtContent>
+      </w:sdt>
+      <w:r>
+        <w:rPr>
+          <w:rFonts w:ascii="Times New Roman" w:hAnsi="Times New Roman" w:cs="Times New Roman"/>
+          <w:sz w:val="24"/>
+          <w:szCs w:val="24"/>
+        </w:rPr>
+        <w:t>.</w:t>
       </w:r>
     </w:p>
     <w:p>
@@ -6893,17 +7110,7 @@
           <w:sz w:val="24"/>
           <w:lang w:val="en-ID"/>
         </w:rPr>
-        <w:t>. Secara khusus, model berbasis faktorisasi matriks telah memperoleh popularitas kare</w:t>
-      </w:r>
-      <w:bookmarkStart w:id="8" w:name="_GoBack"/>
-      <w:bookmarkEnd w:id="8"/>
-      <w:r>
-        <w:rPr>
-          <w:rFonts w:ascii="Times New Roman" w:hAnsi="Times New Roman" w:cs="Times New Roman"/>
-          <w:sz w:val="24"/>
-          <w:lang w:val="en-ID"/>
-        </w:rPr>
-        <w:t xml:space="preserve">na memiliki akurasi dan skalabilitas yang relatif tinggi. Meski </w:t>
+        <w:t xml:space="preserve">. Secara khusus, model berbasis faktorisasi matriks telah memperoleh popularitas karena memiliki akurasi dan skalabilitas yang relatif tinggi. Meski </w:t>
       </w:r>
       <w:r>
         <w:rPr>
@@ -7043,11 +7250,240 @@
       <w:r>
         <w:rPr>
           <w:rFonts w:ascii="Times New Roman" w:hAnsi="Times New Roman" w:cs="Times New Roman"/>
-          <w:sz w:val="24"/>
-          <w:lang w:val="en-ID"/>
-        </w:rPr>
-        <w:t>*apa perlu kita buat alur cara kerja algoritma pake diagram flow ? kalau ga mau ribet ambil di jurnal aja sama matrix factori….</w:t>
-      </w:r>
+          <w:i/>
+          <w:sz w:val="24"/>
+          <w:lang w:val="en-ID"/>
+        </w:rPr>
+        <w:t xml:space="preserve">Collaborative Filtering </w:t>
+      </w:r>
+      <w:r>
+        <w:rPr>
+          <w:rFonts w:ascii="Times New Roman" w:hAnsi="Times New Roman" w:cs="Times New Roman"/>
+          <w:sz w:val="24"/>
+          <w:lang w:val="en-ID"/>
+        </w:rPr>
+        <w:t>bertujuan untuk merekomendasikan item baru atau memperkirakan kegunaan item tertentu terhadap</w:t>
+      </w:r>
+      <w:r>
+        <w:rPr>
+          <w:rFonts w:ascii="Times New Roman" w:hAnsi="Times New Roman" w:cs="Times New Roman"/>
+          <w:sz w:val="24"/>
+          <w:lang w:val="en-ID"/>
+        </w:rPr>
+        <w:t xml:space="preserve"> </w:t>
+      </w:r>
+      <w:r>
+        <w:rPr>
+          <w:rFonts w:ascii="Times New Roman" w:hAnsi="Times New Roman" w:cs="Times New Roman"/>
+          <w:i/>
+          <w:sz w:val="24"/>
+          <w:lang w:val="en-ID"/>
+        </w:rPr>
+        <w:t>user</w:t>
+      </w:r>
+      <w:r>
+        <w:rPr>
+          <w:rFonts w:ascii="Times New Roman" w:hAnsi="Times New Roman" w:cs="Times New Roman"/>
+          <w:sz w:val="24"/>
+          <w:lang w:val="en-ID"/>
+        </w:rPr>
+        <w:t xml:space="preserve"> tertentu berdasar dari kesukaan </w:t>
+      </w:r>
+      <w:r>
+        <w:rPr>
+          <w:rFonts w:ascii="Times New Roman" w:hAnsi="Times New Roman" w:cs="Times New Roman"/>
+          <w:i/>
+          <w:sz w:val="24"/>
+          <w:lang w:val="en-ID"/>
+        </w:rPr>
+        <w:t>user</w:t>
+      </w:r>
+      <w:r>
+        <w:rPr>
+          <w:rFonts w:ascii="Times New Roman" w:hAnsi="Times New Roman" w:cs="Times New Roman"/>
+          <w:sz w:val="24"/>
+          <w:lang w:val="en-ID"/>
+        </w:rPr>
+        <w:t xml:space="preserve"> di masa lalu dan pandangan dari </w:t>
+      </w:r>
+      <w:r>
+        <w:rPr>
+          <w:rFonts w:ascii="Times New Roman" w:hAnsi="Times New Roman" w:cs="Times New Roman"/>
+          <w:i/>
+          <w:sz w:val="24"/>
+          <w:lang w:val="en-ID"/>
+        </w:rPr>
+        <w:t xml:space="preserve">user </w:t>
+      </w:r>
+      <w:r>
+        <w:rPr>
+          <w:rFonts w:ascii="Times New Roman" w:hAnsi="Times New Roman" w:cs="Times New Roman"/>
+          <w:sz w:val="24"/>
+          <w:lang w:val="en-ID"/>
+        </w:rPr>
+        <w:t xml:space="preserve">lain yang berpikiran sama. Terdapat dua tugas yang dapat dilakukan oleh </w:t>
+      </w:r>
+      <w:r>
+        <w:rPr>
+          <w:rFonts w:ascii="Times New Roman" w:hAnsi="Times New Roman" w:cs="Times New Roman"/>
+          <w:i/>
+          <w:sz w:val="24"/>
+          <w:lang w:val="en-ID"/>
+        </w:rPr>
+        <w:t xml:space="preserve">Collaborative Filtering </w:t>
+      </w:r>
+      <w:r>
+        <w:rPr>
+          <w:rFonts w:ascii="Times New Roman" w:hAnsi="Times New Roman" w:cs="Times New Roman"/>
+          <w:sz w:val="24"/>
+          <w:lang w:val="en-ID"/>
+        </w:rPr>
+        <w:t>yakni:</w:t>
+      </w:r>
+    </w:p>
+    <w:p>
+      <w:pPr>
+        <w:pStyle w:val="ListParagraph"/>
+        <w:numPr>
+          <w:ilvl w:val="0"/>
+          <w:numId w:val="19"/>
+        </w:numPr>
+        <w:spacing w:line="360" w:lineRule="auto"/>
+        <w:ind w:left="1134" w:hanging="284"/>
+        <w:jc w:val="both"/>
+        <w:rPr>
+          <w:rFonts w:ascii="Times New Roman" w:hAnsi="Times New Roman" w:cs="Times New Roman"/>
+          <w:sz w:val="24"/>
+          <w:lang w:val="en-ID"/>
+        </w:rPr>
+      </w:pPr>
+      <w:r>
+        <w:rPr>
+          <w:rFonts w:ascii="Times New Roman" w:hAnsi="Times New Roman" w:cs="Times New Roman"/>
+          <w:sz w:val="24"/>
+          <w:lang w:val="en-ID"/>
+        </w:rPr>
+        <w:t xml:space="preserve">Rating Prediction yaitu memprediksi peringkat </w:t>
+      </w:r>
+      <w:r>
+        <w:rPr>
+          <w:rFonts w:ascii="Times New Roman" w:hAnsi="Times New Roman" w:cs="Times New Roman"/>
+          <w:sz w:val="24"/>
+          <w:lang w:val="en-ID"/>
+        </w:rPr>
+        <w:t xml:space="preserve">yang akan dimiliki oleh item yang tak terlihat kepada </w:t>
+      </w:r>
+      <w:r>
+        <w:rPr>
+          <w:rFonts w:ascii="Times New Roman" w:hAnsi="Times New Roman" w:cs="Times New Roman"/>
+          <w:i/>
+          <w:sz w:val="24"/>
+          <w:lang w:val="en-ID"/>
+        </w:rPr>
+        <w:t xml:space="preserve">user </w:t>
+      </w:r>
+      <w:r>
+        <w:rPr>
+          <w:rFonts w:ascii="Times New Roman" w:hAnsi="Times New Roman" w:cs="Times New Roman"/>
+          <w:sz w:val="24"/>
+          <w:lang w:val="en-ID"/>
+        </w:rPr>
+        <w:t xml:space="preserve"> target</w:t>
+      </w:r>
+    </w:p>
+    <w:p>
+      <w:pPr>
+        <w:pStyle w:val="ListParagraph"/>
+        <w:numPr>
+          <w:ilvl w:val="0"/>
+          <w:numId w:val="19"/>
+        </w:numPr>
+        <w:spacing w:line="360" w:lineRule="auto"/>
+        <w:ind w:left="1134" w:hanging="284"/>
+        <w:jc w:val="both"/>
+        <w:rPr>
+          <w:rFonts w:ascii="Times New Roman" w:hAnsi="Times New Roman" w:cs="Times New Roman"/>
+          <w:sz w:val="24"/>
+          <w:lang w:val="en-ID"/>
+        </w:rPr>
+      </w:pPr>
+      <w:r>
+        <w:rPr>
+          <w:rFonts w:ascii="Times New Roman" w:hAnsi="Times New Roman" w:cs="Times New Roman"/>
+          <w:sz w:val="24"/>
+          <w:lang w:val="en-ID"/>
+        </w:rPr>
+        <w:t xml:space="preserve">Recommendation Task yaitu menyediakan daftar rekomendasi </w:t>
+      </w:r>
+      <w:r>
+        <w:rPr>
+          <w:rFonts w:ascii="Times New Roman" w:hAnsi="Times New Roman" w:cs="Times New Roman"/>
+          <w:i/>
+          <w:sz w:val="24"/>
+          <w:lang w:val="en-ID"/>
+        </w:rPr>
+        <w:t>top</w:t>
+      </w:r>
+      <w:r>
+        <w:rPr>
+          <w:rFonts w:ascii="Times New Roman" w:hAnsi="Times New Roman" w:cs="Times New Roman"/>
+          <w:sz w:val="24"/>
+          <w:lang w:val="en-ID"/>
+        </w:rPr>
+        <w:t>-</w:t>
+      </w:r>
+      <w:r>
+        <w:rPr>
+          <w:rFonts w:ascii="Times New Roman" w:hAnsi="Times New Roman" w:cs="Times New Roman"/>
+          <w:sz w:val="24"/>
+          <w:lang w:val="en-ID"/>
+        </w:rPr>
+        <w:t>N</w:t>
+      </w:r>
+      <w:r>
+        <w:rPr>
+          <w:rFonts w:ascii="Times New Roman" w:hAnsi="Times New Roman" w:cs="Times New Roman"/>
+          <w:sz w:val="24"/>
+          <w:lang w:val="en-ID"/>
+        </w:rPr>
+        <w:t xml:space="preserve"> dari </w:t>
+      </w:r>
+      <w:r>
+        <w:rPr>
+          <w:rFonts w:ascii="Times New Roman" w:hAnsi="Times New Roman" w:cs="Times New Roman"/>
+          <w:i/>
+          <w:sz w:val="24"/>
+          <w:lang w:val="en-ID"/>
+        </w:rPr>
+        <w:t>item</w:t>
+      </w:r>
+      <w:r>
+        <w:rPr>
+          <w:rFonts w:ascii="Times New Roman" w:hAnsi="Times New Roman" w:cs="Times New Roman"/>
+          <w:sz w:val="24"/>
+          <w:lang w:val="en-ID"/>
+        </w:rPr>
+        <w:t xml:space="preserve"> relevan yang tak terlihat kepada </w:t>
+      </w:r>
+      <w:r>
+        <w:rPr>
+          <w:rFonts w:ascii="Times New Roman" w:hAnsi="Times New Roman" w:cs="Times New Roman"/>
+          <w:i/>
+          <w:sz w:val="24"/>
+          <w:lang w:val="en-ID"/>
+        </w:rPr>
+        <w:t xml:space="preserve">user </w:t>
+      </w:r>
+      <w:bookmarkStart w:id="8" w:name="_GoBack"/>
+      <w:r>
+        <w:rPr>
+          <w:rFonts w:ascii="Times New Roman" w:hAnsi="Times New Roman" w:cs="Times New Roman"/>
+          <w:sz w:val="24"/>
+          <w:lang w:val="en-ID"/>
+        </w:rPr>
+        <w:t>target</w:t>
+      </w:r>
+      <w:bookmarkEnd w:id="8"/>
     </w:p>
     <w:p>
       <w:pPr>
@@ -8975,6 +9411,7 @@
           <w:id w:val="739914293"/>
           <w:citation/>
         </w:sdtPr>
+        <w:sdtEndPr/>
         <w:sdtContent>
           <w:r>
             <w:rPr>
@@ -9146,7 +9583,16 @@
           <w:sz w:val="24"/>
           <w:szCs w:val="24"/>
         </w:rPr>
-        <w:t xml:space="preserve"> dengan memfaktorkan matriks interaksi ke dalam </w:t>
+        <w:t xml:space="preserve"> dengan memfaktorkan </w:t>
+      </w:r>
+      <w:r>
+        <w:rPr>
+          <w:rFonts w:ascii="Times New Roman" w:hAnsi="Times New Roman" w:cs="Times New Roman"/>
+          <w:sz w:val="24"/>
+          <w:szCs w:val="24"/>
+        </w:rPr>
+        <w:lastRenderedPageBreak/>
+        <w:t xml:space="preserve">matriks interaksi ke dalam </w:t>
       </w:r>
       <w:r>
         <w:rPr>
@@ -9339,18 +9785,7 @@
           <w:szCs w:val="24"/>
           <w:lang w:val="en-ID"/>
         </w:rPr>
-        <w:t xml:space="preserve">side </w:t>
-      </w:r>
-      <w:r>
-        <w:rPr>
-          <w:rFonts w:ascii="Times New Roman" w:hAnsi="Times New Roman" w:cs="Times New Roman"/>
-          <w:i/>
-          <w:sz w:val="24"/>
-          <w:szCs w:val="24"/>
-          <w:lang w:val="en-ID"/>
-        </w:rPr>
-        <w:lastRenderedPageBreak/>
-        <w:t>information</w:t>
+        <w:t>side information</w:t>
       </w:r>
       <w:r>
         <w:rPr>
@@ -9447,6 +9882,7 @@
           <w:id w:val="-1790352166"/>
           <w:citation/>
         </w:sdtPr>
+        <w:sdtEndPr/>
         <w:sdtContent>
           <w:r>
             <w:rPr>
@@ -10428,6 +10864,7 @@
           <w:sz w:val="24"/>
           <w:szCs w:val="24"/>
         </w:rPr>
+        <w:lastRenderedPageBreak/>
         <w:t>Pengelola notifikasi digunakan untuk menampilkan peringatan khusus di bilah status.</w:t>
       </w:r>
     </w:p>
@@ -10574,7 +11011,6 @@
           <w:sz w:val="24"/>
           <w:szCs w:val="24"/>
         </w:rPr>
-        <w:lastRenderedPageBreak/>
         <w:t>Library</w:t>
       </w:r>
       <w:r>
@@ -11318,7 +11754,14 @@
         <w:rPr>
           <w:rFonts w:ascii="Times New Roman" w:hAnsi="Times New Roman" w:cs="Times New Roman"/>
         </w:rPr>
-        <w:t xml:space="preserve">bisa diakses melalui internet, misalnya yahoo.com, google.com, friendster.com, dll. </w:t>
+        <w:t xml:space="preserve">bisa diakses melalui internet, misalnya yahoo.com, google.com, </w:t>
+      </w:r>
+      <w:r>
+        <w:rPr>
+          <w:rFonts w:ascii="Times New Roman" w:hAnsi="Times New Roman" w:cs="Times New Roman"/>
+        </w:rPr>
+        <w:lastRenderedPageBreak/>
+        <w:t xml:space="preserve">friendster.com, dll. </w:t>
       </w:r>
       <w:r>
         <w:rPr>
@@ -11444,7 +11887,6 @@
           <w:sz w:val="24"/>
           <w:szCs w:val="24"/>
         </w:rPr>
-        <w:lastRenderedPageBreak/>
         <w:t xml:space="preserve">Jenis-jenis </w:t>
       </w:r>
       <w:r>
@@ -12631,6 +13073,7 @@
           <w:color w:val="auto"/>
           <w:szCs w:val="24"/>
         </w:rPr>
+        <w:lastRenderedPageBreak/>
         <w:t>Analisis Proses</w:t>
       </w:r>
       <w:bookmarkEnd w:id="12"/>
@@ -13376,7 +13819,7 @@
 </file>
 
 <file path=word/endnotes.xml><?xml version="1.0" encoding="utf-8"?>
-<w:endnotes xmlns:wpc="http://schemas.microsoft.com/office/word/2010/wordprocessingCanvas" xmlns:mc="http://schemas.openxmlformats.org/markup-compatibility/2006" xmlns:o="urn:schemas-microsoft-com:office:office" xmlns:r="http://schemas.openxmlformats.org/officeDocument/2006/relationships" xmlns:m="http://schemas.openxmlformats.org/officeDocument/2006/math" xmlns:v="urn:schemas-microsoft-com:vml" xmlns:wp14="http://schemas.microsoft.com/office/word/2010/wordprocessingDrawing" xmlns:wp="http://schemas.openxmlformats.org/drawingml/2006/wordprocessingDrawing" xmlns:w10="urn:schemas-microsoft-com:office:word" xmlns:w="http://schemas.openxmlformats.org/wordprocessingml/2006/main" xmlns:w14="http://schemas.microsoft.com/office/word/2010/wordml" xmlns:w15="http://schemas.microsoft.com/office/word/2012/wordml" xmlns:wpg="http://schemas.microsoft.com/office/word/2010/wordprocessingGroup" xmlns:wpi="http://schemas.microsoft.com/office/word/2010/wordprocessingInk" xmlns:wne="http://schemas.microsoft.com/office/word/2006/wordml" xmlns:wps="http://schemas.microsoft.com/office/word/2010/wordprocessingShape" mc:Ignorable="w14 w15 wp14">
+<w:endnotes xmlns:wpc="http://schemas.microsoft.com/office/word/2010/wordprocessingCanvas" xmlns:cx="http://schemas.microsoft.com/office/drawing/2014/chartex" xmlns:cx1="http://schemas.microsoft.com/office/drawing/2015/9/8/chartex" xmlns:mc="http://schemas.openxmlformats.org/markup-compatibility/2006" xmlns:o="urn:schemas-microsoft-com:office:office" xmlns:r="http://schemas.openxmlformats.org/officeDocument/2006/relationships" xmlns:m="http://schemas.openxmlformats.org/officeDocument/2006/math" xmlns:v="urn:schemas-microsoft-com:vml" xmlns:wp14="http://schemas.microsoft.com/office/word/2010/wordprocessingDrawing" xmlns:wp="http://schemas.openxmlformats.org/drawingml/2006/wordprocessingDrawing" xmlns:w10="urn:schemas-microsoft-com:office:word" xmlns:w="http://schemas.openxmlformats.org/wordprocessingml/2006/main" xmlns:w14="http://schemas.microsoft.com/office/word/2010/wordml" xmlns:w15="http://schemas.microsoft.com/office/word/2012/wordml" xmlns:w16se="http://schemas.microsoft.com/office/word/2015/wordml/symex" xmlns:wpg="http://schemas.microsoft.com/office/word/2010/wordprocessingGroup" xmlns:wpi="http://schemas.microsoft.com/office/word/2010/wordprocessingInk" xmlns:wne="http://schemas.microsoft.com/office/word/2006/wordml" xmlns:wps="http://schemas.microsoft.com/office/word/2010/wordprocessingShape" mc:Ignorable="w14 w15 w16se wp14">
   <w:endnote w:type="separator" w:id="-1">
     <w:p>
       <w:pPr>
@@ -13401,7 +13844,7 @@
 </file>
 
 <file path=word/footnotes.xml><?xml version="1.0" encoding="utf-8"?>
-<w:footnotes xmlns:wpc="http://schemas.microsoft.com/office/word/2010/wordprocessingCanvas" xmlns:mc="http://schemas.openxmlformats.org/markup-compatibility/2006" xmlns:o="urn:schemas-microsoft-com:office:office" xmlns:r="http://schemas.openxmlformats.org/officeDocument/2006/relationships" xmlns:m="http://schemas.openxmlformats.org/officeDocument/2006/math" xmlns:v="urn:schemas-microsoft-com:vml" xmlns:wp14="http://schemas.microsoft.com/office/word/2010/wordprocessingDrawing" xmlns:wp="http://schemas.openxmlformats.org/drawingml/2006/wordprocessingDrawing" xmlns:w10="urn:schemas-microsoft-com:office:word" xmlns:w="http://schemas.openxmlformats.org/wordprocessingml/2006/main" xmlns:w14="http://schemas.microsoft.com/office/word/2010/wordml" xmlns:w15="http://schemas.microsoft.com/office/word/2012/wordml" xmlns:wpg="http://schemas.microsoft.com/office/word/2010/wordprocessingGroup" xmlns:wpi="http://schemas.microsoft.com/office/word/2010/wordprocessingInk" xmlns:wne="http://schemas.microsoft.com/office/word/2006/wordml" xmlns:wps="http://schemas.microsoft.com/office/word/2010/wordprocessingShape" mc:Ignorable="w14 w15 wp14">
+<w:footnotes xmlns:wpc="http://schemas.microsoft.com/office/word/2010/wordprocessingCanvas" xmlns:cx="http://schemas.microsoft.com/office/drawing/2014/chartex" xmlns:cx1="http://schemas.microsoft.com/office/drawing/2015/9/8/chartex" xmlns:mc="http://schemas.openxmlformats.org/markup-compatibility/2006" xmlns:o="urn:schemas-microsoft-com:office:office" xmlns:r="http://schemas.openxmlformats.org/officeDocument/2006/relationships" xmlns:m="http://schemas.openxmlformats.org/officeDocument/2006/math" xmlns:v="urn:schemas-microsoft-com:vml" xmlns:wp14="http://schemas.microsoft.com/office/word/2010/wordprocessingDrawing" xmlns:wp="http://schemas.openxmlformats.org/drawingml/2006/wordprocessingDrawing" xmlns:w10="urn:schemas-microsoft-com:office:word" xmlns:w="http://schemas.openxmlformats.org/wordprocessingml/2006/main" xmlns:w14="http://schemas.microsoft.com/office/word/2010/wordml" xmlns:w15="http://schemas.microsoft.com/office/word/2012/wordml" xmlns:w16se="http://schemas.microsoft.com/office/word/2015/wordml/symex" xmlns:wpg="http://schemas.microsoft.com/office/word/2010/wordprocessingGroup" xmlns:wpi="http://schemas.microsoft.com/office/word/2010/wordprocessingInk" xmlns:wne="http://schemas.microsoft.com/office/word/2006/wordml" xmlns:wps="http://schemas.microsoft.com/office/word/2010/wordprocessingShape" mc:Ignorable="w14 w15 w16se wp14">
   <w:footnote w:type="separator" w:id="-1">
     <w:p>
       <w:pPr>
@@ -13426,8 +13869,8 @@
 </file>
 
 <file path=word/numbering.xml><?xml version="1.0" encoding="utf-8"?>
-<w:numbering xmlns:wpc="http://schemas.microsoft.com/office/word/2010/wordprocessingCanvas" xmlns:mc="http://schemas.openxmlformats.org/markup-compatibility/2006" xmlns:o="urn:schemas-microsoft-com:office:office" xmlns:r="http://schemas.openxmlformats.org/officeDocument/2006/relationships" xmlns:m="http://schemas.openxmlformats.org/officeDocument/2006/math" xmlns:v="urn:schemas-microsoft-com:vml" xmlns:wp14="http://schemas.microsoft.com/office/word/2010/wordprocessingDrawing" xmlns:wp="http://schemas.openxmlformats.org/drawingml/2006/wordprocessingDrawing" xmlns:w10="urn:schemas-microsoft-com:office:word" xmlns:w="http://schemas.openxmlformats.org/wordprocessingml/2006/main" xmlns:w14="http://schemas.microsoft.com/office/word/2010/wordml" xmlns:w15="http://schemas.microsoft.com/office/word/2012/wordml" xmlns:wpg="http://schemas.microsoft.com/office/word/2010/wordprocessingGroup" xmlns:wpi="http://schemas.microsoft.com/office/word/2010/wordprocessingInk" xmlns:wne="http://schemas.microsoft.com/office/word/2006/wordml" xmlns:wps="http://schemas.microsoft.com/office/word/2010/wordprocessingShape" mc:Ignorable="w14 w15 wp14">
-  <w:abstractNum w:abstractNumId="0">
+<w:numbering xmlns:wpc="http://schemas.microsoft.com/office/word/2010/wordprocessingCanvas" xmlns:cx="http://schemas.microsoft.com/office/drawing/2014/chartex" xmlns:cx1="http://schemas.microsoft.com/office/drawing/2015/9/8/chartex" xmlns:mc="http://schemas.openxmlformats.org/markup-compatibility/2006" xmlns:o="urn:schemas-microsoft-com:office:office" xmlns:r="http://schemas.openxmlformats.org/officeDocument/2006/relationships" xmlns:m="http://schemas.openxmlformats.org/officeDocument/2006/math" xmlns:v="urn:schemas-microsoft-com:vml" xmlns:wp14="http://schemas.microsoft.com/office/word/2010/wordprocessingDrawing" xmlns:wp="http://schemas.openxmlformats.org/drawingml/2006/wordprocessingDrawing" xmlns:w10="urn:schemas-microsoft-com:office:word" xmlns:w="http://schemas.openxmlformats.org/wordprocessingml/2006/main" xmlns:w14="http://schemas.microsoft.com/office/word/2010/wordml" xmlns:w15="http://schemas.microsoft.com/office/word/2012/wordml" xmlns:w16se="http://schemas.microsoft.com/office/word/2015/wordml/symex" xmlns:wpg="http://schemas.microsoft.com/office/word/2010/wordprocessingGroup" xmlns:wpi="http://schemas.microsoft.com/office/word/2010/wordprocessingInk" xmlns:wne="http://schemas.microsoft.com/office/word/2006/wordml" xmlns:wps="http://schemas.microsoft.com/office/word/2010/wordprocessingShape" mc:Ignorable="w14 w15 w16se wp14">
+  <w:abstractNum w:abstractNumId="0" w15:restartNumberingAfterBreak="0">
     <w:nsid w:val="0FE73C46"/>
     <w:multiLevelType w:val="multilevel"/>
     <w:tmpl w:val="1A9633A4"/>
@@ -13540,7 +13983,7 @@
       </w:rPr>
     </w:lvl>
   </w:abstractNum>
-  <w:abstractNum w:abstractNumId="1">
+  <w:abstractNum w:abstractNumId="1" w15:restartNumberingAfterBreak="0">
     <w:nsid w:val="1ABA10C1"/>
     <w:multiLevelType w:val="hybridMultilevel"/>
     <w:tmpl w:val="EF623A8E"/>
@@ -13629,7 +14072,7 @@
       </w:pPr>
     </w:lvl>
   </w:abstractNum>
-  <w:abstractNum w:abstractNumId="2">
+  <w:abstractNum w:abstractNumId="2" w15:restartNumberingAfterBreak="0">
     <w:nsid w:val="31CC2042"/>
     <w:multiLevelType w:val="hybridMultilevel"/>
     <w:tmpl w:val="2DA09C24"/>
@@ -13718,7 +14161,7 @@
       </w:pPr>
     </w:lvl>
   </w:abstractNum>
-  <w:abstractNum w:abstractNumId="3">
+  <w:abstractNum w:abstractNumId="3" w15:restartNumberingAfterBreak="0">
     <w:nsid w:val="33A455BE"/>
     <w:multiLevelType w:val="hybridMultilevel"/>
     <w:tmpl w:val="2A66DFBA"/>
@@ -13810,7 +14253,7 @@
       </w:pPr>
     </w:lvl>
   </w:abstractNum>
-  <w:abstractNum w:abstractNumId="4">
+  <w:abstractNum w:abstractNumId="4" w15:restartNumberingAfterBreak="0">
     <w:nsid w:val="3665710B"/>
     <w:multiLevelType w:val="multilevel"/>
     <w:tmpl w:val="E9B8BBBE"/>
@@ -13923,7 +14366,7 @@
       </w:pPr>
     </w:lvl>
   </w:abstractNum>
-  <w:abstractNum w:abstractNumId="5">
+  <w:abstractNum w:abstractNumId="5" w15:restartNumberingAfterBreak="0">
     <w:nsid w:val="381E0AAB"/>
     <w:multiLevelType w:val="hybridMultilevel"/>
     <w:tmpl w:val="C226D7F2"/>
@@ -14012,7 +14455,7 @@
       </w:pPr>
     </w:lvl>
   </w:abstractNum>
-  <w:abstractNum w:abstractNumId="6">
+  <w:abstractNum w:abstractNumId="6" w15:restartNumberingAfterBreak="0">
     <w:nsid w:val="4A7B239C"/>
     <w:multiLevelType w:val="hybridMultilevel"/>
     <w:tmpl w:val="BD748DA6"/>
@@ -14098,7 +14541,7 @@
       </w:pPr>
     </w:lvl>
   </w:abstractNum>
-  <w:abstractNum w:abstractNumId="7">
+  <w:abstractNum w:abstractNumId="7" w15:restartNumberingAfterBreak="0">
     <w:nsid w:val="4B2B07F0"/>
     <w:multiLevelType w:val="hybridMultilevel"/>
     <w:tmpl w:val="44BEB798"/>
@@ -14184,7 +14627,7 @@
       </w:pPr>
     </w:lvl>
   </w:abstractNum>
-  <w:abstractNum w:abstractNumId="8">
+  <w:abstractNum w:abstractNumId="8" w15:restartNumberingAfterBreak="0">
     <w:nsid w:val="4C116695"/>
     <w:multiLevelType w:val="hybridMultilevel"/>
     <w:tmpl w:val="4B0456A6"/>
@@ -14273,7 +14716,7 @@
       </w:pPr>
     </w:lvl>
   </w:abstractNum>
-  <w:abstractNum w:abstractNumId="9">
+  <w:abstractNum w:abstractNumId="9" w15:restartNumberingAfterBreak="0">
     <w:nsid w:val="4D155128"/>
     <w:multiLevelType w:val="multilevel"/>
     <w:tmpl w:val="B2AC28C0"/>
@@ -14407,7 +14850,7 @@
       </w:rPr>
     </w:lvl>
   </w:abstractNum>
-  <w:abstractNum w:abstractNumId="10">
+  <w:abstractNum w:abstractNumId="10" w15:restartNumberingAfterBreak="0">
     <w:nsid w:val="540913C3"/>
     <w:multiLevelType w:val="hybridMultilevel"/>
     <w:tmpl w:val="955A2CD4"/>
@@ -14496,7 +14939,7 @@
       </w:pPr>
     </w:lvl>
   </w:abstractNum>
-  <w:abstractNum w:abstractNumId="11">
+  <w:abstractNum w:abstractNumId="11" w15:restartNumberingAfterBreak="0">
     <w:nsid w:val="54D53D6D"/>
     <w:multiLevelType w:val="hybridMultilevel"/>
     <w:tmpl w:val="7B7E35B4"/>
@@ -14585,7 +15028,93 @@
       </w:pPr>
     </w:lvl>
   </w:abstractNum>
-  <w:abstractNum w:abstractNumId="12">
+  <w:abstractNum w:abstractNumId="12" w15:restartNumberingAfterBreak="0">
+    <w:nsid w:val="58BE2931"/>
+    <w:multiLevelType w:val="hybridMultilevel"/>
+    <w:tmpl w:val="0C20815E"/>
+    <w:lvl w:ilvl="0" w:tplc="0409000F">
+      <w:start w:val="1"/>
+      <w:numFmt w:val="decimal"/>
+      <w:lvlText w:val="%1."/>
+      <w:lvlJc w:val="left"/>
+      <w:pPr>
+        <w:ind w:left="1571" w:hanging="360"/>
+      </w:pPr>
+    </w:lvl>
+    <w:lvl w:ilvl="1" w:tplc="04090019" w:tentative="1">
+      <w:start w:val="1"/>
+      <w:numFmt w:val="lowerLetter"/>
+      <w:lvlText w:val="%2."/>
+      <w:lvlJc w:val="left"/>
+      <w:pPr>
+        <w:ind w:left="2291" w:hanging="360"/>
+      </w:pPr>
+    </w:lvl>
+    <w:lvl w:ilvl="2" w:tplc="0409001B" w:tentative="1">
+      <w:start w:val="1"/>
+      <w:numFmt w:val="lowerRoman"/>
+      <w:lvlText w:val="%3."/>
+      <w:lvlJc w:val="right"/>
+      <w:pPr>
+        <w:ind w:left="3011" w:hanging="180"/>
+      </w:pPr>
+    </w:lvl>
+    <w:lvl w:ilvl="3" w:tplc="0409000F" w:tentative="1">
+      <w:start w:val="1"/>
+      <w:numFmt w:val="decimal"/>
+      <w:lvlText w:val="%4."/>
+      <w:lvlJc w:val="left"/>
+      <w:pPr>
+        <w:ind w:left="3731" w:hanging="360"/>
+      </w:pPr>
+    </w:lvl>
+    <w:lvl w:ilvl="4" w:tplc="04090019" w:tentative="1">
+      <w:start w:val="1"/>
+      <w:numFmt w:val="lowerLetter"/>
+      <w:lvlText w:val="%5."/>
+      <w:lvlJc w:val="left"/>
+      <w:pPr>
+        <w:ind w:left="4451" w:hanging="360"/>
+      </w:pPr>
+    </w:lvl>
+    <w:lvl w:ilvl="5" w:tplc="0409001B" w:tentative="1">
+      <w:start w:val="1"/>
+      <w:numFmt w:val="lowerRoman"/>
+      <w:lvlText w:val="%6."/>
+      <w:lvlJc w:val="right"/>
+      <w:pPr>
+        <w:ind w:left="5171" w:hanging="180"/>
+      </w:pPr>
+    </w:lvl>
+    <w:lvl w:ilvl="6" w:tplc="0409000F" w:tentative="1">
+      <w:start w:val="1"/>
+      <w:numFmt w:val="decimal"/>
+      <w:lvlText w:val="%7."/>
+      <w:lvlJc w:val="left"/>
+      <w:pPr>
+        <w:ind w:left="5891" w:hanging="360"/>
+      </w:pPr>
+    </w:lvl>
+    <w:lvl w:ilvl="7" w:tplc="04090019" w:tentative="1">
+      <w:start w:val="1"/>
+      <w:numFmt w:val="lowerLetter"/>
+      <w:lvlText w:val="%8."/>
+      <w:lvlJc w:val="left"/>
+      <w:pPr>
+        <w:ind w:left="6611" w:hanging="360"/>
+      </w:pPr>
+    </w:lvl>
+    <w:lvl w:ilvl="8" w:tplc="0409001B" w:tentative="1">
+      <w:start w:val="1"/>
+      <w:numFmt w:val="lowerRoman"/>
+      <w:lvlText w:val="%9."/>
+      <w:lvlJc w:val="right"/>
+      <w:pPr>
+        <w:ind w:left="7331" w:hanging="180"/>
+      </w:pPr>
+    </w:lvl>
+  </w:abstractNum>
+  <w:abstractNum w:abstractNumId="13" w15:restartNumberingAfterBreak="0">
     <w:nsid w:val="5C877996"/>
     <w:multiLevelType w:val="hybridMultilevel"/>
     <w:tmpl w:val="63BA4E36"/>
@@ -14674,7 +15203,7 @@
       </w:pPr>
     </w:lvl>
   </w:abstractNum>
-  <w:abstractNum w:abstractNumId="13">
+  <w:abstractNum w:abstractNumId="14" w15:restartNumberingAfterBreak="0">
     <w:nsid w:val="632C546E"/>
     <w:multiLevelType w:val="multilevel"/>
     <w:tmpl w:val="5E4E29FE"/>
@@ -14797,7 +15326,7 @@
       </w:rPr>
     </w:lvl>
   </w:abstractNum>
-  <w:abstractNum w:abstractNumId="14">
+  <w:abstractNum w:abstractNumId="15" w15:restartNumberingAfterBreak="0">
     <w:nsid w:val="6D465B71"/>
     <w:multiLevelType w:val="multilevel"/>
     <w:tmpl w:val="7F2C3D08"/>
@@ -14910,7 +15439,7 @@
       </w:rPr>
     </w:lvl>
   </w:abstractNum>
-  <w:abstractNum w:abstractNumId="15">
+  <w:abstractNum w:abstractNumId="16" w15:restartNumberingAfterBreak="0">
     <w:nsid w:val="6EC55B90"/>
     <w:multiLevelType w:val="hybridMultilevel"/>
     <w:tmpl w:val="D3284E80"/>
@@ -15000,7 +15529,7 @@
       </w:pPr>
     </w:lvl>
   </w:abstractNum>
-  <w:abstractNum w:abstractNumId="16">
+  <w:abstractNum w:abstractNumId="17" w15:restartNumberingAfterBreak="0">
     <w:nsid w:val="716B5337"/>
     <w:multiLevelType w:val="hybridMultilevel"/>
     <w:tmpl w:val="CCD82762"/>
@@ -15089,7 +15618,7 @@
       </w:pPr>
     </w:lvl>
   </w:abstractNum>
-  <w:abstractNum w:abstractNumId="17">
+  <w:abstractNum w:abstractNumId="18" w15:restartNumberingAfterBreak="0">
     <w:nsid w:val="7F28020A"/>
     <w:multiLevelType w:val="hybridMultilevel"/>
     <w:tmpl w:val="E58A7BC8"/>
@@ -15188,13 +15717,13 @@
     <w:abstractNumId w:val="7"/>
   </w:num>
   <w:num w:numId="4">
-    <w:abstractNumId w:val="16"/>
+    <w:abstractNumId w:val="17"/>
   </w:num>
   <w:num w:numId="5">
     <w:abstractNumId w:val="1"/>
   </w:num>
   <w:num w:numId="6">
-    <w:abstractNumId w:val="17"/>
+    <w:abstractNumId w:val="18"/>
   </w:num>
   <w:num w:numId="7">
     <w:abstractNumId w:val="6"/>
@@ -15209,7 +15738,7 @@
     <w:abstractNumId w:val="2"/>
   </w:num>
   <w:num w:numId="11">
-    <w:abstractNumId w:val="14"/>
+    <w:abstractNumId w:val="15"/>
   </w:num>
   <w:num w:numId="12">
     <w:abstractNumId w:val="4"/>
@@ -15222,10 +15751,10 @@
     </w:lvlOverride>
   </w:num>
   <w:num w:numId="13">
-    <w:abstractNumId w:val="13"/>
+    <w:abstractNumId w:val="14"/>
   </w:num>
   <w:num w:numId="14">
-    <w:abstractNumId w:val="12"/>
+    <w:abstractNumId w:val="13"/>
     <w:lvlOverride w:ilvl="0">
       <w:startOverride w:val="1"/>
     </w:lvlOverride>
@@ -15345,13 +15874,16 @@
     </w:lvlOverride>
   </w:num>
   <w:num w:numId="18">
-    <w:abstractNumId w:val="15"/>
+    <w:abstractNumId w:val="16"/>
+  </w:num>
+  <w:num w:numId="19">
+    <w:abstractNumId w:val="12"/>
   </w:num>
 </w:numbering>
 </file>
 
 <file path=word/styles.xml><?xml version="1.0" encoding="utf-8"?>
-<w:styles xmlns:mc="http://schemas.openxmlformats.org/markup-compatibility/2006" xmlns:r="http://schemas.openxmlformats.org/officeDocument/2006/relationships" xmlns:w="http://schemas.openxmlformats.org/wordprocessingml/2006/main" xmlns:w14="http://schemas.microsoft.com/office/word/2010/wordml" xmlns:w15="http://schemas.microsoft.com/office/word/2012/wordml" mc:Ignorable="w14 w15">
+<w:styles xmlns:mc="http://schemas.openxmlformats.org/markup-compatibility/2006" xmlns:r="http://schemas.openxmlformats.org/officeDocument/2006/relationships" xmlns:w="http://schemas.openxmlformats.org/wordprocessingml/2006/main" xmlns:w14="http://schemas.microsoft.com/office/word/2010/wordml" xmlns:w15="http://schemas.microsoft.com/office/word/2012/wordml" xmlns:w16se="http://schemas.microsoft.com/office/word/2015/wordml/symex" mc:Ignorable="w14 w15 w16se">
   <w:docDefaults>
     <w:rPrDefault>
       <w:rPr>
@@ -16053,7 +16585,6 @@
       <w:spacing w:after="0" w:line="240" w:lineRule="auto"/>
     </w:pPr>
     <w:tblPr>
-      <w:tblInd w:w="0" w:type="dxa"/>
       <w:tblBorders>
         <w:top w:val="single" w:sz="4" w:space="0" w:color="auto"/>
         <w:left w:val="single" w:sz="4" w:space="0" w:color="auto"/>
@@ -16062,12 +16593,6 @@
         <w:insideH w:val="single" w:sz="4" w:space="0" w:color="auto"/>
         <w:insideV w:val="single" w:sz="4" w:space="0" w:color="auto"/>
       </w:tblBorders>
-      <w:tblCellMar>
-        <w:top w:w="0" w:type="dxa"/>
-        <w:left w:w="108" w:type="dxa"/>
-        <w:bottom w:w="0" w:type="dxa"/>
-        <w:right w:w="108" w:type="dxa"/>
-      </w:tblCellMar>
     </w:tblPr>
   </w:style>
 </w:styles>
@@ -16361,7 +16886,7 @@
     <b:Title>Recommendation systems: Principles, methods and</b:Title>
     <b:Year>2015</b:Year>
     <b:Pages>4</b:Pages>
-    <b:RefOrder>20</b:RefOrder>
+    <b:RefOrder>21</b:RefOrder>
   </b:Source>
   <b:Source>
     <b:Tag>Lis18</b:Tag>
@@ -16415,7 +16940,7 @@
     <b:Pages>12</b:Pages>
     <b:Volume>3</b:Volume>
     <b:Issue>2</b:Issue>
-    <b:RefOrder>21</b:RefOrder>
+    <b:RefOrder>22</b:RefOrder>
   </b:Source>
   <b:Source>
     <b:Tag>Zhe19</b:Tag>
@@ -16438,7 +16963,7 @@
     <b:Title>GACOforRec: Session-Based Graph Convolutional Neural Networks Recommendation Model</b:Title>
     <b:Year>2019</b:Year>
     <b:Pages>114077</b:Pages>
-    <b:RefOrder>22</b:RefOrder>
+    <b:RefOrder>23</b:RefOrder>
   </b:Source>
   <b:Source>
     <b:Tag>Jun17</b:Tag>
@@ -16554,7 +17079,7 @@
     <b:Title>Deep attention user-based collaborative filtering for recommendation</b:Title>
     <b:Year>2020</b:Year>
     <b:Pages>2</b:Pages>
-    <b:RefOrder>23</b:RefOrder>
+    <b:RefOrder>24</b:RefOrder>
   </b:Source>
   <b:Source>
     <b:Tag>She15</b:Tag>
@@ -16601,7 +17126,7 @@
     <b:Title>Recommender system for ubiquitous learning based on decision tree</b:Title>
     <b:JournalName>2016 4th IEEE International Colloquium on Information Science and Technology (CiSt)</b:JournalName>
     <b:Year>2016</b:Year>
-    <b:RefOrder>10</b:RefOrder>
+    <b:RefOrder>11</b:RefOrder>
   </b:Source>
   <b:Source>
     <b:Tag>Khi18</b:Tag>
@@ -16648,7 +17173,7 @@
     </b:Author>
     <b:JournalName>Deep Learning based Recommender System: A Survey and New Perspectives</b:JournalName>
     <b:Year>2019</b:Year>
-    <b:RefOrder>24</b:RefOrder>
+    <b:RefOrder>25</b:RefOrder>
   </b:Source>
   <b:Source>
     <b:Tag>BoY16</b:Tag>
@@ -16668,7 +17193,7 @@
     <b:Title>Social Collaborative Filtering by Trust</b:Title>
     <b:Year>2016</b:Year>
     <b:Pages>1</b:Pages>
-    <b:RefOrder>14</b:RefOrder>
+    <b:RefOrder>15</b:RefOrder>
   </b:Source>
   <b:Source>
     <b:Tag>MSa17</b:Tag>
@@ -16694,7 +17219,7 @@
     <b:Year>2017</b:Year>
     <b:Pages>2</b:Pages>
     <b:Volume>14</b:Volume>
-    <b:RefOrder>25</b:RefOrder>
+    <b:RefOrder>26</b:RefOrder>
   </b:Source>
   <b:Source>
     <b:Tag>Meh16</b:Tag>
@@ -16713,7 +17238,7 @@
       </b:Author>
     </b:Author>
     <b:JournalName>C O M P U T E R S C I E N C E R E V I E W2 0 ( 2 0 1 6 )</b:JournalName>
-    <b:RefOrder>8</b:RefOrder>
+    <b:RefOrder>9</b:RefOrder>
   </b:Source>
   <b:Source>
     <b:Tag>JES17</b:Tag>
@@ -16733,7 +17258,7 @@
     <b:Title>Recommender Systems Clustering Using BayesianNon Negative Matrix Factorization</b:Title>
     <b:JournalName>Digital Object Identifier 10.1109/ACCESS.2017.2788138</b:JournalName>
     <b:Year>2017</b:Year>
-    <b:RefOrder>9</b:RefOrder>
+    <b:RefOrder>10</b:RefOrder>
   </b:Source>
   <b:Source>
     <b:Tag>Mar17</b:Tag>
@@ -16753,7 +17278,7 @@
     <b:Title>Identifying representative users in matrix factorization-based recommender systems: application to solving the content-less new item cold-start problem</b:Title>
     <b:JournalName>J Intell Inf Syst</b:JournalName>
     <b:Year>2017</b:Year>
-    <b:RefOrder>11</b:RefOrder>
+    <b:RefOrder>12</b:RefOrder>
   </b:Source>
   <b:Source>
     <b:Tag>Ste20</b:Tag>
@@ -16773,7 +17298,7 @@
     <b:Title>Perancangan Sistem Informasi Permohonan Perizinan Penelitian dengan Metode Agile dan Framework Laravel Berbasis W</b:Title>
     <b:JournalName>Journal of Information Systems and Informatics</b:JournalName>
     <b:Year>2020</b:Year>
-    <b:RefOrder>19</b:RefOrder>
+    <b:RefOrder>20</b:RefOrder>
   </b:Source>
   <b:Source>
     <b:Tag>Sat16</b:Tag>
@@ -16793,7 +17318,7 @@
     <b:Title>Lets Build Your Android Apps with Android Studio</b:Title>
     <b:Year>2016</b:Year>
     <b:Publisher>Elex Media Komputindo</b:Publisher>
-    <b:RefOrder>16</b:RefOrder>
+    <b:RefOrder>17</b:RefOrder>
   </b:Source>
   <b:Source>
     <b:Tag>Tit13</b:Tag>
@@ -16813,7 +17338,7 @@
       </b:Author>
     </b:Author>
     <b:JournalName>Jurnal Ilmiah Teknologi  dan Informasi ASIA</b:JournalName>
-    <b:RefOrder>12</b:RefOrder>
+    <b:RefOrder>13</b:RefOrder>
   </b:Source>
   <b:Source>
     <b:Tag>Yud18</b:Tag>
@@ -16833,7 +17358,7 @@
       </b:Author>
     </b:Author>
     <b:Publisher>Elex Media Komputindo</b:Publisher>
-    <b:RefOrder>17</b:RefOrder>
+    <b:RefOrder>18</b:RefOrder>
   </b:Source>
   <b:Source>
     <b:Tag>Placeholder1</b:Tag>
@@ -16853,7 +17378,7 @@
     <b:Title>Mudah Membuat dan Berbisnis Aplikasi Android dengan Android Studio</b:Title>
     <b:Year>2018</b:Year>
     <b:Publisher>Elex Media Komputindo</b:Publisher>
-    <b:RefOrder>18</b:RefOrder>
+    <b:RefOrder>19</b:RefOrder>
   </b:Source>
   <b:Source>
     <b:Tag>Fra11</b:Tag>
@@ -16873,7 +17398,7 @@
     <b:Title>Recommender System Handbook</b:Title>
     <b:JournalName>Kantor, P. B.</b:JournalName>
     <b:Year>2011</b:Year>
-    <b:RefOrder>13</b:RefOrder>
+    <b:RefOrder>14</b:RefOrder>
   </b:Source>
   <b:Source>
     <b:Tag>Lau09</b:Tag>
@@ -16893,7 +17418,7 @@
     <b:Title>State of the Art Recommender Systems</b:Title>
     <b:JournalName>Research Gate</b:JournalName>
     <b:Year>2009</b:Year>
-    <b:RefOrder>26</b:RefOrder>
+    <b:RefOrder>27</b:RefOrder>
   </b:Source>
   <b:Source>
     <b:Tag>Moh14</b:Tag>
@@ -16914,7 +17439,7 @@
     <b:JournalName>Jurnal Teknologi Technoscienta</b:JournalName>
     <b:Year>2014</b:Year>
     <b:Pages>77-78</b:Pages>
-    <b:RefOrder>27</b:RefOrder>
+    <b:RefOrder>28</b:RefOrder>
   </b:Source>
   <b:Source>
     <b:Tag>Nah191</b:Tag>
@@ -16959,7 +17484,7 @@
     <b:Title>Enabling Kernel-based Attribute-aware Matrix Factorization for Rating Prediction</b:Title>
     <b:Year>2016</b:Year>
     <b:Pages>1</b:Pages>
-    <b:RefOrder>28</b:RefOrder>
+    <b:RefOrder>29</b:RefOrder>
   </b:Source>
   <b:Source>
     <b:Tag>Jia161</b:Tag>
@@ -16982,13 +17507,32 @@
     <b:Title>Enabling Kernel-based Attribute-aware Matrix Factorization for Rating Prediction</b:Title>
     <b:Year>2016</b:Year>
     <b:Pages>1</b:Pages>
-    <b:RefOrder>15</b:RefOrder>
+    <b:RefOrder>16</b:RefOrder>
+  </b:Source>
+  <b:Source>
+    <b:Tag>DrP16</b:Tag>
+    <b:SourceType>JournalArticle</b:SourceType>
+    <b:Guid>{AF30182F-331D-406D-B2A8-AEFF4A03E1AA}</b:Guid>
+    <b:Author>
+      <b:Author>
+        <b:NameList>
+          <b:Person>
+            <b:Last>Aithal</b:Last>
+            <b:First>Dr.</b:First>
+            <b:Middle>P. S.</b:Middle>
+          </b:Person>
+        </b:NameList>
+      </b:Author>
+    </b:Author>
+    <b:Title>SMART LIBRARY MODELS FOR FUTURE GENERATIONS</b:Title>
+    <b:Year>2016</b:Year>
+    <b:RefOrder>8</b:RefOrder>
   </b:Source>
 </b:Sources>
 </file>
 
 <file path=customXml/itemProps1.xml><?xml version="1.0" encoding="utf-8"?>
-<ds:datastoreItem xmlns:ds="http://schemas.openxmlformats.org/officeDocument/2006/customXml" ds:itemID="{B58EDAD9-827E-47CA-80FB-F8B1FF4CDF48}">
+<ds:datastoreItem xmlns:ds="http://schemas.openxmlformats.org/officeDocument/2006/customXml" ds:itemID="{D64A6039-9ED3-4876-93FA-BCDF3F2D9656}">
   <ds:schemaRefs>
     <ds:schemaRef ds:uri="http://schemas.openxmlformats.org/officeDocument/2006/bibliography"/>
   </ds:schemaRefs>

</xml_diff>

<commit_message>
revisi Deep Collaborative Filtering
revisi
</commit_message>
<xml_diff>
--- a/BAB 1-2 _Skripsi.docx
+++ b/BAB 1-2 _Skripsi.docx
@@ -1,6 +1,6 @@
 
 <file path=word/document.xml><?xml version="1.0" encoding="utf-8"?>
-<w:document xmlns:wpc="http://schemas.microsoft.com/office/word/2010/wordprocessingCanvas" xmlns:cx="http://schemas.microsoft.com/office/drawing/2014/chartex" xmlns:cx1="http://schemas.microsoft.com/office/drawing/2015/9/8/chartex" xmlns:mc="http://schemas.openxmlformats.org/markup-compatibility/2006" xmlns:o="urn:schemas-microsoft-com:office:office" xmlns:r="http://schemas.openxmlformats.org/officeDocument/2006/relationships" xmlns:m="http://schemas.openxmlformats.org/officeDocument/2006/math" xmlns:v="urn:schemas-microsoft-com:vml" xmlns:wp14="http://schemas.microsoft.com/office/word/2010/wordprocessingDrawing" xmlns:wp="http://schemas.openxmlformats.org/drawingml/2006/wordprocessingDrawing" xmlns:w10="urn:schemas-microsoft-com:office:word" xmlns:w="http://schemas.openxmlformats.org/wordprocessingml/2006/main" xmlns:w14="http://schemas.microsoft.com/office/word/2010/wordml" xmlns:w15="http://schemas.microsoft.com/office/word/2012/wordml" xmlns:w16se="http://schemas.microsoft.com/office/word/2015/wordml/symex" xmlns:wpg="http://schemas.microsoft.com/office/word/2010/wordprocessingGroup" xmlns:wpi="http://schemas.microsoft.com/office/word/2010/wordprocessingInk" xmlns:wne="http://schemas.microsoft.com/office/word/2006/wordml" xmlns:wps="http://schemas.microsoft.com/office/word/2010/wordprocessingShape" mc:Ignorable="w14 w15 w16se wp14">
+<w:document xmlns:wpc="http://schemas.microsoft.com/office/word/2010/wordprocessingCanvas" xmlns:cx="http://schemas.microsoft.com/office/drawing/2014/chartex" xmlns:cx1="http://schemas.microsoft.com/office/drawing/2015/9/8/chartex" xmlns:cx2="http://schemas.microsoft.com/office/drawing/2015/10/21/chartex" xmlns:cx3="http://schemas.microsoft.com/office/drawing/2016/5/9/chartex" xmlns:cx4="http://schemas.microsoft.com/office/drawing/2016/5/10/chartex" xmlns:cx5="http://schemas.microsoft.com/office/drawing/2016/5/11/chartex" xmlns:cx6="http://schemas.microsoft.com/office/drawing/2016/5/12/chartex" xmlns:cx7="http://schemas.microsoft.com/office/drawing/2016/5/13/chartex" xmlns:cx8="http://schemas.microsoft.com/office/drawing/2016/5/14/chartex" xmlns:mc="http://schemas.openxmlformats.org/markup-compatibility/2006" xmlns:aink="http://schemas.microsoft.com/office/drawing/2016/ink" xmlns:am3d="http://schemas.microsoft.com/office/drawing/2017/model3d" xmlns:o="urn:schemas-microsoft-com:office:office" xmlns:r="http://schemas.openxmlformats.org/officeDocument/2006/relationships" xmlns:m="http://schemas.openxmlformats.org/officeDocument/2006/math" xmlns:v="urn:schemas-microsoft-com:vml" xmlns:wp14="http://schemas.microsoft.com/office/word/2010/wordprocessingDrawing" xmlns:wp="http://schemas.openxmlformats.org/drawingml/2006/wordprocessingDrawing" xmlns:w10="urn:schemas-microsoft-com:office:word" xmlns:w="http://schemas.openxmlformats.org/wordprocessingml/2006/main" xmlns:w14="http://schemas.microsoft.com/office/word/2010/wordml" xmlns:w15="http://schemas.microsoft.com/office/word/2012/wordml" xmlns:w16cex="http://schemas.microsoft.com/office/word/2018/wordml/cex" xmlns:w16cid="http://schemas.microsoft.com/office/word/2016/wordml/cid" xmlns:w16="http://schemas.microsoft.com/office/word/2018/wordml" xmlns:w16se="http://schemas.microsoft.com/office/word/2015/wordml/symex" xmlns:wpg="http://schemas.microsoft.com/office/word/2010/wordprocessingGroup" xmlns:wpi="http://schemas.microsoft.com/office/word/2010/wordprocessingInk" xmlns:wne="http://schemas.microsoft.com/office/word/2006/wordml" xmlns:wps="http://schemas.microsoft.com/office/word/2010/wordprocessingShape" mc:Ignorable="w14 w15 w16se w16cid w16 w16cex wp14">
   <w:body>
     <w:p>
       <w:pPr>
@@ -84,7 +84,27 @@
           <w:szCs w:val="24"/>
           <w:lang w:val="en-ID"/>
         </w:rPr>
-        <w:t xml:space="preserve">Saat ini sistem rekomendasi telah diterapkan di berbagai domain seperti musik, film, buku, dan produk (Yang, 2019). Penggunaan teknik rekomendasi yang akurat dan efisien sangat penting bagi suatu sistem untuk memberikan hasil yang baik dan bermanfaat kepada setiap penggunanya (Isinkaye, et al., 2015). Sistem rekomendasi </w:t>
+        <w:t>Saat ini sistem rekomendasi telah diterapkan di berbagai domain seperti musik, film, buku, dan produk (Yang, 2019). Penggunaan teknik rekomendasi yang akurat dan efisien sangat penting bagi suatu sistem untuk memberikan hasil yang baik dan bermanfaat kepada setiap penggunanya (</w:t>
+      </w:r>
+      <w:proofErr w:type="spellStart"/>
+      <w:r>
+        <w:rPr>
+          <w:rFonts w:ascii="Times New Roman" w:hAnsi="Times New Roman" w:cs="Times New Roman"/>
+          <w:sz w:val="24"/>
+          <w:szCs w:val="24"/>
+          <w:lang w:val="en-ID"/>
+        </w:rPr>
+        <w:t>Isinkaye</w:t>
+      </w:r>
+      <w:proofErr w:type="spellEnd"/>
+      <w:r>
+        <w:rPr>
+          <w:rFonts w:ascii="Times New Roman" w:hAnsi="Times New Roman" w:cs="Times New Roman"/>
+          <w:sz w:val="24"/>
+          <w:szCs w:val="24"/>
+          <w:lang w:val="en-ID"/>
+        </w:rPr>
+        <w:t xml:space="preserve">, et al., 2015). Sistem rekomendasi </w:t>
       </w:r>
       <w:r>
         <w:rPr>
@@ -141,7 +161,27 @@
           <w:szCs w:val="24"/>
           <w:lang w:val="en-ID"/>
         </w:rPr>
-        <w:t xml:space="preserve"> dengan preferensi yang sama (Rahmawati, et al., 2018). Tetapi</w:t>
+        <w:t xml:space="preserve"> dengan preferensi yang sama (</w:t>
+      </w:r>
+      <w:proofErr w:type="spellStart"/>
+      <w:r>
+        <w:rPr>
+          <w:rFonts w:ascii="Times New Roman" w:hAnsi="Times New Roman" w:cs="Times New Roman"/>
+          <w:sz w:val="24"/>
+          <w:szCs w:val="24"/>
+          <w:lang w:val="en-ID"/>
+        </w:rPr>
+        <w:t>Rahmawati</w:t>
+      </w:r>
+      <w:proofErr w:type="spellEnd"/>
+      <w:r>
+        <w:rPr>
+          <w:rFonts w:ascii="Times New Roman" w:hAnsi="Times New Roman" w:cs="Times New Roman"/>
+          <w:sz w:val="24"/>
+          <w:szCs w:val="24"/>
+          <w:lang w:val="en-ID"/>
+        </w:rPr>
+        <w:t>, et al., 2018). Tetapi</w:t>
       </w:r>
       <w:r>
         <w:rPr>
@@ -180,6 +220,7 @@
         </w:rPr>
         <w:t xml:space="preserve"> pada matriks </w:t>
       </w:r>
+      <w:proofErr w:type="gramStart"/>
       <w:r>
         <w:rPr>
           <w:rFonts w:ascii="Times New Roman" w:hAnsi="Times New Roman" w:cs="Times New Roman"/>
@@ -193,11 +234,31 @@
       <w:r>
         <w:rPr>
           <w:rFonts w:ascii="Times New Roman" w:hAnsi="Times New Roman" w:cs="Times New Roman"/>
-          <w:sz w:val="24"/>
-          <w:szCs w:val="24"/>
-          <w:lang w:val="en-ID"/>
-        </w:rPr>
-        <w:t xml:space="preserve">. Banyak </w:t>
+          <w:i/>
+          <w:sz w:val="24"/>
+          <w:szCs w:val="24"/>
+          <w:lang w:val="en-ID"/>
+        </w:rPr>
+        <w:t xml:space="preserve"> </w:t>
+      </w:r>
+      <w:r>
+        <w:rPr>
+          <w:rFonts w:ascii="Times New Roman" w:hAnsi="Times New Roman" w:cs="Times New Roman"/>
+          <w:sz w:val="24"/>
+          <w:szCs w:val="24"/>
+          <w:lang w:val="en-ID"/>
+        </w:rPr>
+        <w:t>.</w:t>
+      </w:r>
+      <w:proofErr w:type="gramEnd"/>
+      <w:r>
+        <w:rPr>
+          <w:rFonts w:ascii="Times New Roman" w:hAnsi="Times New Roman" w:cs="Times New Roman"/>
+          <w:sz w:val="24"/>
+          <w:szCs w:val="24"/>
+          <w:lang w:val="en-ID"/>
+        </w:rPr>
+        <w:t xml:space="preserve"> Banyak </w:t>
       </w:r>
       <w:r>
         <w:rPr>
@@ -235,7 +296,27 @@
           <w:szCs w:val="24"/>
           <w:lang w:val="en-ID"/>
         </w:rPr>
-        <w:t xml:space="preserve"> sehingga rekomendasi yang dihasilkan memiliki akurasi yang sangat rendah (Saeed &amp; MansooriI, 2017). Sementara dalam konteks perpustakaan digital, banyaknya koleksi dan kebutuhan informasi yang beragam membuat </w:t>
+        <w:t xml:space="preserve"> sehingga rekomendasi yang dihasilkan memiliki akurasi yang sangat rendah (Saeed &amp; </w:t>
+      </w:r>
+      <w:proofErr w:type="spellStart"/>
+      <w:r>
+        <w:rPr>
+          <w:rFonts w:ascii="Times New Roman" w:hAnsi="Times New Roman" w:cs="Times New Roman"/>
+          <w:sz w:val="24"/>
+          <w:szCs w:val="24"/>
+          <w:lang w:val="en-ID"/>
+        </w:rPr>
+        <w:t>MansooriI</w:t>
+      </w:r>
+      <w:proofErr w:type="spellEnd"/>
+      <w:r>
+        <w:rPr>
+          <w:rFonts w:ascii="Times New Roman" w:hAnsi="Times New Roman" w:cs="Times New Roman"/>
+          <w:sz w:val="24"/>
+          <w:szCs w:val="24"/>
+          <w:lang w:val="en-ID"/>
+        </w:rPr>
+        <w:t xml:space="preserve">, 2017). Sementara dalam konteks perpustakaan digital, banyaknya koleksi dan kebutuhan informasi yang beragam membuat </w:t>
       </w:r>
       <w:r>
         <w:rPr>
@@ -329,7 +410,47 @@
           <w:szCs w:val="24"/>
           <w:lang w:val="en-ID"/>
         </w:rPr>
-        <w:t xml:space="preserve"> (Wenige &amp; Ruhland, 2018).</w:t>
+        <w:t xml:space="preserve"> (</w:t>
+      </w:r>
+      <w:proofErr w:type="spellStart"/>
+      <w:r>
+        <w:rPr>
+          <w:rFonts w:ascii="Times New Roman" w:hAnsi="Times New Roman" w:cs="Times New Roman"/>
+          <w:sz w:val="24"/>
+          <w:szCs w:val="24"/>
+          <w:lang w:val="en-ID"/>
+        </w:rPr>
+        <w:t>Wenige</w:t>
+      </w:r>
+      <w:proofErr w:type="spellEnd"/>
+      <w:r>
+        <w:rPr>
+          <w:rFonts w:ascii="Times New Roman" w:hAnsi="Times New Roman" w:cs="Times New Roman"/>
+          <w:sz w:val="24"/>
+          <w:szCs w:val="24"/>
+          <w:lang w:val="en-ID"/>
+        </w:rPr>
+        <w:t xml:space="preserve"> &amp; </w:t>
+      </w:r>
+      <w:proofErr w:type="spellStart"/>
+      <w:r>
+        <w:rPr>
+          <w:rFonts w:ascii="Times New Roman" w:hAnsi="Times New Roman" w:cs="Times New Roman"/>
+          <w:sz w:val="24"/>
+          <w:szCs w:val="24"/>
+          <w:lang w:val="en-ID"/>
+        </w:rPr>
+        <w:t>Ruhland</w:t>
+      </w:r>
+      <w:proofErr w:type="spellEnd"/>
+      <w:r>
+        <w:rPr>
+          <w:rFonts w:ascii="Times New Roman" w:hAnsi="Times New Roman" w:cs="Times New Roman"/>
+          <w:sz w:val="24"/>
+          <w:szCs w:val="24"/>
+          <w:lang w:val="en-ID"/>
+        </w:rPr>
+        <w:t>, 2018).</w:t>
       </w:r>
       <w:r>
         <w:rPr>
@@ -585,7 +706,18 @@
           <w:szCs w:val="24"/>
           <w:lang w:val="en-ID"/>
         </w:rPr>
-        <w:t>speech recognition</w:t>
+        <w:t xml:space="preserve">speech </w:t>
+      </w:r>
+      <w:proofErr w:type="gramStart"/>
+      <w:r>
+        <w:rPr>
+          <w:rFonts w:ascii="Times New Roman" w:hAnsi="Times New Roman" w:cs="Times New Roman"/>
+          <w:i/>
+          <w:sz w:val="24"/>
+          <w:szCs w:val="24"/>
+          <w:lang w:val="en-ID"/>
+        </w:rPr>
+        <w:t>recognition</w:t>
       </w:r>
       <w:r>
         <w:rPr>
@@ -613,7 +745,18 @@
           <w:szCs w:val="24"/>
           <w:lang w:val="en-ID"/>
         </w:rPr>
-        <w:t>natural language processing</w:t>
+        <w:t>natural</w:t>
+      </w:r>
+      <w:proofErr w:type="gramEnd"/>
+      <w:r>
+        <w:rPr>
+          <w:rFonts w:ascii="Times New Roman" w:hAnsi="Times New Roman" w:cs="Times New Roman"/>
+          <w:i/>
+          <w:sz w:val="24"/>
+          <w:szCs w:val="24"/>
+          <w:lang w:val="en-ID"/>
+        </w:rPr>
+        <w:t xml:space="preserve"> language processing</w:t>
       </w:r>
       <w:r>
         <w:rPr>
@@ -754,7 +897,25 @@
           <w:sz w:val="24"/>
           <w:szCs w:val="24"/>
         </w:rPr>
-        <w:t xml:space="preserve">yang digeneralisasi dengan baik </w:t>
+        <w:t xml:space="preserve">yang </w:t>
+      </w:r>
+      <w:proofErr w:type="spellStart"/>
+      <w:r>
+        <w:rPr>
+          <w:rFonts w:ascii="Times New Roman" w:hAnsi="Times New Roman" w:cs="Times New Roman"/>
+          <w:sz w:val="24"/>
+          <w:szCs w:val="24"/>
+        </w:rPr>
+        <w:t>digeneralisasi</w:t>
+      </w:r>
+      <w:proofErr w:type="spellEnd"/>
+      <w:r>
+        <w:rPr>
+          <w:rFonts w:ascii="Times New Roman" w:hAnsi="Times New Roman" w:cs="Times New Roman"/>
+          <w:sz w:val="24"/>
+          <w:szCs w:val="24"/>
+        </w:rPr>
+        <w:t xml:space="preserve"> dengan baik </w:t>
       </w:r>
       <w:r>
         <w:rPr>
@@ -1101,7 +1262,25 @@
           <w:sz w:val="24"/>
           <w:szCs w:val="24"/>
         </w:rPr>
-        <w:t xml:space="preserve"> dengan algoritma </w:t>
+        <w:t xml:space="preserve"> dengan </w:t>
+      </w:r>
+      <w:proofErr w:type="spellStart"/>
+      <w:r>
+        <w:rPr>
+          <w:rFonts w:ascii="Times New Roman" w:hAnsi="Times New Roman" w:cs="Times New Roman"/>
+          <w:sz w:val="24"/>
+          <w:szCs w:val="24"/>
+        </w:rPr>
+        <w:t>algoritma</w:t>
+      </w:r>
+      <w:proofErr w:type="spellEnd"/>
+      <w:r>
+        <w:rPr>
+          <w:rFonts w:ascii="Times New Roman" w:hAnsi="Times New Roman" w:cs="Times New Roman"/>
+          <w:sz w:val="24"/>
+          <w:szCs w:val="24"/>
+        </w:rPr>
+        <w:t xml:space="preserve"> </w:t>
       </w:r>
       <w:r>
         <w:rPr>
@@ -1787,15 +1966,33 @@
           <w:sz w:val="24"/>
           <w:szCs w:val="24"/>
         </w:rPr>
-        <w:t xml:space="preserve">. Oleh karena  </w:t>
-      </w:r>
-      <w:r>
-        <w:rPr>
-          <w:rFonts w:ascii="Times New Roman" w:hAnsi="Times New Roman" w:cs="Times New Roman"/>
-          <w:sz w:val="24"/>
-          <w:szCs w:val="24"/>
-        </w:rPr>
-        <w:t xml:space="preserve">itu, </w:t>
+        <w:t xml:space="preserve">. Oleh </w:t>
+      </w:r>
+      <w:proofErr w:type="gramStart"/>
+      <w:r>
+        <w:rPr>
+          <w:rFonts w:ascii="Times New Roman" w:hAnsi="Times New Roman" w:cs="Times New Roman"/>
+          <w:sz w:val="24"/>
+          <w:szCs w:val="24"/>
+        </w:rPr>
+        <w:t xml:space="preserve">karena  </w:t>
+      </w:r>
+      <w:r>
+        <w:rPr>
+          <w:rFonts w:ascii="Times New Roman" w:hAnsi="Times New Roman" w:cs="Times New Roman"/>
+          <w:sz w:val="24"/>
+          <w:szCs w:val="24"/>
+        </w:rPr>
+        <w:t>itu</w:t>
+      </w:r>
+      <w:proofErr w:type="gramEnd"/>
+      <w:r>
+        <w:rPr>
+          <w:rFonts w:ascii="Times New Roman" w:hAnsi="Times New Roman" w:cs="Times New Roman"/>
+          <w:sz w:val="24"/>
+          <w:szCs w:val="24"/>
+        </w:rPr>
+        <w:t xml:space="preserve">, </w:t>
       </w:r>
       <w:r>
         <w:rPr>
@@ -2009,13 +2206,27 @@
         <w:rPr>
           <w:rFonts w:ascii="Times New Roman" w:hAnsi="Times New Roman" w:cs="Times New Roman"/>
         </w:rPr>
-        <w:t>Latar B</w:t>
-      </w:r>
-      <w:r>
-        <w:rPr>
-          <w:rFonts w:ascii="Times New Roman" w:hAnsi="Times New Roman" w:cs="Times New Roman"/>
-        </w:rPr>
-        <w:t xml:space="preserve">elakang : </w:t>
+        <w:t xml:space="preserve">Latar </w:t>
+      </w:r>
+      <w:proofErr w:type="gramStart"/>
+      <w:r>
+        <w:rPr>
+          <w:rFonts w:ascii="Times New Roman" w:hAnsi="Times New Roman" w:cs="Times New Roman"/>
+        </w:rPr>
+        <w:t>B</w:t>
+      </w:r>
+      <w:r>
+        <w:rPr>
+          <w:rFonts w:ascii="Times New Roman" w:hAnsi="Times New Roman" w:cs="Times New Roman"/>
+        </w:rPr>
+        <w:t>elakang :</w:t>
+      </w:r>
+      <w:proofErr w:type="gramEnd"/>
+      <w:r>
+        <w:rPr>
+          <w:rFonts w:ascii="Times New Roman" w:hAnsi="Times New Roman" w:cs="Times New Roman"/>
+        </w:rPr>
+        <w:t xml:space="preserve"> </w:t>
       </w:r>
     </w:p>
     <w:p>
@@ -3045,7 +3256,25 @@
           <w:sz w:val="24"/>
           <w:szCs w:val="24"/>
         </w:rPr>
-        <w:t xml:space="preserve"> sebagai produk dari Tugas Akhir  ini  hanya dapat dipasang  pada </w:t>
+        <w:t xml:space="preserve"> sebagai produk dari Tugas </w:t>
+      </w:r>
+      <w:proofErr w:type="gramStart"/>
+      <w:r>
+        <w:rPr>
+          <w:rFonts w:ascii="Times New Roman" w:hAnsi="Times New Roman" w:cs="Times New Roman"/>
+          <w:sz w:val="24"/>
+          <w:szCs w:val="24"/>
+        </w:rPr>
+        <w:t>Akhir  ini</w:t>
+      </w:r>
+      <w:proofErr w:type="gramEnd"/>
+      <w:r>
+        <w:rPr>
+          <w:rFonts w:ascii="Times New Roman" w:hAnsi="Times New Roman" w:cs="Times New Roman"/>
+          <w:sz w:val="24"/>
+          <w:szCs w:val="24"/>
+        </w:rPr>
+        <w:t xml:space="preserve">  hanya dapat dipasang  pada </w:t>
       </w:r>
       <w:r>
         <w:rPr>
@@ -3413,13 +3642,23 @@
         </w:rPr>
         <w:t xml:space="preserve"> digital dari </w:t>
       </w:r>
-      <w:r>
-        <w:rPr>
-          <w:rFonts w:ascii="Times New Roman" w:hAnsi="Times New Roman" w:cs="Times New Roman"/>
-          <w:sz w:val="24"/>
-          <w:szCs w:val="24"/>
-        </w:rPr>
-        <w:t xml:space="preserve">algoritma </w:t>
+      <w:proofErr w:type="spellStart"/>
+      <w:r>
+        <w:rPr>
+          <w:rFonts w:ascii="Times New Roman" w:hAnsi="Times New Roman" w:cs="Times New Roman"/>
+          <w:sz w:val="24"/>
+          <w:szCs w:val="24"/>
+        </w:rPr>
+        <w:t>algoritma</w:t>
+      </w:r>
+      <w:proofErr w:type="spellEnd"/>
+      <w:r>
+        <w:rPr>
+          <w:rFonts w:ascii="Times New Roman" w:hAnsi="Times New Roman" w:cs="Times New Roman"/>
+          <w:sz w:val="24"/>
+          <w:szCs w:val="24"/>
+        </w:rPr>
+        <w:t xml:space="preserve"> </w:t>
       </w:r>
       <w:r>
         <w:rPr>
@@ -3668,13 +3907,23 @@
         </w:rPr>
         <w:t xml:space="preserve"> digital dari </w:t>
       </w:r>
-      <w:r>
-        <w:rPr>
-          <w:rFonts w:ascii="Times New Roman" w:hAnsi="Times New Roman" w:cs="Times New Roman"/>
-          <w:sz w:val="24"/>
-          <w:szCs w:val="24"/>
-        </w:rPr>
-        <w:t xml:space="preserve">algoritma </w:t>
+      <w:proofErr w:type="spellStart"/>
+      <w:r>
+        <w:rPr>
+          <w:rFonts w:ascii="Times New Roman" w:hAnsi="Times New Roman" w:cs="Times New Roman"/>
+          <w:sz w:val="24"/>
+          <w:szCs w:val="24"/>
+        </w:rPr>
+        <w:t>algoritma</w:t>
+      </w:r>
+      <w:proofErr w:type="spellEnd"/>
+      <w:r>
+        <w:rPr>
+          <w:rFonts w:ascii="Times New Roman" w:hAnsi="Times New Roman" w:cs="Times New Roman"/>
+          <w:sz w:val="24"/>
+          <w:szCs w:val="24"/>
+        </w:rPr>
+        <w:t xml:space="preserve"> </w:t>
       </w:r>
       <w:r>
         <w:rPr>
@@ -3952,7 +4201,25 @@
           <w:sz w:val="24"/>
           <w:szCs w:val="24"/>
         </w:rPr>
-        <w:t xml:space="preserve"> perhitungan untuk algoritma </w:t>
+        <w:t xml:space="preserve"> perhitungan untuk </w:t>
+      </w:r>
+      <w:proofErr w:type="spellStart"/>
+      <w:r>
+        <w:rPr>
+          <w:rFonts w:ascii="Times New Roman" w:hAnsi="Times New Roman" w:cs="Times New Roman"/>
+          <w:sz w:val="24"/>
+          <w:szCs w:val="24"/>
+        </w:rPr>
+        <w:t>algoritma</w:t>
+      </w:r>
+      <w:proofErr w:type="spellEnd"/>
+      <w:r>
+        <w:rPr>
+          <w:rFonts w:ascii="Times New Roman" w:hAnsi="Times New Roman" w:cs="Times New Roman"/>
+          <w:sz w:val="24"/>
+          <w:szCs w:val="24"/>
+        </w:rPr>
+        <w:t xml:space="preserve"> </w:t>
       </w:r>
       <w:r>
         <w:rPr>
@@ -4000,6 +4267,7 @@
         </w:rPr>
         <w:t xml:space="preserve"> untuk menganalisis proses </w:t>
       </w:r>
+      <w:proofErr w:type="spellStart"/>
       <w:r>
         <w:rPr>
           <w:rFonts w:ascii="Times New Roman" w:hAnsi="Times New Roman" w:cs="Times New Roman"/>
@@ -4007,7 +4275,17 @@
           <w:sz w:val="24"/>
           <w:szCs w:val="24"/>
         </w:rPr>
-        <w:t>algoritma yang digunakan</w:t>
+        <w:t>algoritma</w:t>
+      </w:r>
+      <w:proofErr w:type="spellEnd"/>
+      <w:r>
+        <w:rPr>
+          <w:rFonts w:ascii="Times New Roman" w:hAnsi="Times New Roman" w:cs="Times New Roman"/>
+          <w:iCs/>
+          <w:sz w:val="24"/>
+          <w:szCs w:val="24"/>
+        </w:rPr>
+        <w:t xml:space="preserve"> yang digunakan</w:t>
       </w:r>
       <w:r>
         <w:rPr>
@@ -4277,7 +4555,25 @@
           <w:sz w:val="24"/>
           <w:szCs w:val="24"/>
         </w:rPr>
-        <w:t>) menggunakan figma,</w:t>
+        <w:t xml:space="preserve">) menggunakan </w:t>
+      </w:r>
+      <w:proofErr w:type="spellStart"/>
+      <w:r>
+        <w:rPr>
+          <w:rFonts w:ascii="Times New Roman" w:hAnsi="Times New Roman" w:cs="Times New Roman"/>
+          <w:sz w:val="24"/>
+          <w:szCs w:val="24"/>
+        </w:rPr>
+        <w:t>figma</w:t>
+      </w:r>
+      <w:proofErr w:type="spellEnd"/>
+      <w:r>
+        <w:rPr>
+          <w:rFonts w:ascii="Times New Roman" w:hAnsi="Times New Roman" w:cs="Times New Roman"/>
+          <w:sz w:val="24"/>
+          <w:szCs w:val="24"/>
+        </w:rPr>
+        <w:t>,</w:t>
       </w:r>
       <w:r>
         <w:rPr>
@@ -4398,6 +4694,7 @@
         <w:t xml:space="preserve"> </w:t>
       </w:r>
       <w:bookmarkStart w:id="4" w:name="_Hlk62836254"/>
+      <w:proofErr w:type="spellStart"/>
       <w:r>
         <w:rPr>
           <w:i/>
@@ -4406,6 +4703,7 @@
         <w:t>Javascript</w:t>
       </w:r>
       <w:bookmarkEnd w:id="4"/>
+      <w:proofErr w:type="spellEnd"/>
       <w:r>
         <w:rPr>
           <w:i/>
@@ -4425,8 +4723,17 @@
           <w:i/>
           <w:color w:val="000000"/>
         </w:rPr>
-        <w:t>Framework laravel</w:t>
-      </w:r>
+        <w:t xml:space="preserve">Framework </w:t>
+      </w:r>
+      <w:proofErr w:type="spellStart"/>
+      <w:r>
+        <w:rPr>
+          <w:i/>
+          <w:color w:val="000000"/>
+        </w:rPr>
+        <w:t>laravel</w:t>
+      </w:r>
+      <w:proofErr w:type="spellEnd"/>
       <w:r>
         <w:rPr>
           <w:i/>
@@ -4542,7 +4849,25 @@
           <w:sz w:val="24"/>
           <w:szCs w:val="24"/>
         </w:rPr>
-        <w:t>Pengujian software diperlukan untuk memastikan aplikasi yang dibangun dapat berjalan sesuai fungsionalitasnya.</w:t>
+        <w:t xml:space="preserve">Pengujian software diperlukan untuk memastikan aplikasi yang dibangun dapat berjalan sesuai </w:t>
+      </w:r>
+      <w:proofErr w:type="spellStart"/>
+      <w:r>
+        <w:rPr>
+          <w:rFonts w:ascii="Times New Roman" w:hAnsi="Times New Roman" w:cs="Times New Roman"/>
+          <w:sz w:val="24"/>
+          <w:szCs w:val="24"/>
+        </w:rPr>
+        <w:t>fungsionalitasnya</w:t>
+      </w:r>
+      <w:proofErr w:type="spellEnd"/>
+      <w:r>
+        <w:rPr>
+          <w:rFonts w:ascii="Times New Roman" w:hAnsi="Times New Roman" w:cs="Times New Roman"/>
+          <w:sz w:val="24"/>
+          <w:szCs w:val="24"/>
+        </w:rPr>
+        <w:t>.</w:t>
       </w:r>
     </w:p>
     <w:p>
@@ -5126,15 +5451,33 @@
           <w:sz w:val="24"/>
           <w:szCs w:val="24"/>
         </w:rPr>
-        <w:t xml:space="preserve">, dan </w:t>
-      </w:r>
-      <w:r>
-        <w:rPr>
-          <w:rFonts w:ascii="Times New Roman" w:hAnsi="Times New Roman" w:cs="Times New Roman"/>
-          <w:sz w:val="24"/>
-          <w:szCs w:val="24"/>
-        </w:rPr>
-        <w:t xml:space="preserve"> penelusuran informasi. </w:t>
+        <w:t xml:space="preserve">, </w:t>
+      </w:r>
+      <w:proofErr w:type="gramStart"/>
+      <w:r>
+        <w:rPr>
+          <w:rFonts w:ascii="Times New Roman" w:hAnsi="Times New Roman" w:cs="Times New Roman"/>
+          <w:sz w:val="24"/>
+          <w:szCs w:val="24"/>
+        </w:rPr>
+        <w:t xml:space="preserve">dan </w:t>
+      </w:r>
+      <w:r>
+        <w:rPr>
+          <w:rFonts w:ascii="Times New Roman" w:hAnsi="Times New Roman" w:cs="Times New Roman"/>
+          <w:sz w:val="24"/>
+          <w:szCs w:val="24"/>
+        </w:rPr>
+        <w:t xml:space="preserve"> penelusuran</w:t>
+      </w:r>
+      <w:proofErr w:type="gramEnd"/>
+      <w:r>
+        <w:rPr>
+          <w:rFonts w:ascii="Times New Roman" w:hAnsi="Times New Roman" w:cs="Times New Roman"/>
+          <w:sz w:val="24"/>
+          <w:szCs w:val="24"/>
+        </w:rPr>
+        <w:t xml:space="preserve"> informasi. </w:t>
       </w:r>
       <w:r>
         <w:rPr>
@@ -5280,6 +5623,7 @@
           <w:id w:val="696661560"/>
           <w:citation/>
         </w:sdtPr>
+        <w:sdtEndPr/>
         <w:sdtContent>
           <w:r>
             <w:rPr>
@@ -5992,7 +6336,31 @@
           <w:szCs w:val="18"/>
           <w:lang w:val="en-ID"/>
         </w:rPr>
-        <w:t xml:space="preserve">(Sumber : </w:t>
+        <w:t>(</w:t>
+      </w:r>
+      <w:proofErr w:type="gramStart"/>
+      <w:r>
+        <w:rPr>
+          <w:rFonts w:ascii="Times New Roman" w:hAnsi="Times New Roman" w:cs="Times New Roman"/>
+          <w:iCs/>
+          <w:color w:val="000000" w:themeColor="text1"/>
+          <w:sz w:val="24"/>
+          <w:szCs w:val="18"/>
+          <w:lang w:val="en-ID"/>
+        </w:rPr>
+        <w:t>Sumber :</w:t>
+      </w:r>
+      <w:proofErr w:type="gramEnd"/>
+      <w:r>
+        <w:rPr>
+          <w:rFonts w:ascii="Times New Roman" w:hAnsi="Times New Roman" w:cs="Times New Roman"/>
+          <w:iCs/>
+          <w:color w:val="000000" w:themeColor="text1"/>
+          <w:sz w:val="24"/>
+          <w:szCs w:val="18"/>
+          <w:lang w:val="en-ID"/>
+        </w:rPr>
+        <w:t xml:space="preserve"> </w:t>
       </w:r>
       <w:hyperlink r:id="rId10" w:history="1">
         <w:r>
@@ -6529,7 +6897,7 @@
           <w:sz w:val="24"/>
           <w:szCs w:val="24"/>
         </w:rPr>
-        <w:t>lima</w:t>
+        <w:t>enam</w:t>
       </w:r>
       <w:r>
         <w:rPr>
@@ -6653,7 +7021,61 @@
           <w:sz w:val="24"/>
           <w:lang w:val="en-ID"/>
         </w:rPr>
-        <w:t>Dalam metode content-based, rekomendasi dibuat berdasarkan kemiripan atribut atribut dari suatu item dengan preferensi pengguna tersebut (Laurent Candillier, 2009). Misalnya seseorang mempunyai kecenderungan suka dengan membaca buku algoritma, maka sistem akan merekomendasikan buku tentang pemrograman.</w:t>
+        <w:t xml:space="preserve">Dalam metode content-based, rekomendasi dibuat berdasarkan kemiripan atribut </w:t>
+      </w:r>
+      <w:proofErr w:type="spellStart"/>
+      <w:r>
+        <w:rPr>
+          <w:rFonts w:ascii="Times New Roman" w:hAnsi="Times New Roman" w:cs="Times New Roman"/>
+          <w:sz w:val="24"/>
+          <w:lang w:val="en-ID"/>
+        </w:rPr>
+        <w:t>atribut</w:t>
+      </w:r>
+      <w:proofErr w:type="spellEnd"/>
+      <w:r>
+        <w:rPr>
+          <w:rFonts w:ascii="Times New Roman" w:hAnsi="Times New Roman" w:cs="Times New Roman"/>
+          <w:sz w:val="24"/>
+          <w:lang w:val="en-ID"/>
+        </w:rPr>
+        <w:t xml:space="preserve"> dari suatu item dengan preferensi pengguna tersebut (Laurent </w:t>
+      </w:r>
+      <w:proofErr w:type="spellStart"/>
+      <w:r>
+        <w:rPr>
+          <w:rFonts w:ascii="Times New Roman" w:hAnsi="Times New Roman" w:cs="Times New Roman"/>
+          <w:sz w:val="24"/>
+          <w:lang w:val="en-ID"/>
+        </w:rPr>
+        <w:t>Candillier</w:t>
+      </w:r>
+      <w:proofErr w:type="spellEnd"/>
+      <w:r>
+        <w:rPr>
+          <w:rFonts w:ascii="Times New Roman" w:hAnsi="Times New Roman" w:cs="Times New Roman"/>
+          <w:sz w:val="24"/>
+          <w:lang w:val="en-ID"/>
+        </w:rPr>
+        <w:t xml:space="preserve">, 2009). Misalnya seseorang mempunyai kecenderungan suka dengan membaca buku </w:t>
+      </w:r>
+      <w:proofErr w:type="spellStart"/>
+      <w:r>
+        <w:rPr>
+          <w:rFonts w:ascii="Times New Roman" w:hAnsi="Times New Roman" w:cs="Times New Roman"/>
+          <w:sz w:val="24"/>
+          <w:lang w:val="en-ID"/>
+        </w:rPr>
+        <w:t>algoritma</w:t>
+      </w:r>
+      <w:proofErr w:type="spellEnd"/>
+      <w:r>
+        <w:rPr>
+          <w:rFonts w:ascii="Times New Roman" w:hAnsi="Times New Roman" w:cs="Times New Roman"/>
+          <w:sz w:val="24"/>
+          <w:lang w:val="en-ID"/>
+        </w:rPr>
+        <w:t>, maka sistem akan merekomendasikan buku tentang pemrograman.</w:t>
       </w:r>
     </w:p>
     <w:p>
@@ -6692,7 +7114,25 @@
           <w:sz w:val="24"/>
           <w:lang w:val="en-ID"/>
         </w:rPr>
-        <w:t>Collaborative filtering menghasilkan rekomendasi item berdasarkan histori pengguna lain yang memiliki selera sama dengan pengguna tersebut (Laurent Candillier, 2009). Sistem akan memprediksi ketertarikan pengguna tersebut terhadap item yang akan direkomendasikan berdasarkan data pengguna lain yang memiliki ketertarikan yang sama.</w:t>
+        <w:t xml:space="preserve">Collaborative filtering menghasilkan rekomendasi item berdasarkan histori pengguna lain yang memiliki selera sama dengan pengguna tersebut (Laurent </w:t>
+      </w:r>
+      <w:proofErr w:type="spellStart"/>
+      <w:r>
+        <w:rPr>
+          <w:rFonts w:ascii="Times New Roman" w:hAnsi="Times New Roman" w:cs="Times New Roman"/>
+          <w:sz w:val="24"/>
+          <w:lang w:val="en-ID"/>
+        </w:rPr>
+        <w:t>Candillier</w:t>
+      </w:r>
+      <w:proofErr w:type="spellEnd"/>
+      <w:r>
+        <w:rPr>
+          <w:rFonts w:ascii="Times New Roman" w:hAnsi="Times New Roman" w:cs="Times New Roman"/>
+          <w:sz w:val="24"/>
+          <w:lang w:val="en-ID"/>
+        </w:rPr>
+        <w:t>, 2009). Sistem akan memprediksi ketertarikan pengguna tersebut terhadap item yang akan direkomendasikan berdasarkan data pengguna lain yang memiliki ketertarikan yang sama.</w:t>
       </w:r>
     </w:p>
     <w:p>
@@ -6873,7 +7313,63 @@
           <w:sz w:val="24"/>
           <w:lang w:val="en-ID"/>
         </w:rPr>
-        <w:t>Jenis sistem rekomendasi hybrid merupakan gabungan dari metode-metode yang telah disebutkan. Sistem rekomendasi hybrid akan menggunakan lebih dari satu metode untuk mentolerir kekurangan dari metode lainnya. Dari beberapa metode atau teknik yang digunakan dalam sistem rekomendasi. Setiap metode disesuaikan dengan permasalahan dalam menghasilkan sebuah informasi yang sesuai. Dengan penggabungan algoritma Collaborative filtering dengan Deep learning dapat memberikan pendekatan yang efektif (Li, et al., 2015). Pada tugas akhir ini menggunakan metode Collaborative Filtering System.</w:t>
+        <w:t xml:space="preserve">Jenis sistem rekomendasi hybrid merupakan gabungan dari metode-metode yang telah disebutkan. Sistem rekomendasi hybrid akan menggunakan lebih dari satu metode untuk </w:t>
+      </w:r>
+      <w:proofErr w:type="spellStart"/>
+      <w:r>
+        <w:rPr>
+          <w:rFonts w:ascii="Times New Roman" w:hAnsi="Times New Roman" w:cs="Times New Roman"/>
+          <w:sz w:val="24"/>
+          <w:lang w:val="en-ID"/>
+        </w:rPr>
+        <w:t>mentolerir</w:t>
+      </w:r>
+      <w:proofErr w:type="spellEnd"/>
+      <w:r>
+        <w:rPr>
+          <w:rFonts w:ascii="Times New Roman" w:hAnsi="Times New Roman" w:cs="Times New Roman"/>
+          <w:sz w:val="24"/>
+          <w:lang w:val="en-ID"/>
+        </w:rPr>
+        <w:t xml:space="preserve"> kekurangan dari metode lainnya. </w:t>
+      </w:r>
+    </w:p>
+    <w:p>
+      <w:pPr>
+        <w:spacing w:line="360" w:lineRule="auto"/>
+        <w:ind w:firstLine="567"/>
+        <w:jc w:val="both"/>
+        <w:rPr>
+          <w:rFonts w:ascii="Times New Roman" w:hAnsi="Times New Roman" w:cs="Times New Roman"/>
+          <w:sz w:val="24"/>
+          <w:lang w:val="en-ID"/>
+        </w:rPr>
+      </w:pPr>
+      <w:r>
+        <w:rPr>
+          <w:rFonts w:ascii="Times New Roman" w:hAnsi="Times New Roman" w:cs="Times New Roman"/>
+          <w:sz w:val="24"/>
+          <w:lang w:val="en-ID"/>
+        </w:rPr>
+        <w:t xml:space="preserve">Dari beberapa metode atau teknik yang digunakan dalam sistem rekomendasi. Setiap metode disesuaikan dengan permasalahan dalam menghasilkan sebuah informasi yang sesuai. Dengan penggabungan </w:t>
+      </w:r>
+      <w:proofErr w:type="spellStart"/>
+      <w:r>
+        <w:rPr>
+          <w:rFonts w:ascii="Times New Roman" w:hAnsi="Times New Roman" w:cs="Times New Roman"/>
+          <w:sz w:val="24"/>
+          <w:lang w:val="en-ID"/>
+        </w:rPr>
+        <w:t>algoritma</w:t>
+      </w:r>
+      <w:proofErr w:type="spellEnd"/>
+      <w:r>
+        <w:rPr>
+          <w:rFonts w:ascii="Times New Roman" w:hAnsi="Times New Roman" w:cs="Times New Roman"/>
+          <w:sz w:val="24"/>
+          <w:lang w:val="en-ID"/>
+        </w:rPr>
+        <w:t xml:space="preserve"> Collaborative filtering dengan Deep learning dapat memberikan pendekatan yang efektif (Li, et al., 2015). Pada tugas akhir ini menggunakan metode Collaborative Filtering System.</w:t>
       </w:r>
     </w:p>
     <w:p>
@@ -6940,7 +7436,25 @@
           <w:sz w:val="24"/>
           <w:lang w:val="en-ID"/>
         </w:rPr>
-        <w:t xml:space="preserve"> merupakan pemfilteran kolaboratif yang relatif sederhana, efektif, dan telah digunakan secara luas oleh banyak situs web komersial. </w:t>
+        <w:t xml:space="preserve"> merupakan </w:t>
+      </w:r>
+      <w:proofErr w:type="spellStart"/>
+      <w:r>
+        <w:rPr>
+          <w:rFonts w:ascii="Times New Roman" w:hAnsi="Times New Roman" w:cs="Times New Roman"/>
+          <w:sz w:val="24"/>
+          <w:lang w:val="en-ID"/>
+        </w:rPr>
+        <w:t>pemfilteran</w:t>
+      </w:r>
+      <w:proofErr w:type="spellEnd"/>
+      <w:r>
+        <w:rPr>
+          <w:rFonts w:ascii="Times New Roman" w:hAnsi="Times New Roman" w:cs="Times New Roman"/>
+          <w:sz w:val="24"/>
+          <w:lang w:val="en-ID"/>
+        </w:rPr>
+        <w:t xml:space="preserve"> kolaboratif yang relatif sederhana, efektif, dan telah digunakan secara luas oleh banyak situs web komersial. </w:t>
       </w:r>
       <w:r>
         <w:rPr>
@@ -7044,6 +7558,7 @@
         </w:rPr>
         <w:t xml:space="preserve"> dapat dibagi menjadi dua kelompok: Pendekatan berbasis memori dan model. Pendekatan berbasis memori (berbasis </w:t>
       </w:r>
+      <w:proofErr w:type="spellStart"/>
       <w:r>
         <w:rPr>
           <w:rFonts w:ascii="Times New Roman" w:hAnsi="Times New Roman" w:cs="Times New Roman"/>
@@ -7053,6 +7568,7 @@
         </w:rPr>
         <w:t>heuristik</w:t>
       </w:r>
+      <w:proofErr w:type="spellEnd"/>
       <w:r>
         <w:rPr>
           <w:rFonts w:ascii="Times New Roman" w:hAnsi="Times New Roman" w:cs="Times New Roman"/>
@@ -7110,7 +7626,25 @@
           <w:sz w:val="24"/>
           <w:lang w:val="en-ID"/>
         </w:rPr>
-        <w:t xml:space="preserve">. Secara khusus, model berbasis faktorisasi matriks telah memperoleh popularitas karena memiliki akurasi dan skalabilitas yang relatif tinggi. Meski </w:t>
+        <w:t xml:space="preserve">. Secara khusus, model berbasis </w:t>
+      </w:r>
+      <w:proofErr w:type="spellStart"/>
+      <w:r>
+        <w:rPr>
+          <w:rFonts w:ascii="Times New Roman" w:hAnsi="Times New Roman" w:cs="Times New Roman"/>
+          <w:sz w:val="24"/>
+          <w:lang w:val="en-ID"/>
+        </w:rPr>
+        <w:t>faktorisasi</w:t>
+      </w:r>
+      <w:proofErr w:type="spellEnd"/>
+      <w:r>
+        <w:rPr>
+          <w:rFonts w:ascii="Times New Roman" w:hAnsi="Times New Roman" w:cs="Times New Roman"/>
+          <w:sz w:val="24"/>
+          <w:lang w:val="en-ID"/>
+        </w:rPr>
+        <w:t xml:space="preserve"> matriks telah </w:t>
       </w:r>
       <w:r>
         <w:rPr>
@@ -7119,7 +7653,25 @@
           <w:lang w:val="en-ID"/>
         </w:rPr>
         <w:lastRenderedPageBreak/>
-        <w:t xml:space="preserve">demikian, </w:t>
+        <w:t xml:space="preserve">memperoleh popularitas karena memiliki akurasi dan </w:t>
+      </w:r>
+      <w:proofErr w:type="spellStart"/>
+      <w:r>
+        <w:rPr>
+          <w:rFonts w:ascii="Times New Roman" w:hAnsi="Times New Roman" w:cs="Times New Roman"/>
+          <w:sz w:val="24"/>
+          <w:lang w:val="en-ID"/>
+        </w:rPr>
+        <w:t>skalabilitas</w:t>
+      </w:r>
+      <w:proofErr w:type="spellEnd"/>
+      <w:r>
+        <w:rPr>
+          <w:rFonts w:ascii="Times New Roman" w:hAnsi="Times New Roman" w:cs="Times New Roman"/>
+          <w:sz w:val="24"/>
+          <w:lang w:val="en-ID"/>
+        </w:rPr>
+        <w:t xml:space="preserve"> yang relatif tinggi. Meski demikian, </w:t>
       </w:r>
       <w:r>
         <w:rPr>
@@ -7373,6 +7925,7 @@
         </w:rPr>
         <w:t xml:space="preserve">yang akan dimiliki oleh item yang tak terlihat kepada </w:t>
       </w:r>
+      <w:proofErr w:type="gramStart"/>
       <w:r>
         <w:rPr>
           <w:rFonts w:ascii="Times New Roman" w:hAnsi="Times New Roman" w:cs="Times New Roman"/>
@@ -7390,6 +7943,7 @@
         </w:rPr>
         <w:t xml:space="preserve"> target</w:t>
       </w:r>
+      <w:proofErr w:type="gramEnd"/>
     </w:p>
     <w:p>
       <w:pPr>
@@ -7474,7 +8028,6 @@
         </w:rPr>
         <w:t xml:space="preserve">user </w:t>
       </w:r>
-      <w:bookmarkStart w:id="8" w:name="_GoBack"/>
       <w:r>
         <w:rPr>
           <w:rFonts w:ascii="Times New Roman" w:hAnsi="Times New Roman" w:cs="Times New Roman"/>
@@ -7483,7 +8036,6 @@
         </w:rPr>
         <w:t>target</w:t>
       </w:r>
-      <w:bookmarkEnd w:id="8"/>
     </w:p>
     <w:p>
       <w:pPr>
@@ -7697,6 +8249,7 @@
         </w:rPr>
         <w:t xml:space="preserve"> (</w:t>
       </w:r>
+      <w:proofErr w:type="spellStart"/>
       <w:r>
         <w:rPr>
           <w:rFonts w:ascii="Times New Roman" w:hAnsi="Times New Roman" w:cs="Times New Roman"/>
@@ -7716,6 +8269,7 @@
         </w:rPr>
         <w:t>ij</w:t>
       </w:r>
+      <w:proofErr w:type="spellEnd"/>
       <w:r>
         <w:rPr>
           <w:rFonts w:ascii="Times New Roman" w:hAnsi="Times New Roman" w:cs="Times New Roman"/>
@@ -7773,15 +8327,7 @@
           <w:sz w:val="24"/>
           <w:lang w:val="en-ID"/>
         </w:rPr>
-        <w:t>.</w:t>
-      </w:r>
-      <w:r>
-        <w:rPr>
-          <w:rFonts w:ascii="Times New Roman" w:hAnsi="Times New Roman" w:cs="Times New Roman"/>
-          <w:sz w:val="24"/>
-          <w:lang w:val="en-ID"/>
-        </w:rPr>
-        <w:t xml:space="preserve"> </w:t>
+        <w:t xml:space="preserve">. </w:t>
       </w:r>
     </w:p>
     <w:tbl>
@@ -9169,6 +9715,7 @@
                 <w:lang w:val="en-ID"/>
               </w:rPr>
             </w:pPr>
+            <w:proofErr w:type="spellStart"/>
             <w:r>
               <w:rPr>
                 <w:rFonts w:ascii="Times New Roman" w:hAnsi="Times New Roman" w:cs="Times New Roman"/>
@@ -9188,6 +9735,7 @@
               </w:rPr>
               <w:t>mn</w:t>
             </w:r>
+            <w:proofErr w:type="spellEnd"/>
           </w:p>
         </w:tc>
       </w:tr>
@@ -9411,7 +9959,6 @@
           <w:id w:val="739914293"/>
           <w:citation/>
         </w:sdtPr>
-        <w:sdtEndPr/>
         <w:sdtContent>
           <w:r>
             <w:rPr>
@@ -9466,15 +10013,7 @@
           <w:sz w:val="24"/>
           <w:lang w:val="en-ID"/>
         </w:rPr>
-        <w:t xml:space="preserve">. </w:t>
-      </w:r>
-      <w:r>
-        <w:rPr>
-          <w:rFonts w:ascii="Times New Roman" w:hAnsi="Times New Roman" w:cs="Times New Roman"/>
-          <w:sz w:val="24"/>
-          <w:lang w:val="en-ID"/>
-        </w:rPr>
-        <w:t xml:space="preserve">Oleh karena itu diperlukan suatu metode untuk mengatasi masalah tersebut yaitu </w:t>
+        <w:t xml:space="preserve">. Oleh karena itu diperlukan suatu metode untuk mengatasi masalah tersebut yaitu </w:t>
       </w:r>
       <w:r>
         <w:rPr>
@@ -9515,6 +10054,7 @@
           <w:szCs w:val="24"/>
           <w:lang w:val="en-ID"/>
         </w:rPr>
+        <w:lastRenderedPageBreak/>
         <w:t>Matrix Factorization</w:t>
       </w:r>
       <w:r>
@@ -9583,16 +10123,25 @@
           <w:sz w:val="24"/>
           <w:szCs w:val="24"/>
         </w:rPr>
-        <w:t xml:space="preserve"> dengan memfaktorkan </w:t>
-      </w:r>
-      <w:r>
-        <w:rPr>
-          <w:rFonts w:ascii="Times New Roman" w:hAnsi="Times New Roman" w:cs="Times New Roman"/>
-          <w:sz w:val="24"/>
-          <w:szCs w:val="24"/>
-        </w:rPr>
-        <w:lastRenderedPageBreak/>
-        <w:t xml:space="preserve">matriks interaksi ke dalam </w:t>
+        <w:t xml:space="preserve"> dengan </w:t>
+      </w:r>
+      <w:proofErr w:type="spellStart"/>
+      <w:r>
+        <w:rPr>
+          <w:rFonts w:ascii="Times New Roman" w:hAnsi="Times New Roman" w:cs="Times New Roman"/>
+          <w:sz w:val="24"/>
+          <w:szCs w:val="24"/>
+        </w:rPr>
+        <w:t>memfaktorkan</w:t>
+      </w:r>
+      <w:proofErr w:type="spellEnd"/>
+      <w:r>
+        <w:rPr>
+          <w:rFonts w:ascii="Times New Roman" w:hAnsi="Times New Roman" w:cs="Times New Roman"/>
+          <w:sz w:val="24"/>
+          <w:szCs w:val="24"/>
+        </w:rPr>
+        <w:t xml:space="preserve"> matriks interaksi ke dalam </w:t>
       </w:r>
       <w:r>
         <w:rPr>
@@ -9680,7 +10229,27 @@
           <w:szCs w:val="24"/>
           <w:lang w:val="en-ID"/>
         </w:rPr>
-        <w:t xml:space="preserve">. Banyak algoritma telah dikembangkan untuk meningkatkan kinerja PMF, dengan memasukkan </w:t>
+        <w:t xml:space="preserve">. Banyak </w:t>
+      </w:r>
+      <w:proofErr w:type="spellStart"/>
+      <w:r>
+        <w:rPr>
+          <w:rFonts w:ascii="Times New Roman" w:hAnsi="Times New Roman" w:cs="Times New Roman"/>
+          <w:sz w:val="24"/>
+          <w:szCs w:val="24"/>
+          <w:lang w:val="en-ID"/>
+        </w:rPr>
+        <w:t>algoritma</w:t>
+      </w:r>
+      <w:proofErr w:type="spellEnd"/>
+      <w:r>
+        <w:rPr>
+          <w:rFonts w:ascii="Times New Roman" w:hAnsi="Times New Roman" w:cs="Times New Roman"/>
+          <w:sz w:val="24"/>
+          <w:szCs w:val="24"/>
+          <w:lang w:val="en-ID"/>
+        </w:rPr>
+        <w:t xml:space="preserve"> telah dikembangkan untuk meningkatkan kinerja PMF, dengan memasukkan </w:t>
       </w:r>
       <w:r>
         <w:rPr>
@@ -9775,7 +10344,27 @@
           <w:szCs w:val="24"/>
           <w:lang w:val="en-ID"/>
         </w:rPr>
-        <w:t xml:space="preserve"> baru tiba di sistem. Masalah lain yang sering muncul di banyak aplikasi dunia nyata adalah ketersebaran data atau cakupan yang berkurang. Memasukkan </w:t>
+        <w:t xml:space="preserve"> baru tiba di sistem. Masalah lain yang sering muncul di banyak aplikasi dunia nyata adalah </w:t>
+      </w:r>
+      <w:proofErr w:type="spellStart"/>
+      <w:r>
+        <w:rPr>
+          <w:rFonts w:ascii="Times New Roman" w:hAnsi="Times New Roman" w:cs="Times New Roman"/>
+          <w:sz w:val="24"/>
+          <w:szCs w:val="24"/>
+          <w:lang w:val="en-ID"/>
+        </w:rPr>
+        <w:t>ketersebaran</w:t>
+      </w:r>
+      <w:proofErr w:type="spellEnd"/>
+      <w:r>
+        <w:rPr>
+          <w:rFonts w:ascii="Times New Roman" w:hAnsi="Times New Roman" w:cs="Times New Roman"/>
+          <w:sz w:val="24"/>
+          <w:szCs w:val="24"/>
+          <w:lang w:val="en-ID"/>
+        </w:rPr>
+        <w:t xml:space="preserve"> data atau cakupan yang berkurang. Memasukkan </w:t>
       </w:r>
       <w:r>
         <w:rPr>
@@ -9882,7 +10471,6 @@
           <w:id w:val="-1790352166"/>
           <w:citation/>
         </w:sdtPr>
-        <w:sdtEndPr/>
         <w:sdtContent>
           <w:r>
             <w:rPr>
@@ -9941,6 +10529,299 @@
         </w:rPr>
         <w:t>.</w:t>
       </w:r>
+      <w:r>
+        <w:rPr>
+          <w:rFonts w:ascii="Times New Roman" w:hAnsi="Times New Roman" w:cs="Times New Roman"/>
+          <w:sz w:val="24"/>
+          <w:szCs w:val="24"/>
+          <w:lang w:val="en-ID"/>
+        </w:rPr>
+        <w:br/>
+      </w:r>
+      <w:r>
+        <w:rPr>
+          <w:rFonts w:ascii="Times New Roman" w:hAnsi="Times New Roman" w:cs="Times New Roman"/>
+          <w:sz w:val="24"/>
+          <w:szCs w:val="24"/>
+          <w:lang w:val="en-ID"/>
+        </w:rPr>
+        <w:br/>
+        <w:t xml:space="preserve">perlu </w:t>
+      </w:r>
+      <w:proofErr w:type="spellStart"/>
+      <w:r>
+        <w:rPr>
+          <w:rFonts w:ascii="Times New Roman" w:hAnsi="Times New Roman" w:cs="Times New Roman"/>
+          <w:sz w:val="24"/>
+          <w:szCs w:val="24"/>
+          <w:lang w:val="en-ID"/>
+        </w:rPr>
+        <w:t>ga</w:t>
+      </w:r>
+      <w:proofErr w:type="spellEnd"/>
+      <w:r>
+        <w:rPr>
+          <w:rFonts w:ascii="Times New Roman" w:hAnsi="Times New Roman" w:cs="Times New Roman"/>
+          <w:sz w:val="24"/>
+          <w:szCs w:val="24"/>
+          <w:lang w:val="en-ID"/>
+        </w:rPr>
+        <w:t xml:space="preserve"> rumus di </w:t>
+      </w:r>
+      <w:r>
+        <w:rPr>
+          <w:rFonts w:ascii="Arial" w:hAnsi="Arial" w:cs="Arial"/>
+          <w:sz w:val="27"/>
+          <w:szCs w:val="27"/>
+        </w:rPr>
+        <w:t>L=argmin</w:t>
+      </w:r>
+      <w:r>
+        <w:rPr>
+          <w:rFonts w:ascii="Arial" w:hAnsi="Arial" w:cs="Arial"/>
+          <w:sz w:val="20"/>
+          <w:szCs w:val="20"/>
+        </w:rPr>
+        <w:t>U,V</w:t>
+      </w:r>
+      <w:r>
+        <w:rPr>
+          <w:rFonts w:ascii="Arial" w:hAnsi="Arial" w:cs="Arial"/>
+          <w:sz w:val="27"/>
+          <w:szCs w:val="27"/>
+        </w:rPr>
+        <w:t>12</w:t>
+      </w:r>
+      <w:r>
+        <w:rPr>
+          <w:rFonts w:ascii="Arial" w:hAnsi="Arial" w:cs="Arial"/>
+          <w:sz w:val="20"/>
+          <w:szCs w:val="20"/>
+        </w:rPr>
+        <w:t>N</w:t>
+      </w:r>
+      <w:r>
+        <w:rPr>
+          <w:rFonts w:ascii="Arial" w:hAnsi="Arial" w:cs="Arial"/>
+          <w:sz w:val="27"/>
+          <w:szCs w:val="27"/>
+        </w:rPr>
+        <w:t>∑</w:t>
+      </w:r>
+      <w:r>
+        <w:rPr>
+          <w:rFonts w:ascii="Arial" w:hAnsi="Arial" w:cs="Arial"/>
+          <w:sz w:val="20"/>
+          <w:szCs w:val="20"/>
+        </w:rPr>
+        <w:t>i=1M</w:t>
+      </w:r>
+      <w:r>
+        <w:rPr>
+          <w:rFonts w:ascii="Arial" w:hAnsi="Arial" w:cs="Arial"/>
+          <w:sz w:val="27"/>
+          <w:szCs w:val="27"/>
+        </w:rPr>
+        <w:t>∑</w:t>
+      </w:r>
+      <w:r>
+        <w:rPr>
+          <w:rFonts w:ascii="Arial" w:hAnsi="Arial" w:cs="Arial"/>
+          <w:sz w:val="20"/>
+          <w:szCs w:val="20"/>
+        </w:rPr>
+        <w:t>j=1</w:t>
+      </w:r>
+      <w:r>
+        <w:rPr>
+          <w:rFonts w:ascii="Arial" w:hAnsi="Arial" w:cs="Arial"/>
+          <w:sz w:val="27"/>
+          <w:szCs w:val="27"/>
+        </w:rPr>
+        <w:t>I</w:t>
+      </w:r>
+      <w:r>
+        <w:rPr>
+          <w:rFonts w:ascii="Arial" w:hAnsi="Arial" w:cs="Arial"/>
+          <w:sz w:val="20"/>
+          <w:szCs w:val="20"/>
+        </w:rPr>
+        <w:t>ij</w:t>
+      </w:r>
+      <w:r>
+        <w:rPr>
+          <w:rFonts w:ascii="Arial" w:hAnsi="Arial" w:cs="Arial"/>
+          <w:sz w:val="27"/>
+          <w:szCs w:val="27"/>
+        </w:rPr>
+        <w:t>(</w:t>
+      </w:r>
+      <w:proofErr w:type="spellStart"/>
+      <w:r>
+        <w:rPr>
+          <w:rFonts w:ascii="Arial" w:hAnsi="Arial" w:cs="Arial"/>
+          <w:sz w:val="27"/>
+          <w:szCs w:val="27"/>
+        </w:rPr>
+        <w:t>R</w:t>
+      </w:r>
+      <w:r>
+        <w:rPr>
+          <w:rFonts w:ascii="Arial" w:hAnsi="Arial" w:cs="Arial"/>
+          <w:sz w:val="20"/>
+          <w:szCs w:val="20"/>
+        </w:rPr>
+        <w:t>ij</w:t>
+      </w:r>
+      <w:r>
+        <w:rPr>
+          <w:rFonts w:ascii="Arial" w:hAnsi="Arial" w:cs="Arial"/>
+          <w:sz w:val="27"/>
+          <w:szCs w:val="27"/>
+        </w:rPr>
+        <w:t>−u</w:t>
+      </w:r>
+      <w:r>
+        <w:rPr>
+          <w:rFonts w:ascii="Arial" w:hAnsi="Arial" w:cs="Arial"/>
+          <w:sz w:val="20"/>
+          <w:szCs w:val="20"/>
+        </w:rPr>
+        <w:t>Ti</w:t>
+      </w:r>
+      <w:r>
+        <w:rPr>
+          <w:rFonts w:ascii="Arial" w:hAnsi="Arial" w:cs="Arial"/>
+          <w:sz w:val="27"/>
+          <w:szCs w:val="27"/>
+        </w:rPr>
+        <w:t>v</w:t>
+      </w:r>
+      <w:r>
+        <w:rPr>
+          <w:rFonts w:ascii="Arial" w:hAnsi="Arial" w:cs="Arial"/>
+          <w:sz w:val="20"/>
+          <w:szCs w:val="20"/>
+        </w:rPr>
+        <w:t>j</w:t>
+      </w:r>
+      <w:proofErr w:type="spellEnd"/>
+      <w:r>
+        <w:rPr>
+          <w:rFonts w:ascii="Arial" w:hAnsi="Arial" w:cs="Arial"/>
+          <w:sz w:val="27"/>
+          <w:szCs w:val="27"/>
+        </w:rPr>
+        <w:t>)</w:t>
+      </w:r>
+      <w:r>
+        <w:rPr>
+          <w:rFonts w:ascii="Arial" w:hAnsi="Arial" w:cs="Arial"/>
+          <w:sz w:val="20"/>
+          <w:szCs w:val="20"/>
+        </w:rPr>
+        <w:t>2</w:t>
+      </w:r>
+      <w:r>
+        <w:rPr>
+          <w:rFonts w:ascii="Arial" w:hAnsi="Arial" w:cs="Arial"/>
+          <w:sz w:val="27"/>
+          <w:szCs w:val="27"/>
+        </w:rPr>
+        <w:t>+12λ</w:t>
+      </w:r>
+      <w:r>
+        <w:rPr>
+          <w:rFonts w:ascii="Arial" w:hAnsi="Arial" w:cs="Arial"/>
+          <w:sz w:val="20"/>
+          <w:szCs w:val="20"/>
+        </w:rPr>
+        <w:t>U</w:t>
+      </w:r>
+      <w:r>
+        <w:rPr>
+          <w:rFonts w:ascii="Arial" w:hAnsi="Arial" w:cs="Arial"/>
+          <w:sz w:val="27"/>
+          <w:szCs w:val="27"/>
+        </w:rPr>
+        <w:t>||U||</w:t>
+      </w:r>
+      <w:r>
+        <w:rPr>
+          <w:rFonts w:ascii="Arial" w:hAnsi="Arial" w:cs="Arial"/>
+          <w:sz w:val="20"/>
+          <w:szCs w:val="20"/>
+        </w:rPr>
+        <w:t>2F</w:t>
+      </w:r>
+      <w:r>
+        <w:rPr>
+          <w:rFonts w:ascii="Arial" w:hAnsi="Arial" w:cs="Arial"/>
+          <w:sz w:val="27"/>
+          <w:szCs w:val="27"/>
+        </w:rPr>
+        <w:t>+12λ</w:t>
+      </w:r>
+      <w:r>
+        <w:rPr>
+          <w:rFonts w:ascii="Arial" w:hAnsi="Arial" w:cs="Arial"/>
+          <w:sz w:val="20"/>
+          <w:szCs w:val="20"/>
+        </w:rPr>
+        <w:t>V</w:t>
+      </w:r>
+      <w:r>
+        <w:rPr>
+          <w:rFonts w:ascii="Arial" w:hAnsi="Arial" w:cs="Arial"/>
+          <w:sz w:val="27"/>
+          <w:szCs w:val="27"/>
+        </w:rPr>
+        <w:t>||V||</w:t>
+      </w:r>
+      <w:r>
+        <w:rPr>
+          <w:rFonts w:ascii="Arial" w:hAnsi="Arial" w:cs="Arial"/>
+          <w:sz w:val="20"/>
+          <w:szCs w:val="20"/>
+        </w:rPr>
+        <w:t>2F</w:t>
+      </w:r>
+      <w:r>
+        <w:rPr>
+          <w:rFonts w:ascii="Arial" w:hAnsi="Arial" w:cs="Arial"/>
+          <w:sz w:val="20"/>
+          <w:szCs w:val="20"/>
+        </w:rPr>
+        <w:t xml:space="preserve"> </w:t>
+      </w:r>
+      <w:r>
+        <w:rPr>
+          <w:rFonts w:ascii="Arial" w:hAnsi="Arial" w:cs="Arial"/>
+          <w:sz w:val="20"/>
+          <w:szCs w:val="20"/>
+        </w:rPr>
+        <w:br/>
+        <w:t xml:space="preserve">sumber : </w:t>
+      </w:r>
+      <w:hyperlink r:id="rId11" w:history="1">
+        <w:r>
+          <w:rPr>
+            <w:rStyle w:val="Hyperlink"/>
+            <w:rFonts w:ascii="Arial" w:hAnsi="Arial" w:cs="Arial"/>
+            <w:sz w:val="20"/>
+            <w:szCs w:val="20"/>
+          </w:rPr>
+          <w:t>http://proceedings.mlr.press/v77/liu17a.html</w:t>
+        </w:r>
+      </w:hyperlink>
+      <w:r>
+        <w:rPr>
+          <w:rFonts w:ascii="Arial" w:hAnsi="Arial" w:cs="Arial"/>
+          <w:sz w:val="20"/>
+          <w:szCs w:val="20"/>
+        </w:rPr>
+        <w:t xml:space="preserve">    ???</w:t>
+      </w:r>
     </w:p>
     <w:p>
       <w:pPr>
@@ -9969,6 +10850,1691 @@
           <w:lang w:val="en-ID"/>
         </w:rPr>
         <w:t>6</w:t>
+      </w:r>
+      <w:r>
+        <w:rPr>
+          <w:rFonts w:ascii="Times New Roman" w:hAnsi="Times New Roman" w:cs="Times New Roman"/>
+          <w:b/>
+          <w:sz w:val="24"/>
+          <w:lang w:val="en-ID"/>
+        </w:rPr>
+        <w:t xml:space="preserve"> </w:t>
+      </w:r>
+      <w:r>
+        <w:rPr>
+          <w:rFonts w:ascii="Times New Roman" w:hAnsi="Times New Roman" w:cs="Times New Roman"/>
+          <w:b/>
+          <w:sz w:val="24"/>
+          <w:lang w:val="en-ID"/>
+        </w:rPr>
+        <w:t>Deep Collaborative Filtering</w:t>
+      </w:r>
+    </w:p>
+    <w:p>
+      <w:pPr>
+        <w:jc w:val="both"/>
+        <w:rPr>
+          <w:rFonts w:ascii="Times New Roman" w:hAnsi="Times New Roman" w:cs="Times New Roman"/>
+          <w:sz w:val="24"/>
+          <w:szCs w:val="24"/>
+        </w:rPr>
+      </w:pPr>
+      <w:proofErr w:type="spellStart"/>
+      <w:r>
+        <w:rPr>
+          <w:rFonts w:ascii="Times New Roman" w:hAnsi="Times New Roman" w:cs="Times New Roman"/>
+          <w:sz w:val="24"/>
+          <w:szCs w:val="24"/>
+        </w:rPr>
+        <w:t>Algoritma</w:t>
+      </w:r>
+      <w:proofErr w:type="spellEnd"/>
+      <w:r>
+        <w:rPr>
+          <w:rFonts w:ascii="Times New Roman" w:hAnsi="Times New Roman" w:cs="Times New Roman"/>
+          <w:sz w:val="24"/>
+          <w:szCs w:val="24"/>
+        </w:rPr>
+        <w:t xml:space="preserve"> </w:t>
+      </w:r>
+      <w:r>
+        <w:rPr>
+          <w:rFonts w:ascii="Times New Roman" w:hAnsi="Times New Roman" w:cs="Times New Roman"/>
+          <w:i/>
+          <w:iCs/>
+          <w:sz w:val="24"/>
+          <w:szCs w:val="24"/>
+        </w:rPr>
+        <w:t>Deep Collaborative Filtering</w:t>
+      </w:r>
+      <w:r>
+        <w:rPr>
+          <w:rFonts w:ascii="Times New Roman" w:hAnsi="Times New Roman" w:cs="Times New Roman"/>
+          <w:i/>
+          <w:iCs/>
+          <w:sz w:val="24"/>
+          <w:szCs w:val="24"/>
+        </w:rPr>
+        <w:t xml:space="preserve"> </w:t>
+      </w:r>
+      <w:r>
+        <w:rPr>
+          <w:rFonts w:ascii="Times New Roman" w:hAnsi="Times New Roman" w:cs="Times New Roman"/>
+          <w:sz w:val="24"/>
+          <w:szCs w:val="24"/>
+        </w:rPr>
+        <w:t xml:space="preserve">adalah </w:t>
+      </w:r>
+      <w:proofErr w:type="spellStart"/>
+      <w:r>
+        <w:rPr>
+          <w:rFonts w:ascii="Times New Roman" w:hAnsi="Times New Roman" w:cs="Times New Roman"/>
+          <w:sz w:val="24"/>
+          <w:szCs w:val="24"/>
+        </w:rPr>
+        <w:t>algoritma</w:t>
+      </w:r>
+      <w:proofErr w:type="spellEnd"/>
+      <w:r>
+        <w:rPr>
+          <w:rFonts w:ascii="Times New Roman" w:hAnsi="Times New Roman" w:cs="Times New Roman"/>
+          <w:sz w:val="24"/>
+          <w:szCs w:val="24"/>
+        </w:rPr>
+        <w:t xml:space="preserve"> yang dibuat untuk mengatasi </w:t>
+      </w:r>
+      <w:r>
+        <w:rPr>
+          <w:rFonts w:ascii="Times New Roman" w:hAnsi="Times New Roman" w:cs="Times New Roman"/>
+          <w:sz w:val="24"/>
+          <w:szCs w:val="24"/>
+        </w:rPr>
+        <w:t xml:space="preserve">masalah </w:t>
+      </w:r>
+      <w:r>
+        <w:rPr>
+          <w:rFonts w:ascii="Times New Roman" w:hAnsi="Times New Roman" w:cs="Times New Roman"/>
+          <w:i/>
+          <w:sz w:val="24"/>
+          <w:szCs w:val="24"/>
+        </w:rPr>
+        <w:t>sparsity</w:t>
+      </w:r>
+      <w:r>
+        <w:rPr>
+          <w:rFonts w:ascii="Times New Roman" w:hAnsi="Times New Roman" w:cs="Times New Roman"/>
+          <w:sz w:val="24"/>
+          <w:szCs w:val="24"/>
+        </w:rPr>
+        <w:t xml:space="preserve"> matriks</w:t>
+      </w:r>
+      <w:r>
+        <w:rPr>
+          <w:rFonts w:ascii="Times New Roman" w:hAnsi="Times New Roman" w:cs="Times New Roman"/>
+          <w:i/>
+          <w:sz w:val="24"/>
+          <w:szCs w:val="24"/>
+        </w:rPr>
+        <w:t xml:space="preserve"> rating</w:t>
+      </w:r>
+      <w:r>
+        <w:rPr>
+          <w:rFonts w:ascii="Times New Roman" w:hAnsi="Times New Roman" w:cs="Times New Roman"/>
+          <w:sz w:val="24"/>
+          <w:szCs w:val="24"/>
+        </w:rPr>
+        <w:t xml:space="preserve"> pada </w:t>
+      </w:r>
+      <w:proofErr w:type="spellStart"/>
+      <w:r>
+        <w:rPr>
+          <w:rFonts w:ascii="Times New Roman" w:hAnsi="Times New Roman" w:cs="Times New Roman"/>
+          <w:sz w:val="24"/>
+          <w:szCs w:val="24"/>
+        </w:rPr>
+        <w:t>algoritma</w:t>
+      </w:r>
+      <w:proofErr w:type="spellEnd"/>
+      <w:r>
+        <w:rPr>
+          <w:rFonts w:ascii="Times New Roman" w:hAnsi="Times New Roman" w:cs="Times New Roman"/>
+          <w:sz w:val="24"/>
+          <w:szCs w:val="24"/>
+        </w:rPr>
+        <w:t xml:space="preserve"> Collaborative Filtering.</w:t>
+      </w:r>
+      <w:r>
+        <w:rPr>
+          <w:rFonts w:ascii="Times New Roman" w:hAnsi="Times New Roman" w:cs="Times New Roman"/>
+          <w:sz w:val="24"/>
+          <w:szCs w:val="24"/>
+        </w:rPr>
+        <w:t xml:space="preserve"> </w:t>
+      </w:r>
+      <w:r>
+        <w:rPr>
+          <w:rFonts w:ascii="Times New Roman" w:hAnsi="Times New Roman" w:cs="Times New Roman"/>
+          <w:i/>
+          <w:iCs/>
+          <w:sz w:val="24"/>
+          <w:szCs w:val="24"/>
+        </w:rPr>
+        <w:t xml:space="preserve">Deep Collaborative </w:t>
+      </w:r>
+      <w:proofErr w:type="gramStart"/>
+      <w:r>
+        <w:rPr>
+          <w:rFonts w:ascii="Times New Roman" w:hAnsi="Times New Roman" w:cs="Times New Roman"/>
+          <w:i/>
+          <w:iCs/>
+          <w:sz w:val="24"/>
+          <w:szCs w:val="24"/>
+        </w:rPr>
+        <w:t xml:space="preserve">Filtering </w:t>
+      </w:r>
+      <w:r>
+        <w:rPr>
+          <w:rFonts w:ascii="Times New Roman" w:hAnsi="Times New Roman" w:cs="Times New Roman"/>
+          <w:sz w:val="24"/>
+          <w:szCs w:val="24"/>
+        </w:rPr>
+        <w:t xml:space="preserve"> merupakan</w:t>
+      </w:r>
+      <w:proofErr w:type="gramEnd"/>
+      <w:r>
+        <w:rPr>
+          <w:rFonts w:ascii="Times New Roman" w:hAnsi="Times New Roman" w:cs="Times New Roman"/>
+          <w:sz w:val="24"/>
+          <w:szCs w:val="24"/>
+        </w:rPr>
+        <w:t xml:space="preserve"> </w:t>
+      </w:r>
+      <w:r>
+        <w:rPr>
+          <w:rFonts w:ascii="Times New Roman" w:hAnsi="Times New Roman" w:cs="Times New Roman"/>
+          <w:sz w:val="24"/>
+          <w:szCs w:val="24"/>
+        </w:rPr>
+        <w:t xml:space="preserve"> </w:t>
+      </w:r>
+      <w:proofErr w:type="spellStart"/>
+      <w:r>
+        <w:rPr>
+          <w:rFonts w:ascii="Times New Roman" w:hAnsi="Times New Roman" w:cs="Times New Roman"/>
+          <w:sz w:val="24"/>
+          <w:szCs w:val="24"/>
+        </w:rPr>
+        <w:t>algoritma</w:t>
+      </w:r>
+      <w:proofErr w:type="spellEnd"/>
+      <w:r>
+        <w:rPr>
+          <w:rFonts w:ascii="Times New Roman" w:hAnsi="Times New Roman" w:cs="Times New Roman"/>
+          <w:sz w:val="24"/>
+          <w:szCs w:val="24"/>
+        </w:rPr>
+        <w:t xml:space="preserve"> yang</w:t>
+      </w:r>
+      <w:r>
+        <w:rPr>
+          <w:rFonts w:ascii="Times New Roman" w:hAnsi="Times New Roman" w:cs="Times New Roman"/>
+          <w:sz w:val="24"/>
+          <w:szCs w:val="24"/>
+        </w:rPr>
+        <w:t xml:space="preserve"> </w:t>
+      </w:r>
+      <w:r>
+        <w:rPr>
+          <w:rFonts w:ascii="Times New Roman" w:hAnsi="Times New Roman" w:cs="Times New Roman"/>
+          <w:sz w:val="24"/>
+          <w:szCs w:val="24"/>
+        </w:rPr>
+        <w:t xml:space="preserve">dikenal sebagai </w:t>
+      </w:r>
+      <w:r>
+        <w:rPr>
+          <w:rFonts w:ascii="Times New Roman" w:hAnsi="Times New Roman" w:cs="Times New Roman"/>
+          <w:sz w:val="24"/>
+          <w:szCs w:val="24"/>
+        </w:rPr>
+        <w:t>penggabungan</w:t>
+      </w:r>
+      <w:r>
+        <w:rPr>
+          <w:rFonts w:ascii="Times New Roman" w:hAnsi="Times New Roman" w:cs="Times New Roman"/>
+          <w:i/>
+          <w:iCs/>
+          <w:sz w:val="24"/>
+          <w:szCs w:val="24"/>
+        </w:rPr>
+        <w:t xml:space="preserve"> </w:t>
+      </w:r>
+      <w:r>
+        <w:rPr>
+          <w:rFonts w:ascii="Times New Roman" w:hAnsi="Times New Roman" w:cs="Times New Roman"/>
+          <w:i/>
+          <w:iCs/>
+          <w:sz w:val="24"/>
+          <w:szCs w:val="24"/>
+        </w:rPr>
+        <w:t>matrix factorization</w:t>
+      </w:r>
+      <w:r>
+        <w:rPr>
+          <w:rFonts w:ascii="Times New Roman" w:hAnsi="Times New Roman" w:cs="Times New Roman"/>
+          <w:i/>
+          <w:iCs/>
+          <w:sz w:val="24"/>
+          <w:szCs w:val="24"/>
+        </w:rPr>
+        <w:t xml:space="preserve"> </w:t>
+      </w:r>
+      <w:r>
+        <w:rPr>
+          <w:rFonts w:ascii="Times New Roman" w:hAnsi="Times New Roman" w:cs="Times New Roman"/>
+          <w:sz w:val="24"/>
+          <w:szCs w:val="24"/>
+        </w:rPr>
+        <w:t xml:space="preserve">pada </w:t>
+      </w:r>
+      <w:r>
+        <w:rPr>
+          <w:rFonts w:ascii="Times New Roman" w:hAnsi="Times New Roman" w:cs="Times New Roman"/>
+          <w:sz w:val="24"/>
+          <w:szCs w:val="24"/>
+        </w:rPr>
+        <w:t>based collaborative filtering</w:t>
+      </w:r>
+      <w:r>
+        <w:rPr>
+          <w:rFonts w:ascii="Times New Roman" w:hAnsi="Times New Roman" w:cs="Times New Roman"/>
+          <w:i/>
+          <w:iCs/>
+          <w:sz w:val="24"/>
+          <w:szCs w:val="24"/>
+        </w:rPr>
+        <w:t xml:space="preserve"> </w:t>
+      </w:r>
+      <w:r>
+        <w:rPr>
+          <w:rFonts w:ascii="Times New Roman" w:hAnsi="Times New Roman" w:cs="Times New Roman"/>
+          <w:sz w:val="24"/>
+          <w:szCs w:val="24"/>
+        </w:rPr>
+        <w:t xml:space="preserve">dengan </w:t>
+      </w:r>
+      <w:proofErr w:type="spellStart"/>
+      <w:r>
+        <w:rPr>
+          <w:rFonts w:ascii="Times New Roman" w:hAnsi="Times New Roman" w:cs="Times New Roman"/>
+          <w:sz w:val="24"/>
+          <w:szCs w:val="24"/>
+        </w:rPr>
+        <w:t>dengan</w:t>
+      </w:r>
+      <w:proofErr w:type="spellEnd"/>
+      <w:r>
+        <w:rPr>
+          <w:rFonts w:ascii="Times New Roman" w:hAnsi="Times New Roman" w:cs="Times New Roman"/>
+          <w:sz w:val="24"/>
+          <w:szCs w:val="24"/>
+        </w:rPr>
+        <w:t xml:space="preserve"> </w:t>
+      </w:r>
+      <w:r>
+        <w:rPr>
+          <w:rFonts w:ascii="Times New Roman" w:hAnsi="Times New Roman" w:cs="Times New Roman"/>
+          <w:i/>
+          <w:iCs/>
+          <w:sz w:val="24"/>
+          <w:szCs w:val="24"/>
+        </w:rPr>
+        <w:t>deep learning</w:t>
+      </w:r>
+      <w:r>
+        <w:rPr>
+          <w:rFonts w:ascii="Times New Roman" w:hAnsi="Times New Roman" w:cs="Times New Roman"/>
+          <w:sz w:val="24"/>
+          <w:szCs w:val="24"/>
+        </w:rPr>
+        <w:t xml:space="preserve"> pada kasus latent (</w:t>
+      </w:r>
+      <w:r>
+        <w:rPr>
+          <w:rFonts w:ascii="Times New Roman" w:hAnsi="Times New Roman" w:cs="Times New Roman"/>
+          <w:sz w:val="24"/>
+          <w:szCs w:val="24"/>
+        </w:rPr>
+        <w:t>U, V</w:t>
+      </w:r>
+      <w:r>
+        <w:rPr>
+          <w:rFonts w:ascii="Times New Roman" w:hAnsi="Times New Roman" w:cs="Times New Roman"/>
+          <w:sz w:val="24"/>
+          <w:szCs w:val="24"/>
+        </w:rPr>
+        <w:t>)</w:t>
+      </w:r>
+      <w:r>
+        <w:rPr>
+          <w:rFonts w:ascii="Times New Roman" w:hAnsi="Times New Roman" w:cs="Times New Roman"/>
+          <w:sz w:val="24"/>
+          <w:szCs w:val="24"/>
+        </w:rPr>
+        <w:t xml:space="preserve"> </w:t>
+      </w:r>
+      <w:sdt>
+        <w:sdtPr>
+          <w:rPr>
+            <w:rFonts w:ascii="Times New Roman" w:hAnsi="Times New Roman" w:cs="Times New Roman"/>
+            <w:sz w:val="24"/>
+            <w:szCs w:val="24"/>
+          </w:rPr>
+          <w:id w:val="-2055307305"/>
+          <w:citation/>
+        </w:sdtPr>
+        <w:sdtContent>
+          <w:r>
+            <w:rPr>
+              <w:rFonts w:ascii="Times New Roman" w:hAnsi="Times New Roman" w:cs="Times New Roman"/>
+              <w:sz w:val="24"/>
+              <w:szCs w:val="24"/>
+            </w:rPr>
+            <w:fldChar w:fldCharType="begin"/>
+          </w:r>
+          <w:r>
+            <w:rPr>
+              <w:rFonts w:ascii="Times New Roman" w:hAnsi="Times New Roman" w:cs="Times New Roman"/>
+              <w:sz w:val="24"/>
+              <w:szCs w:val="24"/>
+            </w:rPr>
+            <w:instrText xml:space="preserve"> CITATION LiS15 \l 1033 </w:instrText>
+          </w:r>
+          <w:r>
+            <w:rPr>
+              <w:rFonts w:ascii="Times New Roman" w:hAnsi="Times New Roman" w:cs="Times New Roman"/>
+              <w:sz w:val="24"/>
+              <w:szCs w:val="24"/>
+            </w:rPr>
+            <w:fldChar w:fldCharType="separate"/>
+          </w:r>
+          <w:r>
+            <w:rPr>
+              <w:rFonts w:ascii="Times New Roman" w:hAnsi="Times New Roman" w:cs="Times New Roman"/>
+              <w:noProof/>
+              <w:sz w:val="24"/>
+              <w:szCs w:val="24"/>
+            </w:rPr>
+            <w:t>(Li, et al., 2015)</w:t>
+          </w:r>
+          <w:r>
+            <w:rPr>
+              <w:rFonts w:ascii="Times New Roman" w:hAnsi="Times New Roman" w:cs="Times New Roman"/>
+              <w:sz w:val="24"/>
+              <w:szCs w:val="24"/>
+            </w:rPr>
+            <w:fldChar w:fldCharType="end"/>
+          </w:r>
+        </w:sdtContent>
+      </w:sdt>
+      <w:r>
+        <w:rPr>
+          <w:rFonts w:ascii="Times New Roman" w:hAnsi="Times New Roman" w:cs="Times New Roman"/>
+          <w:sz w:val="24"/>
+          <w:szCs w:val="24"/>
+        </w:rPr>
+        <w:t>.</w:t>
+      </w:r>
+      <w:r>
+        <w:rPr>
+          <w:rFonts w:ascii="Times New Roman" w:hAnsi="Times New Roman" w:cs="Times New Roman"/>
+          <w:sz w:val="24"/>
+          <w:szCs w:val="24"/>
+        </w:rPr>
+        <w:br/>
+      </w:r>
+      <w:r>
+        <w:rPr>
+          <w:rFonts w:ascii="Times New Roman" w:hAnsi="Times New Roman" w:cs="Times New Roman"/>
+          <w:sz w:val="24"/>
+          <w:szCs w:val="24"/>
+        </w:rPr>
+        <w:t xml:space="preserve">Formula </w:t>
+      </w:r>
+      <w:proofErr w:type="spellStart"/>
+      <w:r>
+        <w:rPr>
+          <w:rFonts w:ascii="Times New Roman" w:hAnsi="Times New Roman" w:cs="Times New Roman"/>
+          <w:sz w:val="24"/>
+          <w:szCs w:val="24"/>
+        </w:rPr>
+        <w:t>algoritma</w:t>
+      </w:r>
+      <w:proofErr w:type="spellEnd"/>
+      <w:r>
+        <w:rPr>
+          <w:rFonts w:ascii="Times New Roman" w:hAnsi="Times New Roman" w:cs="Times New Roman"/>
+          <w:sz w:val="24"/>
+          <w:szCs w:val="24"/>
+        </w:rPr>
+        <w:t xml:space="preserve"> ini menunjukkan dua buah </w:t>
+      </w:r>
+      <w:r>
+        <w:rPr>
+          <w:rFonts w:ascii="Times New Roman" w:hAnsi="Times New Roman" w:cs="Times New Roman"/>
+          <w:i/>
+          <w:iCs/>
+          <w:sz w:val="24"/>
+          <w:szCs w:val="24"/>
+        </w:rPr>
+        <w:t>item</w:t>
+      </w:r>
+      <w:r>
+        <w:rPr>
+          <w:rFonts w:ascii="Times New Roman" w:hAnsi="Times New Roman" w:cs="Times New Roman"/>
+          <w:sz w:val="24"/>
+          <w:szCs w:val="24"/>
+        </w:rPr>
+        <w:t xml:space="preserve"> yang berhubungan dan </w:t>
+      </w:r>
+      <w:r>
+        <w:rPr>
+          <w:rFonts w:ascii="Times New Roman" w:hAnsi="Times New Roman" w:cs="Times New Roman"/>
+          <w:i/>
+          <w:iCs/>
+          <w:sz w:val="24"/>
+          <w:szCs w:val="24"/>
+        </w:rPr>
+        <w:t>rating</w:t>
+      </w:r>
+      <w:r>
+        <w:rPr>
+          <w:rFonts w:ascii="Times New Roman" w:hAnsi="Times New Roman" w:cs="Times New Roman"/>
+          <w:sz w:val="24"/>
+          <w:szCs w:val="24"/>
+        </w:rPr>
+        <w:t xml:space="preserve"> nya, lalu mendefinisikan kemiripan diantaranya sebagai sebuah sudut diantara vektor-vektornya. </w:t>
+      </w:r>
+      <w:proofErr w:type="spellStart"/>
+      <w:r>
+        <w:rPr>
+          <w:rFonts w:ascii="Times New Roman" w:hAnsi="Times New Roman" w:cs="Times New Roman"/>
+          <w:sz w:val="24"/>
+          <w:szCs w:val="24"/>
+        </w:rPr>
+        <w:t>Algoritma</w:t>
+      </w:r>
+      <w:proofErr w:type="spellEnd"/>
+      <w:r>
+        <w:rPr>
+          <w:rFonts w:ascii="Times New Roman" w:hAnsi="Times New Roman" w:cs="Times New Roman"/>
+          <w:sz w:val="24"/>
+          <w:szCs w:val="24"/>
+        </w:rPr>
+        <w:t xml:space="preserve"> </w:t>
+      </w:r>
+      <w:r>
+        <w:rPr>
+          <w:rFonts w:ascii="Times New Roman" w:hAnsi="Times New Roman" w:cs="Times New Roman"/>
+          <w:i/>
+          <w:iCs/>
+          <w:sz w:val="24"/>
+          <w:szCs w:val="24"/>
+        </w:rPr>
+        <w:t xml:space="preserve">Deep Collaborative Filtering </w:t>
+      </w:r>
+      <w:r>
+        <w:rPr>
+          <w:rFonts w:ascii="Times New Roman" w:hAnsi="Times New Roman" w:cs="Times New Roman"/>
+          <w:sz w:val="24"/>
+          <w:szCs w:val="24"/>
+        </w:rPr>
+        <w:t xml:space="preserve">berusaha mengatasi kelemahan </w:t>
+      </w:r>
+      <w:proofErr w:type="spellStart"/>
+      <w:r>
+        <w:rPr>
+          <w:rFonts w:ascii="Times New Roman" w:hAnsi="Times New Roman" w:cs="Times New Roman"/>
+          <w:sz w:val="24"/>
+          <w:szCs w:val="24"/>
+        </w:rPr>
+        <w:t>algoritma</w:t>
+      </w:r>
+      <w:proofErr w:type="spellEnd"/>
+      <w:r>
+        <w:rPr>
+          <w:rFonts w:ascii="Times New Roman" w:hAnsi="Times New Roman" w:cs="Times New Roman"/>
+          <w:sz w:val="24"/>
+          <w:szCs w:val="24"/>
+        </w:rPr>
+        <w:t xml:space="preserve"> </w:t>
+      </w:r>
+      <w:r>
+        <w:rPr>
+          <w:rFonts w:ascii="Times New Roman" w:hAnsi="Times New Roman" w:cs="Times New Roman"/>
+          <w:i/>
+          <w:iCs/>
+          <w:sz w:val="24"/>
+          <w:szCs w:val="24"/>
+        </w:rPr>
+        <w:t xml:space="preserve">Collaborative Filtering </w:t>
+      </w:r>
+      <w:r>
+        <w:rPr>
+          <w:rFonts w:ascii="Times New Roman" w:hAnsi="Times New Roman" w:cs="Times New Roman"/>
+          <w:sz w:val="24"/>
+          <w:szCs w:val="24"/>
+        </w:rPr>
+        <w:t xml:space="preserve"> </w:t>
+      </w:r>
+      <w:r>
+        <w:rPr>
+          <w:rFonts w:ascii="Times New Roman" w:hAnsi="Times New Roman" w:cs="Times New Roman"/>
+          <w:sz w:val="24"/>
+          <w:szCs w:val="24"/>
+        </w:rPr>
+        <w:t xml:space="preserve"> </w:t>
+      </w:r>
+      <w:r>
+        <w:rPr>
+          <w:rFonts w:ascii="Times New Roman" w:hAnsi="Times New Roman" w:cs="Times New Roman"/>
+          <w:sz w:val="24"/>
+          <w:szCs w:val="24"/>
+        </w:rPr>
+        <w:t>dalam hal</w:t>
+      </w:r>
+      <w:r>
+        <w:rPr>
+          <w:rFonts w:ascii="Times New Roman" w:hAnsi="Times New Roman" w:cs="Times New Roman"/>
+          <w:sz w:val="24"/>
+          <w:szCs w:val="24"/>
+        </w:rPr>
+        <w:t xml:space="preserve"> </w:t>
+      </w:r>
+      <w:proofErr w:type="gramStart"/>
+      <w:r>
+        <w:rPr>
+          <w:rFonts w:ascii="Times New Roman" w:hAnsi="Times New Roman" w:cs="Times New Roman"/>
+          <w:i/>
+          <w:sz w:val="24"/>
+          <w:szCs w:val="24"/>
+        </w:rPr>
+        <w:t>sparsity</w:t>
+      </w:r>
+      <w:r>
+        <w:rPr>
+          <w:rFonts w:ascii="Times New Roman" w:hAnsi="Times New Roman" w:cs="Times New Roman"/>
+          <w:sz w:val="24"/>
+          <w:szCs w:val="24"/>
+        </w:rPr>
+        <w:t xml:space="preserve"> ,</w:t>
+      </w:r>
+      <w:proofErr w:type="gramEnd"/>
+      <w:r>
+        <w:rPr>
+          <w:rFonts w:ascii="Times New Roman" w:hAnsi="Times New Roman" w:cs="Times New Roman"/>
+          <w:sz w:val="24"/>
+          <w:szCs w:val="24"/>
+        </w:rPr>
+        <w:t xml:space="preserve"> </w:t>
+      </w:r>
+      <w:r>
+        <w:rPr>
+          <w:rFonts w:ascii="Times New Roman" w:hAnsi="Times New Roman" w:cs="Times New Roman"/>
+          <w:i/>
+          <w:iCs/>
+          <w:sz w:val="24"/>
+          <w:szCs w:val="24"/>
+        </w:rPr>
+        <w:t>user</w:t>
+      </w:r>
+      <w:r>
+        <w:rPr>
+          <w:rFonts w:ascii="Times New Roman" w:hAnsi="Times New Roman" w:cs="Times New Roman"/>
+          <w:sz w:val="24"/>
+          <w:szCs w:val="24"/>
+        </w:rPr>
+        <w:t xml:space="preserve"> memiliki perbedaan skema. Ada yang member</w:t>
+      </w:r>
+      <w:r>
+        <w:rPr>
+          <w:rFonts w:ascii="Times New Roman" w:hAnsi="Times New Roman" w:cs="Times New Roman"/>
+          <w:sz w:val="24"/>
+          <w:szCs w:val="24"/>
+          <w:lang w:val="id-ID"/>
+        </w:rPr>
+        <w:t>i</w:t>
+      </w:r>
+      <w:r>
+        <w:rPr>
+          <w:rFonts w:ascii="Times New Roman" w:hAnsi="Times New Roman" w:cs="Times New Roman"/>
+          <w:sz w:val="24"/>
+          <w:szCs w:val="24"/>
+        </w:rPr>
+        <w:t xml:space="preserve"> </w:t>
+      </w:r>
+      <w:r>
+        <w:rPr>
+          <w:rFonts w:ascii="Times New Roman" w:hAnsi="Times New Roman" w:cs="Times New Roman"/>
+          <w:i/>
+          <w:iCs/>
+          <w:sz w:val="24"/>
+          <w:szCs w:val="24"/>
+        </w:rPr>
+        <w:t>rating</w:t>
+      </w:r>
+      <w:r>
+        <w:rPr>
+          <w:rFonts w:ascii="Times New Roman" w:hAnsi="Times New Roman" w:cs="Times New Roman"/>
+          <w:sz w:val="24"/>
+          <w:szCs w:val="24"/>
+        </w:rPr>
+        <w:t xml:space="preserve"> tinggi untuk sebuah </w:t>
+      </w:r>
+      <w:r>
+        <w:rPr>
+          <w:rFonts w:ascii="Times New Roman" w:hAnsi="Times New Roman" w:cs="Times New Roman"/>
+          <w:i/>
+          <w:iCs/>
+          <w:sz w:val="24"/>
+          <w:szCs w:val="24"/>
+        </w:rPr>
+        <w:t>item</w:t>
+      </w:r>
+      <w:r>
+        <w:rPr>
+          <w:rFonts w:ascii="Times New Roman" w:hAnsi="Times New Roman" w:cs="Times New Roman"/>
+          <w:sz w:val="24"/>
+          <w:szCs w:val="24"/>
+        </w:rPr>
+        <w:t xml:space="preserve">, lalu memberi rating rendah pada </w:t>
+      </w:r>
+      <w:r>
+        <w:rPr>
+          <w:rFonts w:ascii="Times New Roman" w:hAnsi="Times New Roman" w:cs="Times New Roman"/>
+          <w:i/>
+          <w:iCs/>
+          <w:sz w:val="24"/>
+          <w:szCs w:val="24"/>
+        </w:rPr>
+        <w:t>item</w:t>
+      </w:r>
+      <w:r>
+        <w:rPr>
+          <w:rFonts w:ascii="Times New Roman" w:hAnsi="Times New Roman" w:cs="Times New Roman"/>
+          <w:sz w:val="24"/>
+          <w:szCs w:val="24"/>
+        </w:rPr>
+        <w:t xml:space="preserve"> lainnya. Lalu, untuk </w:t>
+      </w:r>
+      <w:r>
+        <w:rPr>
+          <w:rFonts w:ascii="Times New Roman" w:hAnsi="Times New Roman" w:cs="Times New Roman"/>
+          <w:i/>
+          <w:iCs/>
+          <w:sz w:val="24"/>
+          <w:szCs w:val="24"/>
+        </w:rPr>
+        <w:t>item</w:t>
+      </w:r>
+      <w:r>
+        <w:rPr>
+          <w:rFonts w:ascii="Times New Roman" w:hAnsi="Times New Roman" w:cs="Times New Roman"/>
+          <w:sz w:val="24"/>
+          <w:szCs w:val="24"/>
+        </w:rPr>
+        <w:t xml:space="preserve"> yang sama, item tersebut diberi </w:t>
+      </w:r>
+      <w:r>
+        <w:rPr>
+          <w:rFonts w:ascii="Times New Roman" w:hAnsi="Times New Roman" w:cs="Times New Roman"/>
+          <w:i/>
+          <w:iCs/>
+          <w:sz w:val="24"/>
+          <w:szCs w:val="24"/>
+        </w:rPr>
+        <w:t>rating</w:t>
+      </w:r>
+      <w:r>
+        <w:rPr>
+          <w:rFonts w:ascii="Times New Roman" w:hAnsi="Times New Roman" w:cs="Times New Roman"/>
+          <w:sz w:val="24"/>
+          <w:szCs w:val="24"/>
+        </w:rPr>
+        <w:t xml:space="preserve"> biasa dan rendah. Untuk menyeimbangkan nilai </w:t>
+      </w:r>
+      <w:r>
+        <w:rPr>
+          <w:rFonts w:ascii="Times New Roman" w:hAnsi="Times New Roman" w:cs="Times New Roman"/>
+          <w:i/>
+          <w:iCs/>
+          <w:sz w:val="24"/>
+          <w:szCs w:val="24"/>
+        </w:rPr>
+        <w:t>rating</w:t>
+      </w:r>
+      <w:r>
+        <w:rPr>
+          <w:rFonts w:ascii="Times New Roman" w:hAnsi="Times New Roman" w:cs="Times New Roman"/>
+          <w:sz w:val="24"/>
+          <w:szCs w:val="24"/>
+        </w:rPr>
+        <w:t xml:space="preserve"> nya, maka </w:t>
+      </w:r>
+      <w:proofErr w:type="spellStart"/>
+      <w:r>
+        <w:rPr>
+          <w:rFonts w:ascii="Times New Roman" w:hAnsi="Times New Roman" w:cs="Times New Roman"/>
+          <w:sz w:val="24"/>
+          <w:szCs w:val="24"/>
+        </w:rPr>
+        <w:t>dihitunglah</w:t>
+      </w:r>
+      <w:proofErr w:type="spellEnd"/>
+      <w:r>
+        <w:rPr>
+          <w:rFonts w:ascii="Times New Roman" w:hAnsi="Times New Roman" w:cs="Times New Roman"/>
+          <w:sz w:val="24"/>
+          <w:szCs w:val="24"/>
+        </w:rPr>
+        <w:t xml:space="preserve"> rata-rata dari masing </w:t>
+      </w:r>
+      <w:proofErr w:type="spellStart"/>
+      <w:r>
+        <w:rPr>
+          <w:rFonts w:ascii="Times New Roman" w:hAnsi="Times New Roman" w:cs="Times New Roman"/>
+          <w:sz w:val="24"/>
+          <w:szCs w:val="24"/>
+        </w:rPr>
+        <w:t>masing</w:t>
+      </w:r>
+      <w:proofErr w:type="spellEnd"/>
+      <w:r>
+        <w:rPr>
+          <w:rFonts w:ascii="Times New Roman" w:hAnsi="Times New Roman" w:cs="Times New Roman"/>
+          <w:sz w:val="24"/>
+          <w:szCs w:val="24"/>
+        </w:rPr>
+        <w:t xml:space="preserve"> </w:t>
+      </w:r>
+      <w:r>
+        <w:rPr>
+          <w:rFonts w:ascii="Times New Roman" w:hAnsi="Times New Roman" w:cs="Times New Roman"/>
+          <w:i/>
+          <w:iCs/>
+          <w:sz w:val="24"/>
+          <w:szCs w:val="24"/>
+        </w:rPr>
+        <w:t>user</w:t>
+      </w:r>
+      <w:r>
+        <w:rPr>
+          <w:rFonts w:ascii="Times New Roman" w:hAnsi="Times New Roman" w:cs="Times New Roman"/>
+          <w:i/>
+          <w:iCs/>
+          <w:sz w:val="24"/>
+          <w:szCs w:val="24"/>
+        </w:rPr>
+        <w:t xml:space="preserve"> </w:t>
+      </w:r>
+      <w:sdt>
+        <w:sdtPr>
+          <w:rPr>
+            <w:rFonts w:ascii="Times New Roman" w:hAnsi="Times New Roman" w:cs="Times New Roman"/>
+            <w:i/>
+            <w:sz w:val="24"/>
+            <w:szCs w:val="24"/>
+          </w:rPr>
+          <w:id w:val="-1665471744"/>
+          <w:citation/>
+        </w:sdtPr>
+        <w:sdtContent>
+          <w:r>
+            <w:rPr>
+              <w:rFonts w:ascii="Times New Roman" w:hAnsi="Times New Roman" w:cs="Times New Roman"/>
+              <w:i/>
+              <w:sz w:val="24"/>
+              <w:szCs w:val="24"/>
+            </w:rPr>
+            <w:fldChar w:fldCharType="begin"/>
+          </w:r>
+          <w:r>
+            <w:rPr>
+              <w:rFonts w:ascii="Times New Roman" w:hAnsi="Times New Roman" w:cs="Times New Roman"/>
+              <w:i/>
+              <w:sz w:val="24"/>
+              <w:szCs w:val="24"/>
+              <w:lang w:val="en-ID"/>
+            </w:rPr>
+            <w:instrText xml:space="preserve"> CITATION Lis18 \l 14345 </w:instrText>
+          </w:r>
+          <w:r>
+            <w:rPr>
+              <w:rFonts w:ascii="Times New Roman" w:hAnsi="Times New Roman" w:cs="Times New Roman"/>
+              <w:i/>
+              <w:sz w:val="24"/>
+              <w:szCs w:val="24"/>
+            </w:rPr>
+            <w:fldChar w:fldCharType="separate"/>
+          </w:r>
+          <w:r>
+            <w:rPr>
+              <w:rFonts w:ascii="Times New Roman" w:hAnsi="Times New Roman" w:cs="Times New Roman"/>
+              <w:noProof/>
+              <w:sz w:val="24"/>
+              <w:szCs w:val="24"/>
+              <w:lang w:val="en-ID"/>
+            </w:rPr>
+            <w:t>(Wenige &amp; Ruhland, 2018)</w:t>
+          </w:r>
+          <w:r>
+            <w:rPr>
+              <w:rFonts w:ascii="Times New Roman" w:hAnsi="Times New Roman" w:cs="Times New Roman"/>
+              <w:i/>
+              <w:sz w:val="24"/>
+              <w:szCs w:val="24"/>
+            </w:rPr>
+            <w:fldChar w:fldCharType="end"/>
+          </w:r>
+        </w:sdtContent>
+      </w:sdt>
+      <w:r>
+        <w:rPr>
+          <w:rFonts w:ascii="Times New Roman" w:hAnsi="Times New Roman" w:cs="Times New Roman"/>
+          <w:sz w:val="24"/>
+          <w:szCs w:val="24"/>
+        </w:rPr>
+        <w:t>.</w:t>
+      </w:r>
+    </w:p>
+    <w:p>
+      <w:pPr>
+        <w:tabs>
+          <w:tab w:val="left" w:pos="567"/>
+        </w:tabs>
+        <w:spacing w:line="360" w:lineRule="auto"/>
+        <w:jc w:val="both"/>
+        <w:rPr>
+          <w:rFonts w:ascii="Times New Roman" w:hAnsi="Times New Roman" w:cs="Times New Roman"/>
+          <w:sz w:val="24"/>
+          <w:szCs w:val="24"/>
+          <w:lang w:val="id-ID"/>
+        </w:rPr>
+      </w:pPr>
+      <w:r>
+        <w:rPr>
+          <w:rFonts w:ascii="Times New Roman" w:hAnsi="Times New Roman" w:cs="Times New Roman"/>
+          <w:sz w:val="24"/>
+          <w:szCs w:val="24"/>
+        </w:rPr>
+        <w:t xml:space="preserve">Rumus dari </w:t>
+      </w:r>
+      <w:r>
+        <w:rPr>
+          <w:rFonts w:ascii="Times New Roman" w:hAnsi="Times New Roman" w:cs="Times New Roman"/>
+          <w:i/>
+          <w:iCs/>
+          <w:sz w:val="24"/>
+          <w:szCs w:val="24"/>
+        </w:rPr>
+        <w:t xml:space="preserve">Deep Collaborative Filtering </w:t>
+      </w:r>
+      <w:r>
+        <w:rPr>
+          <w:rFonts w:ascii="Times New Roman" w:hAnsi="Times New Roman" w:cs="Times New Roman"/>
+          <w:sz w:val="24"/>
+          <w:szCs w:val="24"/>
+        </w:rPr>
+        <w:t xml:space="preserve">adalah sebagai </w:t>
+      </w:r>
+      <w:proofErr w:type="gramStart"/>
+      <w:r>
+        <w:rPr>
+          <w:rFonts w:ascii="Times New Roman" w:hAnsi="Times New Roman" w:cs="Times New Roman"/>
+          <w:sz w:val="24"/>
+          <w:szCs w:val="24"/>
+        </w:rPr>
+        <w:t>berikut</w:t>
+      </w:r>
+      <w:r>
+        <w:rPr>
+          <w:rFonts w:ascii="Times New Roman" w:hAnsi="Times New Roman" w:cs="Times New Roman"/>
+          <w:sz w:val="24"/>
+          <w:szCs w:val="24"/>
+          <w:lang w:val="id-ID"/>
+        </w:rPr>
+        <w:t xml:space="preserve"> :</w:t>
+      </w:r>
+      <w:proofErr w:type="gramEnd"/>
+    </w:p>
+    <w:p>
+      <w:pPr>
+        <w:tabs>
+          <w:tab w:val="left" w:pos="567"/>
+        </w:tabs>
+        <w:spacing w:line="360" w:lineRule="auto"/>
+        <w:jc w:val="center"/>
+        <w:rPr>
+          <w:rFonts w:ascii="Times New Roman" w:eastAsiaTheme="minorEastAsia" w:hAnsi="Times New Roman" w:cs="Times New Roman"/>
+          <w:sz w:val="24"/>
+          <w:szCs w:val="24"/>
+          <w:lang w:val="id-ID"/>
+        </w:rPr>
+      </w:pPr>
+      <m:oMathPara>
+        <m:oMath>
+          <m:sSubSup>
+            <m:sSubSupPr>
+              <m:ctrlPr>
+                <w:rPr>
+                  <w:rFonts w:ascii="Cambria Math" w:hAnsi="Cambria Math" w:cs="Times New Roman"/>
+                  <w:i/>
+                  <w:sz w:val="24"/>
+                  <w:szCs w:val="24"/>
+                  <w:lang w:val="id-ID"/>
+                </w:rPr>
+              </m:ctrlPr>
+            </m:sSubSupPr>
+            <m:e>
+              <m:func>
+                <m:funcPr>
+                  <m:ctrlPr>
+                    <w:rPr>
+                      <w:rFonts w:ascii="Cambria Math" w:hAnsi="Cambria Math" w:cs="Times New Roman"/>
+                      <w:i/>
+                      <w:sz w:val="24"/>
+                      <w:szCs w:val="24"/>
+                      <w:lang w:val="id-ID"/>
+                    </w:rPr>
+                  </m:ctrlPr>
+                </m:funcPr>
+                <m:fName>
+                  <m:r>
+                    <m:rPr>
+                      <m:sty m:val="p"/>
+                    </m:rPr>
+                    <w:rPr>
+                      <w:rFonts w:ascii="Cambria Math" w:hAnsi="Cambria Math" w:cs="Times New Roman"/>
+                      <w:sz w:val="24"/>
+                      <w:szCs w:val="24"/>
+                      <w:lang w:val="id-ID"/>
+                    </w:rPr>
+                    <m:t>arg</m:t>
+                  </m:r>
+                </m:fName>
+                <m:e>
+                  <m:eqArr>
+                    <m:eqArrPr>
+                      <m:ctrlPr>
+                        <w:rPr>
+                          <w:rFonts w:ascii="Cambria Math" w:hAnsi="Cambria Math" w:cs="Times New Roman"/>
+                          <w:i/>
+                          <w:sz w:val="24"/>
+                          <w:szCs w:val="24"/>
+                          <w:lang w:val="id-ID"/>
+                        </w:rPr>
+                      </m:ctrlPr>
+                    </m:eqArrPr>
+                    <m:e>
+                      <m:r>
+                        <w:rPr>
+                          <w:rFonts w:ascii="Cambria Math" w:hAnsi="Cambria Math" w:cs="Times New Roman"/>
+                          <w:sz w:val="24"/>
+                          <w:szCs w:val="24"/>
+                          <w:lang w:val="id-ID"/>
+                        </w:rPr>
+                        <m:t>min</m:t>
+                      </m:r>
+                    </m:e>
+                    <m:e>
+                      <m:r>
+                        <w:rPr>
+                          <w:rFonts w:ascii="Cambria Math" w:hAnsi="Cambria Math" w:cs="Times New Roman"/>
+                          <w:sz w:val="24"/>
+                          <w:szCs w:val="24"/>
+                          <w:lang w:val="id-ID"/>
+                        </w:rPr>
+                        <m:t>U,V</m:t>
+                      </m:r>
+                    </m:e>
+                  </m:eqArr>
+                </m:e>
+              </m:func>
+            </m:e>
+            <m:sub>
+              <m:r>
+                <w:rPr>
+                  <w:rFonts w:ascii="Cambria Math" w:hAnsi="Cambria Math" w:cs="Times New Roman"/>
+                  <w:sz w:val="24"/>
+                  <w:szCs w:val="24"/>
+                  <w:lang w:val="id-ID"/>
+                </w:rPr>
+                <m:t>+ γ</m:t>
+              </m:r>
+              <m:r>
+                <m:rPr>
+                  <m:scr m:val="script"/>
+                </m:rPr>
+                <w:rPr>
+                  <w:rFonts w:ascii="Cambria Math" w:hAnsi="Cambria Math" w:cs="Times New Roman"/>
+                  <w:sz w:val="24"/>
+                  <w:szCs w:val="24"/>
+                  <w:lang w:val="id-ID"/>
+                </w:rPr>
+                <m:t>L</m:t>
+              </m:r>
+              <m:d>
+                <m:dPr>
+                  <m:ctrlPr>
+                    <w:rPr>
+                      <w:rFonts w:ascii="Cambria Math" w:hAnsi="Cambria Math" w:cs="Times New Roman"/>
+                      <w:i/>
+                      <w:sz w:val="24"/>
+                      <w:szCs w:val="24"/>
+                      <w:lang w:val="id-ID"/>
+                    </w:rPr>
+                  </m:ctrlPr>
+                </m:dPr>
+                <m:e>
+                  <m:r>
+                    <w:rPr>
+                      <w:rFonts w:ascii="Cambria Math" w:hAnsi="Cambria Math" w:cs="Times New Roman"/>
+                      <w:sz w:val="24"/>
+                      <w:szCs w:val="24"/>
+                      <w:lang w:val="id-ID"/>
+                    </w:rPr>
+                    <m:t>X,U</m:t>
+                  </m:r>
+                </m:e>
+              </m:d>
+              <m:r>
+                <w:rPr>
+                  <w:rFonts w:ascii="Cambria Math" w:hAnsi="Cambria Math" w:cs="Times New Roman"/>
+                  <w:sz w:val="24"/>
+                  <w:szCs w:val="24"/>
+                  <w:lang w:val="id-ID"/>
+                </w:rPr>
+                <m:t>+ϑ</m:t>
+              </m:r>
+              <m:r>
+                <m:rPr>
+                  <m:scr m:val="script"/>
+                </m:rPr>
+                <w:rPr>
+                  <w:rFonts w:ascii="Cambria Math" w:hAnsi="Cambria Math" w:cs="Times New Roman"/>
+                  <w:sz w:val="24"/>
+                  <w:szCs w:val="24"/>
+                  <w:lang w:val="id-ID"/>
+                </w:rPr>
+                <m:t>L(</m:t>
+              </m:r>
+              <m:r>
+                <w:rPr>
+                  <w:rFonts w:ascii="Cambria Math" w:hAnsi="Cambria Math" w:cs="Times New Roman"/>
+                  <w:sz w:val="24"/>
+                  <w:szCs w:val="24"/>
+                  <w:lang w:val="id-ID"/>
+                </w:rPr>
+                <m:t>Y,V)</m:t>
+              </m:r>
+            </m:sub>
+            <m:sup>
+              <m:r>
+                <w:rPr>
+                  <w:rFonts w:ascii="Cambria Math" w:hAnsi="Cambria Math" w:cs="Times New Roman"/>
+                  <w:sz w:val="24"/>
+                  <w:szCs w:val="24"/>
+                  <w:lang w:val="id-ID"/>
+                </w:rPr>
+                <m:t>l</m:t>
+              </m:r>
+              <m:d>
+                <m:dPr>
+                  <m:ctrlPr>
+                    <w:rPr>
+                      <w:rFonts w:ascii="Cambria Math" w:hAnsi="Cambria Math" w:cs="Times New Roman"/>
+                      <w:i/>
+                      <w:sz w:val="24"/>
+                      <w:szCs w:val="24"/>
+                      <w:lang w:val="id-ID"/>
+                    </w:rPr>
+                  </m:ctrlPr>
+                </m:dPr>
+                <m:e>
+                  <m:r>
+                    <w:rPr>
+                      <w:rFonts w:ascii="Cambria Math" w:hAnsi="Cambria Math" w:cs="Times New Roman"/>
+                      <w:sz w:val="24"/>
+                      <w:szCs w:val="24"/>
+                      <w:lang w:val="id-ID"/>
+                    </w:rPr>
+                    <m:t>R,U,V</m:t>
+                  </m:r>
+                </m:e>
+              </m:d>
+              <m:r>
+                <w:rPr>
+                  <w:rFonts w:ascii="Cambria Math" w:hAnsi="Cambria Math" w:cs="Times New Roman"/>
+                  <w:sz w:val="24"/>
+                  <w:szCs w:val="24"/>
+                  <w:lang w:val="id-ID"/>
+                </w:rPr>
+                <m:t>+β(</m:t>
+              </m:r>
+              <m:sSubSup>
+                <m:sSubSupPr>
+                  <m:ctrlPr>
+                    <w:rPr>
+                      <w:rFonts w:ascii="Cambria Math" w:hAnsi="Cambria Math" w:cs="Times New Roman"/>
+                      <w:i/>
+                      <w:sz w:val="24"/>
+                      <w:szCs w:val="24"/>
+                      <w:lang w:val="id-ID"/>
+                    </w:rPr>
+                  </m:ctrlPr>
+                </m:sSubSupPr>
+                <m:e>
+                  <m:d>
+                    <m:dPr>
+                      <m:begChr m:val="|"/>
+                      <m:endChr m:val="|"/>
+                      <m:ctrlPr>
+                        <w:rPr>
+                          <w:rFonts w:ascii="Cambria Math" w:hAnsi="Cambria Math" w:cs="Times New Roman"/>
+                          <w:i/>
+                          <w:sz w:val="24"/>
+                          <w:szCs w:val="24"/>
+                          <w:lang w:val="id-ID"/>
+                        </w:rPr>
+                      </m:ctrlPr>
+                    </m:dPr>
+                    <m:e>
+                      <m:d>
+                        <m:dPr>
+                          <m:begChr m:val="|"/>
+                          <m:endChr m:val="|"/>
+                          <m:ctrlPr>
+                            <w:rPr>
+                              <w:rFonts w:ascii="Cambria Math" w:hAnsi="Cambria Math" w:cs="Times New Roman"/>
+                              <w:i/>
+                              <w:sz w:val="24"/>
+                              <w:szCs w:val="24"/>
+                              <w:lang w:val="id-ID"/>
+                            </w:rPr>
+                          </m:ctrlPr>
+                        </m:dPr>
+                        <m:e>
+                          <m:r>
+                            <w:rPr>
+                              <w:rFonts w:ascii="Cambria Math" w:hAnsi="Cambria Math" w:cs="Times New Roman"/>
+                              <w:sz w:val="24"/>
+                              <w:szCs w:val="24"/>
+                              <w:lang w:val="id-ID"/>
+                            </w:rPr>
+                            <m:t>U</m:t>
+                          </m:r>
+                        </m:e>
+                      </m:d>
+                    </m:e>
+                  </m:d>
+                </m:e>
+                <m:sub>
+                  <m:r>
+                    <w:rPr>
+                      <w:rFonts w:ascii="Cambria Math" w:hAnsi="Cambria Math" w:cs="Times New Roman"/>
+                      <w:sz w:val="24"/>
+                      <w:szCs w:val="24"/>
+                      <w:lang w:val="id-ID"/>
+                    </w:rPr>
+                    <m:t>F</m:t>
+                  </m:r>
+                </m:sub>
+                <m:sup>
+                  <m:r>
+                    <w:rPr>
+                      <w:rFonts w:ascii="Cambria Math" w:hAnsi="Cambria Math" w:cs="Times New Roman"/>
+                      <w:sz w:val="24"/>
+                      <w:szCs w:val="24"/>
+                      <w:lang w:val="id-ID"/>
+                    </w:rPr>
+                    <m:t>2</m:t>
+                  </m:r>
+                </m:sup>
+              </m:sSubSup>
+              <m:r>
+                <w:rPr>
+                  <w:rFonts w:ascii="Cambria Math" w:hAnsi="Cambria Math" w:cs="Times New Roman"/>
+                  <w:sz w:val="24"/>
+                  <w:szCs w:val="24"/>
+                  <w:lang w:val="id-ID"/>
+                </w:rPr>
+                <m:t>+</m:t>
+              </m:r>
+              <m:sSubSup>
+                <m:sSubSupPr>
+                  <m:ctrlPr>
+                    <w:rPr>
+                      <w:rFonts w:ascii="Cambria Math" w:hAnsi="Cambria Math" w:cs="Times New Roman"/>
+                      <w:i/>
+                      <w:sz w:val="24"/>
+                      <w:szCs w:val="24"/>
+                      <w:lang w:val="id-ID"/>
+                    </w:rPr>
+                  </m:ctrlPr>
+                </m:sSubSupPr>
+                <m:e>
+                  <m:r>
+                    <w:rPr>
+                      <w:rFonts w:ascii="Cambria Math" w:hAnsi="Cambria Math" w:cs="Times New Roman"/>
+                      <w:sz w:val="24"/>
+                      <w:szCs w:val="24"/>
+                      <w:lang w:val="id-ID"/>
+                    </w:rPr>
+                    <m:t>|</m:t>
+                  </m:r>
+                  <m:d>
+                    <m:dPr>
+                      <m:begChr m:val="|"/>
+                      <m:endChr m:val="|"/>
+                      <m:ctrlPr>
+                        <w:rPr>
+                          <w:rFonts w:ascii="Cambria Math" w:hAnsi="Cambria Math" w:cs="Times New Roman"/>
+                          <w:i/>
+                          <w:sz w:val="24"/>
+                          <w:szCs w:val="24"/>
+                          <w:lang w:val="id-ID"/>
+                        </w:rPr>
+                      </m:ctrlPr>
+                    </m:dPr>
+                    <m:e>
+                      <m:r>
+                        <w:rPr>
+                          <w:rFonts w:ascii="Cambria Math" w:hAnsi="Cambria Math" w:cs="Times New Roman"/>
+                          <w:sz w:val="24"/>
+                          <w:szCs w:val="24"/>
+                          <w:lang w:val="id-ID"/>
+                        </w:rPr>
+                        <m:t>V</m:t>
+                      </m:r>
+                    </m:e>
+                  </m:d>
+                  <m:r>
+                    <w:rPr>
+                      <w:rFonts w:ascii="Cambria Math" w:hAnsi="Cambria Math" w:cs="Times New Roman"/>
+                      <w:sz w:val="24"/>
+                      <w:szCs w:val="24"/>
+                      <w:lang w:val="id-ID"/>
+                    </w:rPr>
+                    <m:t>|</m:t>
+                  </m:r>
+                </m:e>
+                <m:sub>
+                  <m:r>
+                    <w:rPr>
+                      <w:rFonts w:ascii="Cambria Math" w:hAnsi="Cambria Math" w:cs="Times New Roman"/>
+                      <w:sz w:val="24"/>
+                      <w:szCs w:val="24"/>
+                      <w:lang w:val="id-ID"/>
+                    </w:rPr>
+                    <m:t>F</m:t>
+                  </m:r>
+                </m:sub>
+                <m:sup>
+                  <m:r>
+                    <w:rPr>
+                      <w:rFonts w:ascii="Cambria Math" w:hAnsi="Cambria Math" w:cs="Times New Roman"/>
+                      <w:sz w:val="24"/>
+                      <w:szCs w:val="24"/>
+                      <w:lang w:val="id-ID"/>
+                    </w:rPr>
+                    <m:t>2</m:t>
+                  </m:r>
+                </m:sup>
+              </m:sSubSup>
+              <m:r>
+                <w:rPr>
+                  <w:rFonts w:ascii="Cambria Math" w:hAnsi="Cambria Math" w:cs="Times New Roman"/>
+                  <w:sz w:val="24"/>
+                  <w:szCs w:val="24"/>
+                  <w:lang w:val="id-ID"/>
+                </w:rPr>
+                <m:t>)</m:t>
+              </m:r>
+            </m:sup>
+          </m:sSubSup>
+        </m:oMath>
+      </m:oMathPara>
+    </w:p>
+    <w:p>
+      <w:pPr>
+        <w:tabs>
+          <w:tab w:val="left" w:pos="567"/>
+        </w:tabs>
+        <w:spacing w:line="360" w:lineRule="auto"/>
+        <w:jc w:val="center"/>
+        <w:rPr>
+          <w:rFonts w:ascii="Times New Roman" w:hAnsi="Times New Roman" w:cs="Times New Roman"/>
+          <w:sz w:val="24"/>
+          <w:szCs w:val="24"/>
+          <w:lang w:val="id-ID"/>
+        </w:rPr>
+      </w:pPr>
+      <w:commentRangeStart w:id="8"/>
+      <w:commentRangeEnd w:id="8"/>
+      <w:r>
+        <w:rPr>
+          <w:rStyle w:val="CommentReference"/>
+          <w:rFonts w:ascii="Times New Roman" w:hAnsi="Times New Roman" w:cs="Times New Roman"/>
+          <w:sz w:val="24"/>
+          <w:szCs w:val="24"/>
+        </w:rPr>
+        <w:commentReference w:id="8"/>
+      </w:r>
+      <w:commentRangeStart w:id="9"/>
+      <w:commentRangeEnd w:id="9"/>
+      <w:r>
+        <w:rPr>
+          <w:rStyle w:val="CommentReference"/>
+          <w:rFonts w:ascii="Times New Roman" w:hAnsi="Times New Roman" w:cs="Times New Roman"/>
+          <w:sz w:val="24"/>
+          <w:szCs w:val="24"/>
+        </w:rPr>
+        <w:commentReference w:id="9"/>
+      </w:r>
+      <w:r>
+        <w:rPr>
+          <w:rFonts w:ascii="Times New Roman" w:hAnsi="Times New Roman" w:cs="Times New Roman"/>
+          <w:sz w:val="24"/>
+          <w:szCs w:val="24"/>
+        </w:rPr>
+        <w:t xml:space="preserve">Rumus </w:t>
+      </w:r>
+      <w:r>
+        <w:rPr>
+          <w:rFonts w:ascii="Times New Roman" w:hAnsi="Times New Roman" w:cs="Times New Roman"/>
+          <w:i/>
+          <w:iCs/>
+          <w:sz w:val="24"/>
+          <w:szCs w:val="24"/>
+        </w:rPr>
+        <w:t xml:space="preserve">Deep Collaborative Filtering </w:t>
+      </w:r>
+      <w:r>
+        <w:rPr>
+          <w:rFonts w:ascii="Times New Roman" w:hAnsi="Times New Roman" w:cs="Times New Roman"/>
+          <w:sz w:val="24"/>
+          <w:szCs w:val="24"/>
+          <w:lang w:val="id-ID"/>
+        </w:rPr>
+        <w:t>(1)</w:t>
+      </w:r>
+    </w:p>
+    <w:p>
+      <w:pPr>
+        <w:tabs>
+          <w:tab w:val="left" w:pos="567"/>
+        </w:tabs>
+        <w:spacing w:line="360" w:lineRule="auto"/>
+        <w:rPr>
+          <w:rFonts w:ascii="Times New Roman" w:hAnsi="Times New Roman" w:cs="Times New Roman"/>
+          <w:sz w:val="24"/>
+          <w:szCs w:val="24"/>
+          <w:lang w:val="id-ID"/>
+        </w:rPr>
+      </w:pPr>
+      <w:r>
+        <w:rPr>
+          <w:rFonts w:ascii="Times New Roman" w:hAnsi="Times New Roman" w:cs="Times New Roman"/>
+          <w:sz w:val="24"/>
+          <w:szCs w:val="24"/>
+          <w:lang w:val="id-ID"/>
+        </w:rPr>
+        <w:t>Dimana:</w:t>
+      </w:r>
+    </w:p>
+    <w:p>
+      <w:pPr>
+        <w:pStyle w:val="ListParagraph"/>
+        <w:numPr>
+          <w:ilvl w:val="1"/>
+          <w:numId w:val="10"/>
+        </w:numPr>
+        <w:tabs>
+          <w:tab w:val="left" w:pos="567"/>
+        </w:tabs>
+        <w:spacing w:line="360" w:lineRule="auto"/>
+        <w:ind w:left="426"/>
+        <w:jc w:val="both"/>
+        <w:rPr>
+          <w:rFonts w:ascii="Times New Roman" w:hAnsi="Times New Roman" w:cs="Times New Roman"/>
+          <w:sz w:val="24"/>
+          <w:szCs w:val="24"/>
+        </w:rPr>
+      </w:pPr>
+      <w:r>
+        <w:rPr>
+          <w:rFonts w:ascii="Times New Roman" w:hAnsi="Times New Roman" w:cs="Times New Roman"/>
+          <w:sz w:val="24"/>
+          <w:szCs w:val="24"/>
+        </w:rPr>
+        <w:t xml:space="preserve">m </w:t>
+      </w:r>
+      <w:r>
+        <w:rPr>
+          <w:rFonts w:ascii="Times New Roman" w:hAnsi="Times New Roman" w:cs="Times New Roman"/>
+          <w:sz w:val="24"/>
+          <w:szCs w:val="24"/>
+          <w:lang w:val="id-ID"/>
+        </w:rPr>
+        <w:t>merupakan</w:t>
+      </w:r>
+      <w:r>
+        <w:rPr>
+          <w:rFonts w:ascii="Times New Roman" w:hAnsi="Times New Roman" w:cs="Times New Roman"/>
+          <w:sz w:val="24"/>
+          <w:szCs w:val="24"/>
+        </w:rPr>
+        <w:t xml:space="preserve"> jumlah dari user</w:t>
+      </w:r>
+    </w:p>
+    <w:p>
+      <w:pPr>
+        <w:pStyle w:val="ListParagraph"/>
+        <w:numPr>
+          <w:ilvl w:val="1"/>
+          <w:numId w:val="10"/>
+        </w:numPr>
+        <w:tabs>
+          <w:tab w:val="left" w:pos="567"/>
+        </w:tabs>
+        <w:spacing w:line="360" w:lineRule="auto"/>
+        <w:ind w:left="426"/>
+        <w:jc w:val="both"/>
+        <w:rPr>
+          <w:rFonts w:ascii="Times New Roman" w:hAnsi="Times New Roman" w:cs="Times New Roman"/>
+          <w:sz w:val="24"/>
+          <w:szCs w:val="24"/>
+        </w:rPr>
+      </w:pPr>
+      <w:r>
+        <w:rPr>
+          <w:rFonts w:ascii="Times New Roman" w:hAnsi="Times New Roman" w:cs="Times New Roman"/>
+          <w:sz w:val="24"/>
+          <w:szCs w:val="24"/>
+        </w:rPr>
+        <w:lastRenderedPageBreak/>
+        <w:t>n merupakan jumlah dari item</w:t>
+      </w:r>
+    </w:p>
+    <w:p>
+      <w:pPr>
+        <w:pStyle w:val="ListParagraph"/>
+        <w:numPr>
+          <w:ilvl w:val="1"/>
+          <w:numId w:val="10"/>
+        </w:numPr>
+        <w:tabs>
+          <w:tab w:val="left" w:pos="567"/>
+        </w:tabs>
+        <w:spacing w:line="360" w:lineRule="auto"/>
+        <w:ind w:left="426"/>
+        <w:jc w:val="both"/>
+        <w:rPr>
+          <w:rFonts w:ascii="Times New Roman" w:hAnsi="Times New Roman" w:cs="Times New Roman"/>
+          <w:sz w:val="24"/>
+          <w:szCs w:val="24"/>
+        </w:rPr>
+      </w:pPr>
+      <w:r>
+        <w:rPr>
+          <w:rFonts w:ascii="Times New Roman" w:hAnsi="Times New Roman" w:cs="Times New Roman"/>
+          <w:sz w:val="24"/>
+          <w:szCs w:val="24"/>
+        </w:rPr>
+        <w:t>d merupakan d</w:t>
+      </w:r>
+      <w:r>
+        <w:rPr>
+          <w:rFonts w:ascii="Times New Roman" w:hAnsi="Times New Roman" w:cs="Times New Roman"/>
+          <w:sz w:val="24"/>
+          <w:szCs w:val="24"/>
+        </w:rPr>
+        <w:t>imensi faktor laten</w:t>
+      </w:r>
+    </w:p>
+    <w:p>
+      <w:pPr>
+        <w:pStyle w:val="ListParagraph"/>
+        <w:numPr>
+          <w:ilvl w:val="1"/>
+          <w:numId w:val="10"/>
+        </w:numPr>
+        <w:tabs>
+          <w:tab w:val="left" w:pos="567"/>
+        </w:tabs>
+        <w:spacing w:line="360" w:lineRule="auto"/>
+        <w:ind w:left="426"/>
+        <w:jc w:val="both"/>
+        <w:rPr>
+          <w:rFonts w:ascii="Times New Roman" w:hAnsi="Times New Roman" w:cs="Times New Roman"/>
+          <w:sz w:val="24"/>
+          <w:szCs w:val="24"/>
+        </w:rPr>
+      </w:pPr>
+      <w:r>
+        <w:rPr>
+          <w:rFonts w:ascii="Times New Roman" w:hAnsi="Times New Roman" w:cs="Times New Roman"/>
+          <w:sz w:val="24"/>
+          <w:szCs w:val="24"/>
+        </w:rPr>
+        <w:t>p merupakan d</w:t>
+      </w:r>
+      <w:r>
+        <w:rPr>
+          <w:rFonts w:ascii="Times New Roman" w:hAnsi="Times New Roman" w:cs="Times New Roman"/>
+          <w:sz w:val="24"/>
+          <w:szCs w:val="24"/>
+        </w:rPr>
+        <w:t>imensi fitur pengguna</w:t>
+      </w:r>
+    </w:p>
+    <w:p>
+      <w:pPr>
+        <w:pStyle w:val="ListParagraph"/>
+        <w:numPr>
+          <w:ilvl w:val="1"/>
+          <w:numId w:val="10"/>
+        </w:numPr>
+        <w:tabs>
+          <w:tab w:val="left" w:pos="567"/>
+        </w:tabs>
+        <w:spacing w:line="360" w:lineRule="auto"/>
+        <w:ind w:left="426"/>
+        <w:jc w:val="both"/>
+        <w:rPr>
+          <w:rFonts w:ascii="Times New Roman" w:hAnsi="Times New Roman" w:cs="Times New Roman"/>
+          <w:sz w:val="24"/>
+          <w:szCs w:val="24"/>
+        </w:rPr>
+      </w:pPr>
+      <w:r>
+        <w:rPr>
+          <w:rFonts w:ascii="Times New Roman" w:hAnsi="Times New Roman" w:cs="Times New Roman"/>
+          <w:sz w:val="24"/>
+          <w:szCs w:val="24"/>
+        </w:rPr>
+        <w:t>q merupakan d</w:t>
+      </w:r>
+      <w:r>
+        <w:rPr>
+          <w:rFonts w:ascii="Times New Roman" w:hAnsi="Times New Roman" w:cs="Times New Roman"/>
+          <w:sz w:val="24"/>
+          <w:szCs w:val="24"/>
+        </w:rPr>
+        <w:t>imensi fitur barang</w:t>
+      </w:r>
+    </w:p>
+    <w:p>
+      <w:pPr>
+        <w:pStyle w:val="ListParagraph"/>
+        <w:numPr>
+          <w:ilvl w:val="1"/>
+          <w:numId w:val="10"/>
+        </w:numPr>
+        <w:tabs>
+          <w:tab w:val="left" w:pos="567"/>
+        </w:tabs>
+        <w:spacing w:line="360" w:lineRule="auto"/>
+        <w:ind w:left="426"/>
+        <w:jc w:val="both"/>
+        <w:rPr>
+          <w:rFonts w:ascii="Times New Roman" w:hAnsi="Times New Roman" w:cs="Times New Roman"/>
+          <w:sz w:val="24"/>
+          <w:szCs w:val="24"/>
+        </w:rPr>
+      </w:pPr>
+    </w:p>
+    <w:p>
+      <w:pPr>
+        <w:tabs>
+          <w:tab w:val="left" w:pos="567"/>
+        </w:tabs>
+        <w:spacing w:line="360" w:lineRule="auto"/>
+        <w:jc w:val="both"/>
+        <w:rPr>
+          <w:rFonts w:ascii="Times New Roman" w:hAnsi="Times New Roman" w:cs="Times New Roman"/>
+          <w:sz w:val="24"/>
+          <w:szCs w:val="24"/>
+        </w:rPr>
+      </w:pPr>
+    </w:p>
+    <w:p>
+      <w:pPr>
+        <w:jc w:val="both"/>
+        <w:rPr>
+          <w:rFonts w:ascii="Times New Roman" w:hAnsi="Times New Roman" w:cs="Times New Roman"/>
+          <w:b/>
+          <w:sz w:val="24"/>
+          <w:lang w:val="en-ID"/>
+        </w:rPr>
+      </w:pPr>
+      <w:r>
+        <w:rPr>
+          <w:rFonts w:ascii="Times New Roman" w:hAnsi="Times New Roman" w:cs="Times New Roman"/>
+          <w:b/>
+          <w:sz w:val="24"/>
+          <w:lang w:val="en-ID"/>
+        </w:rPr>
+        <w:t>2.</w:t>
+      </w:r>
+      <w:r>
+        <w:rPr>
+          <w:rFonts w:ascii="Times New Roman" w:hAnsi="Times New Roman" w:cs="Times New Roman"/>
+          <w:b/>
+          <w:sz w:val="24"/>
+          <w:lang w:val="en-ID"/>
+        </w:rPr>
+        <w:t>7</w:t>
       </w:r>
       <w:r>
         <w:rPr>
@@ -10427,15 +12993,33 @@
           <w:sz w:val="24"/>
           <w:szCs w:val="24"/>
         </w:rPr>
-        <w:t xml:space="preserve"> Kita juga bisa  </w:t>
-      </w:r>
-      <w:r>
-        <w:rPr>
-          <w:rFonts w:ascii="Times New Roman" w:hAnsi="Times New Roman" w:cs="Times New Roman"/>
-          <w:sz w:val="24"/>
-          <w:szCs w:val="24"/>
-        </w:rPr>
-        <w:t xml:space="preserve">menjual produk, jasa, sebagai solusi </w:t>
+        <w:t xml:space="preserve"> Kita juga </w:t>
+      </w:r>
+      <w:proofErr w:type="gramStart"/>
+      <w:r>
+        <w:rPr>
+          <w:rFonts w:ascii="Times New Roman" w:hAnsi="Times New Roman" w:cs="Times New Roman"/>
+          <w:sz w:val="24"/>
+          <w:szCs w:val="24"/>
+        </w:rPr>
+        <w:t xml:space="preserve">bisa  </w:t>
+      </w:r>
+      <w:r>
+        <w:rPr>
+          <w:rFonts w:ascii="Times New Roman" w:hAnsi="Times New Roman" w:cs="Times New Roman"/>
+          <w:sz w:val="24"/>
+          <w:szCs w:val="24"/>
+        </w:rPr>
+        <w:t>menjual</w:t>
+      </w:r>
+      <w:proofErr w:type="gramEnd"/>
+      <w:r>
+        <w:rPr>
+          <w:rFonts w:ascii="Times New Roman" w:hAnsi="Times New Roman" w:cs="Times New Roman"/>
+          <w:sz w:val="24"/>
+          <w:szCs w:val="24"/>
+        </w:rPr>
+        <w:t xml:space="preserve"> produk, jasa, sebagai solusi </w:t>
       </w:r>
       <w:r>
         <w:rPr>
@@ -10661,7 +13245,25 @@
           <w:sz w:val="24"/>
           <w:szCs w:val="24"/>
         </w:rPr>
-        <w:t>Aplikasi: Aplikasi berada pada tingkat ini bersama dengan aplikasi sistem inti untuk email, perpesanan SMS, kalender, penjelajahan Internet, atau kontak.</w:t>
+        <w:t xml:space="preserve">Aplikasi: Aplikasi berada pada tingkat ini bersama dengan aplikasi sistem inti untuk email, </w:t>
+      </w:r>
+      <w:proofErr w:type="spellStart"/>
+      <w:r>
+        <w:rPr>
+          <w:rFonts w:ascii="Times New Roman" w:hAnsi="Times New Roman" w:cs="Times New Roman"/>
+          <w:sz w:val="24"/>
+          <w:szCs w:val="24"/>
+        </w:rPr>
+        <w:t>perpesanan</w:t>
+      </w:r>
+      <w:proofErr w:type="spellEnd"/>
+      <w:r>
+        <w:rPr>
+          <w:rFonts w:ascii="Times New Roman" w:hAnsi="Times New Roman" w:cs="Times New Roman"/>
+          <w:sz w:val="24"/>
+          <w:szCs w:val="24"/>
+        </w:rPr>
+        <w:t xml:space="preserve"> SMS, kalender, penjelajahan Internet, atau kontak.</w:t>
       </w:r>
     </w:p>
     <w:p>
@@ -10864,7 +13466,6 @@
           <w:sz w:val="24"/>
           <w:szCs w:val="24"/>
         </w:rPr>
-        <w:lastRenderedPageBreak/>
         <w:t>Pengelola notifikasi digunakan untuk menampilkan peringatan khusus di bilah status.</w:t>
       </w:r>
     </w:p>
@@ -10915,7 +13516,26 @@
           <w:sz w:val="24"/>
           <w:szCs w:val="24"/>
         </w:rPr>
-        <w:t>Penyedia materi yang memungkinkan aplikasi untuk mengakses data dari aplikasi lain.</w:t>
+        <w:lastRenderedPageBreak/>
+        <w:t xml:space="preserve">Penyedia materi yang memungkinkan aplikasi untuk mengakses data dari aplikasi </w:t>
+      </w:r>
+      <w:proofErr w:type="spellStart"/>
+      <w:r>
+        <w:rPr>
+          <w:rFonts w:ascii="Times New Roman" w:hAnsi="Times New Roman" w:cs="Times New Roman"/>
+          <w:sz w:val="24"/>
+          <w:szCs w:val="24"/>
+        </w:rPr>
+        <w:t>lain</w:t>
+      </w:r>
+      <w:proofErr w:type="spellEnd"/>
+      <w:r>
+        <w:rPr>
+          <w:rFonts w:ascii="Times New Roman" w:hAnsi="Times New Roman" w:cs="Times New Roman"/>
+          <w:sz w:val="24"/>
+          <w:szCs w:val="24"/>
+        </w:rPr>
+        <w:t>.</w:t>
       </w:r>
     </w:p>
     <w:p>
@@ -11109,7 +13729,25 @@
           <w:sz w:val="24"/>
           <w:szCs w:val="24"/>
         </w:rPr>
-        <w:t xml:space="preserve"> pada perangkat bermemori rendah. </w:t>
+        <w:t xml:space="preserve"> pada perangkat </w:t>
+      </w:r>
+      <w:proofErr w:type="spellStart"/>
+      <w:r>
+        <w:rPr>
+          <w:rFonts w:ascii="Times New Roman" w:hAnsi="Times New Roman" w:cs="Times New Roman"/>
+          <w:sz w:val="24"/>
+          <w:szCs w:val="24"/>
+        </w:rPr>
+        <w:t>bermemori</w:t>
+      </w:r>
+      <w:proofErr w:type="spellEnd"/>
+      <w:r>
+        <w:rPr>
+          <w:rFonts w:ascii="Times New Roman" w:hAnsi="Times New Roman" w:cs="Times New Roman"/>
+          <w:sz w:val="24"/>
+          <w:szCs w:val="24"/>
+        </w:rPr>
+        <w:t xml:space="preserve"> rendah. </w:t>
       </w:r>
       <w:r>
         <w:rPr>
@@ -11368,6 +14006,7 @@
         </w:rPr>
         <w:t xml:space="preserve"> terdiri atas beberapa modul pustaka, masing-masing mengimplementasikan antarmuka untuk komponen perangkat keras tertentu, seperti modul kamera atau </w:t>
       </w:r>
+      <w:proofErr w:type="spellStart"/>
       <w:r>
         <w:rPr>
           <w:rFonts w:ascii="Times New Roman" w:hAnsi="Times New Roman" w:cs="Times New Roman"/>
@@ -11378,6 +14017,7 @@
         </w:rPr>
         <w:t>bluetooth</w:t>
       </w:r>
+      <w:proofErr w:type="spellEnd"/>
       <w:r>
         <w:rPr>
           <w:rFonts w:ascii="Times New Roman" w:hAnsi="Times New Roman" w:cs="Times New Roman"/>
@@ -11644,7 +14284,7 @@
           <w:sz w:val="24"/>
           <w:lang w:val="en-ID"/>
         </w:rPr>
-        <w:t>7</w:t>
+        <w:t>8</w:t>
       </w:r>
       <w:r>
         <w:rPr>
@@ -11754,26 +14394,26 @@
         <w:rPr>
           <w:rFonts w:ascii="Times New Roman" w:hAnsi="Times New Roman" w:cs="Times New Roman"/>
         </w:rPr>
-        <w:t xml:space="preserve">bisa diakses melalui internet, misalnya yahoo.com, google.com, </w:t>
+        <w:t xml:space="preserve">bisa diakses melalui internet, misalnya yahoo.com, google.com, friendster.com, dll. </w:t>
+      </w:r>
+      <w:r>
+        <w:rPr>
+          <w:rFonts w:ascii="Times New Roman" w:hAnsi="Times New Roman" w:cs="Times New Roman"/>
+        </w:rPr>
+        <w:t>I</w:t>
+      </w:r>
+      <w:r>
+        <w:rPr>
+          <w:rFonts w:ascii="Times New Roman" w:hAnsi="Times New Roman" w:cs="Times New Roman"/>
+        </w:rPr>
+        <w:t xml:space="preserve">stilah lain yang sehubungan dengan website adalah homepage. Homepage adalah halaman awal dari domain, misalnya, membuka website www.yahoo.com, halaman pertama yang muncul disebut dengan homepage, jika mengklik menu-menu yang ada dan meloncat ke lokasi lainnya disebut </w:t>
       </w:r>
       <w:r>
         <w:rPr>
           <w:rFonts w:ascii="Times New Roman" w:hAnsi="Times New Roman" w:cs="Times New Roman"/>
         </w:rPr>
         <w:lastRenderedPageBreak/>
-        <w:t xml:space="preserve">friendster.com, dll. </w:t>
-      </w:r>
-      <w:r>
-        <w:rPr>
-          <w:rFonts w:ascii="Times New Roman" w:hAnsi="Times New Roman" w:cs="Times New Roman"/>
-        </w:rPr>
-        <w:t>I</w:t>
-      </w:r>
-      <w:r>
-        <w:rPr>
-          <w:rFonts w:ascii="Times New Roman" w:hAnsi="Times New Roman" w:cs="Times New Roman"/>
-        </w:rPr>
-        <w:t>stilah lain yang sehubungan dengan website adalah homepage. Homepage adalah halaman awal dari domain, misalnya, membuka website www.yahoo.com, halaman pertama yang muncul disebut dengan homepage, jika mengklik menu-menu yang ada dan meloncat ke lokasi lainnya disebut dengan web page, sedangkan keseluruhan isi</w:t>
+        <w:t>dengan web page, sedangkan keseluruhan isi</w:t>
       </w:r>
       <w:r>
         <w:rPr>
@@ -11974,7 +14614,7 @@
         </w:rPr>
         <w:t xml:space="preserve"> berita, seperti, www.republika.co.id, </w:t>
       </w:r>
-      <w:hyperlink r:id="rId11" w:history="1">
+      <w:hyperlink r:id="rId16" w:history="1">
         <w:r>
           <w:rPr>
             <w:rStyle w:val="Hyperlink"/>
@@ -12042,15 +14682,33 @@
           <w:sz w:val="24"/>
           <w:szCs w:val="24"/>
         </w:rPr>
-        <w:t xml:space="preserve"> yang konten</w:t>
-      </w:r>
-      <w:r>
-        <w:rPr>
-          <w:rFonts w:ascii="Times New Roman" w:hAnsi="Times New Roman" w:cs="Times New Roman"/>
-          <w:sz w:val="24"/>
-          <w:szCs w:val="24"/>
-        </w:rPr>
-        <w:t xml:space="preserve">nya sangat jarang diubah. Misalnya </w:t>
+        <w:t xml:space="preserve"> yang </w:t>
+      </w:r>
+      <w:proofErr w:type="spellStart"/>
+      <w:r>
+        <w:rPr>
+          <w:rFonts w:ascii="Times New Roman" w:hAnsi="Times New Roman" w:cs="Times New Roman"/>
+          <w:sz w:val="24"/>
+          <w:szCs w:val="24"/>
+        </w:rPr>
+        <w:t>konten</w:t>
+      </w:r>
+      <w:r>
+        <w:rPr>
+          <w:rFonts w:ascii="Times New Roman" w:hAnsi="Times New Roman" w:cs="Times New Roman"/>
+          <w:sz w:val="24"/>
+          <w:szCs w:val="24"/>
+        </w:rPr>
+        <w:t>nya</w:t>
+      </w:r>
+      <w:proofErr w:type="spellEnd"/>
+      <w:r>
+        <w:rPr>
+          <w:rFonts w:ascii="Times New Roman" w:hAnsi="Times New Roman" w:cs="Times New Roman"/>
+          <w:sz w:val="24"/>
+          <w:szCs w:val="24"/>
+        </w:rPr>
+        <w:t xml:space="preserve"> sangat jarang diubah. Misalnya </w:t>
       </w:r>
       <w:r>
         <w:rPr>
@@ -12069,7 +14727,7 @@
         </w:rPr>
         <w:t xml:space="preserve"> profil organisasi, seperti, </w:t>
       </w:r>
-      <w:hyperlink r:id="rId12" w:history="1">
+      <w:hyperlink r:id="rId17" w:history="1">
         <w:r>
           <w:rPr>
             <w:rStyle w:val="Hyperlink"/>
@@ -12591,27 +15249,57 @@
           <w:sz w:val="24"/>
           <w:lang w:val="en-ID"/>
         </w:rPr>
-        <w:t xml:space="preserve">2.7 </w:t>
+        <w:t>2.</w:t>
       </w:r>
       <w:r>
         <w:rPr>
           <w:rFonts w:ascii="Times New Roman" w:hAnsi="Times New Roman" w:cs="Times New Roman"/>
           <w:b/>
           <w:sz w:val="24"/>
+          <w:lang w:val="en-ID"/>
+        </w:rPr>
+        <w:t>9</w:t>
+      </w:r>
+      <w:r>
+        <w:rPr>
+          <w:rFonts w:ascii="Times New Roman" w:hAnsi="Times New Roman" w:cs="Times New Roman"/>
+          <w:b/>
+          <w:sz w:val="24"/>
+          <w:lang w:val="en-ID"/>
+        </w:rPr>
+        <w:t xml:space="preserve"> </w:t>
+      </w:r>
+      <w:r>
+        <w:rPr>
+          <w:rFonts w:ascii="Times New Roman" w:hAnsi="Times New Roman" w:cs="Times New Roman"/>
+          <w:b/>
+          <w:sz w:val="24"/>
           <w:szCs w:val="24"/>
           <w:lang w:val="id-ID"/>
         </w:rPr>
-        <w:t>Pengujian Perangkat Lunak</w:t>
-      </w:r>
+        <w:t xml:space="preserve">Pengujian Perangkat </w:t>
+      </w:r>
+      <w:proofErr w:type="gramStart"/>
       <w:r>
         <w:rPr>
           <w:rFonts w:ascii="Times New Roman" w:hAnsi="Times New Roman" w:cs="Times New Roman"/>
           <w:b/>
           <w:sz w:val="24"/>
           <w:szCs w:val="24"/>
+          <w:lang w:val="id-ID"/>
+        </w:rPr>
+        <w:t>Lunak</w:t>
+      </w:r>
+      <w:r>
+        <w:rPr>
+          <w:rFonts w:ascii="Times New Roman" w:hAnsi="Times New Roman" w:cs="Times New Roman"/>
+          <w:b/>
+          <w:sz w:val="24"/>
+          <w:szCs w:val="24"/>
         </w:rPr>
         <w:t xml:space="preserve"> ?</w:t>
       </w:r>
+      <w:proofErr w:type="gramEnd"/>
     </w:p>
     <w:p>
       <w:pPr>
@@ -12640,8 +15328,19 @@
           <w:sz w:val="24"/>
           <w:lang w:val="en-ID"/>
         </w:rPr>
-        <w:t>.8 Dataset ?</w:t>
-      </w:r>
+        <w:t xml:space="preserve">. </w:t>
+      </w:r>
+      <w:proofErr w:type="gramStart"/>
+      <w:r>
+        <w:rPr>
+          <w:rFonts w:ascii="Times New Roman" w:hAnsi="Times New Roman" w:cs="Times New Roman"/>
+          <w:b/>
+          <w:sz w:val="24"/>
+          <w:lang w:val="en-ID"/>
+        </w:rPr>
+        <w:t>Dataset ?</w:t>
+      </w:r>
+      <w:proofErr w:type="gramEnd"/>
     </w:p>
     <w:p>
       <w:pPr>
@@ -12930,8 +15629,8 @@
           <w:szCs w:val="24"/>
         </w:rPr>
       </w:pPr>
-      <w:bookmarkStart w:id="9" w:name="_Toc46519317"/>
-      <w:bookmarkStart w:id="10" w:name="_Toc48498126"/>
+      <w:bookmarkStart w:id="10" w:name="_Toc46519317"/>
+      <w:bookmarkStart w:id="11" w:name="_Toc48498126"/>
       <w:r>
         <w:rPr>
           <w:rFonts w:cs="Times New Roman"/>
@@ -12940,8 +15639,8 @@
         </w:rPr>
         <w:t>BAB III</w:t>
       </w:r>
-      <w:bookmarkEnd w:id="9"/>
       <w:bookmarkEnd w:id="10"/>
+      <w:bookmarkEnd w:id="11"/>
     </w:p>
     <w:p>
       <w:pPr>
@@ -12979,7 +15678,7 @@
           <w:szCs w:val="24"/>
         </w:rPr>
       </w:pPr>
-      <w:bookmarkStart w:id="11" w:name="_Toc48498128"/>
+      <w:bookmarkStart w:id="12" w:name="_Toc48498128"/>
       <w:r>
         <w:rPr>
           <w:rFonts w:cs="Times New Roman"/>
@@ -12988,7 +15687,7 @@
         </w:rPr>
         <w:t>Analisis</w:t>
       </w:r>
-      <w:bookmarkEnd w:id="11"/>
+      <w:bookmarkEnd w:id="12"/>
       <w:r>
         <w:rPr>
           <w:rFonts w:cs="Times New Roman"/>
@@ -13047,7 +15746,43 @@
           <w:sz w:val="24"/>
           <w:szCs w:val="24"/>
         </w:rPr>
-        <w:t xml:space="preserve"> kebutuhan. Analisis proses adalah perhitungan algoritma dengan menggunakan angka yang sederhana dengan menjelaskan konsep algoritma. Sedangkan analisis kebutuhan adalah menjabarkan rangkaian kegiatan yang akan dilakukan pada tugas akhir ini. Analisis kebutuhan terdiri dari analisis kebutuhan fungsional dan analisis kebutuhan non-fungsional. </w:t>
+        <w:t xml:space="preserve"> kebutuhan. Analisis proses adalah perhitungan </w:t>
+      </w:r>
+      <w:proofErr w:type="spellStart"/>
+      <w:r>
+        <w:rPr>
+          <w:rFonts w:ascii="Times New Roman" w:hAnsi="Times New Roman" w:cs="Times New Roman"/>
+          <w:sz w:val="24"/>
+          <w:szCs w:val="24"/>
+        </w:rPr>
+        <w:t>algoritma</w:t>
+      </w:r>
+      <w:proofErr w:type="spellEnd"/>
+      <w:r>
+        <w:rPr>
+          <w:rFonts w:ascii="Times New Roman" w:hAnsi="Times New Roman" w:cs="Times New Roman"/>
+          <w:sz w:val="24"/>
+          <w:szCs w:val="24"/>
+        </w:rPr>
+        <w:t xml:space="preserve"> dengan menggunakan angka yang sederhana dengan menjelaskan konsep </w:t>
+      </w:r>
+      <w:proofErr w:type="spellStart"/>
+      <w:r>
+        <w:rPr>
+          <w:rFonts w:ascii="Times New Roman" w:hAnsi="Times New Roman" w:cs="Times New Roman"/>
+          <w:sz w:val="24"/>
+          <w:szCs w:val="24"/>
+        </w:rPr>
+        <w:t>algoritma</w:t>
+      </w:r>
+      <w:proofErr w:type="spellEnd"/>
+      <w:r>
+        <w:rPr>
+          <w:rFonts w:ascii="Times New Roman" w:hAnsi="Times New Roman" w:cs="Times New Roman"/>
+          <w:sz w:val="24"/>
+          <w:szCs w:val="24"/>
+        </w:rPr>
+        <w:t xml:space="preserve">. Sedangkan analisis kebutuhan adalah menjabarkan rangkaian kegiatan yang akan dilakukan pada tugas akhir ini. Analisis kebutuhan terdiri dari analisis kebutuhan fungsional dan analisis kebutuhan non-fungsional. </w:t>
       </w:r>
     </w:p>
     <w:p>
@@ -13066,7 +15801,7 @@
           <w:szCs w:val="24"/>
         </w:rPr>
       </w:pPr>
-      <w:bookmarkStart w:id="12" w:name="_Toc48498129"/>
+      <w:bookmarkStart w:id="13" w:name="_Toc48498129"/>
       <w:r>
         <w:rPr>
           <w:rFonts w:cs="Times New Roman"/>
@@ -13076,7 +15811,7 @@
         <w:lastRenderedPageBreak/>
         <w:t>Analisis Proses</w:t>
       </w:r>
-      <w:bookmarkEnd w:id="12"/>
+      <w:bookmarkEnd w:id="13"/>
       <w:r>
         <w:rPr>
           <w:rFonts w:cs="Times New Roman"/>
@@ -13120,7 +15855,25 @@
           <w:sz w:val="24"/>
           <w:szCs w:val="24"/>
         </w:rPr>
-        <w:t xml:space="preserve"> Algoritma </w:t>
+        <w:t xml:space="preserve"> </w:t>
+      </w:r>
+      <w:proofErr w:type="spellStart"/>
+      <w:r>
+        <w:rPr>
+          <w:rFonts w:ascii="Times New Roman" w:hAnsi="Times New Roman" w:cs="Times New Roman"/>
+          <w:sz w:val="24"/>
+          <w:szCs w:val="24"/>
+        </w:rPr>
+        <w:t>Algoritma</w:t>
+      </w:r>
+      <w:proofErr w:type="spellEnd"/>
+      <w:r>
+        <w:rPr>
+          <w:rFonts w:ascii="Times New Roman" w:hAnsi="Times New Roman" w:cs="Times New Roman"/>
+          <w:sz w:val="24"/>
+          <w:szCs w:val="24"/>
+        </w:rPr>
+        <w:t xml:space="preserve"> </w:t>
       </w:r>
       <w:r>
         <w:rPr>
@@ -13818,8 +16571,72 @@
 </w:document>
 </file>
 
+<file path=word/comments.xml><?xml version="1.0" encoding="utf-8"?>
+<w:comments xmlns:wpc="http://schemas.microsoft.com/office/word/2010/wordprocessingCanvas" xmlns:cx="http://schemas.microsoft.com/office/drawing/2014/chartex" xmlns:cx1="http://schemas.microsoft.com/office/drawing/2015/9/8/chartex" xmlns:cx2="http://schemas.microsoft.com/office/drawing/2015/10/21/chartex" xmlns:cx3="http://schemas.microsoft.com/office/drawing/2016/5/9/chartex" xmlns:cx4="http://schemas.microsoft.com/office/drawing/2016/5/10/chartex" xmlns:cx5="http://schemas.microsoft.com/office/drawing/2016/5/11/chartex" xmlns:cx6="http://schemas.microsoft.com/office/drawing/2016/5/12/chartex" xmlns:cx7="http://schemas.microsoft.com/office/drawing/2016/5/13/chartex" xmlns:cx8="http://schemas.microsoft.com/office/drawing/2016/5/14/chartex" xmlns:mc="http://schemas.openxmlformats.org/markup-compatibility/2006" xmlns:aink="http://schemas.microsoft.com/office/drawing/2016/ink" xmlns:am3d="http://schemas.microsoft.com/office/drawing/2017/model3d" xmlns:o="urn:schemas-microsoft-com:office:office" xmlns:r="http://schemas.openxmlformats.org/officeDocument/2006/relationships" xmlns:m="http://schemas.openxmlformats.org/officeDocument/2006/math" xmlns:v="urn:schemas-microsoft-com:vml" xmlns:wp14="http://schemas.microsoft.com/office/word/2010/wordprocessingDrawing" xmlns:wp="http://schemas.openxmlformats.org/drawingml/2006/wordprocessingDrawing" xmlns:w10="urn:schemas-microsoft-com:office:word" xmlns:w="http://schemas.openxmlformats.org/wordprocessingml/2006/main" xmlns:w14="http://schemas.microsoft.com/office/word/2010/wordml" xmlns:w15="http://schemas.microsoft.com/office/word/2012/wordml" xmlns:w16cex="http://schemas.microsoft.com/office/word/2018/wordml/cex" xmlns:w16cid="http://schemas.microsoft.com/office/word/2016/wordml/cid" xmlns:w16="http://schemas.microsoft.com/office/word/2018/wordml" xmlns:w16se="http://schemas.microsoft.com/office/word/2015/wordml/symex" xmlns:wpg="http://schemas.microsoft.com/office/word/2010/wordprocessingGroup" xmlns:wpi="http://schemas.microsoft.com/office/word/2010/wordprocessingInk" xmlns:wne="http://schemas.microsoft.com/office/word/2006/wordml" xmlns:wps="http://schemas.microsoft.com/office/word/2010/wordprocessingShape" mc:Ignorable="w14 w15 w16se w16cid w16 w16cex wp14">
+  <w:comment w:id="8" w:author="Syanti Irviantina" w:date="2020-12-16T08:54:00Z" w:initials="SI">
+    <w:p>
+      <w:pPr>
+        <w:pStyle w:val="CommentText"/>
+      </w:pPr>
+      <w:r>
+        <w:rPr>
+          <w:rStyle w:val="CommentReference"/>
+        </w:rPr>
+        <w:annotationRef/>
+      </w:r>
+      <w:r>
+        <w:t>Berikan penomoran rumus</w:t>
+      </w:r>
+    </w:p>
+  </w:comment>
+  <w:comment w:id="9" w:author="Luthfi" w:date="2020-12-17T11:51:00Z" w:initials="L">
+    <w:p>
+      <w:pPr>
+        <w:pStyle w:val="CommentText"/>
+        <w:rPr>
+          <w:lang w:val="id-ID"/>
+        </w:rPr>
+      </w:pPr>
+      <w:r>
+        <w:rPr>
+          <w:rStyle w:val="CommentReference"/>
+        </w:rPr>
+        <w:annotationRef/>
+      </w:r>
+      <w:r>
+        <w:rPr>
+          <w:lang w:val="id-ID"/>
+        </w:rPr>
+        <w:t>Sudah bu</w:t>
+      </w:r>
+    </w:p>
+  </w:comment>
+</w:comments>
+</file>
+
+<file path=word/commentsExtended.xml><?xml version="1.0" encoding="utf-8"?>
+<w15:commentsEx xmlns:wpc="http://schemas.microsoft.com/office/word/2010/wordprocessingCanvas" xmlns:cx="http://schemas.microsoft.com/office/drawing/2014/chartex" xmlns:cx1="http://schemas.microsoft.com/office/drawing/2015/9/8/chartex" xmlns:cx2="http://schemas.microsoft.com/office/drawing/2015/10/21/chartex" xmlns:cx3="http://schemas.microsoft.com/office/drawing/2016/5/9/chartex" xmlns:cx4="http://schemas.microsoft.com/office/drawing/2016/5/10/chartex" xmlns:cx5="http://schemas.microsoft.com/office/drawing/2016/5/11/chartex" xmlns:cx6="http://schemas.microsoft.com/office/drawing/2016/5/12/chartex" xmlns:cx7="http://schemas.microsoft.com/office/drawing/2016/5/13/chartex" xmlns:cx8="http://schemas.microsoft.com/office/drawing/2016/5/14/chartex" xmlns:mc="http://schemas.openxmlformats.org/markup-compatibility/2006" xmlns:aink="http://schemas.microsoft.com/office/drawing/2016/ink" xmlns:am3d="http://schemas.microsoft.com/office/drawing/2017/model3d" xmlns:o="urn:schemas-microsoft-com:office:office" xmlns:r="http://schemas.openxmlformats.org/officeDocument/2006/relationships" xmlns:m="http://schemas.openxmlformats.org/officeDocument/2006/math" xmlns:v="urn:schemas-microsoft-com:vml" xmlns:wp14="http://schemas.microsoft.com/office/word/2010/wordprocessingDrawing" xmlns:wp="http://schemas.openxmlformats.org/drawingml/2006/wordprocessingDrawing" xmlns:w10="urn:schemas-microsoft-com:office:word" xmlns:w="http://schemas.openxmlformats.org/wordprocessingml/2006/main" xmlns:w14="http://schemas.microsoft.com/office/word/2010/wordml" xmlns:w15="http://schemas.microsoft.com/office/word/2012/wordml" xmlns:w16cex="http://schemas.microsoft.com/office/word/2018/wordml/cex" xmlns:w16cid="http://schemas.microsoft.com/office/word/2016/wordml/cid" xmlns:w16="http://schemas.microsoft.com/office/word/2018/wordml" xmlns:w16se="http://schemas.microsoft.com/office/word/2015/wordml/symex" xmlns:wpg="http://schemas.microsoft.com/office/word/2010/wordprocessingGroup" xmlns:wpi="http://schemas.microsoft.com/office/word/2010/wordprocessingInk" xmlns:wne="http://schemas.microsoft.com/office/word/2006/wordml" xmlns:wps="http://schemas.microsoft.com/office/word/2010/wordprocessingShape" mc:Ignorable="w14 w15 w16se w16cid w16 w16cex wp14">
+  <w15:commentEx w15:paraId="05DE3640" w15:done="0"/>
+  <w15:commentEx w15:paraId="38D3EF52" w15:paraIdParent="05DE3640" w15:done="0"/>
+</w15:commentsEx>
+</file>
+
+<file path=word/commentsExtensible.xml><?xml version="1.0" encoding="utf-8"?>
+<w16cex:commentsExtensible xmlns:wpc="http://schemas.microsoft.com/office/word/2010/wordprocessingCanvas" xmlns:cx="http://schemas.microsoft.com/office/drawing/2014/chartex" xmlns:cx1="http://schemas.microsoft.com/office/drawing/2015/9/8/chartex" xmlns:cx2="http://schemas.microsoft.com/office/drawing/2015/10/21/chartex" xmlns:cx3="http://schemas.microsoft.com/office/drawing/2016/5/9/chartex" xmlns:cx4="http://schemas.microsoft.com/office/drawing/2016/5/10/chartex" xmlns:cx5="http://schemas.microsoft.com/office/drawing/2016/5/11/chartex" xmlns:cx6="http://schemas.microsoft.com/office/drawing/2016/5/12/chartex" xmlns:cx7="http://schemas.microsoft.com/office/drawing/2016/5/13/chartex" xmlns:cx8="http://schemas.microsoft.com/office/drawing/2016/5/14/chartex" xmlns:mc="http://schemas.openxmlformats.org/markup-compatibility/2006" xmlns:aink="http://schemas.microsoft.com/office/drawing/2016/ink" xmlns:am3d="http://schemas.microsoft.com/office/drawing/2017/model3d" xmlns:o="urn:schemas-microsoft-com:office:office" xmlns:r="http://schemas.openxmlformats.org/officeDocument/2006/relationships" xmlns:m="http://schemas.openxmlformats.org/officeDocument/2006/math" xmlns:v="urn:schemas-microsoft-com:vml" xmlns:wp14="http://schemas.microsoft.com/office/word/2010/wordprocessingDrawing" xmlns:wp="http://schemas.openxmlformats.org/drawingml/2006/wordprocessingDrawing" xmlns:w10="urn:schemas-microsoft-com:office:word" xmlns:w="http://schemas.openxmlformats.org/wordprocessingml/2006/main" xmlns:w14="http://schemas.microsoft.com/office/word/2010/wordml" xmlns:w15="http://schemas.microsoft.com/office/word/2012/wordml" xmlns:w16cex="http://schemas.microsoft.com/office/word/2018/wordml/cex" xmlns:w16cid="http://schemas.microsoft.com/office/word/2016/wordml/cid" xmlns:w16="http://schemas.microsoft.com/office/word/2018/wordml" xmlns:w16se="http://schemas.microsoft.com/office/word/2015/wordml/symex" xmlns:wpg="http://schemas.microsoft.com/office/word/2010/wordprocessingGroup" xmlns:wpi="http://schemas.microsoft.com/office/word/2010/wordprocessingInk" xmlns:wne="http://schemas.microsoft.com/office/word/2006/wordml" xmlns:wps="http://schemas.microsoft.com/office/word/2010/wordprocessingShape" mc:Ignorable="w14 w15 w16se w16cid w16 w16cex wp14">
+  <w16cex:commentExtensible w16cex:durableId="238449B6" w16cex:dateUtc="2020-12-16T01:54:00Z"/>
+  <w16cex:commentExtensible w16cex:durableId="2385C4CC" w16cex:dateUtc="2020-12-17T04:51:00Z"/>
+</w16cex:commentsExtensible>
+</file>
+
+<file path=word/commentsIds.xml><?xml version="1.0" encoding="utf-8"?>
+<w16cid:commentsIds xmlns:wpc="http://schemas.microsoft.com/office/word/2010/wordprocessingCanvas" xmlns:cx="http://schemas.microsoft.com/office/drawing/2014/chartex" xmlns:cx1="http://schemas.microsoft.com/office/drawing/2015/9/8/chartex" xmlns:cx2="http://schemas.microsoft.com/office/drawing/2015/10/21/chartex" xmlns:cx3="http://schemas.microsoft.com/office/drawing/2016/5/9/chartex" xmlns:cx4="http://schemas.microsoft.com/office/drawing/2016/5/10/chartex" xmlns:cx5="http://schemas.microsoft.com/office/drawing/2016/5/11/chartex" xmlns:cx6="http://schemas.microsoft.com/office/drawing/2016/5/12/chartex" xmlns:cx7="http://schemas.microsoft.com/office/drawing/2016/5/13/chartex" xmlns:cx8="http://schemas.microsoft.com/office/drawing/2016/5/14/chartex" xmlns:mc="http://schemas.openxmlformats.org/markup-compatibility/2006" xmlns:aink="http://schemas.microsoft.com/office/drawing/2016/ink" xmlns:am3d="http://schemas.microsoft.com/office/drawing/2017/model3d" xmlns:o="urn:schemas-microsoft-com:office:office" xmlns:r="http://schemas.openxmlformats.org/officeDocument/2006/relationships" xmlns:m="http://schemas.openxmlformats.org/officeDocument/2006/math" xmlns:v="urn:schemas-microsoft-com:vml" xmlns:wp14="http://schemas.microsoft.com/office/word/2010/wordprocessingDrawing" xmlns:wp="http://schemas.openxmlformats.org/drawingml/2006/wordprocessingDrawing" xmlns:w10="urn:schemas-microsoft-com:office:word" xmlns:w="http://schemas.openxmlformats.org/wordprocessingml/2006/main" xmlns:w14="http://schemas.microsoft.com/office/word/2010/wordml" xmlns:w15="http://schemas.microsoft.com/office/word/2012/wordml" xmlns:w16cex="http://schemas.microsoft.com/office/word/2018/wordml/cex" xmlns:w16cid="http://schemas.microsoft.com/office/word/2016/wordml/cid" xmlns:w16="http://schemas.microsoft.com/office/word/2018/wordml" xmlns:w16se="http://schemas.microsoft.com/office/word/2015/wordml/symex" xmlns:wpg="http://schemas.microsoft.com/office/word/2010/wordprocessingGroup" xmlns:wpi="http://schemas.microsoft.com/office/word/2010/wordprocessingInk" xmlns:wne="http://schemas.microsoft.com/office/word/2006/wordml" xmlns:wps="http://schemas.microsoft.com/office/word/2010/wordprocessingShape" mc:Ignorable="w14 w15 w16se w16cid w16 w16cex wp14">
+  <w16cid:commentId w16cid:paraId="05DE3640" w16cid:durableId="238449B6"/>
+  <w16cid:commentId w16cid:paraId="38D3EF52" w16cid:durableId="2385C4CC"/>
+</w16cid:commentsIds>
+</file>
+
 <file path=word/endnotes.xml><?xml version="1.0" encoding="utf-8"?>
-<w:endnotes xmlns:wpc="http://schemas.microsoft.com/office/word/2010/wordprocessingCanvas" xmlns:cx="http://schemas.microsoft.com/office/drawing/2014/chartex" xmlns:cx1="http://schemas.microsoft.com/office/drawing/2015/9/8/chartex" xmlns:mc="http://schemas.openxmlformats.org/markup-compatibility/2006" xmlns:o="urn:schemas-microsoft-com:office:office" xmlns:r="http://schemas.openxmlformats.org/officeDocument/2006/relationships" xmlns:m="http://schemas.openxmlformats.org/officeDocument/2006/math" xmlns:v="urn:schemas-microsoft-com:vml" xmlns:wp14="http://schemas.microsoft.com/office/word/2010/wordprocessingDrawing" xmlns:wp="http://schemas.openxmlformats.org/drawingml/2006/wordprocessingDrawing" xmlns:w10="urn:schemas-microsoft-com:office:word" xmlns:w="http://schemas.openxmlformats.org/wordprocessingml/2006/main" xmlns:w14="http://schemas.microsoft.com/office/word/2010/wordml" xmlns:w15="http://schemas.microsoft.com/office/word/2012/wordml" xmlns:w16se="http://schemas.microsoft.com/office/word/2015/wordml/symex" xmlns:wpg="http://schemas.microsoft.com/office/word/2010/wordprocessingGroup" xmlns:wpi="http://schemas.microsoft.com/office/word/2010/wordprocessingInk" xmlns:wne="http://schemas.microsoft.com/office/word/2006/wordml" xmlns:wps="http://schemas.microsoft.com/office/word/2010/wordprocessingShape" mc:Ignorable="w14 w15 w16se wp14">
+<w:endnotes xmlns:wpc="http://schemas.microsoft.com/office/word/2010/wordprocessingCanvas" xmlns:cx="http://schemas.microsoft.com/office/drawing/2014/chartex" xmlns:cx1="http://schemas.microsoft.com/office/drawing/2015/9/8/chartex" xmlns:cx2="http://schemas.microsoft.com/office/drawing/2015/10/21/chartex" xmlns:cx3="http://schemas.microsoft.com/office/drawing/2016/5/9/chartex" xmlns:cx4="http://schemas.microsoft.com/office/drawing/2016/5/10/chartex" xmlns:cx5="http://schemas.microsoft.com/office/drawing/2016/5/11/chartex" xmlns:cx6="http://schemas.microsoft.com/office/drawing/2016/5/12/chartex" xmlns:cx7="http://schemas.microsoft.com/office/drawing/2016/5/13/chartex" xmlns:cx8="http://schemas.microsoft.com/office/drawing/2016/5/14/chartex" xmlns:mc="http://schemas.openxmlformats.org/markup-compatibility/2006" xmlns:aink="http://schemas.microsoft.com/office/drawing/2016/ink" xmlns:am3d="http://schemas.microsoft.com/office/drawing/2017/model3d" xmlns:o="urn:schemas-microsoft-com:office:office" xmlns:r="http://schemas.openxmlformats.org/officeDocument/2006/relationships" xmlns:m="http://schemas.openxmlformats.org/officeDocument/2006/math" xmlns:v="urn:schemas-microsoft-com:vml" xmlns:wp14="http://schemas.microsoft.com/office/word/2010/wordprocessingDrawing" xmlns:wp="http://schemas.openxmlformats.org/drawingml/2006/wordprocessingDrawing" xmlns:w10="urn:schemas-microsoft-com:office:word" xmlns:w="http://schemas.openxmlformats.org/wordprocessingml/2006/main" xmlns:w14="http://schemas.microsoft.com/office/word/2010/wordml" xmlns:w15="http://schemas.microsoft.com/office/word/2012/wordml" xmlns:w16cex="http://schemas.microsoft.com/office/word/2018/wordml/cex" xmlns:w16cid="http://schemas.microsoft.com/office/word/2016/wordml/cid" xmlns:w16="http://schemas.microsoft.com/office/word/2018/wordml" xmlns:w16se="http://schemas.microsoft.com/office/word/2015/wordml/symex" xmlns:wpg="http://schemas.microsoft.com/office/word/2010/wordprocessingGroup" xmlns:wpi="http://schemas.microsoft.com/office/word/2010/wordprocessingInk" xmlns:wne="http://schemas.microsoft.com/office/word/2006/wordml" xmlns:wps="http://schemas.microsoft.com/office/word/2010/wordprocessingShape" mc:Ignorable="w14 w15 w16se w16cid w16 w16cex wp14">
   <w:endnote w:type="separator" w:id="-1">
     <w:p>
       <w:pPr>
@@ -13844,7 +16661,7 @@
 </file>
 
 <file path=word/footnotes.xml><?xml version="1.0" encoding="utf-8"?>
-<w:footnotes xmlns:wpc="http://schemas.microsoft.com/office/word/2010/wordprocessingCanvas" xmlns:cx="http://schemas.microsoft.com/office/drawing/2014/chartex" xmlns:cx1="http://schemas.microsoft.com/office/drawing/2015/9/8/chartex" xmlns:mc="http://schemas.openxmlformats.org/markup-compatibility/2006" xmlns:o="urn:schemas-microsoft-com:office:office" xmlns:r="http://schemas.openxmlformats.org/officeDocument/2006/relationships" xmlns:m="http://schemas.openxmlformats.org/officeDocument/2006/math" xmlns:v="urn:schemas-microsoft-com:vml" xmlns:wp14="http://schemas.microsoft.com/office/word/2010/wordprocessingDrawing" xmlns:wp="http://schemas.openxmlformats.org/drawingml/2006/wordprocessingDrawing" xmlns:w10="urn:schemas-microsoft-com:office:word" xmlns:w="http://schemas.openxmlformats.org/wordprocessingml/2006/main" xmlns:w14="http://schemas.microsoft.com/office/word/2010/wordml" xmlns:w15="http://schemas.microsoft.com/office/word/2012/wordml" xmlns:w16se="http://schemas.microsoft.com/office/word/2015/wordml/symex" xmlns:wpg="http://schemas.microsoft.com/office/word/2010/wordprocessingGroup" xmlns:wpi="http://schemas.microsoft.com/office/word/2010/wordprocessingInk" xmlns:wne="http://schemas.microsoft.com/office/word/2006/wordml" xmlns:wps="http://schemas.microsoft.com/office/word/2010/wordprocessingShape" mc:Ignorable="w14 w15 w16se wp14">
+<w:footnotes xmlns:wpc="http://schemas.microsoft.com/office/word/2010/wordprocessingCanvas" xmlns:cx="http://schemas.microsoft.com/office/drawing/2014/chartex" xmlns:cx1="http://schemas.microsoft.com/office/drawing/2015/9/8/chartex" xmlns:cx2="http://schemas.microsoft.com/office/drawing/2015/10/21/chartex" xmlns:cx3="http://schemas.microsoft.com/office/drawing/2016/5/9/chartex" xmlns:cx4="http://schemas.microsoft.com/office/drawing/2016/5/10/chartex" xmlns:cx5="http://schemas.microsoft.com/office/drawing/2016/5/11/chartex" xmlns:cx6="http://schemas.microsoft.com/office/drawing/2016/5/12/chartex" xmlns:cx7="http://schemas.microsoft.com/office/drawing/2016/5/13/chartex" xmlns:cx8="http://schemas.microsoft.com/office/drawing/2016/5/14/chartex" xmlns:mc="http://schemas.openxmlformats.org/markup-compatibility/2006" xmlns:aink="http://schemas.microsoft.com/office/drawing/2016/ink" xmlns:am3d="http://schemas.microsoft.com/office/drawing/2017/model3d" xmlns:o="urn:schemas-microsoft-com:office:office" xmlns:r="http://schemas.openxmlformats.org/officeDocument/2006/relationships" xmlns:m="http://schemas.openxmlformats.org/officeDocument/2006/math" xmlns:v="urn:schemas-microsoft-com:vml" xmlns:wp14="http://schemas.microsoft.com/office/word/2010/wordprocessingDrawing" xmlns:wp="http://schemas.openxmlformats.org/drawingml/2006/wordprocessingDrawing" xmlns:w10="urn:schemas-microsoft-com:office:word" xmlns:w="http://schemas.openxmlformats.org/wordprocessingml/2006/main" xmlns:w14="http://schemas.microsoft.com/office/word/2010/wordml" xmlns:w15="http://schemas.microsoft.com/office/word/2012/wordml" xmlns:w16cex="http://schemas.microsoft.com/office/word/2018/wordml/cex" xmlns:w16cid="http://schemas.microsoft.com/office/word/2016/wordml/cid" xmlns:w16="http://schemas.microsoft.com/office/word/2018/wordml" xmlns:w16se="http://schemas.microsoft.com/office/word/2015/wordml/symex" xmlns:wpg="http://schemas.microsoft.com/office/word/2010/wordprocessingGroup" xmlns:wpi="http://schemas.microsoft.com/office/word/2010/wordprocessingInk" xmlns:wne="http://schemas.microsoft.com/office/word/2006/wordml" xmlns:wps="http://schemas.microsoft.com/office/word/2010/wordprocessingShape" mc:Ignorable="w14 w15 w16se w16cid w16 w16cex wp14">
   <w:footnote w:type="separator" w:id="-1">
     <w:p>
       <w:pPr>
@@ -13869,7 +16686,7 @@
 </file>
 
 <file path=word/numbering.xml><?xml version="1.0" encoding="utf-8"?>
-<w:numbering xmlns:wpc="http://schemas.microsoft.com/office/word/2010/wordprocessingCanvas" xmlns:cx="http://schemas.microsoft.com/office/drawing/2014/chartex" xmlns:cx1="http://schemas.microsoft.com/office/drawing/2015/9/8/chartex" xmlns:mc="http://schemas.openxmlformats.org/markup-compatibility/2006" xmlns:o="urn:schemas-microsoft-com:office:office" xmlns:r="http://schemas.openxmlformats.org/officeDocument/2006/relationships" xmlns:m="http://schemas.openxmlformats.org/officeDocument/2006/math" xmlns:v="urn:schemas-microsoft-com:vml" xmlns:wp14="http://schemas.microsoft.com/office/word/2010/wordprocessingDrawing" xmlns:wp="http://schemas.openxmlformats.org/drawingml/2006/wordprocessingDrawing" xmlns:w10="urn:schemas-microsoft-com:office:word" xmlns:w="http://schemas.openxmlformats.org/wordprocessingml/2006/main" xmlns:w14="http://schemas.microsoft.com/office/word/2010/wordml" xmlns:w15="http://schemas.microsoft.com/office/word/2012/wordml" xmlns:w16se="http://schemas.microsoft.com/office/word/2015/wordml/symex" xmlns:wpg="http://schemas.microsoft.com/office/word/2010/wordprocessingGroup" xmlns:wpi="http://schemas.microsoft.com/office/word/2010/wordprocessingInk" xmlns:wne="http://schemas.microsoft.com/office/word/2006/wordml" xmlns:wps="http://schemas.microsoft.com/office/word/2010/wordprocessingShape" mc:Ignorable="w14 w15 w16se wp14">
+<w:numbering xmlns:wpc="http://schemas.microsoft.com/office/word/2010/wordprocessingCanvas" xmlns:cx="http://schemas.microsoft.com/office/drawing/2014/chartex" xmlns:cx1="http://schemas.microsoft.com/office/drawing/2015/9/8/chartex" xmlns:cx2="http://schemas.microsoft.com/office/drawing/2015/10/21/chartex" xmlns:cx3="http://schemas.microsoft.com/office/drawing/2016/5/9/chartex" xmlns:cx4="http://schemas.microsoft.com/office/drawing/2016/5/10/chartex" xmlns:cx5="http://schemas.microsoft.com/office/drawing/2016/5/11/chartex" xmlns:cx6="http://schemas.microsoft.com/office/drawing/2016/5/12/chartex" xmlns:cx7="http://schemas.microsoft.com/office/drawing/2016/5/13/chartex" xmlns:cx8="http://schemas.microsoft.com/office/drawing/2016/5/14/chartex" xmlns:mc="http://schemas.openxmlformats.org/markup-compatibility/2006" xmlns:aink="http://schemas.microsoft.com/office/drawing/2016/ink" xmlns:am3d="http://schemas.microsoft.com/office/drawing/2017/model3d" xmlns:o="urn:schemas-microsoft-com:office:office" xmlns:r="http://schemas.openxmlformats.org/officeDocument/2006/relationships" xmlns:m="http://schemas.openxmlformats.org/officeDocument/2006/math" xmlns:v="urn:schemas-microsoft-com:vml" xmlns:wp14="http://schemas.microsoft.com/office/word/2010/wordprocessingDrawing" xmlns:wp="http://schemas.openxmlformats.org/drawingml/2006/wordprocessingDrawing" xmlns:w10="urn:schemas-microsoft-com:office:word" xmlns:w="http://schemas.openxmlformats.org/wordprocessingml/2006/main" xmlns:w14="http://schemas.microsoft.com/office/word/2010/wordml" xmlns:w15="http://schemas.microsoft.com/office/word/2012/wordml" xmlns:w16cex="http://schemas.microsoft.com/office/word/2018/wordml/cex" xmlns:w16cid="http://schemas.microsoft.com/office/word/2016/wordml/cid" xmlns:w16="http://schemas.microsoft.com/office/word/2018/wordml" xmlns:w16se="http://schemas.microsoft.com/office/word/2015/wordml/symex" xmlns:wpg="http://schemas.microsoft.com/office/word/2010/wordprocessingGroup" xmlns:wpi="http://schemas.microsoft.com/office/word/2010/wordprocessingInk" xmlns:wne="http://schemas.microsoft.com/office/word/2006/wordml" xmlns:wps="http://schemas.microsoft.com/office/word/2010/wordprocessingShape" mc:Ignorable="w14 w15 w16se w16cid w16 w16cex wp14">
   <w:abstractNum w:abstractNumId="0" w15:restartNumberingAfterBreak="0">
     <w:nsid w:val="0FE73C46"/>
     <w:multiLevelType w:val="multilevel"/>
@@ -14073,9 +16890,122 @@
     </w:lvl>
   </w:abstractNum>
   <w:abstractNum w:abstractNumId="2" w15:restartNumberingAfterBreak="0">
+    <w:nsid w:val="2904474B"/>
+    <w:multiLevelType w:val="hybridMultilevel"/>
+    <w:tmpl w:val="B9266362"/>
+    <w:lvl w:ilvl="0" w:tplc="38090001">
+      <w:start w:val="1"/>
+      <w:numFmt w:val="bullet"/>
+      <w:lvlText w:val=""/>
+      <w:lvlJc w:val="left"/>
+      <w:pPr>
+        <w:ind w:left="720" w:hanging="360"/>
+      </w:pPr>
+      <w:rPr>
+        <w:rFonts w:ascii="Symbol" w:hAnsi="Symbol" w:hint="default"/>
+      </w:rPr>
+    </w:lvl>
+    <w:lvl w:ilvl="1" w:tplc="38090003" w:tentative="1">
+      <w:start w:val="1"/>
+      <w:numFmt w:val="bullet"/>
+      <w:lvlText w:val="o"/>
+      <w:lvlJc w:val="left"/>
+      <w:pPr>
+        <w:ind w:left="1440" w:hanging="360"/>
+      </w:pPr>
+      <w:rPr>
+        <w:rFonts w:ascii="Courier New" w:hAnsi="Courier New" w:cs="Courier New" w:hint="default"/>
+      </w:rPr>
+    </w:lvl>
+    <w:lvl w:ilvl="2" w:tplc="38090005" w:tentative="1">
+      <w:start w:val="1"/>
+      <w:numFmt w:val="bullet"/>
+      <w:lvlText w:val=""/>
+      <w:lvlJc w:val="left"/>
+      <w:pPr>
+        <w:ind w:left="2160" w:hanging="360"/>
+      </w:pPr>
+      <w:rPr>
+        <w:rFonts w:ascii="Wingdings" w:hAnsi="Wingdings" w:hint="default"/>
+      </w:rPr>
+    </w:lvl>
+    <w:lvl w:ilvl="3" w:tplc="38090001" w:tentative="1">
+      <w:start w:val="1"/>
+      <w:numFmt w:val="bullet"/>
+      <w:lvlText w:val=""/>
+      <w:lvlJc w:val="left"/>
+      <w:pPr>
+        <w:ind w:left="2880" w:hanging="360"/>
+      </w:pPr>
+      <w:rPr>
+        <w:rFonts w:ascii="Symbol" w:hAnsi="Symbol" w:hint="default"/>
+      </w:rPr>
+    </w:lvl>
+    <w:lvl w:ilvl="4" w:tplc="38090003" w:tentative="1">
+      <w:start w:val="1"/>
+      <w:numFmt w:val="bullet"/>
+      <w:lvlText w:val="o"/>
+      <w:lvlJc w:val="left"/>
+      <w:pPr>
+        <w:ind w:left="3600" w:hanging="360"/>
+      </w:pPr>
+      <w:rPr>
+        <w:rFonts w:ascii="Courier New" w:hAnsi="Courier New" w:cs="Courier New" w:hint="default"/>
+      </w:rPr>
+    </w:lvl>
+    <w:lvl w:ilvl="5" w:tplc="38090005" w:tentative="1">
+      <w:start w:val="1"/>
+      <w:numFmt w:val="bullet"/>
+      <w:lvlText w:val=""/>
+      <w:lvlJc w:val="left"/>
+      <w:pPr>
+        <w:ind w:left="4320" w:hanging="360"/>
+      </w:pPr>
+      <w:rPr>
+        <w:rFonts w:ascii="Wingdings" w:hAnsi="Wingdings" w:hint="default"/>
+      </w:rPr>
+    </w:lvl>
+    <w:lvl w:ilvl="6" w:tplc="38090001" w:tentative="1">
+      <w:start w:val="1"/>
+      <w:numFmt w:val="bullet"/>
+      <w:lvlText w:val=""/>
+      <w:lvlJc w:val="left"/>
+      <w:pPr>
+        <w:ind w:left="5040" w:hanging="360"/>
+      </w:pPr>
+      <w:rPr>
+        <w:rFonts w:ascii="Symbol" w:hAnsi="Symbol" w:hint="default"/>
+      </w:rPr>
+    </w:lvl>
+    <w:lvl w:ilvl="7" w:tplc="38090003" w:tentative="1">
+      <w:start w:val="1"/>
+      <w:numFmt w:val="bullet"/>
+      <w:lvlText w:val="o"/>
+      <w:lvlJc w:val="left"/>
+      <w:pPr>
+        <w:ind w:left="5760" w:hanging="360"/>
+      </w:pPr>
+      <w:rPr>
+        <w:rFonts w:ascii="Courier New" w:hAnsi="Courier New" w:cs="Courier New" w:hint="default"/>
+      </w:rPr>
+    </w:lvl>
+    <w:lvl w:ilvl="8" w:tplc="38090005" w:tentative="1">
+      <w:start w:val="1"/>
+      <w:numFmt w:val="bullet"/>
+      <w:lvlText w:val=""/>
+      <w:lvlJc w:val="left"/>
+      <w:pPr>
+        <w:ind w:left="6480" w:hanging="360"/>
+      </w:pPr>
+      <w:rPr>
+        <w:rFonts w:ascii="Wingdings" w:hAnsi="Wingdings" w:hint="default"/>
+      </w:rPr>
+    </w:lvl>
+  </w:abstractNum>
+  <w:abstractNum w:abstractNumId="3" w15:restartNumberingAfterBreak="0">
     <w:nsid w:val="31CC2042"/>
     <w:multiLevelType w:val="hybridMultilevel"/>
-    <w:tmpl w:val="2DA09C24"/>
+    <w:tmpl w:val="BE2E66D4"/>
     <w:lvl w:ilvl="0" w:tplc="8B2A4EDE">
       <w:start w:val="1"/>
       <w:numFmt w:val="lowerLetter"/>
@@ -14083,6 +17013,302 @@
       <w:lvlJc w:val="left"/>
       <w:pPr>
         <w:ind w:left="1512" w:hanging="360"/>
+      </w:pPr>
+      <w:rPr>
+        <w:rFonts w:hint="default"/>
+      </w:rPr>
+    </w:lvl>
+    <w:lvl w:ilvl="1" w:tplc="6E0419CA">
+      <w:numFmt w:val="bullet"/>
+      <w:lvlText w:val="-"/>
+      <w:lvlJc w:val="left"/>
+      <w:pPr>
+        <w:ind w:left="2232" w:hanging="360"/>
+      </w:pPr>
+      <w:rPr>
+        <w:rFonts w:ascii="Times New Roman" w:eastAsiaTheme="minorHAnsi" w:hAnsi="Times New Roman" w:cs="Times New Roman" w:hint="default"/>
+      </w:rPr>
+    </w:lvl>
+    <w:lvl w:ilvl="2" w:tplc="3809001B" w:tentative="1">
+      <w:start w:val="1"/>
+      <w:numFmt w:val="lowerRoman"/>
+      <w:lvlText w:val="%3."/>
+      <w:lvlJc w:val="right"/>
+      <w:pPr>
+        <w:ind w:left="2952" w:hanging="180"/>
+      </w:pPr>
+    </w:lvl>
+    <w:lvl w:ilvl="3" w:tplc="3809000F" w:tentative="1">
+      <w:start w:val="1"/>
+      <w:numFmt w:val="decimal"/>
+      <w:lvlText w:val="%4."/>
+      <w:lvlJc w:val="left"/>
+      <w:pPr>
+        <w:ind w:left="3672" w:hanging="360"/>
+      </w:pPr>
+    </w:lvl>
+    <w:lvl w:ilvl="4" w:tplc="38090019" w:tentative="1">
+      <w:start w:val="1"/>
+      <w:numFmt w:val="lowerLetter"/>
+      <w:lvlText w:val="%5."/>
+      <w:lvlJc w:val="left"/>
+      <w:pPr>
+        <w:ind w:left="4392" w:hanging="360"/>
+      </w:pPr>
+    </w:lvl>
+    <w:lvl w:ilvl="5" w:tplc="3809001B" w:tentative="1">
+      <w:start w:val="1"/>
+      <w:numFmt w:val="lowerRoman"/>
+      <w:lvlText w:val="%6."/>
+      <w:lvlJc w:val="right"/>
+      <w:pPr>
+        <w:ind w:left="5112" w:hanging="180"/>
+      </w:pPr>
+    </w:lvl>
+    <w:lvl w:ilvl="6" w:tplc="3809000F" w:tentative="1">
+      <w:start w:val="1"/>
+      <w:numFmt w:val="decimal"/>
+      <w:lvlText w:val="%7."/>
+      <w:lvlJc w:val="left"/>
+      <w:pPr>
+        <w:ind w:left="5832" w:hanging="360"/>
+      </w:pPr>
+    </w:lvl>
+    <w:lvl w:ilvl="7" w:tplc="38090019" w:tentative="1">
+      <w:start w:val="1"/>
+      <w:numFmt w:val="lowerLetter"/>
+      <w:lvlText w:val="%8."/>
+      <w:lvlJc w:val="left"/>
+      <w:pPr>
+        <w:ind w:left="6552" w:hanging="360"/>
+      </w:pPr>
+    </w:lvl>
+    <w:lvl w:ilvl="8" w:tplc="3809001B" w:tentative="1">
+      <w:start w:val="1"/>
+      <w:numFmt w:val="lowerRoman"/>
+      <w:lvlText w:val="%9."/>
+      <w:lvlJc w:val="right"/>
+      <w:pPr>
+        <w:ind w:left="7272" w:hanging="180"/>
+      </w:pPr>
+    </w:lvl>
+  </w:abstractNum>
+  <w:abstractNum w:abstractNumId="4" w15:restartNumberingAfterBreak="0">
+    <w:nsid w:val="33A455BE"/>
+    <w:multiLevelType w:val="hybridMultilevel"/>
+    <w:tmpl w:val="2A66DFBA"/>
+    <w:lvl w:ilvl="0" w:tplc="11961B6A">
+      <w:start w:val="1"/>
+      <w:numFmt w:val="decimal"/>
+      <w:lvlText w:val="%1."/>
+      <w:lvlJc w:val="left"/>
+      <w:pPr>
+        <w:ind w:left="1287" w:hanging="360"/>
+      </w:pPr>
+      <w:rPr>
+        <w:rFonts w:hint="default"/>
+      </w:rPr>
+    </w:lvl>
+    <w:lvl w:ilvl="1" w:tplc="234C8C90">
+      <w:start w:val="1"/>
+      <w:numFmt w:val="lowerLetter"/>
+      <w:lvlText w:val="%2."/>
+      <w:lvlJc w:val="left"/>
+      <w:pPr>
+        <w:ind w:left="2007" w:hanging="360"/>
+      </w:pPr>
+      <w:rPr>
+        <w:rFonts w:hint="default"/>
+      </w:rPr>
+    </w:lvl>
+    <w:lvl w:ilvl="2" w:tplc="3809001B">
+      <w:start w:val="1"/>
+      <w:numFmt w:val="lowerRoman"/>
+      <w:lvlText w:val="%3."/>
+      <w:lvlJc w:val="right"/>
+      <w:pPr>
+        <w:ind w:left="2727" w:hanging="180"/>
+      </w:pPr>
+    </w:lvl>
+    <w:lvl w:ilvl="3" w:tplc="3809000F">
+      <w:start w:val="1"/>
+      <w:numFmt w:val="decimal"/>
+      <w:lvlText w:val="%4."/>
+      <w:lvlJc w:val="left"/>
+      <w:pPr>
+        <w:ind w:left="3447" w:hanging="360"/>
+      </w:pPr>
+    </w:lvl>
+    <w:lvl w:ilvl="4" w:tplc="38090019" w:tentative="1">
+      <w:start w:val="1"/>
+      <w:numFmt w:val="lowerLetter"/>
+      <w:lvlText w:val="%5."/>
+      <w:lvlJc w:val="left"/>
+      <w:pPr>
+        <w:ind w:left="4167" w:hanging="360"/>
+      </w:pPr>
+    </w:lvl>
+    <w:lvl w:ilvl="5" w:tplc="3809001B" w:tentative="1">
+      <w:start w:val="1"/>
+      <w:numFmt w:val="lowerRoman"/>
+      <w:lvlText w:val="%6."/>
+      <w:lvlJc w:val="right"/>
+      <w:pPr>
+        <w:ind w:left="4887" w:hanging="180"/>
+      </w:pPr>
+    </w:lvl>
+    <w:lvl w:ilvl="6" w:tplc="3809000F" w:tentative="1">
+      <w:start w:val="1"/>
+      <w:numFmt w:val="decimal"/>
+      <w:lvlText w:val="%7."/>
+      <w:lvlJc w:val="left"/>
+      <w:pPr>
+        <w:ind w:left="5607" w:hanging="360"/>
+      </w:pPr>
+    </w:lvl>
+    <w:lvl w:ilvl="7" w:tplc="38090019" w:tentative="1">
+      <w:start w:val="1"/>
+      <w:numFmt w:val="lowerLetter"/>
+      <w:lvlText w:val="%8."/>
+      <w:lvlJc w:val="left"/>
+      <w:pPr>
+        <w:ind w:left="6327" w:hanging="360"/>
+      </w:pPr>
+    </w:lvl>
+    <w:lvl w:ilvl="8" w:tplc="3809001B" w:tentative="1">
+      <w:start w:val="1"/>
+      <w:numFmt w:val="lowerRoman"/>
+      <w:lvlText w:val="%9."/>
+      <w:lvlJc w:val="right"/>
+      <w:pPr>
+        <w:ind w:left="7047" w:hanging="180"/>
+      </w:pPr>
+    </w:lvl>
+  </w:abstractNum>
+  <w:abstractNum w:abstractNumId="5" w15:restartNumberingAfterBreak="0">
+    <w:nsid w:val="3665710B"/>
+    <w:multiLevelType w:val="multilevel"/>
+    <w:tmpl w:val="E9B8BBBE"/>
+    <w:lvl w:ilvl="0">
+      <w:start w:val="1"/>
+      <w:numFmt w:val="decimal"/>
+      <w:lvlText w:val="%1."/>
+      <w:lvlJc w:val="left"/>
+      <w:pPr>
+        <w:tabs>
+          <w:tab w:val="num" w:pos="720"/>
+        </w:tabs>
+        <w:ind w:left="720" w:hanging="360"/>
+      </w:pPr>
+    </w:lvl>
+    <w:lvl w:ilvl="1" w:tentative="1">
+      <w:start w:val="1"/>
+      <w:numFmt w:val="decimal"/>
+      <w:lvlText w:val="%2."/>
+      <w:lvlJc w:val="left"/>
+      <w:pPr>
+        <w:tabs>
+          <w:tab w:val="num" w:pos="1440"/>
+        </w:tabs>
+        <w:ind w:left="1440" w:hanging="360"/>
+      </w:pPr>
+    </w:lvl>
+    <w:lvl w:ilvl="2" w:tentative="1">
+      <w:start w:val="1"/>
+      <w:numFmt w:val="decimal"/>
+      <w:lvlText w:val="%3."/>
+      <w:lvlJc w:val="left"/>
+      <w:pPr>
+        <w:tabs>
+          <w:tab w:val="num" w:pos="2160"/>
+        </w:tabs>
+        <w:ind w:left="2160" w:hanging="360"/>
+      </w:pPr>
+    </w:lvl>
+    <w:lvl w:ilvl="3" w:tentative="1">
+      <w:start w:val="1"/>
+      <w:numFmt w:val="decimal"/>
+      <w:lvlText w:val="%4."/>
+      <w:lvlJc w:val="left"/>
+      <w:pPr>
+        <w:tabs>
+          <w:tab w:val="num" w:pos="2880"/>
+        </w:tabs>
+        <w:ind w:left="2880" w:hanging="360"/>
+      </w:pPr>
+    </w:lvl>
+    <w:lvl w:ilvl="4" w:tentative="1">
+      <w:start w:val="1"/>
+      <w:numFmt w:val="decimal"/>
+      <w:lvlText w:val="%5."/>
+      <w:lvlJc w:val="left"/>
+      <w:pPr>
+        <w:tabs>
+          <w:tab w:val="num" w:pos="3600"/>
+        </w:tabs>
+        <w:ind w:left="3600" w:hanging="360"/>
+      </w:pPr>
+    </w:lvl>
+    <w:lvl w:ilvl="5" w:tentative="1">
+      <w:start w:val="1"/>
+      <w:numFmt w:val="decimal"/>
+      <w:lvlText w:val="%6."/>
+      <w:lvlJc w:val="left"/>
+      <w:pPr>
+        <w:tabs>
+          <w:tab w:val="num" w:pos="4320"/>
+        </w:tabs>
+        <w:ind w:left="4320" w:hanging="360"/>
+      </w:pPr>
+    </w:lvl>
+    <w:lvl w:ilvl="6" w:tentative="1">
+      <w:start w:val="1"/>
+      <w:numFmt w:val="decimal"/>
+      <w:lvlText w:val="%7."/>
+      <w:lvlJc w:val="left"/>
+      <w:pPr>
+        <w:tabs>
+          <w:tab w:val="num" w:pos="5040"/>
+        </w:tabs>
+        <w:ind w:left="5040" w:hanging="360"/>
+      </w:pPr>
+    </w:lvl>
+    <w:lvl w:ilvl="7" w:tentative="1">
+      <w:start w:val="1"/>
+      <w:numFmt w:val="decimal"/>
+      <w:lvlText w:val="%8."/>
+      <w:lvlJc w:val="left"/>
+      <w:pPr>
+        <w:tabs>
+          <w:tab w:val="num" w:pos="5760"/>
+        </w:tabs>
+        <w:ind w:left="5760" w:hanging="360"/>
+      </w:pPr>
+    </w:lvl>
+    <w:lvl w:ilvl="8" w:tentative="1">
+      <w:start w:val="1"/>
+      <w:numFmt w:val="decimal"/>
+      <w:lvlText w:val="%9."/>
+      <w:lvlJc w:val="left"/>
+      <w:pPr>
+        <w:tabs>
+          <w:tab w:val="num" w:pos="6480"/>
+        </w:tabs>
+        <w:ind w:left="6480" w:hanging="360"/>
+      </w:pPr>
+    </w:lvl>
+  </w:abstractNum>
+  <w:abstractNum w:abstractNumId="6" w15:restartNumberingAfterBreak="0">
+    <w:nsid w:val="381E0AAB"/>
+    <w:multiLevelType w:val="hybridMultilevel"/>
+    <w:tmpl w:val="C226D7F2"/>
+    <w:lvl w:ilvl="0" w:tplc="E82A5580">
+      <w:start w:val="1"/>
+      <w:numFmt w:val="decimal"/>
+      <w:lvlText w:val="%1.1"/>
+      <w:lvlJc w:val="left"/>
+      <w:pPr>
+        <w:ind w:left="720" w:hanging="360"/>
       </w:pPr>
       <w:rPr>
         <w:rFonts w:hint="default"/>
@@ -14094,7 +17320,7 @@
       <w:lvlText w:val="%2."/>
       <w:lvlJc w:val="left"/>
       <w:pPr>
-        <w:ind w:left="2232" w:hanging="360"/>
+        <w:ind w:left="1440" w:hanging="360"/>
       </w:pPr>
     </w:lvl>
     <w:lvl w:ilvl="2" w:tplc="3809001B" w:tentative="1">
@@ -14103,7 +17329,7 @@
       <w:lvlText w:val="%3."/>
       <w:lvlJc w:val="right"/>
       <w:pPr>
-        <w:ind w:left="2952" w:hanging="180"/>
+        <w:ind w:left="2160" w:hanging="180"/>
       </w:pPr>
     </w:lvl>
     <w:lvl w:ilvl="3" w:tplc="3809000F" w:tentative="1">
@@ -14112,7 +17338,7 @@
       <w:lvlText w:val="%4."/>
       <w:lvlJc w:val="left"/>
       <w:pPr>
-        <w:ind w:left="3672" w:hanging="360"/>
+        <w:ind w:left="2880" w:hanging="360"/>
       </w:pPr>
     </w:lvl>
     <w:lvl w:ilvl="4" w:tplc="38090019" w:tentative="1">
@@ -14121,7 +17347,7 @@
       <w:lvlText w:val="%5."/>
       <w:lvlJc w:val="left"/>
       <w:pPr>
-        <w:ind w:left="4392" w:hanging="360"/>
+        <w:ind w:left="3600" w:hanging="360"/>
       </w:pPr>
     </w:lvl>
     <w:lvl w:ilvl="5" w:tplc="3809001B" w:tentative="1">
@@ -14130,7 +17356,7 @@
       <w:lvlText w:val="%6."/>
       <w:lvlJc w:val="right"/>
       <w:pPr>
-        <w:ind w:left="5112" w:hanging="180"/>
+        <w:ind w:left="4320" w:hanging="180"/>
       </w:pPr>
     </w:lvl>
     <w:lvl w:ilvl="6" w:tplc="3809000F" w:tentative="1">
@@ -14139,7 +17365,7 @@
       <w:lvlText w:val="%7."/>
       <w:lvlJc w:val="left"/>
       <w:pPr>
-        <w:ind w:left="5832" w:hanging="360"/>
+        <w:ind w:left="5040" w:hanging="360"/>
       </w:pPr>
     </w:lvl>
     <w:lvl w:ilvl="7" w:tplc="38090019" w:tentative="1">
@@ -14148,7 +17374,7 @@
       <w:lvlText w:val="%8."/>
       <w:lvlJc w:val="left"/>
       <w:pPr>
-        <w:ind w:left="6552" w:hanging="360"/>
+        <w:ind w:left="5760" w:hanging="360"/>
       </w:pPr>
     </w:lvl>
     <w:lvl w:ilvl="8" w:tplc="3809001B" w:tentative="1">
@@ -14157,305 +17383,11 @@
       <w:lvlText w:val="%9."/>
       <w:lvlJc w:val="right"/>
       <w:pPr>
-        <w:ind w:left="7272" w:hanging="180"/>
+        <w:ind w:left="6480" w:hanging="180"/>
       </w:pPr>
     </w:lvl>
   </w:abstractNum>
-  <w:abstractNum w:abstractNumId="3" w15:restartNumberingAfterBreak="0">
-    <w:nsid w:val="33A455BE"/>
-    <w:multiLevelType w:val="hybridMultilevel"/>
-    <w:tmpl w:val="2A66DFBA"/>
-    <w:lvl w:ilvl="0" w:tplc="11961B6A">
-      <w:start w:val="1"/>
-      <w:numFmt w:val="decimal"/>
-      <w:lvlText w:val="%1."/>
-      <w:lvlJc w:val="left"/>
-      <w:pPr>
-        <w:ind w:left="1287" w:hanging="360"/>
-      </w:pPr>
-      <w:rPr>
-        <w:rFonts w:hint="default"/>
-      </w:rPr>
-    </w:lvl>
-    <w:lvl w:ilvl="1" w:tplc="234C8C90">
-      <w:start w:val="1"/>
-      <w:numFmt w:val="lowerLetter"/>
-      <w:lvlText w:val="%2."/>
-      <w:lvlJc w:val="left"/>
-      <w:pPr>
-        <w:ind w:left="2007" w:hanging="360"/>
-      </w:pPr>
-      <w:rPr>
-        <w:rFonts w:hint="default"/>
-      </w:rPr>
-    </w:lvl>
-    <w:lvl w:ilvl="2" w:tplc="3809001B">
-      <w:start w:val="1"/>
-      <w:numFmt w:val="lowerRoman"/>
-      <w:lvlText w:val="%3."/>
-      <w:lvlJc w:val="right"/>
-      <w:pPr>
-        <w:ind w:left="2727" w:hanging="180"/>
-      </w:pPr>
-    </w:lvl>
-    <w:lvl w:ilvl="3" w:tplc="3809000F">
-      <w:start w:val="1"/>
-      <w:numFmt w:val="decimal"/>
-      <w:lvlText w:val="%4."/>
-      <w:lvlJc w:val="left"/>
-      <w:pPr>
-        <w:ind w:left="3447" w:hanging="360"/>
-      </w:pPr>
-    </w:lvl>
-    <w:lvl w:ilvl="4" w:tplc="38090019" w:tentative="1">
-      <w:start w:val="1"/>
-      <w:numFmt w:val="lowerLetter"/>
-      <w:lvlText w:val="%5."/>
-      <w:lvlJc w:val="left"/>
-      <w:pPr>
-        <w:ind w:left="4167" w:hanging="360"/>
-      </w:pPr>
-    </w:lvl>
-    <w:lvl w:ilvl="5" w:tplc="3809001B" w:tentative="1">
-      <w:start w:val="1"/>
-      <w:numFmt w:val="lowerRoman"/>
-      <w:lvlText w:val="%6."/>
-      <w:lvlJc w:val="right"/>
-      <w:pPr>
-        <w:ind w:left="4887" w:hanging="180"/>
-      </w:pPr>
-    </w:lvl>
-    <w:lvl w:ilvl="6" w:tplc="3809000F" w:tentative="1">
-      <w:start w:val="1"/>
-      <w:numFmt w:val="decimal"/>
-      <w:lvlText w:val="%7."/>
-      <w:lvlJc w:val="left"/>
-      <w:pPr>
-        <w:ind w:left="5607" w:hanging="360"/>
-      </w:pPr>
-    </w:lvl>
-    <w:lvl w:ilvl="7" w:tplc="38090019" w:tentative="1">
-      <w:start w:val="1"/>
-      <w:numFmt w:val="lowerLetter"/>
-      <w:lvlText w:val="%8."/>
-      <w:lvlJc w:val="left"/>
-      <w:pPr>
-        <w:ind w:left="6327" w:hanging="360"/>
-      </w:pPr>
-    </w:lvl>
-    <w:lvl w:ilvl="8" w:tplc="3809001B" w:tentative="1">
-      <w:start w:val="1"/>
-      <w:numFmt w:val="lowerRoman"/>
-      <w:lvlText w:val="%9."/>
-      <w:lvlJc w:val="right"/>
-      <w:pPr>
-        <w:ind w:left="7047" w:hanging="180"/>
-      </w:pPr>
-    </w:lvl>
-  </w:abstractNum>
-  <w:abstractNum w:abstractNumId="4" w15:restartNumberingAfterBreak="0">
-    <w:nsid w:val="3665710B"/>
-    <w:multiLevelType w:val="multilevel"/>
-    <w:tmpl w:val="E9B8BBBE"/>
-    <w:lvl w:ilvl="0">
-      <w:start w:val="1"/>
-      <w:numFmt w:val="decimal"/>
-      <w:lvlText w:val="%1."/>
-      <w:lvlJc w:val="left"/>
-      <w:pPr>
-        <w:tabs>
-          <w:tab w:val="num" w:pos="720"/>
-        </w:tabs>
-        <w:ind w:left="720" w:hanging="360"/>
-      </w:pPr>
-    </w:lvl>
-    <w:lvl w:ilvl="1" w:tentative="1">
-      <w:start w:val="1"/>
-      <w:numFmt w:val="decimal"/>
-      <w:lvlText w:val="%2."/>
-      <w:lvlJc w:val="left"/>
-      <w:pPr>
-        <w:tabs>
-          <w:tab w:val="num" w:pos="1440"/>
-        </w:tabs>
-        <w:ind w:left="1440" w:hanging="360"/>
-      </w:pPr>
-    </w:lvl>
-    <w:lvl w:ilvl="2" w:tentative="1">
-      <w:start w:val="1"/>
-      <w:numFmt w:val="decimal"/>
-      <w:lvlText w:val="%3."/>
-      <w:lvlJc w:val="left"/>
-      <w:pPr>
-        <w:tabs>
-          <w:tab w:val="num" w:pos="2160"/>
-        </w:tabs>
-        <w:ind w:left="2160" w:hanging="360"/>
-      </w:pPr>
-    </w:lvl>
-    <w:lvl w:ilvl="3" w:tentative="1">
-      <w:start w:val="1"/>
-      <w:numFmt w:val="decimal"/>
-      <w:lvlText w:val="%4."/>
-      <w:lvlJc w:val="left"/>
-      <w:pPr>
-        <w:tabs>
-          <w:tab w:val="num" w:pos="2880"/>
-        </w:tabs>
-        <w:ind w:left="2880" w:hanging="360"/>
-      </w:pPr>
-    </w:lvl>
-    <w:lvl w:ilvl="4" w:tentative="1">
-      <w:start w:val="1"/>
-      <w:numFmt w:val="decimal"/>
-      <w:lvlText w:val="%5."/>
-      <w:lvlJc w:val="left"/>
-      <w:pPr>
-        <w:tabs>
-          <w:tab w:val="num" w:pos="3600"/>
-        </w:tabs>
-        <w:ind w:left="3600" w:hanging="360"/>
-      </w:pPr>
-    </w:lvl>
-    <w:lvl w:ilvl="5" w:tentative="1">
-      <w:start w:val="1"/>
-      <w:numFmt w:val="decimal"/>
-      <w:lvlText w:val="%6."/>
-      <w:lvlJc w:val="left"/>
-      <w:pPr>
-        <w:tabs>
-          <w:tab w:val="num" w:pos="4320"/>
-        </w:tabs>
-        <w:ind w:left="4320" w:hanging="360"/>
-      </w:pPr>
-    </w:lvl>
-    <w:lvl w:ilvl="6" w:tentative="1">
-      <w:start w:val="1"/>
-      <w:numFmt w:val="decimal"/>
-      <w:lvlText w:val="%7."/>
-      <w:lvlJc w:val="left"/>
-      <w:pPr>
-        <w:tabs>
-          <w:tab w:val="num" w:pos="5040"/>
-        </w:tabs>
-        <w:ind w:left="5040" w:hanging="360"/>
-      </w:pPr>
-    </w:lvl>
-    <w:lvl w:ilvl="7" w:tentative="1">
-      <w:start w:val="1"/>
-      <w:numFmt w:val="decimal"/>
-      <w:lvlText w:val="%8."/>
-      <w:lvlJc w:val="left"/>
-      <w:pPr>
-        <w:tabs>
-          <w:tab w:val="num" w:pos="5760"/>
-        </w:tabs>
-        <w:ind w:left="5760" w:hanging="360"/>
-      </w:pPr>
-    </w:lvl>
-    <w:lvl w:ilvl="8" w:tentative="1">
-      <w:start w:val="1"/>
-      <w:numFmt w:val="decimal"/>
-      <w:lvlText w:val="%9."/>
-      <w:lvlJc w:val="left"/>
-      <w:pPr>
-        <w:tabs>
-          <w:tab w:val="num" w:pos="6480"/>
-        </w:tabs>
-        <w:ind w:left="6480" w:hanging="360"/>
-      </w:pPr>
-    </w:lvl>
-  </w:abstractNum>
-  <w:abstractNum w:abstractNumId="5" w15:restartNumberingAfterBreak="0">
-    <w:nsid w:val="381E0AAB"/>
-    <w:multiLevelType w:val="hybridMultilevel"/>
-    <w:tmpl w:val="C226D7F2"/>
-    <w:lvl w:ilvl="0" w:tplc="E82A5580">
-      <w:start w:val="1"/>
-      <w:numFmt w:val="decimal"/>
-      <w:lvlText w:val="%1.1"/>
-      <w:lvlJc w:val="left"/>
-      <w:pPr>
-        <w:ind w:left="720" w:hanging="360"/>
-      </w:pPr>
-      <w:rPr>
-        <w:rFonts w:hint="default"/>
-      </w:rPr>
-    </w:lvl>
-    <w:lvl w:ilvl="1" w:tplc="38090019" w:tentative="1">
-      <w:start w:val="1"/>
-      <w:numFmt w:val="lowerLetter"/>
-      <w:lvlText w:val="%2."/>
-      <w:lvlJc w:val="left"/>
-      <w:pPr>
-        <w:ind w:left="1440" w:hanging="360"/>
-      </w:pPr>
-    </w:lvl>
-    <w:lvl w:ilvl="2" w:tplc="3809001B" w:tentative="1">
-      <w:start w:val="1"/>
-      <w:numFmt w:val="lowerRoman"/>
-      <w:lvlText w:val="%3."/>
-      <w:lvlJc w:val="right"/>
-      <w:pPr>
-        <w:ind w:left="2160" w:hanging="180"/>
-      </w:pPr>
-    </w:lvl>
-    <w:lvl w:ilvl="3" w:tplc="3809000F" w:tentative="1">
-      <w:start w:val="1"/>
-      <w:numFmt w:val="decimal"/>
-      <w:lvlText w:val="%4."/>
-      <w:lvlJc w:val="left"/>
-      <w:pPr>
-        <w:ind w:left="2880" w:hanging="360"/>
-      </w:pPr>
-    </w:lvl>
-    <w:lvl w:ilvl="4" w:tplc="38090019" w:tentative="1">
-      <w:start w:val="1"/>
-      <w:numFmt w:val="lowerLetter"/>
-      <w:lvlText w:val="%5."/>
-      <w:lvlJc w:val="left"/>
-      <w:pPr>
-        <w:ind w:left="3600" w:hanging="360"/>
-      </w:pPr>
-    </w:lvl>
-    <w:lvl w:ilvl="5" w:tplc="3809001B" w:tentative="1">
-      <w:start w:val="1"/>
-      <w:numFmt w:val="lowerRoman"/>
-      <w:lvlText w:val="%6."/>
-      <w:lvlJc w:val="right"/>
-      <w:pPr>
-        <w:ind w:left="4320" w:hanging="180"/>
-      </w:pPr>
-    </w:lvl>
-    <w:lvl w:ilvl="6" w:tplc="3809000F" w:tentative="1">
-      <w:start w:val="1"/>
-      <w:numFmt w:val="decimal"/>
-      <w:lvlText w:val="%7."/>
-      <w:lvlJc w:val="left"/>
-      <w:pPr>
-        <w:ind w:left="5040" w:hanging="360"/>
-      </w:pPr>
-    </w:lvl>
-    <w:lvl w:ilvl="7" w:tplc="38090019" w:tentative="1">
-      <w:start w:val="1"/>
-      <w:numFmt w:val="lowerLetter"/>
-      <w:lvlText w:val="%8."/>
-      <w:lvlJc w:val="left"/>
-      <w:pPr>
-        <w:ind w:left="5760" w:hanging="360"/>
-      </w:pPr>
-    </w:lvl>
-    <w:lvl w:ilvl="8" w:tplc="3809001B" w:tentative="1">
-      <w:start w:val="1"/>
-      <w:numFmt w:val="lowerRoman"/>
-      <w:lvlText w:val="%9."/>
-      <w:lvlJc w:val="right"/>
-      <w:pPr>
-        <w:ind w:left="6480" w:hanging="180"/>
-      </w:pPr>
-    </w:lvl>
-  </w:abstractNum>
-  <w:abstractNum w:abstractNumId="6" w15:restartNumberingAfterBreak="0">
+  <w:abstractNum w:abstractNumId="7" w15:restartNumberingAfterBreak="0">
     <w:nsid w:val="4A7B239C"/>
     <w:multiLevelType w:val="hybridMultilevel"/>
     <w:tmpl w:val="BD748DA6"/>
@@ -14541,7 +17473,7 @@
       </w:pPr>
     </w:lvl>
   </w:abstractNum>
-  <w:abstractNum w:abstractNumId="7" w15:restartNumberingAfterBreak="0">
+  <w:abstractNum w:abstractNumId="8" w15:restartNumberingAfterBreak="0">
     <w:nsid w:val="4B2B07F0"/>
     <w:multiLevelType w:val="hybridMultilevel"/>
     <w:tmpl w:val="44BEB798"/>
@@ -14627,7 +17559,7 @@
       </w:pPr>
     </w:lvl>
   </w:abstractNum>
-  <w:abstractNum w:abstractNumId="8" w15:restartNumberingAfterBreak="0">
+  <w:abstractNum w:abstractNumId="9" w15:restartNumberingAfterBreak="0">
     <w:nsid w:val="4C116695"/>
     <w:multiLevelType w:val="hybridMultilevel"/>
     <w:tmpl w:val="4B0456A6"/>
@@ -14716,7 +17648,7 @@
       </w:pPr>
     </w:lvl>
   </w:abstractNum>
-  <w:abstractNum w:abstractNumId="9" w15:restartNumberingAfterBreak="0">
+  <w:abstractNum w:abstractNumId="10" w15:restartNumberingAfterBreak="0">
     <w:nsid w:val="4D155128"/>
     <w:multiLevelType w:val="multilevel"/>
     <w:tmpl w:val="B2AC28C0"/>
@@ -14850,7 +17782,7 @@
       </w:rPr>
     </w:lvl>
   </w:abstractNum>
-  <w:abstractNum w:abstractNumId="10" w15:restartNumberingAfterBreak="0">
+  <w:abstractNum w:abstractNumId="11" w15:restartNumberingAfterBreak="0">
     <w:nsid w:val="540913C3"/>
     <w:multiLevelType w:val="hybridMultilevel"/>
     <w:tmpl w:val="955A2CD4"/>
@@ -14939,7 +17871,7 @@
       </w:pPr>
     </w:lvl>
   </w:abstractNum>
-  <w:abstractNum w:abstractNumId="11" w15:restartNumberingAfterBreak="0">
+  <w:abstractNum w:abstractNumId="12" w15:restartNumberingAfterBreak="0">
     <w:nsid w:val="54D53D6D"/>
     <w:multiLevelType w:val="hybridMultilevel"/>
     <w:tmpl w:val="7B7E35B4"/>
@@ -15028,7 +17960,7 @@
       </w:pPr>
     </w:lvl>
   </w:abstractNum>
-  <w:abstractNum w:abstractNumId="12" w15:restartNumberingAfterBreak="0">
+  <w:abstractNum w:abstractNumId="13" w15:restartNumberingAfterBreak="0">
     <w:nsid w:val="58BE2931"/>
     <w:multiLevelType w:val="hybridMultilevel"/>
     <w:tmpl w:val="0C20815E"/>
@@ -15114,7 +18046,7 @@
       </w:pPr>
     </w:lvl>
   </w:abstractNum>
-  <w:abstractNum w:abstractNumId="13" w15:restartNumberingAfterBreak="0">
+  <w:abstractNum w:abstractNumId="14" w15:restartNumberingAfterBreak="0">
     <w:nsid w:val="5C877996"/>
     <w:multiLevelType w:val="hybridMultilevel"/>
     <w:tmpl w:val="63BA4E36"/>
@@ -15203,7 +18135,7 @@
       </w:pPr>
     </w:lvl>
   </w:abstractNum>
-  <w:abstractNum w:abstractNumId="14" w15:restartNumberingAfterBreak="0">
+  <w:abstractNum w:abstractNumId="15" w15:restartNumberingAfterBreak="0">
     <w:nsid w:val="632C546E"/>
     <w:multiLevelType w:val="multilevel"/>
     <w:tmpl w:val="5E4E29FE"/>
@@ -15326,7 +18258,7 @@
       </w:rPr>
     </w:lvl>
   </w:abstractNum>
-  <w:abstractNum w:abstractNumId="15" w15:restartNumberingAfterBreak="0">
+  <w:abstractNum w:abstractNumId="16" w15:restartNumberingAfterBreak="0">
     <w:nsid w:val="6D465B71"/>
     <w:multiLevelType w:val="multilevel"/>
     <w:tmpl w:val="7F2C3D08"/>
@@ -15439,7 +18371,7 @@
       </w:rPr>
     </w:lvl>
   </w:abstractNum>
-  <w:abstractNum w:abstractNumId="16" w15:restartNumberingAfterBreak="0">
+  <w:abstractNum w:abstractNumId="17" w15:restartNumberingAfterBreak="0">
     <w:nsid w:val="6EC55B90"/>
     <w:multiLevelType w:val="hybridMultilevel"/>
     <w:tmpl w:val="D3284E80"/>
@@ -15529,7 +18461,7 @@
       </w:pPr>
     </w:lvl>
   </w:abstractNum>
-  <w:abstractNum w:abstractNumId="17" w15:restartNumberingAfterBreak="0">
+  <w:abstractNum w:abstractNumId="18" w15:restartNumberingAfterBreak="0">
     <w:nsid w:val="716B5337"/>
     <w:multiLevelType w:val="hybridMultilevel"/>
     <w:tmpl w:val="CCD82762"/>
@@ -15618,7 +18550,7 @@
       </w:pPr>
     </w:lvl>
   </w:abstractNum>
-  <w:abstractNum w:abstractNumId="18" w15:restartNumberingAfterBreak="0">
+  <w:abstractNum w:abstractNumId="19" w15:restartNumberingAfterBreak="0">
     <w:nsid w:val="7F28020A"/>
     <w:multiLevelType w:val="hybridMultilevel"/>
     <w:tmpl w:val="E58A7BC8"/>
@@ -15708,40 +18640,40 @@
     </w:lvl>
   </w:abstractNum>
   <w:num w:numId="1">
-    <w:abstractNumId w:val="11"/>
+    <w:abstractNumId w:val="12"/>
   </w:num>
   <w:num w:numId="2">
-    <w:abstractNumId w:val="5"/>
+    <w:abstractNumId w:val="6"/>
   </w:num>
   <w:num w:numId="3">
-    <w:abstractNumId w:val="7"/>
+    <w:abstractNumId w:val="8"/>
   </w:num>
   <w:num w:numId="4">
-    <w:abstractNumId w:val="17"/>
+    <w:abstractNumId w:val="18"/>
   </w:num>
   <w:num w:numId="5">
     <w:abstractNumId w:val="1"/>
   </w:num>
   <w:num w:numId="6">
-    <w:abstractNumId w:val="18"/>
+    <w:abstractNumId w:val="19"/>
   </w:num>
   <w:num w:numId="7">
-    <w:abstractNumId w:val="6"/>
+    <w:abstractNumId w:val="7"/>
   </w:num>
   <w:num w:numId="8">
     <w:abstractNumId w:val="0"/>
   </w:num>
   <w:num w:numId="9">
-    <w:abstractNumId w:val="8"/>
+    <w:abstractNumId w:val="9"/>
   </w:num>
   <w:num w:numId="10">
-    <w:abstractNumId w:val="2"/>
+    <w:abstractNumId w:val="3"/>
   </w:num>
   <w:num w:numId="11">
-    <w:abstractNumId w:val="15"/>
+    <w:abstractNumId w:val="16"/>
   </w:num>
   <w:num w:numId="12">
-    <w:abstractNumId w:val="4"/>
+    <w:abstractNumId w:val="5"/>
     <w:lvlOverride w:ilvl="0">
       <w:lvl w:ilvl="0">
         <w:numFmt w:val="lowerLetter"/>
@@ -15751,10 +18683,10 @@
     </w:lvlOverride>
   </w:num>
   <w:num w:numId="13">
-    <w:abstractNumId w:val="14"/>
+    <w:abstractNumId w:val="15"/>
   </w:num>
   <w:num w:numId="14">
-    <w:abstractNumId w:val="13"/>
+    <w:abstractNumId w:val="14"/>
     <w:lvlOverride w:ilvl="0">
       <w:startOverride w:val="1"/>
     </w:lvlOverride>
@@ -15784,7 +18716,7 @@
     </w:lvlOverride>
   </w:num>
   <w:num w:numId="15">
-    <w:abstractNumId w:val="3"/>
+    <w:abstractNumId w:val="4"/>
     <w:lvlOverride w:ilvl="0">
       <w:startOverride w:val="1"/>
     </w:lvlOverride>
@@ -15814,7 +18746,7 @@
     </w:lvlOverride>
   </w:num>
   <w:num w:numId="16">
-    <w:abstractNumId w:val="10"/>
+    <w:abstractNumId w:val="11"/>
     <w:lvlOverride w:ilvl="0">
       <w:startOverride w:val="1"/>
     </w:lvlOverride>
@@ -15844,7 +18776,7 @@
     </w:lvlOverride>
   </w:num>
   <w:num w:numId="17">
-    <w:abstractNumId w:val="9"/>
+    <w:abstractNumId w:val="10"/>
     <w:lvlOverride w:ilvl="0">
       <w:startOverride w:val="3"/>
     </w:lvlOverride>
@@ -15874,16 +18806,30 @@
     </w:lvlOverride>
   </w:num>
   <w:num w:numId="18">
-    <w:abstractNumId w:val="16"/>
+    <w:abstractNumId w:val="17"/>
   </w:num>
   <w:num w:numId="19">
-    <w:abstractNumId w:val="12"/>
+    <w:abstractNumId w:val="13"/>
+  </w:num>
+  <w:num w:numId="20">
+    <w:abstractNumId w:val="2"/>
   </w:num>
 </w:numbering>
 </file>
 
+<file path=word/people.xml><?xml version="1.0" encoding="utf-8"?>
+<w15:people xmlns:wpc="http://schemas.microsoft.com/office/word/2010/wordprocessingCanvas" xmlns:cx="http://schemas.microsoft.com/office/drawing/2014/chartex" xmlns:cx1="http://schemas.microsoft.com/office/drawing/2015/9/8/chartex" xmlns:cx2="http://schemas.microsoft.com/office/drawing/2015/10/21/chartex" xmlns:cx3="http://schemas.microsoft.com/office/drawing/2016/5/9/chartex" xmlns:cx4="http://schemas.microsoft.com/office/drawing/2016/5/10/chartex" xmlns:cx5="http://schemas.microsoft.com/office/drawing/2016/5/11/chartex" xmlns:cx6="http://schemas.microsoft.com/office/drawing/2016/5/12/chartex" xmlns:cx7="http://schemas.microsoft.com/office/drawing/2016/5/13/chartex" xmlns:cx8="http://schemas.microsoft.com/office/drawing/2016/5/14/chartex" xmlns:mc="http://schemas.openxmlformats.org/markup-compatibility/2006" xmlns:aink="http://schemas.microsoft.com/office/drawing/2016/ink" xmlns:am3d="http://schemas.microsoft.com/office/drawing/2017/model3d" xmlns:o="urn:schemas-microsoft-com:office:office" xmlns:r="http://schemas.openxmlformats.org/officeDocument/2006/relationships" xmlns:m="http://schemas.openxmlformats.org/officeDocument/2006/math" xmlns:v="urn:schemas-microsoft-com:vml" xmlns:wp14="http://schemas.microsoft.com/office/word/2010/wordprocessingDrawing" xmlns:wp="http://schemas.openxmlformats.org/drawingml/2006/wordprocessingDrawing" xmlns:w10="urn:schemas-microsoft-com:office:word" xmlns:w="http://schemas.openxmlformats.org/wordprocessingml/2006/main" xmlns:w14="http://schemas.microsoft.com/office/word/2010/wordml" xmlns:w15="http://schemas.microsoft.com/office/word/2012/wordml" xmlns:w16cex="http://schemas.microsoft.com/office/word/2018/wordml/cex" xmlns:w16cid="http://schemas.microsoft.com/office/word/2016/wordml/cid" xmlns:w16="http://schemas.microsoft.com/office/word/2018/wordml" xmlns:w16se="http://schemas.microsoft.com/office/word/2015/wordml/symex" xmlns:wpg="http://schemas.microsoft.com/office/word/2010/wordprocessingGroup" xmlns:wpi="http://schemas.microsoft.com/office/word/2010/wordprocessingInk" xmlns:wne="http://schemas.microsoft.com/office/word/2006/wordml" xmlns:wps="http://schemas.microsoft.com/office/word/2010/wordprocessingShape" mc:Ignorable="w14 w15 w16se w16cid w16 w16cex wp14">
+  <w15:person w15:author="Syanti Irviantina">
+    <w15:presenceInfo w15:providerId="AD" w15:userId="S::syanti@mikroskil.ac.id::d66a5a2f-fae9-484b-bf7e-a91f6b42b738"/>
+  </w15:person>
+  <w15:person w15:author="Luthfi">
+    <w15:presenceInfo w15:providerId="None" w15:userId="Luthfi"/>
+  </w15:person>
+</w15:people>
+</file>
+
 <file path=word/styles.xml><?xml version="1.0" encoding="utf-8"?>
-<w:styles xmlns:mc="http://schemas.openxmlformats.org/markup-compatibility/2006" xmlns:r="http://schemas.openxmlformats.org/officeDocument/2006/relationships" xmlns:w="http://schemas.openxmlformats.org/wordprocessingml/2006/main" xmlns:w14="http://schemas.microsoft.com/office/word/2010/wordml" xmlns:w15="http://schemas.microsoft.com/office/word/2012/wordml" xmlns:w16se="http://schemas.microsoft.com/office/word/2015/wordml/symex" mc:Ignorable="w14 w15 w16se">
+<w:styles xmlns:mc="http://schemas.openxmlformats.org/markup-compatibility/2006" xmlns:r="http://schemas.openxmlformats.org/officeDocument/2006/relationships" xmlns:w="http://schemas.openxmlformats.org/wordprocessingml/2006/main" xmlns:w14="http://schemas.microsoft.com/office/word/2010/wordml" xmlns:w15="http://schemas.microsoft.com/office/word/2012/wordml" xmlns:w16cex="http://schemas.microsoft.com/office/word/2018/wordml/cex" xmlns:w16cid="http://schemas.microsoft.com/office/word/2016/wordml/cid" xmlns:w16="http://schemas.microsoft.com/office/word/2018/wordml" xmlns:w16se="http://schemas.microsoft.com/office/word/2015/wordml/symex" mc:Ignorable="w14 w15 w16se w16cid w16 w16cex">
   <w:docDefaults>
     <w:rPrDefault>
       <w:rPr>
@@ -15899,7 +18845,7 @@
       </w:pPr>
     </w:pPrDefault>
   </w:docDefaults>
-  <w:latentStyles w:defLockedState="0" w:defUIPriority="99" w:defSemiHidden="0" w:defUnhideWhenUsed="0" w:defQFormat="0" w:count="371">
+  <w:latentStyles w:defLockedState="0" w:defUIPriority="99" w:defSemiHidden="0" w:defUnhideWhenUsed="0" w:defQFormat="0" w:count="376">
     <w:lsdException w:name="Normal" w:uiPriority="0" w:qFormat="1"/>
     <w:lsdException w:name="heading 1" w:uiPriority="9" w:qFormat="1"/>
     <w:lsdException w:name="heading 2" w:semiHidden="1" w:uiPriority="9" w:unhideWhenUsed="1" w:qFormat="1"/>
@@ -16005,7 +18951,6 @@
     <w:lsdException w:name="HTML Sample" w:semiHidden="1" w:unhideWhenUsed="1"/>
     <w:lsdException w:name="HTML Typewriter" w:semiHidden="1" w:unhideWhenUsed="1"/>
     <w:lsdException w:name="HTML Variable" w:semiHidden="1" w:unhideWhenUsed="1"/>
-    <w:lsdException w:name="Normal Table" w:semiHidden="1" w:unhideWhenUsed="1"/>
     <w:lsdException w:name="annotation subject" w:semiHidden="1" w:unhideWhenUsed="1"/>
     <w:lsdException w:name="No List" w:semiHidden="1" w:unhideWhenUsed="1"/>
     <w:lsdException w:name="Outline List 1" w:semiHidden="1" w:unhideWhenUsed="1"/>
@@ -16048,11 +18993,8 @@
     <w:lsdException w:name="Table Contemporary" w:semiHidden="1" w:unhideWhenUsed="1"/>
     <w:lsdException w:name="Table Elegant" w:semiHidden="1" w:unhideWhenUsed="1"/>
     <w:lsdException w:name="Table Professional" w:semiHidden="1" w:unhideWhenUsed="1"/>
-    <w:lsdException w:name="Table Subtle 1" w:semiHidden="1" w:unhideWhenUsed="1"/>
     <w:lsdException w:name="Table Subtle 2" w:semiHidden="1" w:unhideWhenUsed="1"/>
     <w:lsdException w:name="Table Web 1" w:semiHidden="1" w:unhideWhenUsed="1"/>
-    <w:lsdException w:name="Table Web 2" w:semiHidden="1" w:unhideWhenUsed="1"/>
-    <w:lsdException w:name="Table Web 3" w:semiHidden="1" w:unhideWhenUsed="1"/>
     <w:lsdException w:name="Balloon Text" w:semiHidden="1" w:unhideWhenUsed="1"/>
     <w:lsdException w:name="Table Grid" w:uiPriority="39"/>
     <w:lsdException w:name="Table Theme" w:semiHidden="1" w:unhideWhenUsed="1"/>
@@ -16271,6 +19213,11 @@
     <w:lsdException w:name="List Table 5 Dark Accent 6" w:uiPriority="50"/>
     <w:lsdException w:name="List Table 6 Colorful Accent 6" w:uiPriority="51"/>
     <w:lsdException w:name="List Table 7 Colorful Accent 6" w:uiPriority="52"/>
+    <w:lsdException w:name="Mention" w:semiHidden="1" w:unhideWhenUsed="1"/>
+    <w:lsdException w:name="Smart Hyperlink" w:semiHidden="1" w:unhideWhenUsed="1"/>
+    <w:lsdException w:name="Hashtag" w:semiHidden="1" w:unhideWhenUsed="1"/>
+    <w:lsdException w:name="Unresolved Mention" w:semiHidden="1" w:unhideWhenUsed="1"/>
+    <w:lsdException w:name="Smart Link" w:semiHidden="1" w:unhideWhenUsed="1"/>
   </w:latentStyles>
   <w:style w:type="paragraph" w:default="1" w:styleId="Normal">
     <w:name w:val="Normal"/>
@@ -16595,6 +19542,58 @@
       </w:tblBorders>
     </w:tblPr>
   </w:style>
+  <w:style w:type="character" w:styleId="UnresolvedMention">
+    <w:name w:val="Unresolved Mention"/>
+    <w:basedOn w:val="DefaultParagraphFont"/>
+    <w:uiPriority w:val="99"/>
+    <w:semiHidden/>
+    <w:unhideWhenUsed/>
+    <w:rsid w:val="00413045"/>
+    <w:rPr>
+      <w:color w:val="605E5C"/>
+      <w:shd w:val="clear" w:color="auto" w:fill="E1DFDD"/>
+    </w:rPr>
+  </w:style>
+  <w:style w:type="character" w:styleId="CommentReference">
+    <w:name w:val="annotation reference"/>
+    <w:basedOn w:val="DefaultParagraphFont"/>
+    <w:uiPriority w:val="99"/>
+    <w:semiHidden/>
+    <w:unhideWhenUsed/>
+    <w:rsid w:val="00586CB3"/>
+    <w:rPr>
+      <w:sz w:val="16"/>
+      <w:szCs w:val="16"/>
+    </w:rPr>
+  </w:style>
+  <w:style w:type="paragraph" w:styleId="CommentText">
+    <w:name w:val="annotation text"/>
+    <w:basedOn w:val="Normal"/>
+    <w:link w:val="CommentTextChar"/>
+    <w:uiPriority w:val="99"/>
+    <w:semiHidden/>
+    <w:unhideWhenUsed/>
+    <w:rsid w:val="00586CB3"/>
+    <w:pPr>
+      <w:spacing w:after="200" w:line="240" w:lineRule="auto"/>
+    </w:pPr>
+    <w:rPr>
+      <w:sz w:val="20"/>
+      <w:szCs w:val="20"/>
+    </w:rPr>
+  </w:style>
+  <w:style w:type="character" w:customStyle="1" w:styleId="CommentTextChar">
+    <w:name w:val="Comment Text Char"/>
+    <w:basedOn w:val="DefaultParagraphFont"/>
+    <w:link w:val="CommentText"/>
+    <w:uiPriority w:val="99"/>
+    <w:semiHidden/>
+    <w:rsid w:val="00586CB3"/>
+    <w:rPr>
+      <w:sz w:val="20"/>
+      <w:szCs w:val="20"/>
+    </w:rPr>
+  </w:style>
 </w:styles>
 </file>
 
@@ -16886,7 +19885,7 @@
     <b:Title>Recommendation systems: Principles, methods and</b:Title>
     <b:Year>2015</b:Year>
     <b:Pages>4</b:Pages>
-    <b:RefOrder>21</b:RefOrder>
+    <b:RefOrder>22</b:RefOrder>
   </b:Source>
   <b:Source>
     <b:Tag>Lis18</b:Tag>
@@ -16940,7 +19939,7 @@
     <b:Pages>12</b:Pages>
     <b:Volume>3</b:Volume>
     <b:Issue>2</b:Issue>
-    <b:RefOrder>22</b:RefOrder>
+    <b:RefOrder>23</b:RefOrder>
   </b:Source>
   <b:Source>
     <b:Tag>Zhe19</b:Tag>
@@ -16963,7 +19962,7 @@
     <b:Title>GACOforRec: Session-Based Graph Convolutional Neural Networks Recommendation Model</b:Title>
     <b:Year>2019</b:Year>
     <b:Pages>114077</b:Pages>
-    <b:RefOrder>23</b:RefOrder>
+    <b:RefOrder>24</b:RefOrder>
   </b:Source>
   <b:Source>
     <b:Tag>Jun17</b:Tag>
@@ -17079,7 +20078,7 @@
     <b:Title>Deep attention user-based collaborative filtering for recommendation</b:Title>
     <b:Year>2020</b:Year>
     <b:Pages>2</b:Pages>
-    <b:RefOrder>24</b:RefOrder>
+    <b:RefOrder>25</b:RefOrder>
   </b:Source>
   <b:Source>
     <b:Tag>She15</b:Tag>
@@ -17173,7 +20172,7 @@
     </b:Author>
     <b:JournalName>Deep Learning based Recommender System: A Survey and New Perspectives</b:JournalName>
     <b:Year>2019</b:Year>
-    <b:RefOrder>25</b:RefOrder>
+    <b:RefOrder>26</b:RefOrder>
   </b:Source>
   <b:Source>
     <b:Tag>BoY16</b:Tag>
@@ -17219,7 +20218,7 @@
     <b:Year>2017</b:Year>
     <b:Pages>2</b:Pages>
     <b:Volume>14</b:Volume>
-    <b:RefOrder>26</b:RefOrder>
+    <b:RefOrder>27</b:RefOrder>
   </b:Source>
   <b:Source>
     <b:Tag>Meh16</b:Tag>
@@ -17298,7 +20297,7 @@
     <b:Title>Perancangan Sistem Informasi Permohonan Perizinan Penelitian dengan Metode Agile dan Framework Laravel Berbasis W</b:Title>
     <b:JournalName>Journal of Information Systems and Informatics</b:JournalName>
     <b:Year>2020</b:Year>
-    <b:RefOrder>20</b:RefOrder>
+    <b:RefOrder>21</b:RefOrder>
   </b:Source>
   <b:Source>
     <b:Tag>Sat16</b:Tag>
@@ -17318,7 +20317,7 @@
     <b:Title>Lets Build Your Android Apps with Android Studio</b:Title>
     <b:Year>2016</b:Year>
     <b:Publisher>Elex Media Komputindo</b:Publisher>
-    <b:RefOrder>17</b:RefOrder>
+    <b:RefOrder>18</b:RefOrder>
   </b:Source>
   <b:Source>
     <b:Tag>Tit13</b:Tag>
@@ -17358,7 +20357,7 @@
       </b:Author>
     </b:Author>
     <b:Publisher>Elex Media Komputindo</b:Publisher>
-    <b:RefOrder>18</b:RefOrder>
+    <b:RefOrder>19</b:RefOrder>
   </b:Source>
   <b:Source>
     <b:Tag>Placeholder1</b:Tag>
@@ -17378,7 +20377,7 @@
     <b:Title>Mudah Membuat dan Berbisnis Aplikasi Android dengan Android Studio</b:Title>
     <b:Year>2018</b:Year>
     <b:Publisher>Elex Media Komputindo</b:Publisher>
-    <b:RefOrder>19</b:RefOrder>
+    <b:RefOrder>20</b:RefOrder>
   </b:Source>
   <b:Source>
     <b:Tag>Fra11</b:Tag>
@@ -17418,7 +20417,7 @@
     <b:Title>State of the Art Recommender Systems</b:Title>
     <b:JournalName>Research Gate</b:JournalName>
     <b:Year>2009</b:Year>
-    <b:RefOrder>27</b:RefOrder>
+    <b:RefOrder>28</b:RefOrder>
   </b:Source>
   <b:Source>
     <b:Tag>Moh14</b:Tag>
@@ -17439,7 +20438,7 @@
     <b:JournalName>Jurnal Teknologi Technoscienta</b:JournalName>
     <b:Year>2014</b:Year>
     <b:Pages>77-78</b:Pages>
-    <b:RefOrder>28</b:RefOrder>
+    <b:RefOrder>29</b:RefOrder>
   </b:Source>
   <b:Source>
     <b:Tag>Nah191</b:Tag>
@@ -17484,7 +20483,7 @@
     <b:Title>Enabling Kernel-based Attribute-aware Matrix Factorization for Rating Prediction</b:Title>
     <b:Year>2016</b:Year>
     <b:Pages>1</b:Pages>
-    <b:RefOrder>29</b:RefOrder>
+    <b:RefOrder>30</b:RefOrder>
   </b:Source>
   <b:Source>
     <b:Tag>Jia161</b:Tag>
@@ -17528,11 +20527,37 @@
     <b:Year>2016</b:Year>
     <b:RefOrder>8</b:RefOrder>
   </b:Source>
+  <b:Source>
+    <b:Tag>LiS15</b:Tag>
+    <b:SourceType>Book</b:SourceType>
+    <b:Guid>{17053AA0-E915-4A8F-899C-ACCA42787D95}</b:Guid>
+    <b:Title>Deep Collaborative Filtering via Marginalized DenoisingAuto-encoder</b:Title>
+    <b:Year>2015</b:Year>
+    <b:Author>
+      <b:Author>
+        <b:NameList>
+          <b:Person>
+            <b:Last>Li</b:Last>
+            <b:First>Sheng </b:First>
+          </b:Person>
+          <b:Person>
+            <b:Last>Kawale</b:Last>
+            <b:First>Jaya </b:First>
+          </b:Person>
+          <b:Person>
+            <b:Last> Fu</b:Last>
+            <b:First>Yun</b:First>
+          </b:Person>
+        </b:NameList>
+      </b:Author>
+    </b:Author>
+    <b:RefOrder>17</b:RefOrder>
+  </b:Source>
 </b:Sources>
 </file>
 
 <file path=customXml/itemProps1.xml><?xml version="1.0" encoding="utf-8"?>
-<ds:datastoreItem xmlns:ds="http://schemas.openxmlformats.org/officeDocument/2006/customXml" ds:itemID="{D64A6039-9ED3-4876-93FA-BCDF3F2D9656}">
+<ds:datastoreItem xmlns:ds="http://schemas.openxmlformats.org/officeDocument/2006/customXml" ds:itemID="{131EC286-7940-47DE-A031-3036210116E6}">
   <ds:schemaRefs>
     <ds:schemaRef ds:uri="http://schemas.openxmlformats.org/officeDocument/2006/bibliography"/>
   </ds:schemaRefs>

</xml_diff>

<commit_message>
Penambahan Bab 2 Deep Collaborative FIltering
</commit_message>
<xml_diff>
--- a/BAB 1-2 _Skripsi.docx
+++ b/BAB 1-2 _Skripsi.docx
@@ -10165,261 +10165,6 @@
         </w:rPr>
         <w:t>.</w:t>
       </w:r>
-      <w:r>
-        <w:rPr>
-          <w:rFonts w:ascii="Times New Roman" w:hAnsi="Times New Roman" w:cs="Times New Roman"/>
-          <w:sz w:val="24"/>
-          <w:szCs w:val="24"/>
-          <w:lang w:val="en-ID"/>
-        </w:rPr>
-        <w:br/>
-      </w:r>
-      <w:r>
-        <w:rPr>
-          <w:rFonts w:ascii="Times New Roman" w:hAnsi="Times New Roman" w:cs="Times New Roman"/>
-          <w:sz w:val="24"/>
-          <w:szCs w:val="24"/>
-          <w:lang w:val="en-ID"/>
-        </w:rPr>
-        <w:br/>
-        <w:t xml:space="preserve">perlu ga rumus di </w:t>
-      </w:r>
-      <w:r>
-        <w:rPr>
-          <w:rFonts w:ascii="Arial" w:hAnsi="Arial" w:cs="Arial"/>
-          <w:sz w:val="27"/>
-          <w:szCs w:val="27"/>
-        </w:rPr>
-        <w:t>L=argmin</w:t>
-      </w:r>
-      <w:r>
-        <w:rPr>
-          <w:rFonts w:ascii="Arial" w:hAnsi="Arial" w:cs="Arial"/>
-          <w:sz w:val="20"/>
-          <w:szCs w:val="20"/>
-        </w:rPr>
-        <w:t>U,V</w:t>
-      </w:r>
-      <w:r>
-        <w:rPr>
-          <w:rFonts w:ascii="Arial" w:hAnsi="Arial" w:cs="Arial"/>
-          <w:sz w:val="27"/>
-          <w:szCs w:val="27"/>
-        </w:rPr>
-        <w:t>12</w:t>
-      </w:r>
-      <w:r>
-        <w:rPr>
-          <w:rFonts w:ascii="Arial" w:hAnsi="Arial" w:cs="Arial"/>
-          <w:sz w:val="20"/>
-          <w:szCs w:val="20"/>
-        </w:rPr>
-        <w:t>N</w:t>
-      </w:r>
-      <w:r>
-        <w:rPr>
-          <w:rFonts w:ascii="Arial" w:hAnsi="Arial" w:cs="Arial"/>
-          <w:sz w:val="27"/>
-          <w:szCs w:val="27"/>
-        </w:rPr>
-        <w:t>∑</w:t>
-      </w:r>
-      <w:r>
-        <w:rPr>
-          <w:rFonts w:ascii="Arial" w:hAnsi="Arial" w:cs="Arial"/>
-          <w:sz w:val="20"/>
-          <w:szCs w:val="20"/>
-        </w:rPr>
-        <w:t>i=1M</w:t>
-      </w:r>
-      <w:r>
-        <w:rPr>
-          <w:rFonts w:ascii="Arial" w:hAnsi="Arial" w:cs="Arial"/>
-          <w:sz w:val="27"/>
-          <w:szCs w:val="27"/>
-        </w:rPr>
-        <w:t>∑</w:t>
-      </w:r>
-      <w:r>
-        <w:rPr>
-          <w:rFonts w:ascii="Arial" w:hAnsi="Arial" w:cs="Arial"/>
-          <w:sz w:val="20"/>
-          <w:szCs w:val="20"/>
-        </w:rPr>
-        <w:t>j=1</w:t>
-      </w:r>
-      <w:r>
-        <w:rPr>
-          <w:rFonts w:ascii="Arial" w:hAnsi="Arial" w:cs="Arial"/>
-          <w:sz w:val="27"/>
-          <w:szCs w:val="27"/>
-        </w:rPr>
-        <w:t>I</w:t>
-      </w:r>
-      <w:r>
-        <w:rPr>
-          <w:rFonts w:ascii="Arial" w:hAnsi="Arial" w:cs="Arial"/>
-          <w:sz w:val="20"/>
-          <w:szCs w:val="20"/>
-        </w:rPr>
-        <w:t>ij</w:t>
-      </w:r>
-      <w:r>
-        <w:rPr>
-          <w:rFonts w:ascii="Arial" w:hAnsi="Arial" w:cs="Arial"/>
-          <w:sz w:val="27"/>
-          <w:szCs w:val="27"/>
-        </w:rPr>
-        <w:t>(R</w:t>
-      </w:r>
-      <w:r>
-        <w:rPr>
-          <w:rFonts w:ascii="Arial" w:hAnsi="Arial" w:cs="Arial"/>
-          <w:sz w:val="20"/>
-          <w:szCs w:val="20"/>
-        </w:rPr>
-        <w:t>ij</w:t>
-      </w:r>
-      <w:r>
-        <w:rPr>
-          <w:rFonts w:ascii="Arial" w:hAnsi="Arial" w:cs="Arial"/>
-          <w:sz w:val="27"/>
-          <w:szCs w:val="27"/>
-        </w:rPr>
-        <w:t>−u</w:t>
-      </w:r>
-      <w:r>
-        <w:rPr>
-          <w:rFonts w:ascii="Arial" w:hAnsi="Arial" w:cs="Arial"/>
-          <w:sz w:val="20"/>
-          <w:szCs w:val="20"/>
-        </w:rPr>
-        <w:t>Ti</w:t>
-      </w:r>
-      <w:r>
-        <w:rPr>
-          <w:rFonts w:ascii="Arial" w:hAnsi="Arial" w:cs="Arial"/>
-          <w:sz w:val="27"/>
-          <w:szCs w:val="27"/>
-        </w:rPr>
-        <w:t>v</w:t>
-      </w:r>
-      <w:r>
-        <w:rPr>
-          <w:rFonts w:ascii="Arial" w:hAnsi="Arial" w:cs="Arial"/>
-          <w:sz w:val="20"/>
-          <w:szCs w:val="20"/>
-        </w:rPr>
-        <w:t>j</w:t>
-      </w:r>
-      <w:r>
-        <w:rPr>
-          <w:rFonts w:ascii="Arial" w:hAnsi="Arial" w:cs="Arial"/>
-          <w:sz w:val="27"/>
-          <w:szCs w:val="27"/>
-        </w:rPr>
-        <w:t>)</w:t>
-      </w:r>
-      <w:r>
-        <w:rPr>
-          <w:rFonts w:ascii="Arial" w:hAnsi="Arial" w:cs="Arial"/>
-          <w:sz w:val="20"/>
-          <w:szCs w:val="20"/>
-        </w:rPr>
-        <w:t>2</w:t>
-      </w:r>
-      <w:r>
-        <w:rPr>
-          <w:rFonts w:ascii="Arial" w:hAnsi="Arial" w:cs="Arial"/>
-          <w:sz w:val="27"/>
-          <w:szCs w:val="27"/>
-        </w:rPr>
-        <w:t>+12λ</w:t>
-      </w:r>
-      <w:r>
-        <w:rPr>
-          <w:rFonts w:ascii="Arial" w:hAnsi="Arial" w:cs="Arial"/>
-          <w:sz w:val="20"/>
-          <w:szCs w:val="20"/>
-        </w:rPr>
-        <w:t>U</w:t>
-      </w:r>
-      <w:r>
-        <w:rPr>
-          <w:rFonts w:ascii="Arial" w:hAnsi="Arial" w:cs="Arial"/>
-          <w:sz w:val="27"/>
-          <w:szCs w:val="27"/>
-        </w:rPr>
-        <w:t>||U||</w:t>
-      </w:r>
-      <w:r>
-        <w:rPr>
-          <w:rFonts w:ascii="Arial" w:hAnsi="Arial" w:cs="Arial"/>
-          <w:sz w:val="20"/>
-          <w:szCs w:val="20"/>
-        </w:rPr>
-        <w:t>2F</w:t>
-      </w:r>
-      <w:r>
-        <w:rPr>
-          <w:rFonts w:ascii="Arial" w:hAnsi="Arial" w:cs="Arial"/>
-          <w:sz w:val="27"/>
-          <w:szCs w:val="27"/>
-        </w:rPr>
-        <w:t>+12λ</w:t>
-      </w:r>
-      <w:r>
-        <w:rPr>
-          <w:rFonts w:ascii="Arial" w:hAnsi="Arial" w:cs="Arial"/>
-          <w:sz w:val="20"/>
-          <w:szCs w:val="20"/>
-        </w:rPr>
-        <w:t>V</w:t>
-      </w:r>
-      <w:r>
-        <w:rPr>
-          <w:rFonts w:ascii="Arial" w:hAnsi="Arial" w:cs="Arial"/>
-          <w:sz w:val="27"/>
-          <w:szCs w:val="27"/>
-        </w:rPr>
-        <w:t>||V||</w:t>
-      </w:r>
-      <w:r>
-        <w:rPr>
-          <w:rFonts w:ascii="Arial" w:hAnsi="Arial" w:cs="Arial"/>
-          <w:sz w:val="20"/>
-          <w:szCs w:val="20"/>
-        </w:rPr>
-        <w:t xml:space="preserve">2F </w:t>
-      </w:r>
-      <w:r>
-        <w:rPr>
-          <w:rFonts w:ascii="Arial" w:hAnsi="Arial" w:cs="Arial"/>
-          <w:sz w:val="20"/>
-          <w:szCs w:val="20"/>
-        </w:rPr>
-        <w:br/>
-        <w:t xml:space="preserve">sumber : </w:t>
-      </w:r>
-      <w:hyperlink r:id="rId11" w:history="1">
-        <w:r>
-          <w:rPr>
-            <w:rStyle w:val="Hyperlink"/>
-            <w:rFonts w:ascii="Arial" w:hAnsi="Arial" w:cs="Arial"/>
-            <w:sz w:val="20"/>
-            <w:szCs w:val="20"/>
-          </w:rPr>
-          <w:t>http://proceedings.mlr.press/v77/liu17a.html</w:t>
-        </w:r>
-      </w:hyperlink>
-      <w:r>
-        <w:rPr>
-          <w:rFonts w:ascii="Arial" w:hAnsi="Arial" w:cs="Arial"/>
-          <w:sz w:val="20"/>
-          <w:szCs w:val="20"/>
-        </w:rPr>
-        <w:t xml:space="preserve">    ???</w:t>
-      </w:r>
     </w:p>
     <w:p>
       <w:pPr>
@@ -10458,11 +10203,11 @@
         </w:rPr>
         <w:t>Deep Collaborative Filtering</w:t>
       </w:r>
-      <w:bookmarkStart w:id="8" w:name="_GoBack"/>
-      <w:bookmarkEnd w:id="8"/>
     </w:p>
     <w:p>
       <w:pPr>
+        <w:spacing w:line="360" w:lineRule="auto"/>
+        <w:ind w:firstLine="720"/>
         <w:jc w:val="both"/>
         <w:rPr>
           <w:rFonts w:ascii="Times New Roman" w:hAnsi="Times New Roman" w:cs="Times New Roman"/>
@@ -10494,15 +10239,7 @@
           <w:sz w:val="24"/>
           <w:szCs w:val="24"/>
         </w:rPr>
-        <w:t xml:space="preserve">adalah algoritma yang dibuat untuk mengatasi </w:t>
-      </w:r>
-      <w:r>
-        <w:rPr>
-          <w:rFonts w:ascii="Times New Roman" w:hAnsi="Times New Roman" w:cs="Times New Roman"/>
-          <w:sz w:val="24"/>
-          <w:szCs w:val="24"/>
-        </w:rPr>
-        <w:t xml:space="preserve">masalah </w:t>
+        <w:t xml:space="preserve">adalah algoritma yang dibuat untuk mengatasi masalah </w:t>
       </w:r>
       <w:r>
         <w:rPr>
@@ -10536,11 +10273,66 @@
           <w:sz w:val="24"/>
           <w:szCs w:val="24"/>
         </w:rPr>
-        <w:t xml:space="preserve"> pada algoritma Collaborative Filtering.</w:t>
-      </w:r>
-      <w:r>
-        <w:rPr>
-          <w:rFonts w:ascii="Times New Roman" w:hAnsi="Times New Roman" w:cs="Times New Roman"/>
+        <w:t xml:space="preserve"> pada algoritma </w:t>
+      </w:r>
+      <w:r>
+        <w:rPr>
+          <w:rFonts w:ascii="Times New Roman" w:hAnsi="Times New Roman" w:cs="Times New Roman"/>
+          <w:i/>
+          <w:sz w:val="24"/>
+          <w:szCs w:val="24"/>
+        </w:rPr>
+        <w:t>Collaborative Filtering</w:t>
+      </w:r>
+      <w:r>
+        <w:rPr>
+          <w:rFonts w:ascii="Times New Roman" w:hAnsi="Times New Roman" w:cs="Times New Roman"/>
+          <w:sz w:val="24"/>
+          <w:szCs w:val="24"/>
+        </w:rPr>
+        <w:t xml:space="preserve">. </w:t>
+      </w:r>
+      <w:r>
+        <w:rPr>
+          <w:rFonts w:ascii="Times New Roman" w:hAnsi="Times New Roman" w:cs="Times New Roman"/>
+          <w:i/>
+          <w:iCs/>
+          <w:sz w:val="24"/>
+          <w:szCs w:val="24"/>
+        </w:rPr>
+        <w:t xml:space="preserve">Deep Collaborative Filtering </w:t>
+      </w:r>
+      <w:r>
+        <w:rPr>
+          <w:rFonts w:ascii="Times New Roman" w:hAnsi="Times New Roman" w:cs="Times New Roman"/>
+          <w:sz w:val="24"/>
+          <w:szCs w:val="24"/>
+        </w:rPr>
+        <w:t>merupakan algoritma yang dikenal sebagai penggabungan</w:t>
+      </w:r>
+      <w:r>
+        <w:rPr>
+          <w:rFonts w:ascii="Times New Roman" w:hAnsi="Times New Roman" w:cs="Times New Roman"/>
+          <w:i/>
+          <w:iCs/>
+          <w:sz w:val="24"/>
+          <w:szCs w:val="24"/>
+        </w:rPr>
+        <w:t xml:space="preserve"> matrix factorization </w:t>
+      </w:r>
+      <w:r>
+        <w:rPr>
+          <w:rFonts w:ascii="Times New Roman" w:hAnsi="Times New Roman" w:cs="Times New Roman"/>
+          <w:sz w:val="24"/>
+          <w:szCs w:val="24"/>
+        </w:rPr>
+        <w:t>pada based collaborative filtering</w:t>
+      </w:r>
+      <w:r>
+        <w:rPr>
+          <w:rFonts w:ascii="Times New Roman" w:hAnsi="Times New Roman" w:cs="Times New Roman"/>
+          <w:i/>
+          <w:iCs/>
           <w:sz w:val="24"/>
           <w:szCs w:val="24"/>
         </w:rPr>
@@ -10549,133 +10341,19 @@
       <w:r>
         <w:rPr>
           <w:rFonts w:ascii="Times New Roman" w:hAnsi="Times New Roman" w:cs="Times New Roman"/>
+          <w:sz w:val="24"/>
+          <w:szCs w:val="24"/>
+        </w:rPr>
+        <w:t xml:space="preserve">dengan </w:t>
+      </w:r>
+      <w:r>
+        <w:rPr>
+          <w:rFonts w:ascii="Times New Roman" w:hAnsi="Times New Roman" w:cs="Times New Roman"/>
           <w:i/>
           <w:iCs/>
           <w:sz w:val="24"/>
           <w:szCs w:val="24"/>
         </w:rPr>
-        <w:t xml:space="preserve">Deep Collaborative Filtering </w:t>
-      </w:r>
-      <w:r>
-        <w:rPr>
-          <w:rFonts w:ascii="Times New Roman" w:hAnsi="Times New Roman" w:cs="Times New Roman"/>
-          <w:sz w:val="24"/>
-          <w:szCs w:val="24"/>
-        </w:rPr>
-        <w:t xml:space="preserve">merupakan </w:t>
-      </w:r>
-      <w:r>
-        <w:rPr>
-          <w:rFonts w:ascii="Times New Roman" w:hAnsi="Times New Roman" w:cs="Times New Roman"/>
-          <w:sz w:val="24"/>
-          <w:szCs w:val="24"/>
-        </w:rPr>
-        <w:t>algoritma yang</w:t>
-      </w:r>
-      <w:r>
-        <w:rPr>
-          <w:rFonts w:ascii="Times New Roman" w:hAnsi="Times New Roman" w:cs="Times New Roman"/>
-          <w:sz w:val="24"/>
-          <w:szCs w:val="24"/>
-        </w:rPr>
-        <w:t xml:space="preserve"> </w:t>
-      </w:r>
-      <w:r>
-        <w:rPr>
-          <w:rFonts w:ascii="Times New Roman" w:hAnsi="Times New Roman" w:cs="Times New Roman"/>
-          <w:sz w:val="24"/>
-          <w:szCs w:val="24"/>
-        </w:rPr>
-        <w:t xml:space="preserve">dikenal sebagai </w:t>
-      </w:r>
-      <w:r>
-        <w:rPr>
-          <w:rFonts w:ascii="Times New Roman" w:hAnsi="Times New Roman" w:cs="Times New Roman"/>
-          <w:sz w:val="24"/>
-          <w:szCs w:val="24"/>
-        </w:rPr>
-        <w:t>penggabungan</w:t>
-      </w:r>
-      <w:r>
-        <w:rPr>
-          <w:rFonts w:ascii="Times New Roman" w:hAnsi="Times New Roman" w:cs="Times New Roman"/>
-          <w:i/>
-          <w:iCs/>
-          <w:sz w:val="24"/>
-          <w:szCs w:val="24"/>
-        </w:rPr>
-        <w:t xml:space="preserve"> </w:t>
-      </w:r>
-      <w:r>
-        <w:rPr>
-          <w:rFonts w:ascii="Times New Roman" w:hAnsi="Times New Roman" w:cs="Times New Roman"/>
-          <w:i/>
-          <w:iCs/>
-          <w:sz w:val="24"/>
-          <w:szCs w:val="24"/>
-        </w:rPr>
-        <w:t>matrix factorization</w:t>
-      </w:r>
-      <w:r>
-        <w:rPr>
-          <w:rFonts w:ascii="Times New Roman" w:hAnsi="Times New Roman" w:cs="Times New Roman"/>
-          <w:i/>
-          <w:iCs/>
-          <w:sz w:val="24"/>
-          <w:szCs w:val="24"/>
-        </w:rPr>
-        <w:t xml:space="preserve"> </w:t>
-      </w:r>
-      <w:r>
-        <w:rPr>
-          <w:rFonts w:ascii="Times New Roman" w:hAnsi="Times New Roman" w:cs="Times New Roman"/>
-          <w:sz w:val="24"/>
-          <w:szCs w:val="24"/>
-        </w:rPr>
-        <w:t xml:space="preserve">pada </w:t>
-      </w:r>
-      <w:r>
-        <w:rPr>
-          <w:rFonts w:ascii="Times New Roman" w:hAnsi="Times New Roman" w:cs="Times New Roman"/>
-          <w:sz w:val="24"/>
-          <w:szCs w:val="24"/>
-        </w:rPr>
-        <w:t>based collaborative filtering</w:t>
-      </w:r>
-      <w:r>
-        <w:rPr>
-          <w:rFonts w:ascii="Times New Roman" w:hAnsi="Times New Roman" w:cs="Times New Roman"/>
-          <w:i/>
-          <w:iCs/>
-          <w:sz w:val="24"/>
-          <w:szCs w:val="24"/>
-        </w:rPr>
-        <w:t xml:space="preserve"> </w:t>
-      </w:r>
-      <w:r>
-        <w:rPr>
-          <w:rFonts w:ascii="Times New Roman" w:hAnsi="Times New Roman" w:cs="Times New Roman"/>
-          <w:sz w:val="24"/>
-          <w:szCs w:val="24"/>
-        </w:rPr>
-        <w:t>dengan</w:t>
-      </w:r>
-      <w:r>
-        <w:rPr>
-          <w:rFonts w:ascii="Times New Roman" w:hAnsi="Times New Roman" w:cs="Times New Roman"/>
-          <w:sz w:val="24"/>
-          <w:szCs w:val="24"/>
-        </w:rPr>
-        <w:t xml:space="preserve"> </w:t>
-      </w:r>
-      <w:r>
-        <w:rPr>
-          <w:rFonts w:ascii="Times New Roman" w:hAnsi="Times New Roman" w:cs="Times New Roman"/>
-          <w:i/>
-          <w:iCs/>
-          <w:sz w:val="24"/>
-          <w:szCs w:val="24"/>
-        </w:rPr>
         <w:t>deep learning</w:t>
       </w:r>
       <w:r>
@@ -10684,402 +10362,50 @@
           <w:sz w:val="24"/>
           <w:szCs w:val="24"/>
         </w:rPr>
-        <w:t xml:space="preserve"> pada kasus latent (</w:t>
-      </w:r>
-      <w:r>
-        <w:rPr>
-          <w:rFonts w:ascii="Times New Roman" w:hAnsi="Times New Roman" w:cs="Times New Roman"/>
-          <w:sz w:val="24"/>
-          <w:szCs w:val="24"/>
-        </w:rPr>
-        <w:t>U, V</w:t>
-      </w:r>
-      <w:r>
-        <w:rPr>
-          <w:rFonts w:ascii="Times New Roman" w:hAnsi="Times New Roman" w:cs="Times New Roman"/>
-          <w:sz w:val="24"/>
-          <w:szCs w:val="24"/>
-        </w:rPr>
-        <w:t>)</w:t>
-      </w:r>
-      <w:r>
-        <w:rPr>
-          <w:rFonts w:ascii="Times New Roman" w:hAnsi="Times New Roman" w:cs="Times New Roman"/>
-          <w:sz w:val="24"/>
-          <w:szCs w:val="24"/>
-        </w:rPr>
-        <w:t xml:space="preserve"> </w:t>
-      </w:r>
-      <w:sdt>
-        <w:sdtPr>
-          <w:rPr>
-            <w:rFonts w:ascii="Times New Roman" w:hAnsi="Times New Roman" w:cs="Times New Roman"/>
-            <w:sz w:val="24"/>
-            <w:szCs w:val="24"/>
-          </w:rPr>
-          <w:id w:val="-2055307305"/>
-          <w:citation/>
-        </w:sdtPr>
-        <w:sdtEndPr/>
-        <w:sdtContent>
-          <w:r>
-            <w:rPr>
-              <w:rFonts w:ascii="Times New Roman" w:hAnsi="Times New Roman" w:cs="Times New Roman"/>
-              <w:sz w:val="24"/>
-              <w:szCs w:val="24"/>
-            </w:rPr>
-            <w:fldChar w:fldCharType="begin"/>
-          </w:r>
-          <w:r>
-            <w:rPr>
-              <w:rFonts w:ascii="Times New Roman" w:hAnsi="Times New Roman" w:cs="Times New Roman"/>
-              <w:sz w:val="24"/>
-              <w:szCs w:val="24"/>
-            </w:rPr>
-            <w:instrText xml:space="preserve"> CITATION LiS15 \l 1033 </w:instrText>
-          </w:r>
-          <w:r>
-            <w:rPr>
-              <w:rFonts w:ascii="Times New Roman" w:hAnsi="Times New Roman" w:cs="Times New Roman"/>
-              <w:sz w:val="24"/>
-              <w:szCs w:val="24"/>
-            </w:rPr>
-            <w:fldChar w:fldCharType="separate"/>
-          </w:r>
-          <w:r>
-            <w:rPr>
-              <w:rFonts w:ascii="Times New Roman" w:hAnsi="Times New Roman" w:cs="Times New Roman"/>
-              <w:noProof/>
-              <w:sz w:val="24"/>
-              <w:szCs w:val="24"/>
-            </w:rPr>
-            <w:t>(Li, et al., 2015)</w:t>
-          </w:r>
-          <w:r>
-            <w:rPr>
-              <w:rFonts w:ascii="Times New Roman" w:hAnsi="Times New Roman" w:cs="Times New Roman"/>
-              <w:sz w:val="24"/>
-              <w:szCs w:val="24"/>
-            </w:rPr>
-            <w:fldChar w:fldCharType="end"/>
-          </w:r>
-        </w:sdtContent>
-      </w:sdt>
-      <w:r>
-        <w:rPr>
-          <w:rFonts w:ascii="Times New Roman" w:hAnsi="Times New Roman" w:cs="Times New Roman"/>
-          <w:sz w:val="24"/>
-          <w:szCs w:val="24"/>
-        </w:rPr>
-        <w:t>.</w:t>
-      </w:r>
-      <w:r>
-        <w:rPr>
-          <w:rFonts w:ascii="Times New Roman" w:hAnsi="Times New Roman" w:cs="Times New Roman"/>
-          <w:sz w:val="24"/>
-          <w:szCs w:val="24"/>
-        </w:rPr>
-        <w:br/>
-      </w:r>
-      <w:r>
-        <w:rPr>
-          <w:rFonts w:ascii="Times New Roman" w:hAnsi="Times New Roman" w:cs="Times New Roman"/>
-          <w:sz w:val="24"/>
-          <w:szCs w:val="24"/>
-        </w:rPr>
-        <w:t xml:space="preserve">Formula algoritma ini menunjukkan dua buah </w:t>
-      </w:r>
-      <w:r>
-        <w:rPr>
-          <w:rFonts w:ascii="Times New Roman" w:hAnsi="Times New Roman" w:cs="Times New Roman"/>
-          <w:i/>
-          <w:iCs/>
-          <w:sz w:val="24"/>
-          <w:szCs w:val="24"/>
-        </w:rPr>
-        <w:t>item</w:t>
-      </w:r>
-      <w:r>
-        <w:rPr>
-          <w:rFonts w:ascii="Times New Roman" w:hAnsi="Times New Roman" w:cs="Times New Roman"/>
-          <w:sz w:val="24"/>
-          <w:szCs w:val="24"/>
-        </w:rPr>
-        <w:t xml:space="preserve"> yang berhubungan dan </w:t>
-      </w:r>
-      <w:r>
-        <w:rPr>
-          <w:rFonts w:ascii="Times New Roman" w:hAnsi="Times New Roman" w:cs="Times New Roman"/>
-          <w:i/>
-          <w:iCs/>
-          <w:sz w:val="24"/>
-          <w:szCs w:val="24"/>
-        </w:rPr>
-        <w:t>rating</w:t>
-      </w:r>
-      <w:r>
-        <w:rPr>
-          <w:rFonts w:ascii="Times New Roman" w:hAnsi="Times New Roman" w:cs="Times New Roman"/>
-          <w:sz w:val="24"/>
-          <w:szCs w:val="24"/>
-        </w:rPr>
-        <w:t xml:space="preserve"> nya, lalu mendefinisikan kemiripan diantaranya sebagai sebuah sudut diantara vektor-vektornya. Algoritma </w:t>
-      </w:r>
-      <w:r>
-        <w:rPr>
-          <w:rFonts w:ascii="Times New Roman" w:hAnsi="Times New Roman" w:cs="Times New Roman"/>
-          <w:i/>
-          <w:iCs/>
-          <w:sz w:val="24"/>
-          <w:szCs w:val="24"/>
-        </w:rPr>
-        <w:t xml:space="preserve">Deep Collaborative Filtering </w:t>
-      </w:r>
-      <w:r>
-        <w:rPr>
-          <w:rFonts w:ascii="Times New Roman" w:hAnsi="Times New Roman" w:cs="Times New Roman"/>
-          <w:sz w:val="24"/>
-          <w:szCs w:val="24"/>
-        </w:rPr>
-        <w:t xml:space="preserve">berusaha mengatasi kelemahan algoritma </w:t>
-      </w:r>
-      <w:r>
-        <w:rPr>
-          <w:rFonts w:ascii="Times New Roman" w:hAnsi="Times New Roman" w:cs="Times New Roman"/>
-          <w:i/>
-          <w:iCs/>
-          <w:sz w:val="24"/>
-          <w:szCs w:val="24"/>
-        </w:rPr>
-        <w:t xml:space="preserve">Collaborative Filtering </w:t>
-      </w:r>
-      <w:r>
-        <w:rPr>
-          <w:rFonts w:ascii="Times New Roman" w:hAnsi="Times New Roman" w:cs="Times New Roman"/>
-          <w:sz w:val="24"/>
-          <w:szCs w:val="24"/>
-        </w:rPr>
-        <w:t xml:space="preserve"> </w:t>
-      </w:r>
-      <w:r>
-        <w:rPr>
-          <w:rFonts w:ascii="Times New Roman" w:hAnsi="Times New Roman" w:cs="Times New Roman"/>
-          <w:sz w:val="24"/>
-          <w:szCs w:val="24"/>
-        </w:rPr>
-        <w:t xml:space="preserve"> </w:t>
-      </w:r>
-      <w:r>
-        <w:rPr>
-          <w:rFonts w:ascii="Times New Roman" w:hAnsi="Times New Roman" w:cs="Times New Roman"/>
-          <w:sz w:val="24"/>
-          <w:szCs w:val="24"/>
-        </w:rPr>
-        <w:t>dalam hal</w:t>
-      </w:r>
-      <w:r>
-        <w:rPr>
-          <w:rFonts w:ascii="Times New Roman" w:hAnsi="Times New Roman" w:cs="Times New Roman"/>
-          <w:sz w:val="24"/>
-          <w:szCs w:val="24"/>
-        </w:rPr>
-        <w:t xml:space="preserve"> </w:t>
-      </w:r>
-      <w:r>
-        <w:rPr>
-          <w:rFonts w:ascii="Times New Roman" w:hAnsi="Times New Roman" w:cs="Times New Roman"/>
-          <w:i/>
-          <w:sz w:val="24"/>
-          <w:szCs w:val="24"/>
-        </w:rPr>
-        <w:t>sparsity</w:t>
-      </w:r>
-      <w:r>
-        <w:rPr>
-          <w:rFonts w:ascii="Times New Roman" w:hAnsi="Times New Roman" w:cs="Times New Roman"/>
-          <w:sz w:val="24"/>
-          <w:szCs w:val="24"/>
-        </w:rPr>
-        <w:t xml:space="preserve">, </w:t>
-      </w:r>
-      <w:r>
-        <w:rPr>
-          <w:rFonts w:ascii="Times New Roman" w:hAnsi="Times New Roman" w:cs="Times New Roman"/>
-          <w:i/>
-          <w:iCs/>
-          <w:sz w:val="24"/>
-          <w:szCs w:val="24"/>
-        </w:rPr>
-        <w:t>user</w:t>
-      </w:r>
-      <w:r>
-        <w:rPr>
-          <w:rFonts w:ascii="Times New Roman" w:hAnsi="Times New Roman" w:cs="Times New Roman"/>
-          <w:sz w:val="24"/>
-          <w:szCs w:val="24"/>
-        </w:rPr>
-        <w:t xml:space="preserve"> memiliki perbedaan skema. Ada yang member</w:t>
-      </w:r>
-      <w:r>
-        <w:rPr>
-          <w:rFonts w:ascii="Times New Roman" w:hAnsi="Times New Roman" w:cs="Times New Roman"/>
-          <w:sz w:val="24"/>
-          <w:szCs w:val="24"/>
-          <w:lang w:val="id-ID"/>
-        </w:rPr>
-        <w:t>i</w:t>
-      </w:r>
-      <w:r>
-        <w:rPr>
-          <w:rFonts w:ascii="Times New Roman" w:hAnsi="Times New Roman" w:cs="Times New Roman"/>
-          <w:sz w:val="24"/>
-          <w:szCs w:val="24"/>
-        </w:rPr>
-        <w:t xml:space="preserve"> </w:t>
-      </w:r>
-      <w:r>
-        <w:rPr>
-          <w:rFonts w:ascii="Times New Roman" w:hAnsi="Times New Roman" w:cs="Times New Roman"/>
-          <w:i/>
-          <w:iCs/>
-          <w:sz w:val="24"/>
-          <w:szCs w:val="24"/>
-        </w:rPr>
-        <w:t>rating</w:t>
-      </w:r>
-      <w:r>
-        <w:rPr>
-          <w:rFonts w:ascii="Times New Roman" w:hAnsi="Times New Roman" w:cs="Times New Roman"/>
-          <w:sz w:val="24"/>
-          <w:szCs w:val="24"/>
-        </w:rPr>
-        <w:t xml:space="preserve"> tinggi untuk sebuah </w:t>
-      </w:r>
-      <w:r>
-        <w:rPr>
-          <w:rFonts w:ascii="Times New Roman" w:hAnsi="Times New Roman" w:cs="Times New Roman"/>
-          <w:i/>
-          <w:iCs/>
-          <w:sz w:val="24"/>
-          <w:szCs w:val="24"/>
-        </w:rPr>
-        <w:t>item</w:t>
-      </w:r>
-      <w:r>
-        <w:rPr>
-          <w:rFonts w:ascii="Times New Roman" w:hAnsi="Times New Roman" w:cs="Times New Roman"/>
-          <w:sz w:val="24"/>
-          <w:szCs w:val="24"/>
-        </w:rPr>
-        <w:t xml:space="preserve">, lalu memberi rating rendah pada </w:t>
-      </w:r>
-      <w:r>
-        <w:rPr>
-          <w:rFonts w:ascii="Times New Roman" w:hAnsi="Times New Roman" w:cs="Times New Roman"/>
-          <w:i/>
-          <w:iCs/>
-          <w:sz w:val="24"/>
-          <w:szCs w:val="24"/>
-        </w:rPr>
-        <w:t>item</w:t>
-      </w:r>
-      <w:r>
-        <w:rPr>
-          <w:rFonts w:ascii="Times New Roman" w:hAnsi="Times New Roman" w:cs="Times New Roman"/>
-          <w:sz w:val="24"/>
-          <w:szCs w:val="24"/>
-        </w:rPr>
-        <w:t xml:space="preserve"> lainnya. Lalu, untuk </w:t>
-      </w:r>
-      <w:r>
-        <w:rPr>
-          <w:rFonts w:ascii="Times New Roman" w:hAnsi="Times New Roman" w:cs="Times New Roman"/>
-          <w:i/>
-          <w:iCs/>
-          <w:sz w:val="24"/>
-          <w:szCs w:val="24"/>
-        </w:rPr>
-        <w:t>item</w:t>
-      </w:r>
-      <w:r>
-        <w:rPr>
-          <w:rFonts w:ascii="Times New Roman" w:hAnsi="Times New Roman" w:cs="Times New Roman"/>
-          <w:sz w:val="24"/>
-          <w:szCs w:val="24"/>
-        </w:rPr>
-        <w:t xml:space="preserve"> yang sama, item tersebut diberi </w:t>
-      </w:r>
-      <w:r>
-        <w:rPr>
-          <w:rFonts w:ascii="Times New Roman" w:hAnsi="Times New Roman" w:cs="Times New Roman"/>
-          <w:i/>
-          <w:iCs/>
-          <w:sz w:val="24"/>
-          <w:szCs w:val="24"/>
-        </w:rPr>
-        <w:t>rating</w:t>
-      </w:r>
-      <w:r>
-        <w:rPr>
-          <w:rFonts w:ascii="Times New Roman" w:hAnsi="Times New Roman" w:cs="Times New Roman"/>
-          <w:sz w:val="24"/>
-          <w:szCs w:val="24"/>
-        </w:rPr>
-        <w:t xml:space="preserve"> biasa dan rendah. Untuk menyeimbangkan nilai </w:t>
-      </w:r>
-      <w:r>
-        <w:rPr>
-          <w:rFonts w:ascii="Times New Roman" w:hAnsi="Times New Roman" w:cs="Times New Roman"/>
-          <w:i/>
-          <w:iCs/>
-          <w:sz w:val="24"/>
-          <w:szCs w:val="24"/>
-        </w:rPr>
-        <w:t>rating</w:t>
-      </w:r>
-      <w:r>
-        <w:rPr>
-          <w:rFonts w:ascii="Times New Roman" w:hAnsi="Times New Roman" w:cs="Times New Roman"/>
-          <w:sz w:val="24"/>
-          <w:szCs w:val="24"/>
-        </w:rPr>
-        <w:t xml:space="preserve"> nya, maka di</w:t>
-      </w:r>
-      <w:r>
-        <w:rPr>
-          <w:rFonts w:ascii="Times New Roman" w:hAnsi="Times New Roman" w:cs="Times New Roman"/>
-          <w:sz w:val="24"/>
-          <w:szCs w:val="24"/>
-        </w:rPr>
-        <w:t>hitunglah rata-rata dari masing-</w:t>
-      </w:r>
-      <w:r>
-        <w:rPr>
-          <w:rFonts w:ascii="Times New Roman" w:hAnsi="Times New Roman" w:cs="Times New Roman"/>
-          <w:sz w:val="24"/>
-          <w:szCs w:val="24"/>
-        </w:rPr>
-        <w:t xml:space="preserve">masing </w:t>
-      </w:r>
-      <w:r>
-        <w:rPr>
-          <w:rFonts w:ascii="Times New Roman" w:hAnsi="Times New Roman" w:cs="Times New Roman"/>
-          <w:i/>
-          <w:iCs/>
-          <w:sz w:val="24"/>
-          <w:szCs w:val="24"/>
-        </w:rPr>
-        <w:t>user</w:t>
-      </w:r>
-      <w:r>
-        <w:rPr>
-          <w:rFonts w:ascii="Times New Roman" w:hAnsi="Times New Roman" w:cs="Times New Roman"/>
-          <w:i/>
-          <w:iCs/>
-          <w:sz w:val="24"/>
-          <w:szCs w:val="24"/>
-        </w:rPr>
-        <w:t xml:space="preserve"> </w:t>
+        <w:t xml:space="preserve">. </w:t>
+      </w:r>
+      <w:r>
+        <w:rPr>
+          <w:rFonts w:ascii="Times New Roman" w:hAnsi="Times New Roman" w:cs="Times New Roman"/>
+          <w:i/>
+          <w:sz w:val="24"/>
+          <w:szCs w:val="24"/>
+        </w:rPr>
+        <w:t>Deep Collaborative Filtering</w:t>
+      </w:r>
+      <w:r>
+        <w:rPr>
+          <w:rFonts w:ascii="Times New Roman" w:hAnsi="Times New Roman" w:cs="Times New Roman"/>
+          <w:sz w:val="24"/>
+          <w:szCs w:val="24"/>
+        </w:rPr>
+        <w:t xml:space="preserve"> mengintegrasikan faktorisasi matriks dan pembelajaran </w:t>
+      </w:r>
+      <w:r>
+        <w:rPr>
+          <w:rFonts w:ascii="Times New Roman" w:hAnsi="Times New Roman" w:cs="Times New Roman"/>
+          <w:i/>
+          <w:sz w:val="24"/>
+          <w:szCs w:val="24"/>
+        </w:rPr>
+        <w:t>deep feature</w:t>
+      </w:r>
+      <w:r>
+        <w:rPr>
+          <w:rFonts w:ascii="Times New Roman" w:hAnsi="Times New Roman" w:cs="Times New Roman"/>
+          <w:sz w:val="24"/>
+          <w:szCs w:val="24"/>
+        </w:rPr>
+        <w:t xml:space="preserve"> yang memodelkan pemetaan antara faktor laten yang digunakan dalam Collaborative Filtering dan lapisan laten dalam </w:t>
+      </w:r>
+      <w:r>
+        <w:rPr>
+          <w:rFonts w:ascii="Times New Roman" w:hAnsi="Times New Roman" w:cs="Times New Roman"/>
+          <w:i/>
+          <w:sz w:val="24"/>
+          <w:szCs w:val="24"/>
+        </w:rPr>
+        <w:t xml:space="preserve">deep models </w:t>
       </w:r>
       <w:sdt>
         <w:sdtPr>
@@ -11089,10 +10415,9 @@
             <w:sz w:val="24"/>
             <w:szCs w:val="24"/>
           </w:rPr>
-          <w:id w:val="-1665471744"/>
+          <w:id w:val="2135206992"/>
           <w:citation/>
         </w:sdtPr>
-        <w:sdtEndPr/>
         <w:sdtContent>
           <w:r>
             <w:rPr>
@@ -11111,7 +10436,7 @@
               <w:szCs w:val="24"/>
               <w:lang w:val="en-ID"/>
             </w:rPr>
-            <w:instrText xml:space="preserve"> CITATION Lis18 \l 14345 </w:instrText>
+            <w:instrText xml:space="preserve"> CITATION LiS15 \l 14345 </w:instrText>
           </w:r>
           <w:r>
             <w:rPr>
@@ -11130,7 +10455,7 @@
               <w:szCs w:val="24"/>
               <w:lang w:val="en-ID"/>
             </w:rPr>
-            <w:t>(Wenige &amp; Ruhland, 2018)</w:t>
+            <w:t>(Li, et al., 2015)</w:t>
           </w:r>
           <w:r>
             <w:rPr>
@@ -11154,52 +10479,606 @@
     </w:p>
     <w:p>
       <w:pPr>
+        <w:ind w:left="720"/>
+        <w:rPr>
+          <w:rFonts w:ascii="Times New Roman" w:hAnsi="Times New Roman" w:cs="Times New Roman"/>
+          <w:b/>
+          <w:sz w:val="24"/>
+          <w:szCs w:val="24"/>
+        </w:rPr>
+      </w:pPr>
+      <w:r>
+        <w:rPr>
+          <w:rFonts w:ascii="Times New Roman" w:hAnsi="Times New Roman" w:cs="Times New Roman"/>
+          <w:b/>
+          <w:sz w:val="24"/>
+          <w:szCs w:val="24"/>
+        </w:rPr>
+        <w:t xml:space="preserve">2.6.1 </w:t>
+      </w:r>
+      <w:r>
+        <w:rPr>
+          <w:rFonts w:ascii="Times New Roman" w:hAnsi="Times New Roman" w:cs="Times New Roman"/>
+          <w:b/>
+          <w:sz w:val="24"/>
+          <w:szCs w:val="24"/>
+        </w:rPr>
+        <w:t xml:space="preserve">Integrates matrix factorization </w:t>
+      </w:r>
+      <w:r>
+        <w:rPr>
+          <w:rFonts w:ascii="Times New Roman" w:hAnsi="Times New Roman" w:cs="Times New Roman"/>
+          <w:b/>
+          <w:sz w:val="24"/>
+          <w:szCs w:val="24"/>
+        </w:rPr>
+        <w:t>and deep feature learning</w:t>
+      </w:r>
+    </w:p>
+    <w:p>
+      <w:pPr>
+        <w:spacing w:line="360" w:lineRule="auto"/>
+        <w:ind w:left="720" w:firstLine="720"/>
+        <w:jc w:val="both"/>
+        <w:rPr>
+          <w:rFonts w:ascii="Times New Roman" w:hAnsi="Times New Roman" w:cs="Times New Roman"/>
+          <w:sz w:val="24"/>
+        </w:rPr>
+      </w:pPr>
+      <w:r>
+        <w:rPr>
+          <w:rFonts w:ascii="Times New Roman" w:hAnsi="Times New Roman" w:cs="Times New Roman"/>
+          <w:sz w:val="24"/>
+        </w:rPr>
+        <w:t>D</w:t>
+      </w:r>
+      <w:r>
+        <w:rPr>
+          <w:rFonts w:ascii="Times New Roman" w:hAnsi="Times New Roman" w:cs="Times New Roman"/>
+          <w:sz w:val="24"/>
+        </w:rPr>
+        <w:t xml:space="preserve">eep </w:t>
+      </w:r>
+      <w:r>
+        <w:rPr>
+          <w:rFonts w:ascii="Times New Roman" w:hAnsi="Times New Roman" w:cs="Times New Roman"/>
+          <w:sz w:val="24"/>
+        </w:rPr>
+        <w:t>C</w:t>
+      </w:r>
+      <w:r>
+        <w:rPr>
+          <w:rFonts w:ascii="Times New Roman" w:hAnsi="Times New Roman" w:cs="Times New Roman"/>
+          <w:sz w:val="24"/>
+        </w:rPr>
+        <w:t>ollaborative Filtering</w:t>
+      </w:r>
+      <w:r>
+        <w:rPr>
+          <w:rFonts w:ascii="Times New Roman" w:hAnsi="Times New Roman" w:cs="Times New Roman"/>
+          <w:sz w:val="24"/>
+        </w:rPr>
+        <w:t xml:space="preserve"> adalah model hybrid, yang menggunakan matriks </w:t>
+      </w:r>
+      <w:r>
+        <w:rPr>
+          <w:rFonts w:ascii="Times New Roman" w:hAnsi="Times New Roman" w:cs="Times New Roman"/>
+          <w:i/>
+          <w:sz w:val="24"/>
+        </w:rPr>
+        <w:t>rating</w:t>
+      </w:r>
+      <w:r>
+        <w:rPr>
+          <w:rFonts w:ascii="Times New Roman" w:hAnsi="Times New Roman" w:cs="Times New Roman"/>
+          <w:sz w:val="24"/>
+        </w:rPr>
+        <w:t xml:space="preserve"> dan </w:t>
+      </w:r>
+      <w:r>
+        <w:rPr>
+          <w:rFonts w:ascii="Times New Roman" w:hAnsi="Times New Roman" w:cs="Times New Roman"/>
+          <w:sz w:val="24"/>
+        </w:rPr>
+        <w:t>side information</w:t>
+      </w:r>
+      <w:r>
+        <w:rPr>
+          <w:rFonts w:ascii="Times New Roman" w:hAnsi="Times New Roman" w:cs="Times New Roman"/>
+          <w:sz w:val="24"/>
+        </w:rPr>
+        <w:t xml:space="preserve"> serta menjembatani faktorisasi matriks dan pembelajaran fitur.</w:t>
+      </w:r>
+      <w:r>
+        <w:rPr>
+          <w:rFonts w:ascii="Times New Roman" w:hAnsi="Times New Roman" w:cs="Times New Roman"/>
+          <w:sz w:val="24"/>
+        </w:rPr>
+        <w:t xml:space="preserve"> Diberikan matriks rating user-</w:t>
+      </w:r>
+      <w:r>
+        <w:rPr>
+          <w:rFonts w:ascii="Times New Roman" w:hAnsi="Times New Roman" w:cs="Times New Roman"/>
+          <w:i/>
+          <w:sz w:val="24"/>
+        </w:rPr>
+        <w:t>item</w:t>
+      </w:r>
+      <w:r>
+        <w:rPr>
+          <w:rFonts w:ascii="Times New Roman" w:hAnsi="Times New Roman" w:cs="Times New Roman"/>
+          <w:sz w:val="24"/>
+        </w:rPr>
+        <w:t xml:space="preserve">, </w:t>
+      </w:r>
+      <w:r>
+        <w:rPr>
+          <w:rFonts w:ascii="Times New Roman" w:hAnsi="Times New Roman" w:cs="Times New Roman"/>
+          <w:i/>
+          <w:sz w:val="24"/>
+        </w:rPr>
+        <w:t>side information user</w:t>
+      </w:r>
+      <w:r>
+        <w:rPr>
+          <w:rFonts w:ascii="Times New Roman" w:hAnsi="Times New Roman" w:cs="Times New Roman"/>
+          <w:sz w:val="24"/>
+        </w:rPr>
+        <w:t xml:space="preserve"> </w:t>
+      </w:r>
+      <w:r>
+        <w:rPr>
+          <w:rFonts w:ascii="Times New Roman" w:hAnsi="Times New Roman" w:cs="Times New Roman"/>
+          <w:sz w:val="24"/>
+        </w:rPr>
+        <w:t xml:space="preserve">dan </w:t>
+      </w:r>
+      <w:r>
+        <w:rPr>
+          <w:rFonts w:ascii="Times New Roman" w:hAnsi="Times New Roman" w:cs="Times New Roman"/>
+          <w:i/>
+          <w:sz w:val="24"/>
+        </w:rPr>
+        <w:t xml:space="preserve">side information </w:t>
+      </w:r>
+      <w:r>
+        <w:rPr>
+          <w:rFonts w:ascii="Times New Roman" w:hAnsi="Times New Roman" w:cs="Times New Roman"/>
+          <w:i/>
+          <w:sz w:val="24"/>
+        </w:rPr>
+        <w:t>item</w:t>
+      </w:r>
+      <w:r>
+        <w:rPr>
+          <w:rFonts w:ascii="Times New Roman" w:hAnsi="Times New Roman" w:cs="Times New Roman"/>
+          <w:sz w:val="24"/>
+        </w:rPr>
+        <w:t xml:space="preserve">, </w:t>
+      </w:r>
+      <w:r>
+        <w:rPr>
+          <w:rFonts w:ascii="Times New Roman" w:hAnsi="Times New Roman" w:cs="Times New Roman"/>
+          <w:i/>
+          <w:sz w:val="24"/>
+        </w:rPr>
+        <w:t>Deep Collaborative Filtering</w:t>
+      </w:r>
+      <w:r>
+        <w:rPr>
+          <w:rFonts w:ascii="Times New Roman" w:hAnsi="Times New Roman" w:cs="Times New Roman"/>
+          <w:sz w:val="24"/>
+        </w:rPr>
+        <w:t xml:space="preserve"> mendekomposisi matriks </w:t>
+      </w:r>
+      <w:r>
+        <w:rPr>
+          <w:rFonts w:ascii="Times New Roman" w:hAnsi="Times New Roman" w:cs="Times New Roman"/>
+          <w:i/>
+          <w:sz w:val="24"/>
+        </w:rPr>
+        <w:t>rating</w:t>
+      </w:r>
+      <w:r>
+        <w:rPr>
+          <w:rFonts w:ascii="Times New Roman" w:hAnsi="Times New Roman" w:cs="Times New Roman"/>
+          <w:sz w:val="24"/>
+        </w:rPr>
+        <w:t xml:space="preserve"> dan mempelajari faktor laten </w:t>
+      </w:r>
+      <w:r>
+        <w:rPr>
+          <w:rFonts w:ascii="Times New Roman" w:hAnsi="Times New Roman" w:cs="Times New Roman"/>
+          <w:sz w:val="24"/>
+        </w:rPr>
+        <w:t xml:space="preserve">dari </w:t>
+      </w:r>
+      <w:r>
+        <w:rPr>
+          <w:rFonts w:ascii="Times New Roman" w:hAnsi="Times New Roman" w:cs="Times New Roman"/>
+          <w:i/>
+          <w:sz w:val="24"/>
+        </w:rPr>
+        <w:t>rating</w:t>
+      </w:r>
+      <w:r>
+        <w:rPr>
+          <w:rFonts w:ascii="Times New Roman" w:hAnsi="Times New Roman" w:cs="Times New Roman"/>
+          <w:sz w:val="24"/>
+        </w:rPr>
+        <w:t xml:space="preserve"> dan</w:t>
+      </w:r>
+      <w:r>
+        <w:rPr>
+          <w:rFonts w:ascii="Times New Roman" w:hAnsi="Times New Roman" w:cs="Times New Roman"/>
+          <w:sz w:val="24"/>
+        </w:rPr>
+        <w:t xml:space="preserve"> </w:t>
+      </w:r>
+      <w:r>
+        <w:rPr>
+          <w:rFonts w:ascii="Times New Roman" w:hAnsi="Times New Roman" w:cs="Times New Roman"/>
+          <w:i/>
+          <w:sz w:val="24"/>
+        </w:rPr>
+        <w:t>side information</w:t>
+      </w:r>
+      <w:r>
+        <w:rPr>
+          <w:rFonts w:ascii="Times New Roman" w:hAnsi="Times New Roman" w:cs="Times New Roman"/>
+          <w:sz w:val="24"/>
+        </w:rPr>
+        <w:t xml:space="preserve"> </w:t>
+      </w:r>
+      <w:r>
+        <w:rPr>
+          <w:rFonts w:ascii="Times New Roman" w:hAnsi="Times New Roman" w:cs="Times New Roman"/>
+          <w:sz w:val="24"/>
+        </w:rPr>
+        <w:t xml:space="preserve">dengan rumus berikut: </w:t>
+      </w:r>
+    </w:p>
+    <w:p>
+      <w:pPr>
         <w:tabs>
           <w:tab w:val="left" w:pos="567"/>
         </w:tabs>
         <w:spacing w:line="360" w:lineRule="auto"/>
-        <w:jc w:val="both"/>
-        <w:rPr>
-          <w:rFonts w:ascii="Times New Roman" w:hAnsi="Times New Roman" w:cs="Times New Roman"/>
-          <w:sz w:val="24"/>
-          <w:szCs w:val="24"/>
-          <w:lang w:val="id-ID"/>
-        </w:rPr>
-      </w:pPr>
-      <w:r>
-        <w:rPr>
-          <w:rFonts w:ascii="Times New Roman" w:hAnsi="Times New Roman" w:cs="Times New Roman"/>
-          <w:sz w:val="24"/>
-          <w:szCs w:val="24"/>
-        </w:rPr>
-        <w:t xml:space="preserve">Rumus dari </w:t>
-      </w:r>
-      <w:r>
-        <w:rPr>
-          <w:rFonts w:ascii="Times New Roman" w:hAnsi="Times New Roman" w:cs="Times New Roman"/>
-          <w:i/>
-          <w:iCs/>
-          <w:sz w:val="24"/>
-          <w:szCs w:val="24"/>
-        </w:rPr>
-        <w:t xml:space="preserve">Deep Collaborative Filtering </w:t>
-      </w:r>
-      <w:r>
-        <w:rPr>
-          <w:rFonts w:ascii="Times New Roman" w:hAnsi="Times New Roman" w:cs="Times New Roman"/>
-          <w:sz w:val="24"/>
-          <w:szCs w:val="24"/>
-        </w:rPr>
-        <w:t>adalah sebagai berikut</w:t>
-      </w:r>
-      <w:r>
-        <w:rPr>
-          <w:rFonts w:ascii="Times New Roman" w:hAnsi="Times New Roman" w:cs="Times New Roman"/>
-          <w:sz w:val="24"/>
-          <w:szCs w:val="24"/>
-          <w:lang w:val="id-ID"/>
-        </w:rPr>
-        <w:t xml:space="preserve"> :</w:t>
+        <w:ind w:left="720"/>
+        <w:jc w:val="center"/>
+        <w:rPr>
+          <w:rFonts w:ascii="Times New Roman" w:eastAsiaTheme="minorEastAsia" w:hAnsi="Times New Roman" w:cs="Times New Roman"/>
+          <w:i/>
+          <w:sz w:val="24"/>
+          <w:szCs w:val="24"/>
+          <w:lang w:val="en-ID"/>
+        </w:rPr>
+      </w:pPr>
+      <m:oMath>
+        <m:sSubSup>
+          <m:sSubSupPr>
+            <m:ctrlPr>
+              <w:rPr>
+                <w:rFonts w:ascii="Cambria Math" w:eastAsiaTheme="minorEastAsia" w:hAnsi="Cambria Math" w:cs="Times New Roman"/>
+                <w:i/>
+                <w:sz w:val="24"/>
+                <w:szCs w:val="24"/>
+                <w:lang w:val="id-ID"/>
+              </w:rPr>
+            </m:ctrlPr>
+          </m:sSubSupPr>
+          <m:e>
+            <m:r>
+              <w:rPr>
+                <w:rFonts w:ascii="Cambria Math" w:eastAsiaTheme="minorEastAsia" w:hAnsi="Cambria Math" w:cs="Times New Roman"/>
+                <w:sz w:val="24"/>
+                <w:szCs w:val="24"/>
+                <w:lang w:val="id-ID"/>
+              </w:rPr>
+              <m:t>arg</m:t>
+            </m:r>
+          </m:e>
+          <m:sub>
+            <m:r>
+              <w:rPr>
+                <w:rFonts w:ascii="Cambria Math" w:eastAsiaTheme="minorEastAsia" w:hAnsi="Cambria Math" w:cs="Times New Roman"/>
+                <w:sz w:val="24"/>
+                <w:szCs w:val="24"/>
+                <w:lang w:val="id-ID"/>
+              </w:rPr>
+              <m:t>U, V</m:t>
+            </m:r>
+          </m:sub>
+          <m:sup>
+            <m:r>
+              <w:rPr>
+                <w:rFonts w:ascii="Cambria Math" w:eastAsiaTheme="minorEastAsia" w:hAnsi="Cambria Math" w:cs="Times New Roman"/>
+                <w:sz w:val="24"/>
+                <w:szCs w:val="24"/>
+                <w:lang w:val="id-ID"/>
+              </w:rPr>
+              <m:t>min</m:t>
+            </m:r>
+          </m:sup>
+        </m:sSubSup>
+        <m:r>
+          <w:rPr>
+            <w:rFonts w:ascii="Cambria Math" w:eastAsiaTheme="minorEastAsia" w:hAnsi="Cambria Math" w:cs="Times New Roman"/>
+            <w:sz w:val="24"/>
+            <w:szCs w:val="24"/>
+            <w:lang w:val="id-ID"/>
+          </w:rPr>
+          <m:t xml:space="preserve"> l</m:t>
+        </m:r>
+        <m:d>
+          <m:dPr>
+            <m:ctrlPr>
+              <w:rPr>
+                <w:rFonts w:ascii="Cambria Math" w:hAnsi="Cambria Math" w:cs="Times New Roman"/>
+                <w:i/>
+                <w:sz w:val="24"/>
+                <w:szCs w:val="24"/>
+                <w:lang w:val="id-ID"/>
+              </w:rPr>
+            </m:ctrlPr>
+          </m:dPr>
+          <m:e>
+            <m:r>
+              <w:rPr>
+                <w:rFonts w:ascii="Cambria Math" w:hAnsi="Cambria Math" w:cs="Times New Roman"/>
+                <w:sz w:val="24"/>
+                <w:szCs w:val="24"/>
+                <w:lang w:val="id-ID"/>
+              </w:rPr>
+              <m:t>R,U,V</m:t>
+            </m:r>
+          </m:e>
+        </m:d>
+        <m:r>
+          <w:rPr>
+            <w:rFonts w:ascii="Cambria Math" w:hAnsi="Cambria Math" w:cs="Times New Roman"/>
+            <w:sz w:val="24"/>
+            <w:szCs w:val="24"/>
+            <w:lang w:val="id-ID"/>
+          </w:rPr>
+          <m:t>+β</m:t>
+        </m:r>
+        <m:d>
+          <m:dPr>
+            <m:ctrlPr>
+              <w:rPr>
+                <w:rFonts w:ascii="Cambria Math" w:hAnsi="Cambria Math" w:cs="Times New Roman"/>
+                <w:i/>
+                <w:sz w:val="24"/>
+                <w:szCs w:val="24"/>
+                <w:lang w:val="id-ID"/>
+              </w:rPr>
+            </m:ctrlPr>
+          </m:dPr>
+          <m:e>
+            <m:sSubSup>
+              <m:sSubSupPr>
+                <m:ctrlPr>
+                  <w:rPr>
+                    <w:rFonts w:ascii="Cambria Math" w:hAnsi="Cambria Math" w:cs="Times New Roman"/>
+                    <w:i/>
+                    <w:sz w:val="24"/>
+                    <w:szCs w:val="24"/>
+                    <w:lang w:val="id-ID"/>
+                  </w:rPr>
+                </m:ctrlPr>
+              </m:sSubSupPr>
+              <m:e>
+                <m:d>
+                  <m:dPr>
+                    <m:begChr m:val="|"/>
+                    <m:endChr m:val="|"/>
+                    <m:ctrlPr>
+                      <w:rPr>
+                        <w:rFonts w:ascii="Cambria Math" w:hAnsi="Cambria Math" w:cs="Times New Roman"/>
+                        <w:i/>
+                        <w:sz w:val="24"/>
+                        <w:szCs w:val="24"/>
+                        <w:lang w:val="id-ID"/>
+                      </w:rPr>
+                    </m:ctrlPr>
+                  </m:dPr>
+                  <m:e>
+                    <m:d>
+                      <m:dPr>
+                        <m:begChr m:val="|"/>
+                        <m:endChr m:val="|"/>
+                        <m:ctrlPr>
+                          <w:rPr>
+                            <w:rFonts w:ascii="Cambria Math" w:hAnsi="Cambria Math" w:cs="Times New Roman"/>
+                            <w:i/>
+                            <w:sz w:val="24"/>
+                            <w:szCs w:val="24"/>
+                            <w:lang w:val="id-ID"/>
+                          </w:rPr>
+                        </m:ctrlPr>
+                      </m:dPr>
+                      <m:e>
+                        <m:r>
+                          <w:rPr>
+                            <w:rFonts w:ascii="Cambria Math" w:hAnsi="Cambria Math" w:cs="Times New Roman"/>
+                            <w:sz w:val="24"/>
+                            <w:szCs w:val="24"/>
+                            <w:lang w:val="id-ID"/>
+                          </w:rPr>
+                          <m:t>U</m:t>
+                        </m:r>
+                      </m:e>
+                    </m:d>
+                  </m:e>
+                </m:d>
+              </m:e>
+              <m:sub>
+                <m:r>
+                  <w:rPr>
+                    <w:rFonts w:ascii="Cambria Math" w:hAnsi="Cambria Math" w:cs="Times New Roman"/>
+                    <w:sz w:val="24"/>
+                    <w:szCs w:val="24"/>
+                    <w:lang w:val="id-ID"/>
+                  </w:rPr>
+                  <m:t>F</m:t>
+                </m:r>
+              </m:sub>
+              <m:sup>
+                <m:r>
+                  <w:rPr>
+                    <w:rFonts w:ascii="Cambria Math" w:hAnsi="Cambria Math" w:cs="Times New Roman"/>
+                    <w:sz w:val="24"/>
+                    <w:szCs w:val="24"/>
+                    <w:lang w:val="id-ID"/>
+                  </w:rPr>
+                  <m:t>2</m:t>
+                </m:r>
+              </m:sup>
+            </m:sSubSup>
+            <m:r>
+              <w:rPr>
+                <w:rFonts w:ascii="Cambria Math" w:hAnsi="Cambria Math" w:cs="Times New Roman"/>
+                <w:sz w:val="24"/>
+                <w:szCs w:val="24"/>
+                <w:lang w:val="id-ID"/>
+              </w:rPr>
+              <m:t>+</m:t>
+            </m:r>
+            <m:sSubSup>
+              <m:sSubSupPr>
+                <m:ctrlPr>
+                  <w:rPr>
+                    <w:rFonts w:ascii="Cambria Math" w:hAnsi="Cambria Math" w:cs="Times New Roman"/>
+                    <w:i/>
+                    <w:sz w:val="24"/>
+                    <w:szCs w:val="24"/>
+                    <w:lang w:val="id-ID"/>
+                  </w:rPr>
+                </m:ctrlPr>
+              </m:sSubSupPr>
+              <m:e>
+                <m:d>
+                  <m:dPr>
+                    <m:begChr m:val="|"/>
+                    <m:endChr m:val="|"/>
+                    <m:ctrlPr>
+                      <w:rPr>
+                        <w:rFonts w:ascii="Cambria Math" w:hAnsi="Cambria Math" w:cs="Times New Roman"/>
+                        <w:i/>
+                        <w:sz w:val="24"/>
+                        <w:szCs w:val="24"/>
+                        <w:lang w:val="id-ID"/>
+                      </w:rPr>
+                    </m:ctrlPr>
+                  </m:dPr>
+                  <m:e>
+                    <m:d>
+                      <m:dPr>
+                        <m:begChr m:val="|"/>
+                        <m:endChr m:val="|"/>
+                        <m:ctrlPr>
+                          <w:rPr>
+                            <w:rFonts w:ascii="Cambria Math" w:hAnsi="Cambria Math" w:cs="Times New Roman"/>
+                            <w:i/>
+                            <w:sz w:val="24"/>
+                            <w:szCs w:val="24"/>
+                            <w:lang w:val="id-ID"/>
+                          </w:rPr>
+                        </m:ctrlPr>
+                      </m:dPr>
+                      <m:e>
+                        <m:r>
+                          <w:rPr>
+                            <w:rFonts w:ascii="Cambria Math" w:hAnsi="Cambria Math" w:cs="Times New Roman"/>
+                            <w:sz w:val="24"/>
+                            <w:szCs w:val="24"/>
+                            <w:lang w:val="id-ID"/>
+                          </w:rPr>
+                          <m:t>V</m:t>
+                        </m:r>
+                      </m:e>
+                    </m:d>
+                  </m:e>
+                </m:d>
+              </m:e>
+              <m:sub>
+                <m:r>
+                  <w:rPr>
+                    <w:rFonts w:ascii="Cambria Math" w:hAnsi="Cambria Math" w:cs="Times New Roman"/>
+                    <w:sz w:val="24"/>
+                    <w:szCs w:val="24"/>
+                    <w:lang w:val="id-ID"/>
+                  </w:rPr>
+                  <m:t>F</m:t>
+                </m:r>
+              </m:sub>
+              <m:sup>
+                <m:r>
+                  <w:rPr>
+                    <w:rFonts w:ascii="Cambria Math" w:hAnsi="Cambria Math" w:cs="Times New Roman"/>
+                    <w:sz w:val="24"/>
+                    <w:szCs w:val="24"/>
+                    <w:lang w:val="id-ID"/>
+                  </w:rPr>
+                  <m:t>2</m:t>
+                </m:r>
+              </m:sup>
+            </m:sSubSup>
+          </m:e>
+        </m:d>
+        <m:r>
+          <w:rPr>
+            <w:rFonts w:ascii="Cambria Math" w:hAnsi="Cambria Math" w:cs="Times New Roman"/>
+            <w:sz w:val="24"/>
+            <w:szCs w:val="24"/>
+            <w:lang w:val="id-ID"/>
+          </w:rPr>
+          <m:t>+ γL</m:t>
+        </m:r>
+        <m:d>
+          <m:dPr>
+            <m:ctrlPr>
+              <w:rPr>
+                <w:rFonts w:ascii="Cambria Math" w:hAnsi="Cambria Math" w:cs="Times New Roman"/>
+                <w:i/>
+                <w:sz w:val="24"/>
+                <w:szCs w:val="24"/>
+                <w:lang w:val="id-ID"/>
+              </w:rPr>
+            </m:ctrlPr>
+          </m:dPr>
+          <m:e>
+            <m:r>
+              <w:rPr>
+                <w:rFonts w:ascii="Cambria Math" w:hAnsi="Cambria Math" w:cs="Times New Roman"/>
+                <w:sz w:val="24"/>
+                <w:szCs w:val="24"/>
+                <w:lang w:val="id-ID"/>
+              </w:rPr>
+              <m:t>X,U</m:t>
+            </m:r>
+          </m:e>
+        </m:d>
+        <m:r>
+          <w:rPr>
+            <w:rFonts w:ascii="Cambria Math" w:hAnsi="Cambria Math" w:cs="Times New Roman"/>
+            <w:sz w:val="24"/>
+            <w:szCs w:val="24"/>
+            <w:lang w:val="id-ID"/>
+          </w:rPr>
+          <m:t xml:space="preserve">+ϑL(Y,V) </m:t>
+        </m:r>
+      </m:oMath>
+      <w:r>
+        <w:rPr>
+          <w:rFonts w:ascii="Times New Roman" w:eastAsiaTheme="minorEastAsia" w:hAnsi="Times New Roman" w:cs="Times New Roman"/>
+          <w:i/>
+          <w:sz w:val="24"/>
+          <w:szCs w:val="24"/>
+          <w:lang w:val="en-ID"/>
+        </w:rPr>
+        <w:t xml:space="preserve"> </w:t>
       </w:r>
     </w:p>
     <w:p>
@@ -11208,362 +11087,50 @@
           <w:tab w:val="left" w:pos="567"/>
         </w:tabs>
         <w:spacing w:line="360" w:lineRule="auto"/>
+        <w:ind w:left="720"/>
         <w:jc w:val="center"/>
         <w:rPr>
-          <w:rFonts w:ascii="Times New Roman" w:eastAsiaTheme="minorEastAsia" w:hAnsi="Times New Roman" w:cs="Times New Roman"/>
-          <w:i/>
+          <w:rFonts w:ascii="Times New Roman" w:hAnsi="Times New Roman" w:cs="Times New Roman"/>
           <w:sz w:val="24"/>
           <w:szCs w:val="24"/>
           <w:lang w:val="id-ID"/>
         </w:rPr>
       </w:pPr>
-      <m:oMathPara>
-        <m:oMath>
-          <m:sSubSup>
-            <m:sSubSupPr>
-              <m:ctrlPr>
-                <w:rPr>
-                  <w:rFonts w:ascii="Cambria Math" w:hAnsi="Cambria Math" w:cs="Times New Roman"/>
-                  <w:i/>
-                  <w:sz w:val="24"/>
-                  <w:szCs w:val="24"/>
-                  <w:lang w:val="id-ID"/>
-                </w:rPr>
-              </m:ctrlPr>
-            </m:sSubSupPr>
-            <m:e>
-              <m:func>
-                <m:funcPr>
-                  <m:ctrlPr>
-                    <w:rPr>
-                      <w:rFonts w:ascii="Cambria Math" w:hAnsi="Cambria Math" w:cs="Times New Roman"/>
-                      <w:i/>
-                      <w:sz w:val="24"/>
-                      <w:szCs w:val="24"/>
-                      <w:lang w:val="id-ID"/>
-                    </w:rPr>
-                  </m:ctrlPr>
-                </m:funcPr>
-                <m:fName>
-                  <m:r>
-                    <w:rPr>
-                      <w:rFonts w:ascii="Cambria Math" w:hAnsi="Cambria Math" w:cs="Times New Roman"/>
-                      <w:sz w:val="24"/>
-                      <w:szCs w:val="24"/>
-                      <w:lang w:val="id-ID"/>
-                    </w:rPr>
-                    <m:t>arg</m:t>
-                  </m:r>
-                </m:fName>
-                <m:e>
-                  <m:eqArr>
-                    <m:eqArrPr>
-                      <m:ctrlPr>
-                        <w:rPr>
-                          <w:rFonts w:ascii="Cambria Math" w:hAnsi="Cambria Math" w:cs="Times New Roman"/>
-                          <w:i/>
-                          <w:sz w:val="24"/>
-                          <w:szCs w:val="24"/>
-                          <w:lang w:val="id-ID"/>
-                        </w:rPr>
-                      </m:ctrlPr>
-                    </m:eqArrPr>
-                    <m:e>
-                      <m:r>
-                        <w:rPr>
-                          <w:rFonts w:ascii="Cambria Math" w:hAnsi="Cambria Math" w:cs="Times New Roman"/>
-                          <w:sz w:val="24"/>
-                          <w:szCs w:val="24"/>
-                          <w:lang w:val="id-ID"/>
-                        </w:rPr>
-                        <m:t>min</m:t>
-                      </m:r>
-                    </m:e>
-                    <m:e>
-                      <m:r>
-                        <w:rPr>
-                          <w:rFonts w:ascii="Cambria Math" w:hAnsi="Cambria Math" w:cs="Times New Roman"/>
-                          <w:sz w:val="24"/>
-                          <w:szCs w:val="24"/>
-                          <w:lang w:val="id-ID"/>
-                        </w:rPr>
-                        <m:t>U,V</m:t>
-                      </m:r>
-                    </m:e>
-                  </m:eqArr>
-                </m:e>
-              </m:func>
-            </m:e>
-            <m:sub>
-              <m:r>
-                <w:rPr>
-                  <w:rFonts w:ascii="Cambria Math" w:hAnsi="Cambria Math" w:cs="Times New Roman"/>
-                  <w:sz w:val="24"/>
-                  <w:szCs w:val="24"/>
-                  <w:lang w:val="id-ID"/>
-                </w:rPr>
-                <m:t>+ γL</m:t>
-              </m:r>
-              <m:d>
-                <m:dPr>
-                  <m:ctrlPr>
-                    <w:rPr>
-                      <w:rFonts w:ascii="Cambria Math" w:hAnsi="Cambria Math" w:cs="Times New Roman"/>
-                      <w:i/>
-                      <w:sz w:val="24"/>
-                      <w:szCs w:val="24"/>
-                      <w:lang w:val="id-ID"/>
-                    </w:rPr>
-                  </m:ctrlPr>
-                </m:dPr>
-                <m:e>
-                  <m:r>
-                    <w:rPr>
-                      <w:rFonts w:ascii="Cambria Math" w:hAnsi="Cambria Math" w:cs="Times New Roman"/>
-                      <w:sz w:val="24"/>
-                      <w:szCs w:val="24"/>
-                      <w:lang w:val="id-ID"/>
-                    </w:rPr>
-                    <m:t>X,U</m:t>
-                  </m:r>
-                </m:e>
-              </m:d>
-              <m:r>
-                <w:rPr>
-                  <w:rFonts w:ascii="Cambria Math" w:hAnsi="Cambria Math" w:cs="Times New Roman"/>
-                  <w:sz w:val="24"/>
-                  <w:szCs w:val="24"/>
-                  <w:lang w:val="id-ID"/>
-                </w:rPr>
-                <m:t>+ϑL(Y,V)</m:t>
-              </m:r>
-            </m:sub>
-            <m:sup>
-              <m:r>
-                <w:rPr>
-                  <w:rFonts w:ascii="Cambria Math" w:hAnsi="Cambria Math" w:cs="Times New Roman"/>
-                  <w:sz w:val="24"/>
-                  <w:szCs w:val="24"/>
-                  <w:lang w:val="id-ID"/>
-                </w:rPr>
-                <m:t>l</m:t>
-              </m:r>
-              <m:d>
-                <m:dPr>
-                  <m:ctrlPr>
-                    <w:rPr>
-                      <w:rFonts w:ascii="Cambria Math" w:hAnsi="Cambria Math" w:cs="Times New Roman"/>
-                      <w:i/>
-                      <w:sz w:val="24"/>
-                      <w:szCs w:val="24"/>
-                      <w:lang w:val="id-ID"/>
-                    </w:rPr>
-                  </m:ctrlPr>
-                </m:dPr>
-                <m:e>
-                  <m:r>
-                    <w:rPr>
-                      <w:rFonts w:ascii="Cambria Math" w:hAnsi="Cambria Math" w:cs="Times New Roman"/>
-                      <w:sz w:val="24"/>
-                      <w:szCs w:val="24"/>
-                      <w:lang w:val="id-ID"/>
-                    </w:rPr>
-                    <m:t>R,U,V</m:t>
-                  </m:r>
-                </m:e>
-              </m:d>
-              <m:r>
-                <w:rPr>
-                  <w:rFonts w:ascii="Cambria Math" w:hAnsi="Cambria Math" w:cs="Times New Roman"/>
-                  <w:sz w:val="24"/>
-                  <w:szCs w:val="24"/>
-                  <w:lang w:val="id-ID"/>
-                </w:rPr>
-                <m:t>+β(</m:t>
-              </m:r>
-              <m:sSubSup>
-                <m:sSubSupPr>
-                  <m:ctrlPr>
-                    <w:rPr>
-                      <w:rFonts w:ascii="Cambria Math" w:hAnsi="Cambria Math" w:cs="Times New Roman"/>
-                      <w:i/>
-                      <w:sz w:val="24"/>
-                      <w:szCs w:val="24"/>
-                      <w:lang w:val="id-ID"/>
-                    </w:rPr>
-                  </m:ctrlPr>
-                </m:sSubSupPr>
-                <m:e>
-                  <m:d>
-                    <m:dPr>
-                      <m:begChr m:val="|"/>
-                      <m:endChr m:val="|"/>
-                      <m:ctrlPr>
-                        <w:rPr>
-                          <w:rFonts w:ascii="Cambria Math" w:hAnsi="Cambria Math" w:cs="Times New Roman"/>
-                          <w:i/>
-                          <w:sz w:val="24"/>
-                          <w:szCs w:val="24"/>
-                          <w:lang w:val="id-ID"/>
-                        </w:rPr>
-                      </m:ctrlPr>
-                    </m:dPr>
-                    <m:e>
-                      <m:d>
-                        <m:dPr>
-                          <m:begChr m:val="|"/>
-                          <m:endChr m:val="|"/>
-                          <m:ctrlPr>
-                            <w:rPr>
-                              <w:rFonts w:ascii="Cambria Math" w:hAnsi="Cambria Math" w:cs="Times New Roman"/>
-                              <w:i/>
-                              <w:sz w:val="24"/>
-                              <w:szCs w:val="24"/>
-                              <w:lang w:val="id-ID"/>
-                            </w:rPr>
-                          </m:ctrlPr>
-                        </m:dPr>
-                        <m:e>
-                          <m:r>
-                            <w:rPr>
-                              <w:rFonts w:ascii="Cambria Math" w:hAnsi="Cambria Math" w:cs="Times New Roman"/>
-                              <w:sz w:val="24"/>
-                              <w:szCs w:val="24"/>
-                              <w:lang w:val="id-ID"/>
-                            </w:rPr>
-                            <m:t>U</m:t>
-                          </m:r>
-                        </m:e>
-                      </m:d>
-                    </m:e>
-                  </m:d>
-                </m:e>
-                <m:sub>
-                  <m:r>
-                    <w:rPr>
-                      <w:rFonts w:ascii="Cambria Math" w:hAnsi="Cambria Math" w:cs="Times New Roman"/>
-                      <w:sz w:val="24"/>
-                      <w:szCs w:val="24"/>
-                      <w:lang w:val="id-ID"/>
-                    </w:rPr>
-                    <m:t>F</m:t>
-                  </m:r>
-                </m:sub>
-                <m:sup>
-                  <m:r>
-                    <w:rPr>
-                      <w:rFonts w:ascii="Cambria Math" w:hAnsi="Cambria Math" w:cs="Times New Roman"/>
-                      <w:sz w:val="24"/>
-                      <w:szCs w:val="24"/>
-                      <w:lang w:val="id-ID"/>
-                    </w:rPr>
-                    <m:t>2</m:t>
-                  </m:r>
-                </m:sup>
-              </m:sSubSup>
-              <m:r>
-                <w:rPr>
-                  <w:rFonts w:ascii="Cambria Math" w:hAnsi="Cambria Math" w:cs="Times New Roman"/>
-                  <w:sz w:val="24"/>
-                  <w:szCs w:val="24"/>
-                  <w:lang w:val="id-ID"/>
-                </w:rPr>
-                <m:t>+</m:t>
-              </m:r>
-              <m:sSubSup>
-                <m:sSubSupPr>
-                  <m:ctrlPr>
-                    <w:rPr>
-                      <w:rFonts w:ascii="Cambria Math" w:hAnsi="Cambria Math" w:cs="Times New Roman"/>
-                      <w:i/>
-                      <w:sz w:val="24"/>
-                      <w:szCs w:val="24"/>
-                      <w:lang w:val="id-ID"/>
-                    </w:rPr>
-                  </m:ctrlPr>
-                </m:sSubSupPr>
-                <m:e>
-                  <m:r>
-                    <w:rPr>
-                      <w:rFonts w:ascii="Cambria Math" w:hAnsi="Cambria Math" w:cs="Times New Roman"/>
-                      <w:sz w:val="24"/>
-                      <w:szCs w:val="24"/>
-                      <w:lang w:val="id-ID"/>
-                    </w:rPr>
-                    <m:t>|</m:t>
-                  </m:r>
-                  <m:d>
-                    <m:dPr>
-                      <m:begChr m:val="|"/>
-                      <m:endChr m:val="|"/>
-                      <m:ctrlPr>
-                        <w:rPr>
-                          <w:rFonts w:ascii="Cambria Math" w:hAnsi="Cambria Math" w:cs="Times New Roman"/>
-                          <w:i/>
-                          <w:sz w:val="24"/>
-                          <w:szCs w:val="24"/>
-                          <w:lang w:val="id-ID"/>
-                        </w:rPr>
-                      </m:ctrlPr>
-                    </m:dPr>
-                    <m:e>
-                      <m:r>
-                        <w:rPr>
-                          <w:rFonts w:ascii="Cambria Math" w:hAnsi="Cambria Math" w:cs="Times New Roman"/>
-                          <w:sz w:val="24"/>
-                          <w:szCs w:val="24"/>
-                          <w:lang w:val="id-ID"/>
-                        </w:rPr>
-                        <m:t>V</m:t>
-                      </m:r>
-                    </m:e>
-                  </m:d>
-                  <m:r>
-                    <w:rPr>
-                      <w:rFonts w:ascii="Cambria Math" w:hAnsi="Cambria Math" w:cs="Times New Roman"/>
-                      <w:sz w:val="24"/>
-                      <w:szCs w:val="24"/>
-                      <w:lang w:val="id-ID"/>
-                    </w:rPr>
-                    <m:t>|</m:t>
-                  </m:r>
-                </m:e>
-                <m:sub>
-                  <m:r>
-                    <w:rPr>
-                      <w:rFonts w:ascii="Cambria Math" w:hAnsi="Cambria Math" w:cs="Times New Roman"/>
-                      <w:sz w:val="24"/>
-                      <w:szCs w:val="24"/>
-                      <w:lang w:val="id-ID"/>
-                    </w:rPr>
-                    <m:t>F</m:t>
-                  </m:r>
-                </m:sub>
-                <m:sup>
-                  <m:r>
-                    <w:rPr>
-                      <w:rFonts w:ascii="Cambria Math" w:hAnsi="Cambria Math" w:cs="Times New Roman"/>
-                      <w:sz w:val="24"/>
-                      <w:szCs w:val="24"/>
-                      <w:lang w:val="id-ID"/>
-                    </w:rPr>
-                    <m:t>2</m:t>
-                  </m:r>
-                </m:sup>
-              </m:sSubSup>
-              <m:r>
-                <w:rPr>
-                  <w:rFonts w:ascii="Cambria Math" w:hAnsi="Cambria Math" w:cs="Times New Roman"/>
-                  <w:sz w:val="24"/>
-                  <w:szCs w:val="24"/>
-                  <w:lang w:val="id-ID"/>
-                </w:rPr>
-                <m:t>)</m:t>
-              </m:r>
-            </m:sup>
-          </m:sSubSup>
-        </m:oMath>
-      </m:oMathPara>
+      <w:r>
+        <w:rPr>
+          <w:rFonts w:ascii="Times New Roman" w:hAnsi="Times New Roman" w:cs="Times New Roman"/>
+          <w:sz w:val="24"/>
+          <w:szCs w:val="24"/>
+        </w:rPr>
+        <w:t xml:space="preserve">Rumus </w:t>
+      </w:r>
+      <w:r>
+        <w:rPr>
+          <w:rFonts w:ascii="Times New Roman" w:hAnsi="Times New Roman" w:cs="Times New Roman"/>
+          <w:iCs/>
+          <w:sz w:val="24"/>
+          <w:szCs w:val="24"/>
+        </w:rPr>
+        <w:t xml:space="preserve">mempelajari </w:t>
+      </w:r>
+      <w:r>
+        <w:rPr>
+          <w:rFonts w:ascii="Times New Roman" w:hAnsi="Times New Roman" w:cs="Times New Roman"/>
+          <w:iCs/>
+          <w:sz w:val="24"/>
+          <w:szCs w:val="24"/>
+        </w:rPr>
+        <w:t>faktor laten</w:t>
+      </w:r>
+      <w:r>
+        <w:rPr>
+          <w:rFonts w:ascii="Times New Roman" w:hAnsi="Times New Roman" w:cs="Times New Roman"/>
+          <w:iCs/>
+          <w:sz w:val="24"/>
+          <w:szCs w:val="24"/>
+        </w:rPr>
+        <w:t xml:space="preserve"> dari rating dan side information</w:t>
+      </w:r>
     </w:p>
     <w:p>
       <w:pPr>
@@ -11571,47 +11138,7 @@
           <w:tab w:val="left" w:pos="567"/>
         </w:tabs>
         <w:spacing w:line="360" w:lineRule="auto"/>
-        <w:jc w:val="center"/>
-        <w:rPr>
-          <w:rFonts w:ascii="Times New Roman" w:hAnsi="Times New Roman" w:cs="Times New Roman"/>
-          <w:sz w:val="24"/>
-          <w:szCs w:val="24"/>
-          <w:lang w:val="id-ID"/>
-        </w:rPr>
-      </w:pPr>
-      <w:r>
-        <w:rPr>
-          <w:rFonts w:ascii="Times New Roman" w:hAnsi="Times New Roman" w:cs="Times New Roman"/>
-          <w:sz w:val="24"/>
-          <w:szCs w:val="24"/>
-        </w:rPr>
-        <w:t xml:space="preserve">Rumus </w:t>
-      </w:r>
-      <w:r>
-        <w:rPr>
-          <w:rFonts w:ascii="Times New Roman" w:hAnsi="Times New Roman" w:cs="Times New Roman"/>
-          <w:iCs/>
-          <w:sz w:val="24"/>
-          <w:szCs w:val="24"/>
-        </w:rPr>
-        <w:t>mempelajari latent factors dari rating dan side information</w:t>
-      </w:r>
-      <w:r>
-        <w:rPr>
-          <w:rFonts w:ascii="Times New Roman" w:hAnsi="Times New Roman" w:cs="Times New Roman"/>
-          <w:sz w:val="24"/>
-          <w:szCs w:val="24"/>
-          <w:lang w:val="id-ID"/>
-        </w:rPr>
-        <w:t>(1)</w:t>
-      </w:r>
-    </w:p>
-    <w:p>
-      <w:pPr>
-        <w:tabs>
-          <w:tab w:val="left" w:pos="567"/>
-        </w:tabs>
-        <w:spacing w:line="360" w:lineRule="auto"/>
+        <w:ind w:left="720"/>
         <w:rPr>
           <w:rFonts w:ascii="Times New Roman" w:hAnsi="Times New Roman" w:cs="Times New Roman"/>
           <w:sz w:val="24"/>
@@ -11639,8 +11166,8 @@
         <w:tabs>
           <w:tab w:val="left" w:pos="567"/>
         </w:tabs>
-        <w:spacing w:line="360" w:lineRule="auto"/>
-        <w:ind w:left="426"/>
+        <w:spacing w:line="240" w:lineRule="auto"/>
+        <w:ind w:left="1146"/>
         <w:jc w:val="both"/>
         <w:rPr>
           <w:rFonts w:ascii="Times New Roman" w:hAnsi="Times New Roman" w:cs="Times New Roman"/>
@@ -11651,233 +11178,12 @@
       <w:r>
         <w:rPr>
           <w:rFonts w:ascii="Times New Roman" w:hAnsi="Times New Roman" w:cs="Times New Roman"/>
-          <w:sz w:val="24"/>
-          <w:szCs w:val="24"/>
-        </w:rPr>
-        <w:t xml:space="preserve">m </w:t>
-      </w:r>
-      <w:r>
-        <w:rPr>
-          <w:rFonts w:ascii="Times New Roman" w:hAnsi="Times New Roman" w:cs="Times New Roman"/>
-          <w:sz w:val="24"/>
-          <w:szCs w:val="24"/>
-          <w:lang w:val="id-ID"/>
-        </w:rPr>
-        <w:t>merupakan</w:t>
-      </w:r>
-      <w:r>
-        <w:rPr>
-          <w:rFonts w:ascii="Times New Roman" w:hAnsi="Times New Roman" w:cs="Times New Roman"/>
-          <w:sz w:val="24"/>
-          <w:szCs w:val="24"/>
-        </w:rPr>
-        <w:t xml:space="preserve"> jumlah dari user</w:t>
-      </w:r>
-    </w:p>
-    <w:p>
-      <w:pPr>
-        <w:pStyle w:val="ListParagraph"/>
-        <w:numPr>
-          <w:ilvl w:val="1"/>
-          <w:numId w:val="10"/>
-        </w:numPr>
-        <w:tabs>
-          <w:tab w:val="left" w:pos="567"/>
-        </w:tabs>
-        <w:spacing w:line="360" w:lineRule="auto"/>
-        <w:ind w:left="426"/>
-        <w:jc w:val="both"/>
-        <w:rPr>
-          <w:rFonts w:ascii="Times New Roman" w:hAnsi="Times New Roman" w:cs="Times New Roman"/>
-          <w:sz w:val="24"/>
-          <w:szCs w:val="24"/>
-        </w:rPr>
-      </w:pPr>
-      <w:r>
-        <w:rPr>
-          <w:rFonts w:ascii="Times New Roman" w:hAnsi="Times New Roman" w:cs="Times New Roman"/>
           <w:i/>
           <w:iCs/>
           <w:sz w:val="24"/>
           <w:szCs w:val="24"/>
         </w:rPr>
         <w:lastRenderedPageBreak/>
-        <w:t>n</w:t>
-      </w:r>
-      <w:r>
-        <w:rPr>
-          <w:rFonts w:ascii="Times New Roman" w:hAnsi="Times New Roman" w:cs="Times New Roman"/>
-          <w:sz w:val="24"/>
-          <w:szCs w:val="24"/>
-        </w:rPr>
-        <w:t xml:space="preserve"> merupakan jumlah dari item</w:t>
-      </w:r>
-    </w:p>
-    <w:p>
-      <w:pPr>
-        <w:pStyle w:val="ListParagraph"/>
-        <w:numPr>
-          <w:ilvl w:val="1"/>
-          <w:numId w:val="10"/>
-        </w:numPr>
-        <w:tabs>
-          <w:tab w:val="left" w:pos="567"/>
-        </w:tabs>
-        <w:spacing w:line="360" w:lineRule="auto"/>
-        <w:ind w:left="426"/>
-        <w:jc w:val="both"/>
-        <w:rPr>
-          <w:rFonts w:ascii="Times New Roman" w:hAnsi="Times New Roman" w:cs="Times New Roman"/>
-          <w:sz w:val="24"/>
-          <w:szCs w:val="24"/>
-        </w:rPr>
-      </w:pPr>
-      <w:r>
-        <w:rPr>
-          <w:rFonts w:ascii="Times New Roman" w:hAnsi="Times New Roman" w:cs="Times New Roman"/>
-          <w:i/>
-          <w:iCs/>
-          <w:sz w:val="24"/>
-          <w:szCs w:val="24"/>
-        </w:rPr>
-        <w:t>d</w:t>
-      </w:r>
-      <w:r>
-        <w:rPr>
-          <w:rFonts w:ascii="Times New Roman" w:hAnsi="Times New Roman" w:cs="Times New Roman"/>
-          <w:sz w:val="24"/>
-          <w:szCs w:val="24"/>
-        </w:rPr>
-        <w:t xml:space="preserve"> merupakan d</w:t>
-      </w:r>
-      <w:r>
-        <w:rPr>
-          <w:rFonts w:ascii="Times New Roman" w:hAnsi="Times New Roman" w:cs="Times New Roman"/>
-          <w:sz w:val="24"/>
-          <w:szCs w:val="24"/>
-        </w:rPr>
-        <w:t>imensi faktor laten</w:t>
-      </w:r>
-    </w:p>
-    <w:p>
-      <w:pPr>
-        <w:pStyle w:val="ListParagraph"/>
-        <w:numPr>
-          <w:ilvl w:val="1"/>
-          <w:numId w:val="10"/>
-        </w:numPr>
-        <w:tabs>
-          <w:tab w:val="left" w:pos="567"/>
-        </w:tabs>
-        <w:spacing w:line="360" w:lineRule="auto"/>
-        <w:ind w:left="426"/>
-        <w:jc w:val="both"/>
-        <w:rPr>
-          <w:rFonts w:ascii="Times New Roman" w:hAnsi="Times New Roman" w:cs="Times New Roman"/>
-          <w:sz w:val="24"/>
-          <w:szCs w:val="24"/>
-        </w:rPr>
-      </w:pPr>
-      <w:r>
-        <w:rPr>
-          <w:rFonts w:ascii="Times New Roman" w:hAnsi="Times New Roman" w:cs="Times New Roman"/>
-          <w:i/>
-          <w:iCs/>
-          <w:sz w:val="24"/>
-          <w:szCs w:val="24"/>
-        </w:rPr>
-        <w:t>p</w:t>
-      </w:r>
-      <w:r>
-        <w:rPr>
-          <w:rFonts w:ascii="Times New Roman" w:hAnsi="Times New Roman" w:cs="Times New Roman"/>
-          <w:sz w:val="24"/>
-          <w:szCs w:val="24"/>
-        </w:rPr>
-        <w:t xml:space="preserve"> merupakan d</w:t>
-      </w:r>
-      <w:r>
-        <w:rPr>
-          <w:rFonts w:ascii="Times New Roman" w:hAnsi="Times New Roman" w:cs="Times New Roman"/>
-          <w:sz w:val="24"/>
-          <w:szCs w:val="24"/>
-        </w:rPr>
-        <w:t>imensi fitur pengguna</w:t>
-      </w:r>
-    </w:p>
-    <w:p>
-      <w:pPr>
-        <w:pStyle w:val="ListParagraph"/>
-        <w:numPr>
-          <w:ilvl w:val="1"/>
-          <w:numId w:val="10"/>
-        </w:numPr>
-        <w:tabs>
-          <w:tab w:val="left" w:pos="567"/>
-        </w:tabs>
-        <w:spacing w:line="360" w:lineRule="auto"/>
-        <w:ind w:left="426"/>
-        <w:jc w:val="both"/>
-        <w:rPr>
-          <w:rFonts w:ascii="Times New Roman" w:hAnsi="Times New Roman" w:cs="Times New Roman"/>
-          <w:sz w:val="24"/>
-          <w:szCs w:val="24"/>
-        </w:rPr>
-      </w:pPr>
-      <w:r>
-        <w:rPr>
-          <w:rFonts w:ascii="Times New Roman" w:hAnsi="Times New Roman" w:cs="Times New Roman"/>
-          <w:i/>
-          <w:iCs/>
-          <w:sz w:val="24"/>
-          <w:szCs w:val="24"/>
-        </w:rPr>
-        <w:t>q</w:t>
-      </w:r>
-      <w:r>
-        <w:rPr>
-          <w:rFonts w:ascii="Times New Roman" w:hAnsi="Times New Roman" w:cs="Times New Roman"/>
-          <w:sz w:val="24"/>
-          <w:szCs w:val="24"/>
-        </w:rPr>
-        <w:t xml:space="preserve"> merupakan d</w:t>
-      </w:r>
-      <w:r>
-        <w:rPr>
-          <w:rFonts w:ascii="Times New Roman" w:hAnsi="Times New Roman" w:cs="Times New Roman"/>
-          <w:sz w:val="24"/>
-          <w:szCs w:val="24"/>
-        </w:rPr>
-        <w:t>imensi fitur barang</w:t>
-      </w:r>
-    </w:p>
-    <w:p>
-      <w:pPr>
-        <w:pStyle w:val="ListParagraph"/>
-        <w:numPr>
-          <w:ilvl w:val="1"/>
-          <w:numId w:val="10"/>
-        </w:numPr>
-        <w:tabs>
-          <w:tab w:val="left" w:pos="567"/>
-        </w:tabs>
-        <w:spacing w:line="360" w:lineRule="auto"/>
-        <w:ind w:left="426"/>
-        <w:jc w:val="both"/>
-        <w:rPr>
-          <w:rFonts w:ascii="Times New Roman" w:hAnsi="Times New Roman" w:cs="Times New Roman"/>
-          <w:sz w:val="24"/>
-          <w:szCs w:val="24"/>
-        </w:rPr>
-      </w:pPr>
-      <w:r>
-        <w:rPr>
-          <w:rFonts w:ascii="Times New Roman" w:hAnsi="Times New Roman" w:cs="Times New Roman"/>
-          <w:i/>
-          <w:iCs/>
-          <w:sz w:val="24"/>
-          <w:szCs w:val="24"/>
-        </w:rPr>
         <w:t>R</w:t>
       </w:r>
       <w:r>
@@ -11940,7 +11246,16 @@
           <w:sz w:val="24"/>
           <w:szCs w:val="24"/>
         </w:rPr>
-        <w:t>atriks peringkat</w:t>
+        <w:t xml:space="preserve">atriks </w:t>
+      </w:r>
+      <w:r>
+        <w:rPr>
+          <w:rFonts w:ascii="Times New Roman" w:hAnsi="Times New Roman" w:cs="Times New Roman"/>
+          <w:i/>
+          <w:sz w:val="24"/>
+          <w:szCs w:val="24"/>
+        </w:rPr>
+        <w:t>rating</w:t>
       </w:r>
     </w:p>
     <w:p>
@@ -11953,8 +11268,8 @@
         <w:tabs>
           <w:tab w:val="left" w:pos="567"/>
         </w:tabs>
-        <w:spacing w:line="360" w:lineRule="auto"/>
-        <w:ind w:left="426"/>
+        <w:spacing w:line="240" w:lineRule="auto"/>
+        <w:ind w:left="1146"/>
         <w:jc w:val="both"/>
         <w:rPr>
           <w:rFonts w:ascii="Times New Roman" w:hAnsi="Times New Roman" w:cs="Times New Roman"/>
@@ -12040,7 +11355,16 @@
           <w:sz w:val="24"/>
           <w:szCs w:val="24"/>
         </w:rPr>
-        <w:t>aktor laten pengguna</w:t>
+        <w:t>aktor laten</w:t>
+      </w:r>
+      <w:r>
+        <w:rPr>
+          <w:rFonts w:ascii="Times New Roman" w:hAnsi="Times New Roman" w:cs="Times New Roman"/>
+          <w:i/>
+          <w:sz w:val="24"/>
+          <w:szCs w:val="24"/>
+        </w:rPr>
+        <w:t xml:space="preserve"> user</w:t>
       </w:r>
     </w:p>
     <w:p>
@@ -12053,8 +11377,8 @@
         <w:tabs>
           <w:tab w:val="left" w:pos="567"/>
         </w:tabs>
-        <w:spacing w:line="360" w:lineRule="auto"/>
-        <w:ind w:left="426"/>
+        <w:spacing w:line="240" w:lineRule="auto"/>
+        <w:ind w:left="1146"/>
         <w:jc w:val="both"/>
         <w:rPr>
           <w:rFonts w:ascii="Times New Roman" w:eastAsiaTheme="minorEastAsia" w:hAnsi="Times New Roman" w:cs="Times New Roman"/>
@@ -12145,6 +11469,7 @@
       <w:r>
         <w:rPr>
           <w:rFonts w:ascii="Times New Roman" w:hAnsi="Times New Roman" w:cs="Times New Roman"/>
+          <w:i/>
           <w:sz w:val="24"/>
           <w:szCs w:val="24"/>
         </w:rPr>
@@ -12161,8 +11486,8 @@
         <w:tabs>
           <w:tab w:val="left" w:pos="567"/>
         </w:tabs>
-        <w:spacing w:line="360" w:lineRule="auto"/>
-        <w:ind w:left="426"/>
+        <w:spacing w:line="240" w:lineRule="auto"/>
+        <w:ind w:left="1146"/>
         <w:jc w:val="both"/>
         <w:rPr>
           <w:rFonts w:ascii="Times New Roman" w:eastAsiaTheme="minorEastAsia" w:hAnsi="Times New Roman" w:cs="Times New Roman"/>
@@ -12240,15 +11565,24 @@
           <w:sz w:val="24"/>
           <w:szCs w:val="24"/>
         </w:rPr>
-        <w:t>merupakan i</w:t>
-      </w:r>
-      <w:r>
-        <w:rPr>
-          <w:rFonts w:ascii="Times New Roman" w:hAnsi="Times New Roman" w:cs="Times New Roman"/>
-          <w:sz w:val="24"/>
-          <w:szCs w:val="24"/>
-        </w:rPr>
-        <w:t>nformasi sampingan pengguna</w:t>
+        <w:t>merupakan side information</w:t>
+      </w:r>
+      <w:r>
+        <w:rPr>
+          <w:rFonts w:ascii="Times New Roman" w:hAnsi="Times New Roman" w:cs="Times New Roman"/>
+          <w:sz w:val="24"/>
+          <w:szCs w:val="24"/>
+        </w:rPr>
+        <w:t xml:space="preserve"> </w:t>
+      </w:r>
+      <w:r>
+        <w:rPr>
+          <w:rFonts w:ascii="Times New Roman" w:hAnsi="Times New Roman" w:cs="Times New Roman"/>
+          <w:i/>
+          <w:sz w:val="24"/>
+          <w:szCs w:val="24"/>
+        </w:rPr>
+        <w:t>user</w:t>
       </w:r>
     </w:p>
     <w:p>
@@ -12261,8 +11595,8 @@
         <w:tabs>
           <w:tab w:val="left" w:pos="567"/>
         </w:tabs>
-        <w:spacing w:line="360" w:lineRule="auto"/>
-        <w:ind w:left="426"/>
+        <w:spacing w:line="240" w:lineRule="auto"/>
+        <w:ind w:left="1146"/>
         <w:jc w:val="both"/>
         <w:rPr>
           <w:rFonts w:ascii="Times New Roman" w:eastAsiaTheme="minorEastAsia" w:hAnsi="Times New Roman" w:cs="Times New Roman"/>
@@ -12340,19 +11674,20 @@
           <w:sz w:val="24"/>
           <w:szCs w:val="24"/>
         </w:rPr>
-        <w:t>merupakan i</w:t>
-      </w:r>
-      <w:r>
-        <w:rPr>
-          <w:rFonts w:ascii="Times New Roman" w:hAnsi="Times New Roman" w:cs="Times New Roman"/>
-          <w:sz w:val="24"/>
-          <w:szCs w:val="24"/>
-        </w:rPr>
-        <w:t xml:space="preserve">nformasi sampingan </w:t>
-      </w:r>
-      <w:r>
-        <w:rPr>
-          <w:rFonts w:ascii="Times New Roman" w:hAnsi="Times New Roman" w:cs="Times New Roman"/>
+        <w:t>merupakan side information</w:t>
+      </w:r>
+      <w:r>
+        <w:rPr>
+          <w:rFonts w:ascii="Times New Roman" w:hAnsi="Times New Roman" w:cs="Times New Roman"/>
+          <w:sz w:val="24"/>
+          <w:szCs w:val="24"/>
+        </w:rPr>
+        <w:t xml:space="preserve"> </w:t>
+      </w:r>
+      <w:r>
+        <w:rPr>
+          <w:rFonts w:ascii="Times New Roman" w:hAnsi="Times New Roman" w:cs="Times New Roman"/>
+          <w:i/>
           <w:sz w:val="24"/>
           <w:szCs w:val="24"/>
         </w:rPr>
@@ -12361,285 +11696,240 @@
     </w:p>
     <w:p>
       <w:pPr>
-        <w:pStyle w:val="ListParagraph"/>
-        <w:numPr>
-          <w:ilvl w:val="1"/>
-          <w:numId w:val="10"/>
-        </w:numPr>
-        <w:tabs>
-          <w:tab w:val="left" w:pos="567"/>
-        </w:tabs>
         <w:spacing w:line="360" w:lineRule="auto"/>
-        <w:ind w:left="426"/>
+        <w:ind w:left="720" w:firstLine="720"/>
         <w:jc w:val="both"/>
         <w:rPr>
-          <w:rFonts w:ascii="Times New Roman" w:eastAsiaTheme="minorEastAsia" w:hAnsi="Times New Roman" w:cs="Times New Roman"/>
-          <w:sz w:val="24"/>
-          <w:szCs w:val="24"/>
-        </w:rPr>
-      </w:pPr>
-      <m:oMath>
-        <m:sSub>
-          <m:sSubPr>
-            <m:ctrlPr>
-              <w:rPr>
-                <w:rFonts w:ascii="Cambria Math" w:hAnsi="Cambria Math" w:cs="Times New Roman"/>
-                <w:i/>
-                <w:iCs/>
-                <w:sz w:val="24"/>
-                <w:szCs w:val="24"/>
-              </w:rPr>
-            </m:ctrlPr>
-          </m:sSubPr>
-          <m:e>
-            <m:r>
-              <w:rPr>
-                <w:rFonts w:ascii="Cambria Math" w:hAnsi="Cambria Math" w:cs="Times New Roman"/>
-                <w:sz w:val="24"/>
-                <w:szCs w:val="24"/>
-              </w:rPr>
-              <m:t>W</m:t>
-            </m:r>
-          </m:e>
-          <m:sub>
-            <m:r>
-              <w:rPr>
-                <w:rFonts w:ascii="Cambria Math" w:hAnsi="Cambria Math" w:cs="Times New Roman"/>
-                <w:sz w:val="24"/>
-                <w:szCs w:val="24"/>
-              </w:rPr>
-              <m:t>1</m:t>
-            </m:r>
-          </m:sub>
-        </m:sSub>
-      </m:oMath>
-      <w:r>
-        <w:rPr>
-          <w:rFonts w:ascii="Times New Roman" w:hAnsi="Times New Roman" w:cs="Times New Roman"/>
-          <w:sz w:val="24"/>
-          <w:szCs w:val="24"/>
-        </w:rPr>
-        <w:t xml:space="preserve"> € </w:t>
-      </w:r>
-      <m:oMath>
-        <m:sSup>
-          <m:sSupPr>
-            <m:ctrlPr>
-              <w:rPr>
-                <w:rFonts w:ascii="Cambria Math" w:hAnsi="Cambria Math" w:cs="Times New Roman"/>
-                <w:i/>
-                <w:sz w:val="24"/>
-                <w:szCs w:val="24"/>
-              </w:rPr>
-            </m:ctrlPr>
-          </m:sSupPr>
-          <m:e>
-            <m:r>
-              <m:rPr>
-                <m:scr m:val="double-struck"/>
-                <m:sty m:val="p"/>
-              </m:rPr>
-              <w:rPr>
-                <w:rFonts w:ascii="Cambria Math" w:hAnsi="Cambria Math" w:cs="Times New Roman"/>
-                <w:sz w:val="24"/>
-                <w:szCs w:val="24"/>
-              </w:rPr>
-              <m:t>R</m:t>
-            </m:r>
-          </m:e>
-          <m:sup>
-            <m:r>
-              <w:rPr>
-                <w:rFonts w:ascii="Cambria Math" w:hAnsi="Cambria Math" w:cs="Times New Roman"/>
-                <w:sz w:val="24"/>
-                <w:szCs w:val="24"/>
-              </w:rPr>
-              <m:t>p × p</m:t>
-            </m:r>
-          </m:sup>
-        </m:sSup>
-      </m:oMath>
-      <w:r>
-        <w:rPr>
-          <w:rFonts w:ascii="Times New Roman" w:eastAsiaTheme="minorEastAsia" w:hAnsi="Times New Roman" w:cs="Times New Roman"/>
-          <w:sz w:val="24"/>
-          <w:szCs w:val="24"/>
+          <w:rFonts w:ascii="Times New Roman" w:hAnsi="Times New Roman" w:cs="Times New Roman"/>
+          <w:sz w:val="24"/>
+        </w:rPr>
+      </w:pPr>
+      <w:r>
+        <w:rPr>
+          <w:rFonts w:ascii="Times New Roman" w:hAnsi="Times New Roman" w:cs="Times New Roman"/>
+          <w:sz w:val="24"/>
+        </w:rPr>
+        <w:t xml:space="preserve">Ada dua komponen kunci dalam </w:t>
+      </w:r>
+      <w:r>
+        <w:rPr>
+          <w:rFonts w:ascii="Times New Roman" w:hAnsi="Times New Roman" w:cs="Times New Roman"/>
+          <w:i/>
+          <w:sz w:val="24"/>
+        </w:rPr>
+        <w:t>Deep Collaborative Filtering</w:t>
+      </w:r>
+      <w:r>
+        <w:rPr>
+          <w:rFonts w:ascii="Times New Roman" w:hAnsi="Times New Roman" w:cs="Times New Roman"/>
+          <w:sz w:val="24"/>
+        </w:rPr>
+        <w:t xml:space="preserve">: (i) fungsi </w:t>
+      </w:r>
+      <w:r>
+        <w:rPr>
+          <w:rFonts w:ascii="Times New Roman" w:hAnsi="Times New Roman" w:cs="Times New Roman"/>
+          <w:i/>
+          <w:sz w:val="24"/>
+        </w:rPr>
+        <w:t xml:space="preserve">l (R, U, V) </w:t>
+      </w:r>
+      <w:r>
+        <w:rPr>
+          <w:rFonts w:ascii="Times New Roman" w:hAnsi="Times New Roman" w:cs="Times New Roman"/>
+          <w:sz w:val="24"/>
+        </w:rPr>
+        <w:t xml:space="preserve">untuk menguraikan matriks </w:t>
+      </w:r>
+      <w:r>
+        <w:rPr>
+          <w:rFonts w:ascii="Times New Roman" w:hAnsi="Times New Roman" w:cs="Times New Roman"/>
+          <w:i/>
+          <w:sz w:val="24"/>
+        </w:rPr>
+        <w:t>rating</w:t>
+      </w:r>
+      <w:r>
+        <w:rPr>
+          <w:rFonts w:ascii="Times New Roman" w:hAnsi="Times New Roman" w:cs="Times New Roman"/>
+          <w:sz w:val="24"/>
+        </w:rPr>
+        <w:t xml:space="preserve"> menjadi dua matriks laten; (ii) fungsi </w:t>
+      </w:r>
+      <w:r>
+        <w:rPr>
+          <w:rFonts w:ascii="Times New Roman" w:hAnsi="Times New Roman" w:cs="Times New Roman"/>
+          <w:i/>
+          <w:sz w:val="24"/>
+        </w:rPr>
+        <w:t>L (X, U)</w:t>
+      </w:r>
+      <w:r>
+        <w:rPr>
+          <w:rFonts w:ascii="Times New Roman" w:hAnsi="Times New Roman" w:cs="Times New Roman"/>
+          <w:sz w:val="24"/>
+        </w:rPr>
+        <w:t xml:space="preserve"> dan </w:t>
+      </w:r>
+      <w:r>
+        <w:rPr>
+          <w:rFonts w:ascii="Times New Roman" w:hAnsi="Times New Roman" w:cs="Times New Roman"/>
+          <w:i/>
+          <w:sz w:val="24"/>
+        </w:rPr>
+        <w:t>L (Y, V)</w:t>
+      </w:r>
+      <w:r>
+        <w:rPr>
+          <w:rFonts w:ascii="Times New Roman" w:hAnsi="Times New Roman" w:cs="Times New Roman"/>
+          <w:sz w:val="24"/>
+        </w:rPr>
+        <w:t xml:space="preserve"> yang menghubungkan fitur kontekstual </w:t>
+      </w:r>
+      <w:r>
+        <w:rPr>
+          <w:rFonts w:ascii="Times New Roman" w:hAnsi="Times New Roman" w:cs="Times New Roman"/>
+          <w:i/>
+          <w:sz w:val="24"/>
+        </w:rPr>
+        <w:t>user</w:t>
+      </w:r>
+      <w:r>
+        <w:rPr>
+          <w:rFonts w:ascii="Times New Roman" w:hAnsi="Times New Roman" w:cs="Times New Roman"/>
+          <w:sz w:val="24"/>
+        </w:rPr>
+        <w:t>/</w:t>
+      </w:r>
+      <w:r>
+        <w:rPr>
+          <w:rFonts w:ascii="Times New Roman" w:hAnsi="Times New Roman" w:cs="Times New Roman"/>
+          <w:i/>
+          <w:sz w:val="24"/>
+        </w:rPr>
+        <w:t xml:space="preserve">item </w:t>
+      </w:r>
+      <w:r>
+        <w:rPr>
+          <w:rFonts w:ascii="Times New Roman" w:hAnsi="Times New Roman" w:cs="Times New Roman"/>
+          <w:sz w:val="24"/>
+        </w:rPr>
+        <w:t>dengan faktor laten. Komponen pertama yang diturunkan melalui faktorisasi matriks</w:t>
+      </w:r>
+      <w:r>
+        <w:rPr>
+          <w:rFonts w:ascii="Times New Roman" w:hAnsi="Times New Roman" w:cs="Times New Roman"/>
+          <w:sz w:val="24"/>
+        </w:rPr>
+        <w:t>,</w:t>
+      </w:r>
+      <w:r>
+        <w:rPr>
+          <w:rFonts w:ascii="Times New Roman" w:hAnsi="Times New Roman" w:cs="Times New Roman"/>
+          <w:sz w:val="24"/>
+        </w:rPr>
+        <w:t xml:space="preserve"> mengekstrak pengetahuan laten dari matri</w:t>
+      </w:r>
+      <w:r>
+        <w:rPr>
+          <w:rFonts w:ascii="Times New Roman" w:hAnsi="Times New Roman" w:cs="Times New Roman"/>
+          <w:sz w:val="24"/>
+        </w:rPr>
+        <w:t xml:space="preserve">ks </w:t>
+      </w:r>
+      <w:r>
+        <w:rPr>
+          <w:rFonts w:ascii="Times New Roman" w:hAnsi="Times New Roman" w:cs="Times New Roman"/>
+          <w:i/>
+          <w:sz w:val="24"/>
+        </w:rPr>
+        <w:t>rating</w:t>
+      </w:r>
+      <w:r>
+        <w:rPr>
+          <w:rFonts w:ascii="Times New Roman" w:hAnsi="Times New Roman" w:cs="Times New Roman"/>
+          <w:sz w:val="24"/>
+        </w:rPr>
+        <w:t xml:space="preserve">. Komponen kedua yang dirancang dengan menggunakan model pembelajaran mendalam membangun koneksi </w:t>
+      </w:r>
+      <w:r>
+        <w:rPr>
+          <w:rFonts w:ascii="Times New Roman" w:hAnsi="Times New Roman" w:cs="Times New Roman"/>
+          <w:i/>
+          <w:sz w:val="24"/>
+        </w:rPr>
+        <w:t>side information</w:t>
+      </w:r>
+      <w:r>
+        <w:rPr>
+          <w:rFonts w:ascii="Times New Roman" w:hAnsi="Times New Roman" w:cs="Times New Roman"/>
+          <w:sz w:val="24"/>
+        </w:rPr>
+        <w:t xml:space="preserve"> dengan faktor laten</w:t>
+      </w:r>
+      <w:r>
+        <w:rPr>
+          <w:rFonts w:ascii="Times New Roman" w:hAnsi="Times New Roman" w:cs="Times New Roman"/>
+          <w:sz w:val="24"/>
         </w:rPr>
         <w:t xml:space="preserve"> </w:t>
       </w:r>
-      <w:r>
-        <w:rPr>
-          <w:rFonts w:ascii="Times New Roman" w:hAnsi="Times New Roman" w:cs="Times New Roman"/>
-          <w:sz w:val="24"/>
-          <w:szCs w:val="24"/>
-        </w:rPr>
-        <w:t>merupakan f</w:t>
-      </w:r>
-      <w:r>
-        <w:rPr>
-          <w:rFonts w:ascii="Times New Roman" w:hAnsi="Times New Roman" w:cs="Times New Roman"/>
-          <w:sz w:val="24"/>
-          <w:szCs w:val="24"/>
-        </w:rPr>
-        <w:t>ungsi pemetaan untuk encoder otomatis</w:t>
-      </w:r>
-      <w:r>
-        <w:rPr>
-          <w:rFonts w:ascii="Times New Roman" w:hAnsi="Times New Roman" w:cs="Times New Roman"/>
-          <w:sz w:val="24"/>
-          <w:szCs w:val="24"/>
-        </w:rPr>
-        <w:t xml:space="preserve"> </w:t>
-      </w:r>
-      <w:r>
-        <w:rPr>
-          <w:rFonts w:ascii="Times New Roman" w:hAnsi="Times New Roman" w:cs="Times New Roman"/>
-          <w:sz w:val="24"/>
-          <w:szCs w:val="24"/>
-        </w:rPr>
-        <w:t>Xin</w:t>
-      </w:r>
-    </w:p>
-    <w:p>
-      <w:pPr>
-        <w:pStyle w:val="ListParagraph"/>
-        <w:numPr>
-          <w:ilvl w:val="1"/>
-          <w:numId w:val="10"/>
-        </w:numPr>
-        <w:tabs>
-          <w:tab w:val="left" w:pos="567"/>
-        </w:tabs>
-        <w:spacing w:line="360" w:lineRule="auto"/>
-        <w:ind w:left="426"/>
-        <w:jc w:val="both"/>
-        <w:rPr>
-          <w:rFonts w:ascii="Times New Roman" w:eastAsiaTheme="minorEastAsia" w:hAnsi="Times New Roman" w:cs="Times New Roman"/>
-          <w:sz w:val="24"/>
-          <w:szCs w:val="24"/>
-        </w:rPr>
-      </w:pPr>
-      <m:oMath>
-        <m:sSub>
-          <m:sSubPr>
-            <m:ctrlPr>
-              <w:rPr>
-                <w:rFonts w:ascii="Cambria Math" w:hAnsi="Cambria Math" w:cs="Times New Roman"/>
-                <w:i/>
-                <w:sz w:val="24"/>
-                <w:szCs w:val="24"/>
-              </w:rPr>
-            </m:ctrlPr>
-          </m:sSubPr>
-          <m:e>
-            <m:r>
-              <w:rPr>
-                <w:rFonts w:ascii="Cambria Math" w:hAnsi="Cambria Math" w:cs="Times New Roman"/>
-                <w:sz w:val="24"/>
-                <w:szCs w:val="24"/>
-              </w:rPr>
-              <m:t>P</m:t>
-            </m:r>
-          </m:e>
-          <m:sub>
-            <m:r>
-              <w:rPr>
-                <w:rFonts w:ascii="Cambria Math" w:hAnsi="Cambria Math" w:cs="Times New Roman"/>
-                <w:sz w:val="24"/>
-                <w:szCs w:val="24"/>
-              </w:rPr>
-              <m:t>1</m:t>
-            </m:r>
-          </m:sub>
-        </m:sSub>
-      </m:oMath>
-      <w:r>
-        <w:rPr>
-          <w:rFonts w:ascii="Times New Roman" w:hAnsi="Times New Roman" w:cs="Times New Roman"/>
-          <w:sz w:val="24"/>
-          <w:szCs w:val="24"/>
-        </w:rPr>
-        <w:t xml:space="preserve"> € </w:t>
-      </w:r>
-      <m:oMath>
-        <m:sSup>
-          <m:sSupPr>
-            <m:ctrlPr>
-              <w:rPr>
-                <w:rFonts w:ascii="Cambria Math" w:hAnsi="Cambria Math" w:cs="Times New Roman"/>
-                <w:i/>
-                <w:sz w:val="24"/>
-                <w:szCs w:val="24"/>
-              </w:rPr>
-            </m:ctrlPr>
-          </m:sSupPr>
-          <m:e>
-            <m:r>
-              <m:rPr>
-                <m:scr m:val="double-struck"/>
-                <m:sty m:val="p"/>
-              </m:rPr>
-              <w:rPr>
-                <w:rFonts w:ascii="Cambria Math" w:hAnsi="Cambria Math" w:cs="Times New Roman"/>
-                <w:sz w:val="24"/>
-                <w:szCs w:val="24"/>
-              </w:rPr>
-              <m:t>R</m:t>
-            </m:r>
-          </m:e>
-          <m:sup>
-            <m:r>
-              <w:rPr>
-                <w:rFonts w:ascii="Cambria Math" w:hAnsi="Cambria Math" w:cs="Times New Roman"/>
-                <w:sz w:val="24"/>
-                <w:szCs w:val="24"/>
-              </w:rPr>
-              <m:t>p × d</m:t>
-            </m:r>
-          </m:sup>
-        </m:sSup>
-      </m:oMath>
-      <w:r>
-        <w:rPr>
-          <w:rFonts w:ascii="Times New Roman" w:eastAsiaTheme="minorEastAsia" w:hAnsi="Times New Roman" w:cs="Times New Roman"/>
-          <w:sz w:val="24"/>
-          <w:szCs w:val="24"/>
-        </w:rPr>
-        <w:t xml:space="preserve"> </w:t>
-      </w:r>
-      <w:r>
-        <w:rPr>
-          <w:rFonts w:ascii="Times New Roman" w:hAnsi="Times New Roman" w:cs="Times New Roman"/>
-          <w:sz w:val="24"/>
-          <w:szCs w:val="24"/>
-        </w:rPr>
-        <w:t>merupakan p</w:t>
-      </w:r>
-      <w:r>
-        <w:rPr>
-          <w:rFonts w:ascii="Times New Roman" w:hAnsi="Times New Roman" w:cs="Times New Roman"/>
-          <w:sz w:val="24"/>
-          <w:szCs w:val="24"/>
-        </w:rPr>
-        <w:t>royeksi matriks untuk</w:t>
-      </w:r>
-      <w:r>
-        <w:rPr>
-          <w:rFonts w:ascii="Times New Roman" w:hAnsi="Times New Roman" w:cs="Times New Roman"/>
-          <w:sz w:val="24"/>
-          <w:szCs w:val="24"/>
-        </w:rPr>
-        <w:t xml:space="preserve"> </w:t>
-      </w:r>
-      <w:r>
-        <w:rPr>
-          <w:rFonts w:ascii="Times New Roman" w:hAnsi="Times New Roman" w:cs="Times New Roman"/>
-          <w:i/>
-          <w:iCs/>
-          <w:sz w:val="24"/>
-          <w:szCs w:val="24"/>
-        </w:rPr>
-        <w:t>U</w:t>
+      <w:sdt>
+        <w:sdtPr>
+          <w:rPr>
+            <w:rFonts w:ascii="Times New Roman" w:hAnsi="Times New Roman" w:cs="Times New Roman"/>
+            <w:sz w:val="24"/>
+          </w:rPr>
+          <w:id w:val="503325672"/>
+          <w:citation/>
+        </w:sdtPr>
+        <w:sdtContent>
+          <w:r>
+            <w:rPr>
+              <w:rFonts w:ascii="Times New Roman" w:hAnsi="Times New Roman" w:cs="Times New Roman"/>
+              <w:sz w:val="24"/>
+            </w:rPr>
+            <w:fldChar w:fldCharType="begin"/>
+          </w:r>
+          <w:r>
+            <w:rPr>
+              <w:rFonts w:ascii="Times New Roman" w:hAnsi="Times New Roman" w:cs="Times New Roman"/>
+              <w:sz w:val="24"/>
+              <w:lang w:val="en-ID"/>
+            </w:rPr>
+            <w:instrText xml:space="preserve"> CITATION LiS15 \l 14345 </w:instrText>
+          </w:r>
+          <w:r>
+            <w:rPr>
+              <w:rFonts w:ascii="Times New Roman" w:hAnsi="Times New Roman" w:cs="Times New Roman"/>
+              <w:sz w:val="24"/>
+            </w:rPr>
+            <w:fldChar w:fldCharType="separate"/>
+          </w:r>
+          <w:r>
+            <w:rPr>
+              <w:rFonts w:ascii="Times New Roman" w:hAnsi="Times New Roman" w:cs="Times New Roman"/>
+              <w:noProof/>
+              <w:sz w:val="24"/>
+              <w:lang w:val="en-ID"/>
+            </w:rPr>
+            <w:t>(Li, et al., 2015)</w:t>
+          </w:r>
+          <w:r>
+            <w:rPr>
+              <w:rFonts w:ascii="Times New Roman" w:hAnsi="Times New Roman" w:cs="Times New Roman"/>
+              <w:sz w:val="24"/>
+            </w:rPr>
+            <w:fldChar w:fldCharType="end"/>
+          </w:r>
+        </w:sdtContent>
+      </w:sdt>
+      <w:r>
+        <w:rPr>
+          <w:rFonts w:ascii="Times New Roman" w:hAnsi="Times New Roman" w:cs="Times New Roman"/>
+          <w:sz w:val="24"/>
+        </w:rPr>
+        <w:t>.</w:t>
       </w:r>
     </w:p>
     <w:p>
@@ -14682,7 +13972,7 @@
         </w:rPr>
         <w:t xml:space="preserve"> berita, seperti, www.republika.co.id, </w:t>
       </w:r>
-      <w:hyperlink r:id="rId12" w:history="1">
+      <w:hyperlink r:id="rId11" w:history="1">
         <w:r>
           <w:rPr>
             <w:rStyle w:val="Hyperlink"/>
@@ -14777,7 +14067,7 @@
         </w:rPr>
         <w:t xml:space="preserve"> profil organisasi, seperti, </w:t>
       </w:r>
-      <w:hyperlink r:id="rId13" w:history="1">
+      <w:hyperlink r:id="rId12" w:history="1">
         <w:r>
           <w:rPr>
             <w:rStyle w:val="Hyperlink"/>
@@ -15290,6 +14580,7 @@
           <w:b/>
           <w:sz w:val="24"/>
           <w:szCs w:val="24"/>
+          <w:lang w:val="en-ID"/>
         </w:rPr>
       </w:pPr>
       <w:r>
@@ -15326,18 +14617,9 @@
           <w:b/>
           <w:sz w:val="24"/>
           <w:szCs w:val="24"/>
-          <w:lang w:val="id-ID"/>
-        </w:rPr>
-        <w:t>Pengujian Perangkat Lunak</w:t>
-      </w:r>
-      <w:r>
-        <w:rPr>
-          <w:rFonts w:ascii="Times New Roman" w:hAnsi="Times New Roman" w:cs="Times New Roman"/>
-          <w:b/>
-          <w:sz w:val="24"/>
-          <w:szCs w:val="24"/>
-        </w:rPr>
-        <w:t xml:space="preserve"> ?</w:t>
+          <w:lang w:val="en-ID"/>
+        </w:rPr>
+        <w:t>Deep Learning</w:t>
       </w:r>
     </w:p>
     <w:p>
@@ -15351,48 +14633,8 @@
           <w:lang w:val="id-ID"/>
         </w:rPr>
       </w:pPr>
-      <w:r>
-        <w:rPr>
-          <w:rFonts w:ascii="Times New Roman" w:hAnsi="Times New Roman" w:cs="Times New Roman"/>
-          <w:b/>
-          <w:sz w:val="24"/>
-          <w:lang w:val="en-ID"/>
-        </w:rPr>
-        <w:t>2</w:t>
-      </w:r>
-      <w:r>
-        <w:rPr>
-          <w:rFonts w:ascii="Times New Roman" w:hAnsi="Times New Roman" w:cs="Times New Roman"/>
-          <w:b/>
-          <w:sz w:val="24"/>
-          <w:lang w:val="en-ID"/>
-        </w:rPr>
-        <w:t>. Dataset ?</w:t>
-      </w:r>
-    </w:p>
-    <w:p>
-      <w:pPr>
-        <w:jc w:val="both"/>
-        <w:rPr>
-          <w:rFonts w:ascii="Times New Roman" w:hAnsi="Times New Roman" w:cs="Times New Roman"/>
-          <w:b/>
-          <w:sz w:val="24"/>
-          <w:szCs w:val="24"/>
-          <w:lang w:val="id-ID"/>
-        </w:rPr>
-      </w:pPr>
-    </w:p>
-    <w:p>
-      <w:pPr>
-        <w:jc w:val="both"/>
-        <w:rPr>
-          <w:rFonts w:ascii="Times New Roman" w:hAnsi="Times New Roman" w:cs="Times New Roman"/>
-          <w:b/>
-          <w:sz w:val="24"/>
-          <w:szCs w:val="24"/>
-          <w:lang w:val="id-ID"/>
-        </w:rPr>
-      </w:pPr>
+      <w:bookmarkStart w:id="8" w:name="_GoBack"/>
+      <w:bookmarkEnd w:id="8"/>
     </w:p>
     <w:p>
       <w:pPr>
@@ -15665,7 +14907,6 @@
           <w:color w:val="auto"/>
           <w:szCs w:val="24"/>
         </w:rPr>
-        <w:lastRenderedPageBreak/>
         <w:t>BAB III</w:t>
       </w:r>
       <w:bookmarkEnd w:id="9"/>
@@ -15775,7 +15016,16 @@
           <w:sz w:val="24"/>
           <w:szCs w:val="24"/>
         </w:rPr>
-        <w:t xml:space="preserve"> kebutuhan. Analisis proses adalah perhitungan algoritma dengan menggunakan angka yang sederhana dengan menjelaskan konsep algoritma. Sedangkan analisis kebutuhan adalah menjabarkan rangkaian kegiatan yang akan dilakukan pada tugas akhir ini. Analisis kebutuhan terdiri dari analisis kebutuhan fungsional dan analisis kebutuhan non-fungsional. </w:t>
+        <w:t xml:space="preserve"> kebutuhan. Analisis proses adalah perhitungan algoritma dengan menggunakan angka yang sederhana dengan menjelaskan konsep </w:t>
+      </w:r>
+      <w:r>
+        <w:rPr>
+          <w:rFonts w:ascii="Times New Roman" w:hAnsi="Times New Roman" w:cs="Times New Roman"/>
+          <w:sz w:val="24"/>
+          <w:szCs w:val="24"/>
+        </w:rPr>
+        <w:lastRenderedPageBreak/>
+        <w:t xml:space="preserve">algoritma. Sedangkan analisis kebutuhan adalah menjabarkan rangkaian kegiatan yang akan dilakukan pada tugas akhir ini. Analisis kebutuhan terdiri dari analisis kebutuhan fungsional dan analisis kebutuhan non-fungsional. </w:t>
       </w:r>
     </w:p>
     <w:p>
@@ -19510,6 +18760,576 @@
     </w:rPr>
   </w:style>
 </w:styles>
+</file>
+
+<file path=word/glossary/document.xml><?xml version="1.0" encoding="utf-8"?>
+<w:glossaryDocument xmlns:wpc="http://schemas.microsoft.com/office/word/2010/wordprocessingCanvas" xmlns:mc="http://schemas.openxmlformats.org/markup-compatibility/2006" xmlns:o="urn:schemas-microsoft-com:office:office" xmlns:r="http://schemas.openxmlformats.org/officeDocument/2006/relationships" xmlns:m="http://schemas.openxmlformats.org/officeDocument/2006/math" xmlns:v="urn:schemas-microsoft-com:vml" xmlns:wp14="http://schemas.microsoft.com/office/word/2010/wordprocessingDrawing" xmlns:wp="http://schemas.openxmlformats.org/drawingml/2006/wordprocessingDrawing" xmlns:w10="urn:schemas-microsoft-com:office:word" xmlns:w="http://schemas.openxmlformats.org/wordprocessingml/2006/main" xmlns:w14="http://schemas.microsoft.com/office/word/2010/wordml" xmlns:w15="http://schemas.microsoft.com/office/word/2012/wordml" xmlns:wpg="http://schemas.microsoft.com/office/word/2010/wordprocessingGroup" xmlns:wpi="http://schemas.microsoft.com/office/word/2010/wordprocessingInk" xmlns:wne="http://schemas.microsoft.com/office/word/2006/wordml" xmlns:wps="http://schemas.microsoft.com/office/word/2010/wordprocessingShape" mc:Ignorable="w14 w15 wp14"/>
+</file>
+
+<file path=word/glossary/fontTable.xml><?xml version="1.0" encoding="utf-8"?>
+<w:fonts xmlns:mc="http://schemas.openxmlformats.org/markup-compatibility/2006" xmlns:r="http://schemas.openxmlformats.org/officeDocument/2006/relationships" xmlns:w="http://schemas.openxmlformats.org/wordprocessingml/2006/main" xmlns:w14="http://schemas.microsoft.com/office/word/2010/wordml" xmlns:w15="http://schemas.microsoft.com/office/word/2012/wordml" mc:Ignorable="w14 w15">
+  <w:font w:name="Times New Roman">
+    <w:panose1 w:val="02020603050405020304"/>
+    <w:charset w:val="00"/>
+    <w:family w:val="roman"/>
+    <w:pitch w:val="variable"/>
+    <w:sig w:usb0="E0002EFF" w:usb1="C000785B" w:usb2="00000009" w:usb3="00000000" w:csb0="000001FF" w:csb1="00000000"/>
+  </w:font>
+  <w:font w:name="Symbol">
+    <w:panose1 w:val="05050102010706020507"/>
+    <w:charset w:val="02"/>
+    <w:family w:val="roman"/>
+    <w:pitch w:val="variable"/>
+    <w:sig w:usb0="00000000" w:usb1="10000000" w:usb2="00000000" w:usb3="00000000" w:csb0="80000000" w:csb1="00000000"/>
+  </w:font>
+  <w:font w:name="Courier New">
+    <w:panose1 w:val="02070309020205020404"/>
+    <w:charset w:val="00"/>
+    <w:family w:val="modern"/>
+    <w:pitch w:val="fixed"/>
+    <w:sig w:usb0="E0002EFF" w:usb1="C0007843" w:usb2="00000009" w:usb3="00000000" w:csb0="000001FF" w:csb1="00000000"/>
+  </w:font>
+  <w:font w:name="Wingdings">
+    <w:panose1 w:val="05000000000000000000"/>
+    <w:charset w:val="02"/>
+    <w:family w:val="auto"/>
+    <w:pitch w:val="variable"/>
+    <w:sig w:usb0="00000000" w:usb1="10000000" w:usb2="00000000" w:usb3="00000000" w:csb0="80000000" w:csb1="00000000"/>
+  </w:font>
+  <w:font w:name="Calibri">
+    <w:panose1 w:val="020F0502020204030204"/>
+    <w:charset w:val="00"/>
+    <w:family w:val="swiss"/>
+    <w:pitch w:val="variable"/>
+    <w:sig w:usb0="E4002EFF" w:usb1="C000247B" w:usb2="00000009" w:usb3="00000000" w:csb0="000001FF" w:csb1="00000000"/>
+  </w:font>
+  <w:font w:name="Mangal">
+    <w:altName w:val="Courier New"/>
+    <w:panose1 w:val="00000400000000000000"/>
+    <w:charset w:val="01"/>
+    <w:family w:val="roman"/>
+    <w:notTrueType/>
+    <w:pitch w:val="variable"/>
+    <w:sig w:usb0="00002000" w:usb1="00000000" w:usb2="00000000" w:usb3="00000000" w:csb0="00000000" w:csb1="00000000"/>
+  </w:font>
+  <w:font w:name="SimSun">
+    <w:altName w:val="宋体"/>
+    <w:panose1 w:val="02010600030101010101"/>
+    <w:charset w:val="86"/>
+    <w:family w:val="auto"/>
+    <w:pitch w:val="variable"/>
+    <w:sig w:usb0="00000003" w:usb1="288F0000" w:usb2="00000016" w:usb3="00000000" w:csb0="00040001" w:csb1="00000000"/>
+  </w:font>
+  <w:font w:name="Calibri Light">
+    <w:panose1 w:val="020F0302020204030204"/>
+    <w:charset w:val="00"/>
+    <w:family w:val="swiss"/>
+    <w:pitch w:val="variable"/>
+    <w:sig w:usb0="E4002EFF" w:usb1="C000247B" w:usb2="00000009" w:usb3="00000000" w:csb0="000001FF" w:csb1="00000000"/>
+  </w:font>
+  <w:font w:name="MS Gothic">
+    <w:altName w:val="ＭＳ ゴシック"/>
+    <w:panose1 w:val="020B0609070205080204"/>
+    <w:charset w:val="80"/>
+    <w:family w:val="modern"/>
+    <w:pitch w:val="fixed"/>
+    <w:sig w:usb0="E00002FF" w:usb1="6AC7FDFB" w:usb2="08000012" w:usb3="00000000" w:csb0="0002009F" w:csb1="00000000"/>
+  </w:font>
+  <w:font w:name="Microsoft Himalaya">
+    <w:panose1 w:val="01010100010101010101"/>
+    <w:charset w:val="00"/>
+    <w:family w:val="auto"/>
+    <w:pitch w:val="variable"/>
+    <w:sig w:usb0="80000003" w:usb1="00010000" w:usb2="00000040" w:usb3="00000000" w:csb0="00000001" w:csb1="00000000"/>
+  </w:font>
+  <w:font w:name="Cambria Math">
+    <w:panose1 w:val="02040503050406030204"/>
+    <w:charset w:val="00"/>
+    <w:family w:val="roman"/>
+    <w:pitch w:val="variable"/>
+    <w:sig w:usb0="E00006FF" w:usb1="420024FF" w:usb2="02000000" w:usb3="00000000" w:csb0="0000019F" w:csb1="00000000"/>
+  </w:font>
+</w:fonts>
+</file>
+
+<file path=word/glossary/settings.xml><?xml version="1.0" encoding="utf-8"?>
+<w:settings xmlns:mc="http://schemas.openxmlformats.org/markup-compatibility/2006" xmlns:o="urn:schemas-microsoft-com:office:office" xmlns:r="http://schemas.openxmlformats.org/officeDocument/2006/relationships" xmlns:m="http://schemas.openxmlformats.org/officeDocument/2006/math" xmlns:v="urn:schemas-microsoft-com:vml" xmlns:w10="urn:schemas-microsoft-com:office:word" xmlns:w="http://schemas.openxmlformats.org/wordprocessingml/2006/main" xmlns:w14="http://schemas.microsoft.com/office/word/2010/wordml" xmlns:w15="http://schemas.microsoft.com/office/word/2012/wordml" xmlns:sl="http://schemas.openxmlformats.org/schemaLibrary/2006/main" mc:Ignorable="w14 w15">
+  <w:view w:val="normal"/>
+  <w:defaultTabStop w:val="720"/>
+  <w:characterSpacingControl w:val="doNotCompress"/>
+  <w:compat>
+    <w:useFELayout/>
+    <w:compatSetting w:name="compatibilityMode" w:uri="http://schemas.microsoft.com/office/word" w:val="15"/>
+    <w:compatSetting w:name="overrideTableStyleFontSizeAndJustification" w:uri="http://schemas.microsoft.com/office/word" w:val="1"/>
+    <w:compatSetting w:name="enableOpenTypeFeatures" w:uri="http://schemas.microsoft.com/office/word" w:val="1"/>
+    <w:compatSetting w:name="doNotFlipMirrorIndents" w:uri="http://schemas.microsoft.com/office/word" w:val="1"/>
+    <w:compatSetting w:name="differentiateMultirowTableHeaders" w:uri="http://schemas.microsoft.com/office/word" w:val="1"/>
+  </w:compat>
+  <w:rsids>
+    <w:rsidRoot w:val="002911AC"/>
+    <w:rsid w:val="002911AC"/>
+    <w:rsid w:val="00CC4B8C"/>
+  </w:rsids>
+  <m:mathPr>
+    <m:mathFont m:val="Cambria Math"/>
+    <m:brkBin m:val="before"/>
+    <m:brkBinSub m:val="--"/>
+    <m:smallFrac m:val="0"/>
+    <m:dispDef/>
+    <m:lMargin m:val="0"/>
+    <m:rMargin m:val="0"/>
+    <m:defJc m:val="centerGroup"/>
+    <m:wrapIndent m:val="1440"/>
+    <m:intLim m:val="subSup"/>
+    <m:naryLim m:val="undOvr"/>
+  </m:mathPr>
+  <w:themeFontLang w:val="en-US"/>
+  <w:clrSchemeMapping w:bg1="light1" w:t1="dark1" w:bg2="light2" w:t2="dark2" w:accent1="accent1" w:accent2="accent2" w:accent3="accent3" w:accent4="accent4" w:accent5="accent5" w:accent6="accent6" w:hyperlink="hyperlink" w:followedHyperlink="followedHyperlink"/>
+  <w:decimalSymbol w:val=","/>
+  <w:listSeparator w:val=";"/>
+  <w15:chartTrackingRefBased/>
+</w:settings>
+</file>
+
+<file path=word/glossary/styles.xml><?xml version="1.0" encoding="utf-8"?>
+<w:styles xmlns:mc="http://schemas.openxmlformats.org/markup-compatibility/2006" xmlns:r="http://schemas.openxmlformats.org/officeDocument/2006/relationships" xmlns:w="http://schemas.openxmlformats.org/wordprocessingml/2006/main" xmlns:w14="http://schemas.microsoft.com/office/word/2010/wordml" xmlns:w15="http://schemas.microsoft.com/office/word/2012/wordml" mc:Ignorable="w14 w15">
+  <w:docDefaults>
+    <w:rPrDefault>
+      <w:rPr>
+        <w:rFonts w:asciiTheme="minorHAnsi" w:eastAsiaTheme="minorEastAsia" w:hAnsiTheme="minorHAnsi" w:cstheme="minorBidi"/>
+        <w:sz w:val="22"/>
+        <w:szCs w:val="22"/>
+        <w:lang w:val="en-US" w:eastAsia="en-US" w:bidi="ar-SA"/>
+      </w:rPr>
+    </w:rPrDefault>
+    <w:pPrDefault>
+      <w:pPr>
+        <w:spacing w:after="160" w:line="259" w:lineRule="auto"/>
+      </w:pPr>
+    </w:pPrDefault>
+  </w:docDefaults>
+  <w:latentStyles w:defLockedState="0" w:defUIPriority="99" w:defSemiHidden="0" w:defUnhideWhenUsed="0" w:defQFormat="0" w:count="371">
+    <w:lsdException w:name="Normal" w:uiPriority="0" w:qFormat="1"/>
+    <w:lsdException w:name="heading 1" w:uiPriority="9" w:qFormat="1"/>
+    <w:lsdException w:name="heading 2" w:semiHidden="1" w:uiPriority="9" w:unhideWhenUsed="1" w:qFormat="1"/>
+    <w:lsdException w:name="heading 3" w:semiHidden="1" w:uiPriority="9" w:unhideWhenUsed="1" w:qFormat="1"/>
+    <w:lsdException w:name="heading 4" w:semiHidden="1" w:uiPriority="9" w:unhideWhenUsed="1" w:qFormat="1"/>
+    <w:lsdException w:name="heading 5" w:semiHidden="1" w:uiPriority="9" w:unhideWhenUsed="1" w:qFormat="1"/>
+    <w:lsdException w:name="heading 6" w:semiHidden="1" w:uiPriority="9" w:unhideWhenUsed="1" w:qFormat="1"/>
+    <w:lsdException w:name="heading 7" w:semiHidden="1" w:uiPriority="9" w:unhideWhenUsed="1" w:qFormat="1"/>
+    <w:lsdException w:name="heading 8" w:semiHidden="1" w:uiPriority="9" w:unhideWhenUsed="1" w:qFormat="1"/>
+    <w:lsdException w:name="heading 9" w:semiHidden="1" w:uiPriority="9" w:unhideWhenUsed="1" w:qFormat="1"/>
+    <w:lsdException w:name="index 1" w:semiHidden="1" w:unhideWhenUsed="1"/>
+    <w:lsdException w:name="index 2" w:semiHidden="1" w:unhideWhenUsed="1"/>
+    <w:lsdException w:name="index 3" w:semiHidden="1" w:unhideWhenUsed="1"/>
+    <w:lsdException w:name="index 4" w:semiHidden="1" w:unhideWhenUsed="1"/>
+    <w:lsdException w:name="index 5" w:semiHidden="1" w:unhideWhenUsed="1"/>
+    <w:lsdException w:name="index 6" w:semiHidden="1" w:unhideWhenUsed="1"/>
+    <w:lsdException w:name="index 7" w:semiHidden="1" w:unhideWhenUsed="1"/>
+    <w:lsdException w:name="index 8" w:semiHidden="1" w:unhideWhenUsed="1"/>
+    <w:lsdException w:name="index 9" w:semiHidden="1" w:unhideWhenUsed="1"/>
+    <w:lsdException w:name="toc 1" w:semiHidden="1" w:uiPriority="39" w:unhideWhenUsed="1"/>
+    <w:lsdException w:name="toc 2" w:semiHidden="1" w:uiPriority="39" w:unhideWhenUsed="1"/>
+    <w:lsdException w:name="toc 3" w:semiHidden="1" w:uiPriority="39" w:unhideWhenUsed="1"/>
+    <w:lsdException w:name="toc 4" w:semiHidden="1" w:uiPriority="39" w:unhideWhenUsed="1"/>
+    <w:lsdException w:name="toc 5" w:semiHidden="1" w:uiPriority="39" w:unhideWhenUsed="1"/>
+    <w:lsdException w:name="toc 6" w:semiHidden="1" w:uiPriority="39" w:unhideWhenUsed="1"/>
+    <w:lsdException w:name="toc 7" w:semiHidden="1" w:uiPriority="39" w:unhideWhenUsed="1"/>
+    <w:lsdException w:name="toc 8" w:semiHidden="1" w:uiPriority="39" w:unhideWhenUsed="1"/>
+    <w:lsdException w:name="toc 9" w:semiHidden="1" w:uiPriority="39" w:unhideWhenUsed="1"/>
+    <w:lsdException w:name="Normal Indent" w:semiHidden="1" w:unhideWhenUsed="1"/>
+    <w:lsdException w:name="footnote text" w:semiHidden="1" w:unhideWhenUsed="1"/>
+    <w:lsdException w:name="annotation text" w:semiHidden="1" w:unhideWhenUsed="1"/>
+    <w:lsdException w:name="header" w:semiHidden="1" w:unhideWhenUsed="1"/>
+    <w:lsdException w:name="footer" w:semiHidden="1" w:unhideWhenUsed="1"/>
+    <w:lsdException w:name="index heading" w:semiHidden="1" w:unhideWhenUsed="1"/>
+    <w:lsdException w:name="caption" w:semiHidden="1" w:uiPriority="35" w:unhideWhenUsed="1" w:qFormat="1"/>
+    <w:lsdException w:name="table of figures" w:semiHidden="1" w:unhideWhenUsed="1"/>
+    <w:lsdException w:name="envelope address" w:semiHidden="1" w:unhideWhenUsed="1"/>
+    <w:lsdException w:name="envelope return" w:semiHidden="1" w:unhideWhenUsed="1"/>
+    <w:lsdException w:name="footnote reference" w:semiHidden="1" w:unhideWhenUsed="1"/>
+    <w:lsdException w:name="annotation reference" w:semiHidden="1" w:unhideWhenUsed="1"/>
+    <w:lsdException w:name="line number" w:semiHidden="1" w:unhideWhenUsed="1"/>
+    <w:lsdException w:name="page number" w:semiHidden="1" w:unhideWhenUsed="1"/>
+    <w:lsdException w:name="endnote reference" w:semiHidden="1" w:unhideWhenUsed="1"/>
+    <w:lsdException w:name="endnote text" w:semiHidden="1" w:unhideWhenUsed="1"/>
+    <w:lsdException w:name="table of authorities" w:semiHidden="1" w:unhideWhenUsed="1"/>
+    <w:lsdException w:name="macro" w:semiHidden="1" w:unhideWhenUsed="1"/>
+    <w:lsdException w:name="toa heading" w:semiHidden="1" w:unhideWhenUsed="1"/>
+    <w:lsdException w:name="List" w:semiHidden="1" w:unhideWhenUsed="1"/>
+    <w:lsdException w:name="List Bullet" w:semiHidden="1" w:unhideWhenUsed="1"/>
+    <w:lsdException w:name="List Number" w:semiHidden="1" w:unhideWhenUsed="1"/>
+    <w:lsdException w:name="List 2" w:semiHidden="1" w:unhideWhenUsed="1"/>
+    <w:lsdException w:name="List 3" w:semiHidden="1" w:unhideWhenUsed="1"/>
+    <w:lsdException w:name="List 4" w:semiHidden="1" w:unhideWhenUsed="1"/>
+    <w:lsdException w:name="List 5" w:semiHidden="1" w:unhideWhenUsed="1"/>
+    <w:lsdException w:name="List Bullet 2" w:semiHidden="1" w:unhideWhenUsed="1"/>
+    <w:lsdException w:name="List Bullet 3" w:semiHidden="1" w:unhideWhenUsed="1"/>
+    <w:lsdException w:name="List Bullet 4" w:semiHidden="1" w:unhideWhenUsed="1"/>
+    <w:lsdException w:name="List Bullet 5" w:semiHidden="1" w:unhideWhenUsed="1"/>
+    <w:lsdException w:name="List Number 2" w:semiHidden="1" w:unhideWhenUsed="1"/>
+    <w:lsdException w:name="List Number 3" w:semiHidden="1" w:unhideWhenUsed="1"/>
+    <w:lsdException w:name="List Number 4" w:semiHidden="1" w:unhideWhenUsed="1"/>
+    <w:lsdException w:name="List Number 5" w:semiHidden="1" w:unhideWhenUsed="1"/>
+    <w:lsdException w:name="Title" w:uiPriority="10" w:qFormat="1"/>
+    <w:lsdException w:name="Closing" w:semiHidden="1" w:unhideWhenUsed="1"/>
+    <w:lsdException w:name="Signature" w:semiHidden="1" w:unhideWhenUsed="1"/>
+    <w:lsdException w:name="Default Paragraph Font" w:semiHidden="1" w:uiPriority="1" w:unhideWhenUsed="1"/>
+    <w:lsdException w:name="Body Text" w:semiHidden="1" w:unhideWhenUsed="1"/>
+    <w:lsdException w:name="Body Text Indent" w:semiHidden="1" w:unhideWhenUsed="1"/>
+    <w:lsdException w:name="List Continue" w:semiHidden="1" w:unhideWhenUsed="1"/>
+    <w:lsdException w:name="List Continue 2" w:semiHidden="1" w:unhideWhenUsed="1"/>
+    <w:lsdException w:name="List Continue 3" w:semiHidden="1" w:unhideWhenUsed="1"/>
+    <w:lsdException w:name="List Continue 4" w:semiHidden="1" w:unhideWhenUsed="1"/>
+    <w:lsdException w:name="List Continue 5" w:semiHidden="1" w:unhideWhenUsed="1"/>
+    <w:lsdException w:name="Message Header" w:semiHidden="1" w:unhideWhenUsed="1"/>
+    <w:lsdException w:name="Subtitle" w:uiPriority="11" w:qFormat="1"/>
+    <w:lsdException w:name="Salutation" w:semiHidden="1" w:unhideWhenUsed="1"/>
+    <w:lsdException w:name="Date" w:semiHidden="1" w:unhideWhenUsed="1"/>
+    <w:lsdException w:name="Body Text First Indent" w:semiHidden="1" w:unhideWhenUsed="1"/>
+    <w:lsdException w:name="Body Text First Indent 2" w:semiHidden="1" w:unhideWhenUsed="1"/>
+    <w:lsdException w:name="Note Heading" w:semiHidden="1" w:unhideWhenUsed="1"/>
+    <w:lsdException w:name="Body Text 2" w:semiHidden="1" w:unhideWhenUsed="1"/>
+    <w:lsdException w:name="Body Text 3" w:semiHidden="1" w:unhideWhenUsed="1"/>
+    <w:lsdException w:name="Body Text Indent 2" w:semiHidden="1" w:unhideWhenUsed="1"/>
+    <w:lsdException w:name="Body Text Indent 3" w:semiHidden="1" w:unhideWhenUsed="1"/>
+    <w:lsdException w:name="Block Text" w:semiHidden="1" w:unhideWhenUsed="1"/>
+    <w:lsdException w:name="Hyperlink" w:semiHidden="1" w:unhideWhenUsed="1"/>
+    <w:lsdException w:name="FollowedHyperlink" w:semiHidden="1" w:unhideWhenUsed="1"/>
+    <w:lsdException w:name="Strong" w:uiPriority="22" w:qFormat="1"/>
+    <w:lsdException w:name="Emphasis" w:uiPriority="20" w:qFormat="1"/>
+    <w:lsdException w:name="Document Map" w:semiHidden="1" w:unhideWhenUsed="1"/>
+    <w:lsdException w:name="Plain Text" w:semiHidden="1" w:unhideWhenUsed="1"/>
+    <w:lsdException w:name="E-mail Signature" w:semiHidden="1" w:unhideWhenUsed="1"/>
+    <w:lsdException w:name="HTML Top of Form" w:semiHidden="1" w:unhideWhenUsed="1"/>
+    <w:lsdException w:name="HTML Bottom of Form" w:semiHidden="1" w:unhideWhenUsed="1"/>
+    <w:lsdException w:name="Normal (Web)" w:semiHidden="1" w:unhideWhenUsed="1"/>
+    <w:lsdException w:name="HTML Acronym" w:semiHidden="1" w:unhideWhenUsed="1"/>
+    <w:lsdException w:name="HTML Address" w:semiHidden="1" w:unhideWhenUsed="1"/>
+    <w:lsdException w:name="HTML Cite" w:semiHidden="1" w:unhideWhenUsed="1"/>
+    <w:lsdException w:name="HTML Code" w:semiHidden="1" w:unhideWhenUsed="1"/>
+    <w:lsdException w:name="HTML Definition" w:semiHidden="1" w:unhideWhenUsed="1"/>
+    <w:lsdException w:name="HTML Keyboard" w:semiHidden="1" w:unhideWhenUsed="1"/>
+    <w:lsdException w:name="HTML Preformatted" w:semiHidden="1" w:unhideWhenUsed="1"/>
+    <w:lsdException w:name="HTML Sample" w:semiHidden="1" w:unhideWhenUsed="1"/>
+    <w:lsdException w:name="HTML Typewriter" w:semiHidden="1" w:unhideWhenUsed="1"/>
+    <w:lsdException w:name="HTML Variable" w:semiHidden="1" w:unhideWhenUsed="1"/>
+    <w:lsdException w:name="Normal Table" w:semiHidden="1" w:unhideWhenUsed="1"/>
+    <w:lsdException w:name="annotation subject" w:semiHidden="1" w:unhideWhenUsed="1"/>
+    <w:lsdException w:name="No List" w:semiHidden="1" w:unhideWhenUsed="1"/>
+    <w:lsdException w:name="Outline List 1" w:semiHidden="1" w:unhideWhenUsed="1"/>
+    <w:lsdException w:name="Outline List 2" w:semiHidden="1" w:unhideWhenUsed="1"/>
+    <w:lsdException w:name="Outline List 3" w:semiHidden="1" w:unhideWhenUsed="1"/>
+    <w:lsdException w:name="Table Simple 1" w:semiHidden="1" w:unhideWhenUsed="1"/>
+    <w:lsdException w:name="Table Simple 2" w:semiHidden="1" w:unhideWhenUsed="1"/>
+    <w:lsdException w:name="Table Simple 3" w:semiHidden="1" w:unhideWhenUsed="1"/>
+    <w:lsdException w:name="Table Classic 1" w:semiHidden="1" w:unhideWhenUsed="1"/>
+    <w:lsdException w:name="Table Classic 2" w:semiHidden="1" w:unhideWhenUsed="1"/>
+    <w:lsdException w:name="Table Classic 3" w:semiHidden="1" w:unhideWhenUsed="1"/>
+    <w:lsdException w:name="Table Classic 4" w:semiHidden="1" w:unhideWhenUsed="1"/>
+    <w:lsdException w:name="Table Colorful 1" w:semiHidden="1" w:unhideWhenUsed="1"/>
+    <w:lsdException w:name="Table Colorful 2" w:semiHidden="1" w:unhideWhenUsed="1"/>
+    <w:lsdException w:name="Table Colorful 3" w:semiHidden="1" w:unhideWhenUsed="1"/>
+    <w:lsdException w:name="Table Columns 1" w:semiHidden="1" w:unhideWhenUsed="1"/>
+    <w:lsdException w:name="Table Columns 2" w:semiHidden="1" w:unhideWhenUsed="1"/>
+    <w:lsdException w:name="Table Columns 3" w:semiHidden="1" w:unhideWhenUsed="1"/>
+    <w:lsdException w:name="Table Columns 4" w:semiHidden="1" w:unhideWhenUsed="1"/>
+    <w:lsdException w:name="Table Columns 5" w:semiHidden="1" w:unhideWhenUsed="1"/>
+    <w:lsdException w:name="Table Grid 1" w:semiHidden="1" w:unhideWhenUsed="1"/>
+    <w:lsdException w:name="Table Grid 2" w:semiHidden="1" w:unhideWhenUsed="1"/>
+    <w:lsdException w:name="Table Grid 3" w:semiHidden="1" w:unhideWhenUsed="1"/>
+    <w:lsdException w:name="Table Grid 4" w:semiHidden="1" w:unhideWhenUsed="1"/>
+    <w:lsdException w:name="Table Grid 5" w:semiHidden="1" w:unhideWhenUsed="1"/>
+    <w:lsdException w:name="Table Grid 6" w:semiHidden="1" w:unhideWhenUsed="1"/>
+    <w:lsdException w:name="Table Grid 7" w:semiHidden="1" w:unhideWhenUsed="1"/>
+    <w:lsdException w:name="Table Grid 8" w:semiHidden="1" w:unhideWhenUsed="1"/>
+    <w:lsdException w:name="Table List 1" w:semiHidden="1" w:unhideWhenUsed="1"/>
+    <w:lsdException w:name="Table List 2" w:semiHidden="1" w:unhideWhenUsed="1"/>
+    <w:lsdException w:name="Table List 3" w:semiHidden="1" w:unhideWhenUsed="1"/>
+    <w:lsdException w:name="Table List 4" w:semiHidden="1" w:unhideWhenUsed="1"/>
+    <w:lsdException w:name="Table List 5" w:semiHidden="1" w:unhideWhenUsed="1"/>
+    <w:lsdException w:name="Table List 6" w:semiHidden="1" w:unhideWhenUsed="1"/>
+    <w:lsdException w:name="Table List 7" w:semiHidden="1" w:unhideWhenUsed="1"/>
+    <w:lsdException w:name="Table List 8" w:semiHidden="1" w:unhideWhenUsed="1"/>
+    <w:lsdException w:name="Table 3D effects 1" w:semiHidden="1" w:unhideWhenUsed="1"/>
+    <w:lsdException w:name="Table 3D effects 2" w:semiHidden="1" w:unhideWhenUsed="1"/>
+    <w:lsdException w:name="Table 3D effects 3" w:semiHidden="1" w:unhideWhenUsed="1"/>
+    <w:lsdException w:name="Table Contemporary" w:semiHidden="1" w:unhideWhenUsed="1"/>
+    <w:lsdException w:name="Table Elegant" w:semiHidden="1" w:unhideWhenUsed="1"/>
+    <w:lsdException w:name="Table Professional" w:semiHidden="1" w:unhideWhenUsed="1"/>
+    <w:lsdException w:name="Table Subtle 1" w:semiHidden="1" w:unhideWhenUsed="1"/>
+    <w:lsdException w:name="Table Subtle 2" w:semiHidden="1" w:unhideWhenUsed="1"/>
+    <w:lsdException w:name="Table Web 1" w:semiHidden="1" w:unhideWhenUsed="1"/>
+    <w:lsdException w:name="Table Web 2" w:semiHidden="1" w:unhideWhenUsed="1"/>
+    <w:lsdException w:name="Table Web 3" w:semiHidden="1" w:unhideWhenUsed="1"/>
+    <w:lsdException w:name="Balloon Text" w:semiHidden="1" w:unhideWhenUsed="1"/>
+    <w:lsdException w:name="Table Grid" w:uiPriority="39"/>
+    <w:lsdException w:name="Table Theme" w:semiHidden="1" w:unhideWhenUsed="1"/>
+    <w:lsdException w:name="Placeholder Text" w:semiHidden="1"/>
+    <w:lsdException w:name="No Spacing" w:uiPriority="1" w:qFormat="1"/>
+    <w:lsdException w:name="Light Shading" w:uiPriority="60"/>
+    <w:lsdException w:name="Light List" w:uiPriority="61"/>
+    <w:lsdException w:name="Light Grid" w:uiPriority="62"/>
+    <w:lsdException w:name="Medium Shading 1" w:uiPriority="63"/>
+    <w:lsdException w:name="Medium Shading 2" w:uiPriority="64"/>
+    <w:lsdException w:name="Medium List 1" w:uiPriority="65"/>
+    <w:lsdException w:name="Medium List 2" w:uiPriority="66"/>
+    <w:lsdException w:name="Medium Grid 1" w:uiPriority="67"/>
+    <w:lsdException w:name="Medium Grid 2" w:uiPriority="68"/>
+    <w:lsdException w:name="Medium Grid 3" w:uiPriority="69"/>
+    <w:lsdException w:name="Dark List" w:uiPriority="70"/>
+    <w:lsdException w:name="Colorful Shading" w:uiPriority="71"/>
+    <w:lsdException w:name="Colorful List" w:uiPriority="72"/>
+    <w:lsdException w:name="Colorful Grid" w:uiPriority="73"/>
+    <w:lsdException w:name="Light Shading Accent 1" w:uiPriority="60"/>
+    <w:lsdException w:name="Light List Accent 1" w:uiPriority="61"/>
+    <w:lsdException w:name="Light Grid Accent 1" w:uiPriority="62"/>
+    <w:lsdException w:name="Medium Shading 1 Accent 1" w:uiPriority="63"/>
+    <w:lsdException w:name="Medium Shading 2 Accent 1" w:uiPriority="64"/>
+    <w:lsdException w:name="Medium List 1 Accent 1" w:uiPriority="65"/>
+    <w:lsdException w:name="Revision" w:semiHidden="1"/>
+    <w:lsdException w:name="List Paragraph" w:uiPriority="34" w:qFormat="1"/>
+    <w:lsdException w:name="Quote" w:uiPriority="29" w:qFormat="1"/>
+    <w:lsdException w:name="Intense Quote" w:uiPriority="30" w:qFormat="1"/>
+    <w:lsdException w:name="Medium List 2 Accent 1" w:uiPriority="66"/>
+    <w:lsdException w:name="Medium Grid 1 Accent 1" w:uiPriority="67"/>
+    <w:lsdException w:name="Medium Grid 2 Accent 1" w:uiPriority="68"/>
+    <w:lsdException w:name="Medium Grid 3 Accent 1" w:uiPriority="69"/>
+    <w:lsdException w:name="Dark List Accent 1" w:uiPriority="70"/>
+    <w:lsdException w:name="Colorful Shading Accent 1" w:uiPriority="71"/>
+    <w:lsdException w:name="Colorful List Accent 1" w:uiPriority="72"/>
+    <w:lsdException w:name="Colorful Grid Accent 1" w:uiPriority="73"/>
+    <w:lsdException w:name="Light Shading Accent 2" w:uiPriority="60"/>
+    <w:lsdException w:name="Light List Accent 2" w:uiPriority="61"/>
+    <w:lsdException w:name="Light Grid Accent 2" w:uiPriority="62"/>
+    <w:lsdException w:name="Medium Shading 1 Accent 2" w:uiPriority="63"/>
+    <w:lsdException w:name="Medium Shading 2 Accent 2" w:uiPriority="64"/>
+    <w:lsdException w:name="Medium List 1 Accent 2" w:uiPriority="65"/>
+    <w:lsdException w:name="Medium List 2 Accent 2" w:uiPriority="66"/>
+    <w:lsdException w:name="Medium Grid 1 Accent 2" w:uiPriority="67"/>
+    <w:lsdException w:name="Medium Grid 2 Accent 2" w:uiPriority="68"/>
+    <w:lsdException w:name="Medium Grid 3 Accent 2" w:uiPriority="69"/>
+    <w:lsdException w:name="Dark List Accent 2" w:uiPriority="70"/>
+    <w:lsdException w:name="Colorful Shading Accent 2" w:uiPriority="71"/>
+    <w:lsdException w:name="Colorful List Accent 2" w:uiPriority="72"/>
+    <w:lsdException w:name="Colorful Grid Accent 2" w:uiPriority="73"/>
+    <w:lsdException w:name="Light Shading Accent 3" w:uiPriority="60"/>
+    <w:lsdException w:name="Light List Accent 3" w:uiPriority="61"/>
+    <w:lsdException w:name="Light Grid Accent 3" w:uiPriority="62"/>
+    <w:lsdException w:name="Medium Shading 1 Accent 3" w:uiPriority="63"/>
+    <w:lsdException w:name="Medium Shading 2 Accent 3" w:uiPriority="64"/>
+    <w:lsdException w:name="Medium List 1 Accent 3" w:uiPriority="65"/>
+    <w:lsdException w:name="Medium List 2 Accent 3" w:uiPriority="66"/>
+    <w:lsdException w:name="Medium Grid 1 Accent 3" w:uiPriority="67"/>
+    <w:lsdException w:name="Medium Grid 2 Accent 3" w:uiPriority="68"/>
+    <w:lsdException w:name="Medium Grid 3 Accent 3" w:uiPriority="69"/>
+    <w:lsdException w:name="Dark List Accent 3" w:uiPriority="70"/>
+    <w:lsdException w:name="Colorful Shading Accent 3" w:uiPriority="71"/>
+    <w:lsdException w:name="Colorful List Accent 3" w:uiPriority="72"/>
+    <w:lsdException w:name="Colorful Grid Accent 3" w:uiPriority="73"/>
+    <w:lsdException w:name="Light Shading Accent 4" w:uiPriority="60"/>
+    <w:lsdException w:name="Light List Accent 4" w:uiPriority="61"/>
+    <w:lsdException w:name="Light Grid Accent 4" w:uiPriority="62"/>
+    <w:lsdException w:name="Medium Shading 1 Accent 4" w:uiPriority="63"/>
+    <w:lsdException w:name="Medium Shading 2 Accent 4" w:uiPriority="64"/>
+    <w:lsdException w:name="Medium List 1 Accent 4" w:uiPriority="65"/>
+    <w:lsdException w:name="Medium List 2 Accent 4" w:uiPriority="66"/>
+    <w:lsdException w:name="Medium Grid 1 Accent 4" w:uiPriority="67"/>
+    <w:lsdException w:name="Medium Grid 2 Accent 4" w:uiPriority="68"/>
+    <w:lsdException w:name="Medium Grid 3 Accent 4" w:uiPriority="69"/>
+    <w:lsdException w:name="Dark List Accent 4" w:uiPriority="70"/>
+    <w:lsdException w:name="Colorful Shading Accent 4" w:uiPriority="71"/>
+    <w:lsdException w:name="Colorful List Accent 4" w:uiPriority="72"/>
+    <w:lsdException w:name="Colorful Grid Accent 4" w:uiPriority="73"/>
+    <w:lsdException w:name="Light Shading Accent 5" w:uiPriority="60"/>
+    <w:lsdException w:name="Light List Accent 5" w:uiPriority="61"/>
+    <w:lsdException w:name="Light Grid Accent 5" w:uiPriority="62"/>
+    <w:lsdException w:name="Medium Shading 1 Accent 5" w:uiPriority="63"/>
+    <w:lsdException w:name="Medium Shading 2 Accent 5" w:uiPriority="64"/>
+    <w:lsdException w:name="Medium List 1 Accent 5" w:uiPriority="65"/>
+    <w:lsdException w:name="Medium List 2 Accent 5" w:uiPriority="66"/>
+    <w:lsdException w:name="Medium Grid 1 Accent 5" w:uiPriority="67"/>
+    <w:lsdException w:name="Medium Grid 2 Accent 5" w:uiPriority="68"/>
+    <w:lsdException w:name="Medium Grid 3 Accent 5" w:uiPriority="69"/>
+    <w:lsdException w:name="Dark List Accent 5" w:uiPriority="70"/>
+    <w:lsdException w:name="Colorful Shading Accent 5" w:uiPriority="71"/>
+    <w:lsdException w:name="Colorful List Accent 5" w:uiPriority="72"/>
+    <w:lsdException w:name="Colorful Grid Accent 5" w:uiPriority="73"/>
+    <w:lsdException w:name="Light Shading Accent 6" w:uiPriority="60"/>
+    <w:lsdException w:name="Light List Accent 6" w:uiPriority="61"/>
+    <w:lsdException w:name="Light Grid Accent 6" w:uiPriority="62"/>
+    <w:lsdException w:name="Medium Shading 1 Accent 6" w:uiPriority="63"/>
+    <w:lsdException w:name="Medium Shading 2 Accent 6" w:uiPriority="64"/>
+    <w:lsdException w:name="Medium List 1 Accent 6" w:uiPriority="65"/>
+    <w:lsdException w:name="Medium List 2 Accent 6" w:uiPriority="66"/>
+    <w:lsdException w:name="Medium Grid 1 Accent 6" w:uiPriority="67"/>
+    <w:lsdException w:name="Medium Grid 2 Accent 6" w:uiPriority="68"/>
+    <w:lsdException w:name="Medium Grid 3 Accent 6" w:uiPriority="69"/>
+    <w:lsdException w:name="Dark List Accent 6" w:uiPriority="70"/>
+    <w:lsdException w:name="Colorful Shading Accent 6" w:uiPriority="71"/>
+    <w:lsdException w:name="Colorful List Accent 6" w:uiPriority="72"/>
+    <w:lsdException w:name="Colorful Grid Accent 6" w:uiPriority="73"/>
+    <w:lsdException w:name="Subtle Emphasis" w:uiPriority="19" w:qFormat="1"/>
+    <w:lsdException w:name="Intense Emphasis" w:uiPriority="21" w:qFormat="1"/>
+    <w:lsdException w:name="Subtle Reference" w:uiPriority="31" w:qFormat="1"/>
+    <w:lsdException w:name="Intense Reference" w:uiPriority="32" w:qFormat="1"/>
+    <w:lsdException w:name="Book Title" w:uiPriority="33" w:qFormat="1"/>
+    <w:lsdException w:name="Bibliography" w:semiHidden="1" w:uiPriority="37" w:unhideWhenUsed="1"/>
+    <w:lsdException w:name="TOC Heading" w:semiHidden="1" w:uiPriority="39" w:unhideWhenUsed="1" w:qFormat="1"/>
+    <w:lsdException w:name="Plain Table 1" w:uiPriority="41"/>
+    <w:lsdException w:name="Plain Table 2" w:uiPriority="42"/>
+    <w:lsdException w:name="Plain Table 3" w:uiPriority="43"/>
+    <w:lsdException w:name="Plain Table 4" w:uiPriority="44"/>
+    <w:lsdException w:name="Plain Table 5" w:uiPriority="45"/>
+    <w:lsdException w:name="Grid Table Light" w:uiPriority="40"/>
+    <w:lsdException w:name="Grid Table 1 Light" w:uiPriority="46"/>
+    <w:lsdException w:name="Grid Table 2" w:uiPriority="47"/>
+    <w:lsdException w:name="Grid Table 3" w:uiPriority="48"/>
+    <w:lsdException w:name="Grid Table 4" w:uiPriority="49"/>
+    <w:lsdException w:name="Grid Table 5 Dark" w:uiPriority="50"/>
+    <w:lsdException w:name="Grid Table 6 Colorful" w:uiPriority="51"/>
+    <w:lsdException w:name="Grid Table 7 Colorful" w:uiPriority="52"/>
+    <w:lsdException w:name="Grid Table 1 Light Accent 1" w:uiPriority="46"/>
+    <w:lsdException w:name="Grid Table 2 Accent 1" w:uiPriority="47"/>
+    <w:lsdException w:name="Grid Table 3 Accent 1" w:uiPriority="48"/>
+    <w:lsdException w:name="Grid Table 4 Accent 1" w:uiPriority="49"/>
+    <w:lsdException w:name="Grid Table 5 Dark Accent 1" w:uiPriority="50"/>
+    <w:lsdException w:name="Grid Table 6 Colorful Accent 1" w:uiPriority="51"/>
+    <w:lsdException w:name="Grid Table 7 Colorful Accent 1" w:uiPriority="52"/>
+    <w:lsdException w:name="Grid Table 1 Light Accent 2" w:uiPriority="46"/>
+    <w:lsdException w:name="Grid Table 2 Accent 2" w:uiPriority="47"/>
+    <w:lsdException w:name="Grid Table 3 Accent 2" w:uiPriority="48"/>
+    <w:lsdException w:name="Grid Table 4 Accent 2" w:uiPriority="49"/>
+    <w:lsdException w:name="Grid Table 5 Dark Accent 2" w:uiPriority="50"/>
+    <w:lsdException w:name="Grid Table 6 Colorful Accent 2" w:uiPriority="51"/>
+    <w:lsdException w:name="Grid Table 7 Colorful Accent 2" w:uiPriority="52"/>
+    <w:lsdException w:name="Grid Table 1 Light Accent 3" w:uiPriority="46"/>
+    <w:lsdException w:name="Grid Table 2 Accent 3" w:uiPriority="47"/>
+    <w:lsdException w:name="Grid Table 3 Accent 3" w:uiPriority="48"/>
+    <w:lsdException w:name="Grid Table 4 Accent 3" w:uiPriority="49"/>
+    <w:lsdException w:name="Grid Table 5 Dark Accent 3" w:uiPriority="50"/>
+    <w:lsdException w:name="Grid Table 6 Colorful Accent 3" w:uiPriority="51"/>
+    <w:lsdException w:name="Grid Table 7 Colorful Accent 3" w:uiPriority="52"/>
+    <w:lsdException w:name="Grid Table 1 Light Accent 4" w:uiPriority="46"/>
+    <w:lsdException w:name="Grid Table 2 Accent 4" w:uiPriority="47"/>
+    <w:lsdException w:name="Grid Table 3 Accent 4" w:uiPriority="48"/>
+    <w:lsdException w:name="Grid Table 4 Accent 4" w:uiPriority="49"/>
+    <w:lsdException w:name="Grid Table 5 Dark Accent 4" w:uiPriority="50"/>
+    <w:lsdException w:name="Grid Table 6 Colorful Accent 4" w:uiPriority="51"/>
+    <w:lsdException w:name="Grid Table 7 Colorful Accent 4" w:uiPriority="52"/>
+    <w:lsdException w:name="Grid Table 1 Light Accent 5" w:uiPriority="46"/>
+    <w:lsdException w:name="Grid Table 2 Accent 5" w:uiPriority="47"/>
+    <w:lsdException w:name="Grid Table 3 Accent 5" w:uiPriority="48"/>
+    <w:lsdException w:name="Grid Table 4 Accent 5" w:uiPriority="49"/>
+    <w:lsdException w:name="Grid Table 5 Dark Accent 5" w:uiPriority="50"/>
+    <w:lsdException w:name="Grid Table 6 Colorful Accent 5" w:uiPriority="51"/>
+    <w:lsdException w:name="Grid Table 7 Colorful Accent 5" w:uiPriority="52"/>
+    <w:lsdException w:name="Grid Table 1 Light Accent 6" w:uiPriority="46"/>
+    <w:lsdException w:name="Grid Table 2 Accent 6" w:uiPriority="47"/>
+    <w:lsdException w:name="Grid Table 3 Accent 6" w:uiPriority="48"/>
+    <w:lsdException w:name="Grid Table 4 Accent 6" w:uiPriority="49"/>
+    <w:lsdException w:name="Grid Table 5 Dark Accent 6" w:uiPriority="50"/>
+    <w:lsdException w:name="Grid Table 6 Colorful Accent 6" w:uiPriority="51"/>
+    <w:lsdException w:name="Grid Table 7 Colorful Accent 6" w:uiPriority="52"/>
+    <w:lsdException w:name="List Table 1 Light" w:uiPriority="46"/>
+    <w:lsdException w:name="List Table 2" w:uiPriority="47"/>
+    <w:lsdException w:name="List Table 3" w:uiPriority="48"/>
+    <w:lsdException w:name="List Table 4" w:uiPriority="49"/>
+    <w:lsdException w:name="List Table 5 Dark" w:uiPriority="50"/>
+    <w:lsdException w:name="List Table 6 Colorful" w:uiPriority="51"/>
+    <w:lsdException w:name="List Table 7 Colorful" w:uiPriority="52"/>
+    <w:lsdException w:name="List Table 1 Light Accent 1" w:uiPriority="46"/>
+    <w:lsdException w:name="List Table 2 Accent 1" w:uiPriority="47"/>
+    <w:lsdException w:name="List Table 3 Accent 1" w:uiPriority="48"/>
+    <w:lsdException w:name="List Table 4 Accent 1" w:uiPriority="49"/>
+    <w:lsdException w:name="List Table 5 Dark Accent 1" w:uiPriority="50"/>
+    <w:lsdException w:name="List Table 6 Colorful Accent 1" w:uiPriority="51"/>
+    <w:lsdException w:name="List Table 7 Colorful Accent 1" w:uiPriority="52"/>
+    <w:lsdException w:name="List Table 1 Light Accent 2" w:uiPriority="46"/>
+    <w:lsdException w:name="List Table 2 Accent 2" w:uiPriority="47"/>
+    <w:lsdException w:name="List Table 3 Accent 2" w:uiPriority="48"/>
+    <w:lsdException w:name="List Table 4 Accent 2" w:uiPriority="49"/>
+    <w:lsdException w:name="List Table 5 Dark Accent 2" w:uiPriority="50"/>
+    <w:lsdException w:name="List Table 6 Colorful Accent 2" w:uiPriority="51"/>
+    <w:lsdException w:name="List Table 7 Colorful Accent 2" w:uiPriority="52"/>
+    <w:lsdException w:name="List Table 1 Light Accent 3" w:uiPriority="46"/>
+    <w:lsdException w:name="List Table 2 Accent 3" w:uiPriority="47"/>
+    <w:lsdException w:name="List Table 3 Accent 3" w:uiPriority="48"/>
+    <w:lsdException w:name="List Table 4 Accent 3" w:uiPriority="49"/>
+    <w:lsdException w:name="List Table 5 Dark Accent 3" w:uiPriority="50"/>
+    <w:lsdException w:name="List Table 6 Colorful Accent 3" w:uiPriority="51"/>
+    <w:lsdException w:name="List Table 7 Colorful Accent 3" w:uiPriority="52"/>
+    <w:lsdException w:name="List Table 1 Light Accent 4" w:uiPriority="46"/>
+    <w:lsdException w:name="List Table 2 Accent 4" w:uiPriority="47"/>
+    <w:lsdException w:name="List Table 3 Accent 4" w:uiPriority="48"/>
+    <w:lsdException w:name="List Table 4 Accent 4" w:uiPriority="49"/>
+    <w:lsdException w:name="List Table 5 Dark Accent 4" w:uiPriority="50"/>
+    <w:lsdException w:name="List Table 6 Colorful Accent 4" w:uiPriority="51"/>
+    <w:lsdException w:name="List Table 7 Colorful Accent 4" w:uiPriority="52"/>
+    <w:lsdException w:name="List Table 1 Light Accent 5" w:uiPriority="46"/>
+    <w:lsdException w:name="List Table 2 Accent 5" w:uiPriority="47"/>
+    <w:lsdException w:name="List Table 3 Accent 5" w:uiPriority="48"/>
+    <w:lsdException w:name="List Table 4 Accent 5" w:uiPriority="49"/>
+    <w:lsdException w:name="List Table 5 Dark Accent 5" w:uiPriority="50"/>
+    <w:lsdException w:name="List Table 6 Colorful Accent 5" w:uiPriority="51"/>
+    <w:lsdException w:name="List Table 7 Colorful Accent 5" w:uiPriority="52"/>
+    <w:lsdException w:name="List Table 1 Light Accent 6" w:uiPriority="46"/>
+    <w:lsdException w:name="List Table 2 Accent 6" w:uiPriority="47"/>
+    <w:lsdException w:name="List Table 3 Accent 6" w:uiPriority="48"/>
+    <w:lsdException w:name="List Table 4 Accent 6" w:uiPriority="49"/>
+    <w:lsdException w:name="List Table 5 Dark Accent 6" w:uiPriority="50"/>
+    <w:lsdException w:name="List Table 6 Colorful Accent 6" w:uiPriority="51"/>
+    <w:lsdException w:name="List Table 7 Colorful Accent 6" w:uiPriority="52"/>
+  </w:latentStyles>
+  <w:style w:type="paragraph" w:default="1" w:styleId="Normal">
+    <w:name w:val="Normal"/>
+    <w:qFormat/>
+  </w:style>
+  <w:style w:type="character" w:default="1" w:styleId="DefaultParagraphFont">
+    <w:name w:val="Default Paragraph Font"/>
+    <w:uiPriority w:val="1"/>
+    <w:semiHidden/>
+    <w:unhideWhenUsed/>
+  </w:style>
+  <w:style w:type="table" w:default="1" w:styleId="TableNormal">
+    <w:name w:val="Normal Table"/>
+    <w:uiPriority w:val="99"/>
+    <w:semiHidden/>
+    <w:unhideWhenUsed/>
+    <w:tblPr>
+      <w:tblInd w:w="0" w:type="dxa"/>
+      <w:tblCellMar>
+        <w:top w:w="0" w:type="dxa"/>
+        <w:left w:w="108" w:type="dxa"/>
+        <w:bottom w:w="0" w:type="dxa"/>
+        <w:right w:w="108" w:type="dxa"/>
+      </w:tblCellMar>
+    </w:tblPr>
+  </w:style>
+  <w:style w:type="numbering" w:default="1" w:styleId="NoList">
+    <w:name w:val="No List"/>
+    <w:uiPriority w:val="99"/>
+    <w:semiHidden/>
+    <w:unhideWhenUsed/>
+  </w:style>
+  <w:style w:type="character" w:styleId="PlaceholderText">
+    <w:name w:val="Placeholder Text"/>
+    <w:basedOn w:val="DefaultParagraphFont"/>
+    <w:uiPriority w:val="99"/>
+    <w:semiHidden/>
+    <w:rsid w:val="002911AC"/>
+    <w:rPr>
+      <w:color w:val="808080"/>
+    </w:rPr>
+  </w:style>
+</w:styles>
+</file>
+
+<file path=word/glossary/webSettings.xml><?xml version="1.0" encoding="utf-8"?>
+<w:webSettings xmlns:mc="http://schemas.openxmlformats.org/markup-compatibility/2006" xmlns:r="http://schemas.openxmlformats.org/officeDocument/2006/relationships" xmlns:w="http://schemas.openxmlformats.org/wordprocessingml/2006/main" xmlns:w14="http://schemas.microsoft.com/office/word/2010/wordml" xmlns:w15="http://schemas.microsoft.com/office/word/2012/wordml" mc:Ignorable="w14 w15">
+  <w:optimizeForBrowser/>
+  <w:allowPNG/>
+</w:webSettings>
 </file>
 
 <file path=word/theme/theme1.xml><?xml version="1.0" encoding="utf-8"?>
@@ -20503,7 +20323,7 @@
 </file>
 
 <file path=customXml/itemProps1.xml><?xml version="1.0" encoding="utf-8"?>
-<ds:datastoreItem xmlns:ds="http://schemas.openxmlformats.org/officeDocument/2006/customXml" ds:itemID="{5D20B35D-3A6A-4D3D-A199-C3E55115D524}">
+<ds:datastoreItem xmlns:ds="http://schemas.openxmlformats.org/officeDocument/2006/customXml" ds:itemID="{07BA22D3-2B76-44C4-A070-18CE28C971DD}">
   <ds:schemaRefs>
     <ds:schemaRef ds:uri="http://schemas.openxmlformats.org/officeDocument/2006/bibliography"/>
   </ds:schemaRefs>

</xml_diff>

<commit_message>
Connect Sitasi Bab 1 To Bab 2
</commit_message>
<xml_diff>
--- a/BAB 1-2 _Skripsi.docx
+++ b/BAB 1-2 _Skripsi.docx
@@ -1,6 +1,6 @@
 
 <file path=word/document.xml><?xml version="1.0" encoding="utf-8"?>
-<w:document xmlns:wpc="http://schemas.microsoft.com/office/word/2010/wordprocessingCanvas" xmlns:cx="http://schemas.microsoft.com/office/drawing/2014/chartex" xmlns:cx1="http://schemas.microsoft.com/office/drawing/2015/9/8/chartex" xmlns:cx2="http://schemas.microsoft.com/office/drawing/2015/10/21/chartex" xmlns:cx3="http://schemas.microsoft.com/office/drawing/2016/5/9/chartex" xmlns:cx4="http://schemas.microsoft.com/office/drawing/2016/5/10/chartex" xmlns:cx5="http://schemas.microsoft.com/office/drawing/2016/5/11/chartex" xmlns:cx6="http://schemas.microsoft.com/office/drawing/2016/5/12/chartex" xmlns:cx7="http://schemas.microsoft.com/office/drawing/2016/5/13/chartex" xmlns:cx8="http://schemas.microsoft.com/office/drawing/2016/5/14/chartex" xmlns:mc="http://schemas.openxmlformats.org/markup-compatibility/2006" xmlns:aink="http://schemas.microsoft.com/office/drawing/2016/ink" xmlns:am3d="http://schemas.microsoft.com/office/drawing/2017/model3d" xmlns:o="urn:schemas-microsoft-com:office:office" xmlns:r="http://schemas.openxmlformats.org/officeDocument/2006/relationships" xmlns:m="http://schemas.openxmlformats.org/officeDocument/2006/math" xmlns:v="urn:schemas-microsoft-com:vml" xmlns:wp14="http://schemas.microsoft.com/office/word/2010/wordprocessingDrawing" xmlns:wp="http://schemas.openxmlformats.org/drawingml/2006/wordprocessingDrawing" xmlns:w10="urn:schemas-microsoft-com:office:word" xmlns:w="http://schemas.openxmlformats.org/wordprocessingml/2006/main" xmlns:w14="http://schemas.microsoft.com/office/word/2010/wordml" xmlns:w15="http://schemas.microsoft.com/office/word/2012/wordml" xmlns:w16cex="http://schemas.microsoft.com/office/word/2018/wordml/cex" xmlns:w16cid="http://schemas.microsoft.com/office/word/2016/wordml/cid" xmlns:w16="http://schemas.microsoft.com/office/word/2018/wordml" xmlns:w16se="http://schemas.microsoft.com/office/word/2015/wordml/symex" xmlns:wpg="http://schemas.microsoft.com/office/word/2010/wordprocessingGroup" xmlns:wpi="http://schemas.microsoft.com/office/word/2010/wordprocessingInk" xmlns:wne="http://schemas.microsoft.com/office/word/2006/wordml" xmlns:wps="http://schemas.microsoft.com/office/word/2010/wordprocessingShape" mc:Ignorable="w14 w15 w16se w16cid w16 w16cex wp14">
+<w:document xmlns:wpc="http://schemas.microsoft.com/office/word/2010/wordprocessingCanvas" xmlns:mc="http://schemas.openxmlformats.org/markup-compatibility/2006" xmlns:o="urn:schemas-microsoft-com:office:office" xmlns:r="http://schemas.openxmlformats.org/officeDocument/2006/relationships" xmlns:m="http://schemas.openxmlformats.org/officeDocument/2006/math" xmlns:v="urn:schemas-microsoft-com:vml" xmlns:wp14="http://schemas.microsoft.com/office/word/2010/wordprocessingDrawing" xmlns:wp="http://schemas.openxmlformats.org/drawingml/2006/wordprocessingDrawing" xmlns:w10="urn:schemas-microsoft-com:office:word" xmlns:w="http://schemas.openxmlformats.org/wordprocessingml/2006/main" xmlns:w14="http://schemas.microsoft.com/office/word/2010/wordml" xmlns:w15="http://schemas.microsoft.com/office/word/2012/wordml" xmlns:wpg="http://schemas.microsoft.com/office/word/2010/wordprocessingGroup" xmlns:wpi="http://schemas.microsoft.com/office/word/2010/wordprocessingInk" xmlns:wne="http://schemas.microsoft.com/office/word/2006/wordml" xmlns:wps="http://schemas.microsoft.com/office/word/2010/wordprocessingShape" mc:Ignorable="w14 w15 wp14">
   <w:body>
     <w:p>
       <w:pPr>
@@ -4859,17 +4859,137 @@
           <w:lang w:val="en-ID"/>
         </w:rPr>
       </w:pPr>
+      <w:proofErr w:type="spellStart"/>
       <w:r>
         <w:rPr>
           <w:lang w:val="en-ID"/>
         </w:rPr>
-        <w:t>Saat ini sistem rekomendasi telah diterapkan di berbagai domain seperti musik, film, buku, dan produk (Yang, 2019). Penggunaan teknik rekomendasi yang akurat dan efisien sangat penting bagi suatu sistem untuk memberikan hasil yang baik dan bermanfaat kepada setiap penggunanya (</w:t>
+        <w:t>Saat</w:t>
+      </w:r>
+      <w:proofErr w:type="spellEnd"/>
+      <w:r>
+        <w:rPr>
+          <w:lang w:val="en-ID"/>
+        </w:rPr>
+        <w:t xml:space="preserve"> </w:t>
       </w:r>
       <w:proofErr w:type="spellStart"/>
       <w:r>
         <w:rPr>
           <w:lang w:val="en-ID"/>
         </w:rPr>
+        <w:t>ini</w:t>
+      </w:r>
+      <w:proofErr w:type="spellEnd"/>
+      <w:r>
+        <w:rPr>
+          <w:lang w:val="en-ID"/>
+        </w:rPr>
+        <w:t xml:space="preserve"> </w:t>
+      </w:r>
+      <w:proofErr w:type="spellStart"/>
+      <w:r>
+        <w:rPr>
+          <w:lang w:val="en-ID"/>
+        </w:rPr>
+        <w:t>sistem</w:t>
+      </w:r>
+      <w:proofErr w:type="spellEnd"/>
+      <w:r>
+        <w:rPr>
+          <w:lang w:val="en-ID"/>
+        </w:rPr>
+        <w:t xml:space="preserve"> </w:t>
+      </w:r>
+      <w:proofErr w:type="spellStart"/>
+      <w:r>
+        <w:rPr>
+          <w:lang w:val="en-ID"/>
+        </w:rPr>
+        <w:t>rekomendasi</w:t>
+      </w:r>
+      <w:proofErr w:type="spellEnd"/>
+      <w:r>
+        <w:rPr>
+          <w:lang w:val="en-ID"/>
+        </w:rPr>
+        <w:t xml:space="preserve"> telah diterapkan di berbagai domain seperti musik, film, buku, dan produk (Yang, 2019). Penggunaan teknik rekomendasi yang akurat dan efisien sangat penting bagi suatu sistem untuk memberikan hasil yang baik </w:t>
+      </w:r>
+      <w:proofErr w:type="spellStart"/>
+      <w:r>
+        <w:rPr>
+          <w:lang w:val="en-ID"/>
+        </w:rPr>
+        <w:t>dan</w:t>
+      </w:r>
+      <w:proofErr w:type="spellEnd"/>
+      <w:r>
+        <w:rPr>
+          <w:lang w:val="en-ID"/>
+        </w:rPr>
+        <w:t xml:space="preserve"> </w:t>
+      </w:r>
+      <w:proofErr w:type="spellStart"/>
+      <w:r>
+        <w:rPr>
+          <w:lang w:val="en-ID"/>
+        </w:rPr>
+        <w:t>bermanfaat</w:t>
+      </w:r>
+      <w:proofErr w:type="spellEnd"/>
+      <w:r>
+        <w:rPr>
+          <w:lang w:val="en-ID"/>
+        </w:rPr>
+        <w:t xml:space="preserve"> </w:t>
+      </w:r>
+      <w:proofErr w:type="spellStart"/>
+      <w:r>
+        <w:rPr>
+          <w:lang w:val="en-ID"/>
+        </w:rPr>
+        <w:t>kepada</w:t>
+      </w:r>
+      <w:proofErr w:type="spellEnd"/>
+      <w:r>
+        <w:rPr>
+          <w:lang w:val="en-ID"/>
+        </w:rPr>
+        <w:t xml:space="preserve"> </w:t>
+      </w:r>
+      <w:proofErr w:type="spellStart"/>
+      <w:r>
+        <w:rPr>
+          <w:lang w:val="en-ID"/>
+        </w:rPr>
+        <w:t>setiap</w:t>
+      </w:r>
+      <w:proofErr w:type="spellEnd"/>
+      <w:r>
+        <w:rPr>
+          <w:lang w:val="en-ID"/>
+        </w:rPr>
+        <w:t xml:space="preserve"> </w:t>
+      </w:r>
+      <w:proofErr w:type="spellStart"/>
+      <w:r>
+        <w:rPr>
+          <w:lang w:val="en-ID"/>
+        </w:rPr>
+        <w:t>penggunanya</w:t>
+      </w:r>
+      <w:proofErr w:type="spellEnd"/>
+      <w:r>
+        <w:rPr>
+          <w:lang w:val="en-ID"/>
+        </w:rPr>
+        <w:t xml:space="preserve"> (</w:t>
+      </w:r>
+      <w:proofErr w:type="spellStart"/>
+      <w:r>
+        <w:rPr>
+          <w:lang w:val="en-ID"/>
+        </w:rPr>
         <w:t>Isinkaye</w:t>
       </w:r>
       <w:proofErr w:type="spellEnd"/>
@@ -4916,13 +5036,55 @@
         <w:rPr>
           <w:lang w:val="en-ID"/>
         </w:rPr>
-        <w:t xml:space="preserve"> dengan preferensi yang sama (</w:t>
+        <w:t xml:space="preserve"> </w:t>
       </w:r>
       <w:proofErr w:type="spellStart"/>
       <w:r>
         <w:rPr>
           <w:lang w:val="en-ID"/>
         </w:rPr>
+        <w:t>dengan</w:t>
+      </w:r>
+      <w:proofErr w:type="spellEnd"/>
+      <w:r>
+        <w:rPr>
+          <w:lang w:val="en-ID"/>
+        </w:rPr>
+        <w:t xml:space="preserve"> </w:t>
+      </w:r>
+      <w:proofErr w:type="spellStart"/>
+      <w:r>
+        <w:rPr>
+          <w:lang w:val="en-ID"/>
+        </w:rPr>
+        <w:t>preferensi</w:t>
+      </w:r>
+      <w:proofErr w:type="spellEnd"/>
+      <w:r>
+        <w:rPr>
+          <w:lang w:val="en-ID"/>
+        </w:rPr>
+        <w:t xml:space="preserve"> yang </w:t>
+      </w:r>
+      <w:proofErr w:type="spellStart"/>
+      <w:r>
+        <w:rPr>
+          <w:lang w:val="en-ID"/>
+        </w:rPr>
+        <w:t>sama</w:t>
+      </w:r>
+      <w:proofErr w:type="spellEnd"/>
+      <w:r>
+        <w:rPr>
+          <w:lang w:val="en-ID"/>
+        </w:rPr>
+        <w:t xml:space="preserve"> (</w:t>
+      </w:r>
+      <w:proofErr w:type="spellStart"/>
+      <w:r>
+        <w:rPr>
+          <w:lang w:val="en-ID"/>
+        </w:rPr>
         <w:t>Rahmawati</w:t>
       </w:r>
       <w:proofErr w:type="spellEnd"/>
@@ -4994,13 +5156,55 @@
         <w:rPr>
           <w:lang w:val="en-ID"/>
         </w:rPr>
-        <w:t xml:space="preserve"> sehingga rekomendasi yang dihasilkan memiliki akurasi yang sangat rendah (Saeed &amp; </w:t>
+        <w:t xml:space="preserve"> sehingga rekomendasi yang dihasilkan memiliki </w:t>
       </w:r>
       <w:proofErr w:type="spellStart"/>
       <w:r>
         <w:rPr>
           <w:lang w:val="en-ID"/>
         </w:rPr>
+        <w:t>akurasi</w:t>
+      </w:r>
+      <w:proofErr w:type="spellEnd"/>
+      <w:r>
+        <w:rPr>
+          <w:lang w:val="en-ID"/>
+        </w:rPr>
+        <w:t xml:space="preserve"> yang </w:t>
+      </w:r>
+      <w:proofErr w:type="spellStart"/>
+      <w:r>
+        <w:rPr>
+          <w:lang w:val="en-ID"/>
+        </w:rPr>
+        <w:t>sangat</w:t>
+      </w:r>
+      <w:proofErr w:type="spellEnd"/>
+      <w:r>
+        <w:rPr>
+          <w:lang w:val="en-ID"/>
+        </w:rPr>
+        <w:t xml:space="preserve"> </w:t>
+      </w:r>
+      <w:proofErr w:type="spellStart"/>
+      <w:r>
+        <w:rPr>
+          <w:lang w:val="en-ID"/>
+        </w:rPr>
+        <w:t>rendah</w:t>
+      </w:r>
+      <w:proofErr w:type="spellEnd"/>
+      <w:r>
+        <w:rPr>
+          <w:lang w:val="en-ID"/>
+        </w:rPr>
+        <w:t xml:space="preserve"> (Saeed &amp; </w:t>
+      </w:r>
+      <w:proofErr w:type="spellStart"/>
+      <w:r>
+        <w:rPr>
+          <w:lang w:val="en-ID"/>
+        </w:rPr>
         <w:t>MansooriI</w:t>
       </w:r>
       <w:proofErr w:type="spellEnd"/>
@@ -5047,19 +5251,63 @@
         <w:rPr>
           <w:lang w:val="en-ID"/>
         </w:rPr>
-        <w:t xml:space="preserve">pada perpustakaan digital cenderung jarang </w:t>
-      </w:r>
+        <w:t xml:space="preserve">pada perpustakaan digital </w:t>
+      </w:r>
+      <w:proofErr w:type="spellStart"/>
       <w:r>
         <w:rPr>
           <w:lang w:val="en-ID"/>
         </w:rPr>
+        <w:t>cenderung</w:t>
+      </w:r>
+      <w:proofErr w:type="spellEnd"/>
+      <w:r>
+        <w:rPr>
+          <w:lang w:val="en-ID"/>
+        </w:rPr>
+        <w:t xml:space="preserve"> </w:t>
+      </w:r>
+      <w:proofErr w:type="spellStart"/>
+      <w:r>
+        <w:rPr>
+          <w:lang w:val="en-ID"/>
+        </w:rPr>
+        <w:t>jarang</w:t>
+      </w:r>
+      <w:proofErr w:type="spellEnd"/>
+      <w:r>
+        <w:rPr>
+          <w:lang w:val="en-ID"/>
+        </w:rPr>
+        <w:t xml:space="preserve"> </w:t>
+      </w:r>
+      <w:proofErr w:type="spellStart"/>
+      <w:r>
+        <w:rPr>
+          <w:lang w:val="en-ID"/>
+        </w:rPr>
         <w:t>diberikan</w:t>
       </w:r>
+      <w:proofErr w:type="spellEnd"/>
       <w:r>
         <w:rPr>
           <w:lang w:val="en-ID"/>
         </w:rPr>
-        <w:t xml:space="preserve"> oleh </w:t>
+        <w:t xml:space="preserve"> </w:t>
+      </w:r>
+      <w:proofErr w:type="spellStart"/>
+      <w:r>
+        <w:rPr>
+          <w:lang w:val="en-ID"/>
+        </w:rPr>
+        <w:t>oleh</w:t>
+      </w:r>
+      <w:proofErr w:type="spellEnd"/>
+      <w:r>
+        <w:rPr>
+          <w:lang w:val="en-ID"/>
+        </w:rPr>
+        <w:t xml:space="preserve"> </w:t>
       </w:r>
       <w:r>
         <w:rPr>
@@ -5479,7 +5727,23 @@
           <w:rFonts w:cs="Times New Roman"/>
           <w:szCs w:val="24"/>
         </w:rPr>
-        <w:t xml:space="preserve">Dengan menggunakan </w:t>
+        <w:t xml:space="preserve">Dengan </w:t>
+      </w:r>
+      <w:proofErr w:type="spellStart"/>
+      <w:r>
+        <w:rPr>
+          <w:rFonts w:cs="Times New Roman"/>
+          <w:szCs w:val="24"/>
+        </w:rPr>
+        <w:t>menggunakan</w:t>
+      </w:r>
+      <w:proofErr w:type="spellEnd"/>
+      <w:r>
+        <w:rPr>
+          <w:rFonts w:cs="Times New Roman"/>
+          <w:szCs w:val="24"/>
+        </w:rPr>
+        <w:t xml:space="preserve"> </w:t>
       </w:r>
       <w:r>
         <w:rPr>
@@ -5499,20 +5763,13 @@
         </w:rPr>
         <w:t xml:space="preserve"> </w:t>
       </w:r>
-      <w:r>
-        <w:rPr>
-          <w:rFonts w:cs="Times New Roman"/>
-          <w:szCs w:val="24"/>
-        </w:rPr>
-        <w:t xml:space="preserve">dalam </w:t>
-      </w:r>
       <w:proofErr w:type="spellStart"/>
       <w:r>
         <w:rPr>
           <w:rFonts w:cs="Times New Roman"/>
           <w:szCs w:val="24"/>
         </w:rPr>
-        <w:t>pemodelan</w:t>
+        <w:t>dalam</w:t>
       </w:r>
       <w:proofErr w:type="spellEnd"/>
       <w:r>
@@ -5520,7 +5777,39 @@
           <w:rFonts w:cs="Times New Roman"/>
           <w:szCs w:val="24"/>
         </w:rPr>
-        <w:t xml:space="preserve"> berbagai tipe data, sistem rekomendasi </w:t>
+        <w:t xml:space="preserve"> pemodelan </w:t>
+      </w:r>
+      <w:proofErr w:type="spellStart"/>
+      <w:r>
+        <w:rPr>
+          <w:rFonts w:cs="Times New Roman"/>
+          <w:szCs w:val="24"/>
+        </w:rPr>
+        <w:t>berbagai</w:t>
+      </w:r>
+      <w:proofErr w:type="spellEnd"/>
+      <w:r>
+        <w:rPr>
+          <w:rFonts w:cs="Times New Roman"/>
+          <w:szCs w:val="24"/>
+        </w:rPr>
+        <w:t xml:space="preserve"> </w:t>
+      </w:r>
+      <w:proofErr w:type="spellStart"/>
+      <w:r>
+        <w:rPr>
+          <w:rFonts w:cs="Times New Roman"/>
+          <w:szCs w:val="24"/>
+        </w:rPr>
+        <w:t>tipe</w:t>
+      </w:r>
+      <w:proofErr w:type="spellEnd"/>
+      <w:r>
+        <w:rPr>
+          <w:rFonts w:cs="Times New Roman"/>
+          <w:szCs w:val="24"/>
+        </w:rPr>
+        <w:t xml:space="preserve"> data, sistem rekomendasi </w:t>
       </w:r>
       <w:r>
         <w:rPr>
@@ -6553,11 +6842,32 @@
       <w:bookmarkEnd w:id="8"/>
     </w:p>
     <w:p>
-      <w:r>
-        <w:t>Berikut rincian permasal</w:t>
-      </w:r>
-      <w:r>
-        <w:t>ahan yang telah dituliskan pada latar belakang</w:t>
+      <w:proofErr w:type="spellStart"/>
+      <w:r>
+        <w:t>Berikut</w:t>
+      </w:r>
+      <w:proofErr w:type="spellEnd"/>
+      <w:r>
+        <w:t xml:space="preserve"> </w:t>
+      </w:r>
+      <w:proofErr w:type="spellStart"/>
+      <w:r>
+        <w:t>rincian</w:t>
+      </w:r>
+      <w:proofErr w:type="spellEnd"/>
+      <w:r>
+        <w:t xml:space="preserve"> </w:t>
+      </w:r>
+      <w:proofErr w:type="spellStart"/>
+      <w:r>
+        <w:t>permasal</w:t>
+      </w:r>
+      <w:r>
+        <w:t>ahan</w:t>
+      </w:r>
+      <w:proofErr w:type="spellEnd"/>
+      <w:r>
+        <w:t xml:space="preserve"> yang telah dituliskan pada latar belakang</w:t>
       </w:r>
       <w:r>
         <w:t xml:space="preserve">: </w:t>
@@ -8078,15 +8388,79 @@
         <w:t>waterfall</w:t>
       </w:r>
       <w:r>
-        <w:t xml:space="preserve"> merupakan metodologi pengembangan sistem yang bersifat sistematis sehingga dapat menghasilkan software yang baik dan penataan perpustakaan yang </w:t>
+        <w:t xml:space="preserve"> merupakan metodologi pengembangan sistem yang bersifat sistematis sehingga dapat menghasilkan software yang </w:t>
       </w:r>
       <w:proofErr w:type="spellStart"/>
       <w:r>
+        <w:t>baik</w:t>
+      </w:r>
+      <w:proofErr w:type="spellEnd"/>
+      <w:r>
+        <w:t xml:space="preserve"> </w:t>
+      </w:r>
+      <w:proofErr w:type="spellStart"/>
+      <w:r>
+        <w:t>dan</w:t>
+      </w:r>
+      <w:proofErr w:type="spellEnd"/>
+      <w:r>
+        <w:t xml:space="preserve"> </w:t>
+      </w:r>
+      <w:proofErr w:type="spellStart"/>
+      <w:r>
+        <w:t>penataan</w:t>
+      </w:r>
+      <w:proofErr w:type="spellEnd"/>
+      <w:r>
+        <w:t xml:space="preserve"> </w:t>
+      </w:r>
+      <w:proofErr w:type="spellStart"/>
+      <w:r>
+        <w:t>perpustakaan</w:t>
+      </w:r>
+      <w:proofErr w:type="spellEnd"/>
+      <w:r>
+        <w:t xml:space="preserve"> yang </w:t>
+      </w:r>
+      <w:proofErr w:type="spellStart"/>
+      <w:r>
         <w:t>terurut</w:t>
       </w:r>
       <w:proofErr w:type="spellEnd"/>
       <w:r>
-        <w:t xml:space="preserve"> dengan rapi karena tahap demi tahap yang dilalui harus menunggu selesainya tahap sebelumnya dan berjalan berurutan.</w:t>
+        <w:t xml:space="preserve"> </w:t>
+      </w:r>
+      <w:proofErr w:type="spellStart"/>
+      <w:r>
+        <w:t>dengan</w:t>
+      </w:r>
+      <w:proofErr w:type="spellEnd"/>
+      <w:r>
+        <w:t xml:space="preserve"> </w:t>
+      </w:r>
+      <w:proofErr w:type="spellStart"/>
+      <w:r>
+        <w:t>rapi</w:t>
+      </w:r>
+      <w:proofErr w:type="spellEnd"/>
+      <w:r>
+        <w:t xml:space="preserve"> </w:t>
+      </w:r>
+      <w:proofErr w:type="spellStart"/>
+      <w:r>
+        <w:t>karena</w:t>
+      </w:r>
+      <w:proofErr w:type="spellEnd"/>
+      <w:r>
+        <w:t xml:space="preserve"> </w:t>
+      </w:r>
+      <w:proofErr w:type="spellStart"/>
+      <w:r>
+        <w:t>tahap</w:t>
+      </w:r>
+      <w:proofErr w:type="spellEnd"/>
+      <w:r>
+        <w:t xml:space="preserve"> demi tahap yang dilalui harus menunggu selesainya tahap sebelumnya dan berjalan berurutan.</w:t>
       </w:r>
     </w:p>
     <w:p>
@@ -8306,7 +8680,23 @@
         <w:t>n</w:t>
       </w:r>
       <w:r>
-        <w:t>gan melakukan perancangan tampilan (</w:t>
+        <w:t xml:space="preserve">gan melakukan </w:t>
+      </w:r>
+      <w:proofErr w:type="spellStart"/>
+      <w:r>
+        <w:t>perancangan</w:t>
+      </w:r>
+      <w:proofErr w:type="spellEnd"/>
+      <w:r>
+        <w:t xml:space="preserve"> </w:t>
+      </w:r>
+      <w:proofErr w:type="spellStart"/>
+      <w:r>
+        <w:t>tampilan</w:t>
+      </w:r>
+      <w:proofErr w:type="spellEnd"/>
+      <w:r>
+        <w:t xml:space="preserve"> (</w:t>
       </w:r>
       <w:r>
         <w:rPr>
@@ -8316,30 +8706,46 @@
         <w:t>interface</w:t>
       </w:r>
       <w:r>
-        <w:t>) menggunakan F</w:t>
+        <w:t xml:space="preserve">) </w:t>
+      </w:r>
+      <w:proofErr w:type="spellStart"/>
+      <w:r>
+        <w:t>menggunakan</w:t>
+      </w:r>
+      <w:proofErr w:type="spellEnd"/>
+      <w:r>
+        <w:t xml:space="preserve"> F</w:t>
       </w:r>
       <w:r>
         <w:t>igma,</w:t>
       </w:r>
       <w:r>
+        <w:t xml:space="preserve"> pemodel</w:t>
+      </w:r>
+      <w:r>
+        <w:t xml:space="preserve">an basis data </w:t>
+      </w:r>
+      <w:proofErr w:type="spellStart"/>
+      <w:r>
+        <w:t>menggunakan</w:t>
+      </w:r>
+      <w:proofErr w:type="spellEnd"/>
+      <w:r>
+        <w:t xml:space="preserve"> Microsoft V</w:t>
+      </w:r>
+      <w:r>
+        <w:t>isio</w:t>
+      </w:r>
+      <w:r>
         <w:t xml:space="preserve"> </w:t>
       </w:r>
       <w:proofErr w:type="spellStart"/>
       <w:r>
-        <w:t>pemodel</w:t>
-      </w:r>
-      <w:r>
-        <w:t>an</w:t>
+        <w:t>untuk</w:t>
       </w:r>
       <w:proofErr w:type="spellEnd"/>
       <w:r>
-        <w:t xml:space="preserve"> basis data menggunakan Microsoft V</w:t>
-      </w:r>
-      <w:r>
-        <w:t>isio</w:t>
-      </w:r>
-      <w:r>
-        <w:t xml:space="preserve"> untuk perancangan ERD </w:t>
+        <w:t xml:space="preserve"> perancangan ERD </w:t>
       </w:r>
       <w:r>
         <w:rPr>
@@ -8384,7 +8790,15 @@
         <w:t xml:space="preserve">penulisan kode </w:t>
       </w:r>
       <w:r>
-        <w:t xml:space="preserve">program, untuk </w:t>
+        <w:t xml:space="preserve">program, </w:t>
+      </w:r>
+      <w:proofErr w:type="spellStart"/>
+      <w:r>
+        <w:t>untuk</w:t>
+      </w:r>
+      <w:proofErr w:type="spellEnd"/>
+      <w:r>
+        <w:t xml:space="preserve"> </w:t>
       </w:r>
       <w:r>
         <w:rPr>
@@ -8394,32 +8808,51 @@
         <w:t>website</w:t>
       </w:r>
       <w:r>
-        <w:t xml:space="preserve"> dengan bahasa</w:t>
-      </w:r>
-      <w:r>
         <w:t xml:space="preserve"> </w:t>
       </w:r>
+      <w:proofErr w:type="spellStart"/>
+      <w:r>
+        <w:t>dengan</w:t>
+      </w:r>
+      <w:proofErr w:type="spellEnd"/>
+      <w:r>
+        <w:t xml:space="preserve"> </w:t>
+      </w:r>
+      <w:proofErr w:type="spellStart"/>
+      <w:r>
+        <w:t>bahasa</w:t>
+      </w:r>
+      <w:proofErr w:type="spellEnd"/>
+      <w:r>
+        <w:t xml:space="preserve"> </w:t>
+      </w:r>
       <w:bookmarkStart w:id="13" w:name="_Hlk62836254"/>
+      <w:r>
+        <w:rPr>
+          <w:i/>
+        </w:rPr>
+        <w:t>Javascript</w:t>
+      </w:r>
+      <w:bookmarkEnd w:id="13"/>
+      <w:r>
+        <w:rPr>
+          <w:i/>
+        </w:rPr>
+        <w:t xml:space="preserve"> </w:t>
+      </w:r>
       <w:proofErr w:type="spellStart"/>
       <w:r>
         <w:rPr>
-          <w:i/>
-        </w:rPr>
-        <w:t>Javascript</w:t>
-      </w:r>
-      <w:bookmarkEnd w:id="13"/>
+          <w:iCs/>
+        </w:rPr>
+        <w:t>dan</w:t>
+      </w:r>
       <w:proofErr w:type="spellEnd"/>
       <w:r>
         <w:rPr>
-          <w:i/>
+          <w:iCs/>
         </w:rPr>
         <w:t xml:space="preserve"> </w:t>
-      </w:r>
-      <w:r>
-        <w:rPr>
-          <w:iCs/>
-        </w:rPr>
-        <w:t xml:space="preserve">dan </w:t>
       </w:r>
       <w:r>
         <w:rPr>
@@ -8511,15 +8944,47 @@
         <w:ind w:left="851"/>
       </w:pPr>
       <w:r>
-        <w:t xml:space="preserve">Pengujian software diperlukan untuk memastikan aplikasi yang dibangun dapat berjalan sesuai </w:t>
+        <w:t xml:space="preserve">Pengujian software diperlukan untuk memastikan </w:t>
       </w:r>
       <w:proofErr w:type="spellStart"/>
       <w:r>
-        <w:t>fungsionalitasnya</w:t>
+        <w:t>aplikasi</w:t>
       </w:r>
       <w:proofErr w:type="spellEnd"/>
       <w:r>
-        <w:t>.</w:t>
+        <w:t xml:space="preserve"> yang </w:t>
+      </w:r>
+      <w:proofErr w:type="spellStart"/>
+      <w:r>
+        <w:t>dibangun</w:t>
+      </w:r>
+      <w:proofErr w:type="spellEnd"/>
+      <w:r>
+        <w:t xml:space="preserve"> </w:t>
+      </w:r>
+      <w:proofErr w:type="spellStart"/>
+      <w:r>
+        <w:t>dapat</w:t>
+      </w:r>
+      <w:proofErr w:type="spellEnd"/>
+      <w:r>
+        <w:t xml:space="preserve"> </w:t>
+      </w:r>
+      <w:proofErr w:type="spellStart"/>
+      <w:r>
+        <w:t>berjalan</w:t>
+      </w:r>
+      <w:proofErr w:type="spellEnd"/>
+      <w:r>
+        <w:t xml:space="preserve"> </w:t>
+      </w:r>
+      <w:proofErr w:type="spellStart"/>
+      <w:r>
+        <w:t>sesuai</w:t>
+      </w:r>
+      <w:proofErr w:type="spellEnd"/>
+      <w:r>
+        <w:t xml:space="preserve"> fungsionalitasnya.</w:t>
       </w:r>
     </w:p>
     <w:p>
@@ -9597,13 +10062,97 @@
         <w:rPr>
           <w:lang w:val="en-ID"/>
         </w:rPr>
-        <w:t xml:space="preserve">Klasifikasi merupakan salah satu alat tertua yang dikembangkan oleh ahli pustakawan dan dianggap sebagai dasar dari </w:t>
+        <w:t xml:space="preserve">Klasifikasi merupakan salah satu alat tertua yang dikembangkan oleh ahli </w:t>
       </w:r>
       <w:proofErr w:type="spellStart"/>
       <w:r>
         <w:rPr>
           <w:lang w:val="en-ID"/>
         </w:rPr>
+        <w:t>pustakawan</w:t>
+      </w:r>
+      <w:proofErr w:type="spellEnd"/>
+      <w:r>
+        <w:rPr>
+          <w:lang w:val="en-ID"/>
+        </w:rPr>
+        <w:t xml:space="preserve"> </w:t>
+      </w:r>
+      <w:proofErr w:type="spellStart"/>
+      <w:r>
+        <w:rPr>
+          <w:lang w:val="en-ID"/>
+        </w:rPr>
+        <w:t>dan</w:t>
+      </w:r>
+      <w:proofErr w:type="spellEnd"/>
+      <w:r>
+        <w:rPr>
+          <w:lang w:val="en-ID"/>
+        </w:rPr>
+        <w:t xml:space="preserve"> </w:t>
+      </w:r>
+      <w:proofErr w:type="spellStart"/>
+      <w:r>
+        <w:rPr>
+          <w:lang w:val="en-ID"/>
+        </w:rPr>
+        <w:t>dianggap</w:t>
+      </w:r>
+      <w:proofErr w:type="spellEnd"/>
+      <w:r>
+        <w:rPr>
+          <w:lang w:val="en-ID"/>
+        </w:rPr>
+        <w:t xml:space="preserve"> </w:t>
+      </w:r>
+      <w:proofErr w:type="spellStart"/>
+      <w:r>
+        <w:rPr>
+          <w:lang w:val="en-ID"/>
+        </w:rPr>
+        <w:t>sebagai</w:t>
+      </w:r>
+      <w:proofErr w:type="spellEnd"/>
+      <w:r>
+        <w:rPr>
+          <w:lang w:val="en-ID"/>
+        </w:rPr>
+        <w:t xml:space="preserve"> </w:t>
+      </w:r>
+      <w:proofErr w:type="spellStart"/>
+      <w:r>
+        <w:rPr>
+          <w:lang w:val="en-ID"/>
+        </w:rPr>
+        <w:t>dasar</w:t>
+      </w:r>
+      <w:proofErr w:type="spellEnd"/>
+      <w:r>
+        <w:rPr>
+          <w:lang w:val="en-ID"/>
+        </w:rPr>
+        <w:t xml:space="preserve"> </w:t>
+      </w:r>
+      <w:proofErr w:type="spellStart"/>
+      <w:r>
+        <w:rPr>
+          <w:lang w:val="en-ID"/>
+        </w:rPr>
+        <w:t>dari</w:t>
+      </w:r>
+      <w:proofErr w:type="spellEnd"/>
+      <w:r>
+        <w:rPr>
+          <w:lang w:val="en-ID"/>
+        </w:rPr>
+        <w:t xml:space="preserve"> </w:t>
+      </w:r>
+      <w:proofErr w:type="spellStart"/>
+      <w:r>
+        <w:rPr>
+          <w:lang w:val="en-ID"/>
+        </w:rPr>
         <w:t>kepustakawanan</w:t>
       </w:r>
       <w:proofErr w:type="spellEnd"/>
@@ -9611,7 +10160,49 @@
         <w:rPr>
           <w:lang w:val="en-ID"/>
         </w:rPr>
-        <w:t xml:space="preserve"> karena fungsinya yang serba guna. Tujuan tradisional klasifikasi untuk menempatkan objek fisik di rak telah kehilangan fungsinya dalam kasus sumber daya elektronik jarak jauh. Namun, klasifikasi memiliki fungsi lain dalam kategorisasi, yang lebih berguna dalam kasus sumber daya elektronik, karena berperan dalam pengorganisasian subjek </w:t>
+        <w:t xml:space="preserve"> </w:t>
+      </w:r>
+      <w:proofErr w:type="spellStart"/>
+      <w:r>
+        <w:rPr>
+          <w:lang w:val="en-ID"/>
+        </w:rPr>
+        <w:t>karena</w:t>
+      </w:r>
+      <w:proofErr w:type="spellEnd"/>
+      <w:r>
+        <w:rPr>
+          <w:lang w:val="en-ID"/>
+        </w:rPr>
+        <w:t xml:space="preserve"> </w:t>
+      </w:r>
+      <w:proofErr w:type="spellStart"/>
+      <w:r>
+        <w:rPr>
+          <w:lang w:val="en-ID"/>
+        </w:rPr>
+        <w:t>fungsinya</w:t>
+      </w:r>
+      <w:proofErr w:type="spellEnd"/>
+      <w:r>
+        <w:rPr>
+          <w:lang w:val="en-ID"/>
+        </w:rPr>
+        <w:t xml:space="preserve"> yang </w:t>
+      </w:r>
+      <w:proofErr w:type="spellStart"/>
+      <w:r>
+        <w:rPr>
+          <w:lang w:val="en-ID"/>
+        </w:rPr>
+        <w:t>serba</w:t>
+      </w:r>
+      <w:proofErr w:type="spellEnd"/>
+      <w:r>
+        <w:rPr>
+          <w:lang w:val="en-ID"/>
+        </w:rPr>
+        <w:t xml:space="preserve"> guna. Tujuan tradisional klasifikasi untuk menempatkan objek fisik di rak telah kehilangan fungsinya dalam kasus sumber daya elektronik jarak jauh. Namun, klasifikasi memiliki fungsi lain dalam kategorisasi, yang lebih berguna dalam kasus sumber daya elektronik, karena berperan dalam pengorganisasian subjek </w:t>
       </w:r>
       <w:sdt>
         <w:sdtPr>
@@ -12646,11 +13237,32 @@
       <w:r>
         <w:t xml:space="preserve"> </w:t>
       </w:r>
+      <w:proofErr w:type="spellStart"/>
       <w:r>
         <w:t>T</w:t>
       </w:r>
       <w:r>
-        <w:t>erdapat beragam teori yang dapat digunakan un</w:t>
+        <w:t>erdapat</w:t>
+      </w:r>
+      <w:proofErr w:type="spellEnd"/>
+      <w:r>
+        <w:t xml:space="preserve"> </w:t>
+      </w:r>
+      <w:proofErr w:type="spellStart"/>
+      <w:r>
+        <w:t>beragam</w:t>
+      </w:r>
+      <w:proofErr w:type="spellEnd"/>
+      <w:r>
+        <w:t xml:space="preserve"> </w:t>
+      </w:r>
+      <w:proofErr w:type="spellStart"/>
+      <w:r>
+        <w:t>teori</w:t>
+      </w:r>
+      <w:proofErr w:type="spellEnd"/>
+      <w:r>
+        <w:t xml:space="preserve"> yang dapat digunakan un</w:t>
       </w:r>
       <w:r>
         <w:t xml:space="preserve">tuk membuat sistem rekomendasi </w:t>
@@ -12802,7 +13414,39 @@
         <w:t>Matrix factorization-based</w:t>
       </w:r>
       <w:r>
-        <w:t xml:space="preserve"> dapat dilihat pada gambar 2.1.</w:t>
+        <w:t xml:space="preserve"> </w:t>
+      </w:r>
+      <w:proofErr w:type="spellStart"/>
+      <w:r>
+        <w:t>dapat</w:t>
+      </w:r>
+      <w:proofErr w:type="spellEnd"/>
+      <w:r>
+        <w:t xml:space="preserve"> </w:t>
+      </w:r>
+      <w:proofErr w:type="spellStart"/>
+      <w:r>
+        <w:t>dilihat</w:t>
+      </w:r>
+      <w:proofErr w:type="spellEnd"/>
+      <w:r>
+        <w:t xml:space="preserve"> </w:t>
+      </w:r>
+      <w:proofErr w:type="spellStart"/>
+      <w:r>
+        <w:t>pada</w:t>
+      </w:r>
+      <w:proofErr w:type="spellEnd"/>
+      <w:r>
+        <w:t xml:space="preserve"> </w:t>
+      </w:r>
+      <w:proofErr w:type="spellStart"/>
+      <w:r>
+        <w:t>gambar</w:t>
+      </w:r>
+      <w:proofErr w:type="spellEnd"/>
+      <w:r>
+        <w:t xml:space="preserve"> 2.1.</w:t>
       </w:r>
     </w:p>
     <w:p>
@@ -16120,7 +16764,6 @@
         </w:rPr>
         <w:t>(</w:t>
       </w:r>
-      <w:proofErr w:type="gramStart"/>
       <w:r>
         <w:rPr>
           <w:rFonts w:ascii="Cambria Math" w:hAnsi="Cambria Math" w:cs="Cambria Math"/>
@@ -16133,22 +16776,7 @@
           <w:rFonts w:cs="Times New Roman"/>
           <w:szCs w:val="24"/>
         </w:rPr>
-        <w:t>,</w:t>
-      </w:r>
-      <w:r>
-        <w:rPr>
-          <w:rFonts w:ascii="Cambria Math" w:hAnsi="Cambria Math" w:cs="Cambria Math"/>
-          <w:szCs w:val="24"/>
-        </w:rPr>
-        <w:t>𝑖</w:t>
-      </w:r>
-      <w:proofErr w:type="gramEnd"/>
-      <w:r>
-        <w:rPr>
-          <w:rFonts w:cs="Times New Roman"/>
-          <w:szCs w:val="24"/>
-        </w:rPr>
-        <w:t>)</w:t>
+        <w:t>,)</w:t>
       </w:r>
       <w:r>
         <w:rPr>
@@ -16712,7 +17340,15 @@
         <w:t xml:space="preserve"> </w:t>
       </w:r>
       <w:r>
-        <w:t xml:space="preserve">sehingga hanya beberapa </w:t>
+        <w:t xml:space="preserve">sehingga hanya </w:t>
+      </w:r>
+      <w:proofErr w:type="spellStart"/>
+      <w:r>
+        <w:t>beberapa</w:t>
+      </w:r>
+      <w:proofErr w:type="spellEnd"/>
+      <w:r>
+        <w:t xml:space="preserve"> </w:t>
       </w:r>
       <w:r>
         <w:rPr>
@@ -16726,10 +17362,26 @@
         <w:t xml:space="preserve"> </w:t>
       </w:r>
       <w:r>
-        <w:t xml:space="preserve">yang memiliki kesamaan / </w:t>
+        <w:t xml:space="preserve">yang </w:t>
       </w:r>
       <w:proofErr w:type="spellStart"/>
       <w:r>
+        <w:t>memiliki</w:t>
+      </w:r>
+      <w:proofErr w:type="spellEnd"/>
+      <w:r>
+        <w:t xml:space="preserve"> </w:t>
+      </w:r>
+      <w:proofErr w:type="spellStart"/>
+      <w:r>
+        <w:t>kesamaan</w:t>
+      </w:r>
+      <w:proofErr w:type="spellEnd"/>
+      <w:r>
+        <w:t xml:space="preserve"> / </w:t>
+      </w:r>
+      <w:proofErr w:type="spellStart"/>
+      <w:r>
         <w:rPr>
           <w:i/>
           <w:iCs/>
@@ -16740,8 +17392,29 @@
       <w:r>
         <w:t xml:space="preserve"> </w:t>
       </w:r>
-      <w:r>
-        <w:t>tertinggi sajalah yang akan digunakan dalam perhitungan) mampu meningkatkan kualitas rekomendasi yang diberikan</w:t>
+      <w:proofErr w:type="spellStart"/>
+      <w:r>
+        <w:t>tertinggi</w:t>
+      </w:r>
+      <w:proofErr w:type="spellEnd"/>
+      <w:r>
+        <w:t xml:space="preserve"> </w:t>
+      </w:r>
+      <w:proofErr w:type="spellStart"/>
+      <w:r>
+        <w:t>sajalah</w:t>
+      </w:r>
+      <w:proofErr w:type="spellEnd"/>
+      <w:r>
+        <w:t xml:space="preserve"> yang </w:t>
+      </w:r>
+      <w:proofErr w:type="spellStart"/>
+      <w:r>
+        <w:t>akan</w:t>
+      </w:r>
+      <w:proofErr w:type="spellEnd"/>
+      <w:r>
+        <w:t xml:space="preserve"> digunakan dalam perhitungan) mampu meningkatkan kualitas rekomendasi yang diberikan</w:t>
       </w:r>
       <w:r>
         <w:t>.</w:t>
@@ -17133,12 +17806,21 @@
           <w:szCs w:val="24"/>
         </w:rPr>
       </w:pPr>
-      <w:r>
-        <w:rPr>
-          <w:rFonts w:cs="Times New Roman"/>
-          <w:szCs w:val="24"/>
-        </w:rPr>
-        <w:t>Penggabungan Linear(</w:t>
+      <w:proofErr w:type="spellStart"/>
+      <w:r>
+        <w:rPr>
+          <w:rFonts w:cs="Times New Roman"/>
+          <w:szCs w:val="24"/>
+        </w:rPr>
+        <w:t>Penggabungan</w:t>
+      </w:r>
+      <w:proofErr w:type="spellEnd"/>
+      <w:r>
+        <w:rPr>
+          <w:rFonts w:cs="Times New Roman"/>
+          <w:szCs w:val="24"/>
+        </w:rPr>
+        <w:t xml:space="preserve"> Linear(</w:t>
       </w:r>
       <w:r>
         <w:rPr>
@@ -17280,12 +17962,37 @@
           <w:szCs w:val="24"/>
         </w:rPr>
       </w:pPr>
-      <w:r>
-        <w:rPr>
-          <w:rFonts w:cs="Times New Roman"/>
-          <w:szCs w:val="24"/>
-        </w:rPr>
-        <w:t xml:space="preserve">Penggabungan secara </w:t>
+      <w:proofErr w:type="spellStart"/>
+      <w:r>
+        <w:rPr>
+          <w:rFonts w:cs="Times New Roman"/>
+          <w:szCs w:val="24"/>
+        </w:rPr>
+        <w:t>Penggabungan</w:t>
+      </w:r>
+      <w:proofErr w:type="spellEnd"/>
+      <w:r>
+        <w:rPr>
+          <w:rFonts w:cs="Times New Roman"/>
+          <w:szCs w:val="24"/>
+        </w:rPr>
+        <w:t xml:space="preserve"> </w:t>
+      </w:r>
+      <w:proofErr w:type="spellStart"/>
+      <w:r>
+        <w:rPr>
+          <w:rFonts w:cs="Times New Roman"/>
+          <w:szCs w:val="24"/>
+        </w:rPr>
+        <w:t>secara</w:t>
+      </w:r>
+      <w:proofErr w:type="spellEnd"/>
+      <w:r>
+        <w:rPr>
+          <w:rFonts w:cs="Times New Roman"/>
+          <w:szCs w:val="24"/>
+        </w:rPr>
+        <w:t xml:space="preserve"> </w:t>
       </w:r>
       <w:proofErr w:type="spellStart"/>
       <w:r>
@@ -17673,27 +18380,97 @@
         <w:rPr>
           <w:lang w:val="en-ID"/>
         </w:rPr>
-        <w:t xml:space="preserve"> merupakan </w:t>
+        <w:t xml:space="preserve"> </w:t>
       </w:r>
       <w:proofErr w:type="spellStart"/>
       <w:r>
         <w:rPr>
           <w:lang w:val="en-ID"/>
         </w:rPr>
-        <w:t>pemfilteran</w:t>
+        <w:t>merupakan</w:t>
       </w:r>
       <w:proofErr w:type="spellEnd"/>
       <w:r>
         <w:rPr>
           <w:lang w:val="en-ID"/>
         </w:rPr>
-        <w:t xml:space="preserve"> kolaboratif yang relatif sederhana, efektif, dan telah digunakan secara luas oleh banyak situs web komersial. </w:t>
-      </w:r>
-      <w:r>
-        <w:rPr>
-          <w:i/>
+        <w:t xml:space="preserve"> pemfilteran </w:t>
+      </w:r>
+      <w:proofErr w:type="spellStart"/>
+      <w:r>
+        <w:rPr>
           <w:lang w:val="en-ID"/>
         </w:rPr>
+        <w:t>kolaboratif</w:t>
+      </w:r>
+      <w:proofErr w:type="spellEnd"/>
+      <w:r>
+        <w:rPr>
+          <w:lang w:val="en-ID"/>
+        </w:rPr>
+        <w:t xml:space="preserve"> yang </w:t>
+      </w:r>
+      <w:proofErr w:type="spellStart"/>
+      <w:r>
+        <w:rPr>
+          <w:lang w:val="en-ID"/>
+        </w:rPr>
+        <w:t>relatif</w:t>
+      </w:r>
+      <w:proofErr w:type="spellEnd"/>
+      <w:r>
+        <w:rPr>
+          <w:lang w:val="en-ID"/>
+        </w:rPr>
+        <w:t xml:space="preserve"> </w:t>
+      </w:r>
+      <w:proofErr w:type="spellStart"/>
+      <w:r>
+        <w:rPr>
+          <w:lang w:val="en-ID"/>
+        </w:rPr>
+        <w:t>sederhana</w:t>
+      </w:r>
+      <w:proofErr w:type="spellEnd"/>
+      <w:r>
+        <w:rPr>
+          <w:lang w:val="en-ID"/>
+        </w:rPr>
+        <w:t xml:space="preserve">, </w:t>
+      </w:r>
+      <w:proofErr w:type="spellStart"/>
+      <w:r>
+        <w:rPr>
+          <w:lang w:val="en-ID"/>
+        </w:rPr>
+        <w:t>efektif</w:t>
+      </w:r>
+      <w:proofErr w:type="spellEnd"/>
+      <w:r>
+        <w:rPr>
+          <w:lang w:val="en-ID"/>
+        </w:rPr>
+        <w:t xml:space="preserve">, </w:t>
+      </w:r>
+      <w:proofErr w:type="spellStart"/>
+      <w:r>
+        <w:rPr>
+          <w:lang w:val="en-ID"/>
+        </w:rPr>
+        <w:t>dan</w:t>
+      </w:r>
+      <w:proofErr w:type="spellEnd"/>
+      <w:r>
+        <w:rPr>
+          <w:lang w:val="en-ID"/>
+        </w:rPr>
+        <w:t xml:space="preserve"> telah digunakan secara luas oleh banyak situs web komersial. </w:t>
+      </w:r>
+      <w:r>
+        <w:rPr>
+          <w:i/>
+          <w:lang w:val="en-ID"/>
+        </w:rPr>
         <w:t>Collaborative Filtering</w:t>
       </w:r>
       <w:r>
@@ -17773,6 +18550,7 @@
         </w:rPr>
         <w:t xml:space="preserve"> dibagi menjadi dua kelompok: Pendekatan berbasis memori dan model. </w:t>
       </w:r>
+      <w:proofErr w:type="spellStart"/>
       <w:r>
         <w:rPr>
           <w:lang w:val="en-ID"/>
@@ -17783,8 +18561,9 @@
         <w:rPr>
           <w:lang w:val="en-ID"/>
         </w:rPr>
-        <w:t>endekatan berbasis memori (berbasis</w:t>
-      </w:r>
+        <w:t>endekatan</w:t>
+      </w:r>
+      <w:proofErr w:type="spellEnd"/>
       <w:r>
         <w:rPr>
           <w:lang w:val="en-ID"/>
@@ -17794,23 +18573,119 @@
       <w:proofErr w:type="spellStart"/>
       <w:r>
         <w:rPr>
-          <w:i/>
           <w:lang w:val="en-ID"/>
         </w:rPr>
+        <w:t>berbasis</w:t>
+      </w:r>
+      <w:proofErr w:type="spellEnd"/>
+      <w:r>
+        <w:rPr>
+          <w:lang w:val="en-ID"/>
+        </w:rPr>
+        <w:t xml:space="preserve"> </w:t>
+      </w:r>
+      <w:proofErr w:type="spellStart"/>
+      <w:r>
+        <w:rPr>
+          <w:lang w:val="en-ID"/>
+        </w:rPr>
+        <w:t>memori</w:t>
+      </w:r>
+      <w:proofErr w:type="spellEnd"/>
+      <w:r>
+        <w:rPr>
+          <w:lang w:val="en-ID"/>
+        </w:rPr>
+        <w:t xml:space="preserve"> (</w:t>
+      </w:r>
+      <w:proofErr w:type="spellStart"/>
+      <w:r>
+        <w:rPr>
+          <w:lang w:val="en-ID"/>
+        </w:rPr>
+        <w:t>berbasis</w:t>
+      </w:r>
+      <w:proofErr w:type="spellEnd"/>
+      <w:r>
+        <w:rPr>
+          <w:lang w:val="en-ID"/>
+        </w:rPr>
+        <w:t xml:space="preserve"> </w:t>
+      </w:r>
+      <w:r>
+        <w:rPr>
+          <w:i/>
+          <w:lang w:val="en-ID"/>
+        </w:rPr>
         <w:t>heuristik</w:t>
       </w:r>
+      <w:r>
+        <w:rPr>
+          <w:lang w:val="en-ID"/>
+        </w:rPr>
+        <w:t xml:space="preserve">) </w:t>
+      </w:r>
+      <w:proofErr w:type="spellStart"/>
+      <w:r>
+        <w:rPr>
+          <w:lang w:val="en-ID"/>
+        </w:rPr>
+        <w:t>membuat</w:t>
+      </w:r>
       <w:proofErr w:type="spellEnd"/>
       <w:r>
         <w:rPr>
           <w:lang w:val="en-ID"/>
         </w:rPr>
-        <w:t xml:space="preserve">) membuat prediksi berdasarkan kesamaan antara </w:t>
-      </w:r>
-      <w:r>
-        <w:rPr>
-          <w:i/>
+        <w:t xml:space="preserve"> </w:t>
+      </w:r>
+      <w:proofErr w:type="spellStart"/>
+      <w:r>
+        <w:rPr>
           <w:lang w:val="en-ID"/>
         </w:rPr>
+        <w:t>prediksi</w:t>
+      </w:r>
+      <w:proofErr w:type="spellEnd"/>
+      <w:r>
+        <w:rPr>
+          <w:lang w:val="en-ID"/>
+        </w:rPr>
+        <w:t xml:space="preserve"> </w:t>
+      </w:r>
+      <w:proofErr w:type="spellStart"/>
+      <w:r>
+        <w:rPr>
+          <w:lang w:val="en-ID"/>
+        </w:rPr>
+        <w:t>berdasarkan</w:t>
+      </w:r>
+      <w:proofErr w:type="spellEnd"/>
+      <w:r>
+        <w:rPr>
+          <w:lang w:val="en-ID"/>
+        </w:rPr>
+        <w:t xml:space="preserve"> </w:t>
+      </w:r>
+      <w:proofErr w:type="spellStart"/>
+      <w:r>
+        <w:rPr>
+          <w:lang w:val="en-ID"/>
+        </w:rPr>
+        <w:t>kesamaan</w:t>
+      </w:r>
+      <w:proofErr w:type="spellEnd"/>
+      <w:r>
+        <w:rPr>
+          <w:lang w:val="en-ID"/>
+        </w:rPr>
+        <w:t xml:space="preserve"> antara </w:t>
+      </w:r>
+      <w:r>
+        <w:rPr>
+          <w:i/>
+          <w:lang w:val="en-ID"/>
+        </w:rPr>
         <w:t>user</w:t>
       </w:r>
       <w:r>
@@ -17843,21 +18718,105 @@
         <w:rPr>
           <w:lang w:val="en-ID"/>
         </w:rPr>
-        <w:t xml:space="preserve">. Secara khusus, model berbasis </w:t>
+        <w:t xml:space="preserve">. </w:t>
       </w:r>
       <w:proofErr w:type="spellStart"/>
       <w:r>
         <w:rPr>
           <w:lang w:val="en-ID"/>
         </w:rPr>
-        <w:t>faktorisasi</w:t>
+        <w:t>Secara</w:t>
       </w:r>
       <w:proofErr w:type="spellEnd"/>
       <w:r>
         <w:rPr>
           <w:lang w:val="en-ID"/>
         </w:rPr>
-        <w:t xml:space="preserve"> matriks telah memperoleh popularitas karena memiliki akurasi dan skalabilitas yang relatif tinggi. Meski demikian, </w:t>
+        <w:t xml:space="preserve"> </w:t>
+      </w:r>
+      <w:proofErr w:type="spellStart"/>
+      <w:r>
+        <w:rPr>
+          <w:lang w:val="en-ID"/>
+        </w:rPr>
+        <w:t>khusus</w:t>
+      </w:r>
+      <w:proofErr w:type="spellEnd"/>
+      <w:r>
+        <w:rPr>
+          <w:lang w:val="en-ID"/>
+        </w:rPr>
+        <w:t xml:space="preserve">, model </w:t>
+      </w:r>
+      <w:proofErr w:type="spellStart"/>
+      <w:r>
+        <w:rPr>
+          <w:lang w:val="en-ID"/>
+        </w:rPr>
+        <w:t>berbasis</w:t>
+      </w:r>
+      <w:proofErr w:type="spellEnd"/>
+      <w:r>
+        <w:rPr>
+          <w:lang w:val="en-ID"/>
+        </w:rPr>
+        <w:t xml:space="preserve"> faktorisasi </w:t>
+      </w:r>
+      <w:proofErr w:type="spellStart"/>
+      <w:r>
+        <w:rPr>
+          <w:lang w:val="en-ID"/>
+        </w:rPr>
+        <w:t>matriks</w:t>
+      </w:r>
+      <w:proofErr w:type="spellEnd"/>
+      <w:r>
+        <w:rPr>
+          <w:lang w:val="en-ID"/>
+        </w:rPr>
+        <w:t xml:space="preserve"> </w:t>
+      </w:r>
+      <w:proofErr w:type="spellStart"/>
+      <w:r>
+        <w:rPr>
+          <w:lang w:val="en-ID"/>
+        </w:rPr>
+        <w:t>telah</w:t>
+      </w:r>
+      <w:proofErr w:type="spellEnd"/>
+      <w:r>
+        <w:rPr>
+          <w:lang w:val="en-ID"/>
+        </w:rPr>
+        <w:t xml:space="preserve"> </w:t>
+      </w:r>
+      <w:proofErr w:type="spellStart"/>
+      <w:r>
+        <w:rPr>
+          <w:lang w:val="en-ID"/>
+        </w:rPr>
+        <w:t>memperoleh</w:t>
+      </w:r>
+      <w:proofErr w:type="spellEnd"/>
+      <w:r>
+        <w:rPr>
+          <w:lang w:val="en-ID"/>
+        </w:rPr>
+        <w:t xml:space="preserve"> </w:t>
+      </w:r>
+      <w:proofErr w:type="spellStart"/>
+      <w:r>
+        <w:rPr>
+          <w:lang w:val="en-ID"/>
+        </w:rPr>
+        <w:t>popularitas</w:t>
+      </w:r>
+      <w:proofErr w:type="spellEnd"/>
+      <w:r>
+        <w:rPr>
+          <w:lang w:val="en-ID"/>
+        </w:rPr>
+        <w:t xml:space="preserve"> karena memiliki akurasi dan skalabilitas yang relatif tinggi. Meski demikian, </w:t>
       </w:r>
       <w:r>
         <w:rPr>
@@ -17961,90 +18920,402 @@
         </w:rPr>
         <w:t xml:space="preserve">Collaborative Filtering </w:t>
       </w:r>
+      <w:proofErr w:type="spellStart"/>
       <w:r>
         <w:rPr>
           <w:lang w:val="en-ID"/>
         </w:rPr>
-        <w:t xml:space="preserve">bertujuan untuk merekomendasikan </w:t>
-      </w:r>
-      <w:r>
-        <w:rPr>
-          <w:i/>
+        <w:t>bertujuan</w:t>
+      </w:r>
+      <w:proofErr w:type="spellEnd"/>
+      <w:r>
+        <w:rPr>
           <w:lang w:val="en-ID"/>
         </w:rPr>
+        <w:t xml:space="preserve"> </w:t>
+      </w:r>
+      <w:proofErr w:type="spellStart"/>
+      <w:r>
+        <w:rPr>
+          <w:lang w:val="en-ID"/>
+        </w:rPr>
+        <w:t>untuk</w:t>
+      </w:r>
+      <w:proofErr w:type="spellEnd"/>
+      <w:r>
+        <w:rPr>
+          <w:lang w:val="en-ID"/>
+        </w:rPr>
+        <w:t xml:space="preserve"> </w:t>
+      </w:r>
+      <w:proofErr w:type="spellStart"/>
+      <w:r>
+        <w:rPr>
+          <w:lang w:val="en-ID"/>
+        </w:rPr>
+        <w:t>merekomendasikan</w:t>
+      </w:r>
+      <w:proofErr w:type="spellEnd"/>
+      <w:r>
+        <w:rPr>
+          <w:lang w:val="en-ID"/>
+        </w:rPr>
+        <w:t xml:space="preserve"> </w:t>
+      </w:r>
+      <w:r>
+        <w:rPr>
+          <w:i/>
+          <w:lang w:val="en-ID"/>
+        </w:rPr>
         <w:t>item</w:t>
       </w:r>
       <w:r>
         <w:rPr>
           <w:lang w:val="en-ID"/>
         </w:rPr>
-        <w:t xml:space="preserve"> baru atau memperkirakan kegunaan </w:t>
-      </w:r>
-      <w:r>
-        <w:rPr>
-          <w:i/>
+        <w:t xml:space="preserve"> </w:t>
+      </w:r>
+      <w:proofErr w:type="spellStart"/>
+      <w:r>
+        <w:rPr>
           <w:lang w:val="en-ID"/>
         </w:rPr>
+        <w:t>baru</w:t>
+      </w:r>
+      <w:proofErr w:type="spellEnd"/>
+      <w:r>
+        <w:rPr>
+          <w:lang w:val="en-ID"/>
+        </w:rPr>
+        <w:t xml:space="preserve"> </w:t>
+      </w:r>
+      <w:proofErr w:type="spellStart"/>
+      <w:r>
+        <w:rPr>
+          <w:lang w:val="en-ID"/>
+        </w:rPr>
+        <w:t>atau</w:t>
+      </w:r>
+      <w:proofErr w:type="spellEnd"/>
+      <w:r>
+        <w:rPr>
+          <w:lang w:val="en-ID"/>
+        </w:rPr>
+        <w:t xml:space="preserve"> </w:t>
+      </w:r>
+      <w:proofErr w:type="spellStart"/>
+      <w:r>
+        <w:rPr>
+          <w:lang w:val="en-ID"/>
+        </w:rPr>
+        <w:t>memperkirakan</w:t>
+      </w:r>
+      <w:proofErr w:type="spellEnd"/>
+      <w:r>
+        <w:rPr>
+          <w:lang w:val="en-ID"/>
+        </w:rPr>
+        <w:t xml:space="preserve"> </w:t>
+      </w:r>
+      <w:proofErr w:type="spellStart"/>
+      <w:r>
+        <w:rPr>
+          <w:lang w:val="en-ID"/>
+        </w:rPr>
+        <w:t>kegunaan</w:t>
+      </w:r>
+      <w:proofErr w:type="spellEnd"/>
+      <w:r>
+        <w:rPr>
+          <w:lang w:val="en-ID"/>
+        </w:rPr>
+        <w:t xml:space="preserve"> </w:t>
+      </w:r>
+      <w:r>
+        <w:rPr>
+          <w:i/>
+          <w:lang w:val="en-ID"/>
+        </w:rPr>
         <w:t>item</w:t>
       </w:r>
       <w:r>
         <w:rPr>
           <w:lang w:val="en-ID"/>
         </w:rPr>
-        <w:t xml:space="preserve"> tertentu terhadap </w:t>
-      </w:r>
-      <w:r>
-        <w:rPr>
-          <w:i/>
+        <w:t xml:space="preserve"> </w:t>
+      </w:r>
+      <w:proofErr w:type="spellStart"/>
+      <w:r>
+        <w:rPr>
           <w:lang w:val="en-ID"/>
         </w:rPr>
+        <w:t>tertentu</w:t>
+      </w:r>
+      <w:proofErr w:type="spellEnd"/>
+      <w:r>
+        <w:rPr>
+          <w:lang w:val="en-ID"/>
+        </w:rPr>
+        <w:t xml:space="preserve"> </w:t>
+      </w:r>
+      <w:proofErr w:type="spellStart"/>
+      <w:r>
+        <w:rPr>
+          <w:lang w:val="en-ID"/>
+        </w:rPr>
+        <w:t>terhadap</w:t>
+      </w:r>
+      <w:proofErr w:type="spellEnd"/>
+      <w:r>
+        <w:rPr>
+          <w:lang w:val="en-ID"/>
+        </w:rPr>
+        <w:t xml:space="preserve"> </w:t>
+      </w:r>
+      <w:r>
+        <w:rPr>
+          <w:i/>
+          <w:lang w:val="en-ID"/>
+        </w:rPr>
         <w:t>user</w:t>
       </w:r>
       <w:r>
         <w:rPr>
           <w:lang w:val="en-ID"/>
         </w:rPr>
-        <w:t xml:space="preserve"> tertentu berdasar dari kesukaan </w:t>
-      </w:r>
-      <w:r>
-        <w:rPr>
-          <w:i/>
+        <w:t xml:space="preserve"> </w:t>
+      </w:r>
+      <w:proofErr w:type="spellStart"/>
+      <w:r>
+        <w:rPr>
           <w:lang w:val="en-ID"/>
         </w:rPr>
+        <w:t>tertentu</w:t>
+      </w:r>
+      <w:proofErr w:type="spellEnd"/>
+      <w:r>
+        <w:rPr>
+          <w:lang w:val="en-ID"/>
+        </w:rPr>
+        <w:t xml:space="preserve"> </w:t>
+      </w:r>
+      <w:proofErr w:type="spellStart"/>
+      <w:r>
+        <w:rPr>
+          <w:lang w:val="en-ID"/>
+        </w:rPr>
+        <w:t>berdasar</w:t>
+      </w:r>
+      <w:proofErr w:type="spellEnd"/>
+      <w:r>
+        <w:rPr>
+          <w:lang w:val="id-ID"/>
+        </w:rPr>
+        <w:t>kan</w:t>
+      </w:r>
+      <w:r>
+        <w:rPr>
+          <w:lang w:val="en-ID"/>
+        </w:rPr>
+        <w:t xml:space="preserve"> </w:t>
+      </w:r>
+      <w:proofErr w:type="spellStart"/>
+      <w:r>
+        <w:rPr>
+          <w:lang w:val="en-ID"/>
+        </w:rPr>
+        <w:t>kesukaan</w:t>
+      </w:r>
+      <w:proofErr w:type="spellEnd"/>
+      <w:r>
+        <w:rPr>
+          <w:lang w:val="en-ID"/>
+        </w:rPr>
+        <w:t xml:space="preserve"> </w:t>
+      </w:r>
+      <w:r>
+        <w:rPr>
+          <w:i/>
+          <w:lang w:val="en-ID"/>
+        </w:rPr>
         <w:t>user</w:t>
       </w:r>
       <w:r>
         <w:rPr>
           <w:lang w:val="en-ID"/>
         </w:rPr>
-        <w:t xml:space="preserve"> di masa lalu dan pandangan dari </w:t>
-      </w:r>
-      <w:r>
-        <w:rPr>
-          <w:i/>
+        <w:t xml:space="preserve"> di masa </w:t>
+      </w:r>
+      <w:proofErr w:type="spellStart"/>
+      <w:r>
+        <w:rPr>
           <w:lang w:val="en-ID"/>
         </w:rPr>
+        <w:t>lalu</w:t>
+      </w:r>
+      <w:proofErr w:type="spellEnd"/>
+      <w:r>
+        <w:rPr>
+          <w:lang w:val="en-ID"/>
+        </w:rPr>
+        <w:t xml:space="preserve"> </w:t>
+      </w:r>
+      <w:proofErr w:type="spellStart"/>
+      <w:r>
+        <w:rPr>
+          <w:lang w:val="en-ID"/>
+        </w:rPr>
+        <w:t>dan</w:t>
+      </w:r>
+      <w:proofErr w:type="spellEnd"/>
+      <w:r>
+        <w:rPr>
+          <w:lang w:val="en-ID"/>
+        </w:rPr>
+        <w:t xml:space="preserve"> </w:t>
+      </w:r>
+      <w:proofErr w:type="spellStart"/>
+      <w:r>
+        <w:rPr>
+          <w:lang w:val="en-ID"/>
+        </w:rPr>
+        <w:t>pandangan</w:t>
+      </w:r>
+      <w:proofErr w:type="spellEnd"/>
+      <w:r>
+        <w:rPr>
+          <w:lang w:val="en-ID"/>
+        </w:rPr>
+        <w:t xml:space="preserve"> </w:t>
+      </w:r>
+      <w:proofErr w:type="spellStart"/>
+      <w:r>
+        <w:rPr>
+          <w:lang w:val="en-ID"/>
+        </w:rPr>
+        <w:t>dari</w:t>
+      </w:r>
+      <w:proofErr w:type="spellEnd"/>
+      <w:r>
+        <w:rPr>
+          <w:lang w:val="en-ID"/>
+        </w:rPr>
+        <w:t xml:space="preserve"> </w:t>
+      </w:r>
+      <w:r>
+        <w:rPr>
+          <w:i/>
+          <w:lang w:val="en-ID"/>
+        </w:rPr>
         <w:t xml:space="preserve">user </w:t>
       </w:r>
       <w:r>
         <w:rPr>
           <w:lang w:val="en-ID"/>
         </w:rPr>
-        <w:t xml:space="preserve">lain yang berpikiran sama. Terdapat dua tugas yang dapat dilakukan oleh </w:t>
-      </w:r>
-      <w:r>
-        <w:rPr>
-          <w:i/>
+        <w:t xml:space="preserve">lain yang </w:t>
+      </w:r>
+      <w:proofErr w:type="spellStart"/>
+      <w:r>
+        <w:rPr>
           <w:lang w:val="en-ID"/>
         </w:rPr>
+        <w:t>berpikiran</w:t>
+      </w:r>
+      <w:proofErr w:type="spellEnd"/>
+      <w:r>
+        <w:rPr>
+          <w:lang w:val="en-ID"/>
+        </w:rPr>
+        <w:t xml:space="preserve"> </w:t>
+      </w:r>
+      <w:proofErr w:type="spellStart"/>
+      <w:proofErr w:type="gramStart"/>
+      <w:r>
+        <w:rPr>
+          <w:lang w:val="en-ID"/>
+        </w:rPr>
+        <w:t>sama</w:t>
+      </w:r>
+      <w:proofErr w:type="spellEnd"/>
+      <w:proofErr w:type="gramEnd"/>
+      <w:r>
+        <w:rPr>
+          <w:lang w:val="en-ID"/>
+        </w:rPr>
+        <w:t xml:space="preserve">. Terdapat dua tugas yang </w:t>
+      </w:r>
+      <w:proofErr w:type="spellStart"/>
+      <w:r>
+        <w:rPr>
+          <w:lang w:val="en-ID"/>
+        </w:rPr>
+        <w:t>dapat</w:t>
+      </w:r>
+      <w:proofErr w:type="spellEnd"/>
+      <w:r>
+        <w:rPr>
+          <w:lang w:val="en-ID"/>
+        </w:rPr>
+        <w:t xml:space="preserve"> </w:t>
+      </w:r>
+      <w:proofErr w:type="spellStart"/>
+      <w:r>
+        <w:rPr>
+          <w:lang w:val="en-ID"/>
+        </w:rPr>
+        <w:t>dilakukan</w:t>
+      </w:r>
+      <w:proofErr w:type="spellEnd"/>
+      <w:r>
+        <w:rPr>
+          <w:lang w:val="en-ID"/>
+        </w:rPr>
+        <w:t xml:space="preserve"> </w:t>
+      </w:r>
+      <w:proofErr w:type="spellStart"/>
+      <w:r>
+        <w:rPr>
+          <w:lang w:val="en-ID"/>
+        </w:rPr>
+        <w:t>oleh</w:t>
+      </w:r>
+      <w:proofErr w:type="spellEnd"/>
+      <w:r>
+        <w:rPr>
+          <w:lang w:val="en-ID"/>
+        </w:rPr>
+        <w:t xml:space="preserve"> </w:t>
+      </w:r>
+      <w:r>
+        <w:rPr>
+          <w:i/>
+          <w:lang w:val="en-ID"/>
+        </w:rPr>
         <w:t xml:space="preserve">Collaborative Filtering </w:t>
       </w:r>
+      <w:proofErr w:type="spellStart"/>
+      <w:proofErr w:type="gramStart"/>
       <w:r>
         <w:rPr>
           <w:lang w:val="en-ID"/>
         </w:rPr>
-        <w:t>yakni:</w:t>
-      </w:r>
+        <w:t>yakni</w:t>
+      </w:r>
+      <w:proofErr w:type="spellEnd"/>
+      <w:r>
+        <w:rPr>
+          <w:lang w:val="id-ID"/>
+        </w:rPr>
+        <w:t xml:space="preserve"> </w:t>
+      </w:r>
+      <w:r>
+        <w:rPr>
+          <w:lang w:val="en-ID"/>
+        </w:rPr>
+        <w:t>:</w:t>
+      </w:r>
+      <w:proofErr w:type="gramEnd"/>
     </w:p>
     <w:p>
       <w:pPr>
@@ -18359,7 +19630,7 @@
           <w:rFonts w:cs="Times New Roman"/>
           <w:szCs w:val="24"/>
         </w:rPr>
-        <w:t>1,</w:t>
+        <w:t>1</w:t>
       </w:r>
       <w:proofErr w:type="gramStart"/>
       <w:r>
@@ -18367,7 +19638,15 @@
           <w:rFonts w:cs="Times New Roman"/>
           <w:szCs w:val="24"/>
         </w:rPr>
-        <w:t>2,</w:t>
+        <w:t>,2</w:t>
+      </w:r>
+      <w:proofErr w:type="gramEnd"/>
+      <w:r>
+        <w:rPr>
+          <w:rFonts w:cs="Times New Roman"/>
+          <w:szCs w:val="24"/>
+        </w:rPr>
+        <w:t>,</w:t>
       </w:r>
       <w:r>
         <w:rPr>
@@ -18376,7 +19655,6 @@
         </w:rPr>
         <w:t>𝑢</w:t>
       </w:r>
-      <w:proofErr w:type="gramEnd"/>
       <w:r>
         <w:rPr>
           <w:rFonts w:cs="Times New Roman"/>
@@ -20409,7 +21687,11 @@
       </w:r>
       <w:proofErr w:type="gramStart"/>
       <w:r>
-        <w:t>u,</w:t>
+        <w:t>u</w:t>
+      </w:r>
+      <w:proofErr w:type="gramEnd"/>
+      <w:r>
+        <w:t>,</w:t>
       </w:r>
       <w:r>
         <w:rPr>
@@ -20417,7 +21699,6 @@
         </w:rPr>
         <w:t>𝑖</w:t>
       </w:r>
-      <w:proofErr w:type="gramEnd"/>
       <w:r>
         <w:t xml:space="preserve">) </w:t>
       </w:r>
@@ -20557,7 +21838,6 @@
         </w:rPr>
         <w:t>(</w:t>
       </w:r>
-      <w:proofErr w:type="gramStart"/>
       <w:r>
         <w:rPr>
           <w:rFonts w:ascii="Cambria Math" w:hAnsi="Cambria Math" w:cs="Cambria Math"/>
@@ -20565,6 +21845,7 @@
         </w:rPr>
         <w:t>𝑢</w:t>
       </w:r>
+      <w:proofErr w:type="gramStart"/>
       <w:r>
         <w:rPr>
           <w:u w:val="single"/>
@@ -21806,7 +23087,97 @@
           <w:szCs w:val="24"/>
           <w:lang w:val="en-ID"/>
         </w:rPr>
-        <w:t xml:space="preserve">Pada penelitian ini, data yang didapatkan akan direpresentasikan berbentuk matriks. Matriks tersebut ditulis dalam bentuk </w:t>
+        <w:t xml:space="preserve">Pada penelitian ini, data yang didapatkan akan direpresentasikan berbentuk matriks. </w:t>
+      </w:r>
+      <w:proofErr w:type="spellStart"/>
+      <w:r>
+        <w:rPr>
+          <w:rFonts w:cs="Times New Roman"/>
+          <w:szCs w:val="24"/>
+          <w:lang w:val="en-ID"/>
+        </w:rPr>
+        <w:t>Matriks</w:t>
+      </w:r>
+      <w:proofErr w:type="spellEnd"/>
+      <w:r>
+        <w:rPr>
+          <w:rFonts w:cs="Times New Roman"/>
+          <w:szCs w:val="24"/>
+          <w:lang w:val="en-ID"/>
+        </w:rPr>
+        <w:t xml:space="preserve"> </w:t>
+      </w:r>
+      <w:proofErr w:type="spellStart"/>
+      <w:r>
+        <w:rPr>
+          <w:rFonts w:cs="Times New Roman"/>
+          <w:szCs w:val="24"/>
+          <w:lang w:val="en-ID"/>
+        </w:rPr>
+        <w:t>tersebut</w:t>
+      </w:r>
+      <w:proofErr w:type="spellEnd"/>
+      <w:r>
+        <w:rPr>
+          <w:rFonts w:cs="Times New Roman"/>
+          <w:szCs w:val="24"/>
+          <w:lang w:val="en-ID"/>
+        </w:rPr>
+        <w:t xml:space="preserve"> </w:t>
+      </w:r>
+      <w:proofErr w:type="spellStart"/>
+      <w:r>
+        <w:rPr>
+          <w:rFonts w:cs="Times New Roman"/>
+          <w:szCs w:val="24"/>
+          <w:lang w:val="en-ID"/>
+        </w:rPr>
+        <w:t>ditulis</w:t>
+      </w:r>
+      <w:proofErr w:type="spellEnd"/>
+      <w:r>
+        <w:rPr>
+          <w:rFonts w:cs="Times New Roman"/>
+          <w:szCs w:val="24"/>
+          <w:lang w:val="en-ID"/>
+        </w:rPr>
+        <w:t xml:space="preserve"> </w:t>
+      </w:r>
+      <w:proofErr w:type="spellStart"/>
+      <w:r>
+        <w:rPr>
+          <w:rFonts w:cs="Times New Roman"/>
+          <w:szCs w:val="24"/>
+          <w:lang w:val="en-ID"/>
+        </w:rPr>
+        <w:t>dalam</w:t>
+      </w:r>
+      <w:proofErr w:type="spellEnd"/>
+      <w:r>
+        <w:rPr>
+          <w:rFonts w:cs="Times New Roman"/>
+          <w:szCs w:val="24"/>
+          <w:lang w:val="en-ID"/>
+        </w:rPr>
+        <w:t xml:space="preserve"> </w:t>
+      </w:r>
+      <w:proofErr w:type="spellStart"/>
+      <w:r>
+        <w:rPr>
+          <w:rFonts w:cs="Times New Roman"/>
+          <w:szCs w:val="24"/>
+          <w:lang w:val="en-ID"/>
+        </w:rPr>
+        <w:t>bentuk</w:t>
+      </w:r>
+      <w:proofErr w:type="spellEnd"/>
+      <w:r>
+        <w:rPr>
+          <w:rFonts w:cs="Times New Roman"/>
+          <w:szCs w:val="24"/>
+          <w:lang w:val="en-ID"/>
+        </w:rPr>
+        <w:t xml:space="preserve"> </w:t>
       </w:r>
       <w:proofErr w:type="spellStart"/>
       <w:r>
@@ -21838,21 +23209,31 @@
         </w:rPr>
         <w:t xml:space="preserve"> </w:t>
       </w:r>
+      <w:proofErr w:type="spellStart"/>
       <w:r>
         <w:rPr>
           <w:rFonts w:cs="Times New Roman"/>
           <w:szCs w:val="24"/>
           <w:lang w:val="en-ID"/>
         </w:rPr>
-        <w:t xml:space="preserve">dimana </w:t>
-      </w:r>
-      <w:r>
-        <w:rPr>
-          <w:rFonts w:cs="Times New Roman"/>
-          <w:i/>
+        <w:t>dimana</w:t>
+      </w:r>
+      <w:proofErr w:type="spellEnd"/>
+      <w:r>
+        <w:rPr>
+          <w:rFonts w:cs="Times New Roman"/>
           <w:szCs w:val="24"/>
           <w:lang w:val="en-ID"/>
         </w:rPr>
+        <w:t xml:space="preserve"> </w:t>
+      </w:r>
+      <w:r>
+        <w:rPr>
+          <w:rFonts w:cs="Times New Roman"/>
+          <w:i/>
+          <w:szCs w:val="24"/>
+          <w:lang w:val="en-ID"/>
+        </w:rPr>
         <w:t>m</w:t>
       </w:r>
       <w:r>
@@ -21861,15 +23242,51 @@
           <w:szCs w:val="24"/>
           <w:lang w:val="en-ID"/>
         </w:rPr>
-        <w:t xml:space="preserve"> merupakan banyaknya baris dan </w:t>
-      </w:r>
-      <w:r>
-        <w:rPr>
-          <w:rFonts w:cs="Times New Roman"/>
-          <w:i/>
+        <w:t xml:space="preserve"> </w:t>
+      </w:r>
+      <w:proofErr w:type="spellStart"/>
+      <w:r>
+        <w:rPr>
+          <w:rFonts w:cs="Times New Roman"/>
           <w:szCs w:val="24"/>
           <w:lang w:val="en-ID"/>
         </w:rPr>
+        <w:t>merupakan</w:t>
+      </w:r>
+      <w:proofErr w:type="spellEnd"/>
+      <w:r>
+        <w:rPr>
+          <w:rFonts w:cs="Times New Roman"/>
+          <w:szCs w:val="24"/>
+          <w:lang w:val="en-ID"/>
+        </w:rPr>
+        <w:t xml:space="preserve"> </w:t>
+      </w:r>
+      <w:proofErr w:type="spellStart"/>
+      <w:r>
+        <w:rPr>
+          <w:rFonts w:cs="Times New Roman"/>
+          <w:szCs w:val="24"/>
+          <w:lang w:val="en-ID"/>
+        </w:rPr>
+        <w:t>banyaknya</w:t>
+      </w:r>
+      <w:proofErr w:type="spellEnd"/>
+      <w:r>
+        <w:rPr>
+          <w:rFonts w:cs="Times New Roman"/>
+          <w:szCs w:val="24"/>
+          <w:lang w:val="en-ID"/>
+        </w:rPr>
+        <w:t xml:space="preserve"> baris dan </w:t>
+      </w:r>
+      <w:r>
+        <w:rPr>
+          <w:rFonts w:cs="Times New Roman"/>
+          <w:i/>
+          <w:szCs w:val="24"/>
+          <w:lang w:val="en-ID"/>
+        </w:rPr>
         <w:t>n</w:t>
       </w:r>
       <w:r>
@@ -21945,15 +23362,51 @@
           <w:szCs w:val="24"/>
           <w:lang w:val="en-ID"/>
         </w:rPr>
-        <w:t xml:space="preserve"> dan hubungan antar </w:t>
-      </w:r>
-      <w:r>
-        <w:rPr>
-          <w:rFonts w:cs="Times New Roman"/>
-          <w:i/>
+        <w:t xml:space="preserve"> dan </w:t>
+      </w:r>
+      <w:proofErr w:type="spellStart"/>
+      <w:r>
+        <w:rPr>
+          <w:rFonts w:cs="Times New Roman"/>
           <w:szCs w:val="24"/>
           <w:lang w:val="en-ID"/>
         </w:rPr>
+        <w:t>hubungan</w:t>
+      </w:r>
+      <w:proofErr w:type="spellEnd"/>
+      <w:r>
+        <w:rPr>
+          <w:rFonts w:cs="Times New Roman"/>
+          <w:szCs w:val="24"/>
+          <w:lang w:val="en-ID"/>
+        </w:rPr>
+        <w:t xml:space="preserve"> </w:t>
+      </w:r>
+      <w:proofErr w:type="spellStart"/>
+      <w:r>
+        <w:rPr>
+          <w:rFonts w:cs="Times New Roman"/>
+          <w:szCs w:val="24"/>
+          <w:lang w:val="en-ID"/>
+        </w:rPr>
+        <w:t>antar</w:t>
+      </w:r>
+      <w:proofErr w:type="spellEnd"/>
+      <w:r>
+        <w:rPr>
+          <w:rFonts w:cs="Times New Roman"/>
+          <w:szCs w:val="24"/>
+          <w:lang w:val="en-ID"/>
+        </w:rPr>
+        <w:t xml:space="preserve"> </w:t>
+      </w:r>
+      <w:r>
+        <w:rPr>
+          <w:rFonts w:cs="Times New Roman"/>
+          <w:i/>
+          <w:szCs w:val="24"/>
+          <w:lang w:val="en-ID"/>
+        </w:rPr>
         <w:t>user</w:t>
       </w:r>
       <w:r>
@@ -21962,7 +23415,25 @@
           <w:szCs w:val="24"/>
           <w:lang w:val="en-ID"/>
         </w:rPr>
-        <w:t xml:space="preserve"> dan </w:t>
+        <w:t xml:space="preserve"> </w:t>
+      </w:r>
+      <w:proofErr w:type="spellStart"/>
+      <w:r>
+        <w:rPr>
+          <w:rFonts w:cs="Times New Roman"/>
+          <w:szCs w:val="24"/>
+          <w:lang w:val="en-ID"/>
+        </w:rPr>
+        <w:t>dan</w:t>
+      </w:r>
+      <w:proofErr w:type="spellEnd"/>
+      <w:r>
+        <w:rPr>
+          <w:rFonts w:cs="Times New Roman"/>
+          <w:szCs w:val="24"/>
+          <w:lang w:val="en-ID"/>
+        </w:rPr>
+        <w:t xml:space="preserve"> </w:t>
       </w:r>
       <w:r>
         <w:rPr>
@@ -22008,7 +23479,25 @@
           <w:szCs w:val="24"/>
           <w:lang w:val="en-ID"/>
         </w:rPr>
-        <w:t xml:space="preserve">) adalah </w:t>
+        <w:t xml:space="preserve">) </w:t>
+      </w:r>
+      <w:proofErr w:type="spellStart"/>
+      <w:r>
+        <w:rPr>
+          <w:rFonts w:cs="Times New Roman"/>
+          <w:szCs w:val="24"/>
+          <w:lang w:val="en-ID"/>
+        </w:rPr>
+        <w:t>adalah</w:t>
+      </w:r>
+      <w:proofErr w:type="spellEnd"/>
+      <w:r>
+        <w:rPr>
+          <w:rFonts w:cs="Times New Roman"/>
+          <w:szCs w:val="24"/>
+          <w:lang w:val="en-ID"/>
+        </w:rPr>
+        <w:t xml:space="preserve"> </w:t>
       </w:r>
       <w:r>
         <w:rPr>
@@ -23602,7 +25091,15 @@
         <w:t>Collaborative Filtering</w:t>
       </w:r>
       <w:r>
-        <w:t xml:space="preserve"> yang paling efektif. Ini memungkinkan kita untuk menemukan </w:t>
+        <w:t xml:space="preserve"> yang paling efektif. Ini memungkinkan kita untuk </w:t>
+      </w:r>
+      <w:proofErr w:type="spellStart"/>
+      <w:r>
+        <w:t>menemukan</w:t>
+      </w:r>
+      <w:proofErr w:type="spellEnd"/>
+      <w:r>
+        <w:t xml:space="preserve"> </w:t>
       </w:r>
       <w:r>
         <w:rPr>
@@ -23610,8 +25107,13 @@
         </w:rPr>
         <w:t xml:space="preserve">latent factor </w:t>
       </w:r>
-      <w:r>
-        <w:t xml:space="preserve">interaksi </w:t>
+      <w:proofErr w:type="spellStart"/>
+      <w:r>
+        <w:t>interaksi</w:t>
+      </w:r>
+      <w:proofErr w:type="spellEnd"/>
+      <w:r>
+        <w:t xml:space="preserve"> </w:t>
       </w:r>
       <w:r>
         <w:rPr>
@@ -23620,15 +25122,47 @@
         <w:t>user-item</w:t>
       </w:r>
       <w:r>
-        <w:t xml:space="preserve"> dengan </w:t>
+        <w:t xml:space="preserve"> </w:t>
       </w:r>
       <w:proofErr w:type="spellStart"/>
       <w:r>
-        <w:t>memfaktorkan</w:t>
+        <w:t>dengan</w:t>
       </w:r>
       <w:proofErr w:type="spellEnd"/>
       <w:r>
-        <w:t xml:space="preserve"> matriks interaksi ke dalam </w:t>
+        <w:t xml:space="preserve"> memfaktorkan </w:t>
+      </w:r>
+      <w:proofErr w:type="spellStart"/>
+      <w:r>
+        <w:t>matriks</w:t>
+      </w:r>
+      <w:proofErr w:type="spellEnd"/>
+      <w:r>
+        <w:t xml:space="preserve"> </w:t>
+      </w:r>
+      <w:proofErr w:type="spellStart"/>
+      <w:r>
+        <w:t>interaksi</w:t>
+      </w:r>
+      <w:proofErr w:type="spellEnd"/>
+      <w:r>
+        <w:t xml:space="preserve"> </w:t>
+      </w:r>
+      <w:proofErr w:type="spellStart"/>
+      <w:r>
+        <w:t>ke</w:t>
+      </w:r>
+      <w:proofErr w:type="spellEnd"/>
+      <w:r>
+        <w:t xml:space="preserve"> </w:t>
+      </w:r>
+      <w:proofErr w:type="spellStart"/>
+      <w:r>
+        <w:t>dalam</w:t>
+      </w:r>
+      <w:proofErr w:type="spellEnd"/>
+      <w:r>
+        <w:t xml:space="preserve"> </w:t>
       </w:r>
       <w:r>
         <w:rPr>
@@ -23783,33 +25317,201 @@
         <w:rPr>
           <w:lang w:val="en-ID"/>
         </w:rPr>
-        <w:t xml:space="preserve">. Tetapi akan bermasalah jika </w:t>
-      </w:r>
-      <w:r>
-        <w:rPr>
-          <w:i/>
+        <w:t xml:space="preserve">. Tetapi </w:t>
+      </w:r>
+      <w:proofErr w:type="gramStart"/>
+      <w:r>
+        <w:rPr>
           <w:lang w:val="en-ID"/>
         </w:rPr>
+        <w:t>akan</w:t>
+      </w:r>
+      <w:proofErr w:type="gramEnd"/>
+      <w:r>
+        <w:rPr>
+          <w:lang w:val="en-ID"/>
+        </w:rPr>
+        <w:t xml:space="preserve"> </w:t>
+      </w:r>
+      <w:proofErr w:type="spellStart"/>
+      <w:r>
+        <w:rPr>
+          <w:lang w:val="en-ID"/>
+        </w:rPr>
+        <w:t>bermasalah</w:t>
+      </w:r>
+      <w:proofErr w:type="spellEnd"/>
+      <w:r>
+        <w:rPr>
+          <w:lang w:val="en-ID"/>
+        </w:rPr>
+        <w:t xml:space="preserve"> </w:t>
+      </w:r>
+      <w:proofErr w:type="spellStart"/>
+      <w:r>
+        <w:rPr>
+          <w:lang w:val="en-ID"/>
+        </w:rPr>
+        <w:t>jika</w:t>
+      </w:r>
+      <w:proofErr w:type="spellEnd"/>
+      <w:r>
+        <w:rPr>
+          <w:lang w:val="en-ID"/>
+        </w:rPr>
+        <w:t xml:space="preserve"> </w:t>
+      </w:r>
+      <w:r>
+        <w:rPr>
+          <w:i/>
+          <w:lang w:val="en-ID"/>
+        </w:rPr>
         <w:t>side information</w:t>
       </w:r>
       <w:r>
         <w:rPr>
           <w:lang w:val="en-ID"/>
         </w:rPr>
-        <w:t xml:space="preserve"> tidak lengkap. Oleh karena itu, fitur pembelajaran untuk </w:t>
-      </w:r>
-      <w:r>
-        <w:rPr>
-          <w:i/>
+        <w:t xml:space="preserve"> </w:t>
+      </w:r>
+      <w:proofErr w:type="spellStart"/>
+      <w:r>
+        <w:rPr>
           <w:lang w:val="en-ID"/>
         </w:rPr>
+        <w:t>tidak</w:t>
+      </w:r>
+      <w:proofErr w:type="spellEnd"/>
+      <w:r>
+        <w:rPr>
+          <w:lang w:val="en-ID"/>
+        </w:rPr>
+        <w:t xml:space="preserve"> </w:t>
+      </w:r>
+      <w:proofErr w:type="spellStart"/>
+      <w:r>
+        <w:rPr>
+          <w:lang w:val="en-ID"/>
+        </w:rPr>
+        <w:t>lengkap</w:t>
+      </w:r>
+      <w:proofErr w:type="spellEnd"/>
+      <w:r>
+        <w:rPr>
+          <w:lang w:val="en-ID"/>
+        </w:rPr>
+        <w:t xml:space="preserve">. </w:t>
+      </w:r>
+      <w:proofErr w:type="spellStart"/>
+      <w:r>
+        <w:rPr>
+          <w:lang w:val="en-ID"/>
+        </w:rPr>
+        <w:t>Oleh</w:t>
+      </w:r>
+      <w:proofErr w:type="spellEnd"/>
+      <w:r>
+        <w:rPr>
+          <w:lang w:val="en-ID"/>
+        </w:rPr>
+        <w:t xml:space="preserve"> </w:t>
+      </w:r>
+      <w:proofErr w:type="spellStart"/>
+      <w:r>
+        <w:rPr>
+          <w:lang w:val="en-ID"/>
+        </w:rPr>
+        <w:t>karena</w:t>
+      </w:r>
+      <w:proofErr w:type="spellEnd"/>
+      <w:r>
+        <w:rPr>
+          <w:lang w:val="en-ID"/>
+        </w:rPr>
+        <w:t xml:space="preserve"> </w:t>
+      </w:r>
+      <w:proofErr w:type="spellStart"/>
+      <w:r>
+        <w:rPr>
+          <w:lang w:val="en-ID"/>
+        </w:rPr>
+        <w:t>itu</w:t>
+      </w:r>
+      <w:proofErr w:type="spellEnd"/>
+      <w:r>
+        <w:rPr>
+          <w:lang w:val="en-ID"/>
+        </w:rPr>
+        <w:t xml:space="preserve">, </w:t>
+      </w:r>
+      <w:proofErr w:type="spellStart"/>
+      <w:r>
+        <w:rPr>
+          <w:lang w:val="en-ID"/>
+        </w:rPr>
+        <w:t>fitur</w:t>
+      </w:r>
+      <w:proofErr w:type="spellEnd"/>
+      <w:r>
+        <w:rPr>
+          <w:lang w:val="en-ID"/>
+        </w:rPr>
+        <w:t xml:space="preserve"> pembelajaran untuk </w:t>
+      </w:r>
+      <w:r>
+        <w:rPr>
+          <w:i/>
+          <w:lang w:val="en-ID"/>
+        </w:rPr>
         <w:t>Matrix Factorization</w:t>
       </w:r>
       <w:r>
         <w:rPr>
           <w:lang w:val="en-ID"/>
         </w:rPr>
-        <w:t xml:space="preserve"> sangat penting untuk diterapkan </w:t>
+        <w:t xml:space="preserve"> sangat </w:t>
+      </w:r>
+      <w:proofErr w:type="spellStart"/>
+      <w:r>
+        <w:rPr>
+          <w:lang w:val="en-ID"/>
+        </w:rPr>
+        <w:t>penting</w:t>
+      </w:r>
+      <w:proofErr w:type="spellEnd"/>
+      <w:r>
+        <w:rPr>
+          <w:lang w:val="en-ID"/>
+        </w:rPr>
+        <w:t xml:space="preserve"> </w:t>
+      </w:r>
+      <w:proofErr w:type="spellStart"/>
+      <w:r>
+        <w:rPr>
+          <w:lang w:val="en-ID"/>
+        </w:rPr>
+        <w:t>untuk</w:t>
+      </w:r>
+      <w:proofErr w:type="spellEnd"/>
+      <w:r>
+        <w:rPr>
+          <w:lang w:val="en-ID"/>
+        </w:rPr>
+        <w:t xml:space="preserve"> </w:t>
+      </w:r>
+      <w:proofErr w:type="spellStart"/>
+      <w:r>
+        <w:rPr>
+          <w:lang w:val="en-ID"/>
+        </w:rPr>
+        <w:t>diterapkan</w:t>
+      </w:r>
+      <w:proofErr w:type="spellEnd"/>
+      <w:r>
+        <w:rPr>
+          <w:lang w:val="en-ID"/>
+        </w:rPr>
+        <w:t xml:space="preserve"> </w:t>
       </w:r>
       <w:sdt>
         <w:sdtPr>
@@ -24166,20 +25868,13 @@
         </w:rPr>
         <w:t xml:space="preserve"> </w:t>
       </w:r>
-      <w:r>
-        <w:rPr>
-          <w:rFonts w:cs="Times New Roman"/>
-          <w:szCs w:val="24"/>
-        </w:rPr>
-        <w:t xml:space="preserve">mengintegrasikan </w:t>
-      </w:r>
       <w:proofErr w:type="spellStart"/>
       <w:r>
         <w:rPr>
           <w:rFonts w:cs="Times New Roman"/>
           <w:szCs w:val="24"/>
         </w:rPr>
-        <w:t>faktorisasi</w:t>
+        <w:t>mengintegrasikan</w:t>
       </w:r>
       <w:proofErr w:type="spellEnd"/>
       <w:r>
@@ -24187,7 +25882,55 @@
           <w:rFonts w:cs="Times New Roman"/>
           <w:szCs w:val="24"/>
         </w:rPr>
-        <w:t xml:space="preserve"> matriks dan pembelajaran </w:t>
+        <w:t xml:space="preserve"> faktorisasi </w:t>
+      </w:r>
+      <w:proofErr w:type="spellStart"/>
+      <w:r>
+        <w:rPr>
+          <w:rFonts w:cs="Times New Roman"/>
+          <w:szCs w:val="24"/>
+        </w:rPr>
+        <w:t>matriks</w:t>
+      </w:r>
+      <w:proofErr w:type="spellEnd"/>
+      <w:r>
+        <w:rPr>
+          <w:rFonts w:cs="Times New Roman"/>
+          <w:szCs w:val="24"/>
+        </w:rPr>
+        <w:t xml:space="preserve"> </w:t>
+      </w:r>
+      <w:proofErr w:type="spellStart"/>
+      <w:r>
+        <w:rPr>
+          <w:rFonts w:cs="Times New Roman"/>
+          <w:szCs w:val="24"/>
+        </w:rPr>
+        <w:t>dan</w:t>
+      </w:r>
+      <w:proofErr w:type="spellEnd"/>
+      <w:r>
+        <w:rPr>
+          <w:rFonts w:cs="Times New Roman"/>
+          <w:szCs w:val="24"/>
+        </w:rPr>
+        <w:t xml:space="preserve"> </w:t>
+      </w:r>
+      <w:proofErr w:type="spellStart"/>
+      <w:r>
+        <w:rPr>
+          <w:rFonts w:cs="Times New Roman"/>
+          <w:szCs w:val="24"/>
+        </w:rPr>
+        <w:t>pembelajaran</w:t>
+      </w:r>
+      <w:proofErr w:type="spellEnd"/>
+      <w:r>
+        <w:rPr>
+          <w:rFonts w:cs="Times New Roman"/>
+          <w:szCs w:val="24"/>
+        </w:rPr>
+        <w:t xml:space="preserve"> </w:t>
       </w:r>
       <w:r>
         <w:rPr>
@@ -25648,17 +27391,53 @@
         </w:rPr>
       </w:pPr>
       <w:bookmarkStart w:id="34" w:name="_Toc69581981"/>
-      <w:r>
-        <w:rPr>
-          <w:rFonts w:cs="Times New Roman"/>
-        </w:rPr>
-        <w:t>Mempelajari latent factor</w:t>
-      </w:r>
-      <w:r>
-        <w:rPr>
-          <w:rFonts w:cs="Times New Roman"/>
-        </w:rPr>
-        <w:t xml:space="preserve"> dari rating dan side information</w:t>
+      <w:proofErr w:type="spellStart"/>
+      <w:r>
+        <w:rPr>
+          <w:rFonts w:cs="Times New Roman"/>
+        </w:rPr>
+        <w:t>Mempelajari</w:t>
+      </w:r>
+      <w:proofErr w:type="spellEnd"/>
+      <w:r>
+        <w:rPr>
+          <w:rFonts w:cs="Times New Roman"/>
+        </w:rPr>
+        <w:t xml:space="preserve"> latent factor</w:t>
+      </w:r>
+      <w:r>
+        <w:rPr>
+          <w:rFonts w:cs="Times New Roman"/>
+        </w:rPr>
+        <w:t xml:space="preserve"> </w:t>
+      </w:r>
+      <w:proofErr w:type="spellStart"/>
+      <w:r>
+        <w:rPr>
+          <w:rFonts w:cs="Times New Roman"/>
+        </w:rPr>
+        <w:t>dari</w:t>
+      </w:r>
+      <w:proofErr w:type="spellEnd"/>
+      <w:r>
+        <w:rPr>
+          <w:rFonts w:cs="Times New Roman"/>
+        </w:rPr>
+        <w:t xml:space="preserve"> rating </w:t>
+      </w:r>
+      <w:proofErr w:type="spellStart"/>
+      <w:r>
+        <w:rPr>
+          <w:rFonts w:cs="Times New Roman"/>
+        </w:rPr>
+        <w:t>dan</w:t>
+      </w:r>
+      <w:proofErr w:type="spellEnd"/>
+      <w:r>
+        <w:rPr>
+          <w:rFonts w:cs="Times New Roman"/>
+        </w:rPr>
+        <w:t xml:space="preserve"> side information</w:t>
       </w:r>
       <w:bookmarkEnd w:id="34"/>
     </w:p>
@@ -25712,6 +27491,163 @@
           <w:rFonts w:cs="Times New Roman"/>
           <w:szCs w:val="24"/>
         </w:rPr>
+        <w:t xml:space="preserve"> </w:t>
+      </w:r>
+      <w:proofErr w:type="spellStart"/>
+      <w:r>
+        <w:rPr>
+          <w:rFonts w:cs="Times New Roman"/>
+          <w:szCs w:val="24"/>
+        </w:rPr>
+        <w:t>dan</w:t>
+      </w:r>
+      <w:proofErr w:type="spellEnd"/>
+      <w:r>
+        <w:rPr>
+          <w:rFonts w:cs="Times New Roman"/>
+          <w:szCs w:val="24"/>
+        </w:rPr>
+        <w:t xml:space="preserve"> </w:t>
+      </w:r>
+      <w:r>
+        <w:rPr>
+          <w:rFonts w:cs="Times New Roman"/>
+          <w:i/>
+          <w:szCs w:val="24"/>
+        </w:rPr>
+        <w:t>side information</w:t>
+      </w:r>
+      <w:r>
+        <w:rPr>
+          <w:rFonts w:cs="Times New Roman"/>
+          <w:szCs w:val="24"/>
+        </w:rPr>
+        <w:t xml:space="preserve"> </w:t>
+      </w:r>
+      <w:proofErr w:type="spellStart"/>
+      <w:r>
+        <w:rPr>
+          <w:rFonts w:cs="Times New Roman"/>
+          <w:szCs w:val="24"/>
+        </w:rPr>
+        <w:t>serta</w:t>
+      </w:r>
+      <w:proofErr w:type="spellEnd"/>
+      <w:r>
+        <w:rPr>
+          <w:rFonts w:cs="Times New Roman"/>
+          <w:szCs w:val="24"/>
+        </w:rPr>
+        <w:t xml:space="preserve"> </w:t>
+      </w:r>
+      <w:proofErr w:type="spellStart"/>
+      <w:r>
+        <w:rPr>
+          <w:rFonts w:cs="Times New Roman"/>
+          <w:szCs w:val="24"/>
+        </w:rPr>
+        <w:t>menjembatani</w:t>
+      </w:r>
+      <w:proofErr w:type="spellEnd"/>
+      <w:r>
+        <w:rPr>
+          <w:rFonts w:cs="Times New Roman"/>
+          <w:szCs w:val="24"/>
+        </w:rPr>
+        <w:t xml:space="preserve"> faktorisasi </w:t>
+      </w:r>
+      <w:proofErr w:type="spellStart"/>
+      <w:r>
+        <w:rPr>
+          <w:rFonts w:cs="Times New Roman"/>
+          <w:szCs w:val="24"/>
+        </w:rPr>
+        <w:t>matriks</w:t>
+      </w:r>
+      <w:proofErr w:type="spellEnd"/>
+      <w:r>
+        <w:rPr>
+          <w:rFonts w:cs="Times New Roman"/>
+          <w:szCs w:val="24"/>
+        </w:rPr>
+        <w:t xml:space="preserve"> </w:t>
+      </w:r>
+      <w:proofErr w:type="spellStart"/>
+      <w:r>
+        <w:rPr>
+          <w:rFonts w:cs="Times New Roman"/>
+          <w:szCs w:val="24"/>
+        </w:rPr>
+        <w:t>dan</w:t>
+      </w:r>
+      <w:proofErr w:type="spellEnd"/>
+      <w:r>
+        <w:rPr>
+          <w:rFonts w:cs="Times New Roman"/>
+          <w:szCs w:val="24"/>
+        </w:rPr>
+        <w:t xml:space="preserve"> </w:t>
+      </w:r>
+      <w:proofErr w:type="spellStart"/>
+      <w:r>
+        <w:rPr>
+          <w:rFonts w:cs="Times New Roman"/>
+          <w:szCs w:val="24"/>
+        </w:rPr>
+        <w:t>pembelajaran</w:t>
+      </w:r>
+      <w:proofErr w:type="spellEnd"/>
+      <w:r>
+        <w:rPr>
+          <w:rFonts w:cs="Times New Roman"/>
+          <w:szCs w:val="24"/>
+        </w:rPr>
+        <w:t xml:space="preserve"> </w:t>
+      </w:r>
+      <w:proofErr w:type="spellStart"/>
+      <w:r>
+        <w:rPr>
+          <w:rFonts w:cs="Times New Roman"/>
+          <w:szCs w:val="24"/>
+        </w:rPr>
+        <w:t>fitur</w:t>
+      </w:r>
+      <w:proofErr w:type="spellEnd"/>
+      <w:r>
+        <w:rPr>
+          <w:rFonts w:cs="Times New Roman"/>
+          <w:szCs w:val="24"/>
+        </w:rPr>
+        <w:t>. Diberikan matriks rating user-</w:t>
+      </w:r>
+      <w:r>
+        <w:rPr>
+          <w:rFonts w:cs="Times New Roman"/>
+          <w:i/>
+          <w:szCs w:val="24"/>
+        </w:rPr>
+        <w:t>item</w:t>
+      </w:r>
+      <w:r>
+        <w:rPr>
+          <w:rFonts w:cs="Times New Roman"/>
+          <w:szCs w:val="24"/>
+        </w:rPr>
+        <w:t xml:space="preserve">, </w:t>
+      </w:r>
+      <w:r>
+        <w:rPr>
+          <w:rFonts w:cs="Times New Roman"/>
+          <w:i/>
+          <w:szCs w:val="24"/>
+        </w:rPr>
+        <w:t>side information user</w:t>
+      </w:r>
+      <w:r>
+        <w:rPr>
+          <w:rFonts w:cs="Times New Roman"/>
+          <w:szCs w:val="24"/>
+        </w:rPr>
         <w:t xml:space="preserve"> dan </w:t>
       </w:r>
       <w:r>
@@ -25720,6 +27656,129 @@
           <w:i/>
           <w:szCs w:val="24"/>
         </w:rPr>
+        <w:t>side information item</w:t>
+      </w:r>
+      <w:r>
+        <w:rPr>
+          <w:rFonts w:cs="Times New Roman"/>
+          <w:szCs w:val="24"/>
+        </w:rPr>
+        <w:t xml:space="preserve">, </w:t>
+      </w:r>
+      <w:r>
+        <w:rPr>
+          <w:rFonts w:cs="Times New Roman"/>
+          <w:i/>
+          <w:szCs w:val="24"/>
+        </w:rPr>
+        <w:t>Deep Collaborative Filtering</w:t>
+      </w:r>
+      <w:r>
+        <w:rPr>
+          <w:rFonts w:cs="Times New Roman"/>
+          <w:szCs w:val="24"/>
+        </w:rPr>
+        <w:t xml:space="preserve"> mendekomposisi </w:t>
+      </w:r>
+      <w:proofErr w:type="spellStart"/>
+      <w:r>
+        <w:rPr>
+          <w:rFonts w:cs="Times New Roman"/>
+          <w:szCs w:val="24"/>
+        </w:rPr>
+        <w:t>matriks</w:t>
+      </w:r>
+      <w:proofErr w:type="spellEnd"/>
+      <w:r>
+        <w:rPr>
+          <w:rFonts w:cs="Times New Roman"/>
+          <w:szCs w:val="24"/>
+        </w:rPr>
+        <w:t xml:space="preserve"> </w:t>
+      </w:r>
+      <w:r>
+        <w:rPr>
+          <w:rFonts w:cs="Times New Roman"/>
+          <w:i/>
+          <w:szCs w:val="24"/>
+        </w:rPr>
+        <w:t>rating</w:t>
+      </w:r>
+      <w:r>
+        <w:rPr>
+          <w:rFonts w:cs="Times New Roman"/>
+          <w:szCs w:val="24"/>
+        </w:rPr>
+        <w:t xml:space="preserve"> </w:t>
+      </w:r>
+      <w:proofErr w:type="spellStart"/>
+      <w:r>
+        <w:rPr>
+          <w:rFonts w:cs="Times New Roman"/>
+          <w:szCs w:val="24"/>
+        </w:rPr>
+        <w:t>dan</w:t>
+      </w:r>
+      <w:proofErr w:type="spellEnd"/>
+      <w:r>
+        <w:rPr>
+          <w:rFonts w:cs="Times New Roman"/>
+          <w:szCs w:val="24"/>
+        </w:rPr>
+        <w:t xml:space="preserve"> </w:t>
+      </w:r>
+      <w:proofErr w:type="spellStart"/>
+      <w:r>
+        <w:rPr>
+          <w:rFonts w:cs="Times New Roman"/>
+          <w:szCs w:val="24"/>
+        </w:rPr>
+        <w:t>mempelajari</w:t>
+      </w:r>
+      <w:proofErr w:type="spellEnd"/>
+      <w:r>
+        <w:rPr>
+          <w:rFonts w:cs="Times New Roman"/>
+          <w:szCs w:val="24"/>
+        </w:rPr>
+        <w:t xml:space="preserve"> </w:t>
+      </w:r>
+      <w:r>
+        <w:rPr>
+          <w:rFonts w:cs="Times New Roman"/>
+          <w:i/>
+          <w:szCs w:val="24"/>
+        </w:rPr>
+        <w:t>latent factor</w:t>
+      </w:r>
+      <w:r>
+        <w:rPr>
+          <w:rFonts w:cs="Times New Roman"/>
+          <w:szCs w:val="24"/>
+        </w:rPr>
+        <w:t xml:space="preserve"> dari </w:t>
+      </w:r>
+      <w:r>
+        <w:rPr>
+          <w:rFonts w:cs="Times New Roman"/>
+          <w:i/>
+          <w:szCs w:val="24"/>
+        </w:rPr>
+        <w:t>rating</w:t>
+      </w:r>
+      <w:r>
+        <w:rPr>
+          <w:rFonts w:cs="Times New Roman"/>
+          <w:szCs w:val="24"/>
+        </w:rPr>
+        <w:t xml:space="preserve"> dan </w:t>
+      </w:r>
+      <w:r>
+        <w:rPr>
+          <w:rFonts w:cs="Times New Roman"/>
+          <w:i/>
+          <w:szCs w:val="24"/>
+        </w:rPr>
         <w:t>side information</w:t>
       </w:r>
       <w:r>
@@ -25727,160 +27786,10 @@
           <w:rFonts w:cs="Times New Roman"/>
           <w:szCs w:val="24"/>
         </w:rPr>
-        <w:t xml:space="preserve"> serta menjembatani </w:t>
-      </w:r>
-      <w:proofErr w:type="spellStart"/>
-      <w:r>
-        <w:rPr>
-          <w:rFonts w:cs="Times New Roman"/>
-          <w:szCs w:val="24"/>
-        </w:rPr>
-        <w:t>faktorisasi</w:t>
-      </w:r>
-      <w:proofErr w:type="spellEnd"/>
-      <w:r>
-        <w:rPr>
-          <w:rFonts w:cs="Times New Roman"/>
-          <w:szCs w:val="24"/>
-        </w:rPr>
-        <w:t xml:space="preserve"> matriks dan pembelajaran fitur. Diberikan matriks rating user-</w:t>
-      </w:r>
-      <w:r>
-        <w:rPr>
-          <w:rFonts w:cs="Times New Roman"/>
-          <w:i/>
-          <w:szCs w:val="24"/>
-        </w:rPr>
-        <w:t>item</w:t>
-      </w:r>
-      <w:r>
-        <w:rPr>
-          <w:rFonts w:cs="Times New Roman"/>
-          <w:szCs w:val="24"/>
-        </w:rPr>
-        <w:t xml:space="preserve">, </w:t>
-      </w:r>
-      <w:r>
-        <w:rPr>
-          <w:rFonts w:cs="Times New Roman"/>
-          <w:i/>
-          <w:szCs w:val="24"/>
-        </w:rPr>
-        <w:t>side information user</w:t>
-      </w:r>
-      <w:r>
-        <w:rPr>
-          <w:rFonts w:cs="Times New Roman"/>
-          <w:szCs w:val="24"/>
-        </w:rPr>
-        <w:t xml:space="preserve"> dan </w:t>
-      </w:r>
-      <w:r>
-        <w:rPr>
-          <w:rFonts w:cs="Times New Roman"/>
-          <w:i/>
-          <w:szCs w:val="24"/>
-        </w:rPr>
-        <w:t>side information item</w:t>
-      </w:r>
-      <w:r>
-        <w:rPr>
-          <w:rFonts w:cs="Times New Roman"/>
-          <w:szCs w:val="24"/>
-        </w:rPr>
-        <w:t xml:space="preserve">, </w:t>
-      </w:r>
-      <w:r>
-        <w:rPr>
-          <w:rFonts w:cs="Times New Roman"/>
-          <w:i/>
-          <w:szCs w:val="24"/>
-        </w:rPr>
-        <w:t>Deep Collaborative Filtering</w:t>
-      </w:r>
-      <w:r>
-        <w:rPr>
-          <w:rFonts w:cs="Times New Roman"/>
-          <w:szCs w:val="24"/>
-        </w:rPr>
-        <w:t xml:space="preserve"> </w:t>
-      </w:r>
-      <w:proofErr w:type="spellStart"/>
-      <w:r>
-        <w:rPr>
-          <w:rFonts w:cs="Times New Roman"/>
-          <w:szCs w:val="24"/>
-        </w:rPr>
-        <w:t>mendekomposisi</w:t>
-      </w:r>
-      <w:proofErr w:type="spellEnd"/>
-      <w:r>
-        <w:rPr>
-          <w:rFonts w:cs="Times New Roman"/>
-          <w:szCs w:val="24"/>
-        </w:rPr>
-        <w:t xml:space="preserve"> matriks </w:t>
-      </w:r>
-      <w:r>
-        <w:rPr>
-          <w:rFonts w:cs="Times New Roman"/>
-          <w:i/>
-          <w:szCs w:val="24"/>
-        </w:rPr>
-        <w:t>rating</w:t>
-      </w:r>
-      <w:r>
-        <w:rPr>
-          <w:rFonts w:cs="Times New Roman"/>
-          <w:szCs w:val="24"/>
-        </w:rPr>
-        <w:t xml:space="preserve"> dan mempelajari </w:t>
-      </w:r>
-      <w:r>
-        <w:rPr>
-          <w:rFonts w:cs="Times New Roman"/>
-          <w:i/>
-          <w:szCs w:val="24"/>
-        </w:rPr>
-        <w:t>latent factor</w:t>
-      </w:r>
-      <w:r>
-        <w:rPr>
-          <w:rFonts w:cs="Times New Roman"/>
-          <w:szCs w:val="24"/>
-        </w:rPr>
-        <w:t xml:space="preserve"> dari </w:t>
-      </w:r>
-      <w:r>
-        <w:rPr>
-          <w:rFonts w:cs="Times New Roman"/>
-          <w:i/>
-          <w:szCs w:val="24"/>
-        </w:rPr>
-        <w:t>rating</w:t>
-      </w:r>
-      <w:r>
-        <w:rPr>
-          <w:rFonts w:cs="Times New Roman"/>
-          <w:szCs w:val="24"/>
-        </w:rPr>
-        <w:t xml:space="preserve"> dan </w:t>
-      </w:r>
-      <w:r>
-        <w:rPr>
-          <w:rFonts w:cs="Times New Roman"/>
-          <w:i/>
-          <w:szCs w:val="24"/>
-        </w:rPr>
-        <w:t>side information</w:t>
-      </w:r>
-      <w:r>
-        <w:rPr>
-          <w:rFonts w:cs="Times New Roman"/>
-          <w:szCs w:val="24"/>
-        </w:rPr>
         <w:t xml:space="preserve"> dengan rumus berikut: </w:t>
       </w:r>
+      <w:bookmarkStart w:id="35" w:name="_GoBack"/>
+      <w:bookmarkEnd w:id="35"/>
     </w:p>
     <w:p>
       <w:pPr>
@@ -26427,7 +28336,7 @@
           <w:rFonts w:cs="Times New Roman"/>
         </w:rPr>
       </w:pPr>
-      <w:bookmarkStart w:id="35" w:name="_Toc69581982"/>
+      <w:bookmarkStart w:id="36" w:name="_Toc69581982"/>
       <w:r>
         <w:rPr>
           <w:rFonts w:cs="Times New Roman"/>
@@ -26440,7 +28349,7 @@
         </w:rPr>
         <w:t>Data Pada Deep Collaborative Filtering</w:t>
       </w:r>
-      <w:bookmarkEnd w:id="35"/>
+      <w:bookmarkEnd w:id="36"/>
     </w:p>
     <w:p>
       <w:r>
@@ -26553,7 +28462,7 @@
         <w:ind w:firstLine="0"/>
         <w:jc w:val="center"/>
       </w:pPr>
-      <w:bookmarkStart w:id="36" w:name="_Toc69357017"/>
+      <w:bookmarkStart w:id="37" w:name="_Toc69357017"/>
       <w:r>
         <w:t>Table 2.</w:t>
       </w:r>
@@ -26561,7 +28470,10 @@
         <w:fldChar w:fldCharType="begin"/>
       </w:r>
       <w:r>
-        <w:instrText xml:space="preserve"> SEQ Table_2. \* ARABIC </w:instrText>
+        <w:instrText xml:space="preserve"> SEQ Table_</w:instrText>
+      </w:r>
+      <w:r>
+        <w:instrText xml:space="preserve">2. \* ARABIC </w:instrText>
       </w:r>
       <w:r>
         <w:fldChar w:fldCharType="separate"/>
@@ -26584,7 +28496,7 @@
       <w:r>
         <w:t>Data Sebelum Normalisasi</w:t>
       </w:r>
-      <w:bookmarkEnd w:id="36"/>
+      <w:bookmarkEnd w:id="37"/>
     </w:p>
     <w:tbl>
       <w:tblPr>
@@ -31001,7 +32913,7 @@
       <w:pPr>
         <w:pStyle w:val="Caption"/>
       </w:pPr>
-      <w:bookmarkStart w:id="37" w:name="_Toc69357018"/>
+      <w:bookmarkStart w:id="38" w:name="_Toc69357018"/>
       <w:r>
         <w:t>Table 2.</w:t>
       </w:r>
@@ -31032,7 +32944,7 @@
       <w:r>
         <w:t>Data Setelah Normalisasi</w:t>
       </w:r>
-      <w:bookmarkEnd w:id="37"/>
+      <w:bookmarkEnd w:id="38"/>
     </w:p>
     <w:tbl>
       <w:tblPr>
@@ -35451,14 +37363,14 @@
           <w:rFonts w:cs="Times New Roman"/>
         </w:rPr>
       </w:pPr>
-      <w:bookmarkStart w:id="38" w:name="_Toc69581983"/>
+      <w:bookmarkStart w:id="39" w:name="_Toc69581983"/>
       <w:r>
         <w:rPr>
           <w:rFonts w:cs="Times New Roman"/>
         </w:rPr>
         <w:t>Mendapatkan Latent Factor dari User dan Item</w:t>
       </w:r>
-      <w:bookmarkEnd w:id="38"/>
+      <w:bookmarkEnd w:id="39"/>
     </w:p>
     <w:p>
       <w:r>
@@ -35468,7 +37380,23 @@
         <w:t>Latent factor</w:t>
       </w:r>
       <w:r>
-        <w:t xml:space="preserve"> telah menjadi teknik yang sukses digunakan untuk membangun sistem rekomendasi. Meskipun kuncinya adalah minat pengguna secara efektif, sebagian besar penelitian difokuskan untuk mempelajari l</w:t>
+        <w:t xml:space="preserve"> </w:t>
+      </w:r>
+      <w:proofErr w:type="spellStart"/>
+      <w:r>
+        <w:t>telah</w:t>
+      </w:r>
+      <w:proofErr w:type="spellEnd"/>
+      <w:r>
+        <w:t xml:space="preserve"> </w:t>
+      </w:r>
+      <w:proofErr w:type="spellStart"/>
+      <w:r>
+        <w:t>menjadi</w:t>
+      </w:r>
+      <w:proofErr w:type="spellEnd"/>
+      <w:r>
+        <w:t xml:space="preserve"> teknik yang sukses digunakan untuk membangun sistem rekomendasi. Meskipun kuncinya adalah minat pengguna secara efektif, sebagian besar penelitian difokuskan untuk mempelajari l</w:t>
       </w:r>
       <w:r>
         <w:rPr>
@@ -35817,14 +37745,22 @@
         </w:rPr>
         <w:t xml:space="preserve">alize </w:t>
       </w:r>
-      <w:proofErr w:type="gramStart"/>
       <w:r>
         <w:rPr>
           <w:i/>
           <w:iCs/>
           <w:lang w:val="en-ID"/>
         </w:rPr>
-        <w:t>U,V</w:t>
+        <w:t>U</w:t>
+      </w:r>
+      <w:proofErr w:type="gramStart"/>
+      <w:r>
+        <w:rPr>
+          <w:i/>
+          <w:iCs/>
+          <w:lang w:val="en-ID"/>
+        </w:rPr>
+        <w:t>,V</w:t>
       </w:r>
       <w:proofErr w:type="gramEnd"/>
       <w:r>
@@ -38435,25 +40371,19 @@
           <m:t>η</m:t>
         </m:r>
       </m:oMath>
+      <w:proofErr w:type="gramStart"/>
       <w:r>
         <w:rPr>
           <w:rFonts w:eastAsiaTheme="minorEastAsia"/>
         </w:rPr>
-        <w:t xml:space="preserve"> is the learning rate, and the detailed derivates are defined </w:t>
-      </w:r>
-      <w:proofErr w:type="gramStart"/>
+        <w:t xml:space="preserve"> is the learning rate, and the detailed derivates</w:t>
+      </w:r>
+      <w:proofErr w:type="gramEnd"/>
       <w:r>
         <w:rPr>
           <w:rFonts w:eastAsiaTheme="minorEastAsia"/>
         </w:rPr>
-        <w:t>as</w:t>
-      </w:r>
-      <w:proofErr w:type="gramEnd"/>
-      <w:r>
-        <w:rPr>
-          <w:rFonts w:eastAsiaTheme="minorEastAsia"/>
-        </w:rPr>
-        <w:t xml:space="preserve"> </w:t>
+        <w:t xml:space="preserve"> are defined as </w:t>
       </w:r>
     </w:p>
     <w:p>
@@ -39664,14 +41594,14 @@
           <w:rFonts w:cs="Times New Roman"/>
         </w:rPr>
       </w:pPr>
-      <w:bookmarkStart w:id="39" w:name="_Toc69581984"/>
+      <w:bookmarkStart w:id="40" w:name="_Toc69581984"/>
       <w:r>
         <w:rPr>
           <w:rFonts w:cs="Times New Roman"/>
         </w:rPr>
         <w:t>Pengujian Perangkat Lunak dan Pengujian Keakuratan Hasil Rekomendasi</w:t>
       </w:r>
-      <w:bookmarkEnd w:id="39"/>
+      <w:bookmarkEnd w:id="40"/>
       <w:r>
         <w:rPr>
           <w:rFonts w:cs="Times New Roman"/>
@@ -39761,8 +41691,13 @@
         </w:rPr>
         <w:t xml:space="preserve">. Setelah </w:t>
       </w:r>
-      <w:r>
-        <w:t xml:space="preserve">membangun </w:t>
+      <w:proofErr w:type="spellStart"/>
+      <w:r>
+        <w:t>membangun</w:t>
+      </w:r>
+      <w:proofErr w:type="spellEnd"/>
+      <w:r>
+        <w:t xml:space="preserve"> </w:t>
       </w:r>
       <w:r>
         <w:rPr>
@@ -39770,8 +41705,21 @@
         </w:rPr>
         <w:t xml:space="preserve">dan </w:t>
       </w:r>
-      <w:r>
-        <w:t xml:space="preserve">menjalankan sistem, </w:t>
+      <w:proofErr w:type="spellStart"/>
+      <w:r>
+        <w:t>menjalankan</w:t>
+      </w:r>
+      <w:proofErr w:type="spellEnd"/>
+      <w:r>
+        <w:t xml:space="preserve"> </w:t>
+      </w:r>
+      <w:proofErr w:type="spellStart"/>
+      <w:r>
+        <w:t>sistem</w:t>
+      </w:r>
+      <w:proofErr w:type="spellEnd"/>
+      <w:r>
+        <w:t xml:space="preserve">, </w:t>
       </w:r>
       <w:r>
         <w:rPr>
@@ -39779,8 +41727,37 @@
         </w:rPr>
         <w:t xml:space="preserve">dilakukan pemeriksaan </w:t>
       </w:r>
-      <w:r>
-        <w:t>apakah sistem berfungsi seperti yang</w:t>
+      <w:proofErr w:type="spellStart"/>
+      <w:r>
+        <w:t>apakah</w:t>
+      </w:r>
+      <w:proofErr w:type="spellEnd"/>
+      <w:r>
+        <w:t xml:space="preserve"> </w:t>
+      </w:r>
+      <w:proofErr w:type="spellStart"/>
+      <w:r>
+        <w:t>sistem</w:t>
+      </w:r>
+      <w:proofErr w:type="spellEnd"/>
+      <w:r>
+        <w:t xml:space="preserve"> </w:t>
+      </w:r>
+      <w:proofErr w:type="spellStart"/>
+      <w:r>
+        <w:t>berfungsi</w:t>
+      </w:r>
+      <w:proofErr w:type="spellEnd"/>
+      <w:r>
+        <w:t xml:space="preserve"> </w:t>
+      </w:r>
+      <w:proofErr w:type="spellStart"/>
+      <w:r>
+        <w:t>seperti</w:t>
+      </w:r>
+      <w:proofErr w:type="spellEnd"/>
+      <w:r>
+        <w:t xml:space="preserve"> yang</w:t>
       </w:r>
       <w:r>
         <w:rPr>
@@ -39864,7 +41841,7 @@
           <w:iCs/>
         </w:rPr>
       </w:pPr>
-      <w:bookmarkStart w:id="40" w:name="_Toc69581985"/>
+      <w:bookmarkStart w:id="41" w:name="_Toc69581985"/>
       <w:r>
         <w:t xml:space="preserve">Pengujian Perangkat Lunak dengan </w:t>
       </w:r>
@@ -39874,7 +41851,7 @@
         </w:rPr>
         <w:t>Black Box Testing</w:t>
       </w:r>
-      <w:bookmarkEnd w:id="40"/>
+      <w:bookmarkEnd w:id="41"/>
     </w:p>
     <w:p>
       <w:pPr>
@@ -40186,7 +42163,7 @@
       <w:pPr>
         <w:pStyle w:val="Heading3"/>
       </w:pPr>
-      <w:bookmarkStart w:id="41" w:name="_Toc69581986"/>
+      <w:bookmarkStart w:id="42" w:name="_Toc69581986"/>
       <w:r>
         <w:rPr>
           <w:lang w:val="id-ID"/>
@@ -40208,7 +42185,7 @@
       <w:r>
         <w:t>Pengujian Keakuratan Hasil Rekomendasi</w:t>
       </w:r>
-      <w:bookmarkEnd w:id="41"/>
+      <w:bookmarkEnd w:id="42"/>
     </w:p>
     <w:p>
       <w:pPr>
@@ -40295,7 +42272,15 @@
       </w:r>
       <w:proofErr w:type="spellEnd"/>
       <w:r>
-        <w:t xml:space="preserve"> perhitungan </w:t>
+        <w:t xml:space="preserve"> </w:t>
+      </w:r>
+      <w:proofErr w:type="spellStart"/>
+      <w:r>
+        <w:t>perhitungan</w:t>
+      </w:r>
+      <w:proofErr w:type="spellEnd"/>
+      <w:r>
+        <w:t xml:space="preserve"> </w:t>
       </w:r>
       <w:r>
         <w:rPr>
@@ -40524,7 +42509,7 @@
           <w:bCs/>
         </w:rPr>
       </w:pPr>
-      <w:bookmarkStart w:id="42" w:name="_Toc69581987"/>
+      <w:bookmarkStart w:id="43" w:name="_Toc69581987"/>
       <w:r>
         <w:rPr>
           <w:b/>
@@ -40533,7 +42518,7 @@
         <w:lastRenderedPageBreak/>
         <w:t>Mean Absolute Error (MAE)</w:t>
       </w:r>
-      <w:bookmarkEnd w:id="42"/>
+      <w:bookmarkEnd w:id="43"/>
     </w:p>
     <w:p>
       <w:pPr>
@@ -40882,14 +42867,14 @@
         </w:numPr>
         <w:ind w:left="1134" w:hanging="283"/>
       </w:pPr>
-      <w:bookmarkStart w:id="43" w:name="_Toc69581988"/>
+      <w:bookmarkStart w:id="44" w:name="_Toc69581988"/>
       <w:r>
         <w:rPr>
           <w:rStyle w:val="Heading3Char"/>
         </w:rPr>
         <w:t>Root Mean Square Error (RMSE)</w:t>
       </w:r>
-      <w:bookmarkEnd w:id="43"/>
+      <w:bookmarkEnd w:id="44"/>
     </w:p>
     <w:p>
       <w:pPr>
@@ -40927,12 +42912,21 @@
         </w:rPr>
         <w:t xml:space="preserve">. </w:t>
       </w:r>
-      <w:r>
-        <w:rPr>
-          <w:rFonts w:cs="Times New Roman"/>
-          <w:szCs w:val="24"/>
-        </w:rPr>
-        <w:t xml:space="preserve">yaitu </w:t>
+      <w:proofErr w:type="spellStart"/>
+      <w:r>
+        <w:rPr>
+          <w:rFonts w:cs="Times New Roman"/>
+          <w:szCs w:val="24"/>
+        </w:rPr>
+        <w:t>yaitu</w:t>
+      </w:r>
+      <w:proofErr w:type="spellEnd"/>
+      <w:r>
+        <w:rPr>
+          <w:rFonts w:cs="Times New Roman"/>
+          <w:szCs w:val="24"/>
+        </w:rPr>
+        <w:t xml:space="preserve"> </w:t>
       </w:r>
       <w:r>
         <w:rPr>
@@ -41027,7 +43021,55 @@
           <w:rFonts w:cs="Times New Roman"/>
           <w:szCs w:val="24"/>
         </w:rPr>
-        <w:t xml:space="preserve"> konsep ini mirip dengan MAE</w:t>
+        <w:t xml:space="preserve"> </w:t>
+      </w:r>
+      <w:proofErr w:type="spellStart"/>
+      <w:r>
+        <w:rPr>
+          <w:rFonts w:cs="Times New Roman"/>
+          <w:szCs w:val="24"/>
+        </w:rPr>
+        <w:t>konsep</w:t>
+      </w:r>
+      <w:proofErr w:type="spellEnd"/>
+      <w:r>
+        <w:rPr>
+          <w:rFonts w:cs="Times New Roman"/>
+          <w:szCs w:val="24"/>
+        </w:rPr>
+        <w:t xml:space="preserve"> </w:t>
+      </w:r>
+      <w:proofErr w:type="spellStart"/>
+      <w:r>
+        <w:rPr>
+          <w:rFonts w:cs="Times New Roman"/>
+          <w:szCs w:val="24"/>
+        </w:rPr>
+        <w:t>ini</w:t>
+      </w:r>
+      <w:proofErr w:type="spellEnd"/>
+      <w:r>
+        <w:rPr>
+          <w:rFonts w:cs="Times New Roman"/>
+          <w:szCs w:val="24"/>
+        </w:rPr>
+        <w:t xml:space="preserve"> </w:t>
+      </w:r>
+      <w:proofErr w:type="spellStart"/>
+      <w:r>
+        <w:rPr>
+          <w:rFonts w:cs="Times New Roman"/>
+          <w:szCs w:val="24"/>
+        </w:rPr>
+        <w:t>mirip</w:t>
+      </w:r>
+      <w:proofErr w:type="spellEnd"/>
+      <w:r>
+        <w:rPr>
+          <w:rFonts w:cs="Times New Roman"/>
+          <w:szCs w:val="24"/>
+        </w:rPr>
+        <w:t xml:space="preserve"> dengan MAE</w:t>
       </w:r>
       <w:r>
         <w:rPr>
@@ -41499,7 +43541,7 @@
         <w:br w:type="page"/>
       </w:r>
     </w:p>
-    <w:bookmarkStart w:id="44" w:name="_Toc69581989" w:displacedByCustomXml="next"/>
+    <w:bookmarkStart w:id="45" w:name="_Toc69581989" w:displacedByCustomXml="next"/>
     <w:sdt>
       <w:sdtPr>
         <w:rPr>
@@ -41538,7 +43580,7 @@
             </w:rPr>
             <w:t>DAFTAR PUSTAKA</w:t>
           </w:r>
-          <w:bookmarkEnd w:id="44"/>
+          <w:bookmarkEnd w:id="45"/>
           <w:r>
             <w:rPr>
               <w:rFonts w:cs="Times New Roman"/>
@@ -42598,7 +44640,7 @@
 </file>
 
 <file path=word/endnotes.xml><?xml version="1.0" encoding="utf-8"?>
-<w:endnotes xmlns:wpc="http://schemas.microsoft.com/office/word/2010/wordprocessingCanvas" xmlns:cx="http://schemas.microsoft.com/office/drawing/2014/chartex" xmlns:cx1="http://schemas.microsoft.com/office/drawing/2015/9/8/chartex" xmlns:cx2="http://schemas.microsoft.com/office/drawing/2015/10/21/chartex" xmlns:cx3="http://schemas.microsoft.com/office/drawing/2016/5/9/chartex" xmlns:cx4="http://schemas.microsoft.com/office/drawing/2016/5/10/chartex" xmlns:cx5="http://schemas.microsoft.com/office/drawing/2016/5/11/chartex" xmlns:cx6="http://schemas.microsoft.com/office/drawing/2016/5/12/chartex" xmlns:cx7="http://schemas.microsoft.com/office/drawing/2016/5/13/chartex" xmlns:cx8="http://schemas.microsoft.com/office/drawing/2016/5/14/chartex" xmlns:mc="http://schemas.openxmlformats.org/markup-compatibility/2006" xmlns:aink="http://schemas.microsoft.com/office/drawing/2016/ink" xmlns:am3d="http://schemas.microsoft.com/office/drawing/2017/model3d" xmlns:o="urn:schemas-microsoft-com:office:office" xmlns:r="http://schemas.openxmlformats.org/officeDocument/2006/relationships" xmlns:m="http://schemas.openxmlformats.org/officeDocument/2006/math" xmlns:v="urn:schemas-microsoft-com:vml" xmlns:wp14="http://schemas.microsoft.com/office/word/2010/wordprocessingDrawing" xmlns:wp="http://schemas.openxmlformats.org/drawingml/2006/wordprocessingDrawing" xmlns:w10="urn:schemas-microsoft-com:office:word" xmlns:w="http://schemas.openxmlformats.org/wordprocessingml/2006/main" xmlns:w14="http://schemas.microsoft.com/office/word/2010/wordml" xmlns:w15="http://schemas.microsoft.com/office/word/2012/wordml" xmlns:w16cex="http://schemas.microsoft.com/office/word/2018/wordml/cex" xmlns:w16cid="http://schemas.microsoft.com/office/word/2016/wordml/cid" xmlns:w16="http://schemas.microsoft.com/office/word/2018/wordml" xmlns:w16se="http://schemas.microsoft.com/office/word/2015/wordml/symex" xmlns:wpg="http://schemas.microsoft.com/office/word/2010/wordprocessingGroup" xmlns:wpi="http://schemas.microsoft.com/office/word/2010/wordprocessingInk" xmlns:wne="http://schemas.microsoft.com/office/word/2006/wordml" xmlns:wps="http://schemas.microsoft.com/office/word/2010/wordprocessingShape" mc:Ignorable="w14 w15 w16se w16cid w16 w16cex wp14">
+<w:endnotes xmlns:wpc="http://schemas.microsoft.com/office/word/2010/wordprocessingCanvas" xmlns:mc="http://schemas.openxmlformats.org/markup-compatibility/2006" xmlns:o="urn:schemas-microsoft-com:office:office" xmlns:r="http://schemas.openxmlformats.org/officeDocument/2006/relationships" xmlns:m="http://schemas.openxmlformats.org/officeDocument/2006/math" xmlns:v="urn:schemas-microsoft-com:vml" xmlns:wp14="http://schemas.microsoft.com/office/word/2010/wordprocessingDrawing" xmlns:wp="http://schemas.openxmlformats.org/drawingml/2006/wordprocessingDrawing" xmlns:w10="urn:schemas-microsoft-com:office:word" xmlns:w="http://schemas.openxmlformats.org/wordprocessingml/2006/main" xmlns:w14="http://schemas.microsoft.com/office/word/2010/wordml" xmlns:w15="http://schemas.microsoft.com/office/word/2012/wordml" xmlns:wpg="http://schemas.microsoft.com/office/word/2010/wordprocessingGroup" xmlns:wpi="http://schemas.microsoft.com/office/word/2010/wordprocessingInk" xmlns:wne="http://schemas.microsoft.com/office/word/2006/wordml" xmlns:wps="http://schemas.microsoft.com/office/word/2010/wordprocessingShape" mc:Ignorable="w14 w15 wp14">
   <w:endnote w:type="separator" w:id="-1">
     <w:p>
       <w:pPr>
@@ -42623,7 +44665,7 @@
 </file>
 
 <file path=word/footer1.xml><?xml version="1.0" encoding="utf-8"?>
-<w:ftr xmlns:wpc="http://schemas.microsoft.com/office/word/2010/wordprocessingCanvas" xmlns:cx="http://schemas.microsoft.com/office/drawing/2014/chartex" xmlns:cx1="http://schemas.microsoft.com/office/drawing/2015/9/8/chartex" xmlns:cx2="http://schemas.microsoft.com/office/drawing/2015/10/21/chartex" xmlns:cx3="http://schemas.microsoft.com/office/drawing/2016/5/9/chartex" xmlns:cx4="http://schemas.microsoft.com/office/drawing/2016/5/10/chartex" xmlns:cx5="http://schemas.microsoft.com/office/drawing/2016/5/11/chartex" xmlns:cx6="http://schemas.microsoft.com/office/drawing/2016/5/12/chartex" xmlns:cx7="http://schemas.microsoft.com/office/drawing/2016/5/13/chartex" xmlns:cx8="http://schemas.microsoft.com/office/drawing/2016/5/14/chartex" xmlns:mc="http://schemas.openxmlformats.org/markup-compatibility/2006" xmlns:aink="http://schemas.microsoft.com/office/drawing/2016/ink" xmlns:am3d="http://schemas.microsoft.com/office/drawing/2017/model3d" xmlns:o="urn:schemas-microsoft-com:office:office" xmlns:r="http://schemas.openxmlformats.org/officeDocument/2006/relationships" xmlns:m="http://schemas.openxmlformats.org/officeDocument/2006/math" xmlns:v="urn:schemas-microsoft-com:vml" xmlns:wp14="http://schemas.microsoft.com/office/word/2010/wordprocessingDrawing" xmlns:wp="http://schemas.openxmlformats.org/drawingml/2006/wordprocessingDrawing" xmlns:w10="urn:schemas-microsoft-com:office:word" xmlns:w="http://schemas.openxmlformats.org/wordprocessingml/2006/main" xmlns:w14="http://schemas.microsoft.com/office/word/2010/wordml" xmlns:w15="http://schemas.microsoft.com/office/word/2012/wordml" xmlns:w16cex="http://schemas.microsoft.com/office/word/2018/wordml/cex" xmlns:w16cid="http://schemas.microsoft.com/office/word/2016/wordml/cid" xmlns:w16="http://schemas.microsoft.com/office/word/2018/wordml" xmlns:w16se="http://schemas.microsoft.com/office/word/2015/wordml/symex" xmlns:wpg="http://schemas.microsoft.com/office/word/2010/wordprocessingGroup" xmlns:wpi="http://schemas.microsoft.com/office/word/2010/wordprocessingInk" xmlns:wne="http://schemas.microsoft.com/office/word/2006/wordml" xmlns:wps="http://schemas.microsoft.com/office/word/2010/wordprocessingShape" mc:Ignorable="w14 w15 w16se w16cid w16 w16cex wp14">
+<w:ftr xmlns:wpc="http://schemas.microsoft.com/office/word/2010/wordprocessingCanvas" xmlns:mc="http://schemas.openxmlformats.org/markup-compatibility/2006" xmlns:o="urn:schemas-microsoft-com:office:office" xmlns:r="http://schemas.openxmlformats.org/officeDocument/2006/relationships" xmlns:m="http://schemas.openxmlformats.org/officeDocument/2006/math" xmlns:v="urn:schemas-microsoft-com:vml" xmlns:wp14="http://schemas.microsoft.com/office/word/2010/wordprocessingDrawing" xmlns:wp="http://schemas.openxmlformats.org/drawingml/2006/wordprocessingDrawing" xmlns:w10="urn:schemas-microsoft-com:office:word" xmlns:w="http://schemas.openxmlformats.org/wordprocessingml/2006/main" xmlns:w14="http://schemas.microsoft.com/office/word/2010/wordml" xmlns:w15="http://schemas.microsoft.com/office/word/2012/wordml" xmlns:wpg="http://schemas.microsoft.com/office/word/2010/wordprocessingGroup" xmlns:wpi="http://schemas.microsoft.com/office/word/2010/wordprocessingInk" xmlns:wne="http://schemas.microsoft.com/office/word/2006/wordml" xmlns:wps="http://schemas.microsoft.com/office/word/2010/wordprocessingShape" mc:Ignorable="w14 w15 wp14">
   <w:sdt>
     <w:sdtPr>
       <w:id w:val="1554964395"/>
@@ -42656,7 +44698,7 @@
           <w:rPr>
             <w:noProof/>
           </w:rPr>
-          <w:t>24</w:t>
+          <w:t>17</w:t>
         </w:r>
         <w:r>
           <w:rPr>
@@ -42676,7 +44718,7 @@
 </file>
 
 <file path=word/footnotes.xml><?xml version="1.0" encoding="utf-8"?>
-<w:footnotes xmlns:wpc="http://schemas.microsoft.com/office/word/2010/wordprocessingCanvas" xmlns:cx="http://schemas.microsoft.com/office/drawing/2014/chartex" xmlns:cx1="http://schemas.microsoft.com/office/drawing/2015/9/8/chartex" xmlns:cx2="http://schemas.microsoft.com/office/drawing/2015/10/21/chartex" xmlns:cx3="http://schemas.microsoft.com/office/drawing/2016/5/9/chartex" xmlns:cx4="http://schemas.microsoft.com/office/drawing/2016/5/10/chartex" xmlns:cx5="http://schemas.microsoft.com/office/drawing/2016/5/11/chartex" xmlns:cx6="http://schemas.microsoft.com/office/drawing/2016/5/12/chartex" xmlns:cx7="http://schemas.microsoft.com/office/drawing/2016/5/13/chartex" xmlns:cx8="http://schemas.microsoft.com/office/drawing/2016/5/14/chartex" xmlns:mc="http://schemas.openxmlformats.org/markup-compatibility/2006" xmlns:aink="http://schemas.microsoft.com/office/drawing/2016/ink" xmlns:am3d="http://schemas.microsoft.com/office/drawing/2017/model3d" xmlns:o="urn:schemas-microsoft-com:office:office" xmlns:r="http://schemas.openxmlformats.org/officeDocument/2006/relationships" xmlns:m="http://schemas.openxmlformats.org/officeDocument/2006/math" xmlns:v="urn:schemas-microsoft-com:vml" xmlns:wp14="http://schemas.microsoft.com/office/word/2010/wordprocessingDrawing" xmlns:wp="http://schemas.openxmlformats.org/drawingml/2006/wordprocessingDrawing" xmlns:w10="urn:schemas-microsoft-com:office:word" xmlns:w="http://schemas.openxmlformats.org/wordprocessingml/2006/main" xmlns:w14="http://schemas.microsoft.com/office/word/2010/wordml" xmlns:w15="http://schemas.microsoft.com/office/word/2012/wordml" xmlns:w16cex="http://schemas.microsoft.com/office/word/2018/wordml/cex" xmlns:w16cid="http://schemas.microsoft.com/office/word/2016/wordml/cid" xmlns:w16="http://schemas.microsoft.com/office/word/2018/wordml" xmlns:w16se="http://schemas.microsoft.com/office/word/2015/wordml/symex" xmlns:wpg="http://schemas.microsoft.com/office/word/2010/wordprocessingGroup" xmlns:wpi="http://schemas.microsoft.com/office/word/2010/wordprocessingInk" xmlns:wne="http://schemas.microsoft.com/office/word/2006/wordml" xmlns:wps="http://schemas.microsoft.com/office/word/2010/wordprocessingShape" mc:Ignorable="w14 w15 w16se w16cid w16 w16cex wp14">
+<w:footnotes xmlns:wpc="http://schemas.microsoft.com/office/word/2010/wordprocessingCanvas" xmlns:mc="http://schemas.openxmlformats.org/markup-compatibility/2006" xmlns:o="urn:schemas-microsoft-com:office:office" xmlns:r="http://schemas.openxmlformats.org/officeDocument/2006/relationships" xmlns:m="http://schemas.openxmlformats.org/officeDocument/2006/math" xmlns:v="urn:schemas-microsoft-com:vml" xmlns:wp14="http://schemas.microsoft.com/office/word/2010/wordprocessingDrawing" xmlns:wp="http://schemas.openxmlformats.org/drawingml/2006/wordprocessingDrawing" xmlns:w10="urn:schemas-microsoft-com:office:word" xmlns:w="http://schemas.openxmlformats.org/wordprocessingml/2006/main" xmlns:w14="http://schemas.microsoft.com/office/word/2010/wordml" xmlns:w15="http://schemas.microsoft.com/office/word/2012/wordml" xmlns:wpg="http://schemas.microsoft.com/office/word/2010/wordprocessingGroup" xmlns:wpi="http://schemas.microsoft.com/office/word/2010/wordprocessingInk" xmlns:wne="http://schemas.microsoft.com/office/word/2006/wordml" xmlns:wps="http://schemas.microsoft.com/office/word/2010/wordprocessingShape" mc:Ignorable="w14 w15 wp14">
   <w:footnote w:type="separator" w:id="-1">
     <w:p>
       <w:pPr>
@@ -42701,8 +44743,8 @@
 </file>
 
 <file path=word/numbering.xml><?xml version="1.0" encoding="utf-8"?>
-<w:numbering xmlns:wpc="http://schemas.microsoft.com/office/word/2010/wordprocessingCanvas" xmlns:cx="http://schemas.microsoft.com/office/drawing/2014/chartex" xmlns:cx1="http://schemas.microsoft.com/office/drawing/2015/9/8/chartex" xmlns:cx2="http://schemas.microsoft.com/office/drawing/2015/10/21/chartex" xmlns:cx3="http://schemas.microsoft.com/office/drawing/2016/5/9/chartex" xmlns:cx4="http://schemas.microsoft.com/office/drawing/2016/5/10/chartex" xmlns:cx5="http://schemas.microsoft.com/office/drawing/2016/5/11/chartex" xmlns:cx6="http://schemas.microsoft.com/office/drawing/2016/5/12/chartex" xmlns:cx7="http://schemas.microsoft.com/office/drawing/2016/5/13/chartex" xmlns:cx8="http://schemas.microsoft.com/office/drawing/2016/5/14/chartex" xmlns:mc="http://schemas.openxmlformats.org/markup-compatibility/2006" xmlns:aink="http://schemas.microsoft.com/office/drawing/2016/ink" xmlns:am3d="http://schemas.microsoft.com/office/drawing/2017/model3d" xmlns:o="urn:schemas-microsoft-com:office:office" xmlns:r="http://schemas.openxmlformats.org/officeDocument/2006/relationships" xmlns:m="http://schemas.openxmlformats.org/officeDocument/2006/math" xmlns:v="urn:schemas-microsoft-com:vml" xmlns:wp14="http://schemas.microsoft.com/office/word/2010/wordprocessingDrawing" xmlns:wp="http://schemas.openxmlformats.org/drawingml/2006/wordprocessingDrawing" xmlns:w10="urn:schemas-microsoft-com:office:word" xmlns:w="http://schemas.openxmlformats.org/wordprocessingml/2006/main" xmlns:w14="http://schemas.microsoft.com/office/word/2010/wordml" xmlns:w15="http://schemas.microsoft.com/office/word/2012/wordml" xmlns:w16cex="http://schemas.microsoft.com/office/word/2018/wordml/cex" xmlns:w16cid="http://schemas.microsoft.com/office/word/2016/wordml/cid" xmlns:w16="http://schemas.microsoft.com/office/word/2018/wordml" xmlns:w16se="http://schemas.microsoft.com/office/word/2015/wordml/symex" xmlns:wpg="http://schemas.microsoft.com/office/word/2010/wordprocessingGroup" xmlns:wpi="http://schemas.microsoft.com/office/word/2010/wordprocessingInk" xmlns:wne="http://schemas.microsoft.com/office/word/2006/wordml" xmlns:wps="http://schemas.microsoft.com/office/word/2010/wordprocessingShape" mc:Ignorable="w14 w15 w16se w16cid w16 w16cex wp14">
-  <w:abstractNum w:abstractNumId="0" w15:restartNumberingAfterBreak="0">
+<w:numbering xmlns:wpc="http://schemas.microsoft.com/office/word/2010/wordprocessingCanvas" xmlns:mc="http://schemas.openxmlformats.org/markup-compatibility/2006" xmlns:o="urn:schemas-microsoft-com:office:office" xmlns:r="http://schemas.openxmlformats.org/officeDocument/2006/relationships" xmlns:m="http://schemas.openxmlformats.org/officeDocument/2006/math" xmlns:v="urn:schemas-microsoft-com:vml" xmlns:wp14="http://schemas.microsoft.com/office/word/2010/wordprocessingDrawing" xmlns:wp="http://schemas.openxmlformats.org/drawingml/2006/wordprocessingDrawing" xmlns:w10="urn:schemas-microsoft-com:office:word" xmlns:w="http://schemas.openxmlformats.org/wordprocessingml/2006/main" xmlns:w14="http://schemas.microsoft.com/office/word/2010/wordml" xmlns:w15="http://schemas.microsoft.com/office/word/2012/wordml" xmlns:wpg="http://schemas.microsoft.com/office/word/2010/wordprocessingGroup" xmlns:wpi="http://schemas.microsoft.com/office/word/2010/wordprocessingInk" xmlns:wne="http://schemas.microsoft.com/office/word/2006/wordml" xmlns:wps="http://schemas.microsoft.com/office/word/2010/wordprocessingShape" mc:Ignorable="w14 w15 wp14">
+  <w:abstractNum w:abstractNumId="0">
     <w:nsid w:val="00AC76B1"/>
     <w:multiLevelType w:val="hybridMultilevel"/>
     <w:tmpl w:val="53F2F3D6"/>
@@ -42788,7 +44830,7 @@
       </w:pPr>
     </w:lvl>
   </w:abstractNum>
-  <w:abstractNum w:abstractNumId="1" w15:restartNumberingAfterBreak="0">
+  <w:abstractNum w:abstractNumId="1">
     <w:nsid w:val="03F73B0F"/>
     <w:multiLevelType w:val="hybridMultilevel"/>
     <w:tmpl w:val="C51EC716"/>
@@ -42877,7 +44919,7 @@
       </w:pPr>
     </w:lvl>
   </w:abstractNum>
-  <w:abstractNum w:abstractNumId="2" w15:restartNumberingAfterBreak="0">
+  <w:abstractNum w:abstractNumId="2">
     <w:nsid w:val="0987304B"/>
     <w:multiLevelType w:val="hybridMultilevel"/>
     <w:tmpl w:val="90C2D5F6"/>
@@ -42966,7 +45008,7 @@
       </w:pPr>
     </w:lvl>
   </w:abstractNum>
-  <w:abstractNum w:abstractNumId="3" w15:restartNumberingAfterBreak="0">
+  <w:abstractNum w:abstractNumId="3">
     <w:nsid w:val="0A9B0DDB"/>
     <w:multiLevelType w:val="multilevel"/>
     <w:tmpl w:val="80EAF8CE"/>
@@ -43079,7 +45121,7 @@
       </w:rPr>
     </w:lvl>
   </w:abstractNum>
-  <w:abstractNum w:abstractNumId="4" w15:restartNumberingAfterBreak="0">
+  <w:abstractNum w:abstractNumId="4">
     <w:nsid w:val="0BF561DA"/>
     <w:multiLevelType w:val="hybridMultilevel"/>
     <w:tmpl w:val="6E6C8AE6"/>
@@ -43165,7 +45207,7 @@
       </w:pPr>
     </w:lvl>
   </w:abstractNum>
-  <w:abstractNum w:abstractNumId="5" w15:restartNumberingAfterBreak="0">
+  <w:abstractNum w:abstractNumId="5">
     <w:nsid w:val="0BF8502C"/>
     <w:multiLevelType w:val="hybridMultilevel"/>
     <w:tmpl w:val="C3C8564E"/>
@@ -43251,7 +45293,7 @@
       </w:pPr>
     </w:lvl>
   </w:abstractNum>
-  <w:abstractNum w:abstractNumId="6" w15:restartNumberingAfterBreak="0">
+  <w:abstractNum w:abstractNumId="6">
     <w:nsid w:val="11550E71"/>
     <w:multiLevelType w:val="hybridMultilevel"/>
     <w:tmpl w:val="09D0EA08"/>
@@ -43337,7 +45379,7 @@
       </w:pPr>
     </w:lvl>
   </w:abstractNum>
-  <w:abstractNum w:abstractNumId="7" w15:restartNumberingAfterBreak="0">
+  <w:abstractNum w:abstractNumId="7">
     <w:nsid w:val="153C63A6"/>
     <w:multiLevelType w:val="hybridMultilevel"/>
     <w:tmpl w:val="4EFA5708"/>
@@ -43423,7 +45465,7 @@
       </w:pPr>
     </w:lvl>
   </w:abstractNum>
-  <w:abstractNum w:abstractNumId="8" w15:restartNumberingAfterBreak="0">
+  <w:abstractNum w:abstractNumId="8">
     <w:nsid w:val="15EE058A"/>
     <w:multiLevelType w:val="hybridMultilevel"/>
     <w:tmpl w:val="8050F256"/>
@@ -43512,7 +45554,7 @@
       </w:pPr>
     </w:lvl>
   </w:abstractNum>
-  <w:abstractNum w:abstractNumId="9" w15:restartNumberingAfterBreak="0">
+  <w:abstractNum w:abstractNumId="9">
     <w:nsid w:val="16ED32E8"/>
     <w:multiLevelType w:val="hybridMultilevel"/>
     <w:tmpl w:val="C4EABA00"/>
@@ -43605,7 +45647,7 @@
       </w:pPr>
     </w:lvl>
   </w:abstractNum>
-  <w:abstractNum w:abstractNumId="10" w15:restartNumberingAfterBreak="0">
+  <w:abstractNum w:abstractNumId="10">
     <w:nsid w:val="1A3526CA"/>
     <w:multiLevelType w:val="hybridMultilevel"/>
     <w:tmpl w:val="FDE011EA"/>
@@ -43694,7 +45736,7 @@
       </w:pPr>
     </w:lvl>
   </w:abstractNum>
-  <w:abstractNum w:abstractNumId="11" w15:restartNumberingAfterBreak="0">
+  <w:abstractNum w:abstractNumId="11">
     <w:nsid w:val="28672C46"/>
     <w:multiLevelType w:val="multilevel"/>
     <w:tmpl w:val="F836BE86"/>
@@ -43820,7 +45862,7 @@
       </w:rPr>
     </w:lvl>
   </w:abstractNum>
-  <w:abstractNum w:abstractNumId="12" w15:restartNumberingAfterBreak="0">
+  <w:abstractNum w:abstractNumId="12">
     <w:nsid w:val="2C4924EF"/>
     <w:multiLevelType w:val="hybridMultilevel"/>
     <w:tmpl w:val="957C5D20"/>
@@ -43909,7 +45951,7 @@
       </w:pPr>
     </w:lvl>
   </w:abstractNum>
-  <w:abstractNum w:abstractNumId="13" w15:restartNumberingAfterBreak="0">
+  <w:abstractNum w:abstractNumId="13">
     <w:nsid w:val="2C4F1FF1"/>
     <w:multiLevelType w:val="hybridMultilevel"/>
     <w:tmpl w:val="D8FE23F8"/>
@@ -43999,7 +46041,7 @@
       </w:pPr>
     </w:lvl>
   </w:abstractNum>
-  <w:abstractNum w:abstractNumId="14" w15:restartNumberingAfterBreak="0">
+  <w:abstractNum w:abstractNumId="14">
     <w:nsid w:val="2FA0519A"/>
     <w:multiLevelType w:val="hybridMultilevel"/>
     <w:tmpl w:val="08FC3054"/>
@@ -44085,7 +46127,7 @@
       </w:pPr>
     </w:lvl>
   </w:abstractNum>
-  <w:abstractNum w:abstractNumId="15" w15:restartNumberingAfterBreak="0">
+  <w:abstractNum w:abstractNumId="15">
     <w:nsid w:val="30EA4563"/>
     <w:multiLevelType w:val="hybridMultilevel"/>
     <w:tmpl w:val="40A08860"/>
@@ -44175,7 +46217,7 @@
       </w:pPr>
     </w:lvl>
   </w:abstractNum>
-  <w:abstractNum w:abstractNumId="16" w15:restartNumberingAfterBreak="0">
+  <w:abstractNum w:abstractNumId="16">
     <w:nsid w:val="34597044"/>
     <w:multiLevelType w:val="hybridMultilevel"/>
     <w:tmpl w:val="71B8448A"/>
@@ -44264,7 +46306,7 @@
       </w:pPr>
     </w:lvl>
   </w:abstractNum>
-  <w:abstractNum w:abstractNumId="17" w15:restartNumberingAfterBreak="0">
+  <w:abstractNum w:abstractNumId="17">
     <w:nsid w:val="38F12ABF"/>
     <w:multiLevelType w:val="hybridMultilevel"/>
     <w:tmpl w:val="5C466DB2"/>
@@ -44353,7 +46395,7 @@
       </w:pPr>
     </w:lvl>
   </w:abstractNum>
-  <w:abstractNum w:abstractNumId="18" w15:restartNumberingAfterBreak="0">
+  <w:abstractNum w:abstractNumId="18">
     <w:nsid w:val="3B725413"/>
     <w:multiLevelType w:val="hybridMultilevel"/>
     <w:tmpl w:val="AD22A358"/>
@@ -44442,7 +46484,7 @@
       </w:pPr>
     </w:lvl>
   </w:abstractNum>
-  <w:abstractNum w:abstractNumId="19" w15:restartNumberingAfterBreak="0">
+  <w:abstractNum w:abstractNumId="19">
     <w:nsid w:val="3C204AA2"/>
     <w:multiLevelType w:val="multilevel"/>
     <w:tmpl w:val="7F2C3D08"/>
@@ -44555,7 +46597,7 @@
       </w:rPr>
     </w:lvl>
   </w:abstractNum>
-  <w:abstractNum w:abstractNumId="20" w15:restartNumberingAfterBreak="0">
+  <w:abstractNum w:abstractNumId="20">
     <w:nsid w:val="422720B9"/>
     <w:multiLevelType w:val="multilevel"/>
     <w:tmpl w:val="9FA85C88"/>
@@ -44676,7 +46718,7 @@
       </w:rPr>
     </w:lvl>
   </w:abstractNum>
-  <w:abstractNum w:abstractNumId="21" w15:restartNumberingAfterBreak="0">
+  <w:abstractNum w:abstractNumId="21">
     <w:nsid w:val="4EBA758B"/>
     <w:multiLevelType w:val="hybridMultilevel"/>
     <w:tmpl w:val="6EE25BF0"/>
@@ -44765,7 +46807,7 @@
       </w:pPr>
     </w:lvl>
   </w:abstractNum>
-  <w:abstractNum w:abstractNumId="22" w15:restartNumberingAfterBreak="0">
+  <w:abstractNum w:abstractNumId="22">
     <w:nsid w:val="506D21C0"/>
     <w:multiLevelType w:val="hybridMultilevel"/>
     <w:tmpl w:val="A75E337C"/>
@@ -44855,7 +46897,7 @@
       </w:pPr>
     </w:lvl>
   </w:abstractNum>
-  <w:abstractNum w:abstractNumId="23" w15:restartNumberingAfterBreak="0">
+  <w:abstractNum w:abstractNumId="23">
     <w:nsid w:val="543F4005"/>
     <w:multiLevelType w:val="hybridMultilevel"/>
     <w:tmpl w:val="938259B0"/>
@@ -44944,7 +46986,7 @@
       </w:pPr>
     </w:lvl>
   </w:abstractNum>
-  <w:abstractNum w:abstractNumId="24" w15:restartNumberingAfterBreak="0">
+  <w:abstractNum w:abstractNumId="24">
     <w:nsid w:val="551C5C22"/>
     <w:multiLevelType w:val="hybridMultilevel"/>
     <w:tmpl w:val="4E0E04DA"/>
@@ -45034,7 +47076,7 @@
       </w:pPr>
     </w:lvl>
   </w:abstractNum>
-  <w:abstractNum w:abstractNumId="25" w15:restartNumberingAfterBreak="0">
+  <w:abstractNum w:abstractNumId="25">
     <w:nsid w:val="58DA7D51"/>
     <w:multiLevelType w:val="hybridMultilevel"/>
     <w:tmpl w:val="B808B0FC"/>
@@ -45120,7 +47162,7 @@
       </w:pPr>
     </w:lvl>
   </w:abstractNum>
-  <w:abstractNum w:abstractNumId="26" w15:restartNumberingAfterBreak="0">
+  <w:abstractNum w:abstractNumId="26">
     <w:nsid w:val="653A32F0"/>
     <w:multiLevelType w:val="hybridMultilevel"/>
     <w:tmpl w:val="4BA0ABE2"/>
@@ -45209,7 +47251,7 @@
       </w:pPr>
     </w:lvl>
   </w:abstractNum>
-  <w:abstractNum w:abstractNumId="27" w15:restartNumberingAfterBreak="0">
+  <w:abstractNum w:abstractNumId="27">
     <w:nsid w:val="6922114B"/>
     <w:multiLevelType w:val="hybridMultilevel"/>
     <w:tmpl w:val="3B14D46A"/>
@@ -45295,7 +47337,7 @@
       </w:pPr>
     </w:lvl>
   </w:abstractNum>
-  <w:abstractNum w:abstractNumId="28" w15:restartNumberingAfterBreak="0">
+  <w:abstractNum w:abstractNumId="28">
     <w:nsid w:val="6A603A64"/>
     <w:multiLevelType w:val="hybridMultilevel"/>
     <w:tmpl w:val="4D88C00C"/>
@@ -45381,7 +47423,7 @@
       </w:pPr>
     </w:lvl>
   </w:abstractNum>
-  <w:abstractNum w:abstractNumId="29" w15:restartNumberingAfterBreak="0">
+  <w:abstractNum w:abstractNumId="29">
     <w:nsid w:val="6AF2085B"/>
     <w:multiLevelType w:val="hybridMultilevel"/>
     <w:tmpl w:val="659A6304"/>
@@ -45467,7 +47509,7 @@
       </w:pPr>
     </w:lvl>
   </w:abstractNum>
-  <w:abstractNum w:abstractNumId="30" w15:restartNumberingAfterBreak="0">
+  <w:abstractNum w:abstractNumId="30">
     <w:nsid w:val="75371ED5"/>
     <w:multiLevelType w:val="hybridMultilevel"/>
     <w:tmpl w:val="2620EFE6"/>
@@ -45556,7 +47598,7 @@
       </w:pPr>
     </w:lvl>
   </w:abstractNum>
-  <w:abstractNum w:abstractNumId="31" w15:restartNumberingAfterBreak="0">
+  <w:abstractNum w:abstractNumId="31">
     <w:nsid w:val="7A590726"/>
     <w:multiLevelType w:val="multilevel"/>
     <w:tmpl w:val="7F2C3D08"/>
@@ -45911,7 +47953,7 @@
 </file>
 
 <file path=word/styles.xml><?xml version="1.0" encoding="utf-8"?>
-<w:styles xmlns:mc="http://schemas.openxmlformats.org/markup-compatibility/2006" xmlns:r="http://schemas.openxmlformats.org/officeDocument/2006/relationships" xmlns:w="http://schemas.openxmlformats.org/wordprocessingml/2006/main" xmlns:w14="http://schemas.microsoft.com/office/word/2010/wordml" xmlns:w15="http://schemas.microsoft.com/office/word/2012/wordml" xmlns:w16cex="http://schemas.microsoft.com/office/word/2018/wordml/cex" xmlns:w16cid="http://schemas.microsoft.com/office/word/2016/wordml/cid" xmlns:w16="http://schemas.microsoft.com/office/word/2018/wordml" xmlns:w16se="http://schemas.microsoft.com/office/word/2015/wordml/symex" mc:Ignorable="w14 w15 w16se w16cid w16 w16cex">
+<w:styles xmlns:mc="http://schemas.openxmlformats.org/markup-compatibility/2006" xmlns:r="http://schemas.openxmlformats.org/officeDocument/2006/relationships" xmlns:w="http://schemas.openxmlformats.org/wordprocessingml/2006/main" xmlns:w14="http://schemas.microsoft.com/office/word/2010/wordml" xmlns:w15="http://schemas.microsoft.com/office/word/2012/wordml" mc:Ignorable="w14 w15">
   <w:docDefaults>
     <w:rPrDefault>
       <w:rPr>
@@ -45927,7 +47969,7 @@
       </w:pPr>
     </w:pPrDefault>
   </w:docDefaults>
-  <w:latentStyles w:defLockedState="0" w:defUIPriority="99" w:defSemiHidden="0" w:defUnhideWhenUsed="0" w:defQFormat="0" w:count="376">
+  <w:latentStyles w:defLockedState="0" w:defUIPriority="99" w:defSemiHidden="0" w:defUnhideWhenUsed="0" w:defQFormat="0" w:count="371">
     <w:lsdException w:name="Normal" w:uiPriority="0" w:qFormat="1"/>
     <w:lsdException w:name="heading 1" w:uiPriority="9" w:qFormat="1"/>
     <w:lsdException w:name="heading 2" w:semiHidden="1" w:uiPriority="9" w:unhideWhenUsed="1" w:qFormat="1"/>
@@ -46033,6 +48075,7 @@
     <w:lsdException w:name="HTML Sample" w:semiHidden="1" w:unhideWhenUsed="1"/>
     <w:lsdException w:name="HTML Typewriter" w:semiHidden="1" w:unhideWhenUsed="1"/>
     <w:lsdException w:name="HTML Variable" w:semiHidden="1" w:unhideWhenUsed="1"/>
+    <w:lsdException w:name="Normal Table" w:semiHidden="1" w:unhideWhenUsed="1"/>
     <w:lsdException w:name="annotation subject" w:semiHidden="1" w:unhideWhenUsed="1"/>
     <w:lsdException w:name="No List" w:semiHidden="1" w:unhideWhenUsed="1"/>
     <w:lsdException w:name="Outline List 1" w:semiHidden="1" w:unhideWhenUsed="1"/>
@@ -46075,8 +48118,11 @@
     <w:lsdException w:name="Table Contemporary" w:semiHidden="1" w:unhideWhenUsed="1"/>
     <w:lsdException w:name="Table Elegant" w:semiHidden="1" w:unhideWhenUsed="1"/>
     <w:lsdException w:name="Table Professional" w:semiHidden="1" w:unhideWhenUsed="1"/>
+    <w:lsdException w:name="Table Subtle 1" w:semiHidden="1" w:unhideWhenUsed="1"/>
     <w:lsdException w:name="Table Subtle 2" w:semiHidden="1" w:unhideWhenUsed="1"/>
     <w:lsdException w:name="Table Web 1" w:semiHidden="1" w:unhideWhenUsed="1"/>
+    <w:lsdException w:name="Table Web 2" w:semiHidden="1" w:unhideWhenUsed="1"/>
+    <w:lsdException w:name="Table Web 3" w:semiHidden="1" w:unhideWhenUsed="1"/>
     <w:lsdException w:name="Balloon Text" w:semiHidden="1" w:unhideWhenUsed="1"/>
     <w:lsdException w:name="Table Grid" w:uiPriority="59" w:qFormat="1"/>
     <w:lsdException w:name="Table Theme" w:semiHidden="1" w:unhideWhenUsed="1"/>
@@ -46295,11 +48341,6 @@
     <w:lsdException w:name="List Table 5 Dark Accent 6" w:uiPriority="50"/>
     <w:lsdException w:name="List Table 6 Colorful Accent 6" w:uiPriority="51"/>
     <w:lsdException w:name="List Table 7 Colorful Accent 6" w:uiPriority="52"/>
-    <w:lsdException w:name="Mention" w:semiHidden="1" w:unhideWhenUsed="1"/>
-    <w:lsdException w:name="Smart Hyperlink" w:semiHidden="1" w:unhideWhenUsed="1"/>
-    <w:lsdException w:name="Hashtag" w:semiHidden="1" w:unhideWhenUsed="1"/>
-    <w:lsdException w:name="Unresolved Mention" w:semiHidden="1" w:unhideWhenUsed="1"/>
-    <w:lsdException w:name="Smart Link" w:semiHidden="1" w:unhideWhenUsed="1"/>
   </w:latentStyles>
   <w:style w:type="paragraph" w:default="1" w:styleId="Normal">
     <w:name w:val="Normal"/>
@@ -46643,6 +48684,7 @@
       <w:spacing w:after="0" w:line="240" w:lineRule="auto"/>
     </w:pPr>
     <w:tblPr>
+      <w:tblInd w:w="0" w:type="dxa"/>
       <w:tblBorders>
         <w:top w:val="single" w:sz="4" w:space="0" w:color="auto"/>
         <w:left w:val="single" w:sz="4" w:space="0" w:color="auto"/>
@@ -46651,6 +48693,12 @@
         <w:insideH w:val="single" w:sz="4" w:space="0" w:color="auto"/>
         <w:insideV w:val="single" w:sz="4" w:space="0" w:color="auto"/>
       </w:tblBorders>
+      <w:tblCellMar>
+        <w:top w:w="0" w:type="dxa"/>
+        <w:left w:w="108" w:type="dxa"/>
+        <w:bottom w:w="0" w:type="dxa"/>
+        <w:right w:w="108" w:type="dxa"/>
+      </w:tblCellMar>
     </w:tblPr>
   </w:style>
   <w:style w:type="character" w:customStyle="1" w:styleId="UnresolvedMention3">
@@ -47105,7 +49153,7 @@
     <b:Title>Recommendation systems: Principles, methods and</b:Title>
     <b:Year>2015</b:Year>
     <b:Pages>4</b:Pages>
-    <b:RefOrder>33</b:RefOrder>
+    <b:RefOrder>34</b:RefOrder>
   </b:Source>
   <b:Source>
     <b:Tag>Lis18</b:Tag>
@@ -47159,7 +49207,7 @@
     <b:Pages>12</b:Pages>
     <b:Volume>3</b:Volume>
     <b:Issue>2</b:Issue>
-    <b:RefOrder>34</b:RefOrder>
+    <b:RefOrder>35</b:RefOrder>
   </b:Source>
   <b:Source>
     <b:Tag>Zhe19</b:Tag>
@@ -47182,7 +49230,7 @@
     <b:Title>GACOforRec: Session-Based Graph Convolutional Neural Networks Recommendation Model</b:Title>
     <b:Year>2019</b:Year>
     <b:Pages>114077</b:Pages>
-    <b:RefOrder>35</b:RefOrder>
+    <b:RefOrder>36</b:RefOrder>
   </b:Source>
   <b:Source>
     <b:Tag>Jun17</b:Tag>
@@ -47298,7 +49346,7 @@
     <b:Title>Deep attention user-based collaborative filtering for recommendation</b:Title>
     <b:Year>2020</b:Year>
     <b:Pages>2</b:Pages>
-    <b:RefOrder>36</b:RefOrder>
+    <b:RefOrder>37</b:RefOrder>
   </b:Source>
   <b:Source>
     <b:Tag>She15</b:Tag>
@@ -47392,7 +49440,7 @@
     </b:Author>
     <b:JournalName>Deep Learning based Recommender System: A Survey and New Perspectives</b:JournalName>
     <b:Year>2019</b:Year>
-    <b:RefOrder>37</b:RefOrder>
+    <b:RefOrder>38</b:RefOrder>
   </b:Source>
   <b:Source>
     <b:Tag>BoY16</b:Tag>
@@ -47438,7 +49486,7 @@
     <b:Year>2017</b:Year>
     <b:Pages>2</b:Pages>
     <b:Volume>14</b:Volume>
-    <b:RefOrder>38</b:RefOrder>
+    <b:RefOrder>39</b:RefOrder>
   </b:Source>
   <b:Source>
     <b:Tag>Meh16</b:Tag>
@@ -47517,7 +49565,7 @@
     <b:Title>Perancangan Sistem Informasi Permohonan Perizinan Penelitian dengan Metode Agile dan Framework Laravel Berbasis W</b:Title>
     <b:JournalName>Journal of Information Systems and Informatics</b:JournalName>
     <b:Year>2020</b:Year>
-    <b:RefOrder>39</b:RefOrder>
+    <b:RefOrder>40</b:RefOrder>
   </b:Source>
   <b:Source>
     <b:Tag>Sat16</b:Tag>
@@ -47537,7 +49585,7 @@
     <b:Title>Lets Build Your Android Apps with Android Studio</b:Title>
     <b:Year>2016</b:Year>
     <b:Publisher>Elex Media Komputindo</b:Publisher>
-    <b:RefOrder>40</b:RefOrder>
+    <b:RefOrder>41</b:RefOrder>
   </b:Source>
   <b:Source>
     <b:Tag>Tit13</b:Tag>
@@ -47577,7 +49625,7 @@
       </b:Author>
     </b:Author>
     <b:Publisher>Elex Media Komputindo</b:Publisher>
-    <b:RefOrder>41</b:RefOrder>
+    <b:RefOrder>42</b:RefOrder>
   </b:Source>
   <b:Source>
     <b:Tag>Placeholder1</b:Tag>
@@ -47597,7 +49645,7 @@
     <b:Title>Mudah Membuat dan Berbisnis Aplikasi Android dengan Android Studio</b:Title>
     <b:Year>2018</b:Year>
     <b:Publisher>Elex Media Komputindo</b:Publisher>
-    <b:RefOrder>42</b:RefOrder>
+    <b:RefOrder>43</b:RefOrder>
   </b:Source>
   <b:Source>
     <b:Tag>Fra11</b:Tag>
@@ -47637,7 +49685,7 @@
     <b:Title>State of the Art Recommender Systems</b:Title>
     <b:JournalName>Research Gate</b:JournalName>
     <b:Year>2009</b:Year>
-    <b:RefOrder>43</b:RefOrder>
+    <b:RefOrder>44</b:RefOrder>
   </b:Source>
   <b:Source>
     <b:Tag>Moh14</b:Tag>
@@ -47658,7 +49706,7 @@
     <b:JournalName>Jurnal Teknologi Technoscienta</b:JournalName>
     <b:Year>2014</b:Year>
     <b:Pages>77-78</b:Pages>
-    <b:RefOrder>44</b:RefOrder>
+    <b:RefOrder>45</b:RefOrder>
   </b:Source>
   <b:Source>
     <b:Tag>Nah191</b:Tag>
@@ -47779,7 +49827,7 @@
     </b:Author>
     <b:Year>2009</b:Year>
     <b:JournalName>Research Gate</b:JournalName>
-    <b:RefOrder>45</b:RefOrder>
+    <b:RefOrder>46</b:RefOrder>
   </b:Source>
   <b:Source>
     <b:Tag>Mis17</b:Tag>
@@ -47815,7 +49863,7 @@
         </b:NameList>
       </b:Author>
     </b:Author>
-    <b:RefOrder>46</b:RefOrder>
+    <b:RefOrder>47</b:RefOrder>
   </b:Source>
   <b:Source>
     <b:Tag>Zha18</b:Tag>
@@ -47850,7 +49898,7 @@
         </b:NameList>
       </b:Author>
     </b:Author>
-    <b:RefOrder>47</b:RefOrder>
+    <b:RefOrder>48</b:RefOrder>
   </b:Source>
   <b:Source>
     <b:Tag>Vid17</b:Tag>
@@ -47971,7 +50019,7 @@
     </b:Author>
     <b:Title>An Empirical Study Of Thinking Aloud Usability Testing From a Cultural Perspective</b:Title>
     <b:Year>2010</b:Year>
-    <b:RefOrder>31</b:RefOrder>
+    <b:RefOrder>49</b:RefOrder>
   </b:Source>
   <b:Source>
     <b:Tag>Moh11</b:Tag>
@@ -47990,7 +50038,7 @@
     </b:Author>
     <b:Title>DIFFERENT APPROACHES TO BLACK BOX TESTING TECHNIQUE FOR FINDING ERRORS</b:Title>
     <b:Year>2011</b:Year>
-    <b:RefOrder>32</b:RefOrder>
+    <b:RefOrder>50</b:RefOrder>
   </b:Source>
   <b:Source>
     <b:Tag>Ulu12</b:Tag>
@@ -48225,7 +50273,7 @@
     </b:Author>
     <b:Title>Software Testing</b:Title>
     <b:Year>2019</b:Year>
-    <b:RefOrder>1</b:RefOrder>
+    <b:RefOrder>31</b:RefOrder>
   </b:Source>
   <b:Source>
     <b:Tag>Sri12</b:Tag>
@@ -48247,7 +50295,7 @@
     </b:Author>
     <b:Title>BLACK BOX AND WHITE BOX TESTING TECHNIQUES –A LITERATURE REVIEW</b:Title>
     <b:Year>2012</b:Year>
-    <b:RefOrder>2</b:RefOrder>
+    <b:RefOrder>32</b:RefOrder>
   </b:Source>
   <b:Source>
     <b:Tag>Nil13</b:Tag>
@@ -48288,13 +50336,13 @@
     <b:Year>2013</b:Year>
     <b:JournalName>Journal of Applied Sciences</b:JournalName>
     <b:Pages>4177</b:Pages>
-    <b:RefOrder>3</b:RefOrder>
+    <b:RefOrder>33</b:RefOrder>
   </b:Source>
 </b:Sources>
 </file>
 
 <file path=customXml/itemProps1.xml><?xml version="1.0" encoding="utf-8"?>
-<ds:datastoreItem xmlns:ds="http://schemas.openxmlformats.org/officeDocument/2006/customXml" ds:itemID="{A40A32DC-2F56-4E8C-8AFB-B7841E2FECB1}">
+<ds:datastoreItem xmlns:ds="http://schemas.openxmlformats.org/officeDocument/2006/customXml" ds:itemID="{F0CD8D69-90A0-4109-8685-C1FFDD5244D1}">
   <ds:schemaRefs>
     <ds:schemaRef ds:uri="http://schemas.openxmlformats.org/officeDocument/2006/bibliography"/>
   </ds:schemaRefs>

</xml_diff>